<commit_message>
Created Framework for Final Report
</commit_message>
<xml_diff>
--- a/Reports/Final Project Report.docx
+++ b/Reports/Final Project Report.docx
@@ -1,6 +1,6 @@
 
 <file path=word/document.xml><?xml version="1.0" encoding="utf-8"?>
-<w:document xmlns:wpc="http://schemas.microsoft.com/office/word/2010/wordprocessingCanvas" xmlns:cx="http://schemas.microsoft.com/office/drawing/2014/chartex" xmlns:cx1="http://schemas.microsoft.com/office/drawing/2015/9/8/chartex" xmlns:cx2="http://schemas.microsoft.com/office/drawing/2015/10/21/chartex" xmlns:cx3="http://schemas.microsoft.com/office/drawing/2016/5/9/chartex" xmlns:cx4="http://schemas.microsoft.com/office/drawing/2016/5/10/chartex" xmlns:cx5="http://schemas.microsoft.com/office/drawing/2016/5/11/chartex" xmlns:cx6="http://schemas.microsoft.com/office/drawing/2016/5/12/chartex" xmlns:cx7="http://schemas.microsoft.com/office/drawing/2016/5/13/chartex" xmlns:cx8="http://schemas.microsoft.com/office/drawing/2016/5/14/chartex" xmlns:mc="http://schemas.openxmlformats.org/markup-compatibility/2006" xmlns:aink="http://schemas.microsoft.com/office/drawing/2016/ink" xmlns:am3d="http://schemas.microsoft.com/office/drawing/2017/model3d" xmlns:o="urn:schemas-microsoft-com:office:office" xmlns:r="http://schemas.openxmlformats.org/officeDocument/2006/relationships" xmlns:m="http://schemas.openxmlformats.org/officeDocument/2006/math" xmlns:v="urn:schemas-microsoft-com:vml" xmlns:wp14="http://schemas.microsoft.com/office/word/2010/wordprocessingDrawing" xmlns:wp="http://schemas.openxmlformats.org/drawingml/2006/wordprocessingDrawing" xmlns:w10="urn:schemas-microsoft-com:office:word" xmlns:w="http://schemas.openxmlformats.org/wordprocessingml/2006/main" xmlns:w14="http://schemas.microsoft.com/office/word/2010/wordml" xmlns:w15="http://schemas.microsoft.com/office/word/2012/wordml" xmlns:w16cex="http://schemas.microsoft.com/office/word/2018/wordml/cex" xmlns:w16cid="http://schemas.microsoft.com/office/word/2016/wordml/cid" xmlns:w16="http://schemas.microsoft.com/office/word/2018/wordml" xmlns:w16se="http://schemas.microsoft.com/office/word/2015/wordml/symex" xmlns:wpg="http://schemas.microsoft.com/office/word/2010/wordprocessingGroup" xmlns:wpi="http://schemas.microsoft.com/office/word/2010/wordprocessingInk" xmlns:wne="http://schemas.microsoft.com/office/word/2006/wordml" xmlns:wps="http://schemas.microsoft.com/office/word/2010/wordprocessingShape" mc:Ignorable="w14 w15 w16se w16cid w16 w16cex wp14">
+<w:document xmlns:wpc="http://schemas.microsoft.com/office/word/2010/wordprocessingCanvas" xmlns:cx="http://schemas.microsoft.com/office/drawing/2014/chartex" xmlns:cx1="http://schemas.microsoft.com/office/drawing/2015/9/8/chartex" xmlns:cx2="http://schemas.microsoft.com/office/drawing/2015/10/21/chartex" xmlns:cx3="http://schemas.microsoft.com/office/drawing/2016/5/9/chartex" xmlns:cx4="http://schemas.microsoft.com/office/drawing/2016/5/10/chartex" xmlns:cx5="http://schemas.microsoft.com/office/drawing/2016/5/11/chartex" xmlns:cx6="http://schemas.microsoft.com/office/drawing/2016/5/12/chartex" xmlns:cx7="http://schemas.microsoft.com/office/drawing/2016/5/13/chartex" xmlns:cx8="http://schemas.microsoft.com/office/drawing/2016/5/14/chartex" xmlns:mc="http://schemas.openxmlformats.org/markup-compatibility/2006" xmlns:aink="http://schemas.microsoft.com/office/drawing/2016/ink" xmlns:am3d="http://schemas.microsoft.com/office/drawing/2017/model3d" xmlns:o="urn:schemas-microsoft-com:office:office" xmlns:r="http://schemas.openxmlformats.org/officeDocument/2006/relationships" xmlns:m="http://schemas.openxmlformats.org/officeDocument/2006/math" xmlns:v="urn:schemas-microsoft-com:vml" xmlns:wp14="http://schemas.microsoft.com/office/word/2010/wordprocessingDrawing" xmlns:wp="http://schemas.openxmlformats.org/drawingml/2006/wordprocessingDrawing" xmlns:w10="urn:schemas-microsoft-com:office:word" xmlns:w="http://schemas.openxmlformats.org/wordprocessingml/2006/main" xmlns:w14="http://schemas.microsoft.com/office/word/2010/wordml" xmlns:w15="http://schemas.microsoft.com/office/word/2012/wordml" xmlns:w16cex="http://schemas.microsoft.com/office/word/2018/wordml/cex" xmlns:w16cid="http://schemas.microsoft.com/office/word/2016/wordml/cid" xmlns:w16="http://schemas.microsoft.com/office/word/2018/wordml" xmlns:w16sdtdh="http://schemas.microsoft.com/office/word/2020/wordml/sdtdatahash" xmlns:w16se="http://schemas.microsoft.com/office/word/2015/wordml/symex" xmlns:wpg="http://schemas.microsoft.com/office/word/2010/wordprocessingGroup" xmlns:wpi="http://schemas.microsoft.com/office/word/2010/wordprocessingInk" xmlns:wne="http://schemas.microsoft.com/office/word/2006/wordml" xmlns:wps="http://schemas.microsoft.com/office/word/2010/wordprocessingShape" mc:Ignorable="w14 w15 w16se w16cid w16 w16cex w16sdtdh wp14">
   <w:body>
     <w:p>
       <w:pPr>
@@ -42,19 +42,7 @@
           <w:sz w:val="24"/>
           <w:szCs w:val="24"/>
         </w:rPr>
-        <w:t xml:space="preserve">Naïve Project </w:t>
-      </w:r>
-      <w:proofErr w:type="gramStart"/>
-      <w:r>
-        <w:rPr>
-          <w:rFonts w:ascii="Georgia" w:eastAsia="Times New Roman" w:hAnsi="Georgia" w:cs="Arial"/>
-          <w:b/>
-          <w:bCs/>
-          <w:color w:val="666666"/>
-          <w:sz w:val="24"/>
-          <w:szCs w:val="24"/>
-        </w:rPr>
-        <w:t>Team</w:t>
+        <w:t>Naïve Project Team</w:t>
       </w:r>
       <w:r>
         <w:rPr>
@@ -63,57 +51,7 @@
           <w:sz w:val="24"/>
           <w:szCs w:val="24"/>
         </w:rPr>
-        <w:t>  |</w:t>
-      </w:r>
-      <w:proofErr w:type="gramEnd"/>
-      <w:r>
-        <w:rPr>
-          <w:rFonts w:ascii="Georgia" w:eastAsia="Times New Roman" w:hAnsi="Georgia" w:cs="Arial"/>
-          <w:color w:val="666666"/>
-          <w:sz w:val="24"/>
-          <w:szCs w:val="24"/>
-        </w:rPr>
-        <w:t xml:space="preserve"> Rachel Kelley (</w:t>
-      </w:r>
-      <w:proofErr w:type="spellStart"/>
-      <w:r>
-        <w:rPr>
-          <w:rFonts w:ascii="Georgia" w:eastAsia="Times New Roman" w:hAnsi="Georgia" w:cs="Arial"/>
-          <w:color w:val="666666"/>
-          <w:sz w:val="24"/>
-          <w:szCs w:val="24"/>
-        </w:rPr>
-        <w:t>gtID</w:t>
-      </w:r>
-      <w:proofErr w:type="spellEnd"/>
-      <w:r>
-        <w:rPr>
-          <w:rFonts w:ascii="Georgia" w:eastAsia="Times New Roman" w:hAnsi="Georgia" w:cs="Arial"/>
-          <w:color w:val="666666"/>
-          <w:sz w:val="24"/>
-          <w:szCs w:val="24"/>
-        </w:rPr>
-        <w:t>: 903749193) and Justin Schulberg (</w:t>
-      </w:r>
-      <w:proofErr w:type="spellStart"/>
-      <w:r>
-        <w:rPr>
-          <w:rFonts w:ascii="Georgia" w:eastAsia="Times New Roman" w:hAnsi="Georgia" w:cs="Arial"/>
-          <w:color w:val="666666"/>
-          <w:sz w:val="24"/>
-          <w:szCs w:val="24"/>
-        </w:rPr>
-        <w:t>gtID</w:t>
-      </w:r>
-      <w:proofErr w:type="spellEnd"/>
-      <w:r>
-        <w:rPr>
-          <w:rFonts w:ascii="Georgia" w:eastAsia="Times New Roman" w:hAnsi="Georgia" w:cs="Arial"/>
-          <w:color w:val="666666"/>
-          <w:sz w:val="24"/>
-          <w:szCs w:val="24"/>
-        </w:rPr>
-        <w:t>: 903737135)</w:t>
+        <w:t>  | Rachel Kelley (gtID: 903749193) and Justin Schulberg (gtID: 903737135)</w:t>
       </w:r>
     </w:p>
     <w:p>
@@ -125,6 +63,316 @@
           <w:szCs w:val="24"/>
         </w:rPr>
       </w:pPr>
+    </w:p>
+    <w:p>
+      <w:pPr>
+        <w:spacing w:after="120" w:line="240" w:lineRule="auto"/>
+        <w:outlineLvl w:val="1"/>
+        <w:rPr>
+          <w:rFonts w:ascii="Georgia" w:eastAsia="Times New Roman" w:hAnsi="Georgia" w:cs="Arial"/>
+          <w:color w:val="000000"/>
+          <w:sz w:val="32"/>
+          <w:szCs w:val="32"/>
+        </w:rPr>
+      </w:pPr>
+      <w:r>
+        <w:rPr>
+          <w:rFonts w:ascii="Georgia" w:eastAsia="Times New Roman" w:hAnsi="Georgia" w:cs="Arial"/>
+          <w:color w:val="000000"/>
+          <w:sz w:val="32"/>
+          <w:szCs w:val="32"/>
+        </w:rPr>
+        <w:t>Breakdown of Roles</w:t>
+      </w:r>
+    </w:p>
+    <w:p>
+      <w:pPr>
+        <w:rPr>
+          <w:rFonts w:ascii="Georgia" w:hAnsi="Georgia"/>
+        </w:rPr>
+      </w:pPr>
+      <w:r>
+        <w:rPr>
+          <w:rFonts w:ascii="Georgia" w:hAnsi="Georgia"/>
+        </w:rPr>
+        <w:t xml:space="preserve">For the most part, the tasks in the project were </w:t>
+      </w:r>
+      <w:r>
+        <w:rPr>
+          <w:rFonts w:ascii="Georgia" w:hAnsi="Georgia"/>
+        </w:rPr>
+        <w:t>equally</w:t>
+      </w:r>
+      <w:r>
+        <w:rPr>
+          <w:rFonts w:ascii="Georgia" w:hAnsi="Georgia"/>
+        </w:rPr>
+        <w:t>-shared between the two team members, Rachel and Justin. In particular:</w:t>
+      </w:r>
+    </w:p>
+    <w:tbl>
+      <w:tblPr>
+        <w:tblStyle w:val="GridTable4-Accent5"/>
+        <w:tblW w:w="0" w:type="auto"/>
+        <w:tblLook w:val="04A0" w:firstRow="1" w:lastRow="0" w:firstColumn="1" w:lastColumn="0" w:noHBand="0" w:noVBand="1"/>
+      </w:tblPr>
+      <w:tblGrid>
+        <w:gridCol w:w="4675"/>
+        <w:gridCol w:w="4675"/>
+      </w:tblGrid>
+      <w:tr>
+        <w:trPr>
+          <w:cnfStyle w:val="100000000000" w:firstRow="1" w:lastRow="0" w:firstColumn="0" w:lastColumn="0" w:oddVBand="0" w:evenVBand="0" w:oddHBand="0" w:evenHBand="0" w:firstRowFirstColumn="0" w:firstRowLastColumn="0" w:lastRowFirstColumn="0" w:lastRowLastColumn="0"/>
+        </w:trPr>
+        <w:tc>
+          <w:tcPr>
+            <w:cnfStyle w:val="001000000000" w:firstRow="0" w:lastRow="0" w:firstColumn="1" w:lastColumn="0" w:oddVBand="0" w:evenVBand="0" w:oddHBand="0" w:evenHBand="0" w:firstRowFirstColumn="0" w:firstRowLastColumn="0" w:lastRowFirstColumn="0" w:lastRowLastColumn="0"/>
+            <w:tcW w:w="4675" w:type="dxa"/>
+          </w:tcPr>
+          <w:p>
+            <w:pPr>
+              <w:rPr>
+                <w:rFonts w:ascii="Georgia" w:hAnsi="Georgia"/>
+              </w:rPr>
+            </w:pPr>
+            <w:r>
+              <w:rPr>
+                <w:rFonts w:ascii="Georgia" w:hAnsi="Georgia"/>
+              </w:rPr>
+              <w:t>Task</w:t>
+            </w:r>
+          </w:p>
+        </w:tc>
+        <w:tc>
+          <w:tcPr>
+            <w:tcW w:w="4675" w:type="dxa"/>
+          </w:tcPr>
+          <w:p>
+            <w:pPr>
+              <w:cnfStyle w:val="100000000000" w:firstRow="1" w:lastRow="0" w:firstColumn="0" w:lastColumn="0" w:oddVBand="0" w:evenVBand="0" w:oddHBand="0" w:evenHBand="0" w:firstRowFirstColumn="0" w:firstRowLastColumn="0" w:lastRowFirstColumn="0" w:lastRowLastColumn="0"/>
+              <w:rPr>
+                <w:rFonts w:ascii="Georgia" w:hAnsi="Georgia"/>
+              </w:rPr>
+            </w:pPr>
+            <w:r>
+              <w:rPr>
+                <w:rFonts w:ascii="Georgia" w:hAnsi="Georgia"/>
+              </w:rPr>
+              <w:t>Assignee</w:t>
+            </w:r>
+          </w:p>
+        </w:tc>
+      </w:tr>
+      <w:tr>
+        <w:trPr>
+          <w:cnfStyle w:val="000000100000" w:firstRow="0" w:lastRow="0" w:firstColumn="0" w:lastColumn="0" w:oddVBand="0" w:evenVBand="0" w:oddHBand="1" w:evenHBand="0" w:firstRowFirstColumn="0" w:firstRowLastColumn="0" w:lastRowFirstColumn="0" w:lastRowLastColumn="0"/>
+        </w:trPr>
+        <w:tc>
+          <w:tcPr>
+            <w:cnfStyle w:val="001000000000" w:firstRow="0" w:lastRow="0" w:firstColumn="1" w:lastColumn="0" w:oddVBand="0" w:evenVBand="0" w:oddHBand="0" w:evenHBand="0" w:firstRowFirstColumn="0" w:firstRowLastColumn="0" w:lastRowFirstColumn="0" w:lastRowLastColumn="0"/>
+            <w:tcW w:w="4675" w:type="dxa"/>
+          </w:tcPr>
+          <w:p>
+            <w:pPr>
+              <w:rPr>
+                <w:rFonts w:ascii="Georgia" w:hAnsi="Georgia"/>
+              </w:rPr>
+            </w:pPr>
+            <w:r>
+              <w:rPr>
+                <w:rFonts w:ascii="Georgia" w:hAnsi="Georgia"/>
+              </w:rPr>
+              <w:t>Requirements Gathering</w:t>
+            </w:r>
+          </w:p>
+        </w:tc>
+        <w:tc>
+          <w:tcPr>
+            <w:tcW w:w="4675" w:type="dxa"/>
+          </w:tcPr>
+          <w:p>
+            <w:pPr>
+              <w:cnfStyle w:val="000000100000" w:firstRow="0" w:lastRow="0" w:firstColumn="0" w:lastColumn="0" w:oddVBand="0" w:evenVBand="0" w:oddHBand="1" w:evenHBand="0" w:firstRowFirstColumn="0" w:firstRowLastColumn="0" w:lastRowFirstColumn="0" w:lastRowLastColumn="0"/>
+              <w:rPr>
+                <w:rFonts w:ascii="Georgia" w:hAnsi="Georgia"/>
+              </w:rPr>
+            </w:pPr>
+            <w:r>
+              <w:rPr>
+                <w:rFonts w:ascii="Georgia" w:hAnsi="Georgia"/>
+              </w:rPr>
+              <w:t>Rachel (Support) &amp; Justin (Support)</w:t>
+            </w:r>
+          </w:p>
+        </w:tc>
+      </w:tr>
+      <w:tr>
+        <w:tc>
+          <w:tcPr>
+            <w:cnfStyle w:val="001000000000" w:firstRow="0" w:lastRow="0" w:firstColumn="1" w:lastColumn="0" w:oddVBand="0" w:evenVBand="0" w:oddHBand="0" w:evenHBand="0" w:firstRowFirstColumn="0" w:firstRowLastColumn="0" w:lastRowFirstColumn="0" w:lastRowLastColumn="0"/>
+            <w:tcW w:w="4675" w:type="dxa"/>
+          </w:tcPr>
+          <w:p>
+            <w:pPr>
+              <w:rPr>
+                <w:rFonts w:ascii="Georgia" w:hAnsi="Georgia"/>
+              </w:rPr>
+            </w:pPr>
+            <w:r>
+              <w:rPr>
+                <w:rFonts w:ascii="Georgia" w:hAnsi="Georgia"/>
+              </w:rPr>
+              <w:t>Data Preparation</w:t>
+            </w:r>
+          </w:p>
+        </w:tc>
+        <w:tc>
+          <w:tcPr>
+            <w:tcW w:w="4675" w:type="dxa"/>
+          </w:tcPr>
+          <w:p>
+            <w:pPr>
+              <w:cnfStyle w:val="000000000000" w:firstRow="0" w:lastRow="0" w:firstColumn="0" w:lastColumn="0" w:oddVBand="0" w:evenVBand="0" w:oddHBand="0" w:evenHBand="0" w:firstRowFirstColumn="0" w:firstRowLastColumn="0" w:lastRowFirstColumn="0" w:lastRowLastColumn="0"/>
+              <w:rPr>
+                <w:rFonts w:ascii="Georgia" w:hAnsi="Georgia"/>
+              </w:rPr>
+            </w:pPr>
+            <w:r>
+              <w:rPr>
+                <w:rFonts w:ascii="Georgia" w:hAnsi="Georgia"/>
+              </w:rPr>
+              <w:t>Justin (Lead)</w:t>
+            </w:r>
+          </w:p>
+        </w:tc>
+      </w:tr>
+      <w:tr>
+        <w:trPr>
+          <w:cnfStyle w:val="000000100000" w:firstRow="0" w:lastRow="0" w:firstColumn="0" w:lastColumn="0" w:oddVBand="0" w:evenVBand="0" w:oddHBand="1" w:evenHBand="0" w:firstRowFirstColumn="0" w:firstRowLastColumn="0" w:lastRowFirstColumn="0" w:lastRowLastColumn="0"/>
+        </w:trPr>
+        <w:tc>
+          <w:tcPr>
+            <w:cnfStyle w:val="001000000000" w:firstRow="0" w:lastRow="0" w:firstColumn="1" w:lastColumn="0" w:oddVBand="0" w:evenVBand="0" w:oddHBand="0" w:evenHBand="0" w:firstRowFirstColumn="0" w:firstRowLastColumn="0" w:lastRowFirstColumn="0" w:lastRowLastColumn="0"/>
+            <w:tcW w:w="4675" w:type="dxa"/>
+          </w:tcPr>
+          <w:p>
+            <w:pPr>
+              <w:rPr>
+                <w:rFonts w:ascii="Georgia" w:hAnsi="Georgia"/>
+              </w:rPr>
+            </w:pPr>
+            <w:r>
+              <w:rPr>
+                <w:rFonts w:ascii="Georgia" w:hAnsi="Georgia"/>
+              </w:rPr>
+              <w:t>Data Cleaning</w:t>
+            </w:r>
+          </w:p>
+        </w:tc>
+        <w:tc>
+          <w:tcPr>
+            <w:tcW w:w="4675" w:type="dxa"/>
+          </w:tcPr>
+          <w:p>
+            <w:pPr>
+              <w:cnfStyle w:val="000000100000" w:firstRow="0" w:lastRow="0" w:firstColumn="0" w:lastColumn="0" w:oddVBand="0" w:evenVBand="0" w:oddHBand="1" w:evenHBand="0" w:firstRowFirstColumn="0" w:firstRowLastColumn="0" w:lastRowFirstColumn="0" w:lastRowLastColumn="0"/>
+              <w:rPr>
+                <w:rFonts w:ascii="Georgia" w:hAnsi="Georgia"/>
+              </w:rPr>
+            </w:pPr>
+            <w:r>
+              <w:rPr>
+                <w:rFonts w:ascii="Georgia" w:hAnsi="Georgia"/>
+              </w:rPr>
+              <w:t>Rachel (Lead) &amp; Justin (Support)</w:t>
+            </w:r>
+          </w:p>
+        </w:tc>
+      </w:tr>
+      <w:tr>
+        <w:tc>
+          <w:tcPr>
+            <w:cnfStyle w:val="001000000000" w:firstRow="0" w:lastRow="0" w:firstColumn="1" w:lastColumn="0" w:oddVBand="0" w:evenVBand="0" w:oddHBand="0" w:evenHBand="0" w:firstRowFirstColumn="0" w:firstRowLastColumn="0" w:lastRowFirstColumn="0" w:lastRowLastColumn="0"/>
+            <w:tcW w:w="4675" w:type="dxa"/>
+          </w:tcPr>
+          <w:p>
+            <w:pPr>
+              <w:rPr>
+                <w:rFonts w:ascii="Georgia" w:hAnsi="Georgia"/>
+              </w:rPr>
+            </w:pPr>
+            <w:r>
+              <w:rPr>
+                <w:rFonts w:ascii="Georgia" w:hAnsi="Georgia"/>
+              </w:rPr>
+              <w:t>Classification Models + Analysis</w:t>
+            </w:r>
+          </w:p>
+        </w:tc>
+        <w:tc>
+          <w:tcPr>
+            <w:tcW w:w="4675" w:type="dxa"/>
+          </w:tcPr>
+          <w:p>
+            <w:pPr>
+              <w:cnfStyle w:val="000000000000" w:firstRow="0" w:lastRow="0" w:firstColumn="0" w:lastColumn="0" w:oddVBand="0" w:evenVBand="0" w:oddHBand="0" w:evenHBand="0" w:firstRowFirstColumn="0" w:firstRowLastColumn="0" w:lastRowFirstColumn="0" w:lastRowLastColumn="0"/>
+              <w:rPr>
+                <w:rFonts w:ascii="Georgia" w:hAnsi="Georgia"/>
+              </w:rPr>
+            </w:pPr>
+            <w:r>
+              <w:rPr>
+                <w:rFonts w:ascii="Georgia" w:hAnsi="Georgia"/>
+              </w:rPr>
+              <w:t>Rachel (Support) &amp; Justin (Support)</w:t>
+            </w:r>
+          </w:p>
+        </w:tc>
+      </w:tr>
+    </w:tbl>
+    <w:p>
+      <w:pPr>
+        <w:rPr>
+          <w:rFonts w:ascii="Georgia" w:hAnsi="Georgia"/>
+        </w:rPr>
+      </w:pPr>
+    </w:p>
+    <w:p>
+      <w:pPr>
+        <w:rPr>
+          <w:rFonts w:ascii="Georgia" w:hAnsi="Georgia"/>
+        </w:rPr>
+      </w:pPr>
+      <w:r>
+        <w:rPr>
+          <w:rFonts w:ascii="Georgia" w:hAnsi="Georgia"/>
+        </w:rPr>
+        <w:t xml:space="preserve">For a more thorough breakdown of the tasks covered by each team member, feel free to access the </w:t>
+      </w:r>
+      <w:hyperlink r:id="rId8" w:history="1">
+        <w:r>
+          <w:rPr>
+            <w:rStyle w:val="Hyperlink"/>
+            <w:rFonts w:ascii="Georgia" w:hAnsi="Georgia"/>
+            <w:i/>
+            <w:iCs/>
+          </w:rPr>
+          <w:t xml:space="preserve">Issues </w:t>
+        </w:r>
+        <w:r>
+          <w:rPr>
+            <w:rStyle w:val="Hyperlink"/>
+            <w:rFonts w:ascii="Georgia" w:hAnsi="Georgia"/>
+          </w:rPr>
+          <w:t>page of the GitHub project</w:t>
+        </w:r>
+      </w:hyperlink>
+      <w:r>
+        <w:rPr>
+          <w:rFonts w:ascii="Georgia" w:hAnsi="Georgia"/>
+        </w:rPr>
+        <w:t>, where various tasks are assigned to the team member who completed them.</w:t>
+      </w:r>
     </w:p>
     <w:p>
       <w:pPr>
@@ -145,7 +393,7 @@
           <w:sz w:val="32"/>
           <w:szCs w:val="32"/>
         </w:rPr>
-        <w:t>Problem Statement (Justin)</w:t>
+        <w:t>Problem Statement</w:t>
       </w:r>
     </w:p>
     <w:p>
@@ -164,9 +412,27 @@
           <w:sz w:val="24"/>
           <w:szCs w:val="24"/>
         </w:rPr>
-        <w:t xml:space="preserve">For the final project, the Naïve Project Team will be analyzing a dataset from </w:t>
-      </w:r>
-      <w:hyperlink r:id="rId5" w:history="1">
+        <w:t xml:space="preserve">For </w:t>
+      </w:r>
+      <w:r>
+        <w:rPr>
+          <w:rFonts w:ascii="Georgia" w:eastAsia="Times New Roman" w:hAnsi="Georgia" w:cs="Times New Roman"/>
+          <w:color w:val="000000"/>
+          <w:sz w:val="24"/>
+          <w:szCs w:val="24"/>
+        </w:rPr>
+        <w:t>this</w:t>
+      </w:r>
+      <w:r>
+        <w:rPr>
+          <w:rFonts w:ascii="Georgia" w:eastAsia="Times New Roman" w:hAnsi="Georgia" w:cs="Times New Roman"/>
+          <w:color w:val="000000"/>
+          <w:sz w:val="24"/>
+          <w:szCs w:val="24"/>
+        </w:rPr>
+        <w:t xml:space="preserve"> final project, the Naïve Project Team will be analyzing a dataset from </w:t>
+      </w:r>
+      <w:hyperlink r:id="rId9" w:history="1">
         <w:r>
           <w:rPr>
             <w:rFonts w:ascii="Georgia" w:eastAsia="Times New Roman" w:hAnsi="Georgia" w:cs="Times New Roman"/>
@@ -175,17 +441,7 @@
             <w:szCs w:val="24"/>
             <w:u w:val="single"/>
           </w:rPr>
-          <w:t>a local</w:t>
-        </w:r>
-        <w:r>
-          <w:rPr>
-            <w:rFonts w:ascii="Georgia" w:eastAsia="Times New Roman" w:hAnsi="Georgia" w:cs="Times New Roman"/>
-            <w:color w:val="1155CC"/>
-            <w:sz w:val="24"/>
-            <w:szCs w:val="24"/>
-            <w:u w:val="single"/>
-          </w:rPr>
-          <w:t xml:space="preserve"> Animal Rescue</w:t>
+          <w:t>a local Animal Rescue</w:t>
         </w:r>
       </w:hyperlink>
       <w:r>
@@ -195,34 +451,7 @@
           <w:sz w:val="24"/>
           <w:szCs w:val="24"/>
         </w:rPr>
-        <w:t>,</w:t>
-      </w:r>
-      <w:r>
-        <w:rPr>
-          <w:rFonts w:ascii="Georgia" w:eastAsia="Times New Roman" w:hAnsi="Georgia" w:cs="Times New Roman"/>
-          <w:color w:val="000000"/>
-          <w:sz w:val="24"/>
-          <w:szCs w:val="24"/>
-        </w:rPr>
-        <w:t xml:space="preserve"> a nonprofit dedicated to rescuing homeless, neglected, and abandoned animals from euthanasia in kill shelters and getting them adopted into their forever homes. </w:t>
-      </w:r>
-      <w:r>
-        <w:rPr>
-          <w:rFonts w:ascii="Georgia" w:eastAsia="Times New Roman" w:hAnsi="Georgia" w:cs="Times New Roman"/>
-          <w:color w:val="000000"/>
-          <w:sz w:val="24"/>
-          <w:szCs w:val="24"/>
-        </w:rPr>
-        <w:t>The nonprofit</w:t>
-      </w:r>
-      <w:r>
-        <w:rPr>
-          <w:rFonts w:ascii="Georgia" w:eastAsia="Times New Roman" w:hAnsi="Georgia" w:cs="Times New Roman"/>
-          <w:color w:val="000000"/>
-          <w:sz w:val="24"/>
-          <w:szCs w:val="24"/>
-        </w:rPr>
-        <w:t xml:space="preserve"> educates the community and all pet parents on responsible pet parenting, including the importance of spay/neuter, obedience training, and good nutrition.</w:t>
+        <w:t>, a nonprofit dedicated to rescuing homeless, neglected, and abandoned animals from euthanasia in kill shelters and getting them adopted into their forever homes. The nonprofit educates the community and all pet parents on responsible pet parenting, including the importance of spay/neuter, obedience training, and good nutrition.</w:t>
       </w:r>
     </w:p>
     <w:p>
@@ -251,43 +480,7 @@
           <w:sz w:val="24"/>
           <w:szCs w:val="24"/>
         </w:rPr>
-        <w:t xml:space="preserve">Successful adoptions of cats and dogs depend on a variety of factors, both on the parts of the pet and of the family. </w:t>
-      </w:r>
-      <w:r>
-        <w:rPr>
-          <w:rFonts w:ascii="Georgia" w:eastAsia="Times New Roman" w:hAnsi="Georgia" w:cs="Times New Roman"/>
-          <w:color w:val="000000"/>
-          <w:sz w:val="24"/>
-          <w:szCs w:val="24"/>
-        </w:rPr>
-        <w:t>The nonprofit</w:t>
-      </w:r>
-      <w:r>
-        <w:rPr>
-          <w:rFonts w:ascii="Georgia" w:eastAsia="Times New Roman" w:hAnsi="Georgia" w:cs="Times New Roman"/>
-          <w:color w:val="000000"/>
-          <w:sz w:val="24"/>
-          <w:szCs w:val="24"/>
-        </w:rPr>
-        <w:t xml:space="preserve"> helps bridge the gap, building strong relationships between the two. </w:t>
-      </w:r>
-      <w:r>
-        <w:rPr>
-          <w:rFonts w:ascii="Georgia" w:eastAsia="Times New Roman" w:hAnsi="Georgia" w:cs="Times New Roman"/>
-          <w:color w:val="000000"/>
-          <w:sz w:val="24"/>
-          <w:szCs w:val="24"/>
-        </w:rPr>
-        <w:t>The nonprofit</w:t>
-      </w:r>
-      <w:r>
-        <w:rPr>
-          <w:rFonts w:ascii="Georgia" w:eastAsia="Times New Roman" w:hAnsi="Georgia" w:cs="Times New Roman"/>
-          <w:color w:val="000000"/>
-          <w:sz w:val="24"/>
-          <w:szCs w:val="24"/>
-        </w:rPr>
-        <w:t xml:space="preserve"> rescues hundreds of animals every year, provides them with loving temporary care, and finds them well-matched, carefully screened forever homes.</w:t>
+        <w:t>Successful adoptions of cats and dogs depend on a variety of factors, both on the parts of the pet and of the family. The nonprofit helps bridge the gap, building strong relationships between the two. The nonprofit rescues hundreds of animals every year, provides them with loving temporary care, and finds them well-matched, carefully screened forever homes.</w:t>
       </w:r>
     </w:p>
     <w:p>
@@ -316,43 +509,7 @@
           <w:sz w:val="24"/>
           <w:szCs w:val="24"/>
         </w:rPr>
-        <w:t xml:space="preserve">One of the struggles that </w:t>
-      </w:r>
-      <w:r>
-        <w:rPr>
-          <w:rFonts w:ascii="Georgia" w:eastAsia="Times New Roman" w:hAnsi="Georgia" w:cs="Times New Roman"/>
-          <w:color w:val="000000"/>
-          <w:sz w:val="24"/>
-          <w:szCs w:val="24"/>
-        </w:rPr>
-        <w:t>the nonprofit</w:t>
-      </w:r>
-      <w:r>
-        <w:rPr>
-          <w:rFonts w:ascii="Georgia" w:eastAsia="Times New Roman" w:hAnsi="Georgia" w:cs="Times New Roman"/>
-          <w:color w:val="000000"/>
-          <w:sz w:val="24"/>
-          <w:szCs w:val="24"/>
-        </w:rPr>
-        <w:t xml:space="preserve"> runs into is pets being returned after adoption. Even though they adopt out ~2000 dogs per year, about 10% get returned for a variety of factors. </w:t>
-      </w:r>
-      <w:r>
-        <w:rPr>
-          <w:rFonts w:ascii="Georgia" w:eastAsia="Times New Roman" w:hAnsi="Georgia" w:cs="Times New Roman"/>
-          <w:color w:val="000000"/>
-          <w:sz w:val="24"/>
-          <w:szCs w:val="24"/>
-        </w:rPr>
-        <w:t>The nonprofit</w:t>
-      </w:r>
-      <w:r>
-        <w:rPr>
-          <w:rFonts w:ascii="Georgia" w:eastAsia="Times New Roman" w:hAnsi="Georgia" w:cs="Times New Roman"/>
-          <w:color w:val="000000"/>
-          <w:sz w:val="24"/>
-          <w:szCs w:val="24"/>
-        </w:rPr>
-        <w:t xml:space="preserve"> assiduously tracks information on all their adoptions and returns. With that, </w:t>
+        <w:t xml:space="preserve">One of the struggles that the nonprofit runs into is pets being returned after adoption. Even though they adopt out ~2000 dogs per year, about 10% get returned for a variety of factors. The nonprofit assiduously tracks information on all their adoptions and returns. </w:t>
       </w:r>
       <w:r>
         <w:rPr>
@@ -363,16 +520,7 @@
           <w:sz w:val="24"/>
           <w:szCs w:val="24"/>
         </w:rPr>
-        <w:t>the</w:t>
-      </w:r>
-      <w:r>
-        <w:rPr>
-          <w:rFonts w:ascii="Georgia" w:eastAsia="Times New Roman" w:hAnsi="Georgia" w:cs="Times New Roman"/>
-          <w:color w:val="000000"/>
-          <w:sz w:val="24"/>
-          <w:szCs w:val="24"/>
-        </w:rPr>
-        <w:t xml:space="preserve"> </w:t>
+        <w:t>In this project</w:t>
       </w:r>
       <w:r>
         <w:rPr>
@@ -383,7 +531,16 @@
           <w:sz w:val="24"/>
           <w:szCs w:val="24"/>
         </w:rPr>
-        <w:t xml:space="preserve">Naïve Project Team will use various analytical methods learned in Computational Data Analysis to help </w:t>
+        <w:t>,</w:t>
+      </w:r>
+      <w:r>
+        <w:rPr>
+          <w:rFonts w:ascii="Georgia" w:eastAsia="Times New Roman" w:hAnsi="Georgia" w:cs="Times New Roman"/>
+          <w:color w:val="000000"/>
+          <w:sz w:val="24"/>
+          <w:szCs w:val="24"/>
+        </w:rPr>
+        <w:t xml:space="preserve"> </w:t>
       </w:r>
       <w:r>
         <w:rPr>
@@ -394,7 +551,16 @@
           <w:sz w:val="24"/>
           <w:szCs w:val="24"/>
         </w:rPr>
-        <w:t>the nonprofit</w:t>
+        <w:t>the</w:t>
+      </w:r>
+      <w:r>
+        <w:rPr>
+          <w:rFonts w:ascii="Georgia" w:eastAsia="Times New Roman" w:hAnsi="Georgia" w:cs="Times New Roman"/>
+          <w:color w:val="000000"/>
+          <w:sz w:val="24"/>
+          <w:szCs w:val="24"/>
+        </w:rPr>
+        <w:t xml:space="preserve"> </w:t>
       </w:r>
       <w:r>
         <w:rPr>
@@ -405,31 +571,7 @@
           <w:sz w:val="24"/>
           <w:szCs w:val="24"/>
         </w:rPr>
-        <w:t xml:space="preserve"> predict </w:t>
-      </w:r>
-      <w:proofErr w:type="gramStart"/>
-      <w:r>
-        <w:rPr>
-          <w:rFonts w:ascii="Georgia" w:eastAsia="Times New Roman" w:hAnsi="Georgia" w:cs="Times New Roman"/>
-          <w:b/>
-          <w:bCs/>
-          <w:color w:val="000000"/>
-          <w:sz w:val="24"/>
-          <w:szCs w:val="24"/>
-        </w:rPr>
-        <w:t>whether or not</w:t>
-      </w:r>
-      <w:proofErr w:type="gramEnd"/>
-      <w:r>
-        <w:rPr>
-          <w:rFonts w:ascii="Georgia" w:eastAsia="Times New Roman" w:hAnsi="Georgia" w:cs="Times New Roman"/>
-          <w:b/>
-          <w:bCs/>
-          <w:color w:val="000000"/>
-          <w:sz w:val="24"/>
-          <w:szCs w:val="24"/>
-        </w:rPr>
-        <w:t xml:space="preserve"> a dog that they adopt out will be returned</w:t>
+        <w:t>Naïve Project Team will use various analytical methods learned in Computational Data Analysis to help the nonprofit predict whether or not a dog that they adopt out will be returned</w:t>
       </w:r>
       <w:r>
         <w:rPr>
@@ -470,7 +612,7 @@
           <w:sz w:val="32"/>
           <w:szCs w:val="32"/>
         </w:rPr>
-        <w:t>Data Source (Justin)</w:t>
+        <w:t>Data Source</w:t>
       </w:r>
     </w:p>
     <w:p>
@@ -489,7 +631,26 @@
           <w:sz w:val="24"/>
           <w:szCs w:val="24"/>
         </w:rPr>
-        <w:t xml:space="preserve">The project will be overseen by Julie Brooks, </w:t>
+        <w:lastRenderedPageBreak/>
+        <w:t xml:space="preserve">The project will be overseen by </w:t>
+      </w:r>
+      <w:r>
+        <w:rPr>
+          <w:rFonts w:ascii="Georgia" w:eastAsia="Times New Roman" w:hAnsi="Georgia" w:cs="Times New Roman"/>
+          <w:color w:val="000000"/>
+          <w:sz w:val="24"/>
+          <w:szCs w:val="24"/>
+        </w:rPr>
+        <w:t>the</w:t>
+      </w:r>
+      <w:r>
+        <w:rPr>
+          <w:rFonts w:ascii="Georgia" w:eastAsia="Times New Roman" w:hAnsi="Georgia" w:cs="Times New Roman"/>
+          <w:color w:val="000000"/>
+          <w:sz w:val="24"/>
+          <w:szCs w:val="24"/>
+        </w:rPr>
+        <w:t xml:space="preserve"> </w:t>
       </w:r>
       <w:r>
         <w:rPr>
@@ -511,65 +672,53 @@
           <w:szCs w:val="24"/>
           <w:shd w:val="clear" w:color="auto" w:fill="FFFFFF"/>
         </w:rPr>
-        <w:t xml:space="preserve"> at </w:t>
-      </w:r>
-      <w:r>
-        <w:rPr>
-          <w:rFonts w:ascii="Georgia" w:eastAsia="Times New Roman" w:hAnsi="Georgia" w:cs="Times New Roman"/>
-          <w:color w:val="000000"/>
-          <w:sz w:val="24"/>
-          <w:szCs w:val="24"/>
-          <w:shd w:val="clear" w:color="auto" w:fill="FFFFFF"/>
-        </w:rPr>
-        <w:t>the nonprofit</w:t>
-      </w:r>
-      <w:r>
-        <w:rPr>
-          <w:rFonts w:ascii="Georgia" w:eastAsia="Times New Roman" w:hAnsi="Georgia" w:cs="Times New Roman"/>
-          <w:color w:val="000000"/>
-          <w:sz w:val="24"/>
-          <w:szCs w:val="24"/>
-          <w:shd w:val="clear" w:color="auto" w:fill="FFFFFF"/>
-        </w:rPr>
-        <w:t>.</w:t>
-      </w:r>
-      <w:r>
-        <w:rPr>
-          <w:rFonts w:ascii="Georgia" w:eastAsia="Times New Roman" w:hAnsi="Georgia" w:cs="Times New Roman"/>
-          <w:color w:val="000000"/>
-          <w:sz w:val="24"/>
-          <w:szCs w:val="24"/>
-        </w:rPr>
-        <w:t xml:space="preserve"> She will provide the data needed for this analysis to the Naïve Project Team. Data will be provided using two official sources from </w:t>
-      </w:r>
-      <w:r>
-        <w:rPr>
-          <w:rFonts w:ascii="Georgia" w:eastAsia="Times New Roman" w:hAnsi="Georgia" w:cs="Times New Roman"/>
-          <w:color w:val="000000"/>
-          <w:sz w:val="24"/>
-          <w:szCs w:val="24"/>
-        </w:rPr>
-        <w:t>the nonprofit</w:t>
-      </w:r>
-      <w:r>
-        <w:rPr>
-          <w:rFonts w:ascii="Georgia" w:eastAsia="Times New Roman" w:hAnsi="Georgia" w:cs="Times New Roman"/>
-          <w:color w:val="000000"/>
-          <w:sz w:val="24"/>
-          <w:szCs w:val="24"/>
-        </w:rPr>
-        <w:t>, both of which contain records over the past decade, and can be easily linked by a unique ID field for each dog represented in each dataset. The two main data sources are:</w:t>
-      </w:r>
-    </w:p>
-    <w:p>
-      <w:pPr>
-        <w:spacing w:after="0" w:line="240" w:lineRule="auto"/>
-        <w:rPr>
-          <w:rFonts w:ascii="Georgia" w:eastAsia="Times New Roman" w:hAnsi="Georgia" w:cs="Times New Roman"/>
-          <w:sz w:val="24"/>
-          <w:szCs w:val="24"/>
-        </w:rPr>
-      </w:pPr>
+        <w:t xml:space="preserve"> at the nonprofit.</w:t>
+      </w:r>
+      <w:r>
+        <w:rPr>
+          <w:rFonts w:ascii="Georgia" w:eastAsia="Times New Roman" w:hAnsi="Georgia" w:cs="Times New Roman"/>
+          <w:color w:val="000000"/>
+          <w:sz w:val="24"/>
+          <w:szCs w:val="24"/>
+        </w:rPr>
+        <w:t xml:space="preserve"> She will provide the data needed for this analysis to the Naïve Project Team. Data will be provided </w:t>
+      </w:r>
+      <w:r>
+        <w:rPr>
+          <w:rFonts w:ascii="Georgia" w:eastAsia="Times New Roman" w:hAnsi="Georgia" w:cs="Times New Roman"/>
+          <w:color w:val="000000"/>
+          <w:sz w:val="24"/>
+          <w:szCs w:val="24"/>
+        </w:rPr>
+        <w:t>across various spreadsheets, detailing the adoptions and returns per year (i.e. Adoptions 2020, Returns 2018, etc.)</w:t>
+      </w:r>
+      <w:r>
+        <w:rPr>
+          <w:rFonts w:ascii="Georgia" w:eastAsia="Times New Roman" w:hAnsi="Georgia" w:cs="Times New Roman"/>
+          <w:color w:val="000000"/>
+          <w:sz w:val="24"/>
+          <w:szCs w:val="24"/>
+        </w:rPr>
+        <w:t xml:space="preserve"> from the nonprofit, both of which contain records over the past decade, and can be easily linked by a unique ID field for each dog represented in each dataset. The </w:t>
+      </w:r>
+      <w:r>
+        <w:rPr>
+          <w:rFonts w:ascii="Georgia" w:eastAsia="Times New Roman" w:hAnsi="Georgia" w:cs="Times New Roman"/>
+          <w:color w:val="000000"/>
+          <w:sz w:val="24"/>
+          <w:szCs w:val="24"/>
+        </w:rPr>
+        <w:t xml:space="preserve">team has worked to programmatically concatenate the various adoption and returns spreadsheets from various years, which unfortunately are not always in the same format and sometimes have different column headers, into </w:t>
+      </w:r>
+      <w:r>
+        <w:rPr>
+          <w:rFonts w:ascii="Georgia" w:eastAsia="Times New Roman" w:hAnsi="Georgia" w:cs="Times New Roman"/>
+          <w:color w:val="000000"/>
+          <w:sz w:val="24"/>
+          <w:szCs w:val="24"/>
+        </w:rPr>
+        <w:t>two main data sources:</w:t>
+      </w:r>
       <w:r>
         <w:rPr>
           <w:rFonts w:ascii="Georgia" w:eastAsia="Times New Roman" w:hAnsi="Georgia" w:cs="Times New Roman"/>
@@ -612,25 +761,7 @@
           <w:sz w:val="24"/>
           <w:szCs w:val="24"/>
         </w:rPr>
-        <w:t xml:space="preserve"> | A list of every dog that has been adopted out by </w:t>
-      </w:r>
-      <w:r>
-        <w:rPr>
-          <w:rFonts w:ascii="Georgia" w:eastAsia="Times New Roman" w:hAnsi="Georgia" w:cs="Arial"/>
-          <w:color w:val="000000"/>
-          <w:sz w:val="24"/>
-          <w:szCs w:val="24"/>
-        </w:rPr>
-        <w:t>the nonprofit</w:t>
-      </w:r>
-      <w:r>
-        <w:rPr>
-          <w:rFonts w:ascii="Georgia" w:eastAsia="Times New Roman" w:hAnsi="Georgia" w:cs="Arial"/>
-          <w:color w:val="000000"/>
-          <w:sz w:val="24"/>
-          <w:szCs w:val="24"/>
-        </w:rPr>
-        <w:t xml:space="preserve"> over the past 10 years. This list includes a variety of features describing each dog, where each row corresponds to a dog being adopted out, and each column represents a different attribute related to that dog. This dataset is composed of 10 spreadsheets, one for every year over the past decade. Each spreadsheet has records of ~2000 adoptions per year. The attributes in this dataset are as follows:</w:t>
+        <w:t xml:space="preserve"> | A list of every dog that has been adopted out by the nonprofit over the past 10 years. This list includes a variety of features describing each dog, where each row corresponds to a dog being adopted out, and each column represents a different attribute related to that dog. This dataset is composed of 10 spreadsheets, one for every year over the past decade. Each spreadsheet has records of ~2000 adoptions per year. The attributes in this dataset are as follows:</w:t>
       </w:r>
     </w:p>
     <w:p>
@@ -695,7 +826,6 @@
                 <w:sz w:val="24"/>
                 <w:szCs w:val="24"/>
               </w:rPr>
-              <w:lastRenderedPageBreak/>
               <w:t>Field</w:t>
             </w:r>
           </w:p>
@@ -970,25 +1100,7 @@
                 <w:sz w:val="20"/>
                 <w:szCs w:val="20"/>
               </w:rPr>
-              <w:t xml:space="preserve">Link to dog’s profile on </w:t>
-            </w:r>
-            <w:r>
-              <w:rPr>
-                <w:rFonts w:ascii="Georgia" w:eastAsia="Times New Roman" w:hAnsi="Georgia" w:cs="Times New Roman"/>
-                <w:color w:val="000000"/>
-                <w:sz w:val="20"/>
-                <w:szCs w:val="20"/>
-              </w:rPr>
-              <w:t>the nonprofit</w:t>
-            </w:r>
-            <w:r>
-              <w:rPr>
-                <w:rFonts w:ascii="Georgia" w:eastAsia="Times New Roman" w:hAnsi="Georgia" w:cs="Times New Roman"/>
-                <w:color w:val="000000"/>
-                <w:sz w:val="20"/>
-                <w:szCs w:val="20"/>
-              </w:rPr>
-              <w:t xml:space="preserve"> site</w:t>
+              <w:t>Link to dog’s profile on the nonprofit site</w:t>
             </w:r>
           </w:p>
         </w:tc>
@@ -1534,27 +1646,7 @@
                 <w:sz w:val="20"/>
                 <w:szCs w:val="20"/>
               </w:rPr>
-              <w:t xml:space="preserve">Free text field describing the behavior of the dog. There’s some consistency in entries depending on the individual entering this field, along with some key words to describe the </w:t>
-            </w:r>
-            <w:proofErr w:type="gramStart"/>
-            <w:r>
-              <w:rPr>
-                <w:rFonts w:ascii="Georgia" w:eastAsia="Times New Roman" w:hAnsi="Georgia" w:cs="Times New Roman"/>
-                <w:color w:val="000000"/>
-                <w:sz w:val="20"/>
-                <w:szCs w:val="20"/>
-              </w:rPr>
-              <w:t>dogs</w:t>
-            </w:r>
-            <w:proofErr w:type="gramEnd"/>
-            <w:r>
-              <w:rPr>
-                <w:rFonts w:ascii="Georgia" w:eastAsia="Times New Roman" w:hAnsi="Georgia" w:cs="Times New Roman"/>
-                <w:color w:val="000000"/>
-                <w:sz w:val="20"/>
-                <w:szCs w:val="20"/>
-              </w:rPr>
-              <w:t xml:space="preserve"> behavior around others</w:t>
+              <w:t>Free text field describing the behavior of the dog. There’s some consistency in entries depending on the individual entering this field, along with some key words to describe the dogs behavior around others</w:t>
             </w:r>
           </w:p>
         </w:tc>
@@ -1632,27 +1724,7 @@
                 <w:sz w:val="20"/>
                 <w:szCs w:val="20"/>
               </w:rPr>
-              <w:t xml:space="preserve">Number of other dogs in adoptee’s </w:t>
-            </w:r>
-            <w:proofErr w:type="gramStart"/>
-            <w:r>
-              <w:rPr>
-                <w:rFonts w:ascii="Georgia" w:eastAsia="Times New Roman" w:hAnsi="Georgia" w:cs="Times New Roman"/>
-                <w:color w:val="000000"/>
-                <w:sz w:val="20"/>
-                <w:szCs w:val="20"/>
-              </w:rPr>
-              <w:t>house, if</w:t>
-            </w:r>
-            <w:proofErr w:type="gramEnd"/>
-            <w:r>
-              <w:rPr>
-                <w:rFonts w:ascii="Georgia" w:eastAsia="Times New Roman" w:hAnsi="Georgia" w:cs="Times New Roman"/>
-                <w:color w:val="000000"/>
-                <w:sz w:val="20"/>
-                <w:szCs w:val="20"/>
-              </w:rPr>
-              <w:t xml:space="preserve"> any at all</w:t>
+              <w:t>Number of other dogs in adoptee’s house, if any at all</w:t>
             </w:r>
           </w:p>
         </w:tc>
@@ -1730,27 +1802,7 @@
                 <w:sz w:val="20"/>
                 <w:szCs w:val="20"/>
               </w:rPr>
-              <w:t xml:space="preserve">Number of cats in adoptee’s </w:t>
-            </w:r>
-            <w:proofErr w:type="gramStart"/>
-            <w:r>
-              <w:rPr>
-                <w:rFonts w:ascii="Georgia" w:eastAsia="Times New Roman" w:hAnsi="Georgia" w:cs="Times New Roman"/>
-                <w:color w:val="000000"/>
-                <w:sz w:val="20"/>
-                <w:szCs w:val="20"/>
-              </w:rPr>
-              <w:t>house, if</w:t>
-            </w:r>
-            <w:proofErr w:type="gramEnd"/>
-            <w:r>
-              <w:rPr>
-                <w:rFonts w:ascii="Georgia" w:eastAsia="Times New Roman" w:hAnsi="Georgia" w:cs="Times New Roman"/>
-                <w:color w:val="000000"/>
-                <w:sz w:val="20"/>
-                <w:szCs w:val="20"/>
-              </w:rPr>
-              <w:t xml:space="preserve"> any at all</w:t>
+              <w:t>Number of cats in adoptee’s house, if any at all</w:t>
             </w:r>
           </w:p>
         </w:tc>
@@ -1828,27 +1880,7 @@
                 <w:sz w:val="20"/>
                 <w:szCs w:val="20"/>
               </w:rPr>
-              <w:t xml:space="preserve">Number of kids in adoptee’s </w:t>
-            </w:r>
-            <w:proofErr w:type="gramStart"/>
-            <w:r>
-              <w:rPr>
-                <w:rFonts w:ascii="Georgia" w:eastAsia="Times New Roman" w:hAnsi="Georgia" w:cs="Times New Roman"/>
-                <w:color w:val="000000"/>
-                <w:sz w:val="20"/>
-                <w:szCs w:val="20"/>
-              </w:rPr>
-              <w:t>house, if</w:t>
-            </w:r>
-            <w:proofErr w:type="gramEnd"/>
-            <w:r>
-              <w:rPr>
-                <w:rFonts w:ascii="Georgia" w:eastAsia="Times New Roman" w:hAnsi="Georgia" w:cs="Times New Roman"/>
-                <w:color w:val="000000"/>
-                <w:sz w:val="20"/>
-                <w:szCs w:val="20"/>
-              </w:rPr>
-              <w:t xml:space="preserve"> any at all</w:t>
+              <w:t>Number of kids in adoptee’s house, if any at all</w:t>
             </w:r>
           </w:p>
         </w:tc>
@@ -1926,47 +1958,7 @@
                 <w:sz w:val="20"/>
                 <w:szCs w:val="20"/>
               </w:rPr>
-              <w:t xml:space="preserve">Indicator for </w:t>
-            </w:r>
-            <w:proofErr w:type="gramStart"/>
-            <w:r>
-              <w:rPr>
-                <w:rFonts w:ascii="Georgia" w:eastAsia="Times New Roman" w:hAnsi="Georgia" w:cs="Times New Roman"/>
-                <w:color w:val="000000"/>
-                <w:sz w:val="20"/>
-                <w:szCs w:val="20"/>
-              </w:rPr>
-              <w:t>whether or not</w:t>
-            </w:r>
-            <w:proofErr w:type="gramEnd"/>
-            <w:r>
-              <w:rPr>
-                <w:rFonts w:ascii="Georgia" w:eastAsia="Times New Roman" w:hAnsi="Georgia" w:cs="Times New Roman"/>
-                <w:color w:val="000000"/>
-                <w:sz w:val="20"/>
-                <w:szCs w:val="20"/>
-              </w:rPr>
-              <w:t xml:space="preserve"> the dog is part </w:t>
-            </w:r>
-            <w:proofErr w:type="spellStart"/>
-            <w:r>
-              <w:rPr>
-                <w:rFonts w:ascii="Georgia" w:eastAsia="Times New Roman" w:hAnsi="Georgia" w:cs="Times New Roman"/>
-                <w:color w:val="000000"/>
-                <w:sz w:val="20"/>
-                <w:szCs w:val="20"/>
-              </w:rPr>
-              <w:t>pitbull</w:t>
-            </w:r>
-            <w:proofErr w:type="spellEnd"/>
-            <w:r>
-              <w:rPr>
-                <w:rFonts w:ascii="Georgia" w:eastAsia="Times New Roman" w:hAnsi="Georgia" w:cs="Times New Roman"/>
-                <w:color w:val="000000"/>
-                <w:sz w:val="20"/>
-                <w:szCs w:val="20"/>
-              </w:rPr>
-              <w:t xml:space="preserve"> or other ‘bully’ breed</w:t>
+              <w:t>Indicator for whether or not the dog is part pitbull or other ‘bully’ breed</w:t>
             </w:r>
           </w:p>
         </w:tc>
@@ -2044,27 +2036,7 @@
                 <w:sz w:val="20"/>
                 <w:szCs w:val="20"/>
               </w:rPr>
-              <w:t xml:space="preserve">Free text field describing any health conditions of the </w:t>
-            </w:r>
-            <w:proofErr w:type="gramStart"/>
-            <w:r>
-              <w:rPr>
-                <w:rFonts w:ascii="Georgia" w:eastAsia="Times New Roman" w:hAnsi="Georgia" w:cs="Times New Roman"/>
-                <w:color w:val="000000"/>
-                <w:sz w:val="20"/>
-                <w:szCs w:val="20"/>
-              </w:rPr>
-              <w:t>dog, if</w:t>
-            </w:r>
-            <w:proofErr w:type="gramEnd"/>
-            <w:r>
-              <w:rPr>
-                <w:rFonts w:ascii="Georgia" w:eastAsia="Times New Roman" w:hAnsi="Georgia" w:cs="Times New Roman"/>
-                <w:color w:val="000000"/>
-                <w:sz w:val="20"/>
-                <w:szCs w:val="20"/>
-              </w:rPr>
-              <w:t xml:space="preserve"> any exist at all</w:t>
+              <w:t>Free text field describing any health conditions of the dog, if any exist at all</w:t>
             </w:r>
           </w:p>
         </w:tc>
@@ -2105,6 +2077,7 @@
                 <w:sz w:val="20"/>
                 <w:szCs w:val="20"/>
               </w:rPr>
+              <w:lastRenderedPageBreak/>
               <w:t>Transport Date</w:t>
             </w:r>
           </w:p>
@@ -2219,25 +2192,7 @@
           <w:sz w:val="24"/>
           <w:szCs w:val="24"/>
         </w:rPr>
-        <w:t xml:space="preserve">by </w:t>
-      </w:r>
-      <w:r>
-        <w:rPr>
-          <w:rFonts w:ascii="Georgia" w:eastAsia="Times New Roman" w:hAnsi="Georgia" w:cs="Arial"/>
-          <w:color w:val="000000"/>
-          <w:sz w:val="24"/>
-          <w:szCs w:val="24"/>
-        </w:rPr>
-        <w:t>the nonprofit</w:t>
-      </w:r>
-      <w:r>
-        <w:rPr>
-          <w:rFonts w:ascii="Georgia" w:eastAsia="Times New Roman" w:hAnsi="Georgia" w:cs="Arial"/>
-          <w:color w:val="000000"/>
-          <w:sz w:val="24"/>
-          <w:szCs w:val="24"/>
-        </w:rPr>
-        <w:t>. This list also includes a variety of features describing each dog, where each row corresponds to a dog being adopted out, and each column represents a different attribute related to that dog. This dataset is composed of 10 spreadsheets, one for every year over the past decade. Each spreadsheet has records of ~200 returns per year.</w:t>
+        <w:t>by the nonprofit. This list also includes a variety of features describing each dog, where each row corresponds to a dog being adopted out, and each column represents a different attribute related to that dog. This dataset is composed of 10 spreadsheets, one for every year over the past decade. Each spreadsheet has records of ~200 returns per year.</w:t>
       </w:r>
     </w:p>
     <w:p>
@@ -2617,7 +2572,6 @@
                 <w:sz w:val="20"/>
                 <w:szCs w:val="20"/>
               </w:rPr>
-              <w:lastRenderedPageBreak/>
               <w:t>Reason for Return</w:t>
             </w:r>
           </w:p>
@@ -3548,7 +3502,7 @@
           <w:sz w:val="32"/>
           <w:szCs w:val="32"/>
         </w:rPr>
-        <w:t>Methodology (Rachel)</w:t>
+        <w:t>Data Preparation/Cleaning</w:t>
       </w:r>
     </w:p>
     <w:p>
@@ -3567,7 +3521,206 @@
           <w:sz w:val="24"/>
           <w:szCs w:val="24"/>
         </w:rPr>
-        <w:t>The goal of this project is to help keep dogs adopted by identifying dogs that are at risk of being returned. We will do this by building classifier models that classify the adopted dogs on whether they are returned vs. stay adopted, using the historical data we have about each dog.</w:t>
+        <w:t xml:space="preserve">To begin, </w:t>
+      </w:r>
+      <w:r>
+        <w:rPr>
+          <w:rFonts w:ascii="Georgia" w:eastAsia="Times New Roman" w:hAnsi="Georgia" w:cs="Times New Roman"/>
+          <w:color w:val="000000"/>
+          <w:sz w:val="24"/>
+          <w:szCs w:val="24"/>
+        </w:rPr>
+        <w:t>we processed</w:t>
+      </w:r>
+      <w:r>
+        <w:rPr>
+          <w:rFonts w:ascii="Georgia" w:eastAsia="Times New Roman" w:hAnsi="Georgia" w:cs="Times New Roman"/>
+          <w:color w:val="000000"/>
+          <w:sz w:val="24"/>
+          <w:szCs w:val="24"/>
+        </w:rPr>
+        <w:t>, prepared, and cleaned</w:t>
+      </w:r>
+      <w:r>
+        <w:rPr>
+          <w:rFonts w:ascii="Georgia" w:eastAsia="Times New Roman" w:hAnsi="Georgia" w:cs="Times New Roman"/>
+          <w:color w:val="000000"/>
+          <w:sz w:val="24"/>
+          <w:szCs w:val="24"/>
+        </w:rPr>
+        <w:t xml:space="preserve"> the data for analysis. Currently, all data is kept </w:t>
+      </w:r>
+      <w:r>
+        <w:rPr>
+          <w:rFonts w:ascii="Georgia" w:eastAsia="Times New Roman" w:hAnsi="Georgia" w:cs="Times New Roman"/>
+          <w:color w:val="000000"/>
+          <w:sz w:val="24"/>
+          <w:szCs w:val="24"/>
+        </w:rPr>
+        <w:t xml:space="preserve">by the nonprofit </w:t>
+      </w:r>
+      <w:r>
+        <w:rPr>
+          <w:rFonts w:ascii="Georgia" w:eastAsia="Times New Roman" w:hAnsi="Georgia" w:cs="Times New Roman"/>
+          <w:color w:val="000000"/>
+          <w:sz w:val="24"/>
+          <w:szCs w:val="24"/>
+        </w:rPr>
+        <w:t>in different spreadsheet</w:t>
+      </w:r>
+      <w:r>
+        <w:rPr>
+          <w:rFonts w:ascii="Georgia" w:eastAsia="Times New Roman" w:hAnsi="Georgia" w:cs="Times New Roman"/>
+          <w:color w:val="000000"/>
+          <w:sz w:val="24"/>
+          <w:szCs w:val="24"/>
+        </w:rPr>
+        <w:t>s</w:t>
+      </w:r>
+      <w:r>
+        <w:rPr>
+          <w:rFonts w:ascii="Georgia" w:eastAsia="Times New Roman" w:hAnsi="Georgia" w:cs="Times New Roman"/>
+          <w:color w:val="000000"/>
+          <w:sz w:val="24"/>
+          <w:szCs w:val="24"/>
+        </w:rPr>
+        <w:t xml:space="preserve"> by year (i.e. adoptions in 2021 are in the ‘Dog List 2021’; so </w:t>
+      </w:r>
+      <w:r>
+        <w:rPr>
+          <w:rFonts w:ascii="Georgia" w:eastAsia="Times New Roman" w:hAnsi="Georgia" w:cs="Times New Roman"/>
+          <w:color w:val="000000"/>
+          <w:sz w:val="24"/>
+          <w:szCs w:val="24"/>
+        </w:rPr>
+        <w:t xml:space="preserve">we </w:t>
+      </w:r>
+      <w:r>
+        <w:rPr>
+          <w:rFonts w:ascii="Georgia" w:eastAsia="Times New Roman" w:hAnsi="Georgia" w:cs="Times New Roman"/>
+          <w:color w:val="000000"/>
+          <w:sz w:val="24"/>
+          <w:szCs w:val="24"/>
+        </w:rPr>
+        <w:t>programmatically combine</w:t>
+      </w:r>
+      <w:r>
+        <w:rPr>
+          <w:rFonts w:ascii="Georgia" w:eastAsia="Times New Roman" w:hAnsi="Georgia" w:cs="Times New Roman"/>
+          <w:color w:val="000000"/>
+          <w:sz w:val="24"/>
+          <w:szCs w:val="24"/>
+        </w:rPr>
+        <w:t>d</w:t>
+      </w:r>
+      <w:r>
+        <w:rPr>
+          <w:rFonts w:ascii="Georgia" w:eastAsia="Times New Roman" w:hAnsi="Georgia" w:cs="Times New Roman"/>
+          <w:color w:val="000000"/>
+          <w:sz w:val="24"/>
+          <w:szCs w:val="24"/>
+        </w:rPr>
+        <w:t xml:space="preserve"> all of our datasets. On top of that, </w:t>
+      </w:r>
+      <w:r>
+        <w:rPr>
+          <w:rFonts w:ascii="Georgia" w:eastAsia="Times New Roman" w:hAnsi="Georgia" w:cs="Times New Roman"/>
+          <w:color w:val="000000"/>
+          <w:sz w:val="24"/>
+          <w:szCs w:val="24"/>
+        </w:rPr>
+        <w:lastRenderedPageBreak/>
+        <w:t xml:space="preserve">the Dog and Returns Lists are kept as two separate data sources, but share a linking variable ‘ID’ for dogs that were returned. </w:t>
+      </w:r>
+      <w:r>
+        <w:rPr>
+          <w:rFonts w:ascii="Georgia" w:eastAsia="Times New Roman" w:hAnsi="Georgia" w:cs="Times New Roman"/>
+          <w:color w:val="000000"/>
+          <w:sz w:val="24"/>
+          <w:szCs w:val="24"/>
+        </w:rPr>
+        <w:t>We</w:t>
+      </w:r>
+      <w:r>
+        <w:rPr>
+          <w:rFonts w:ascii="Georgia" w:eastAsia="Times New Roman" w:hAnsi="Georgia" w:cs="Times New Roman"/>
+          <w:color w:val="000000"/>
+          <w:sz w:val="24"/>
+          <w:szCs w:val="24"/>
+        </w:rPr>
+        <w:t xml:space="preserve"> use</w:t>
+      </w:r>
+      <w:r>
+        <w:rPr>
+          <w:rFonts w:ascii="Georgia" w:eastAsia="Times New Roman" w:hAnsi="Georgia" w:cs="Times New Roman"/>
+          <w:color w:val="000000"/>
+          <w:sz w:val="24"/>
+          <w:szCs w:val="24"/>
+        </w:rPr>
+        <w:t>d</w:t>
+      </w:r>
+      <w:r>
+        <w:rPr>
+          <w:rFonts w:ascii="Georgia" w:eastAsia="Times New Roman" w:hAnsi="Georgia" w:cs="Times New Roman"/>
+          <w:color w:val="000000"/>
+          <w:sz w:val="24"/>
+          <w:szCs w:val="24"/>
+        </w:rPr>
+        <w:t xml:space="preserve"> a Left Join to find dogs that were returned; for any dogs which </w:t>
+      </w:r>
+      <w:r>
+        <w:rPr>
+          <w:rFonts w:ascii="Georgia" w:eastAsia="Times New Roman" w:hAnsi="Georgia" w:cs="Times New Roman"/>
+          <w:color w:val="000000"/>
+          <w:sz w:val="24"/>
+          <w:szCs w:val="24"/>
+        </w:rPr>
+        <w:t>did not</w:t>
+      </w:r>
+      <w:r>
+        <w:rPr>
+          <w:rFonts w:ascii="Georgia" w:eastAsia="Times New Roman" w:hAnsi="Georgia" w:cs="Times New Roman"/>
+          <w:color w:val="000000"/>
+          <w:sz w:val="24"/>
+          <w:szCs w:val="24"/>
+        </w:rPr>
+        <w:t xml:space="preserve"> have a match in the join, </w:t>
+      </w:r>
+      <w:r>
+        <w:rPr>
+          <w:rFonts w:ascii="Georgia" w:eastAsia="Times New Roman" w:hAnsi="Georgia" w:cs="Times New Roman"/>
+          <w:color w:val="000000"/>
+          <w:sz w:val="24"/>
+          <w:szCs w:val="24"/>
+        </w:rPr>
+        <w:t>we</w:t>
+      </w:r>
+      <w:r>
+        <w:rPr>
+          <w:rFonts w:ascii="Georgia" w:eastAsia="Times New Roman" w:hAnsi="Georgia" w:cs="Times New Roman"/>
+          <w:color w:val="000000"/>
+          <w:sz w:val="24"/>
+          <w:szCs w:val="24"/>
+        </w:rPr>
+        <w:t xml:space="preserve"> flag</w:t>
+      </w:r>
+      <w:r>
+        <w:rPr>
+          <w:rFonts w:ascii="Georgia" w:eastAsia="Times New Roman" w:hAnsi="Georgia" w:cs="Times New Roman"/>
+          <w:color w:val="000000"/>
+          <w:sz w:val="24"/>
+          <w:szCs w:val="24"/>
+        </w:rPr>
+        <w:t>ged</w:t>
+      </w:r>
+      <w:r>
+        <w:rPr>
+          <w:rFonts w:ascii="Georgia" w:eastAsia="Times New Roman" w:hAnsi="Georgia" w:cs="Times New Roman"/>
+          <w:color w:val="000000"/>
+          <w:sz w:val="24"/>
+          <w:szCs w:val="24"/>
+        </w:rPr>
+        <w:t xml:space="preserve"> those as ‘Not Returned’.</w:t>
       </w:r>
     </w:p>
     <w:p>
@@ -3585,173 +3738,1103 @@
         <w:spacing w:after="0" w:line="240" w:lineRule="auto"/>
         <w:rPr>
           <w:rFonts w:ascii="Georgia" w:eastAsia="Times New Roman" w:hAnsi="Georgia" w:cs="Times New Roman"/>
-          <w:sz w:val="24"/>
-          <w:szCs w:val="24"/>
-        </w:rPr>
-      </w:pPr>
-      <w:r>
-        <w:rPr>
-          <w:rFonts w:ascii="Georgia" w:eastAsia="Times New Roman" w:hAnsi="Georgia" w:cs="Times New Roman"/>
+          <w:color w:val="000000"/>
+          <w:sz w:val="24"/>
+          <w:szCs w:val="24"/>
+        </w:rPr>
+      </w:pPr>
+      <w:commentRangeStart w:id="0"/>
+      <w:r>
+        <w:rPr>
+          <w:rFonts w:ascii="Georgia" w:eastAsia="Times New Roman" w:hAnsi="Georgia" w:cs="Times New Roman"/>
+          <w:color w:val="000000"/>
+          <w:sz w:val="24"/>
+          <w:szCs w:val="24"/>
+        </w:rPr>
+        <w:t xml:space="preserve">There </w:t>
+      </w:r>
+      <w:r>
+        <w:rPr>
+          <w:rFonts w:ascii="Georgia" w:eastAsia="Times New Roman" w:hAnsi="Georgia" w:cs="Times New Roman"/>
+          <w:color w:val="000000"/>
+          <w:sz w:val="24"/>
+          <w:szCs w:val="24"/>
+        </w:rPr>
+        <w:t>were also</w:t>
+      </w:r>
+      <w:r>
+        <w:rPr>
+          <w:rFonts w:ascii="Georgia" w:eastAsia="Times New Roman" w:hAnsi="Georgia" w:cs="Times New Roman"/>
+          <w:color w:val="000000"/>
+          <w:sz w:val="24"/>
+          <w:szCs w:val="24"/>
+        </w:rPr>
+        <w:t xml:space="preserve"> some issues with the features provided in the data</w:t>
+      </w:r>
+      <w:r>
+        <w:rPr>
+          <w:rFonts w:ascii="Georgia" w:eastAsia="Times New Roman" w:hAnsi="Georgia" w:cs="Times New Roman"/>
+          <w:color w:val="000000"/>
+          <w:sz w:val="24"/>
+          <w:szCs w:val="24"/>
+        </w:rPr>
+        <w:t xml:space="preserve"> that needed to be addressed</w:t>
+      </w:r>
+      <w:r>
+        <w:rPr>
+          <w:rFonts w:ascii="Georgia" w:eastAsia="Times New Roman" w:hAnsi="Georgia" w:cs="Times New Roman"/>
+          <w:color w:val="000000"/>
+          <w:sz w:val="24"/>
+          <w:szCs w:val="24"/>
+        </w:rPr>
+        <w:t xml:space="preserve">. </w:t>
+      </w:r>
+      <w:r>
+        <w:rPr>
+          <w:rFonts w:ascii="Georgia" w:eastAsia="Times New Roman" w:hAnsi="Georgia" w:cs="Times New Roman"/>
+          <w:color w:val="000000"/>
+          <w:sz w:val="24"/>
+          <w:szCs w:val="24"/>
+        </w:rPr>
+        <w:t>Some of the work done to properly clean the different features is delineated below:</w:t>
+      </w:r>
+      <w:commentRangeEnd w:id="0"/>
+      <w:r>
+        <w:rPr>
+          <w:rStyle w:val="CommentReference"/>
+        </w:rPr>
+        <w:commentReference w:id="0"/>
+      </w:r>
+    </w:p>
+    <w:p>
+      <w:pPr>
+        <w:spacing w:after="0" w:line="240" w:lineRule="auto"/>
+        <w:rPr>
+          <w:rFonts w:ascii="Georgia" w:eastAsia="Times New Roman" w:hAnsi="Georgia" w:cs="Times New Roman"/>
+          <w:color w:val="000000"/>
+          <w:sz w:val="24"/>
+          <w:szCs w:val="24"/>
+        </w:rPr>
+      </w:pPr>
+    </w:p>
+    <w:commentRangeStart w:id="1"/>
+    <w:p>
+      <w:pPr>
+        <w:pStyle w:val="Heading3"/>
+        <w:rPr>
+          <w:rFonts w:ascii="Georgia" w:eastAsia="Times New Roman" w:hAnsi="Georgia"/>
+        </w:rPr>
+      </w:pPr>
+      <w:r>
+        <w:rPr>
+          <w:rFonts w:ascii="Georgia" w:eastAsia="Times New Roman" w:hAnsi="Georgia"/>
+        </w:rPr>
+        <w:fldChar w:fldCharType="begin"/>
+      </w:r>
+      <w:r>
+        <w:rPr>
+          <w:rFonts w:ascii="Georgia" w:eastAsia="Times New Roman" w:hAnsi="Georgia"/>
+        </w:rPr>
+        <w:instrText xml:space="preserve"> HYPERLINK "https://github.com/jschulberg/Dog-Returns/issues/15" </w:instrText>
+      </w:r>
+      <w:r>
+        <w:rPr>
+          <w:rFonts w:ascii="Georgia" w:eastAsia="Times New Roman" w:hAnsi="Georgia"/>
+        </w:rPr>
+      </w:r>
+      <w:r>
+        <w:rPr>
+          <w:rFonts w:ascii="Georgia" w:eastAsia="Times New Roman" w:hAnsi="Georgia"/>
+        </w:rPr>
+        <w:fldChar w:fldCharType="separate"/>
+      </w:r>
+      <w:r>
+        <w:rPr>
+          <w:rStyle w:val="Hyperlink"/>
+          <w:rFonts w:ascii="Georgia" w:eastAsia="Times New Roman" w:hAnsi="Georgia"/>
+        </w:rPr>
+        <w:t>CO</w:t>
+      </w:r>
+      <w:r>
+        <w:rPr>
+          <w:rStyle w:val="Hyperlink"/>
+          <w:rFonts w:ascii="Georgia" w:eastAsia="Times New Roman" w:hAnsi="Georgia"/>
+        </w:rPr>
+        <w:t>L</w:t>
+      </w:r>
+      <w:r>
+        <w:rPr>
+          <w:rStyle w:val="Hyperlink"/>
+          <w:rFonts w:ascii="Georgia" w:eastAsia="Times New Roman" w:hAnsi="Georgia"/>
+        </w:rPr>
+        <w:t>OR</w:t>
+      </w:r>
+      <w:r>
+        <w:rPr>
+          <w:rFonts w:ascii="Georgia" w:eastAsia="Times New Roman" w:hAnsi="Georgia"/>
+        </w:rPr>
+        <w:fldChar w:fldCharType="end"/>
+      </w:r>
+      <w:commentRangeEnd w:id="1"/>
+      <w:r>
+        <w:rPr>
+          <w:rStyle w:val="CommentReference"/>
+          <w:rFonts w:asciiTheme="minorHAnsi" w:eastAsiaTheme="minorHAnsi" w:hAnsiTheme="minorHAnsi" w:cstheme="minorBidi"/>
+          <w:color w:val="auto"/>
+        </w:rPr>
+        <w:commentReference w:id="1"/>
+      </w:r>
+    </w:p>
+    <w:p>
+      <w:pPr>
+        <w:rPr>
+          <w:rFonts w:ascii="Georgia" w:hAnsi="Georgia"/>
+        </w:rPr>
+      </w:pPr>
+      <w:r>
+        <w:rPr>
+          <w:rFonts w:ascii="Georgia" w:hAnsi="Georgia"/>
+        </w:rPr>
+        <w:t>We</w:t>
+      </w:r>
+      <w:r>
+        <w:rPr>
+          <w:rFonts w:ascii="Georgia" w:hAnsi="Georgia"/>
+        </w:rPr>
+        <w:t xml:space="preserve"> created a new column called </w:t>
+      </w:r>
+      <w:r>
+        <w:rPr>
+          <w:rFonts w:ascii="Georgia" w:hAnsi="Georgia"/>
+          <w:i/>
+          <w:iCs/>
+        </w:rPr>
+        <w:t>COLOR_FIXED</w:t>
+      </w:r>
+      <w:r>
+        <w:rPr>
+          <w:rFonts w:ascii="Georgia" w:hAnsi="Georgia"/>
+        </w:rPr>
+        <w:t>, which is the cleaned up version of the COLOR column.</w:t>
+      </w:r>
+      <w:r>
+        <w:rPr>
+          <w:rFonts w:ascii="Georgia" w:hAnsi="Georgia"/>
+        </w:rPr>
+        <w:t xml:space="preserve"> </w:t>
+      </w:r>
+      <w:r>
+        <w:rPr>
+          <w:rFonts w:ascii="Georgia" w:hAnsi="Georgia"/>
+        </w:rPr>
+        <w:t xml:space="preserve">After cleaning up the COLOR column with </w:t>
+      </w:r>
+      <w:r>
+        <w:rPr>
+          <w:rFonts w:ascii="Georgia" w:hAnsi="Georgia"/>
+          <w:i/>
+          <w:iCs/>
+        </w:rPr>
+        <w:t>COLOR_FIXED</w:t>
+      </w:r>
+      <w:r>
+        <w:rPr>
+          <w:rFonts w:ascii="Georgia" w:hAnsi="Georgia"/>
+        </w:rPr>
+        <w:t xml:space="preserve">, </w:t>
+      </w:r>
+      <w:r>
+        <w:rPr>
+          <w:rFonts w:ascii="Georgia" w:hAnsi="Georgia"/>
+        </w:rPr>
+        <w:t>we</w:t>
+      </w:r>
+      <w:r>
+        <w:rPr>
+          <w:rFonts w:ascii="Georgia" w:hAnsi="Georgia"/>
+        </w:rPr>
+        <w:t xml:space="preserve"> also made the following new </w:t>
+      </w:r>
+      <w:r>
+        <w:rPr>
+          <w:rFonts w:ascii="Georgia" w:hAnsi="Georgia"/>
+        </w:rPr>
+        <w:t>features</w:t>
+      </w:r>
+      <w:r>
+        <w:rPr>
+          <w:rFonts w:ascii="Georgia" w:hAnsi="Georgia"/>
+        </w:rPr>
+        <w:t xml:space="preserve"> for predictive purposes:</w:t>
+      </w:r>
+    </w:p>
+    <w:p>
+      <w:pPr>
+        <w:pStyle w:val="ListParagraph"/>
+        <w:numPr>
+          <w:ilvl w:val="0"/>
+          <w:numId w:val="3"/>
+        </w:numPr>
+        <w:rPr>
+          <w:rFonts w:ascii="Georgia" w:hAnsi="Georgia"/>
+        </w:rPr>
+      </w:pPr>
+      <w:r>
+        <w:rPr>
+          <w:rFonts w:ascii="Georgia" w:hAnsi="Georgia"/>
           <w:b/>
           <w:bCs/>
-          <w:color w:val="000000"/>
-          <w:sz w:val="24"/>
-          <w:szCs w:val="24"/>
-        </w:rPr>
-        <w:t>Data Preparation</w:t>
+        </w:rPr>
+        <w:t>multi_color</w:t>
+      </w:r>
+      <w:r>
+        <w:rPr>
+          <w:rFonts w:ascii="Georgia" w:hAnsi="Georgia"/>
+        </w:rPr>
+        <w:t xml:space="preserve"> | Variable indicating whether or not a dog has multiple colors denoted</w:t>
+      </w:r>
+      <w:r>
+        <w:rPr>
+          <w:rFonts w:ascii="Georgia" w:hAnsi="Georgia"/>
+        </w:rPr>
+        <w:t xml:space="preserve"> </w:t>
+      </w:r>
+      <w:r>
+        <w:rPr>
+          <w:rFonts w:ascii="Georgia" w:hAnsi="Georgia"/>
+        </w:rPr>
+        <w:t>in it. This is calculated by seeing if the number of commas (',')</w:t>
+      </w:r>
+      <w:r>
+        <w:rPr>
+          <w:rFonts w:ascii="Georgia" w:hAnsi="Georgia"/>
+        </w:rPr>
+        <w:t xml:space="preserve"> </w:t>
+      </w:r>
+      <w:r>
+        <w:rPr>
+          <w:rFonts w:ascii="Georgia" w:hAnsi="Georgia"/>
+        </w:rPr>
+        <w:t>in the COLOR_FIXED column is greater than 1 or</w:t>
+      </w:r>
+      <w:r>
+        <w:rPr>
+          <w:rFonts w:ascii="Georgia" w:hAnsi="Georgia"/>
+        </w:rPr>
+        <w:t xml:space="preserve"> </w:t>
+      </w:r>
+      <w:r>
+        <w:rPr>
+          <w:rFonts w:ascii="Georgia" w:hAnsi="Georgia"/>
+        </w:rPr>
+        <w:t>whether the color is denoted as 'tri-color'.</w:t>
       </w:r>
     </w:p>
     <w:p>
       <w:pPr>
-        <w:spacing w:after="0" w:line="240" w:lineRule="auto"/>
-        <w:rPr>
-          <w:rFonts w:ascii="Georgia" w:eastAsia="Times New Roman" w:hAnsi="Georgia" w:cs="Times New Roman"/>
-          <w:sz w:val="24"/>
-          <w:szCs w:val="24"/>
-        </w:rPr>
-      </w:pPr>
-      <w:r>
-        <w:rPr>
-          <w:rFonts w:ascii="Georgia" w:eastAsia="Times New Roman" w:hAnsi="Georgia" w:cs="Times New Roman"/>
-          <w:color w:val="000000"/>
-          <w:sz w:val="24"/>
-          <w:szCs w:val="24"/>
-        </w:rPr>
-        <w:t>To begin, we will have to process the data as it is not fully prepared for data analysis. Currently, all data is kept in a different spreadsheet by year (</w:t>
-      </w:r>
-      <w:proofErr w:type="gramStart"/>
-      <w:r>
-        <w:rPr>
-          <w:rFonts w:ascii="Georgia" w:eastAsia="Times New Roman" w:hAnsi="Georgia" w:cs="Times New Roman"/>
-          <w:color w:val="000000"/>
-          <w:sz w:val="24"/>
-          <w:szCs w:val="24"/>
-        </w:rPr>
-        <w:t>i.e.</w:t>
-      </w:r>
-      <w:proofErr w:type="gramEnd"/>
-      <w:r>
-        <w:rPr>
-          <w:rFonts w:ascii="Georgia" w:eastAsia="Times New Roman" w:hAnsi="Georgia" w:cs="Times New Roman"/>
-          <w:color w:val="000000"/>
-          <w:sz w:val="24"/>
-          <w:szCs w:val="24"/>
-        </w:rPr>
-        <w:t xml:space="preserve"> adoptions in 2021 are in the ‘Dog List 2021’; so we’ll have to programmatically combine all of our datasets. On top of that, the Dog and Returns Lists are kept as two separate data </w:t>
-      </w:r>
-      <w:proofErr w:type="gramStart"/>
-      <w:r>
-        <w:rPr>
-          <w:rFonts w:ascii="Georgia" w:eastAsia="Times New Roman" w:hAnsi="Georgia" w:cs="Times New Roman"/>
-          <w:color w:val="000000"/>
-          <w:sz w:val="24"/>
-          <w:szCs w:val="24"/>
-        </w:rPr>
-        <w:t>sources, but</w:t>
-      </w:r>
-      <w:proofErr w:type="gramEnd"/>
-      <w:r>
-        <w:rPr>
-          <w:rFonts w:ascii="Georgia" w:eastAsia="Times New Roman" w:hAnsi="Georgia" w:cs="Times New Roman"/>
-          <w:color w:val="000000"/>
-          <w:sz w:val="24"/>
-          <w:szCs w:val="24"/>
-        </w:rPr>
-        <w:t xml:space="preserve"> share a linking variable ‘ID’ for dogs that were returned. We’ll have to use a Left Join to find dogs that were returned; for any dogs which don’t have a match in the join, we’ll flag those as ‘Not Returned’.</w:t>
+        <w:pStyle w:val="ListParagraph"/>
+        <w:numPr>
+          <w:ilvl w:val="0"/>
+          <w:numId w:val="3"/>
+        </w:numPr>
+        <w:rPr>
+          <w:rFonts w:ascii="Georgia" w:hAnsi="Georgia"/>
+        </w:rPr>
+      </w:pPr>
+      <w:r>
+        <w:rPr>
+          <w:rFonts w:ascii="Georgia" w:hAnsi="Georgia"/>
+          <w:b/>
+          <w:bCs/>
+        </w:rPr>
+        <w:t>num_colors</w:t>
+      </w:r>
+      <w:r>
+        <w:rPr>
+          <w:rFonts w:ascii="Georgia" w:hAnsi="Georgia"/>
+        </w:rPr>
+        <w:t xml:space="preserve"> | Continuous variable counting up the number of commas (',')</w:t>
+      </w:r>
+      <w:r>
+        <w:rPr>
+          <w:rFonts w:ascii="Georgia" w:hAnsi="Georgia"/>
+        </w:rPr>
+        <w:t xml:space="preserve"> </w:t>
+      </w:r>
+      <w:r>
+        <w:rPr>
+          <w:rFonts w:ascii="Georgia" w:hAnsi="Georgia"/>
+        </w:rPr>
+        <w:t>in the COLOR_FIXED column.</w:t>
+      </w:r>
+      <w:r>
+        <w:rPr>
+          <w:rFonts w:ascii="Georgia" w:hAnsi="Georgia"/>
+        </w:rPr>
+        <w:t xml:space="preserve"> </w:t>
       </w:r>
     </w:p>
     <w:p>
       <w:pPr>
-        <w:spacing w:after="0" w:line="240" w:lineRule="auto"/>
-        <w:rPr>
-          <w:rFonts w:ascii="Georgia" w:eastAsia="Times New Roman" w:hAnsi="Georgia" w:cs="Times New Roman"/>
-          <w:sz w:val="24"/>
-          <w:szCs w:val="24"/>
-        </w:rPr>
-      </w:pPr>
+        <w:pStyle w:val="ListParagraph"/>
+        <w:numPr>
+          <w:ilvl w:val="1"/>
+          <w:numId w:val="3"/>
+        </w:numPr>
+        <w:rPr>
+          <w:rFonts w:ascii="Georgia" w:hAnsi="Georgia"/>
+        </w:rPr>
+      </w:pPr>
+      <w:r>
+        <w:rPr>
+          <w:rFonts w:ascii="Georgia" w:hAnsi="Georgia"/>
+          <w:i/>
+          <w:iCs/>
+        </w:rPr>
+        <w:t xml:space="preserve">Note: This feature is highly correlated to the feature </w:t>
+      </w:r>
+      <w:r>
+        <w:rPr>
+          <w:rFonts w:ascii="Georgia" w:hAnsi="Georgia"/>
+          <w:b/>
+          <w:bCs/>
+          <w:i/>
+          <w:iCs/>
+        </w:rPr>
+        <w:t xml:space="preserve">multi_color </w:t>
+      </w:r>
+      <w:r>
+        <w:rPr>
+          <w:rFonts w:ascii="Georgia" w:hAnsi="Georgia"/>
+          <w:i/>
+          <w:iCs/>
+        </w:rPr>
+        <w:t xml:space="preserve">since any dog which has </w:t>
+      </w:r>
+      <w:r>
+        <w:rPr>
+          <w:rFonts w:ascii="Georgia" w:hAnsi="Georgia"/>
+          <w:i/>
+          <w:iCs/>
+          <w:highlight w:val="lightGray"/>
+        </w:rPr>
+        <w:t xml:space="preserve">num_colors = 1 </w:t>
+      </w:r>
+      <w:r>
+        <w:rPr>
+          <w:rFonts w:ascii="Georgia" w:hAnsi="Georgia"/>
+          <w:i/>
+          <w:iCs/>
+          <w:highlight w:val="lightGray"/>
+        </w:rPr>
+        <w:sym w:font="Wingdings" w:char="F0E8"/>
+      </w:r>
+      <w:r>
+        <w:rPr>
+          <w:rFonts w:ascii="Georgia" w:hAnsi="Georgia"/>
+          <w:i/>
+          <w:iCs/>
+          <w:highlight w:val="lightGray"/>
+        </w:rPr>
+        <w:t xml:space="preserve">  multi_color = 0</w:t>
+      </w:r>
+      <w:r>
+        <w:rPr>
+          <w:rFonts w:ascii="Georgia" w:hAnsi="Georgia"/>
+          <w:i/>
+          <w:iCs/>
+        </w:rPr>
+        <w:t xml:space="preserve">; conversely, any dog which has </w:t>
+      </w:r>
+      <w:r>
+        <w:rPr>
+          <w:rFonts w:ascii="Georgia" w:hAnsi="Georgia"/>
+          <w:i/>
+          <w:iCs/>
+          <w:highlight w:val="lightGray"/>
+        </w:rPr>
+        <w:t xml:space="preserve">num_colors &gt; 1 </w:t>
+      </w:r>
+      <w:r>
+        <w:rPr>
+          <w:rFonts w:ascii="Georgia" w:hAnsi="Georgia"/>
+          <w:i/>
+          <w:iCs/>
+          <w:highlight w:val="lightGray"/>
+        </w:rPr>
+        <w:sym w:font="Wingdings" w:char="F0E8"/>
+      </w:r>
+      <w:r>
+        <w:rPr>
+          <w:rFonts w:ascii="Georgia" w:hAnsi="Georgia"/>
+          <w:i/>
+          <w:iCs/>
+          <w:highlight w:val="lightGray"/>
+        </w:rPr>
+        <w:t xml:space="preserve"> multi_color = 1</w:t>
+      </w:r>
+      <w:r>
+        <w:rPr>
+          <w:rFonts w:ascii="Georgia" w:hAnsi="Georgia"/>
+          <w:i/>
+          <w:iCs/>
+        </w:rPr>
+        <w:t xml:space="preserve">. Though we believe that </w:t>
+      </w:r>
+      <w:r>
+        <w:rPr>
+          <w:rFonts w:ascii="Georgia" w:hAnsi="Georgia"/>
+          <w:b/>
+          <w:bCs/>
+          <w:i/>
+          <w:iCs/>
+        </w:rPr>
+        <w:t xml:space="preserve">num_colors </w:t>
+      </w:r>
+      <w:r>
+        <w:rPr>
+          <w:rFonts w:ascii="Georgia" w:hAnsi="Georgia"/>
+          <w:i/>
+          <w:iCs/>
+        </w:rPr>
+        <w:t xml:space="preserve">will be a better predictor than </w:t>
+      </w:r>
+      <w:r>
+        <w:rPr>
+          <w:rFonts w:ascii="Georgia" w:hAnsi="Georgia"/>
+          <w:b/>
+          <w:bCs/>
+          <w:i/>
+          <w:iCs/>
+        </w:rPr>
+        <w:t>multi_color</w:t>
+      </w:r>
+      <w:r>
+        <w:rPr>
+          <w:rFonts w:ascii="Georgia" w:hAnsi="Georgia"/>
+          <w:i/>
+          <w:iCs/>
+        </w:rPr>
+        <w:t xml:space="preserve"> because it contains more information, we will test each of these features in our models </w:t>
+      </w:r>
+      <w:r>
+        <w:rPr>
+          <w:rFonts w:ascii="Georgia" w:hAnsi="Georgia"/>
+          <w:b/>
+          <w:bCs/>
+          <w:i/>
+          <w:iCs/>
+        </w:rPr>
+        <w:t xml:space="preserve">separately </w:t>
+      </w:r>
+      <w:r>
+        <w:rPr>
+          <w:rFonts w:ascii="Georgia" w:hAnsi="Georgia"/>
+          <w:i/>
+          <w:iCs/>
+        </w:rPr>
+        <w:t>to see which one ends up being more predictive.</w:t>
+      </w:r>
     </w:p>
     <w:p>
       <w:pPr>
-        <w:spacing w:after="0" w:line="240" w:lineRule="auto"/>
-        <w:rPr>
-          <w:rFonts w:ascii="Georgia" w:eastAsia="Times New Roman" w:hAnsi="Georgia" w:cs="Times New Roman"/>
-          <w:sz w:val="24"/>
-          <w:szCs w:val="24"/>
-        </w:rPr>
-      </w:pPr>
-      <w:r>
-        <w:rPr>
-          <w:rFonts w:ascii="Georgia" w:eastAsia="Times New Roman" w:hAnsi="Georgia" w:cs="Times New Roman"/>
-          <w:color w:val="000000"/>
-          <w:sz w:val="24"/>
-          <w:szCs w:val="24"/>
-        </w:rPr>
-        <w:t xml:space="preserve">There are also some issues with the features provided in the data. For example, the feature for ‘age’ is not standardized (written as weeks, months, or years) and is sometimes even written as an interval if the dog’s age is unknown, so we will need to standardize those features using one age marker. Additionally, some factors are described via text. For example, high energy dogs have the ‘description’ “walks not enough, needs play” - so we will attempt to identify those characteristics by scraping the text and then marking them as binary variables. We will also need to read in features like ‘breed’ as factor variables, </w:t>
-      </w:r>
-      <w:proofErr w:type="gramStart"/>
-      <w:r>
-        <w:rPr>
-          <w:rFonts w:ascii="Georgia" w:eastAsia="Times New Roman" w:hAnsi="Georgia" w:cs="Times New Roman"/>
-          <w:color w:val="000000"/>
-          <w:sz w:val="24"/>
-          <w:szCs w:val="24"/>
-        </w:rPr>
-        <w:t>in order for</w:t>
-      </w:r>
-      <w:proofErr w:type="gramEnd"/>
-      <w:r>
-        <w:rPr>
-          <w:rFonts w:ascii="Georgia" w:eastAsia="Times New Roman" w:hAnsi="Georgia" w:cs="Times New Roman"/>
-          <w:color w:val="000000"/>
-          <w:sz w:val="24"/>
-          <w:szCs w:val="24"/>
-        </w:rPr>
-        <w:t xml:space="preserve"> the model to read them correctly.  Following </w:t>
-      </w:r>
-      <w:r>
-        <w:rPr>
-          <w:rFonts w:ascii="Georgia" w:eastAsia="Times New Roman" w:hAnsi="Georgia" w:cs="Times New Roman"/>
-          <w:color w:val="000000"/>
-          <w:sz w:val="24"/>
-          <w:szCs w:val="24"/>
-        </w:rPr>
-        <w:lastRenderedPageBreak/>
-        <w:t>this initial preparation, we will standardize the numerical data using a python data scaling package to ensure certain features are not biased, such as weight vs. age. </w:t>
+        <w:pStyle w:val="ListParagraph"/>
+        <w:numPr>
+          <w:ilvl w:val="0"/>
+          <w:numId w:val="3"/>
+        </w:numPr>
+        <w:rPr>
+          <w:rFonts w:ascii="Georgia" w:hAnsi="Georgia"/>
+        </w:rPr>
+      </w:pPr>
+      <w:r>
+        <w:rPr>
+          <w:rFonts w:ascii="Georgia" w:hAnsi="Georgia"/>
+          <w:b/>
+          <w:bCs/>
+        </w:rPr>
+        <w:t>contains_black</w:t>
+      </w:r>
+      <w:r>
+        <w:rPr>
+          <w:rFonts w:ascii="Georgia" w:hAnsi="Georgia"/>
+        </w:rPr>
+        <w:t xml:space="preserve"> | Variable indicating whether 'black' appears in the</w:t>
+      </w:r>
+      <w:r>
+        <w:rPr>
+          <w:rFonts w:ascii="Georgia" w:hAnsi="Georgia"/>
+        </w:rPr>
+        <w:t xml:space="preserve"> </w:t>
+      </w:r>
+      <w:r>
+        <w:rPr>
+          <w:rFonts w:ascii="Georgia" w:hAnsi="Georgia"/>
+        </w:rPr>
+        <w:t>COLOR_FIXED column.</w:t>
+      </w:r>
+      <w:r>
+        <w:rPr>
+          <w:rFonts w:ascii="Georgia" w:hAnsi="Georgia"/>
+        </w:rPr>
+        <w:t xml:space="preserve"> </w:t>
+      </w:r>
+      <w:r>
+        <w:rPr>
+          <w:rFonts w:ascii="Georgia" w:hAnsi="Georgia"/>
+        </w:rPr>
+        <w:t>This</w:t>
+      </w:r>
+      <w:r>
+        <w:rPr>
+          <w:rFonts w:ascii="Georgia" w:hAnsi="Georgia"/>
+        </w:rPr>
+        <w:t xml:space="preserve"> feature, in particular, is being incorporated to test </w:t>
+      </w:r>
+      <w:r>
+        <w:rPr>
+          <w:rFonts w:ascii="Georgia" w:hAnsi="Georgia"/>
+        </w:rPr>
+        <w:t xml:space="preserve">the </w:t>
+      </w:r>
+      <w:hyperlink r:id="rId14" w:history="1">
+        <w:r>
+          <w:rPr>
+            <w:rStyle w:val="Hyperlink"/>
+            <w:rFonts w:ascii="Georgia" w:hAnsi="Georgia"/>
+          </w:rPr>
+          <w:t>hypot</w:t>
+        </w:r>
+        <w:r>
+          <w:rPr>
+            <w:rStyle w:val="Hyperlink"/>
+            <w:rFonts w:ascii="Georgia" w:hAnsi="Georgia"/>
+          </w:rPr>
+          <w:t>h</w:t>
+        </w:r>
+        <w:r>
+          <w:rPr>
+            <w:rStyle w:val="Hyperlink"/>
+            <w:rFonts w:ascii="Georgia" w:hAnsi="Georgia"/>
+          </w:rPr>
+          <w:t>esis that black dogs are adopted less/returned more</w:t>
+        </w:r>
+      </w:hyperlink>
+      <w:r>
+        <w:rPr>
+          <w:rFonts w:ascii="Georgia" w:hAnsi="Georgia"/>
+        </w:rPr>
+        <w:t xml:space="preserve"> frequently than other-colored dogs.</w:t>
       </w:r>
     </w:p>
     <w:p>
       <w:pPr>
-        <w:spacing w:after="0" w:line="240" w:lineRule="auto"/>
-        <w:rPr>
-          <w:rFonts w:ascii="Georgia" w:eastAsia="Times New Roman" w:hAnsi="Georgia" w:cs="Times New Roman"/>
-          <w:sz w:val="24"/>
-          <w:szCs w:val="24"/>
-        </w:rPr>
-      </w:pPr>
+        <w:pStyle w:val="ListParagraph"/>
+        <w:numPr>
+          <w:ilvl w:val="0"/>
+          <w:numId w:val="3"/>
+        </w:numPr>
+        <w:rPr>
+          <w:rFonts w:ascii="Georgia" w:hAnsi="Georgia"/>
+        </w:rPr>
+      </w:pPr>
+      <w:r>
+        <w:rPr>
+          <w:rFonts w:ascii="Georgia" w:hAnsi="Georgia"/>
+          <w:b/>
+          <w:bCs/>
+        </w:rPr>
+        <w:t>contains_white</w:t>
+      </w:r>
+      <w:r>
+        <w:rPr>
+          <w:rFonts w:ascii="Georgia" w:hAnsi="Georgia"/>
+        </w:rPr>
+        <w:t xml:space="preserve"> | Variable indicating whether 'white' appears in the</w:t>
+      </w:r>
+      <w:r>
+        <w:rPr>
+          <w:rFonts w:ascii="Georgia" w:hAnsi="Georgia"/>
+        </w:rPr>
+        <w:t xml:space="preserve"> </w:t>
+      </w:r>
+      <w:r>
+        <w:rPr>
+          <w:rFonts w:ascii="Georgia" w:hAnsi="Georgia"/>
+        </w:rPr>
+        <w:t>COLOR_FIXED column.</w:t>
+      </w:r>
     </w:p>
     <w:p>
       <w:pPr>
-        <w:spacing w:after="0" w:line="240" w:lineRule="auto"/>
-        <w:rPr>
-          <w:rFonts w:ascii="Georgia" w:eastAsia="Times New Roman" w:hAnsi="Georgia" w:cs="Times New Roman"/>
-          <w:sz w:val="24"/>
-          <w:szCs w:val="24"/>
-        </w:rPr>
-      </w:pPr>
-      <w:r>
-        <w:rPr>
-          <w:rFonts w:ascii="Georgia" w:eastAsia="Times New Roman" w:hAnsi="Georgia" w:cs="Times New Roman"/>
+        <w:pStyle w:val="ListParagraph"/>
+        <w:numPr>
+          <w:ilvl w:val="0"/>
+          <w:numId w:val="3"/>
+        </w:numPr>
+        <w:rPr>
+          <w:rFonts w:ascii="Georgia" w:hAnsi="Georgia"/>
+        </w:rPr>
+      </w:pPr>
+      <w:r>
+        <w:rPr>
+          <w:rFonts w:ascii="Georgia" w:hAnsi="Georgia"/>
           <w:b/>
           <w:bCs/>
-          <w:color w:val="000000"/>
-          <w:sz w:val="24"/>
-          <w:szCs w:val="24"/>
-        </w:rPr>
-        <w:t>Analysis</w:t>
+        </w:rPr>
+        <w:t>contains_yellow</w:t>
+      </w:r>
+      <w:r>
+        <w:rPr>
+          <w:rFonts w:ascii="Georgia" w:hAnsi="Georgia"/>
+        </w:rPr>
+        <w:t xml:space="preserve"> | Variable indicating whether 'tan/yellow/golden'</w:t>
+      </w:r>
+      <w:r>
+        <w:rPr>
+          <w:rFonts w:ascii="Georgia" w:hAnsi="Georgia"/>
+        </w:rPr>
+        <w:t xml:space="preserve"> </w:t>
+      </w:r>
+      <w:r>
+        <w:rPr>
+          <w:rFonts w:ascii="Georgia" w:hAnsi="Georgia"/>
+        </w:rPr>
+        <w:t>appear in the COLOR_FIXED column.</w:t>
       </w:r>
     </w:p>
     <w:p>
       <w:pPr>
+        <w:pStyle w:val="Heading3"/>
+        <w:rPr>
+          <w:rFonts w:ascii="Georgia" w:eastAsia="Times New Roman" w:hAnsi="Georgia"/>
+        </w:rPr>
+      </w:pPr>
+      <w:hyperlink r:id="rId15" w:history="1">
+        <w:r>
+          <w:rPr>
+            <w:rStyle w:val="Hyperlink"/>
+            <w:rFonts w:ascii="Georgia" w:eastAsia="Times New Roman" w:hAnsi="Georgia"/>
+          </w:rPr>
+          <w:t>GENDER</w:t>
+        </w:r>
+      </w:hyperlink>
+    </w:p>
+    <w:p>
+      <w:pPr>
+        <w:rPr>
+          <w:rFonts w:ascii="Georgia" w:hAnsi="Georgia"/>
+        </w:rPr>
+      </w:pPr>
+      <w:r>
+        <w:rPr>
+          <w:rFonts w:ascii="Georgia" w:hAnsi="Georgia"/>
+        </w:rPr>
+        <w:t xml:space="preserve">From the </w:t>
+      </w:r>
+      <w:r>
+        <w:rPr>
+          <w:rFonts w:ascii="Georgia" w:hAnsi="Georgia"/>
+          <w:i/>
+          <w:iCs/>
+        </w:rPr>
+        <w:t xml:space="preserve">GENDER </w:t>
+      </w:r>
+      <w:r>
+        <w:rPr>
+          <w:rFonts w:ascii="Georgia" w:hAnsi="Georgia"/>
+        </w:rPr>
+        <w:t xml:space="preserve">column, due to </w:t>
+      </w:r>
+      <w:r>
+        <w:rPr>
+          <w:rFonts w:ascii="Georgia" w:hAnsi="Georgia"/>
+        </w:rPr>
+        <w:t xml:space="preserve">issues with the </w:t>
+      </w:r>
+      <w:r>
+        <w:rPr>
+          <w:rFonts w:ascii="Georgia" w:hAnsi="Georgia"/>
+        </w:rPr>
+        <w:t xml:space="preserve">manual entry of values, we </w:t>
+      </w:r>
+      <w:r>
+        <w:rPr>
+          <w:rFonts w:ascii="Georgia" w:hAnsi="Georgia"/>
+        </w:rPr>
+        <w:t>had to standardize</w:t>
+      </w:r>
+      <w:r>
+        <w:rPr>
+          <w:rFonts w:ascii="Georgia" w:hAnsi="Georgia"/>
+        </w:rPr>
+        <w:t xml:space="preserve"> all values as either ‘Female’ or ‘Male’, and then one-hot encoded this; 1 for ‘Male’, 0 for ‘Female</w:t>
+      </w:r>
+      <w:r>
+        <w:rPr>
+          <w:rFonts w:ascii="Georgia" w:hAnsi="Georgia"/>
+        </w:rPr>
+        <w:t>.</w:t>
+      </w:r>
+    </w:p>
+    <w:p>
+      <w:pPr>
+        <w:pStyle w:val="Heading3"/>
+        <w:rPr>
+          <w:rFonts w:ascii="Georgia" w:eastAsia="Times New Roman" w:hAnsi="Georgia"/>
+        </w:rPr>
+      </w:pPr>
+      <w:hyperlink r:id="rId16" w:history="1">
+        <w:r>
+          <w:rPr>
+            <w:rStyle w:val="Hyperlink"/>
+            <w:rFonts w:ascii="Georgia" w:eastAsia="Times New Roman" w:hAnsi="Georgia"/>
+          </w:rPr>
+          <w:t>BREED MIXES</w:t>
+        </w:r>
+      </w:hyperlink>
+    </w:p>
+    <w:p>
+      <w:pPr>
+        <w:rPr>
+          <w:rFonts w:ascii="Georgia" w:hAnsi="Georgia"/>
+        </w:rPr>
+      </w:pPr>
+      <w:r>
+        <w:rPr>
+          <w:rFonts w:ascii="Georgia" w:hAnsi="Georgia"/>
+        </w:rPr>
+        <w:t xml:space="preserve">We cleaned the </w:t>
+      </w:r>
+      <w:r>
+        <w:rPr>
+          <w:rFonts w:ascii="Georgia" w:hAnsi="Georgia"/>
+          <w:i/>
+          <w:iCs/>
+        </w:rPr>
+        <w:t xml:space="preserve">BREED MIXES </w:t>
+      </w:r>
+      <w:r>
+        <w:rPr>
+          <w:rFonts w:ascii="Georgia" w:hAnsi="Georgia"/>
+        </w:rPr>
+        <w:t>column</w:t>
+      </w:r>
+      <w:r>
+        <w:rPr>
+          <w:rFonts w:ascii="Georgia" w:hAnsi="Georgia"/>
+        </w:rPr>
+        <w:t>, which denotes a dog's breed.</w:t>
+      </w:r>
+      <w:r>
+        <w:rPr>
+          <w:rFonts w:ascii="Georgia" w:hAnsi="Georgia"/>
+        </w:rPr>
+        <w:t xml:space="preserve"> </w:t>
+      </w:r>
+      <w:r>
+        <w:rPr>
+          <w:rFonts w:ascii="Georgia" w:hAnsi="Georgia"/>
+        </w:rPr>
+        <w:t xml:space="preserve">Because there are so many combinations of different breeds for dogs, </w:t>
+      </w:r>
+      <w:r>
+        <w:rPr>
+          <w:rFonts w:ascii="Georgia" w:hAnsi="Georgia"/>
+        </w:rPr>
+        <w:t xml:space="preserve">we opted </w:t>
+      </w:r>
+      <w:r>
+        <w:rPr>
+          <w:rFonts w:ascii="Georgia" w:hAnsi="Georgia"/>
+        </w:rPr>
+        <w:t xml:space="preserve">to create indicator </w:t>
+      </w:r>
+      <w:r>
+        <w:rPr>
+          <w:rFonts w:ascii="Georgia" w:hAnsi="Georgia"/>
+        </w:rPr>
+        <w:t xml:space="preserve">features for the most popular groupings of dogs </w:t>
+      </w:r>
+      <w:r>
+        <w:rPr>
+          <w:rFonts w:ascii="Georgia" w:hAnsi="Georgia"/>
+        </w:rPr>
+        <w:t xml:space="preserve">(Lab/Retriever, Shepherd, or Other). </w:t>
+      </w:r>
+    </w:p>
+    <w:p>
+      <w:pPr>
+        <w:pStyle w:val="Heading3"/>
+        <w:rPr>
+          <w:rFonts w:ascii="Georgia" w:eastAsia="Times New Roman" w:hAnsi="Georgia"/>
+        </w:rPr>
+      </w:pPr>
+      <w:hyperlink r:id="rId17" w:history="1">
+        <w:r>
+          <w:rPr>
+            <w:rStyle w:val="Hyperlink"/>
+            <w:rFonts w:ascii="Georgia" w:eastAsia="Times New Roman" w:hAnsi="Georgia"/>
+          </w:rPr>
+          <w:t>MIX</w:t>
+        </w:r>
+      </w:hyperlink>
+    </w:p>
+    <w:p>
+      <w:pPr>
+        <w:rPr>
+          <w:rFonts w:ascii="Georgia" w:hAnsi="Georgia"/>
+        </w:rPr>
+      </w:pPr>
+      <w:r>
+        <w:rPr>
+          <w:rFonts w:ascii="Georgia" w:hAnsi="Georgia"/>
+        </w:rPr>
+        <w:t>The</w:t>
+      </w:r>
+      <w:r>
+        <w:rPr>
+          <w:rFonts w:ascii="Georgia" w:hAnsi="Georgia"/>
+        </w:rPr>
+        <w:t xml:space="preserve"> column, </w:t>
+      </w:r>
+      <w:r>
+        <w:rPr>
+          <w:rFonts w:ascii="Georgia" w:hAnsi="Georgia"/>
+          <w:i/>
+          <w:iCs/>
+        </w:rPr>
+        <w:t>MIX</w:t>
+      </w:r>
+      <w:r>
+        <w:rPr>
+          <w:rFonts w:ascii="Georgia" w:hAnsi="Georgia"/>
+        </w:rPr>
+        <w:t>, denote</w:t>
+      </w:r>
+      <w:r>
+        <w:rPr>
+          <w:rFonts w:ascii="Georgia" w:hAnsi="Georgia"/>
+        </w:rPr>
+        <w:t>s</w:t>
+      </w:r>
+      <w:r>
+        <w:rPr>
+          <w:rFonts w:ascii="Georgia" w:hAnsi="Georgia"/>
+        </w:rPr>
+        <w:t xml:space="preserve"> </w:t>
+      </w:r>
+      <w:r>
+        <w:rPr>
+          <w:rFonts w:ascii="Georgia" w:hAnsi="Georgia"/>
+        </w:rPr>
+        <w:t>whether</w:t>
+      </w:r>
+      <w:r>
+        <w:rPr>
+          <w:rFonts w:ascii="Georgia" w:hAnsi="Georgia"/>
+        </w:rPr>
+        <w:t xml:space="preserve"> a dog is a mixed breed. </w:t>
+      </w:r>
+      <w:r>
+        <w:rPr>
+          <w:rFonts w:ascii="Georgia" w:hAnsi="Georgia"/>
+        </w:rPr>
+        <w:t>We cleaned up some of the inconsistencies in the denotations of multiple breeds (i.e. the use of ‘&amp;’, ‘and’, ‘/’, ‘with’, etc.)</w:t>
+      </w:r>
+      <w:r>
+        <w:rPr>
+          <w:rFonts w:ascii="Georgia" w:hAnsi="Georgia"/>
+        </w:rPr>
+        <w:t xml:space="preserve">. Also, </w:t>
+      </w:r>
+      <w:r>
+        <w:rPr>
+          <w:rFonts w:ascii="Georgia" w:hAnsi="Georgia"/>
+        </w:rPr>
+        <w:t xml:space="preserve">we leveraged the </w:t>
+      </w:r>
+      <w:r>
+        <w:rPr>
+          <w:rFonts w:ascii="Georgia" w:hAnsi="Georgia"/>
+          <w:i/>
+          <w:iCs/>
+        </w:rPr>
+        <w:t>SECONDARY BREED</w:t>
+      </w:r>
+      <w:r>
+        <w:rPr>
+          <w:rFonts w:ascii="Georgia" w:hAnsi="Georgia"/>
+        </w:rPr>
+        <w:t xml:space="preserve"> column to fill gaps for</w:t>
+      </w:r>
+      <w:r>
+        <w:rPr>
+          <w:rFonts w:ascii="Georgia" w:hAnsi="Georgia"/>
+        </w:rPr>
+        <w:t xml:space="preserve"> nulls</w:t>
+      </w:r>
+      <w:r>
+        <w:rPr>
+          <w:rFonts w:ascii="Georgia" w:hAnsi="Georgia"/>
+        </w:rPr>
+        <w:t xml:space="preserve">. Lastly, we looked at </w:t>
+      </w:r>
+      <w:r>
+        <w:rPr>
+          <w:rFonts w:ascii="Georgia" w:hAnsi="Georgia"/>
+        </w:rPr>
+        <w:lastRenderedPageBreak/>
+        <w:t xml:space="preserve">the </w:t>
+      </w:r>
+      <w:r>
+        <w:rPr>
+          <w:rFonts w:ascii="Georgia" w:hAnsi="Georgia"/>
+          <w:i/>
+          <w:iCs/>
+        </w:rPr>
+        <w:t>BREED MIXES</w:t>
+      </w:r>
+      <w:r>
+        <w:rPr>
+          <w:rFonts w:ascii="Georgia" w:hAnsi="Georgia"/>
+        </w:rPr>
+        <w:t xml:space="preserve"> column for </w:t>
+      </w:r>
+      <w:r>
+        <w:rPr>
+          <w:rFonts w:ascii="Georgia" w:hAnsi="Georgia"/>
+        </w:rPr>
+        <w:t xml:space="preserve">a slash </w:t>
+      </w:r>
+      <w:r>
+        <w:rPr>
+          <w:rFonts w:ascii="Georgia" w:hAnsi="Georgia"/>
+        </w:rPr>
+        <w:t>‘/’</w:t>
+      </w:r>
+      <w:r>
+        <w:rPr>
+          <w:rFonts w:ascii="Georgia" w:hAnsi="Georgia"/>
+        </w:rPr>
+        <w:t xml:space="preserve"> or </w:t>
+      </w:r>
+      <w:r>
+        <w:rPr>
+          <w:rFonts w:ascii="Georgia" w:hAnsi="Georgia"/>
+        </w:rPr>
+        <w:t>and</w:t>
+      </w:r>
+      <w:r>
+        <w:rPr>
+          <w:rFonts w:ascii="Georgia" w:hAnsi="Georgia"/>
+        </w:rPr>
+        <w:t xml:space="preserve"> </w:t>
+      </w:r>
+      <w:r>
+        <w:rPr>
+          <w:rFonts w:ascii="Georgia" w:hAnsi="Georgia"/>
+        </w:rPr>
+        <w:t>‘&amp;’</w:t>
+      </w:r>
+      <w:r>
+        <w:rPr>
+          <w:rFonts w:ascii="Georgia" w:hAnsi="Georgia"/>
+        </w:rPr>
+        <w:t xml:space="preserve"> </w:t>
+      </w:r>
+      <w:r>
+        <w:rPr>
+          <w:rFonts w:ascii="Georgia" w:hAnsi="Georgia"/>
+        </w:rPr>
+        <w:t>to determine if a dog is multiple (mixed) breeds</w:t>
+      </w:r>
+      <w:r>
+        <w:rPr>
+          <w:rFonts w:ascii="Georgia" w:hAnsi="Georgia"/>
+        </w:rPr>
+        <w:t>.</w:t>
+      </w:r>
+      <w:r>
+        <w:rPr>
+          <w:rFonts w:ascii="Georgia" w:hAnsi="Georgia"/>
+        </w:rPr>
+        <w:t xml:space="preserve"> Lastly, we one-hot encoded this feature; 1 for ‘Mix’, 0 otherwise.</w:t>
+      </w:r>
+    </w:p>
+    <w:p>
+      <w:pPr>
+        <w:pStyle w:val="Heading3"/>
+        <w:tabs>
+          <w:tab w:val="left" w:pos="1292"/>
+        </w:tabs>
+        <w:rPr>
+          <w:rFonts w:ascii="Georgia" w:eastAsia="Times New Roman" w:hAnsi="Georgia"/>
+        </w:rPr>
+      </w:pPr>
+      <w:hyperlink r:id="rId18" w:history="1">
+        <w:r>
+          <w:rPr>
+            <w:rStyle w:val="Hyperlink"/>
+            <w:rFonts w:ascii="Georgia" w:eastAsia="Times New Roman" w:hAnsi="Georgia"/>
+          </w:rPr>
+          <w:t>WEIGHT</w:t>
+        </w:r>
+      </w:hyperlink>
+      <w:r>
+        <w:rPr>
+          <w:rFonts w:ascii="Georgia" w:eastAsia="Times New Roman" w:hAnsi="Georgia"/>
+        </w:rPr>
+        <w:tab/>
+      </w:r>
+    </w:p>
+    <w:p>
+      <w:pPr>
+        <w:rPr>
+          <w:rFonts w:ascii="Georgia" w:hAnsi="Georgia"/>
+        </w:rPr>
+      </w:pPr>
+      <w:r>
+        <w:rPr>
+          <w:rFonts w:ascii="Georgia" w:hAnsi="Georgia"/>
+        </w:rPr>
+        <w:t xml:space="preserve">The column, </w:t>
+      </w:r>
+      <w:r>
+        <w:rPr>
+          <w:rFonts w:ascii="Georgia" w:hAnsi="Georgia"/>
+          <w:i/>
+          <w:iCs/>
+        </w:rPr>
+        <w:t>WEIGHT</w:t>
+      </w:r>
+      <w:r>
+        <w:rPr>
+          <w:rFonts w:ascii="Georgia" w:hAnsi="Georgia"/>
+        </w:rPr>
+        <w:t xml:space="preserve">, denotes </w:t>
+      </w:r>
+      <w:r>
+        <w:rPr>
+          <w:rFonts w:ascii="Georgia" w:hAnsi="Georgia"/>
+        </w:rPr>
+        <w:t>the weight, in pounds of a dog</w:t>
+      </w:r>
+      <w:r>
+        <w:rPr>
+          <w:rFonts w:ascii="Georgia" w:hAnsi="Georgia"/>
+        </w:rPr>
+        <w:t>.</w:t>
+      </w:r>
+      <w:r>
+        <w:rPr>
+          <w:rFonts w:ascii="Georgia" w:hAnsi="Georgia"/>
+        </w:rPr>
+        <w:t xml:space="preserve"> Although this column was more consistent than others, some dogs have their weight as just a number (i.e. 60) while others have their weight along with the unit of measurement (i.e. ‘60lbs’ or ‘60 pounds’).</w:t>
+      </w:r>
+    </w:p>
+    <w:p>
+      <w:pPr>
         <w:spacing w:after="0" w:line="240" w:lineRule="auto"/>
         <w:rPr>
           <w:rFonts w:ascii="Georgia" w:eastAsia="Times New Roman" w:hAnsi="Georgia" w:cs="Times New Roman"/>
@@ -3759,35 +4842,6 @@
           <w:szCs w:val="24"/>
         </w:rPr>
       </w:pPr>
-      <w:r>
-        <w:rPr>
-          <w:rFonts w:ascii="Georgia" w:eastAsia="Times New Roman" w:hAnsi="Georgia" w:cs="Times New Roman"/>
-          <w:color w:val="000000"/>
-          <w:sz w:val="24"/>
-          <w:szCs w:val="24"/>
-        </w:rPr>
-        <w:t xml:space="preserve">After preparing the data, we will analyze the data using the various classification models that we have learned so far in class including, but not limited to, Naïve Bayes, K Nearest Neighbors, SVM, Logistic Regression, and Neural Networks. We will split the data into training, test, and validation sets, as we are using multiple models. By testing each of these methods, we hope to identify which one is most successful in classifying the adopted dogs as returned vs. </w:t>
-      </w:r>
-      <w:proofErr w:type="gramStart"/>
-      <w:r>
-        <w:rPr>
-          <w:rFonts w:ascii="Georgia" w:eastAsia="Times New Roman" w:hAnsi="Georgia" w:cs="Times New Roman"/>
-          <w:color w:val="000000"/>
-          <w:sz w:val="24"/>
-          <w:szCs w:val="24"/>
-        </w:rPr>
-        <w:t>not-returned</w:t>
-      </w:r>
-      <w:proofErr w:type="gramEnd"/>
-      <w:r>
-        <w:rPr>
-          <w:rFonts w:ascii="Georgia" w:eastAsia="Times New Roman" w:hAnsi="Georgia" w:cs="Times New Roman"/>
-          <w:color w:val="000000"/>
-          <w:sz w:val="24"/>
-          <w:szCs w:val="24"/>
-        </w:rPr>
-        <w:t>. </w:t>
-      </w:r>
     </w:p>
     <w:p>
       <w:pPr>
@@ -3818,7 +4872,34 @@
           <w:sz w:val="32"/>
           <w:szCs w:val="32"/>
         </w:rPr>
-        <w:t>Evaluation and Final Results (Rachel)</w:t>
+        <w:t xml:space="preserve">Analysis, </w:t>
+      </w:r>
+      <w:r>
+        <w:rPr>
+          <w:rFonts w:ascii="Georgia" w:eastAsia="Times New Roman" w:hAnsi="Georgia" w:cs="Arial"/>
+          <w:color w:val="000000"/>
+          <w:sz w:val="32"/>
+          <w:szCs w:val="32"/>
+        </w:rPr>
+        <w:t>Evaluation</w:t>
+      </w:r>
+      <w:r>
+        <w:rPr>
+          <w:rFonts w:ascii="Georgia" w:eastAsia="Times New Roman" w:hAnsi="Georgia" w:cs="Arial"/>
+          <w:color w:val="000000"/>
+          <w:sz w:val="32"/>
+          <w:szCs w:val="32"/>
+        </w:rPr>
+        <w:t>,</w:t>
+      </w:r>
+      <w:r>
+        <w:rPr>
+          <w:rFonts w:ascii="Georgia" w:eastAsia="Times New Roman" w:hAnsi="Georgia" w:cs="Arial"/>
+          <w:color w:val="000000"/>
+          <w:sz w:val="32"/>
+          <w:szCs w:val="32"/>
+        </w:rPr>
+        <w:t xml:space="preserve"> and Final Results</w:t>
       </w:r>
     </w:p>
     <w:p>
@@ -3830,34 +4911,15 @@
           <w:szCs w:val="24"/>
         </w:rPr>
       </w:pPr>
-      <w:r>
-        <w:rPr>
-          <w:rFonts w:ascii="Georgia" w:eastAsia="Times New Roman" w:hAnsi="Georgia" w:cs="Times New Roman"/>
-          <w:color w:val="000000"/>
-          <w:sz w:val="24"/>
-          <w:szCs w:val="24"/>
-        </w:rPr>
-        <w:t xml:space="preserve">To evaluate our models, we will look at their classification/misclassification rates using a confusion matrix, as well as their precision, recall, and F1 scores. These metrics are essential in judging the outcome of a classification model, which is why we will use it to evaluate ours. We will compare the results of our test and validation sets </w:t>
-      </w:r>
-      <w:proofErr w:type="gramStart"/>
-      <w:r>
-        <w:rPr>
-          <w:rFonts w:ascii="Georgia" w:eastAsia="Times New Roman" w:hAnsi="Georgia" w:cs="Times New Roman"/>
-          <w:color w:val="000000"/>
-          <w:sz w:val="24"/>
-          <w:szCs w:val="24"/>
-        </w:rPr>
-        <w:t>in order to</w:t>
-      </w:r>
-      <w:proofErr w:type="gramEnd"/>
-      <w:r>
-        <w:rPr>
-          <w:rFonts w:ascii="Georgia" w:eastAsia="Times New Roman" w:hAnsi="Georgia" w:cs="Times New Roman"/>
-          <w:color w:val="000000"/>
-          <w:sz w:val="24"/>
-          <w:szCs w:val="24"/>
-        </w:rPr>
-        <w:t xml:space="preserve"> determine which model is the most accurate. We’ll also take note of the performance efficiency of each model.</w:t>
+      <w:commentRangeStart w:id="2"/>
+      <w:r>
+        <w:rPr>
+          <w:rFonts w:ascii="Georgia" w:eastAsia="Times New Roman" w:hAnsi="Georgia" w:cs="Times New Roman"/>
+          <w:color w:val="000000"/>
+          <w:sz w:val="24"/>
+          <w:szCs w:val="24"/>
+        </w:rPr>
+        <w:t>After preparing the data, we will analyze the data using the various classification models that we have learned so far in class including, but not limited to, Naïve Bayes, K Nearest Neighbors, SVM, Logistic Regression, and Neural Networks. We will split the data into training, test, and validation sets, as we are using multiple models. By testing each of these methods, we hope to identify which one is most successful in classifying the adopted dogs as returned vs. not-returned. </w:t>
       </w:r>
     </w:p>
     <w:p>
@@ -3865,6 +4927,7 @@
         <w:spacing w:after="0" w:line="240" w:lineRule="auto"/>
         <w:rPr>
           <w:rFonts w:ascii="Georgia" w:eastAsia="Times New Roman" w:hAnsi="Georgia" w:cs="Times New Roman"/>
+          <w:color w:val="000000"/>
           <w:sz w:val="24"/>
           <w:szCs w:val="24"/>
         </w:rPr>
@@ -3886,97 +4949,52 @@
           <w:sz w:val="24"/>
           <w:szCs w:val="24"/>
         </w:rPr>
-        <w:t xml:space="preserve">If our models are accurate, they can be integrated into </w:t>
-      </w:r>
-      <w:r>
-        <w:rPr>
-          <w:rFonts w:ascii="Georgia" w:eastAsia="Times New Roman" w:hAnsi="Georgia" w:cs="Times New Roman"/>
-          <w:color w:val="000000"/>
-          <w:sz w:val="24"/>
-          <w:szCs w:val="24"/>
-        </w:rPr>
-        <w:t>the nonprofit</w:t>
-      </w:r>
-      <w:r>
-        <w:rPr>
-          <w:rFonts w:ascii="Georgia" w:eastAsia="Times New Roman" w:hAnsi="Georgia" w:cs="Times New Roman"/>
-          <w:color w:val="000000"/>
-          <w:sz w:val="24"/>
-          <w:szCs w:val="24"/>
-        </w:rPr>
-        <w:t xml:space="preserve">’s systems to classify new dogs that come into </w:t>
-      </w:r>
-      <w:r>
-        <w:rPr>
-          <w:rFonts w:ascii="Georgia" w:eastAsia="Times New Roman" w:hAnsi="Georgia" w:cs="Times New Roman"/>
-          <w:color w:val="000000"/>
-          <w:sz w:val="24"/>
-          <w:szCs w:val="24"/>
-        </w:rPr>
-        <w:t>the nonprofit</w:t>
-      </w:r>
-      <w:r>
-        <w:rPr>
-          <w:rFonts w:ascii="Georgia" w:eastAsia="Times New Roman" w:hAnsi="Georgia" w:cs="Times New Roman"/>
-          <w:color w:val="000000"/>
-          <w:sz w:val="24"/>
-          <w:szCs w:val="24"/>
-        </w:rPr>
-        <w:t xml:space="preserve">. If a dog is classified into the return group, </w:t>
-      </w:r>
-      <w:r>
-        <w:rPr>
-          <w:rFonts w:ascii="Georgia" w:eastAsia="Times New Roman" w:hAnsi="Georgia" w:cs="Times New Roman"/>
-          <w:color w:val="000000"/>
-          <w:sz w:val="24"/>
-          <w:szCs w:val="24"/>
-        </w:rPr>
-        <w:t>the nonprofit</w:t>
-      </w:r>
-      <w:r>
-        <w:rPr>
-          <w:rFonts w:ascii="Georgia" w:eastAsia="Times New Roman" w:hAnsi="Georgia" w:cs="Times New Roman"/>
-          <w:color w:val="000000"/>
-          <w:sz w:val="24"/>
-          <w:szCs w:val="24"/>
-        </w:rPr>
-        <w:t xml:space="preserve"> can ensure that the dog is well matched with its new </w:t>
-      </w:r>
-      <w:r>
-        <w:rPr>
-          <w:rFonts w:ascii="Georgia" w:eastAsia="Times New Roman" w:hAnsi="Georgia" w:cs="Times New Roman"/>
-          <w:color w:val="000000"/>
-          <w:sz w:val="24"/>
-          <w:szCs w:val="24"/>
-        </w:rPr>
-        <w:t>adopter and</w:t>
-      </w:r>
-      <w:r>
-        <w:rPr>
-          <w:rFonts w:ascii="Georgia" w:eastAsia="Times New Roman" w:hAnsi="Georgia" w:cs="Times New Roman"/>
-          <w:color w:val="000000"/>
-          <w:sz w:val="24"/>
-          <w:szCs w:val="24"/>
-        </w:rPr>
-        <w:t xml:space="preserve"> reach out to the adopter to provide additional support to prevent the dog from being returned. We plan to construct this project so that </w:t>
-      </w:r>
-      <w:r>
-        <w:rPr>
-          <w:rFonts w:ascii="Georgia" w:eastAsia="Times New Roman" w:hAnsi="Georgia" w:cs="Times New Roman"/>
-          <w:color w:val="000000"/>
-          <w:sz w:val="24"/>
-          <w:szCs w:val="24"/>
-        </w:rPr>
-        <w:t>the nonprofit</w:t>
-      </w:r>
-      <w:r>
-        <w:rPr>
-          <w:rFonts w:ascii="Georgia" w:eastAsia="Times New Roman" w:hAnsi="Georgia" w:cs="Times New Roman"/>
-          <w:color w:val="000000"/>
-          <w:sz w:val="24"/>
-          <w:szCs w:val="24"/>
-        </w:rPr>
-        <w:t>’s data team can continue to use it, helping to place more rescued dogs in loving homes and keep them there.</w:t>
+        <w:t>To evaluate our models, we will look at their classification/misclassification rates using a confusion matrix, as well as their precision, recall, and F1 scores. These metrics are essential in judging the outcome of a classification model, which is why we will use it to evaluate ours. We will compare the results of our test and validation sets in order to determine which model is the most accurate. We’ll also take note of the performance efficiency of each model.</w:t>
+      </w:r>
+    </w:p>
+    <w:p>
+      <w:pPr>
+        <w:spacing w:after="0" w:line="240" w:lineRule="auto"/>
+        <w:rPr>
+          <w:rFonts w:ascii="Georgia" w:eastAsia="Times New Roman" w:hAnsi="Georgia" w:cs="Times New Roman"/>
+          <w:sz w:val="24"/>
+          <w:szCs w:val="24"/>
+        </w:rPr>
+      </w:pPr>
+    </w:p>
+    <w:p>
+      <w:pPr>
+        <w:spacing w:after="0" w:line="240" w:lineRule="auto"/>
+        <w:rPr>
+          <w:rFonts w:ascii="Georgia" w:eastAsia="Times New Roman" w:hAnsi="Georgia" w:cs="Times New Roman"/>
+          <w:sz w:val="24"/>
+          <w:szCs w:val="24"/>
+        </w:rPr>
+      </w:pPr>
+      <w:r>
+        <w:rPr>
+          <w:rFonts w:ascii="Georgia" w:eastAsia="Times New Roman" w:hAnsi="Georgia" w:cs="Times New Roman"/>
+          <w:color w:val="000000"/>
+          <w:sz w:val="24"/>
+          <w:szCs w:val="24"/>
+        </w:rPr>
+        <w:t>If our models are accurate, they can be integrated into the nonprofit’s systems to classify new dogs that come into the nonprofit. If a dog is classified into the return group, the nonprofit can ensure that the dog is well matched with its new adopter and reach out to the adopter to provide additional support to prevent the dog from being returned. We plan to construct this project so that the nonprofit’s data team can continue to use it, helping to place more rescued dogs in loving homes and keep them there</w:t>
+      </w:r>
+      <w:commentRangeEnd w:id="2"/>
+      <w:r>
+        <w:rPr>
+          <w:rStyle w:val="CommentReference"/>
+        </w:rPr>
+        <w:commentReference w:id="2"/>
+      </w:r>
+      <w:r>
+        <w:rPr>
+          <w:rFonts w:ascii="Georgia" w:eastAsia="Times New Roman" w:hAnsi="Georgia" w:cs="Times New Roman"/>
+          <w:color w:val="000000"/>
+          <w:sz w:val="24"/>
+          <w:szCs w:val="24"/>
+        </w:rPr>
+        <w:t>.</w:t>
       </w:r>
     </w:p>
     <w:p>
@@ -3996,8 +5014,138 @@
 </w:document>
 </file>
 
+<file path=word/comments.xml><?xml version="1.0" encoding="utf-8"?>
+<w:comments xmlns:wpc="http://schemas.microsoft.com/office/word/2010/wordprocessingCanvas" xmlns:cx="http://schemas.microsoft.com/office/drawing/2014/chartex" xmlns:cx1="http://schemas.microsoft.com/office/drawing/2015/9/8/chartex" xmlns:cx2="http://schemas.microsoft.com/office/drawing/2015/10/21/chartex" xmlns:cx3="http://schemas.microsoft.com/office/drawing/2016/5/9/chartex" xmlns:cx4="http://schemas.microsoft.com/office/drawing/2016/5/10/chartex" xmlns:cx5="http://schemas.microsoft.com/office/drawing/2016/5/11/chartex" xmlns:cx6="http://schemas.microsoft.com/office/drawing/2016/5/12/chartex" xmlns:cx7="http://schemas.microsoft.com/office/drawing/2016/5/13/chartex" xmlns:cx8="http://schemas.microsoft.com/office/drawing/2016/5/14/chartex" xmlns:mc="http://schemas.openxmlformats.org/markup-compatibility/2006" xmlns:aink="http://schemas.microsoft.com/office/drawing/2016/ink" xmlns:am3d="http://schemas.microsoft.com/office/drawing/2017/model3d" xmlns:o="urn:schemas-microsoft-com:office:office" xmlns:r="http://schemas.openxmlformats.org/officeDocument/2006/relationships" xmlns:m="http://schemas.openxmlformats.org/officeDocument/2006/math" xmlns:v="urn:schemas-microsoft-com:vml" xmlns:wp14="http://schemas.microsoft.com/office/word/2010/wordprocessingDrawing" xmlns:wp="http://schemas.openxmlformats.org/drawingml/2006/wordprocessingDrawing" xmlns:w10="urn:schemas-microsoft-com:office:word" xmlns:w="http://schemas.openxmlformats.org/wordprocessingml/2006/main" xmlns:w14="http://schemas.microsoft.com/office/word/2010/wordml" xmlns:w15="http://schemas.microsoft.com/office/word/2012/wordml" xmlns:w16cex="http://schemas.microsoft.com/office/word/2018/wordml/cex" xmlns:w16cid="http://schemas.microsoft.com/office/word/2016/wordml/cid" xmlns:w16="http://schemas.microsoft.com/office/word/2018/wordml" xmlns:w16sdtdh="http://schemas.microsoft.com/office/word/2020/wordml/sdtdatahash" xmlns:w16se="http://schemas.microsoft.com/office/word/2015/wordml/symex" xmlns:wpg="http://schemas.microsoft.com/office/word/2010/wordprocessingGroup" xmlns:wpi="http://schemas.microsoft.com/office/word/2010/wordprocessingInk" xmlns:wne="http://schemas.microsoft.com/office/word/2006/wordml" xmlns:wps="http://schemas.microsoft.com/office/word/2010/wordprocessingShape" mc:Ignorable="w14 w15 w16se w16cid w16 w16cex w16sdtdh wp14">
+  <w:comment w:id="0" w:author="Justin Schulberg" w:date="2021-12-03T20:47:00Z" w:initials="JS">
+    <w:p>
+      <w:pPr>
+        <w:pStyle w:val="CommentText"/>
+      </w:pPr>
+      <w:r>
+        <w:rPr>
+          <w:rStyle w:val="CommentReference"/>
+        </w:rPr>
+        <w:annotationRef/>
+      </w:r>
+      <w:r>
+        <w:t>Thoughts on delineating what we did for each variable? I think it helps show the level of effort in the data cleaning stage.</w:t>
+      </w:r>
+    </w:p>
+  </w:comment>
+  <w:comment w:id="1" w:author="Justin Schulberg" w:date="2021-12-03T20:46:00Z" w:initials="JS">
+    <w:p>
+      <w:pPr>
+        <w:pStyle w:val="CommentText"/>
+      </w:pPr>
+      <w:r>
+        <w:rPr>
+          <w:rStyle w:val="CommentReference"/>
+        </w:rPr>
+        <w:annotationRef/>
+      </w:r>
+      <w:r>
+        <w:t>Thoughts on me linking to the GitHub issues? I think it could be a nice touch to show the level of effort applied to this project.</w:t>
+      </w:r>
+    </w:p>
+  </w:comment>
+  <w:comment w:id="2" w:author="Justin Schulberg" w:date="2021-12-03T20:22:00Z" w:initials="JS">
+    <w:p>
+      <w:pPr>
+        <w:pStyle w:val="CommentText"/>
+      </w:pPr>
+      <w:r>
+        <w:rPr>
+          <w:rStyle w:val="CommentReference"/>
+        </w:rPr>
+        <w:annotationRef/>
+      </w:r>
+      <w:r>
+        <w:t xml:space="preserve">We’ll have to change the text here based on the results of the classification models, but </w:t>
+      </w:r>
+      <w:r>
+        <w:t>let’s leave what we put in the proposal for now.</w:t>
+      </w:r>
+    </w:p>
+  </w:comment>
+</w:comments>
+</file>
+
+<file path=word/commentsExtended.xml><?xml version="1.0" encoding="utf-8"?>
+<w15:commentsEx xmlns:wpc="http://schemas.microsoft.com/office/word/2010/wordprocessingCanvas" xmlns:cx="http://schemas.microsoft.com/office/drawing/2014/chartex" xmlns:cx1="http://schemas.microsoft.com/office/drawing/2015/9/8/chartex" xmlns:cx2="http://schemas.microsoft.com/office/drawing/2015/10/21/chartex" xmlns:cx3="http://schemas.microsoft.com/office/drawing/2016/5/9/chartex" xmlns:cx4="http://schemas.microsoft.com/office/drawing/2016/5/10/chartex" xmlns:cx5="http://schemas.microsoft.com/office/drawing/2016/5/11/chartex" xmlns:cx6="http://schemas.microsoft.com/office/drawing/2016/5/12/chartex" xmlns:cx7="http://schemas.microsoft.com/office/drawing/2016/5/13/chartex" xmlns:cx8="http://schemas.microsoft.com/office/drawing/2016/5/14/chartex" xmlns:mc="http://schemas.openxmlformats.org/markup-compatibility/2006" xmlns:aink="http://schemas.microsoft.com/office/drawing/2016/ink" xmlns:am3d="http://schemas.microsoft.com/office/drawing/2017/model3d" xmlns:o="urn:schemas-microsoft-com:office:office" xmlns:r="http://schemas.openxmlformats.org/officeDocument/2006/relationships" xmlns:m="http://schemas.openxmlformats.org/officeDocument/2006/math" xmlns:v="urn:schemas-microsoft-com:vml" xmlns:wp14="http://schemas.microsoft.com/office/word/2010/wordprocessingDrawing" xmlns:wp="http://schemas.openxmlformats.org/drawingml/2006/wordprocessingDrawing" xmlns:w10="urn:schemas-microsoft-com:office:word" xmlns:w="http://schemas.openxmlformats.org/wordprocessingml/2006/main" xmlns:w14="http://schemas.microsoft.com/office/word/2010/wordml" xmlns:w15="http://schemas.microsoft.com/office/word/2012/wordml" xmlns:w16cex="http://schemas.microsoft.com/office/word/2018/wordml/cex" xmlns:w16cid="http://schemas.microsoft.com/office/word/2016/wordml/cid" xmlns:w16="http://schemas.microsoft.com/office/word/2018/wordml" xmlns:w16sdtdh="http://schemas.microsoft.com/office/word/2020/wordml/sdtdatahash" xmlns:w16se="http://schemas.microsoft.com/office/word/2015/wordml/symex" xmlns:wpg="http://schemas.microsoft.com/office/word/2010/wordprocessingGroup" xmlns:wpi="http://schemas.microsoft.com/office/word/2010/wordprocessingInk" xmlns:wne="http://schemas.microsoft.com/office/word/2006/wordml" xmlns:wps="http://schemas.microsoft.com/office/word/2010/wordprocessingShape" mc:Ignorable="w14 w15 w16se w16cid w16 w16cex w16sdtdh wp14">
+  <w15:commentEx w15:paraId="631E8136" w15:done="0"/>
+  <w15:commentEx w15:paraId="29A00AA5" w15:done="0"/>
+  <w15:commentEx w15:paraId="1541378E" w15:done="0"/>
+</w15:commentsEx>
+</file>
+
+<file path=word/commentsExtensible.xml><?xml version="1.0" encoding="utf-8"?>
+<w16cex:commentsExtensible xmlns:wpc="http://schemas.microsoft.com/office/word/2010/wordprocessingCanvas" xmlns:cx="http://schemas.microsoft.com/office/drawing/2014/chartex" xmlns:cx1="http://schemas.microsoft.com/office/drawing/2015/9/8/chartex" xmlns:cx2="http://schemas.microsoft.com/office/drawing/2015/10/21/chartex" xmlns:cx3="http://schemas.microsoft.com/office/drawing/2016/5/9/chartex" xmlns:cx4="http://schemas.microsoft.com/office/drawing/2016/5/10/chartex" xmlns:cx5="http://schemas.microsoft.com/office/drawing/2016/5/11/chartex" xmlns:cx6="http://schemas.microsoft.com/office/drawing/2016/5/12/chartex" xmlns:cx7="http://schemas.microsoft.com/office/drawing/2016/5/13/chartex" xmlns:cx8="http://schemas.microsoft.com/office/drawing/2016/5/14/chartex" xmlns:mc="http://schemas.openxmlformats.org/markup-compatibility/2006" xmlns:aink="http://schemas.microsoft.com/office/drawing/2016/ink" xmlns:am3d="http://schemas.microsoft.com/office/drawing/2017/model3d" xmlns:o="urn:schemas-microsoft-com:office:office" xmlns:r="http://schemas.openxmlformats.org/officeDocument/2006/relationships" xmlns:m="http://schemas.openxmlformats.org/officeDocument/2006/math" xmlns:v="urn:schemas-microsoft-com:vml" xmlns:wp14="http://schemas.microsoft.com/office/word/2010/wordprocessingDrawing" xmlns:wp="http://schemas.openxmlformats.org/drawingml/2006/wordprocessingDrawing" xmlns:w10="urn:schemas-microsoft-com:office:word" xmlns:w="http://schemas.openxmlformats.org/wordprocessingml/2006/main" xmlns:w14="http://schemas.microsoft.com/office/word/2010/wordml" xmlns:w15="http://schemas.microsoft.com/office/word/2012/wordml" xmlns:w16cex="http://schemas.microsoft.com/office/word/2018/wordml/cex" xmlns:w16cid="http://schemas.microsoft.com/office/word/2016/wordml/cid" xmlns:w16="http://schemas.microsoft.com/office/word/2018/wordml" xmlns:w16sdtdh="http://schemas.microsoft.com/office/word/2020/wordml/sdtdatahash" xmlns:w16se="http://schemas.microsoft.com/office/word/2015/wordml/symex" xmlns:wpg="http://schemas.microsoft.com/office/word/2010/wordprocessingGroup" xmlns:wpi="http://schemas.microsoft.com/office/word/2010/wordprocessingInk" xmlns:wne="http://schemas.microsoft.com/office/word/2006/wordml" xmlns:wps="http://schemas.microsoft.com/office/word/2010/wordprocessingShape" mc:Ignorable="w14 w15 w16se w16cid w16 w16cex w16sdtdh wp14">
+  <w16cex:commentExtensible w16cex:durableId="255500DE" w16cex:dateUtc="2021-12-04T01:47:00Z"/>
+  <w16cex:commentExtensible w16cex:durableId="255500C3" w16cex:dateUtc="2021-12-04T01:46:00Z"/>
+  <w16cex:commentExtensible w16cex:durableId="2554FB00" w16cex:dateUtc="2021-12-04T01:22:00Z"/>
+</w16cex:commentsExtensible>
+</file>
+
+<file path=word/commentsIds.xml><?xml version="1.0" encoding="utf-8"?>
+<w16cid:commentsIds xmlns:wpc="http://schemas.microsoft.com/office/word/2010/wordprocessingCanvas" xmlns:cx="http://schemas.microsoft.com/office/drawing/2014/chartex" xmlns:cx1="http://schemas.microsoft.com/office/drawing/2015/9/8/chartex" xmlns:cx2="http://schemas.microsoft.com/office/drawing/2015/10/21/chartex" xmlns:cx3="http://schemas.microsoft.com/office/drawing/2016/5/9/chartex" xmlns:cx4="http://schemas.microsoft.com/office/drawing/2016/5/10/chartex" xmlns:cx5="http://schemas.microsoft.com/office/drawing/2016/5/11/chartex" xmlns:cx6="http://schemas.microsoft.com/office/drawing/2016/5/12/chartex" xmlns:cx7="http://schemas.microsoft.com/office/drawing/2016/5/13/chartex" xmlns:cx8="http://schemas.microsoft.com/office/drawing/2016/5/14/chartex" xmlns:mc="http://schemas.openxmlformats.org/markup-compatibility/2006" xmlns:aink="http://schemas.microsoft.com/office/drawing/2016/ink" xmlns:am3d="http://schemas.microsoft.com/office/drawing/2017/model3d" xmlns:o="urn:schemas-microsoft-com:office:office" xmlns:r="http://schemas.openxmlformats.org/officeDocument/2006/relationships" xmlns:m="http://schemas.openxmlformats.org/officeDocument/2006/math" xmlns:v="urn:schemas-microsoft-com:vml" xmlns:wp14="http://schemas.microsoft.com/office/word/2010/wordprocessingDrawing" xmlns:wp="http://schemas.openxmlformats.org/drawingml/2006/wordprocessingDrawing" xmlns:w10="urn:schemas-microsoft-com:office:word" xmlns:w="http://schemas.openxmlformats.org/wordprocessingml/2006/main" xmlns:w14="http://schemas.microsoft.com/office/word/2010/wordml" xmlns:w15="http://schemas.microsoft.com/office/word/2012/wordml" xmlns:w16cex="http://schemas.microsoft.com/office/word/2018/wordml/cex" xmlns:w16cid="http://schemas.microsoft.com/office/word/2016/wordml/cid" xmlns:w16="http://schemas.microsoft.com/office/word/2018/wordml" xmlns:w16sdtdh="http://schemas.microsoft.com/office/word/2020/wordml/sdtdatahash" xmlns:w16se="http://schemas.microsoft.com/office/word/2015/wordml/symex" xmlns:wpg="http://schemas.microsoft.com/office/word/2010/wordprocessingGroup" xmlns:wpi="http://schemas.microsoft.com/office/word/2010/wordprocessingInk" xmlns:wne="http://schemas.microsoft.com/office/word/2006/wordml" xmlns:wps="http://schemas.microsoft.com/office/word/2010/wordprocessingShape" mc:Ignorable="w14 w15 w16se w16cid w16 w16cex w16sdtdh wp14">
+  <w16cid:commentId w16cid:paraId="631E8136" w16cid:durableId="255500DE"/>
+  <w16cid:commentId w16cid:paraId="29A00AA5" w16cid:durableId="255500C3"/>
+  <w16cid:commentId w16cid:paraId="1541378E" w16cid:durableId="2554FB00"/>
+</w16cid:commentsIds>
+</file>
+
+<file path=word/endnotes.xml><?xml version="1.0" encoding="utf-8"?>
+<w:endnotes xmlns:wpc="http://schemas.microsoft.com/office/word/2010/wordprocessingCanvas" xmlns:cx="http://schemas.microsoft.com/office/drawing/2014/chartex" xmlns:cx1="http://schemas.microsoft.com/office/drawing/2015/9/8/chartex" xmlns:cx2="http://schemas.microsoft.com/office/drawing/2015/10/21/chartex" xmlns:cx3="http://schemas.microsoft.com/office/drawing/2016/5/9/chartex" xmlns:cx4="http://schemas.microsoft.com/office/drawing/2016/5/10/chartex" xmlns:cx5="http://schemas.microsoft.com/office/drawing/2016/5/11/chartex" xmlns:cx6="http://schemas.microsoft.com/office/drawing/2016/5/12/chartex" xmlns:cx7="http://schemas.microsoft.com/office/drawing/2016/5/13/chartex" xmlns:cx8="http://schemas.microsoft.com/office/drawing/2016/5/14/chartex" xmlns:mc="http://schemas.openxmlformats.org/markup-compatibility/2006" xmlns:aink="http://schemas.microsoft.com/office/drawing/2016/ink" xmlns:am3d="http://schemas.microsoft.com/office/drawing/2017/model3d" xmlns:o="urn:schemas-microsoft-com:office:office" xmlns:r="http://schemas.openxmlformats.org/officeDocument/2006/relationships" xmlns:m="http://schemas.openxmlformats.org/officeDocument/2006/math" xmlns:v="urn:schemas-microsoft-com:vml" xmlns:wp14="http://schemas.microsoft.com/office/word/2010/wordprocessingDrawing" xmlns:wp="http://schemas.openxmlformats.org/drawingml/2006/wordprocessingDrawing" xmlns:w10="urn:schemas-microsoft-com:office:word" xmlns:w="http://schemas.openxmlformats.org/wordprocessingml/2006/main" xmlns:w14="http://schemas.microsoft.com/office/word/2010/wordml" xmlns:w15="http://schemas.microsoft.com/office/word/2012/wordml" xmlns:w16cex="http://schemas.microsoft.com/office/word/2018/wordml/cex" xmlns:w16cid="http://schemas.microsoft.com/office/word/2016/wordml/cid" xmlns:w16="http://schemas.microsoft.com/office/word/2018/wordml" xmlns:w16sdtdh="http://schemas.microsoft.com/office/word/2020/wordml/sdtdatahash" xmlns:w16se="http://schemas.microsoft.com/office/word/2015/wordml/symex" xmlns:wpg="http://schemas.microsoft.com/office/word/2010/wordprocessingGroup" xmlns:wpi="http://schemas.microsoft.com/office/word/2010/wordprocessingInk" xmlns:wne="http://schemas.microsoft.com/office/word/2006/wordml" xmlns:wps="http://schemas.microsoft.com/office/word/2010/wordprocessingShape" mc:Ignorable="w14 w15 w16se w16cid w16 w16cex w16sdtdh wp14">
+  <w:endnote w:type="separator" w:id="-1">
+    <w:p>
+      <w:pPr>
+        <w:spacing w:after="0" w:line="240" w:lineRule="auto"/>
+      </w:pPr>
+      <w:r>
+        <w:separator/>
+      </w:r>
+    </w:p>
+  </w:endnote>
+  <w:endnote w:type="continuationSeparator" w:id="0">
+    <w:p>
+      <w:pPr>
+        <w:spacing w:after="0" w:line="240" w:lineRule="auto"/>
+      </w:pPr>
+      <w:r>
+        <w:continuationSeparator/>
+      </w:r>
+    </w:p>
+  </w:endnote>
+</w:endnotes>
+</file>
+
+<file path=word/footnotes.xml><?xml version="1.0" encoding="utf-8"?>
+<w:footnotes xmlns:wpc="http://schemas.microsoft.com/office/word/2010/wordprocessingCanvas" xmlns:cx="http://schemas.microsoft.com/office/drawing/2014/chartex" xmlns:cx1="http://schemas.microsoft.com/office/drawing/2015/9/8/chartex" xmlns:cx2="http://schemas.microsoft.com/office/drawing/2015/10/21/chartex" xmlns:cx3="http://schemas.microsoft.com/office/drawing/2016/5/9/chartex" xmlns:cx4="http://schemas.microsoft.com/office/drawing/2016/5/10/chartex" xmlns:cx5="http://schemas.microsoft.com/office/drawing/2016/5/11/chartex" xmlns:cx6="http://schemas.microsoft.com/office/drawing/2016/5/12/chartex" xmlns:cx7="http://schemas.microsoft.com/office/drawing/2016/5/13/chartex" xmlns:cx8="http://schemas.microsoft.com/office/drawing/2016/5/14/chartex" xmlns:mc="http://schemas.openxmlformats.org/markup-compatibility/2006" xmlns:aink="http://schemas.microsoft.com/office/drawing/2016/ink" xmlns:am3d="http://schemas.microsoft.com/office/drawing/2017/model3d" xmlns:o="urn:schemas-microsoft-com:office:office" xmlns:r="http://schemas.openxmlformats.org/officeDocument/2006/relationships" xmlns:m="http://schemas.openxmlformats.org/officeDocument/2006/math" xmlns:v="urn:schemas-microsoft-com:vml" xmlns:wp14="http://schemas.microsoft.com/office/word/2010/wordprocessingDrawing" xmlns:wp="http://schemas.openxmlformats.org/drawingml/2006/wordprocessingDrawing" xmlns:w10="urn:schemas-microsoft-com:office:word" xmlns:w="http://schemas.openxmlformats.org/wordprocessingml/2006/main" xmlns:w14="http://schemas.microsoft.com/office/word/2010/wordml" xmlns:w15="http://schemas.microsoft.com/office/word/2012/wordml" xmlns:w16cex="http://schemas.microsoft.com/office/word/2018/wordml/cex" xmlns:w16cid="http://schemas.microsoft.com/office/word/2016/wordml/cid" xmlns:w16="http://schemas.microsoft.com/office/word/2018/wordml" xmlns:w16sdtdh="http://schemas.microsoft.com/office/word/2020/wordml/sdtdatahash" xmlns:w16se="http://schemas.microsoft.com/office/word/2015/wordml/symex" xmlns:wpg="http://schemas.microsoft.com/office/word/2010/wordprocessingGroup" xmlns:wpi="http://schemas.microsoft.com/office/word/2010/wordprocessingInk" xmlns:wne="http://schemas.microsoft.com/office/word/2006/wordml" xmlns:wps="http://schemas.microsoft.com/office/word/2010/wordprocessingShape" mc:Ignorable="w14 w15 w16se w16cid w16 w16cex w16sdtdh wp14">
+  <w:footnote w:type="separator" w:id="-1">
+    <w:p>
+      <w:pPr>
+        <w:spacing w:after="0" w:line="240" w:lineRule="auto"/>
+      </w:pPr>
+      <w:r>
+        <w:separator/>
+      </w:r>
+    </w:p>
+  </w:footnote>
+  <w:footnote w:type="continuationSeparator" w:id="0">
+    <w:p>
+      <w:pPr>
+        <w:spacing w:after="0" w:line="240" w:lineRule="auto"/>
+      </w:pPr>
+      <w:r>
+        <w:continuationSeparator/>
+      </w:r>
+    </w:p>
+  </w:footnote>
+</w:footnotes>
+</file>
+
 <file path=word/numbering.xml><?xml version="1.0" encoding="utf-8"?>
-<w:numbering xmlns:wpc="http://schemas.microsoft.com/office/word/2010/wordprocessingCanvas" xmlns:cx="http://schemas.microsoft.com/office/drawing/2014/chartex" xmlns:cx1="http://schemas.microsoft.com/office/drawing/2015/9/8/chartex" xmlns:cx2="http://schemas.microsoft.com/office/drawing/2015/10/21/chartex" xmlns:cx3="http://schemas.microsoft.com/office/drawing/2016/5/9/chartex" xmlns:cx4="http://schemas.microsoft.com/office/drawing/2016/5/10/chartex" xmlns:cx5="http://schemas.microsoft.com/office/drawing/2016/5/11/chartex" xmlns:cx6="http://schemas.microsoft.com/office/drawing/2016/5/12/chartex" xmlns:cx7="http://schemas.microsoft.com/office/drawing/2016/5/13/chartex" xmlns:cx8="http://schemas.microsoft.com/office/drawing/2016/5/14/chartex" xmlns:mc="http://schemas.openxmlformats.org/markup-compatibility/2006" xmlns:aink="http://schemas.microsoft.com/office/drawing/2016/ink" xmlns:am3d="http://schemas.microsoft.com/office/drawing/2017/model3d" xmlns:o="urn:schemas-microsoft-com:office:office" xmlns:r="http://schemas.openxmlformats.org/officeDocument/2006/relationships" xmlns:m="http://schemas.openxmlformats.org/officeDocument/2006/math" xmlns:v="urn:schemas-microsoft-com:vml" xmlns:wp14="http://schemas.microsoft.com/office/word/2010/wordprocessingDrawing" xmlns:wp="http://schemas.openxmlformats.org/drawingml/2006/wordprocessingDrawing" xmlns:w10="urn:schemas-microsoft-com:office:word" xmlns:w="http://schemas.openxmlformats.org/wordprocessingml/2006/main" xmlns:w14="http://schemas.microsoft.com/office/word/2010/wordml" xmlns:w15="http://schemas.microsoft.com/office/word/2012/wordml" xmlns:w16cex="http://schemas.microsoft.com/office/word/2018/wordml/cex" xmlns:w16cid="http://schemas.microsoft.com/office/word/2016/wordml/cid" xmlns:w16="http://schemas.microsoft.com/office/word/2018/wordml" xmlns:w16se="http://schemas.microsoft.com/office/word/2015/wordml/symex" xmlns:wpg="http://schemas.microsoft.com/office/word/2010/wordprocessingGroup" xmlns:wpi="http://schemas.microsoft.com/office/word/2010/wordprocessingInk" xmlns:wne="http://schemas.microsoft.com/office/word/2006/wordml" xmlns:wps="http://schemas.microsoft.com/office/word/2010/wordprocessingShape" mc:Ignorable="w14 w15 w16se w16cid w16 w16cex wp14">
+<w:numbering xmlns:wpc="http://schemas.microsoft.com/office/word/2010/wordprocessingCanvas" xmlns:cx="http://schemas.microsoft.com/office/drawing/2014/chartex" xmlns:cx1="http://schemas.microsoft.com/office/drawing/2015/9/8/chartex" xmlns:cx2="http://schemas.microsoft.com/office/drawing/2015/10/21/chartex" xmlns:cx3="http://schemas.microsoft.com/office/drawing/2016/5/9/chartex" xmlns:cx4="http://schemas.microsoft.com/office/drawing/2016/5/10/chartex" xmlns:cx5="http://schemas.microsoft.com/office/drawing/2016/5/11/chartex" xmlns:cx6="http://schemas.microsoft.com/office/drawing/2016/5/12/chartex" xmlns:cx7="http://schemas.microsoft.com/office/drawing/2016/5/13/chartex" xmlns:cx8="http://schemas.microsoft.com/office/drawing/2016/5/14/chartex" xmlns:mc="http://schemas.openxmlformats.org/markup-compatibility/2006" xmlns:aink="http://schemas.microsoft.com/office/drawing/2016/ink" xmlns:am3d="http://schemas.microsoft.com/office/drawing/2017/model3d" xmlns:o="urn:schemas-microsoft-com:office:office" xmlns:r="http://schemas.openxmlformats.org/officeDocument/2006/relationships" xmlns:m="http://schemas.openxmlformats.org/officeDocument/2006/math" xmlns:v="urn:schemas-microsoft-com:vml" xmlns:wp14="http://schemas.microsoft.com/office/word/2010/wordprocessingDrawing" xmlns:wp="http://schemas.openxmlformats.org/drawingml/2006/wordprocessingDrawing" xmlns:w10="urn:schemas-microsoft-com:office:word" xmlns:w="http://schemas.openxmlformats.org/wordprocessingml/2006/main" xmlns:w14="http://schemas.microsoft.com/office/word/2010/wordml" xmlns:w15="http://schemas.microsoft.com/office/word/2012/wordml" xmlns:w16cex="http://schemas.microsoft.com/office/word/2018/wordml/cex" xmlns:w16cid="http://schemas.microsoft.com/office/word/2016/wordml/cid" xmlns:w16="http://schemas.microsoft.com/office/word/2018/wordml" xmlns:w16sdtdh="http://schemas.microsoft.com/office/word/2020/wordml/sdtdatahash" xmlns:w16se="http://schemas.microsoft.com/office/word/2015/wordml/symex" xmlns:wpg="http://schemas.microsoft.com/office/word/2010/wordprocessingGroup" xmlns:wpi="http://schemas.microsoft.com/office/word/2010/wordprocessingInk" xmlns:wne="http://schemas.microsoft.com/office/word/2006/wordml" xmlns:wps="http://schemas.microsoft.com/office/word/2010/wordprocessingShape" mc:Ignorable="w14 w15 w16se w16cid w16 w16cex w16sdtdh wp14">
   <w:abstractNum w:abstractNumId="0" w15:restartNumberingAfterBreak="0">
     <w:nsid w:val="34167CFE"/>
     <w:multiLevelType w:val="multilevel"/>
@@ -4296,17 +5444,141 @@
       </w:rPr>
     </w:lvl>
   </w:abstractNum>
+  <w:abstractNum w:abstractNumId="2" w15:restartNumberingAfterBreak="0">
+    <w:nsid w:val="7F787120"/>
+    <w:multiLevelType w:val="hybridMultilevel"/>
+    <w:tmpl w:val="684490B8"/>
+    <w:lvl w:ilvl="0" w:tplc="04090001">
+      <w:start w:val="1"/>
+      <w:numFmt w:val="bullet"/>
+      <w:lvlText w:val=""/>
+      <w:lvlJc w:val="left"/>
+      <w:pPr>
+        <w:ind w:left="720" w:hanging="360"/>
+      </w:pPr>
+      <w:rPr>
+        <w:rFonts w:ascii="Symbol" w:hAnsi="Symbol" w:hint="default"/>
+      </w:rPr>
+    </w:lvl>
+    <w:lvl w:ilvl="1" w:tplc="04090003">
+      <w:start w:val="1"/>
+      <w:numFmt w:val="bullet"/>
+      <w:lvlText w:val="o"/>
+      <w:lvlJc w:val="left"/>
+      <w:pPr>
+        <w:ind w:left="1440" w:hanging="360"/>
+      </w:pPr>
+      <w:rPr>
+        <w:rFonts w:ascii="Courier New" w:hAnsi="Courier New" w:cs="Courier New" w:hint="default"/>
+      </w:rPr>
+    </w:lvl>
+    <w:lvl w:ilvl="2" w:tplc="04090005" w:tentative="1">
+      <w:start w:val="1"/>
+      <w:numFmt w:val="bullet"/>
+      <w:lvlText w:val=""/>
+      <w:lvlJc w:val="left"/>
+      <w:pPr>
+        <w:ind w:left="2160" w:hanging="360"/>
+      </w:pPr>
+      <w:rPr>
+        <w:rFonts w:ascii="Wingdings" w:hAnsi="Wingdings" w:hint="default"/>
+      </w:rPr>
+    </w:lvl>
+    <w:lvl w:ilvl="3" w:tplc="04090001" w:tentative="1">
+      <w:start w:val="1"/>
+      <w:numFmt w:val="bullet"/>
+      <w:lvlText w:val=""/>
+      <w:lvlJc w:val="left"/>
+      <w:pPr>
+        <w:ind w:left="2880" w:hanging="360"/>
+      </w:pPr>
+      <w:rPr>
+        <w:rFonts w:ascii="Symbol" w:hAnsi="Symbol" w:hint="default"/>
+      </w:rPr>
+    </w:lvl>
+    <w:lvl w:ilvl="4" w:tplc="04090003" w:tentative="1">
+      <w:start w:val="1"/>
+      <w:numFmt w:val="bullet"/>
+      <w:lvlText w:val="o"/>
+      <w:lvlJc w:val="left"/>
+      <w:pPr>
+        <w:ind w:left="3600" w:hanging="360"/>
+      </w:pPr>
+      <w:rPr>
+        <w:rFonts w:ascii="Courier New" w:hAnsi="Courier New" w:cs="Courier New" w:hint="default"/>
+      </w:rPr>
+    </w:lvl>
+    <w:lvl w:ilvl="5" w:tplc="04090005" w:tentative="1">
+      <w:start w:val="1"/>
+      <w:numFmt w:val="bullet"/>
+      <w:lvlText w:val=""/>
+      <w:lvlJc w:val="left"/>
+      <w:pPr>
+        <w:ind w:left="4320" w:hanging="360"/>
+      </w:pPr>
+      <w:rPr>
+        <w:rFonts w:ascii="Wingdings" w:hAnsi="Wingdings" w:hint="default"/>
+      </w:rPr>
+    </w:lvl>
+    <w:lvl w:ilvl="6" w:tplc="04090001" w:tentative="1">
+      <w:start w:val="1"/>
+      <w:numFmt w:val="bullet"/>
+      <w:lvlText w:val=""/>
+      <w:lvlJc w:val="left"/>
+      <w:pPr>
+        <w:ind w:left="5040" w:hanging="360"/>
+      </w:pPr>
+      <w:rPr>
+        <w:rFonts w:ascii="Symbol" w:hAnsi="Symbol" w:hint="default"/>
+      </w:rPr>
+    </w:lvl>
+    <w:lvl w:ilvl="7" w:tplc="04090003" w:tentative="1">
+      <w:start w:val="1"/>
+      <w:numFmt w:val="bullet"/>
+      <w:lvlText w:val="o"/>
+      <w:lvlJc w:val="left"/>
+      <w:pPr>
+        <w:ind w:left="5760" w:hanging="360"/>
+      </w:pPr>
+      <w:rPr>
+        <w:rFonts w:ascii="Courier New" w:hAnsi="Courier New" w:cs="Courier New" w:hint="default"/>
+      </w:rPr>
+    </w:lvl>
+    <w:lvl w:ilvl="8" w:tplc="04090005" w:tentative="1">
+      <w:start w:val="1"/>
+      <w:numFmt w:val="bullet"/>
+      <w:lvlText w:val=""/>
+      <w:lvlJc w:val="left"/>
+      <w:pPr>
+        <w:ind w:left="6480" w:hanging="360"/>
+      </w:pPr>
+      <w:rPr>
+        <w:rFonts w:ascii="Wingdings" w:hAnsi="Wingdings" w:hint="default"/>
+      </w:rPr>
+    </w:lvl>
+  </w:abstractNum>
   <w:num w:numId="1">
     <w:abstractNumId w:val="1"/>
   </w:num>
   <w:num w:numId="2">
     <w:abstractNumId w:val="0"/>
   </w:num>
+  <w:num w:numId="3">
+    <w:abstractNumId w:val="2"/>
+  </w:num>
 </w:numbering>
 </file>
 
+<file path=word/people.xml><?xml version="1.0" encoding="utf-8"?>
+<w15:people xmlns:wpc="http://schemas.microsoft.com/office/word/2010/wordprocessingCanvas" xmlns:cx="http://schemas.microsoft.com/office/drawing/2014/chartex" xmlns:cx1="http://schemas.microsoft.com/office/drawing/2015/9/8/chartex" xmlns:cx2="http://schemas.microsoft.com/office/drawing/2015/10/21/chartex" xmlns:cx3="http://schemas.microsoft.com/office/drawing/2016/5/9/chartex" xmlns:cx4="http://schemas.microsoft.com/office/drawing/2016/5/10/chartex" xmlns:cx5="http://schemas.microsoft.com/office/drawing/2016/5/11/chartex" xmlns:cx6="http://schemas.microsoft.com/office/drawing/2016/5/12/chartex" xmlns:cx7="http://schemas.microsoft.com/office/drawing/2016/5/13/chartex" xmlns:cx8="http://schemas.microsoft.com/office/drawing/2016/5/14/chartex" xmlns:mc="http://schemas.openxmlformats.org/markup-compatibility/2006" xmlns:aink="http://schemas.microsoft.com/office/drawing/2016/ink" xmlns:am3d="http://schemas.microsoft.com/office/drawing/2017/model3d" xmlns:o="urn:schemas-microsoft-com:office:office" xmlns:r="http://schemas.openxmlformats.org/officeDocument/2006/relationships" xmlns:m="http://schemas.openxmlformats.org/officeDocument/2006/math" xmlns:v="urn:schemas-microsoft-com:vml" xmlns:wp14="http://schemas.microsoft.com/office/word/2010/wordprocessingDrawing" xmlns:wp="http://schemas.openxmlformats.org/drawingml/2006/wordprocessingDrawing" xmlns:w10="urn:schemas-microsoft-com:office:word" xmlns:w="http://schemas.openxmlformats.org/wordprocessingml/2006/main" xmlns:w14="http://schemas.microsoft.com/office/word/2010/wordml" xmlns:w15="http://schemas.microsoft.com/office/word/2012/wordml" xmlns:w16cex="http://schemas.microsoft.com/office/word/2018/wordml/cex" xmlns:w16cid="http://schemas.microsoft.com/office/word/2016/wordml/cid" xmlns:w16="http://schemas.microsoft.com/office/word/2018/wordml" xmlns:w16sdtdh="http://schemas.microsoft.com/office/word/2020/wordml/sdtdatahash" xmlns:w16se="http://schemas.microsoft.com/office/word/2015/wordml/symex" xmlns:wpg="http://schemas.microsoft.com/office/word/2010/wordprocessingGroup" xmlns:wpi="http://schemas.microsoft.com/office/word/2010/wordprocessingInk" xmlns:wne="http://schemas.microsoft.com/office/word/2006/wordml" xmlns:wps="http://schemas.microsoft.com/office/word/2010/wordprocessingShape" mc:Ignorable="w14 w15 w16se w16cid w16 w16cex w16sdtdh wp14">
+  <w15:person w15:author="Justin Schulberg">
+    <w15:presenceInfo w15:providerId="Windows Live" w15:userId="d87e2c47c4a28fdc"/>
+  </w15:person>
+</w15:people>
+</file>
+
 <file path=word/styles.xml><?xml version="1.0" encoding="utf-8"?>
-<w:styles xmlns:mc="http://schemas.openxmlformats.org/markup-compatibility/2006" xmlns:r="http://schemas.openxmlformats.org/officeDocument/2006/relationships" xmlns:w="http://schemas.openxmlformats.org/wordprocessingml/2006/main" xmlns:w14="http://schemas.microsoft.com/office/word/2010/wordml" xmlns:w15="http://schemas.microsoft.com/office/word/2012/wordml" xmlns:w16cex="http://schemas.microsoft.com/office/word/2018/wordml/cex" xmlns:w16cid="http://schemas.microsoft.com/office/word/2016/wordml/cid" xmlns:w16="http://schemas.microsoft.com/office/word/2018/wordml" xmlns:w16se="http://schemas.microsoft.com/office/word/2015/wordml/symex" mc:Ignorable="w14 w15 w16se w16cid w16 w16cex">
+<w:styles xmlns:mc="http://schemas.openxmlformats.org/markup-compatibility/2006" xmlns:r="http://schemas.openxmlformats.org/officeDocument/2006/relationships" xmlns:w="http://schemas.openxmlformats.org/wordprocessingml/2006/main" xmlns:w14="http://schemas.microsoft.com/office/word/2010/wordml" xmlns:w15="http://schemas.microsoft.com/office/word/2012/wordml" xmlns:w16cex="http://schemas.microsoft.com/office/word/2018/wordml/cex" xmlns:w16cid="http://schemas.microsoft.com/office/word/2016/wordml/cid" xmlns:w16="http://schemas.microsoft.com/office/word/2018/wordml" xmlns:w16sdtdh="http://schemas.microsoft.com/office/word/2020/wordml/sdtdatahash" xmlns:w16se="http://schemas.microsoft.com/office/word/2015/wordml/symex" mc:Ignorable="w14 w15 w16se w16cid w16 w16cex w16sdtdh">
   <w:docDefaults>
     <w:rPrDefault>
       <w:rPr>
@@ -4723,6 +5995,28 @@
       <w:szCs w:val="36"/>
     </w:rPr>
   </w:style>
+  <w:style w:type="paragraph" w:styleId="Heading3">
+    <w:name w:val="heading 3"/>
+    <w:basedOn w:val="Normal"/>
+    <w:next w:val="Normal"/>
+    <w:link w:val="Heading3Char"/>
+    <w:uiPriority w:val="9"/>
+    <w:unhideWhenUsed/>
+    <w:qFormat/>
+    <w:rsid w:val="00F11477"/>
+    <w:pPr>
+      <w:keepNext/>
+      <w:keepLines/>
+      <w:spacing w:before="40" w:after="0"/>
+      <w:outlineLvl w:val="2"/>
+    </w:pPr>
+    <w:rPr>
+      <w:rFonts w:asciiTheme="majorHAnsi" w:eastAsiaTheme="majorEastAsia" w:hAnsiTheme="majorHAnsi" w:cstheme="majorBidi"/>
+      <w:color w:val="1F3763" w:themeColor="accent1" w:themeShade="7F"/>
+      <w:sz w:val="24"/>
+      <w:szCs w:val="24"/>
+    </w:rPr>
+  </w:style>
   <w:style w:type="paragraph" w:styleId="Heading4">
     <w:name w:val="heading 4"/>
     <w:basedOn w:val="Normal"/>
@@ -4817,12 +6111,266 @@
     <w:name w:val="Hyperlink"/>
     <w:basedOn w:val="DefaultParagraphFont"/>
     <w:uiPriority w:val="99"/>
-    <w:semiHidden/>
     <w:unhideWhenUsed/>
     <w:rsid w:val="00050B40"/>
     <w:rPr>
       <w:color w:val="0000FF"/>
       <w:u w:val="single"/>
+    </w:rPr>
+  </w:style>
+  <w:style w:type="table" w:styleId="TableGrid">
+    <w:name w:val="Table Grid"/>
+    <w:basedOn w:val="TableNormal"/>
+    <w:uiPriority w:val="39"/>
+    <w:rsid w:val="009623A7"/>
+    <w:pPr>
+      <w:spacing w:after="0" w:line="240" w:lineRule="auto"/>
+    </w:pPr>
+    <w:tblPr>
+      <w:tblBorders>
+        <w:top w:val="single" w:sz="4" w:space="0" w:color="auto"/>
+        <w:left w:val="single" w:sz="4" w:space="0" w:color="auto"/>
+        <w:bottom w:val="single" w:sz="4" w:space="0" w:color="auto"/>
+        <w:right w:val="single" w:sz="4" w:space="0" w:color="auto"/>
+        <w:insideH w:val="single" w:sz="4" w:space="0" w:color="auto"/>
+        <w:insideV w:val="single" w:sz="4" w:space="0" w:color="auto"/>
+      </w:tblBorders>
+    </w:tblPr>
+  </w:style>
+  <w:style w:type="character" w:styleId="UnresolvedMention">
+    <w:name w:val="Unresolved Mention"/>
+    <w:basedOn w:val="DefaultParagraphFont"/>
+    <w:uiPriority w:val="99"/>
+    <w:semiHidden/>
+    <w:unhideWhenUsed/>
+    <w:rsid w:val="009623A7"/>
+    <w:rPr>
+      <w:color w:val="605E5C"/>
+      <w:shd w:val="clear" w:color="auto" w:fill="E1DFDD"/>
+    </w:rPr>
+  </w:style>
+  <w:style w:type="table" w:styleId="GridTable4-Accent5">
+    <w:name w:val="Grid Table 4 Accent 5"/>
+    <w:basedOn w:val="TableNormal"/>
+    <w:uiPriority w:val="49"/>
+    <w:rsid w:val="009623A7"/>
+    <w:pPr>
+      <w:spacing w:after="0" w:line="240" w:lineRule="auto"/>
+    </w:pPr>
+    <w:tblPr>
+      <w:tblStyleRowBandSize w:val="1"/>
+      <w:tblStyleColBandSize w:val="1"/>
+      <w:tblBorders>
+        <w:top w:val="single" w:sz="4" w:space="0" w:color="9CC2E5" w:themeColor="accent5" w:themeTint="99"/>
+        <w:left w:val="single" w:sz="4" w:space="0" w:color="9CC2E5" w:themeColor="accent5" w:themeTint="99"/>
+        <w:bottom w:val="single" w:sz="4" w:space="0" w:color="9CC2E5" w:themeColor="accent5" w:themeTint="99"/>
+        <w:right w:val="single" w:sz="4" w:space="0" w:color="9CC2E5" w:themeColor="accent5" w:themeTint="99"/>
+        <w:insideH w:val="single" w:sz="4" w:space="0" w:color="9CC2E5" w:themeColor="accent5" w:themeTint="99"/>
+        <w:insideV w:val="single" w:sz="4" w:space="0" w:color="9CC2E5" w:themeColor="accent5" w:themeTint="99"/>
+      </w:tblBorders>
+    </w:tblPr>
+    <w:tblStylePr w:type="firstRow">
+      <w:rPr>
+        <w:b/>
+        <w:bCs/>
+        <w:color w:val="FFFFFF" w:themeColor="background1"/>
+      </w:rPr>
+      <w:tblPr/>
+      <w:tcPr>
+        <w:tcBorders>
+          <w:top w:val="single" w:sz="4" w:space="0" w:color="5B9BD5" w:themeColor="accent5"/>
+          <w:left w:val="single" w:sz="4" w:space="0" w:color="5B9BD5" w:themeColor="accent5"/>
+          <w:bottom w:val="single" w:sz="4" w:space="0" w:color="5B9BD5" w:themeColor="accent5"/>
+          <w:right w:val="single" w:sz="4" w:space="0" w:color="5B9BD5" w:themeColor="accent5"/>
+          <w:insideH w:val="nil"/>
+          <w:insideV w:val="nil"/>
+        </w:tcBorders>
+        <w:shd w:val="clear" w:color="auto" w:fill="5B9BD5" w:themeFill="accent5"/>
+      </w:tcPr>
+    </w:tblStylePr>
+    <w:tblStylePr w:type="lastRow">
+      <w:rPr>
+        <w:b/>
+        <w:bCs/>
+      </w:rPr>
+      <w:tblPr/>
+      <w:tcPr>
+        <w:tcBorders>
+          <w:top w:val="double" w:sz="4" w:space="0" w:color="5B9BD5" w:themeColor="accent5"/>
+        </w:tcBorders>
+      </w:tcPr>
+    </w:tblStylePr>
+    <w:tblStylePr w:type="firstCol">
+      <w:rPr>
+        <w:b/>
+        <w:bCs/>
+      </w:rPr>
+    </w:tblStylePr>
+    <w:tblStylePr w:type="lastCol">
+      <w:rPr>
+        <w:b/>
+        <w:bCs/>
+      </w:rPr>
+    </w:tblStylePr>
+    <w:tblStylePr w:type="band1Vert">
+      <w:tblPr/>
+      <w:tcPr>
+        <w:shd w:val="clear" w:color="auto" w:fill="DEEAF6" w:themeFill="accent5" w:themeFillTint="33"/>
+      </w:tcPr>
+    </w:tblStylePr>
+    <w:tblStylePr w:type="band1Horz">
+      <w:tblPr/>
+      <w:tcPr>
+        <w:shd w:val="clear" w:color="auto" w:fill="DEEAF6" w:themeFill="accent5" w:themeFillTint="33"/>
+      </w:tcPr>
+    </w:tblStylePr>
+  </w:style>
+  <w:style w:type="character" w:customStyle="1" w:styleId="Heading3Char">
+    <w:name w:val="Heading 3 Char"/>
+    <w:basedOn w:val="DefaultParagraphFont"/>
+    <w:link w:val="Heading3"/>
+    <w:uiPriority w:val="9"/>
+    <w:rsid w:val="00F11477"/>
+    <w:rPr>
+      <w:rFonts w:asciiTheme="majorHAnsi" w:eastAsiaTheme="majorEastAsia" w:hAnsiTheme="majorHAnsi" w:cstheme="majorBidi"/>
+      <w:color w:val="1F3763" w:themeColor="accent1" w:themeShade="7F"/>
+      <w:sz w:val="24"/>
+      <w:szCs w:val="24"/>
+    </w:rPr>
+  </w:style>
+  <w:style w:type="paragraph" w:styleId="ListParagraph">
+    <w:name w:val="List Paragraph"/>
+    <w:basedOn w:val="Normal"/>
+    <w:uiPriority w:val="34"/>
+    <w:qFormat/>
+    <w:rsid w:val="009D5669"/>
+    <w:pPr>
+      <w:ind w:left="720"/>
+      <w:contextualSpacing/>
+    </w:pPr>
+  </w:style>
+  <w:style w:type="character" w:styleId="FollowedHyperlink">
+    <w:name w:val="FollowedHyperlink"/>
+    <w:basedOn w:val="DefaultParagraphFont"/>
+    <w:uiPriority w:val="99"/>
+    <w:semiHidden/>
+    <w:unhideWhenUsed/>
+    <w:rsid w:val="009D5669"/>
+    <w:rPr>
+      <w:color w:val="954F72" w:themeColor="followedHyperlink"/>
+      <w:u w:val="single"/>
+    </w:rPr>
+  </w:style>
+  <w:style w:type="paragraph" w:styleId="Header">
+    <w:name w:val="header"/>
+    <w:basedOn w:val="Normal"/>
+    <w:link w:val="HeaderChar"/>
+    <w:uiPriority w:val="99"/>
+    <w:unhideWhenUsed/>
+    <w:rsid w:val="0017340E"/>
+    <w:pPr>
+      <w:tabs>
+        <w:tab w:val="center" w:pos="4680"/>
+        <w:tab w:val="right" w:pos="9360"/>
+      </w:tabs>
+      <w:spacing w:after="0" w:line="240" w:lineRule="auto"/>
+    </w:pPr>
+  </w:style>
+  <w:style w:type="character" w:customStyle="1" w:styleId="HeaderChar">
+    <w:name w:val="Header Char"/>
+    <w:basedOn w:val="DefaultParagraphFont"/>
+    <w:link w:val="Header"/>
+    <w:uiPriority w:val="99"/>
+    <w:rsid w:val="0017340E"/>
+  </w:style>
+  <w:style w:type="paragraph" w:styleId="Footer">
+    <w:name w:val="footer"/>
+    <w:basedOn w:val="Normal"/>
+    <w:link w:val="FooterChar"/>
+    <w:uiPriority w:val="99"/>
+    <w:unhideWhenUsed/>
+    <w:rsid w:val="0017340E"/>
+    <w:pPr>
+      <w:tabs>
+        <w:tab w:val="center" w:pos="4680"/>
+        <w:tab w:val="right" w:pos="9360"/>
+      </w:tabs>
+      <w:spacing w:after="0" w:line="240" w:lineRule="auto"/>
+    </w:pPr>
+  </w:style>
+  <w:style w:type="character" w:customStyle="1" w:styleId="FooterChar">
+    <w:name w:val="Footer Char"/>
+    <w:basedOn w:val="DefaultParagraphFont"/>
+    <w:link w:val="Footer"/>
+    <w:uiPriority w:val="99"/>
+    <w:rsid w:val="0017340E"/>
+  </w:style>
+  <w:style w:type="character" w:styleId="CommentReference">
+    <w:name w:val="annotation reference"/>
+    <w:basedOn w:val="DefaultParagraphFont"/>
+    <w:uiPriority w:val="99"/>
+    <w:semiHidden/>
+    <w:unhideWhenUsed/>
+    <w:rsid w:val="00FE69C3"/>
+    <w:rPr>
+      <w:sz w:val="16"/>
+      <w:szCs w:val="16"/>
+    </w:rPr>
+  </w:style>
+  <w:style w:type="paragraph" w:styleId="CommentText">
+    <w:name w:val="annotation text"/>
+    <w:basedOn w:val="Normal"/>
+    <w:link w:val="CommentTextChar"/>
+    <w:uiPriority w:val="99"/>
+    <w:semiHidden/>
+    <w:unhideWhenUsed/>
+    <w:rsid w:val="00FE69C3"/>
+    <w:pPr>
+      <w:spacing w:line="240" w:lineRule="auto"/>
+    </w:pPr>
+    <w:rPr>
+      <w:sz w:val="20"/>
+      <w:szCs w:val="20"/>
+    </w:rPr>
+  </w:style>
+  <w:style w:type="character" w:customStyle="1" w:styleId="CommentTextChar">
+    <w:name w:val="Comment Text Char"/>
+    <w:basedOn w:val="DefaultParagraphFont"/>
+    <w:link w:val="CommentText"/>
+    <w:uiPriority w:val="99"/>
+    <w:semiHidden/>
+    <w:rsid w:val="00FE69C3"/>
+    <w:rPr>
+      <w:sz w:val="20"/>
+      <w:szCs w:val="20"/>
+    </w:rPr>
+  </w:style>
+  <w:style w:type="paragraph" w:styleId="CommentSubject">
+    <w:name w:val="annotation subject"/>
+    <w:basedOn w:val="CommentText"/>
+    <w:next w:val="CommentText"/>
+    <w:link w:val="CommentSubjectChar"/>
+    <w:uiPriority w:val="99"/>
+    <w:semiHidden/>
+    <w:unhideWhenUsed/>
+    <w:rsid w:val="00FE69C3"/>
+    <w:rPr>
+      <w:b/>
+      <w:bCs/>
+    </w:rPr>
+  </w:style>
+  <w:style w:type="character" w:customStyle="1" w:styleId="CommentSubjectChar">
+    <w:name w:val="Comment Subject Char"/>
+    <w:basedOn w:val="CommentTextChar"/>
+    <w:link w:val="CommentSubject"/>
+    <w:uiPriority w:val="99"/>
+    <w:semiHidden/>
+    <w:rsid w:val="00FE69C3"/>
+    <w:rPr>
+      <w:b/>
+      <w:bCs/>
+      <w:sz w:val="20"/>
+      <w:szCs w:val="20"/>
     </w:rPr>
   </w:style>
 </w:styles>
@@ -5121,4 +6669,16 @@
     </a:ext>
   </a:extLst>
 </a:theme>
+</file>
+
+<file path=customXml/item1.xml><?xml version="1.0" encoding="utf-8"?>
+<b:Sources xmlns:b="http://schemas.openxmlformats.org/officeDocument/2006/bibliography" xmlns="http://schemas.openxmlformats.org/officeDocument/2006/bibliography" SelectedStyle="/APASixthEditionOfficeOnline.xsl" StyleName="APA" Version="6"/>
+</file>
+
+<file path=customXml/itemProps1.xml><?xml version="1.0" encoding="utf-8"?>
+<ds:datastoreItem xmlns:ds="http://schemas.openxmlformats.org/officeDocument/2006/customXml" ds:itemID="{1A82F715-4FA4-1C45-BB1D-528BE1E9CD43}">
+  <ds:schemaRefs>
+    <ds:schemaRef ds:uri="http://schemas.openxmlformats.org/officeDocument/2006/bibliography"/>
+  </ds:schemaRefs>
+</ds:datastoreItem>
 </file>
</xml_diff>

<commit_message>
Function to Clean Behavioral Notes
</commit_message>
<xml_diff>
--- a/Reports/Final Project Report.docx
+++ b/Reports/Final Project Report.docx
@@ -42,7 +42,19 @@
           <w:sz w:val="24"/>
           <w:szCs w:val="24"/>
         </w:rPr>
-        <w:t>Naïve Project Team</w:t>
+        <w:t xml:space="preserve">Naïve Project </w:t>
+      </w:r>
+      <w:proofErr w:type="gramStart"/>
+      <w:r>
+        <w:rPr>
+          <w:rFonts w:ascii="Georgia" w:eastAsia="Times New Roman" w:hAnsi="Georgia" w:cs="Arial"/>
+          <w:b/>
+          <w:bCs/>
+          <w:color w:val="666666"/>
+          <w:sz w:val="24"/>
+          <w:szCs w:val="24"/>
+        </w:rPr>
+        <w:t>Team</w:t>
       </w:r>
       <w:r>
         <w:rPr>
@@ -51,7 +63,77 @@
           <w:sz w:val="24"/>
           <w:szCs w:val="24"/>
         </w:rPr>
-        <w:t>  | Rachel Kelley (gtID: 903749193) and Justin Schulberg (gtID: 903737135)</w:t>
+        <w:t>  |</w:t>
+      </w:r>
+      <w:proofErr w:type="gramEnd"/>
+      <w:r>
+        <w:rPr>
+          <w:rFonts w:ascii="Georgia" w:eastAsia="Times New Roman" w:hAnsi="Georgia" w:cs="Arial"/>
+          <w:color w:val="666666"/>
+          <w:sz w:val="24"/>
+          <w:szCs w:val="24"/>
+        </w:rPr>
+        <w:t xml:space="preserve"> Rachel Kelley (</w:t>
+      </w:r>
+      <w:proofErr w:type="spellStart"/>
+      <w:r>
+        <w:rPr>
+          <w:rFonts w:ascii="Georgia" w:eastAsia="Times New Roman" w:hAnsi="Georgia" w:cs="Arial"/>
+          <w:color w:val="666666"/>
+          <w:sz w:val="24"/>
+          <w:szCs w:val="24"/>
+        </w:rPr>
+        <w:t>gtID</w:t>
+      </w:r>
+      <w:proofErr w:type="spellEnd"/>
+      <w:r>
+        <w:rPr>
+          <w:rFonts w:ascii="Georgia" w:eastAsia="Times New Roman" w:hAnsi="Georgia" w:cs="Arial"/>
+          <w:color w:val="666666"/>
+          <w:sz w:val="24"/>
+          <w:szCs w:val="24"/>
+        </w:rPr>
+        <w:t xml:space="preserve">: 903749193) and Justin </w:t>
+      </w:r>
+      <w:proofErr w:type="spellStart"/>
+      <w:r>
+        <w:rPr>
+          <w:rFonts w:ascii="Georgia" w:eastAsia="Times New Roman" w:hAnsi="Georgia" w:cs="Arial"/>
+          <w:color w:val="666666"/>
+          <w:sz w:val="24"/>
+          <w:szCs w:val="24"/>
+        </w:rPr>
+        <w:t>Schulberg</w:t>
+      </w:r>
+      <w:proofErr w:type="spellEnd"/>
+      <w:r>
+        <w:rPr>
+          <w:rFonts w:ascii="Georgia" w:eastAsia="Times New Roman" w:hAnsi="Georgia" w:cs="Arial"/>
+          <w:color w:val="666666"/>
+          <w:sz w:val="24"/>
+          <w:szCs w:val="24"/>
+        </w:rPr>
+        <w:t xml:space="preserve"> (</w:t>
+      </w:r>
+      <w:proofErr w:type="spellStart"/>
+      <w:r>
+        <w:rPr>
+          <w:rFonts w:ascii="Georgia" w:eastAsia="Times New Roman" w:hAnsi="Georgia" w:cs="Arial"/>
+          <w:color w:val="666666"/>
+          <w:sz w:val="24"/>
+          <w:szCs w:val="24"/>
+        </w:rPr>
+        <w:t>gtID</w:t>
+      </w:r>
+      <w:proofErr w:type="spellEnd"/>
+      <w:r>
+        <w:rPr>
+          <w:rFonts w:ascii="Georgia" w:eastAsia="Times New Roman" w:hAnsi="Georgia" w:cs="Arial"/>
+          <w:color w:val="666666"/>
+          <w:sz w:val="24"/>
+          <w:szCs w:val="24"/>
+        </w:rPr>
+        <w:t>: 903737135)</w:t>
       </w:r>
     </w:p>
     <w:p>
@@ -97,6 +179,7 @@
         </w:rPr>
         <w:t xml:space="preserve">For the most part, the tasks in the project were </w:t>
       </w:r>
+      <w:proofErr w:type="gramStart"/>
       <w:r>
         <w:rPr>
           <w:rFonts w:ascii="Georgia" w:hAnsi="Georgia"/>
@@ -107,7 +190,14 @@
         <w:rPr>
           <w:rFonts w:ascii="Georgia" w:hAnsi="Georgia"/>
         </w:rPr>
-        <w:t>-shared between the two team members, Rachel and Justin. In particular:</w:t>
+        <w:t>-shared</w:t>
+      </w:r>
+      <w:proofErr w:type="gramEnd"/>
+      <w:r>
+        <w:rPr>
+          <w:rFonts w:ascii="Georgia" w:hAnsi="Georgia"/>
+        </w:rPr>
+        <w:t xml:space="preserve"> between the two team members, Rachel and Justin. In particular:</w:t>
       </w:r>
     </w:p>
     <w:tbl>
@@ -571,7 +661,31 @@
           <w:sz w:val="24"/>
           <w:szCs w:val="24"/>
         </w:rPr>
-        <w:t>Naïve Project Team will use various analytical methods learned in Computational Data Analysis to help the nonprofit predict whether or not a dog that they adopt out will be returned</w:t>
+        <w:t xml:space="preserve">Naïve Project Team will use various analytical methods learned in Computational Data Analysis to help the nonprofit predict </w:t>
+      </w:r>
+      <w:proofErr w:type="gramStart"/>
+      <w:r>
+        <w:rPr>
+          <w:rFonts w:ascii="Georgia" w:eastAsia="Times New Roman" w:hAnsi="Georgia" w:cs="Times New Roman"/>
+          <w:b/>
+          <w:bCs/>
+          <w:color w:val="000000"/>
+          <w:sz w:val="24"/>
+          <w:szCs w:val="24"/>
+        </w:rPr>
+        <w:t>whether or not</w:t>
+      </w:r>
+      <w:proofErr w:type="gramEnd"/>
+      <w:r>
+        <w:rPr>
+          <w:rFonts w:ascii="Georgia" w:eastAsia="Times New Roman" w:hAnsi="Georgia" w:cs="Times New Roman"/>
+          <w:b/>
+          <w:bCs/>
+          <w:color w:val="000000"/>
+          <w:sz w:val="24"/>
+          <w:szCs w:val="24"/>
+        </w:rPr>
+        <w:t xml:space="preserve"> a dog that they adopt out will be returned</w:t>
       </w:r>
       <w:r>
         <w:rPr>
@@ -690,7 +804,27 @@
           <w:sz w:val="24"/>
           <w:szCs w:val="24"/>
         </w:rPr>
-        <w:t>across various spreadsheets, detailing the adoptions and returns per year (i.e. Adoptions 2020, Returns 2018, etc.)</w:t>
+        <w:t>across various spreadsheets, detailing the adoptions and returns per year (</w:t>
+      </w:r>
+      <w:proofErr w:type="gramStart"/>
+      <w:r>
+        <w:rPr>
+          <w:rFonts w:ascii="Georgia" w:eastAsia="Times New Roman" w:hAnsi="Georgia" w:cs="Times New Roman"/>
+          <w:color w:val="000000"/>
+          <w:sz w:val="24"/>
+          <w:szCs w:val="24"/>
+        </w:rPr>
+        <w:t>i.e.</w:t>
+      </w:r>
+      <w:proofErr w:type="gramEnd"/>
+      <w:r>
+        <w:rPr>
+          <w:rFonts w:ascii="Georgia" w:eastAsia="Times New Roman" w:hAnsi="Georgia" w:cs="Times New Roman"/>
+          <w:color w:val="000000"/>
+          <w:sz w:val="24"/>
+          <w:szCs w:val="24"/>
+        </w:rPr>
+        <w:t xml:space="preserve"> Adoptions 2020, Returns 2018, etc.)</w:t>
       </w:r>
       <w:r>
         <w:rPr>
@@ -1646,7 +1780,27 @@
                 <w:sz w:val="20"/>
                 <w:szCs w:val="20"/>
               </w:rPr>
-              <w:t>Free text field describing the behavior of the dog. There’s some consistency in entries depending on the individual entering this field, along with some key words to describe the dogs behavior around others</w:t>
+              <w:t xml:space="preserve">Free text field describing the behavior of the dog. There’s some consistency in entries depending on the individual entering this field, along with some key words to describe the </w:t>
+            </w:r>
+            <w:proofErr w:type="gramStart"/>
+            <w:r>
+              <w:rPr>
+                <w:rFonts w:ascii="Georgia" w:eastAsia="Times New Roman" w:hAnsi="Georgia" w:cs="Times New Roman"/>
+                <w:color w:val="000000"/>
+                <w:sz w:val="20"/>
+                <w:szCs w:val="20"/>
+              </w:rPr>
+              <w:t>dogs</w:t>
+            </w:r>
+            <w:proofErr w:type="gramEnd"/>
+            <w:r>
+              <w:rPr>
+                <w:rFonts w:ascii="Georgia" w:eastAsia="Times New Roman" w:hAnsi="Georgia" w:cs="Times New Roman"/>
+                <w:color w:val="000000"/>
+                <w:sz w:val="20"/>
+                <w:szCs w:val="20"/>
+              </w:rPr>
+              <w:t xml:space="preserve"> behavior around others</w:t>
             </w:r>
           </w:p>
         </w:tc>
@@ -1958,7 +2112,47 @@
                 <w:sz w:val="20"/>
                 <w:szCs w:val="20"/>
               </w:rPr>
-              <w:t>Indicator for whether or not the dog is part pitbull or other ‘bully’ breed</w:t>
+              <w:t xml:space="preserve">Indicator for </w:t>
+            </w:r>
+            <w:proofErr w:type="gramStart"/>
+            <w:r>
+              <w:rPr>
+                <w:rFonts w:ascii="Georgia" w:eastAsia="Times New Roman" w:hAnsi="Georgia" w:cs="Times New Roman"/>
+                <w:color w:val="000000"/>
+                <w:sz w:val="20"/>
+                <w:szCs w:val="20"/>
+              </w:rPr>
+              <w:t>whether or not</w:t>
+            </w:r>
+            <w:proofErr w:type="gramEnd"/>
+            <w:r>
+              <w:rPr>
+                <w:rFonts w:ascii="Georgia" w:eastAsia="Times New Roman" w:hAnsi="Georgia" w:cs="Times New Roman"/>
+                <w:color w:val="000000"/>
+                <w:sz w:val="20"/>
+                <w:szCs w:val="20"/>
+              </w:rPr>
+              <w:t xml:space="preserve"> the dog is part </w:t>
+            </w:r>
+            <w:proofErr w:type="spellStart"/>
+            <w:r>
+              <w:rPr>
+                <w:rFonts w:ascii="Georgia" w:eastAsia="Times New Roman" w:hAnsi="Georgia" w:cs="Times New Roman"/>
+                <w:color w:val="000000"/>
+                <w:sz w:val="20"/>
+                <w:szCs w:val="20"/>
+              </w:rPr>
+              <w:t>pitbull</w:t>
+            </w:r>
+            <w:proofErr w:type="spellEnd"/>
+            <w:r>
+              <w:rPr>
+                <w:rFonts w:ascii="Georgia" w:eastAsia="Times New Roman" w:hAnsi="Georgia" w:cs="Times New Roman"/>
+                <w:color w:val="000000"/>
+                <w:sz w:val="20"/>
+                <w:szCs w:val="20"/>
+              </w:rPr>
+              <w:t xml:space="preserve"> or other ‘bully’ breed</w:t>
             </w:r>
           </w:p>
         </w:tc>
@@ -3584,7 +3778,27 @@
           <w:sz w:val="24"/>
           <w:szCs w:val="24"/>
         </w:rPr>
-        <w:t xml:space="preserve"> by year (i.e. adoptions in 2021 are in the ‘Dog List 2021’; so </w:t>
+        <w:t xml:space="preserve"> by year (</w:t>
+      </w:r>
+      <w:proofErr w:type="gramStart"/>
+      <w:r>
+        <w:rPr>
+          <w:rFonts w:ascii="Georgia" w:eastAsia="Times New Roman" w:hAnsi="Georgia" w:cs="Times New Roman"/>
+          <w:color w:val="000000"/>
+          <w:sz w:val="24"/>
+          <w:szCs w:val="24"/>
+        </w:rPr>
+        <w:t>i.e.</w:t>
+      </w:r>
+      <w:proofErr w:type="gramEnd"/>
+      <w:r>
+        <w:rPr>
+          <w:rFonts w:ascii="Georgia" w:eastAsia="Times New Roman" w:hAnsi="Georgia" w:cs="Times New Roman"/>
+          <w:color w:val="000000"/>
+          <w:sz w:val="24"/>
+          <w:szCs w:val="24"/>
+        </w:rPr>
+        <w:t xml:space="preserve"> adoptions in 2021 are in the ‘Dog List 2021’; so </w:t>
       </w:r>
       <w:r>
         <w:rPr>
@@ -3630,7 +3844,27 @@
           <w:szCs w:val="24"/>
         </w:rPr>
         <w:lastRenderedPageBreak/>
-        <w:t xml:space="preserve">the Dog and Returns Lists are kept as two separate data sources, but share a linking variable ‘ID’ for dogs that were returned. </w:t>
+        <w:t xml:space="preserve">the Dog and Returns Lists are kept as two separate data </w:t>
+      </w:r>
+      <w:proofErr w:type="gramStart"/>
+      <w:r>
+        <w:rPr>
+          <w:rFonts w:ascii="Georgia" w:eastAsia="Times New Roman" w:hAnsi="Georgia" w:cs="Times New Roman"/>
+          <w:color w:val="000000"/>
+          <w:sz w:val="24"/>
+          <w:szCs w:val="24"/>
+        </w:rPr>
+        <w:t>sources, but</w:t>
+      </w:r>
+      <w:proofErr w:type="gramEnd"/>
+      <w:r>
+        <w:rPr>
+          <w:rFonts w:ascii="Georgia" w:eastAsia="Times New Roman" w:hAnsi="Georgia" w:cs="Times New Roman"/>
+          <w:color w:val="000000"/>
+          <w:sz w:val="24"/>
+          <w:szCs w:val="24"/>
+        </w:rPr>
+        <w:t xml:space="preserve"> share a linking variable ‘ID’ for dogs that were returned. </w:t>
       </w:r>
       <w:r>
         <w:rPr>
@@ -3841,11 +4075,6 @@
         <w:rPr>
           <w:rFonts w:ascii="Georgia" w:eastAsia="Times New Roman" w:hAnsi="Georgia"/>
         </w:rPr>
-      </w:r>
-      <w:r>
-        <w:rPr>
-          <w:rFonts w:ascii="Georgia" w:eastAsia="Times New Roman" w:hAnsi="Georgia"/>
-        </w:rPr>
         <w:fldChar w:fldCharType="separate"/>
       </w:r>
       <w:r>
@@ -3853,21 +4082,7 @@
           <w:rStyle w:val="Hyperlink"/>
           <w:rFonts w:ascii="Georgia" w:eastAsia="Times New Roman" w:hAnsi="Georgia"/>
         </w:rPr>
-        <w:t>CO</w:t>
-      </w:r>
-      <w:r>
-        <w:rPr>
-          <w:rStyle w:val="Hyperlink"/>
-          <w:rFonts w:ascii="Georgia" w:eastAsia="Times New Roman" w:hAnsi="Georgia"/>
-        </w:rPr>
-        <w:t>L</w:t>
-      </w:r>
-      <w:r>
-        <w:rPr>
-          <w:rStyle w:val="Hyperlink"/>
-          <w:rFonts w:ascii="Georgia" w:eastAsia="Times New Roman" w:hAnsi="Georgia"/>
-        </w:rPr>
-        <w:t>OR</w:t>
+        <w:t>COLOR</w:t>
       </w:r>
       <w:r>
         <w:rPr>
@@ -3895,13 +4110,7 @@
         <w:rPr>
           <w:rFonts w:ascii="Georgia" w:hAnsi="Georgia"/>
         </w:rPr>
-        <w:t>We</w:t>
-      </w:r>
-      <w:r>
-        <w:rPr>
-          <w:rFonts w:ascii="Georgia" w:hAnsi="Georgia"/>
-        </w:rPr>
-        <w:t xml:space="preserve"> created a new column called </w:t>
+        <w:t xml:space="preserve">We created a new column called </w:t>
       </w:r>
       <w:r>
         <w:rPr>
@@ -3915,19 +4124,21 @@
         <w:rPr>
           <w:rFonts w:ascii="Georgia" w:hAnsi="Georgia"/>
         </w:rPr>
-        <w:t>, which is the cleaned up version of the COLOR column.</w:t>
-      </w:r>
-      <w:r>
-        <w:rPr>
-          <w:rFonts w:ascii="Georgia" w:hAnsi="Georgia"/>
-        </w:rPr>
-        <w:t xml:space="preserve"> </w:t>
-      </w:r>
-      <w:r>
-        <w:rPr>
-          <w:rFonts w:ascii="Georgia" w:hAnsi="Georgia"/>
-        </w:rPr>
-        <w:t xml:space="preserve">After cleaning up the COLOR column with </w:t>
+        <w:t xml:space="preserve">, which is the </w:t>
+      </w:r>
+      <w:proofErr w:type="gramStart"/>
+      <w:r>
+        <w:rPr>
+          <w:rFonts w:ascii="Georgia" w:hAnsi="Georgia"/>
+        </w:rPr>
+        <w:t>cleaned up</w:t>
+      </w:r>
+      <w:proofErr w:type="gramEnd"/>
+      <w:r>
+        <w:rPr>
+          <w:rFonts w:ascii="Georgia" w:hAnsi="Georgia"/>
+        </w:rPr>
+        <w:t xml:space="preserve"> version of the COLOR column. After cleaning up the COLOR column with </w:t>
       </w:r>
       <w:r>
         <w:rPr>
@@ -3979,6 +4190,7 @@
           <w:rFonts w:ascii="Georgia" w:hAnsi="Georgia"/>
         </w:rPr>
       </w:pPr>
+      <w:proofErr w:type="spellStart"/>
       <w:r>
         <w:rPr>
           <w:rFonts w:ascii="Georgia" w:hAnsi="Georgia"/>
@@ -3987,11 +4199,26 @@
         </w:rPr>
         <w:t>multi_color</w:t>
       </w:r>
-      <w:r>
-        <w:rPr>
-          <w:rFonts w:ascii="Georgia" w:hAnsi="Georgia"/>
-        </w:rPr>
-        <w:t xml:space="preserve"> | Variable indicating whether or not a dog has multiple colors denoted</w:t>
+      <w:proofErr w:type="spellEnd"/>
+      <w:r>
+        <w:rPr>
+          <w:rFonts w:ascii="Georgia" w:hAnsi="Georgia"/>
+        </w:rPr>
+        <w:t xml:space="preserve"> | Variable indicating </w:t>
+      </w:r>
+      <w:proofErr w:type="gramStart"/>
+      <w:r>
+        <w:rPr>
+          <w:rFonts w:ascii="Georgia" w:hAnsi="Georgia"/>
+        </w:rPr>
+        <w:t>whether or not</w:t>
+      </w:r>
+      <w:proofErr w:type="gramEnd"/>
+      <w:r>
+        <w:rPr>
+          <w:rFonts w:ascii="Georgia" w:hAnsi="Georgia"/>
+        </w:rPr>
+        <w:t xml:space="preserve"> a dog has multiple colors denoted</w:t>
       </w:r>
       <w:r>
         <w:rPr>
@@ -4041,6 +4268,7 @@
           <w:rFonts w:ascii="Georgia" w:hAnsi="Georgia"/>
         </w:rPr>
       </w:pPr>
+      <w:proofErr w:type="spellStart"/>
       <w:r>
         <w:rPr>
           <w:rFonts w:ascii="Georgia" w:hAnsi="Georgia"/>
@@ -4049,11 +4277,26 @@
         </w:rPr>
         <w:t>num_colors</w:t>
       </w:r>
-      <w:r>
-        <w:rPr>
-          <w:rFonts w:ascii="Georgia" w:hAnsi="Georgia"/>
-        </w:rPr>
-        <w:t xml:space="preserve"> | Continuous variable counting up the number of commas (',')</w:t>
+      <w:proofErr w:type="spellEnd"/>
+      <w:r>
+        <w:rPr>
+          <w:rFonts w:ascii="Georgia" w:hAnsi="Georgia"/>
+        </w:rPr>
+        <w:t xml:space="preserve"> | Continuous variable </w:t>
+      </w:r>
+      <w:proofErr w:type="gramStart"/>
+      <w:r>
+        <w:rPr>
+          <w:rFonts w:ascii="Georgia" w:hAnsi="Georgia"/>
+        </w:rPr>
+        <w:t>counting up</w:t>
+      </w:r>
+      <w:proofErr w:type="gramEnd"/>
+      <w:r>
+        <w:rPr>
+          <w:rFonts w:ascii="Georgia" w:hAnsi="Georgia"/>
+        </w:rPr>
+        <w:t xml:space="preserve"> the number of commas (',')</w:t>
       </w:r>
       <w:r>
         <w:rPr>
@@ -4093,6 +4336,7 @@
         </w:rPr>
         <w:t xml:space="preserve">Note: This feature is highly correlated to the feature </w:t>
       </w:r>
+      <w:proofErr w:type="spellStart"/>
       <w:r>
         <w:rPr>
           <w:rFonts w:ascii="Georgia" w:hAnsi="Georgia"/>
@@ -4101,86 +4345,9 @@
           <w:i/>
           <w:iCs/>
         </w:rPr>
-        <w:t xml:space="preserve">multi_color </w:t>
-      </w:r>
-      <w:r>
-        <w:rPr>
-          <w:rFonts w:ascii="Georgia" w:hAnsi="Georgia"/>
-          <w:i/>
-          <w:iCs/>
-        </w:rPr>
-        <w:t xml:space="preserve">since any dog which has </w:t>
-      </w:r>
-      <w:r>
-        <w:rPr>
-          <w:rFonts w:ascii="Georgia" w:hAnsi="Georgia"/>
-          <w:i/>
-          <w:iCs/>
-          <w:highlight w:val="lightGray"/>
-        </w:rPr>
-        <w:t xml:space="preserve">num_colors = 1 </w:t>
-      </w:r>
-      <w:r>
-        <w:rPr>
-          <w:rFonts w:ascii="Georgia" w:hAnsi="Georgia"/>
-          <w:i/>
-          <w:iCs/>
-          <w:highlight w:val="lightGray"/>
-        </w:rPr>
-        <w:sym w:font="Wingdings" w:char="F0E8"/>
-      </w:r>
-      <w:r>
-        <w:rPr>
-          <w:rFonts w:ascii="Georgia" w:hAnsi="Georgia"/>
-          <w:i/>
-          <w:iCs/>
-          <w:highlight w:val="lightGray"/>
-        </w:rPr>
-        <w:t xml:space="preserve">  multi_color = 0</w:t>
-      </w:r>
-      <w:r>
-        <w:rPr>
-          <w:rFonts w:ascii="Georgia" w:hAnsi="Georgia"/>
-          <w:i/>
-          <w:iCs/>
-        </w:rPr>
-        <w:t xml:space="preserve">; conversely, any dog which has </w:t>
-      </w:r>
-      <w:r>
-        <w:rPr>
-          <w:rFonts w:ascii="Georgia" w:hAnsi="Georgia"/>
-          <w:i/>
-          <w:iCs/>
-          <w:highlight w:val="lightGray"/>
-        </w:rPr>
-        <w:t xml:space="preserve">num_colors &gt; 1 </w:t>
-      </w:r>
-      <w:r>
-        <w:rPr>
-          <w:rFonts w:ascii="Georgia" w:hAnsi="Georgia"/>
-          <w:i/>
-          <w:iCs/>
-          <w:highlight w:val="lightGray"/>
-        </w:rPr>
-        <w:sym w:font="Wingdings" w:char="F0E8"/>
-      </w:r>
-      <w:r>
-        <w:rPr>
-          <w:rFonts w:ascii="Georgia" w:hAnsi="Georgia"/>
-          <w:i/>
-          <w:iCs/>
-          <w:highlight w:val="lightGray"/>
-        </w:rPr>
-        <w:t xml:space="preserve"> multi_color = 1</w:t>
-      </w:r>
-      <w:r>
-        <w:rPr>
-          <w:rFonts w:ascii="Georgia" w:hAnsi="Georgia"/>
-          <w:i/>
-          <w:iCs/>
-        </w:rPr>
-        <w:t xml:space="preserve">. Though we believe that </w:t>
-      </w:r>
+        <w:t>multi_color</w:t>
+      </w:r>
+      <w:proofErr w:type="spellEnd"/>
       <w:r>
         <w:rPr>
           <w:rFonts w:ascii="Georgia" w:hAnsi="Georgia"/>
@@ -4189,7 +4356,7 @@
           <w:i/>
           <w:iCs/>
         </w:rPr>
-        <w:t xml:space="preserve">num_colors </w:t>
+        <w:t xml:space="preserve"> </w:t>
       </w:r>
       <w:r>
         <w:rPr>
@@ -4197,8 +4364,141 @@
           <w:i/>
           <w:iCs/>
         </w:rPr>
-        <w:t xml:space="preserve">will be a better predictor than </w:t>
-      </w:r>
+        <w:t xml:space="preserve">since any dog which has </w:t>
+      </w:r>
+      <w:proofErr w:type="spellStart"/>
+      <w:r>
+        <w:rPr>
+          <w:rFonts w:ascii="Georgia" w:hAnsi="Georgia"/>
+          <w:i/>
+          <w:iCs/>
+          <w:highlight w:val="lightGray"/>
+        </w:rPr>
+        <w:t>num_colors</w:t>
+      </w:r>
+      <w:proofErr w:type="spellEnd"/>
+      <w:r>
+        <w:rPr>
+          <w:rFonts w:ascii="Georgia" w:hAnsi="Georgia"/>
+          <w:i/>
+          <w:iCs/>
+          <w:highlight w:val="lightGray"/>
+        </w:rPr>
+        <w:t xml:space="preserve"> = 1 </w:t>
+      </w:r>
+      <w:r>
+        <w:rPr>
+          <w:rFonts w:ascii="Georgia" w:hAnsi="Georgia"/>
+          <w:i/>
+          <w:iCs/>
+          <w:highlight w:val="lightGray"/>
+        </w:rPr>
+        <w:sym w:font="Wingdings" w:char="F0E8"/>
+      </w:r>
+      <w:r>
+        <w:rPr>
+          <w:rFonts w:ascii="Georgia" w:hAnsi="Georgia"/>
+          <w:i/>
+          <w:iCs/>
+          <w:highlight w:val="lightGray"/>
+        </w:rPr>
+        <w:t xml:space="preserve">  </w:t>
+      </w:r>
+      <w:proofErr w:type="spellStart"/>
+      <w:r>
+        <w:rPr>
+          <w:rFonts w:ascii="Georgia" w:hAnsi="Georgia"/>
+          <w:i/>
+          <w:iCs/>
+          <w:highlight w:val="lightGray"/>
+        </w:rPr>
+        <w:t>multi_color</w:t>
+      </w:r>
+      <w:proofErr w:type="spellEnd"/>
+      <w:r>
+        <w:rPr>
+          <w:rFonts w:ascii="Georgia" w:hAnsi="Georgia"/>
+          <w:i/>
+          <w:iCs/>
+          <w:highlight w:val="lightGray"/>
+        </w:rPr>
+        <w:t xml:space="preserve"> = 0</w:t>
+      </w:r>
+      <w:r>
+        <w:rPr>
+          <w:rFonts w:ascii="Georgia" w:hAnsi="Georgia"/>
+          <w:i/>
+          <w:iCs/>
+        </w:rPr>
+        <w:t xml:space="preserve">; conversely, any dog which has </w:t>
+      </w:r>
+      <w:proofErr w:type="spellStart"/>
+      <w:r>
+        <w:rPr>
+          <w:rFonts w:ascii="Georgia" w:hAnsi="Georgia"/>
+          <w:i/>
+          <w:iCs/>
+          <w:highlight w:val="lightGray"/>
+        </w:rPr>
+        <w:t>num_colors</w:t>
+      </w:r>
+      <w:proofErr w:type="spellEnd"/>
+      <w:r>
+        <w:rPr>
+          <w:rFonts w:ascii="Georgia" w:hAnsi="Georgia"/>
+          <w:i/>
+          <w:iCs/>
+          <w:highlight w:val="lightGray"/>
+        </w:rPr>
+        <w:t xml:space="preserve"> &gt; 1 </w:t>
+      </w:r>
+      <w:r>
+        <w:rPr>
+          <w:rFonts w:ascii="Georgia" w:hAnsi="Georgia"/>
+          <w:i/>
+          <w:iCs/>
+          <w:highlight w:val="lightGray"/>
+        </w:rPr>
+        <w:sym w:font="Wingdings" w:char="F0E8"/>
+      </w:r>
+      <w:r>
+        <w:rPr>
+          <w:rFonts w:ascii="Georgia" w:hAnsi="Georgia"/>
+          <w:i/>
+          <w:iCs/>
+          <w:highlight w:val="lightGray"/>
+        </w:rPr>
+        <w:t xml:space="preserve"> </w:t>
+      </w:r>
+      <w:proofErr w:type="spellStart"/>
+      <w:r>
+        <w:rPr>
+          <w:rFonts w:ascii="Georgia" w:hAnsi="Georgia"/>
+          <w:i/>
+          <w:iCs/>
+          <w:highlight w:val="lightGray"/>
+        </w:rPr>
+        <w:t>multi_color</w:t>
+      </w:r>
+      <w:proofErr w:type="spellEnd"/>
+      <w:r>
+        <w:rPr>
+          <w:rFonts w:ascii="Georgia" w:hAnsi="Georgia"/>
+          <w:i/>
+          <w:iCs/>
+          <w:highlight w:val="lightGray"/>
+        </w:rPr>
+        <w:t xml:space="preserve"> = 1</w:t>
+      </w:r>
+      <w:r>
+        <w:rPr>
+          <w:rFonts w:ascii="Georgia" w:hAnsi="Georgia"/>
+          <w:i/>
+          <w:iCs/>
+        </w:rPr>
+        <w:t xml:space="preserve">. Though we believe that </w:t>
+      </w:r>
+      <w:proofErr w:type="spellStart"/>
       <w:r>
         <w:rPr>
           <w:rFonts w:ascii="Georgia" w:hAnsi="Georgia"/>
@@ -4207,8 +4507,39 @@
           <w:i/>
           <w:iCs/>
         </w:rPr>
+        <w:t>num_colors</w:t>
+      </w:r>
+      <w:proofErr w:type="spellEnd"/>
+      <w:r>
+        <w:rPr>
+          <w:rFonts w:ascii="Georgia" w:hAnsi="Georgia"/>
+          <w:b/>
+          <w:bCs/>
+          <w:i/>
+          <w:iCs/>
+        </w:rPr>
+        <w:t xml:space="preserve"> </w:t>
+      </w:r>
+      <w:r>
+        <w:rPr>
+          <w:rFonts w:ascii="Georgia" w:hAnsi="Georgia"/>
+          <w:i/>
+          <w:iCs/>
+        </w:rPr>
+        <w:t xml:space="preserve">will be a better predictor than </w:t>
+      </w:r>
+      <w:proofErr w:type="spellStart"/>
+      <w:r>
+        <w:rPr>
+          <w:rFonts w:ascii="Georgia" w:hAnsi="Georgia"/>
+          <w:b/>
+          <w:bCs/>
+          <w:i/>
+          <w:iCs/>
+        </w:rPr>
         <w:t>multi_color</w:t>
       </w:r>
+      <w:proofErr w:type="spellEnd"/>
       <w:r>
         <w:rPr>
           <w:rFonts w:ascii="Georgia" w:hAnsi="Georgia"/>
@@ -4247,6 +4578,7 @@
           <w:rFonts w:ascii="Georgia" w:hAnsi="Georgia"/>
         </w:rPr>
       </w:pPr>
+      <w:proofErr w:type="spellStart"/>
       <w:r>
         <w:rPr>
           <w:rFonts w:ascii="Georgia" w:hAnsi="Georgia"/>
@@ -4255,6 +4587,7 @@
         </w:rPr>
         <w:t>contains_black</w:t>
       </w:r>
+      <w:proofErr w:type="spellEnd"/>
       <w:r>
         <w:rPr>
           <w:rFonts w:ascii="Georgia" w:hAnsi="Georgia"/>
@@ -4277,25 +4610,21 @@
         <w:rPr>
           <w:rFonts w:ascii="Georgia" w:hAnsi="Georgia"/>
         </w:rPr>
-        <w:t xml:space="preserve"> </w:t>
-      </w:r>
-      <w:r>
-        <w:rPr>
-          <w:rFonts w:ascii="Georgia" w:hAnsi="Georgia"/>
-        </w:rPr>
-        <w:t>This</w:t>
-      </w:r>
-      <w:r>
-        <w:rPr>
-          <w:rFonts w:ascii="Georgia" w:hAnsi="Georgia"/>
-        </w:rPr>
-        <w:t xml:space="preserve"> feature, in particular, is being incorporated to test </w:t>
-      </w:r>
-      <w:r>
-        <w:rPr>
-          <w:rFonts w:ascii="Georgia" w:hAnsi="Georgia"/>
-        </w:rPr>
-        <w:t xml:space="preserve">the </w:t>
+        <w:t xml:space="preserve"> This feature</w:t>
+      </w:r>
+      <w:proofErr w:type="gramStart"/>
+      <w:r>
+        <w:rPr>
+          <w:rFonts w:ascii="Georgia" w:hAnsi="Georgia"/>
+        </w:rPr>
+        <w:t>, in particular, is</w:t>
+      </w:r>
+      <w:proofErr w:type="gramEnd"/>
+      <w:r>
+        <w:rPr>
+          <w:rFonts w:ascii="Georgia" w:hAnsi="Georgia"/>
+        </w:rPr>
+        <w:t xml:space="preserve"> being incorporated to test the </w:t>
       </w:r>
       <w:hyperlink r:id="rId14" w:history="1">
         <w:r>
@@ -4303,21 +4632,7 @@
             <w:rStyle w:val="Hyperlink"/>
             <w:rFonts w:ascii="Georgia" w:hAnsi="Georgia"/>
           </w:rPr>
-          <w:t>hypot</w:t>
-        </w:r>
-        <w:r>
-          <w:rPr>
-            <w:rStyle w:val="Hyperlink"/>
-            <w:rFonts w:ascii="Georgia" w:hAnsi="Georgia"/>
-          </w:rPr>
-          <w:t>h</w:t>
-        </w:r>
-        <w:r>
-          <w:rPr>
-            <w:rStyle w:val="Hyperlink"/>
-            <w:rFonts w:ascii="Georgia" w:hAnsi="Georgia"/>
-          </w:rPr>
-          <w:t>esis that black dogs are adopted less/returned more</w:t>
+          <w:t>hypothesis that black dogs are adopted less/returned more</w:t>
         </w:r>
       </w:hyperlink>
       <w:r>
@@ -4338,6 +4653,7 @@
           <w:rFonts w:ascii="Georgia" w:hAnsi="Georgia"/>
         </w:rPr>
       </w:pPr>
+      <w:proofErr w:type="spellStart"/>
       <w:r>
         <w:rPr>
           <w:rFonts w:ascii="Georgia" w:hAnsi="Georgia"/>
@@ -4346,6 +4662,7 @@
         </w:rPr>
         <w:t>contains_white</w:t>
       </w:r>
+      <w:proofErr w:type="spellEnd"/>
       <w:r>
         <w:rPr>
           <w:rFonts w:ascii="Georgia" w:hAnsi="Georgia"/>
@@ -4376,6 +4693,7 @@
           <w:rFonts w:ascii="Georgia" w:hAnsi="Georgia"/>
         </w:rPr>
       </w:pPr>
+      <w:proofErr w:type="spellStart"/>
       <w:r>
         <w:rPr>
           <w:rFonts w:ascii="Georgia" w:hAnsi="Georgia"/>
@@ -4384,6 +4702,7 @@
         </w:rPr>
         <w:t>contains_yellow</w:t>
       </w:r>
+      <w:proofErr w:type="spellEnd"/>
       <w:r>
         <w:rPr>
           <w:rFonts w:ascii="Georgia" w:hAnsi="Georgia"/>
@@ -4468,13 +4787,7 @@
         <w:rPr>
           <w:rFonts w:ascii="Georgia" w:hAnsi="Georgia"/>
         </w:rPr>
-        <w:t xml:space="preserve"> all values as either ‘Female’ or ‘Male’, and then one-hot encoded this; 1 for ‘Male’, 0 for ‘Female</w:t>
-      </w:r>
-      <w:r>
-        <w:rPr>
-          <w:rFonts w:ascii="Georgia" w:hAnsi="Georgia"/>
-        </w:rPr>
-        <w:t>.</w:t>
+        <w:t xml:space="preserve"> all values as either ‘Female’ or ‘Male’, and then one-hot encoded this; 1 for ‘Male’, 0 for ‘Female.</w:t>
       </w:r>
     </w:p>
     <w:p>
@@ -4518,49 +4831,7 @@
         <w:rPr>
           <w:rFonts w:ascii="Georgia" w:hAnsi="Georgia"/>
         </w:rPr>
-        <w:t>column</w:t>
-      </w:r>
-      <w:r>
-        <w:rPr>
-          <w:rFonts w:ascii="Georgia" w:hAnsi="Georgia"/>
-        </w:rPr>
-        <w:t>, which denotes a dog's breed.</w:t>
-      </w:r>
-      <w:r>
-        <w:rPr>
-          <w:rFonts w:ascii="Georgia" w:hAnsi="Georgia"/>
-        </w:rPr>
-        <w:t xml:space="preserve"> </w:t>
-      </w:r>
-      <w:r>
-        <w:rPr>
-          <w:rFonts w:ascii="Georgia" w:hAnsi="Georgia"/>
-        </w:rPr>
-        <w:t xml:space="preserve">Because there are so many combinations of different breeds for dogs, </w:t>
-      </w:r>
-      <w:r>
-        <w:rPr>
-          <w:rFonts w:ascii="Georgia" w:hAnsi="Georgia"/>
-        </w:rPr>
-        <w:t xml:space="preserve">we opted </w:t>
-      </w:r>
-      <w:r>
-        <w:rPr>
-          <w:rFonts w:ascii="Georgia" w:hAnsi="Georgia"/>
-        </w:rPr>
-        <w:t xml:space="preserve">to create indicator </w:t>
-      </w:r>
-      <w:r>
-        <w:rPr>
-          <w:rFonts w:ascii="Georgia" w:hAnsi="Georgia"/>
-        </w:rPr>
-        <w:t xml:space="preserve">features for the most popular groupings of dogs </w:t>
-      </w:r>
-      <w:r>
-        <w:rPr>
-          <w:rFonts w:ascii="Georgia" w:hAnsi="Georgia"/>
-        </w:rPr>
-        <w:t xml:space="preserve">(Lab/Retriever, Shepherd, or Other). </w:t>
+        <w:t xml:space="preserve">column, which denotes a dog's breed. Because there are so many combinations of different breeds for dogs, we opted to create indicator features for the most popular groupings of dogs (Lab/Retriever, Shepherd, or Other). </w:t>
       </w:r>
     </w:p>
     <w:p>
@@ -4590,13 +4861,7 @@
         <w:rPr>
           <w:rFonts w:ascii="Georgia" w:hAnsi="Georgia"/>
         </w:rPr>
-        <w:t>The</w:t>
-      </w:r>
-      <w:r>
-        <w:rPr>
-          <w:rFonts w:ascii="Georgia" w:hAnsi="Georgia"/>
-        </w:rPr>
-        <w:t xml:space="preserve"> column, </w:t>
+        <w:t xml:space="preserve">The column, </w:t>
       </w:r>
       <w:r>
         <w:rPr>
@@ -4610,19 +4875,7 @@
         <w:rPr>
           <w:rFonts w:ascii="Georgia" w:hAnsi="Georgia"/>
         </w:rPr>
-        <w:t>, denote</w:t>
-      </w:r>
-      <w:r>
-        <w:rPr>
-          <w:rFonts w:ascii="Georgia" w:hAnsi="Georgia"/>
-        </w:rPr>
-        <w:t>s</w:t>
-      </w:r>
-      <w:r>
-        <w:rPr>
-          <w:rFonts w:ascii="Georgia" w:hAnsi="Georgia"/>
-        </w:rPr>
-        <w:t xml:space="preserve"> </w:t>
+        <w:t xml:space="preserve">, denotes </w:t>
       </w:r>
       <w:r>
         <w:rPr>
@@ -4634,25 +4887,21 @@
         <w:rPr>
           <w:rFonts w:ascii="Georgia" w:hAnsi="Georgia"/>
         </w:rPr>
-        <w:t xml:space="preserve"> a dog is a mixed breed. </w:t>
-      </w:r>
-      <w:r>
-        <w:rPr>
-          <w:rFonts w:ascii="Georgia" w:hAnsi="Georgia"/>
-        </w:rPr>
-        <w:t>We cleaned up some of the inconsistencies in the denotations of multiple breeds (i.e. the use of ‘&amp;’, ‘and’, ‘/’, ‘with’, etc.)</w:t>
-      </w:r>
-      <w:r>
-        <w:rPr>
-          <w:rFonts w:ascii="Georgia" w:hAnsi="Georgia"/>
-        </w:rPr>
-        <w:t xml:space="preserve">. Also, </w:t>
-      </w:r>
-      <w:r>
-        <w:rPr>
-          <w:rFonts w:ascii="Georgia" w:hAnsi="Georgia"/>
-        </w:rPr>
-        <w:t xml:space="preserve">we leveraged the </w:t>
+        <w:t xml:space="preserve"> a dog is a mixed breed. We cleaned up some of the inconsistencies in the denotations of multiple breeds (</w:t>
+      </w:r>
+      <w:proofErr w:type="gramStart"/>
+      <w:r>
+        <w:rPr>
+          <w:rFonts w:ascii="Georgia" w:hAnsi="Georgia"/>
+        </w:rPr>
+        <w:t>i.e.</w:t>
+      </w:r>
+      <w:proofErr w:type="gramEnd"/>
+      <w:r>
+        <w:rPr>
+          <w:rFonts w:ascii="Georgia" w:hAnsi="Georgia"/>
+        </w:rPr>
+        <w:t xml:space="preserve"> the use of ‘&amp;’, ‘and’, ‘/’, ‘with’, etc.). Also, we leveraged the </w:t>
       </w:r>
       <w:r>
         <w:rPr>
@@ -4666,19 +4915,7 @@
         <w:rPr>
           <w:rFonts w:ascii="Georgia" w:hAnsi="Georgia"/>
         </w:rPr>
-        <w:t xml:space="preserve"> column to fill gaps for</w:t>
-      </w:r>
-      <w:r>
-        <w:rPr>
-          <w:rFonts w:ascii="Georgia" w:hAnsi="Georgia"/>
-        </w:rPr>
-        <w:t xml:space="preserve"> nulls</w:t>
-      </w:r>
-      <w:r>
-        <w:rPr>
-          <w:rFonts w:ascii="Georgia" w:hAnsi="Georgia"/>
-        </w:rPr>
-        <w:t xml:space="preserve">. Lastly, we looked at </w:t>
+        <w:t xml:space="preserve"> column to fill gaps for nulls. Lastly, we looked at </w:t>
       </w:r>
       <w:r>
         <w:rPr>
@@ -4699,67 +4936,21 @@
         <w:rPr>
           <w:rFonts w:ascii="Georgia" w:hAnsi="Georgia"/>
         </w:rPr>
-        <w:t xml:space="preserve"> column for </w:t>
-      </w:r>
-      <w:r>
-        <w:rPr>
-          <w:rFonts w:ascii="Georgia" w:hAnsi="Georgia"/>
-        </w:rPr>
-        <w:t xml:space="preserve">a slash </w:t>
-      </w:r>
-      <w:r>
-        <w:rPr>
-          <w:rFonts w:ascii="Georgia" w:hAnsi="Georgia"/>
-        </w:rPr>
-        <w:t>‘/’</w:t>
-      </w:r>
-      <w:r>
-        <w:rPr>
-          <w:rFonts w:ascii="Georgia" w:hAnsi="Georgia"/>
-        </w:rPr>
-        <w:t xml:space="preserve"> or </w:t>
-      </w:r>
-      <w:r>
-        <w:rPr>
-          <w:rFonts w:ascii="Georgia" w:hAnsi="Georgia"/>
-        </w:rPr>
-        <w:t>and</w:t>
-      </w:r>
-      <w:r>
-        <w:rPr>
-          <w:rFonts w:ascii="Georgia" w:hAnsi="Georgia"/>
-        </w:rPr>
-        <w:t xml:space="preserve"> </w:t>
-      </w:r>
-      <w:r>
-        <w:rPr>
-          <w:rFonts w:ascii="Georgia" w:hAnsi="Georgia"/>
-        </w:rPr>
-        <w:t>‘&amp;’</w:t>
-      </w:r>
-      <w:r>
-        <w:rPr>
-          <w:rFonts w:ascii="Georgia" w:hAnsi="Georgia"/>
-        </w:rPr>
-        <w:t xml:space="preserve"> </w:t>
-      </w:r>
-      <w:r>
-        <w:rPr>
-          <w:rFonts w:ascii="Georgia" w:hAnsi="Georgia"/>
-        </w:rPr>
-        <w:t>to determine if a dog is multiple (mixed) breeds</w:t>
-      </w:r>
-      <w:r>
-        <w:rPr>
-          <w:rFonts w:ascii="Georgia" w:hAnsi="Georgia"/>
-        </w:rPr>
-        <w:t>.</w:t>
-      </w:r>
-      <w:r>
-        <w:rPr>
-          <w:rFonts w:ascii="Georgia" w:hAnsi="Georgia"/>
-        </w:rPr>
-        <w:t xml:space="preserve"> Lastly, we one-hot encoded this feature; 1 for ‘Mix’, 0 otherwise.</w:t>
+        <w:t xml:space="preserve"> column for a slash ‘/’ or and ‘&amp;’ to determine if a dog is multiple (mixed) breeds. Lastly, we </w:t>
+      </w:r>
+      <w:proofErr w:type="spellStart"/>
+      <w:r>
+        <w:rPr>
+          <w:rFonts w:ascii="Georgia" w:hAnsi="Georgia"/>
+        </w:rPr>
+        <w:t>one</w:t>
+      </w:r>
+      <w:proofErr w:type="spellEnd"/>
+      <w:r>
+        <w:rPr>
+          <w:rFonts w:ascii="Georgia" w:hAnsi="Georgia"/>
+        </w:rPr>
+        <w:t>-hot encoded this feature; 1 for ‘Mix’, 0 otherwise.</w:t>
       </w:r>
     </w:p>
     <w:p>
@@ -4830,22 +5021,496 @@
         <w:rPr>
           <w:rFonts w:ascii="Georgia" w:hAnsi="Georgia"/>
         </w:rPr>
-        <w:t xml:space="preserve"> Although this column was more consistent than others, some dogs have their weight as just a number (i.e. 60) while others have their weight along with the unit of measurement (i.e. ‘60lbs’ or ‘60 pounds’).</w:t>
+        <w:t xml:space="preserve"> Although this column was more consistent than others, some dogs have their weight as just a number (</w:t>
+      </w:r>
+      <w:proofErr w:type="gramStart"/>
+      <w:r>
+        <w:rPr>
+          <w:rFonts w:ascii="Georgia" w:hAnsi="Georgia"/>
+        </w:rPr>
+        <w:t>i.e.</w:t>
+      </w:r>
+      <w:proofErr w:type="gramEnd"/>
+      <w:r>
+        <w:rPr>
+          <w:rFonts w:ascii="Georgia" w:hAnsi="Georgia"/>
+        </w:rPr>
+        <w:t xml:space="preserve"> 60) while others have their weight along with the unit of measurement (i.e. ‘60lbs’ or ‘60 pounds’).</w:t>
       </w:r>
     </w:p>
     <w:p>
       <w:pPr>
-        <w:spacing w:after="0" w:line="240" w:lineRule="auto"/>
-        <w:rPr>
-          <w:rFonts w:ascii="Georgia" w:eastAsia="Times New Roman" w:hAnsi="Georgia" w:cs="Times New Roman"/>
-          <w:sz w:val="24"/>
-          <w:szCs w:val="24"/>
-        </w:rPr>
-      </w:pPr>
+        <w:pStyle w:val="Heading3"/>
+        <w:tabs>
+          <w:tab w:val="left" w:pos="1292"/>
+        </w:tabs>
+        <w:rPr>
+          <w:rFonts w:ascii="Georgia" w:eastAsia="Times New Roman" w:hAnsi="Georgia"/>
+        </w:rPr>
+      </w:pPr>
+      <w:hyperlink r:id="rId19" w:history="1">
+        <w:r>
+          <w:rPr>
+            <w:rStyle w:val="Hyperlink"/>
+            <w:rFonts w:ascii="Georgia" w:hAnsi="Georgia"/>
+          </w:rPr>
+          <w:t>BEHAVIORAL NOTES</w:t>
+        </w:r>
+      </w:hyperlink>
     </w:p>
     <w:p>
       <w:pPr>
-        <w:spacing w:after="0" w:line="240" w:lineRule="auto"/>
+        <w:rPr>
+          <w:rFonts w:ascii="Georgia" w:hAnsi="Georgia"/>
+        </w:rPr>
+      </w:pPr>
+      <w:r>
+        <w:rPr>
+          <w:rFonts w:ascii="Georgia" w:hAnsi="Georgia"/>
+        </w:rPr>
+        <w:t xml:space="preserve">The column, </w:t>
+      </w:r>
+      <w:r>
+        <w:rPr>
+          <w:rFonts w:ascii="Georgia" w:hAnsi="Georgia"/>
+          <w:i/>
+          <w:iCs/>
+        </w:rPr>
+        <w:t>BEHAVIORAL NOTES</w:t>
+      </w:r>
+      <w:r>
+        <w:rPr>
+          <w:rFonts w:ascii="Georgia" w:hAnsi="Georgia"/>
+        </w:rPr>
+        <w:t xml:space="preserve">, </w:t>
+      </w:r>
+      <w:r>
+        <w:rPr>
+          <w:rFonts w:ascii="Georgia" w:hAnsi="Georgia"/>
+        </w:rPr>
+        <w:t>includes</w:t>
+      </w:r>
+      <w:r>
+        <w:rPr>
+          <w:rFonts w:ascii="Georgia" w:hAnsi="Georgia"/>
+        </w:rPr>
+        <w:t xml:space="preserve"> comments about a dog's temperament. There's not too much cleaning </w:t>
+      </w:r>
+      <w:r>
+        <w:rPr>
+          <w:rFonts w:ascii="Georgia" w:hAnsi="Georgia"/>
+        </w:rPr>
+        <w:t>that was performed here</w:t>
+      </w:r>
+      <w:r>
+        <w:rPr>
+          <w:rFonts w:ascii="Georgia" w:hAnsi="Georgia"/>
+        </w:rPr>
+        <w:t xml:space="preserve"> -- just some general standardization --, but </w:t>
+      </w:r>
+      <w:r>
+        <w:rPr>
+          <w:rFonts w:ascii="Georgia" w:hAnsi="Georgia"/>
+        </w:rPr>
+        <w:t>there were</w:t>
+      </w:r>
+      <w:r>
+        <w:rPr>
+          <w:rFonts w:ascii="Georgia" w:hAnsi="Georgia"/>
+        </w:rPr>
+        <w:t xml:space="preserve"> a lot of good notes about dogs' temperaments. To pull out this data, </w:t>
+      </w:r>
+      <w:r>
+        <w:rPr>
+          <w:rFonts w:ascii="Georgia" w:hAnsi="Georgia"/>
+        </w:rPr>
+        <w:t>we created</w:t>
+      </w:r>
+      <w:r>
+        <w:rPr>
+          <w:rFonts w:ascii="Georgia" w:hAnsi="Georgia"/>
+        </w:rPr>
+        <w:t xml:space="preserve"> the following features:</w:t>
+      </w:r>
+    </w:p>
+    <w:p>
+      <w:pPr>
+        <w:pStyle w:val="ListParagraph"/>
+        <w:numPr>
+          <w:ilvl w:val="0"/>
+          <w:numId w:val="3"/>
+        </w:numPr>
+        <w:rPr>
+          <w:rFonts w:ascii="Georgia" w:hAnsi="Georgia"/>
+        </w:rPr>
+      </w:pPr>
+      <w:proofErr w:type="spellStart"/>
+      <w:r>
+        <w:rPr>
+          <w:rFonts w:ascii="Georgia" w:hAnsi="Georgia"/>
+          <w:b/>
+          <w:bCs/>
+        </w:rPr>
+        <w:t>num_behav_issues</w:t>
+      </w:r>
+      <w:proofErr w:type="spellEnd"/>
+      <w:r>
+        <w:rPr>
+          <w:rFonts w:ascii="Georgia" w:hAnsi="Georgia"/>
+        </w:rPr>
+        <w:t xml:space="preserve"> | </w:t>
+      </w:r>
+      <w:r>
+        <w:rPr>
+          <w:rFonts w:ascii="Georgia" w:hAnsi="Georgia"/>
+        </w:rPr>
+        <w:t>Continuous variable denoting the number of behavioral issues/notes a dog has associated with it.</w:t>
+      </w:r>
+    </w:p>
+    <w:p>
+      <w:pPr>
+        <w:pStyle w:val="ListParagraph"/>
+        <w:numPr>
+          <w:ilvl w:val="0"/>
+          <w:numId w:val="3"/>
+        </w:numPr>
+        <w:rPr>
+          <w:rFonts w:ascii="Georgia" w:hAnsi="Georgia"/>
+        </w:rPr>
+      </w:pPr>
+      <w:proofErr w:type="spellStart"/>
+      <w:r>
+        <w:rPr>
+          <w:rFonts w:ascii="Georgia" w:hAnsi="Georgia"/>
+          <w:b/>
+          <w:bCs/>
+        </w:rPr>
+        <w:t>puppy_screen</w:t>
+      </w:r>
+      <w:proofErr w:type="spellEnd"/>
+      <w:r>
+        <w:rPr>
+          <w:rFonts w:ascii="Georgia" w:hAnsi="Georgia"/>
+        </w:rPr>
+        <w:t xml:space="preserve"> | </w:t>
+      </w:r>
+      <w:r>
+        <w:rPr>
+          <w:rFonts w:ascii="Georgia" w:hAnsi="Georgia"/>
+        </w:rPr>
+        <w:t>Variable indicating whether a dog has a behavioral note that it should be screened with puppies.</w:t>
+      </w:r>
+    </w:p>
+    <w:p>
+      <w:pPr>
+        <w:pStyle w:val="ListParagraph"/>
+        <w:numPr>
+          <w:ilvl w:val="0"/>
+          <w:numId w:val="3"/>
+        </w:numPr>
+        <w:rPr>
+          <w:rFonts w:ascii="Georgia" w:hAnsi="Georgia"/>
+        </w:rPr>
+      </w:pPr>
+      <w:proofErr w:type="spellStart"/>
+      <w:r>
+        <w:rPr>
+          <w:rFonts w:ascii="Georgia" w:hAnsi="Georgia"/>
+          <w:b/>
+          <w:bCs/>
+        </w:rPr>
+        <w:t>new_this_week</w:t>
+      </w:r>
+      <w:proofErr w:type="spellEnd"/>
+      <w:r>
+        <w:rPr>
+          <w:rFonts w:ascii="Georgia" w:hAnsi="Georgia"/>
+        </w:rPr>
+        <w:t xml:space="preserve"> | </w:t>
+      </w:r>
+      <w:r>
+        <w:rPr>
+          <w:rFonts w:ascii="Georgia" w:hAnsi="Georgia"/>
+        </w:rPr>
+        <w:t xml:space="preserve">Variable indicating whether a dog has a behavioral note that it </w:t>
+      </w:r>
+      <w:r>
+        <w:rPr>
+          <w:rFonts w:ascii="Georgia" w:hAnsi="Georgia"/>
+        </w:rPr>
+        <w:t xml:space="preserve">is new </w:t>
+      </w:r>
+      <w:proofErr w:type="gramStart"/>
+      <w:r>
+        <w:rPr>
+          <w:rFonts w:ascii="Georgia" w:hAnsi="Georgia"/>
+        </w:rPr>
+        <w:t>in a given</w:t>
+      </w:r>
+      <w:proofErr w:type="gramEnd"/>
+      <w:r>
+        <w:rPr>
+          <w:rFonts w:ascii="Georgia" w:hAnsi="Georgia"/>
+        </w:rPr>
+        <w:t xml:space="preserve"> week</w:t>
+      </w:r>
+      <w:r>
+        <w:rPr>
+          <w:rFonts w:ascii="Georgia" w:hAnsi="Georgia"/>
+        </w:rPr>
+        <w:t>.</w:t>
+      </w:r>
+    </w:p>
+    <w:p>
+      <w:pPr>
+        <w:pStyle w:val="ListParagraph"/>
+        <w:numPr>
+          <w:ilvl w:val="1"/>
+          <w:numId w:val="3"/>
+        </w:numPr>
+        <w:rPr>
+          <w:rFonts w:ascii="Georgia" w:hAnsi="Georgia"/>
+        </w:rPr>
+      </w:pPr>
+      <w:r>
+        <w:rPr>
+          <w:rFonts w:ascii="Georgia" w:hAnsi="Georgia"/>
+          <w:i/>
+          <w:iCs/>
+        </w:rPr>
+        <w:t>Note: We expect this variable to be the least helpful, since a dog being new is not necessarily associated with its adoption date.</w:t>
+      </w:r>
+    </w:p>
+    <w:p>
+      <w:pPr>
+        <w:pStyle w:val="ListParagraph"/>
+        <w:numPr>
+          <w:ilvl w:val="0"/>
+          <w:numId w:val="3"/>
+        </w:numPr>
+        <w:rPr>
+          <w:rFonts w:ascii="Georgia" w:hAnsi="Georgia"/>
+        </w:rPr>
+      </w:pPr>
+      <w:proofErr w:type="spellStart"/>
+      <w:r>
+        <w:rPr>
+          <w:rFonts w:ascii="Georgia" w:hAnsi="Georgia"/>
+          <w:b/>
+          <w:bCs/>
+        </w:rPr>
+        <w:t>needs_play</w:t>
+      </w:r>
+      <w:proofErr w:type="spellEnd"/>
+      <w:r>
+        <w:rPr>
+          <w:rFonts w:ascii="Georgia" w:hAnsi="Georgia"/>
+        </w:rPr>
+        <w:t xml:space="preserve"> | </w:t>
+      </w:r>
+      <w:r>
+        <w:rPr>
+          <w:rFonts w:ascii="Georgia" w:hAnsi="Georgia"/>
+        </w:rPr>
+        <w:t xml:space="preserve">Variable indicating whether a dog has a behavioral note that it </w:t>
+      </w:r>
+      <w:r>
+        <w:rPr>
+          <w:rFonts w:ascii="Georgia" w:hAnsi="Georgia"/>
+        </w:rPr>
+        <w:t>doesn’t walk alone enough and needs extra running or playtime</w:t>
+      </w:r>
+      <w:r>
+        <w:rPr>
+          <w:rFonts w:ascii="Georgia" w:hAnsi="Georgia"/>
+        </w:rPr>
+        <w:t>.</w:t>
+      </w:r>
+    </w:p>
+    <w:p>
+      <w:pPr>
+        <w:pStyle w:val="ListParagraph"/>
+        <w:numPr>
+          <w:ilvl w:val="0"/>
+          <w:numId w:val="3"/>
+        </w:numPr>
+        <w:rPr>
+          <w:rFonts w:ascii="Georgia" w:hAnsi="Georgia"/>
+        </w:rPr>
+      </w:pPr>
+      <w:proofErr w:type="spellStart"/>
+      <w:r>
+        <w:rPr>
+          <w:rFonts w:ascii="Georgia" w:hAnsi="Georgia"/>
+          <w:b/>
+          <w:bCs/>
+        </w:rPr>
+        <w:t>no_apartments</w:t>
+      </w:r>
+      <w:proofErr w:type="spellEnd"/>
+      <w:r>
+        <w:rPr>
+          <w:rFonts w:ascii="Georgia" w:hAnsi="Georgia"/>
+        </w:rPr>
+        <w:t xml:space="preserve"> | </w:t>
+      </w:r>
+      <w:r>
+        <w:rPr>
+          <w:rFonts w:ascii="Georgia" w:hAnsi="Georgia"/>
+        </w:rPr>
+        <w:t xml:space="preserve">Variable indicating whether a dog has a behavioral note that it </w:t>
+      </w:r>
+      <w:r>
+        <w:rPr>
+          <w:rFonts w:ascii="Georgia" w:hAnsi="Georgia"/>
+        </w:rPr>
+        <w:t xml:space="preserve">should not be placed with adopters who live in an </w:t>
+      </w:r>
+      <w:proofErr w:type="gramStart"/>
+      <w:r>
+        <w:rPr>
+          <w:rFonts w:ascii="Georgia" w:hAnsi="Georgia"/>
+        </w:rPr>
+        <w:t>apartment, and</w:t>
+      </w:r>
+      <w:proofErr w:type="gramEnd"/>
+      <w:r>
+        <w:rPr>
+          <w:rFonts w:ascii="Georgia" w:hAnsi="Georgia"/>
+        </w:rPr>
+        <w:t xml:space="preserve"> should instead be placed with adopters who live in a residential home</w:t>
+      </w:r>
+      <w:r>
+        <w:rPr>
+          <w:rFonts w:ascii="Georgia" w:hAnsi="Georgia"/>
+        </w:rPr>
+        <w:t>.</w:t>
+      </w:r>
+    </w:p>
+    <w:p>
+      <w:pPr>
+        <w:pStyle w:val="ListParagraph"/>
+        <w:numPr>
+          <w:ilvl w:val="0"/>
+          <w:numId w:val="3"/>
+        </w:numPr>
+        <w:rPr>
+          <w:rFonts w:ascii="Georgia" w:hAnsi="Georgia"/>
+        </w:rPr>
+      </w:pPr>
+      <w:r>
+        <w:rPr>
+          <w:rFonts w:ascii="Georgia" w:hAnsi="Georgia"/>
+          <w:b/>
+          <w:bCs/>
+        </w:rPr>
+        <w:t>energetic</w:t>
+      </w:r>
+      <w:r>
+        <w:rPr>
+          <w:rFonts w:ascii="Georgia" w:hAnsi="Georgia"/>
+        </w:rPr>
+        <w:t xml:space="preserve"> | </w:t>
+      </w:r>
+      <w:r>
+        <w:rPr>
+          <w:rFonts w:ascii="Georgia" w:hAnsi="Georgia"/>
+        </w:rPr>
+        <w:t xml:space="preserve">Variable indicating whether a dog has a behavioral note that it </w:t>
+      </w:r>
+      <w:r>
+        <w:rPr>
+          <w:rFonts w:ascii="Georgia" w:hAnsi="Georgia"/>
+        </w:rPr>
+        <w:t>exhibits medium-high energy</w:t>
+      </w:r>
+      <w:r>
+        <w:rPr>
+          <w:rFonts w:ascii="Georgia" w:hAnsi="Georgia"/>
+        </w:rPr>
+        <w:t>.</w:t>
+      </w:r>
+    </w:p>
+    <w:p>
+      <w:pPr>
+        <w:pStyle w:val="ListParagraph"/>
+        <w:numPr>
+          <w:ilvl w:val="0"/>
+          <w:numId w:val="3"/>
+        </w:numPr>
+        <w:rPr>
+          <w:rFonts w:ascii="Georgia" w:hAnsi="Georgia"/>
+        </w:rPr>
+      </w:pPr>
+      <w:r>
+        <w:rPr>
+          <w:rFonts w:ascii="Georgia" w:hAnsi="Georgia"/>
+          <w:b/>
+          <w:bCs/>
+        </w:rPr>
+        <w:t>shyness</w:t>
+      </w:r>
+      <w:r>
+        <w:rPr>
+          <w:rFonts w:ascii="Georgia" w:hAnsi="Georgia"/>
+        </w:rPr>
+        <w:t xml:space="preserve"> | </w:t>
+      </w:r>
+      <w:r>
+        <w:rPr>
+          <w:rFonts w:ascii="Georgia" w:hAnsi="Georgia"/>
+        </w:rPr>
+        <w:t xml:space="preserve">Variable indicating whether a dog has a behavioral note that it </w:t>
+      </w:r>
+      <w:r>
+        <w:rPr>
+          <w:rFonts w:ascii="Georgia" w:hAnsi="Georgia"/>
+        </w:rPr>
+        <w:t>exhibits general shyness and should not be placed with kids (who generally expect dogs to be more energetic) and should be committed to a socialization program</w:t>
+      </w:r>
+      <w:r>
+        <w:rPr>
+          <w:rFonts w:ascii="Georgia" w:hAnsi="Georgia"/>
+        </w:rPr>
+        <w:t>.</w:t>
+      </w:r>
+    </w:p>
+    <w:p>
+      <w:pPr>
+        <w:pStyle w:val="ListParagraph"/>
+        <w:numPr>
+          <w:ilvl w:val="0"/>
+          <w:numId w:val="3"/>
+        </w:numPr>
+        <w:rPr>
+          <w:rFonts w:ascii="Georgia" w:hAnsi="Georgia"/>
+        </w:rPr>
+      </w:pPr>
+      <w:proofErr w:type="spellStart"/>
+      <w:r>
+        <w:rPr>
+          <w:rFonts w:ascii="Georgia" w:hAnsi="Georgia"/>
+          <w:b/>
+          <w:bCs/>
+        </w:rPr>
+        <w:t>needs_training</w:t>
+      </w:r>
+      <w:proofErr w:type="spellEnd"/>
+      <w:r>
+        <w:rPr>
+          <w:rFonts w:ascii="Georgia" w:hAnsi="Georgia"/>
+        </w:rPr>
+        <w:t xml:space="preserve"> | </w:t>
+      </w:r>
+      <w:r>
+        <w:rPr>
+          <w:rFonts w:ascii="Georgia" w:hAnsi="Georgia"/>
+        </w:rPr>
+        <w:t>Variable indicating whether a dog has a behavioral note that it should be screened with puppies.</w:t>
+      </w:r>
+    </w:p>
+    <w:p>
+      <w:pPr>
         <w:rPr>
           <w:rFonts w:ascii="Georgia" w:eastAsia="Times New Roman" w:hAnsi="Georgia" w:cs="Times New Roman"/>
           <w:sz w:val="24"/>
@@ -4919,7 +5584,27 @@
           <w:sz w:val="24"/>
           <w:szCs w:val="24"/>
         </w:rPr>
-        <w:t>After preparing the data, we will analyze the data using the various classification models that we have learned so far in class including, but not limited to, Naïve Bayes, K Nearest Neighbors, SVM, Logistic Regression, and Neural Networks. We will split the data into training, test, and validation sets, as we are using multiple models. By testing each of these methods, we hope to identify which one is most successful in classifying the adopted dogs as returned vs. not-returned. </w:t>
+        <w:t xml:space="preserve">After preparing the data, we will analyze the data using the various classification models that we have learned so far in class including, but not limited to, Naïve Bayes, K Nearest Neighbors, SVM, Logistic Regression, and Neural Networks. We will split the data into training, test, and validation sets, as we are using multiple models. By testing each of these methods, we hope to identify which one is most successful in classifying the adopted dogs as returned vs. </w:t>
+      </w:r>
+      <w:proofErr w:type="gramStart"/>
+      <w:r>
+        <w:rPr>
+          <w:rFonts w:ascii="Georgia" w:eastAsia="Times New Roman" w:hAnsi="Georgia" w:cs="Times New Roman"/>
+          <w:color w:val="000000"/>
+          <w:sz w:val="24"/>
+          <w:szCs w:val="24"/>
+        </w:rPr>
+        <w:t>not-returned</w:t>
+      </w:r>
+      <w:proofErr w:type="gramEnd"/>
+      <w:r>
+        <w:rPr>
+          <w:rFonts w:ascii="Georgia" w:eastAsia="Times New Roman" w:hAnsi="Georgia" w:cs="Times New Roman"/>
+          <w:color w:val="000000"/>
+          <w:sz w:val="24"/>
+          <w:szCs w:val="24"/>
+        </w:rPr>
+        <w:t>. </w:t>
       </w:r>
     </w:p>
     <w:p>
@@ -4949,7 +5634,17 @@
           <w:sz w:val="24"/>
           <w:szCs w:val="24"/>
         </w:rPr>
-        <w:t>To evaluate our models, we will look at their classification/misclassification rates using a confusion matrix, as well as their precision, recall, and F1 scores. These metrics are essential in judging the outcome of a classification model, which is why we will use it to evaluate ours. We will compare the results of our test and validation sets in order to determine which model is the most accurate. We’ll also take note of the performance efficiency of each model.</w:t>
+        <w:t xml:space="preserve">To evaluate our models, we will look at their classification/misclassification rates using a confusion matrix, as well as their precision, recall, and F1 scores. These metrics are essential in judging the outcome of a classification model, which is why we will use it to </w:t>
+      </w:r>
+      <w:r>
+        <w:rPr>
+          <w:rFonts w:ascii="Georgia" w:eastAsia="Times New Roman" w:hAnsi="Georgia" w:cs="Times New Roman"/>
+          <w:color w:val="000000"/>
+          <w:sz w:val="24"/>
+          <w:szCs w:val="24"/>
+        </w:rPr>
+        <w:lastRenderedPageBreak/>
+        <w:t>evaluate ours. We will compare the results of our test and validation sets in order to determine which model is the most accurate. We’ll also take note of the performance efficiency of each model.</w:t>
       </w:r>
     </w:p>
     <w:p>
@@ -5044,7 +5739,15 @@
         <w:annotationRef/>
       </w:r>
       <w:r>
-        <w:t>Thoughts on me linking to the GitHub issues? I think it could be a nice touch to show the level of effort applied to this project.</w:t>
+        <w:t xml:space="preserve">Thoughts on me linking to the GitHub </w:t>
+      </w:r>
+      <w:proofErr w:type="gramStart"/>
+      <w:r>
+        <w:t>issues?</w:t>
+      </w:r>
+      <w:proofErr w:type="gramEnd"/>
+      <w:r>
+        <w:t xml:space="preserve"> I think it could be a nice touch to show the level of effort applied to this project.</w:t>
       </w:r>
     </w:p>
   </w:comment>

</xml_diff>

<commit_message>
Code to Clean Medical Notes
</commit_message>
<xml_diff>
--- a/Reports/Final Project Report.docx
+++ b/Reports/Final Project Report.docx
@@ -5232,13 +5232,7 @@
         <w:rPr>
           <w:rFonts w:ascii="Georgia" w:hAnsi="Georgia"/>
         </w:rPr>
-        <w:t xml:space="preserve">Variable indicating whether a dog has a behavioral note that it </w:t>
-      </w:r>
-      <w:r>
-        <w:rPr>
-          <w:rFonts w:ascii="Georgia" w:hAnsi="Georgia"/>
-        </w:rPr>
-        <w:t xml:space="preserve">is new </w:t>
+        <w:t xml:space="preserve">Variable indicating whether a dog has a behavioral note that it is new </w:t>
       </w:r>
       <w:proofErr w:type="gramStart"/>
       <w:r>
@@ -5252,13 +5246,7 @@
         <w:rPr>
           <w:rFonts w:ascii="Georgia" w:hAnsi="Georgia"/>
         </w:rPr>
-        <w:t xml:space="preserve"> week</w:t>
-      </w:r>
-      <w:r>
-        <w:rPr>
-          <w:rFonts w:ascii="Georgia" w:hAnsi="Georgia"/>
-        </w:rPr>
-        <w:t>.</w:t>
+        <w:t xml:space="preserve"> week.</w:t>
       </w:r>
     </w:p>
     <w:p>
@@ -5312,19 +5300,7 @@
         <w:rPr>
           <w:rFonts w:ascii="Georgia" w:hAnsi="Georgia"/>
         </w:rPr>
-        <w:t xml:space="preserve">Variable indicating whether a dog has a behavioral note that it </w:t>
-      </w:r>
-      <w:r>
-        <w:rPr>
-          <w:rFonts w:ascii="Georgia" w:hAnsi="Georgia"/>
-        </w:rPr>
-        <w:t>doesn’t walk alone enough and needs extra running or playtime</w:t>
-      </w:r>
-      <w:r>
-        <w:rPr>
-          <w:rFonts w:ascii="Georgia" w:hAnsi="Georgia"/>
-        </w:rPr>
-        <w:t>.</w:t>
+        <w:t>Variable indicating whether a dog has a behavioral note that it doesn’t walk alone enough and needs extra running or playtime.</w:t>
       </w:r>
     </w:p>
     <w:p>
@@ -5358,13 +5334,7 @@
         <w:rPr>
           <w:rFonts w:ascii="Georgia" w:hAnsi="Georgia"/>
         </w:rPr>
-        <w:t xml:space="preserve">Variable indicating whether a dog has a behavioral note that it </w:t>
-      </w:r>
-      <w:r>
-        <w:rPr>
-          <w:rFonts w:ascii="Georgia" w:hAnsi="Georgia"/>
-        </w:rPr>
-        <w:t xml:space="preserve">should not be placed with adopters who live in an </w:t>
+        <w:t xml:space="preserve">Variable indicating whether a dog has a behavioral note that it should not be placed with adopters who live in an </w:t>
       </w:r>
       <w:proofErr w:type="gramStart"/>
       <w:r>
@@ -5378,13 +5348,7 @@
         <w:rPr>
           <w:rFonts w:ascii="Georgia" w:hAnsi="Georgia"/>
         </w:rPr>
-        <w:t xml:space="preserve"> should instead be placed with adopters who live in a residential home</w:t>
-      </w:r>
-      <w:r>
-        <w:rPr>
-          <w:rFonts w:ascii="Georgia" w:hAnsi="Georgia"/>
-        </w:rPr>
-        <w:t>.</w:t>
+        <w:t xml:space="preserve"> should instead be placed with adopters who live in a residential home.</w:t>
       </w:r>
     </w:p>
     <w:p>
@@ -5416,19 +5380,7 @@
         <w:rPr>
           <w:rFonts w:ascii="Georgia" w:hAnsi="Georgia"/>
         </w:rPr>
-        <w:t xml:space="preserve">Variable indicating whether a dog has a behavioral note that it </w:t>
-      </w:r>
-      <w:r>
-        <w:rPr>
-          <w:rFonts w:ascii="Georgia" w:hAnsi="Georgia"/>
-        </w:rPr>
-        <w:t>exhibits medium-high energy</w:t>
-      </w:r>
-      <w:r>
-        <w:rPr>
-          <w:rFonts w:ascii="Georgia" w:hAnsi="Georgia"/>
-        </w:rPr>
-        <w:t>.</w:t>
+        <w:t>Variable indicating whether a dog has a behavioral note that it exhibits medium-high energy.</w:t>
       </w:r>
     </w:p>
     <w:p>
@@ -5460,19 +5412,7 @@
         <w:rPr>
           <w:rFonts w:ascii="Georgia" w:hAnsi="Georgia"/>
         </w:rPr>
-        <w:t xml:space="preserve">Variable indicating whether a dog has a behavioral note that it </w:t>
-      </w:r>
-      <w:r>
-        <w:rPr>
-          <w:rFonts w:ascii="Georgia" w:hAnsi="Georgia"/>
-        </w:rPr>
-        <w:t>exhibits general shyness and should not be placed with kids (who generally expect dogs to be more energetic) and should be committed to a socialization program</w:t>
-      </w:r>
-      <w:r>
-        <w:rPr>
-          <w:rFonts w:ascii="Georgia" w:hAnsi="Georgia"/>
-        </w:rPr>
-        <w:t>.</w:t>
+        <w:t>Variable indicating whether a dog has a behavioral note that it exhibits general shyness and should not be placed with kids (who generally expect dogs to be more energetic) and should be committed to a socialization program.</w:t>
       </w:r>
     </w:p>
     <w:p>
@@ -5511,6 +5451,845 @@
     </w:p>
     <w:p>
       <w:pPr>
+        <w:pStyle w:val="Heading3"/>
+        <w:tabs>
+          <w:tab w:val="left" w:pos="1292"/>
+        </w:tabs>
+        <w:rPr>
+          <w:rFonts w:ascii="Georgia" w:eastAsia="Times New Roman" w:hAnsi="Georgia"/>
+        </w:rPr>
+      </w:pPr>
+      <w:hyperlink r:id="rId20" w:history="1">
+        <w:r>
+          <w:rPr>
+            <w:rStyle w:val="Hyperlink"/>
+            <w:rFonts w:ascii="Georgia" w:hAnsi="Georgia"/>
+          </w:rPr>
+          <w:t xml:space="preserve">MEDICAL </w:t>
+        </w:r>
+        <w:r>
+          <w:rPr>
+            <w:rStyle w:val="Hyperlink"/>
+            <w:rFonts w:ascii="Georgia" w:hAnsi="Georgia"/>
+          </w:rPr>
+          <w:t>NOTES</w:t>
+        </w:r>
+      </w:hyperlink>
+    </w:p>
+    <w:p>
+      <w:pPr>
+        <w:rPr>
+          <w:rFonts w:ascii="Georgia" w:hAnsi="Georgia"/>
+        </w:rPr>
+      </w:pPr>
+      <w:r>
+        <w:rPr>
+          <w:rFonts w:ascii="Georgia" w:hAnsi="Georgia"/>
+        </w:rPr>
+        <w:t xml:space="preserve">The column, </w:t>
+      </w:r>
+      <w:r>
+        <w:rPr>
+          <w:rFonts w:ascii="Georgia" w:hAnsi="Georgia"/>
+          <w:i/>
+          <w:iCs/>
+        </w:rPr>
+        <w:t>MEDICAL</w:t>
+      </w:r>
+      <w:r>
+        <w:rPr>
+          <w:rFonts w:ascii="Georgia" w:hAnsi="Georgia"/>
+          <w:i/>
+          <w:iCs/>
+        </w:rPr>
+        <w:t xml:space="preserve"> NOTES</w:t>
+      </w:r>
+      <w:r>
+        <w:rPr>
+          <w:rFonts w:ascii="Georgia" w:hAnsi="Georgia"/>
+        </w:rPr>
+        <w:t xml:space="preserve">, </w:t>
+      </w:r>
+      <w:r>
+        <w:rPr>
+          <w:rFonts w:ascii="Georgia" w:hAnsi="Georgia"/>
+        </w:rPr>
+        <w:t>includes</w:t>
+      </w:r>
+      <w:r>
+        <w:rPr>
+          <w:rFonts w:ascii="Georgia" w:hAnsi="Georgia"/>
+        </w:rPr>
+        <w:t xml:space="preserve"> comments about a dog's </w:t>
+      </w:r>
+      <w:r>
+        <w:rPr>
+          <w:rFonts w:ascii="Georgia" w:hAnsi="Georgia"/>
+        </w:rPr>
+        <w:t>health conditions</w:t>
+      </w:r>
+      <w:r>
+        <w:rPr>
+          <w:rFonts w:ascii="Georgia" w:hAnsi="Georgia"/>
+        </w:rPr>
+        <w:t xml:space="preserve">. There's not too much cleaning </w:t>
+      </w:r>
+      <w:r>
+        <w:rPr>
+          <w:rFonts w:ascii="Georgia" w:hAnsi="Georgia"/>
+        </w:rPr>
+        <w:t>that was performed here</w:t>
+      </w:r>
+      <w:r>
+        <w:rPr>
+          <w:rFonts w:ascii="Georgia" w:hAnsi="Georgia"/>
+        </w:rPr>
+        <w:t xml:space="preserve"> -- just some general standardization --, but </w:t>
+      </w:r>
+      <w:r>
+        <w:rPr>
+          <w:rFonts w:ascii="Georgia" w:hAnsi="Georgia"/>
+        </w:rPr>
+        <w:t>there were</w:t>
+      </w:r>
+      <w:r>
+        <w:rPr>
+          <w:rFonts w:ascii="Georgia" w:hAnsi="Georgia"/>
+        </w:rPr>
+        <w:t xml:space="preserve"> a lot of good notes about </w:t>
+      </w:r>
+      <w:r>
+        <w:rPr>
+          <w:rFonts w:ascii="Georgia" w:hAnsi="Georgia"/>
+        </w:rPr>
+        <w:t>the different health conditions that each dog has</w:t>
+      </w:r>
+      <w:r>
+        <w:rPr>
+          <w:rFonts w:ascii="Georgia" w:hAnsi="Georgia"/>
+        </w:rPr>
+        <w:t xml:space="preserve">. </w:t>
+      </w:r>
+      <w:r>
+        <w:rPr>
+          <w:rFonts w:ascii="Georgia" w:hAnsi="Georgia"/>
+        </w:rPr>
+        <w:t xml:space="preserve">We extracted </w:t>
+      </w:r>
+      <w:r>
+        <w:rPr>
+          <w:rFonts w:ascii="Georgia" w:hAnsi="Georgia"/>
+        </w:rPr>
+        <w:t>the following features</w:t>
+      </w:r>
+      <w:r>
+        <w:rPr>
+          <w:rFonts w:ascii="Georgia" w:hAnsi="Georgia"/>
+        </w:rPr>
+        <w:t xml:space="preserve"> by parsing through the medical notes</w:t>
+      </w:r>
+      <w:r>
+        <w:rPr>
+          <w:rFonts w:ascii="Georgia" w:hAnsi="Georgia"/>
+        </w:rPr>
+        <w:t>:</w:t>
+      </w:r>
+    </w:p>
+    <w:p>
+      <w:pPr>
+        <w:pStyle w:val="ListParagraph"/>
+        <w:numPr>
+          <w:ilvl w:val="0"/>
+          <w:numId w:val="3"/>
+        </w:numPr>
+        <w:rPr>
+          <w:rFonts w:ascii="Georgia" w:hAnsi="Georgia"/>
+        </w:rPr>
+      </w:pPr>
+      <w:proofErr w:type="spellStart"/>
+      <w:r>
+        <w:rPr>
+          <w:rFonts w:ascii="Georgia" w:hAnsi="Georgia"/>
+          <w:b/>
+          <w:bCs/>
+        </w:rPr>
+        <w:t>has_med_issues</w:t>
+      </w:r>
+      <w:proofErr w:type="spellEnd"/>
+      <w:r>
+        <w:rPr>
+          <w:rFonts w:ascii="Georgia" w:hAnsi="Georgia"/>
+        </w:rPr>
+        <w:t xml:space="preserve"> | </w:t>
+      </w:r>
+      <w:r>
+        <w:rPr>
+          <w:rFonts w:ascii="Georgia" w:hAnsi="Georgia"/>
+        </w:rPr>
+        <w:t>Variable indicating whether a dog has a medical condition associated with it.</w:t>
+      </w:r>
+    </w:p>
+    <w:p>
+      <w:pPr>
+        <w:pStyle w:val="ListParagraph"/>
+        <w:numPr>
+          <w:ilvl w:val="0"/>
+          <w:numId w:val="3"/>
+        </w:numPr>
+        <w:rPr>
+          <w:rFonts w:ascii="Georgia" w:hAnsi="Georgia"/>
+        </w:rPr>
+      </w:pPr>
+      <w:r>
+        <w:rPr>
+          <w:rFonts w:ascii="Georgia" w:hAnsi="Georgia"/>
+          <w:b/>
+          <w:bCs/>
+        </w:rPr>
+        <w:t>diarrhea</w:t>
+      </w:r>
+      <w:r>
+        <w:rPr>
+          <w:rFonts w:ascii="Georgia" w:hAnsi="Georgia"/>
+        </w:rPr>
+        <w:t xml:space="preserve"> | </w:t>
+      </w:r>
+      <w:r>
+        <w:rPr>
+          <w:rFonts w:ascii="Georgia" w:hAnsi="Georgia"/>
+        </w:rPr>
+        <w:t>Variable indicating whether a dog has a medical note that contains mention of diarrhea.</w:t>
+      </w:r>
+    </w:p>
+    <w:p>
+      <w:pPr>
+        <w:pStyle w:val="ListParagraph"/>
+        <w:numPr>
+          <w:ilvl w:val="0"/>
+          <w:numId w:val="3"/>
+        </w:numPr>
+        <w:rPr>
+          <w:rFonts w:ascii="Georgia" w:hAnsi="Georgia"/>
+        </w:rPr>
+      </w:pPr>
+      <w:proofErr w:type="spellStart"/>
+      <w:r>
+        <w:rPr>
+          <w:rFonts w:ascii="Georgia" w:hAnsi="Georgia"/>
+          <w:b/>
+          <w:bCs/>
+        </w:rPr>
+        <w:t>erlichia</w:t>
+      </w:r>
+      <w:proofErr w:type="spellEnd"/>
+      <w:r>
+        <w:rPr>
+          <w:rFonts w:ascii="Georgia" w:hAnsi="Georgia"/>
+        </w:rPr>
+        <w:t xml:space="preserve"> | Variable indicating whether a dog has a medical note that contains mention of</w:t>
+      </w:r>
+      <w:r>
+        <w:rPr>
+          <w:rFonts w:ascii="Georgia" w:hAnsi="Georgia"/>
+        </w:rPr>
+        <w:t xml:space="preserve"> </w:t>
+      </w:r>
+      <w:proofErr w:type="spellStart"/>
+      <w:r>
+        <w:rPr>
+          <w:rFonts w:ascii="Georgia" w:hAnsi="Georgia"/>
+        </w:rPr>
+        <w:t>Ehrlichia</w:t>
+      </w:r>
+      <w:proofErr w:type="spellEnd"/>
+      <w:r>
+        <w:rPr>
+          <w:rFonts w:ascii="Georgia" w:hAnsi="Georgia"/>
+        </w:rPr>
+        <w:t xml:space="preserve"> (the disease Ehrlichiosis)/Lyme transmitted by ticks.</w:t>
+      </w:r>
+    </w:p>
+    <w:p>
+      <w:pPr>
+        <w:pStyle w:val="ListParagraph"/>
+        <w:numPr>
+          <w:ilvl w:val="0"/>
+          <w:numId w:val="3"/>
+        </w:numPr>
+        <w:rPr>
+          <w:rFonts w:ascii="Georgia" w:hAnsi="Georgia"/>
+        </w:rPr>
+      </w:pPr>
+      <w:proofErr w:type="spellStart"/>
+      <w:r>
+        <w:rPr>
+          <w:rFonts w:ascii="Georgia" w:hAnsi="Georgia"/>
+          <w:b/>
+          <w:bCs/>
+        </w:rPr>
+        <w:t>uri</w:t>
+      </w:r>
+      <w:proofErr w:type="spellEnd"/>
+      <w:r>
+        <w:rPr>
+          <w:rFonts w:ascii="Georgia" w:hAnsi="Georgia"/>
+        </w:rPr>
+        <w:t xml:space="preserve"> | Variable indicating whether a dog has a medical note that contains mention of </w:t>
+      </w:r>
+      <w:proofErr w:type="spellStart"/>
+      <w:r>
+        <w:rPr>
+          <w:rFonts w:ascii="Georgia" w:hAnsi="Georgia"/>
+        </w:rPr>
+        <w:t>Ehrlichia</w:t>
+      </w:r>
+      <w:proofErr w:type="spellEnd"/>
+      <w:r>
+        <w:rPr>
+          <w:rFonts w:ascii="Georgia" w:hAnsi="Georgia"/>
+        </w:rPr>
+        <w:t xml:space="preserve"> (the disease Ehrlichiosis)/Lyme transmitted by ticks.</w:t>
+      </w:r>
+    </w:p>
+    <w:p>
+      <w:pPr>
+        <w:pStyle w:val="ListParagraph"/>
+        <w:numPr>
+          <w:ilvl w:val="0"/>
+          <w:numId w:val="3"/>
+        </w:numPr>
+        <w:rPr>
+          <w:rFonts w:ascii="Georgia" w:hAnsi="Georgia"/>
+        </w:rPr>
+      </w:pPr>
+      <w:proofErr w:type="spellStart"/>
+      <w:r>
+        <w:rPr>
+          <w:rFonts w:ascii="Georgia" w:hAnsi="Georgia"/>
+          <w:b/>
+          <w:bCs/>
+        </w:rPr>
+        <w:lastRenderedPageBreak/>
+        <w:t>ear_infection</w:t>
+      </w:r>
+      <w:proofErr w:type="spellEnd"/>
+      <w:r>
+        <w:rPr>
+          <w:rFonts w:ascii="Georgia" w:hAnsi="Georgia"/>
+        </w:rPr>
+        <w:t xml:space="preserve"> | </w:t>
+      </w:r>
+      <w:r>
+        <w:rPr>
+          <w:rFonts w:ascii="Georgia" w:hAnsi="Georgia"/>
+        </w:rPr>
+        <w:t xml:space="preserve">Variable indicating whether a dog has a medical note that contains mention of </w:t>
+      </w:r>
+      <w:r>
+        <w:rPr>
+          <w:rFonts w:ascii="Georgia" w:hAnsi="Georgia"/>
+        </w:rPr>
+        <w:t>an ear infection</w:t>
+      </w:r>
+      <w:r>
+        <w:rPr>
+          <w:rFonts w:ascii="Georgia" w:hAnsi="Georgia"/>
+        </w:rPr>
+        <w:t>.</w:t>
+      </w:r>
+    </w:p>
+    <w:p>
+      <w:pPr>
+        <w:pStyle w:val="ListParagraph"/>
+        <w:numPr>
+          <w:ilvl w:val="0"/>
+          <w:numId w:val="3"/>
+        </w:numPr>
+        <w:rPr>
+          <w:rFonts w:ascii="Georgia" w:hAnsi="Georgia"/>
+        </w:rPr>
+      </w:pPr>
+      <w:r>
+        <w:rPr>
+          <w:rFonts w:ascii="Georgia" w:hAnsi="Georgia"/>
+          <w:b/>
+          <w:bCs/>
+        </w:rPr>
+        <w:t>tapeworm</w:t>
+      </w:r>
+      <w:r>
+        <w:rPr>
+          <w:rFonts w:ascii="Georgia" w:hAnsi="Georgia"/>
+        </w:rPr>
+        <w:t xml:space="preserve"> | </w:t>
+      </w:r>
+      <w:r>
+        <w:rPr>
+          <w:rFonts w:ascii="Georgia" w:hAnsi="Georgia"/>
+        </w:rPr>
+        <w:t xml:space="preserve">Variable indicating whether a dog has a medical note that contains mention of </w:t>
+      </w:r>
+      <w:r>
+        <w:rPr>
+          <w:rFonts w:ascii="Georgia" w:hAnsi="Georgia"/>
+        </w:rPr>
+        <w:t>Tapeworm</w:t>
+      </w:r>
+      <w:r>
+        <w:rPr>
+          <w:rFonts w:ascii="Georgia" w:hAnsi="Georgia"/>
+        </w:rPr>
+        <w:t>.</w:t>
+      </w:r>
+    </w:p>
+    <w:p>
+      <w:pPr>
+        <w:pStyle w:val="ListParagraph"/>
+        <w:numPr>
+          <w:ilvl w:val="0"/>
+          <w:numId w:val="3"/>
+        </w:numPr>
+        <w:rPr>
+          <w:rFonts w:ascii="Georgia" w:hAnsi="Georgia"/>
+        </w:rPr>
+      </w:pPr>
+      <w:proofErr w:type="spellStart"/>
+      <w:r>
+        <w:rPr>
+          <w:rFonts w:ascii="Georgia" w:hAnsi="Georgia"/>
+          <w:b/>
+          <w:bCs/>
+        </w:rPr>
+        <w:t>g</w:t>
+      </w:r>
+      <w:r>
+        <w:rPr>
+          <w:rFonts w:ascii="Georgia" w:hAnsi="Georgia"/>
+          <w:b/>
+          <w:bCs/>
+        </w:rPr>
+        <w:t>eneral_infection</w:t>
+      </w:r>
+      <w:proofErr w:type="spellEnd"/>
+      <w:r>
+        <w:rPr>
+          <w:rFonts w:ascii="Georgia" w:hAnsi="Georgia"/>
+        </w:rPr>
+        <w:t xml:space="preserve"> | </w:t>
+      </w:r>
+      <w:r>
+        <w:rPr>
+          <w:rFonts w:ascii="Georgia" w:hAnsi="Georgia"/>
+        </w:rPr>
+        <w:t>Variable indicating whether a dog has a medical note that contains mention of the word ‘infection’.</w:t>
+      </w:r>
+    </w:p>
+    <w:p>
+      <w:pPr>
+        <w:pStyle w:val="ListParagraph"/>
+        <w:numPr>
+          <w:ilvl w:val="0"/>
+          <w:numId w:val="3"/>
+        </w:numPr>
+        <w:rPr>
+          <w:rFonts w:ascii="Georgia" w:hAnsi="Georgia"/>
+        </w:rPr>
+      </w:pPr>
+      <w:r>
+        <w:rPr>
+          <w:rFonts w:ascii="Georgia" w:hAnsi="Georgia"/>
+          <w:b/>
+          <w:bCs/>
+        </w:rPr>
+        <w:t>demodex</w:t>
+      </w:r>
+      <w:r>
+        <w:rPr>
+          <w:rFonts w:ascii="Georgia" w:hAnsi="Georgia"/>
+        </w:rPr>
+        <w:t xml:space="preserve"> | </w:t>
+      </w:r>
+      <w:r>
+        <w:rPr>
+          <w:rFonts w:ascii="Georgia" w:hAnsi="Georgia"/>
+        </w:rPr>
+        <w:t>Variable indicating whether a dog has a medical note that contains mention of</w:t>
+      </w:r>
+      <w:r>
+        <w:rPr>
+          <w:rFonts w:ascii="Georgia" w:hAnsi="Georgia"/>
+        </w:rPr>
+        <w:t xml:space="preserve"> </w:t>
+      </w:r>
+      <w:r>
+        <w:rPr>
+          <w:rFonts w:ascii="Georgia" w:hAnsi="Georgia"/>
+        </w:rPr>
+        <w:t>Demodex (Demodectic mange aka mites).</w:t>
+      </w:r>
+    </w:p>
+    <w:p>
+      <w:pPr>
+        <w:pStyle w:val="ListParagraph"/>
+        <w:numPr>
+          <w:ilvl w:val="0"/>
+          <w:numId w:val="3"/>
+        </w:numPr>
+        <w:rPr>
+          <w:rFonts w:ascii="Georgia" w:hAnsi="Georgia"/>
+        </w:rPr>
+      </w:pPr>
+      <w:proofErr w:type="spellStart"/>
+      <w:r>
+        <w:rPr>
+          <w:rFonts w:ascii="Georgia" w:hAnsi="Georgia"/>
+          <w:b/>
+          <w:bCs/>
+        </w:rPr>
+        <w:t>car_sick</w:t>
+      </w:r>
+      <w:proofErr w:type="spellEnd"/>
+      <w:r>
+        <w:rPr>
+          <w:rFonts w:ascii="Georgia" w:hAnsi="Georgia"/>
+        </w:rPr>
+        <w:t xml:space="preserve"> | </w:t>
+      </w:r>
+      <w:r>
+        <w:rPr>
+          <w:rFonts w:ascii="Georgia" w:hAnsi="Georgia"/>
+        </w:rPr>
+        <w:t>Variable indicating whether a dog has a medical note that contains mention of car sickness.</w:t>
+      </w:r>
+    </w:p>
+    <w:p>
+      <w:pPr>
+        <w:pStyle w:val="ListParagraph"/>
+        <w:numPr>
+          <w:ilvl w:val="0"/>
+          <w:numId w:val="3"/>
+        </w:numPr>
+        <w:rPr>
+          <w:rFonts w:ascii="Georgia" w:hAnsi="Georgia"/>
+        </w:rPr>
+      </w:pPr>
+      <w:proofErr w:type="spellStart"/>
+      <w:r>
+        <w:rPr>
+          <w:rFonts w:ascii="Georgia" w:hAnsi="Georgia"/>
+          <w:b/>
+          <w:bCs/>
+        </w:rPr>
+        <w:t>dog_park</w:t>
+      </w:r>
+      <w:proofErr w:type="spellEnd"/>
+      <w:r>
+        <w:rPr>
+          <w:rFonts w:ascii="Georgia" w:hAnsi="Georgia"/>
+        </w:rPr>
+        <w:t xml:space="preserve"> | </w:t>
+      </w:r>
+      <w:r>
+        <w:rPr>
+          <w:rFonts w:ascii="Georgia" w:hAnsi="Georgia"/>
+        </w:rPr>
+        <w:t xml:space="preserve">Variable indicating whether a dog has a medical note that </w:t>
+      </w:r>
+      <w:r>
+        <w:rPr>
+          <w:rFonts w:ascii="Georgia" w:hAnsi="Georgia"/>
+        </w:rPr>
+        <w:t>the dog has not yet been exposed to a dog park, indicating a lack of general immunity to common diseases</w:t>
+      </w:r>
+      <w:r>
+        <w:rPr>
+          <w:rFonts w:ascii="Georgia" w:hAnsi="Georgia"/>
+        </w:rPr>
+        <w:t>.</w:t>
+      </w:r>
+    </w:p>
+    <w:p>
+      <w:pPr>
+        <w:pStyle w:val="ListParagraph"/>
+        <w:numPr>
+          <w:ilvl w:val="0"/>
+          <w:numId w:val="3"/>
+        </w:numPr>
+        <w:rPr>
+          <w:rFonts w:ascii="Georgia" w:hAnsi="Georgia"/>
+        </w:rPr>
+      </w:pPr>
+      <w:proofErr w:type="spellStart"/>
+      <w:r>
+        <w:rPr>
+          <w:rFonts w:ascii="Georgia" w:hAnsi="Georgia"/>
+          <w:b/>
+          <w:bCs/>
+        </w:rPr>
+        <w:t>leg_issues</w:t>
+      </w:r>
+      <w:proofErr w:type="spellEnd"/>
+      <w:r>
+        <w:rPr>
+          <w:rFonts w:ascii="Georgia" w:hAnsi="Georgia"/>
+        </w:rPr>
+        <w:t xml:space="preserve"> | </w:t>
+      </w:r>
+      <w:r>
+        <w:rPr>
+          <w:rFonts w:ascii="Georgia" w:hAnsi="Georgia"/>
+        </w:rPr>
+        <w:t xml:space="preserve">Variable indicating whether a dog has a medical note that contains mention of </w:t>
+      </w:r>
+      <w:r>
+        <w:rPr>
+          <w:rFonts w:ascii="Georgia" w:hAnsi="Georgia"/>
+        </w:rPr>
+        <w:t xml:space="preserve">any leg issues, including </w:t>
+      </w:r>
+      <w:r>
+        <w:rPr>
+          <w:rFonts w:ascii="Georgia" w:hAnsi="Georgia"/>
+        </w:rPr>
+        <w:t>amputated, sprained, swollen, lesions, etc</w:t>
+      </w:r>
+      <w:r>
+        <w:rPr>
+          <w:rFonts w:ascii="Georgia" w:hAnsi="Georgia"/>
+        </w:rPr>
+        <w:t>.</w:t>
+      </w:r>
+    </w:p>
+    <w:p>
+      <w:pPr>
+        <w:pStyle w:val="ListParagraph"/>
+        <w:numPr>
+          <w:ilvl w:val="0"/>
+          <w:numId w:val="3"/>
+        </w:numPr>
+        <w:rPr>
+          <w:rFonts w:ascii="Georgia" w:hAnsi="Georgia"/>
+        </w:rPr>
+      </w:pPr>
+      <w:r>
+        <w:rPr>
+          <w:rFonts w:ascii="Georgia" w:hAnsi="Georgia"/>
+          <w:b/>
+          <w:bCs/>
+        </w:rPr>
+        <w:t>anaplasmosis</w:t>
+      </w:r>
+      <w:r>
+        <w:rPr>
+          <w:rFonts w:ascii="Georgia" w:hAnsi="Georgia"/>
+        </w:rPr>
+        <w:t xml:space="preserve"> | </w:t>
+      </w:r>
+      <w:r>
+        <w:rPr>
+          <w:rFonts w:ascii="Georgia" w:hAnsi="Georgia"/>
+        </w:rPr>
+        <w:t xml:space="preserve">Variable indicating whether a dog has a medical note that contains mention of </w:t>
+      </w:r>
+      <w:r>
+        <w:rPr>
+          <w:rFonts w:ascii="Georgia" w:hAnsi="Georgia"/>
+        </w:rPr>
+        <w:t>Anaplasmosis</w:t>
+      </w:r>
+      <w:r>
+        <w:rPr>
+          <w:rFonts w:ascii="Georgia" w:hAnsi="Georgia"/>
+        </w:rPr>
+        <w:t>.</w:t>
+      </w:r>
+    </w:p>
+    <w:p>
+      <w:pPr>
+        <w:pStyle w:val="ListParagraph"/>
+        <w:numPr>
+          <w:ilvl w:val="0"/>
+          <w:numId w:val="3"/>
+        </w:numPr>
+        <w:rPr>
+          <w:rFonts w:ascii="Georgia" w:hAnsi="Georgia"/>
+        </w:rPr>
+      </w:pPr>
+      <w:proofErr w:type="spellStart"/>
+      <w:r>
+        <w:rPr>
+          <w:rFonts w:ascii="Georgia" w:hAnsi="Georgia"/>
+          <w:b/>
+          <w:bCs/>
+        </w:rPr>
+        <w:t>dental_issues</w:t>
+      </w:r>
+      <w:proofErr w:type="spellEnd"/>
+      <w:r>
+        <w:rPr>
+          <w:rFonts w:ascii="Georgia" w:hAnsi="Georgia"/>
+        </w:rPr>
+        <w:t xml:space="preserve"> | </w:t>
+      </w:r>
+      <w:r>
+        <w:rPr>
+          <w:rFonts w:ascii="Georgia" w:hAnsi="Georgia"/>
+        </w:rPr>
+        <w:t xml:space="preserve">Variable indicating whether a dog has a medical note that contains mention of </w:t>
+      </w:r>
+      <w:r>
+        <w:rPr>
+          <w:rFonts w:ascii="Georgia" w:hAnsi="Georgia"/>
+        </w:rPr>
+        <w:t>any teeth/dental issues</w:t>
+      </w:r>
+      <w:r>
+        <w:rPr>
+          <w:rFonts w:ascii="Georgia" w:hAnsi="Georgia"/>
+        </w:rPr>
+        <w:t>.</w:t>
+      </w:r>
+    </w:p>
+    <w:p>
+      <w:pPr>
+        <w:pStyle w:val="ListParagraph"/>
+        <w:numPr>
+          <w:ilvl w:val="0"/>
+          <w:numId w:val="3"/>
+        </w:numPr>
+        <w:rPr>
+          <w:rFonts w:ascii="Georgia" w:hAnsi="Georgia"/>
+        </w:rPr>
+      </w:pPr>
+      <w:proofErr w:type="spellStart"/>
+      <w:r>
+        <w:rPr>
+          <w:rFonts w:ascii="Georgia" w:hAnsi="Georgia"/>
+          <w:b/>
+          <w:bCs/>
+        </w:rPr>
+        <w:t>weight_issues</w:t>
+      </w:r>
+      <w:proofErr w:type="spellEnd"/>
+      <w:r>
+        <w:rPr>
+          <w:rFonts w:ascii="Georgia" w:hAnsi="Georgia"/>
+        </w:rPr>
+        <w:t xml:space="preserve"> | </w:t>
+      </w:r>
+      <w:r>
+        <w:rPr>
+          <w:rFonts w:ascii="Georgia" w:hAnsi="Georgia"/>
+        </w:rPr>
+        <w:t xml:space="preserve">Variable indicating whether a dog has a medical note that contains mention of </w:t>
+      </w:r>
+      <w:r>
+        <w:rPr>
+          <w:rFonts w:ascii="Georgia" w:hAnsi="Georgia"/>
+        </w:rPr>
+        <w:t>weight issues, including overweight and underweight</w:t>
+      </w:r>
+      <w:r>
+        <w:rPr>
+          <w:rFonts w:ascii="Georgia" w:hAnsi="Georgia"/>
+        </w:rPr>
+        <w:t>.</w:t>
+      </w:r>
+    </w:p>
+    <w:p>
+      <w:pPr>
+        <w:pStyle w:val="ListParagraph"/>
+        <w:numPr>
+          <w:ilvl w:val="0"/>
+          <w:numId w:val="3"/>
+        </w:numPr>
+        <w:rPr>
+          <w:rFonts w:ascii="Georgia" w:hAnsi="Georgia"/>
+        </w:rPr>
+      </w:pPr>
+      <w:proofErr w:type="spellStart"/>
+      <w:r>
+        <w:rPr>
+          <w:rFonts w:ascii="Georgia" w:hAnsi="Georgia"/>
+          <w:b/>
+          <w:bCs/>
+        </w:rPr>
+        <w:t>hair_loss</w:t>
+      </w:r>
+      <w:proofErr w:type="spellEnd"/>
+      <w:r>
+        <w:rPr>
+          <w:rFonts w:ascii="Georgia" w:hAnsi="Georgia"/>
+        </w:rPr>
+        <w:t xml:space="preserve"> | </w:t>
+      </w:r>
+      <w:r>
+        <w:rPr>
+          <w:rFonts w:ascii="Georgia" w:hAnsi="Georgia"/>
+        </w:rPr>
+        <w:t xml:space="preserve">Variable indicating whether a dog has a medical note that contains mention of </w:t>
+      </w:r>
+      <w:r>
+        <w:rPr>
+          <w:rFonts w:ascii="Georgia" w:hAnsi="Georgia"/>
+        </w:rPr>
+        <w:t>hair loss</w:t>
+      </w:r>
+      <w:r>
+        <w:rPr>
+          <w:rFonts w:ascii="Georgia" w:hAnsi="Georgia"/>
+        </w:rPr>
+        <w:t>.</w:t>
+      </w:r>
+    </w:p>
+    <w:p>
+      <w:pPr>
+        <w:pStyle w:val="ListParagraph"/>
+        <w:numPr>
+          <w:ilvl w:val="0"/>
+          <w:numId w:val="3"/>
+        </w:numPr>
+        <w:rPr>
+          <w:rFonts w:ascii="Georgia" w:hAnsi="Georgia"/>
+        </w:rPr>
+      </w:pPr>
+      <w:proofErr w:type="spellStart"/>
+      <w:r>
+        <w:rPr>
+          <w:rFonts w:ascii="Georgia" w:hAnsi="Georgia"/>
+          <w:b/>
+          <w:bCs/>
+        </w:rPr>
+        <w:t>treated_vaccinated</w:t>
+      </w:r>
+      <w:proofErr w:type="spellEnd"/>
+      <w:r>
+        <w:rPr>
+          <w:rFonts w:ascii="Georgia" w:hAnsi="Georgia"/>
+        </w:rPr>
+        <w:t xml:space="preserve"> | </w:t>
+      </w:r>
+      <w:r>
+        <w:rPr>
+          <w:rFonts w:ascii="Georgia" w:hAnsi="Georgia"/>
+        </w:rPr>
+        <w:t xml:space="preserve">Variable indicating whether a dog has a medical note that contains mention of </w:t>
+      </w:r>
+      <w:r>
+        <w:rPr>
+          <w:rFonts w:ascii="Georgia" w:hAnsi="Georgia"/>
+        </w:rPr>
+        <w:t>treatment or vaccination for the dog</w:t>
+      </w:r>
+      <w:r>
+        <w:rPr>
+          <w:rFonts w:ascii="Georgia" w:hAnsi="Georgia"/>
+        </w:rPr>
+        <w:t>.</w:t>
+      </w:r>
+    </w:p>
+    <w:p>
+      <w:pPr>
         <w:rPr>
           <w:rFonts w:ascii="Georgia" w:eastAsia="Times New Roman" w:hAnsi="Georgia" w:cs="Times New Roman"/>
           <w:sz w:val="24"/>
@@ -5634,7 +6413,36 @@
           <w:sz w:val="24"/>
           <w:szCs w:val="24"/>
         </w:rPr>
-        <w:t xml:space="preserve">To evaluate our models, we will look at their classification/misclassification rates using a confusion matrix, as well as their precision, recall, and F1 scores. These metrics are essential in judging the outcome of a classification model, which is why we will use it to </w:t>
+        <w:t>To evaluate our models, we will look at their classification/misclassification rates using a confusion matrix, as well as their precision, recall, and F1 scores. These metrics are essential in judging the outcome of a classification model, which is why we will use it to evaluate ours. We will compare the results of our test and validation sets in order to determine which model is the most accurate. We’ll also take note of the performance efficiency of each model.</w:t>
+      </w:r>
+    </w:p>
+    <w:p>
+      <w:pPr>
+        <w:spacing w:after="0" w:line="240" w:lineRule="auto"/>
+        <w:rPr>
+          <w:rFonts w:ascii="Georgia" w:eastAsia="Times New Roman" w:hAnsi="Georgia" w:cs="Times New Roman"/>
+          <w:sz w:val="24"/>
+          <w:szCs w:val="24"/>
+        </w:rPr>
+      </w:pPr>
+    </w:p>
+    <w:p>
+      <w:pPr>
+        <w:spacing w:after="0" w:line="240" w:lineRule="auto"/>
+        <w:rPr>
+          <w:rFonts w:ascii="Georgia" w:eastAsia="Times New Roman" w:hAnsi="Georgia" w:cs="Times New Roman"/>
+          <w:sz w:val="24"/>
+          <w:szCs w:val="24"/>
+        </w:rPr>
+      </w:pPr>
+      <w:r>
+        <w:rPr>
+          <w:rFonts w:ascii="Georgia" w:eastAsia="Times New Roman" w:hAnsi="Georgia" w:cs="Times New Roman"/>
+          <w:color w:val="000000"/>
+          <w:sz w:val="24"/>
+          <w:szCs w:val="24"/>
+        </w:rPr>
+        <w:t xml:space="preserve">If our models are accurate, they can be integrated into the nonprofit’s systems to classify new dogs that come into the nonprofit. If a dog is classified into the return group, the nonprofit can ensure that the dog is well matched with its new adopter and reach out to </w:t>
       </w:r>
       <w:r>
         <w:rPr>
@@ -5644,36 +6452,7 @@
           <w:szCs w:val="24"/>
         </w:rPr>
         <w:lastRenderedPageBreak/>
-        <w:t>evaluate ours. We will compare the results of our test and validation sets in order to determine which model is the most accurate. We’ll also take note of the performance efficiency of each model.</w:t>
-      </w:r>
-    </w:p>
-    <w:p>
-      <w:pPr>
-        <w:spacing w:after="0" w:line="240" w:lineRule="auto"/>
-        <w:rPr>
-          <w:rFonts w:ascii="Georgia" w:eastAsia="Times New Roman" w:hAnsi="Georgia" w:cs="Times New Roman"/>
-          <w:sz w:val="24"/>
-          <w:szCs w:val="24"/>
-        </w:rPr>
-      </w:pPr>
-    </w:p>
-    <w:p>
-      <w:pPr>
-        <w:spacing w:after="0" w:line="240" w:lineRule="auto"/>
-        <w:rPr>
-          <w:rFonts w:ascii="Georgia" w:eastAsia="Times New Roman" w:hAnsi="Georgia" w:cs="Times New Roman"/>
-          <w:sz w:val="24"/>
-          <w:szCs w:val="24"/>
-        </w:rPr>
-      </w:pPr>
-      <w:r>
-        <w:rPr>
-          <w:rFonts w:ascii="Georgia" w:eastAsia="Times New Roman" w:hAnsi="Georgia" w:cs="Times New Roman"/>
-          <w:color w:val="000000"/>
-          <w:sz w:val="24"/>
-          <w:szCs w:val="24"/>
-        </w:rPr>
-        <w:t>If our models are accurate, they can be integrated into the nonprofit’s systems to classify new dogs that come into the nonprofit. If a dog is classified into the return group, the nonprofit can ensure that the dog is well matched with its new adopter and reach out to the adopter to provide additional support to prevent the dog from being returned. We plan to construct this project so that the nonprofit’s data team can continue to use it, helping to place more rescued dogs in loving homes and keep them there</w:t>
+        <w:t>the adopter to provide additional support to prevent the dog from being returned. We plan to construct this project so that the nonprofit’s data team can continue to use it, helping to place more rescued dogs in loving homes and keep them there</w:t>
       </w:r>
       <w:commentRangeEnd w:id="2"/>
       <w:r>

</xml_diff>

<commit_message>
PCA Images in Report
</commit_message>
<xml_diff>
--- a/Reports/Final Project Report.docx
+++ b/Reports/Final Project Report.docx
@@ -1,6 +1,6 @@
 
 <file path=word/document.xml><?xml version="1.0" encoding="utf-8"?>
-<w:document xmlns:wpc="http://schemas.microsoft.com/office/word/2010/wordprocessingCanvas" xmlns:cx="http://schemas.microsoft.com/office/drawing/2014/chartex" xmlns:cx1="http://schemas.microsoft.com/office/drawing/2015/9/8/chartex" xmlns:cx2="http://schemas.microsoft.com/office/drawing/2015/10/21/chartex" xmlns:cx3="http://schemas.microsoft.com/office/drawing/2016/5/9/chartex" xmlns:cx4="http://schemas.microsoft.com/office/drawing/2016/5/10/chartex" xmlns:cx5="http://schemas.microsoft.com/office/drawing/2016/5/11/chartex" xmlns:cx6="http://schemas.microsoft.com/office/drawing/2016/5/12/chartex" xmlns:cx7="http://schemas.microsoft.com/office/drawing/2016/5/13/chartex" xmlns:cx8="http://schemas.microsoft.com/office/drawing/2016/5/14/chartex" xmlns:mc="http://schemas.openxmlformats.org/markup-compatibility/2006" xmlns:aink="http://schemas.microsoft.com/office/drawing/2016/ink" xmlns:am3d="http://schemas.microsoft.com/office/drawing/2017/model3d" xmlns:o="urn:schemas-microsoft-com:office:office" xmlns:r="http://schemas.openxmlformats.org/officeDocument/2006/relationships" xmlns:m="http://schemas.openxmlformats.org/officeDocument/2006/math" xmlns:v="urn:schemas-microsoft-com:vml" xmlns:wp14="http://schemas.microsoft.com/office/word/2010/wordprocessingDrawing" xmlns:wp="http://schemas.openxmlformats.org/drawingml/2006/wordprocessingDrawing" xmlns:w10="urn:schemas-microsoft-com:office:word" xmlns:w="http://schemas.openxmlformats.org/wordprocessingml/2006/main" xmlns:w14="http://schemas.microsoft.com/office/word/2010/wordml" xmlns:w15="http://schemas.microsoft.com/office/word/2012/wordml" xmlns:w16cex="http://schemas.microsoft.com/office/word/2018/wordml/cex" xmlns:w16cid="http://schemas.microsoft.com/office/word/2016/wordml/cid" xmlns:w16="http://schemas.microsoft.com/office/word/2018/wordml" xmlns:w16se="http://schemas.microsoft.com/office/word/2015/wordml/symex" xmlns:wpg="http://schemas.microsoft.com/office/word/2010/wordprocessingGroup" xmlns:wpi="http://schemas.microsoft.com/office/word/2010/wordprocessingInk" xmlns:wne="http://schemas.microsoft.com/office/word/2006/wordml" xmlns:wps="http://schemas.microsoft.com/office/word/2010/wordprocessingShape" mc:Ignorable="w14 w15 w16se w16cid w16 w16cex wp14">
+<w:document xmlns:wpc="http://schemas.microsoft.com/office/word/2010/wordprocessingCanvas" xmlns:cx="http://schemas.microsoft.com/office/drawing/2014/chartex" xmlns:cx1="http://schemas.microsoft.com/office/drawing/2015/9/8/chartex" xmlns:cx2="http://schemas.microsoft.com/office/drawing/2015/10/21/chartex" xmlns:cx3="http://schemas.microsoft.com/office/drawing/2016/5/9/chartex" xmlns:cx4="http://schemas.microsoft.com/office/drawing/2016/5/10/chartex" xmlns:cx5="http://schemas.microsoft.com/office/drawing/2016/5/11/chartex" xmlns:cx6="http://schemas.microsoft.com/office/drawing/2016/5/12/chartex" xmlns:cx7="http://schemas.microsoft.com/office/drawing/2016/5/13/chartex" xmlns:cx8="http://schemas.microsoft.com/office/drawing/2016/5/14/chartex" xmlns:mc="http://schemas.openxmlformats.org/markup-compatibility/2006" xmlns:aink="http://schemas.microsoft.com/office/drawing/2016/ink" xmlns:am3d="http://schemas.microsoft.com/office/drawing/2017/model3d" xmlns:o="urn:schemas-microsoft-com:office:office" xmlns:r="http://schemas.openxmlformats.org/officeDocument/2006/relationships" xmlns:m="http://schemas.openxmlformats.org/officeDocument/2006/math" xmlns:v="urn:schemas-microsoft-com:vml" xmlns:wp14="http://schemas.microsoft.com/office/word/2010/wordprocessingDrawing" xmlns:wp="http://schemas.openxmlformats.org/drawingml/2006/wordprocessingDrawing" xmlns:w10="urn:schemas-microsoft-com:office:word" xmlns:w="http://schemas.openxmlformats.org/wordprocessingml/2006/main" xmlns:w14="http://schemas.microsoft.com/office/word/2010/wordml" xmlns:w15="http://schemas.microsoft.com/office/word/2012/wordml" xmlns:w16cex="http://schemas.microsoft.com/office/word/2018/wordml/cex" xmlns:w16cid="http://schemas.microsoft.com/office/word/2016/wordml/cid" xmlns:w16="http://schemas.microsoft.com/office/word/2018/wordml" xmlns:w16sdtdh="http://schemas.microsoft.com/office/word/2020/wordml/sdtdatahash" xmlns:w16se="http://schemas.microsoft.com/office/word/2015/wordml/symex" xmlns:wpg="http://schemas.microsoft.com/office/word/2010/wordprocessingGroup" xmlns:wpi="http://schemas.microsoft.com/office/word/2010/wordprocessingInk" xmlns:wne="http://schemas.microsoft.com/office/word/2006/wordml" xmlns:wps="http://schemas.microsoft.com/office/word/2010/wordprocessingShape" mc:Ignorable="w14 w15 w16se w16cid w16 w16cex w16sdtdh wp14">
   <w:body>
     <w:p>
       <w:pPr>
@@ -58,7 +58,23 @@
           <w:i/>
           <w:iCs/>
         </w:rPr>
-        <w:t>: 903749193) and Justin Schulberg (</w:t>
+        <w:t xml:space="preserve">: 903749193) and Justin </w:t>
+      </w:r>
+      <w:proofErr w:type="spellStart"/>
+      <w:r>
+        <w:rPr>
+          <w:i/>
+          <w:iCs/>
+        </w:rPr>
+        <w:t>Schulberg</w:t>
+      </w:r>
+      <w:proofErr w:type="spellEnd"/>
+      <w:r>
+        <w:rPr>
+          <w:i/>
+          <w:iCs/>
+        </w:rPr>
+        <w:t xml:space="preserve"> (</w:t>
       </w:r>
       <w:proofErr w:type="spellStart"/>
       <w:r>
@@ -98,7 +114,10 @@
     <w:sdt>
       <w:sdtPr>
         <w:rPr>
-          <w:rFonts w:ascii="Georgia" w:hAnsi="Georgia"/>
+          <w:rFonts w:ascii="Georgia" w:eastAsia="Times New Roman" w:hAnsi="Georgia" w:cs="Times New Roman"/>
+          <w:color w:val="000000"/>
+          <w:sz w:val="24"/>
+          <w:szCs w:val="24"/>
         </w:rPr>
         <w:id w:val="-45918820"/>
         <w:docPartObj>
@@ -108,13 +127,9 @@
       </w:sdtPr>
       <w:sdtEndPr>
         <w:rPr>
-          <w:rFonts w:eastAsia="Times New Roman" w:cs="Times New Roman"/>
           <w:b/>
           <w:bCs/>
           <w:noProof/>
-          <w:color w:val="000000"/>
-          <w:sz w:val="24"/>
-          <w:szCs w:val="24"/>
         </w:rPr>
       </w:sdtEndPr>
       <w:sdtContent>
@@ -1081,11 +1096,16 @@
       <w:r>
         <w:t xml:space="preserve">For the most part, the tasks in the project were </w:t>
       </w:r>
+      <w:proofErr w:type="gramStart"/>
       <w:r>
         <w:t>equally</w:t>
       </w:r>
       <w:r>
-        <w:t>-shared between the two team members, Rachel and Justin. In particular:</w:t>
+        <w:t>-shared</w:t>
+      </w:r>
+      <w:proofErr w:type="gramEnd"/>
+      <w:r>
+        <w:t xml:space="preserve"> between the two team members, Rachel and Justin. In particular:</w:t>
       </w:r>
     </w:p>
     <w:p/>
@@ -1362,7 +1382,23 @@
           <w:b/>
           <w:bCs/>
         </w:rPr>
-        <w:t>Naïve Project Team will use various analytical methods learned in Computational Data Analysis to help the nonprofit predict whether or not a dog that they adopt out will be returned</w:t>
+        <w:t xml:space="preserve">Naïve Project Team will use various analytical methods learned in Computational Data Analysis to help the nonprofit predict </w:t>
+      </w:r>
+      <w:proofErr w:type="gramStart"/>
+      <w:r>
+        <w:rPr>
+          <w:b/>
+          <w:bCs/>
+        </w:rPr>
+        <w:t>whether or not</w:t>
+      </w:r>
+      <w:proofErr w:type="gramEnd"/>
+      <w:r>
+        <w:rPr>
+          <w:b/>
+          <w:bCs/>
+        </w:rPr>
+        <w:t xml:space="preserve"> a dog that they adopt out will be returned</w:t>
       </w:r>
       <w:r>
         <w:t>. </w:t>
@@ -1407,7 +1443,15 @@
         <w:t xml:space="preserve"> She will provide the data needed for this analysis to the Naïve Project Team. Data will be provided </w:t>
       </w:r>
       <w:r>
-        <w:t>across various spreadsheets, detailing the adoptions and returns per year (i.e. Adoptions 2020, Returns 2018, etc.)</w:t>
+        <w:t>across various spreadsheets, detailing the adoptions and returns per year (</w:t>
+      </w:r>
+      <w:proofErr w:type="gramStart"/>
+      <w:r>
+        <w:t>i.e.</w:t>
+      </w:r>
+      <w:proofErr w:type="gramEnd"/>
+      <w:r>
+        <w:t xml:space="preserve"> Adoptions 2020, Returns 2018, etc.)</w:t>
       </w:r>
       <w:r>
         <w:t xml:space="preserve"> from the nonprofit, both of which contain records over the past decade, and can be easily linked by a unique ID field for each dog represented in each dataset. The </w:t>
@@ -1986,7 +2030,15 @@
           </w:tcPr>
           <w:p>
             <w:r>
-              <w:t>Free text field describing the behavior of the dog. There’s some consistency in entries depending on the individual entering this field, along with some key words to describe the dogs behavior around others</w:t>
+              <w:t xml:space="preserve">Free text field describing the behavior of the dog. There’s some consistency in entries depending on the individual entering this field, along with some key words to describe the </w:t>
+            </w:r>
+            <w:proofErr w:type="gramStart"/>
+            <w:r>
+              <w:t>dogs</w:t>
+            </w:r>
+            <w:proofErr w:type="gramEnd"/>
+            <w:r>
+              <w:t xml:space="preserve"> behavior around others</w:t>
             </w:r>
           </w:p>
         </w:tc>
@@ -2178,7 +2230,15 @@
           </w:tcPr>
           <w:p>
             <w:r>
-              <w:t xml:space="preserve">Indicator for whether or not the dog is part </w:t>
+              <w:t xml:space="preserve">Indicator for </w:t>
+            </w:r>
+            <w:proofErr w:type="gramStart"/>
+            <w:r>
+              <w:t>whether or not</w:t>
+            </w:r>
+            <w:proofErr w:type="gramEnd"/>
+            <w:r>
+              <w:t xml:space="preserve"> the dog is part </w:t>
             </w:r>
             <w:proofErr w:type="spellStart"/>
             <w:r>
@@ -3152,7 +3212,15 @@
         <w:t>s</w:t>
       </w:r>
       <w:r>
-        <w:t xml:space="preserve"> by year (i.e. adoptions in 2021 are in the ‘Dog List 2021’; so </w:t>
+        <w:t xml:space="preserve"> by year (</w:t>
+      </w:r>
+      <w:proofErr w:type="gramStart"/>
+      <w:r>
+        <w:t>i.e.</w:t>
+      </w:r>
+      <w:proofErr w:type="gramEnd"/>
+      <w:r>
+        <w:t xml:space="preserve"> adoptions in 2021 are in the ‘Dog List 2021’; so </w:t>
       </w:r>
       <w:r>
         <w:t xml:space="preserve">we </w:t>
@@ -3164,7 +3232,15 @@
         <w:t>d</w:t>
       </w:r>
       <w:r>
-        <w:t xml:space="preserve"> all of our datasets. On top of that, the Dog and Returns Lists are kept as two separate data sources, but share a linking variable ‘ID’ for dogs that were returned. </w:t>
+        <w:t xml:space="preserve"> all of our datasets. On top of that, the Dog and Returns Lists are kept as two separate data </w:t>
+      </w:r>
+      <w:proofErr w:type="gramStart"/>
+      <w:r>
+        <w:t>sources, but</w:t>
+      </w:r>
+      <w:proofErr w:type="gramEnd"/>
+      <w:r>
+        <w:t xml:space="preserve"> share a linking variable ‘ID’ for dogs that were returned. </w:t>
       </w:r>
       <w:r>
         <w:t>We</w:t>
@@ -3290,7 +3366,15 @@
         <w:t>COLOR_FIXED</w:t>
       </w:r>
       <w:r>
-        <w:t xml:space="preserve">, which is the cleaned up version of the COLOR column. After cleaning up the COLOR column with </w:t>
+        <w:t xml:space="preserve">, which is the </w:t>
+      </w:r>
+      <w:proofErr w:type="gramStart"/>
+      <w:r>
+        <w:t>cleaned up</w:t>
+      </w:r>
+      <w:proofErr w:type="gramEnd"/>
+      <w:r>
+        <w:t xml:space="preserve"> version of the COLOR column. After cleaning up the COLOR column with </w:t>
       </w:r>
       <w:r>
         <w:rPr>
@@ -3333,7 +3417,15 @@
       </w:r>
       <w:proofErr w:type="spellEnd"/>
       <w:r>
-        <w:t xml:space="preserve"> | Variable indicating whether or not a dog has multiple colors denoted</w:t>
+        <w:t xml:space="preserve"> | Variable indicating </w:t>
+      </w:r>
+      <w:proofErr w:type="gramStart"/>
+      <w:r>
+        <w:t>whether or not</w:t>
+      </w:r>
+      <w:proofErr w:type="gramEnd"/>
+      <w:r>
+        <w:t xml:space="preserve"> a dog has multiple colors denoted</w:t>
       </w:r>
       <w:r>
         <w:t xml:space="preserve"> </w:t>
@@ -3372,7 +3464,15 @@
       </w:r>
       <w:proofErr w:type="spellEnd"/>
       <w:r>
-        <w:t xml:space="preserve"> | Continuous variable counting up the number of commas (',')</w:t>
+        <w:t xml:space="preserve"> | Continuous variable </w:t>
+      </w:r>
+      <w:proofErr w:type="gramStart"/>
+      <w:r>
+        <w:t>counting up</w:t>
+      </w:r>
+      <w:proofErr w:type="gramEnd"/>
+      <w:r>
+        <w:t xml:space="preserve"> the number of commas (',')</w:t>
       </w:r>
       <w:r>
         <w:t xml:space="preserve"> </w:t>
@@ -3569,7 +3669,15 @@
         <w:t>COLOR_FIXED column.</w:t>
       </w:r>
       <w:r>
-        <w:t xml:space="preserve"> This feature, in particular, is being incorporated to test the </w:t>
+        <w:t xml:space="preserve"> This feature</w:t>
+      </w:r>
+      <w:proofErr w:type="gramStart"/>
+      <w:r>
+        <w:t>, in particular, is</w:t>
+      </w:r>
+      <w:proofErr w:type="gramEnd"/>
+      <w:r>
+        <w:t xml:space="preserve"> being incorporated to test the </w:t>
       </w:r>
       <w:hyperlink r:id="rId14" w:history="1">
         <w:r>
@@ -3754,7 +3862,15 @@
         <w:t>whether</w:t>
       </w:r>
       <w:r>
-        <w:t xml:space="preserve"> a dog is a mixed breed. We cleaned up some of the inconsistencies in the denotations of multiple breeds (i.e. the use of ‘&amp;’, ‘and’, ‘/’, ‘with’, etc.). Also, we leveraged the </w:t>
+        <w:t xml:space="preserve"> a dog is a mixed breed. We cleaned up some of the inconsistencies in the denotations of multiple breeds (</w:t>
+      </w:r>
+      <w:proofErr w:type="gramStart"/>
+      <w:r>
+        <w:t>i.e.</w:t>
+      </w:r>
+      <w:proofErr w:type="gramEnd"/>
+      <w:r>
+        <w:t xml:space="preserve"> the use of ‘&amp;’, ‘and’, ‘/’, ‘with’, etc.). Also, we leveraged the </w:t>
       </w:r>
       <w:r>
         <w:rPr>
@@ -3822,7 +3938,15 @@
         <w:t>WEIGHT</w:t>
       </w:r>
       <w:r>
-        <w:t>, denotes the weight, in pounds of a dog. Although this column was more consistent than others, some dogs have their weight as just a number (i.e. 60) while others have their weight along with the unit of measurement (i.e. ‘60lbs’ or ‘60 pounds’).</w:t>
+        <w:t>, denotes the weight, in pounds of a dog. Although this column was more consistent than others, some dogs have their weight as just a number (</w:t>
+      </w:r>
+      <w:proofErr w:type="gramStart"/>
+      <w:r>
+        <w:t>i.e.</w:t>
+      </w:r>
+      <w:proofErr w:type="gramEnd"/>
+      <w:r>
+        <w:t xml:space="preserve"> 60) while others have their weight along with the unit of measurement (i.e. ‘60lbs’ or ‘60 pounds’).</w:t>
       </w:r>
     </w:p>
     <w:p>
@@ -3939,7 +4063,15 @@
       </w:r>
       <w:proofErr w:type="spellEnd"/>
       <w:r>
-        <w:t xml:space="preserve"> | Variable indicating whether a dog has a behavioral note that it is new in a given week.</w:t>
+        <w:t xml:space="preserve"> | Variable indicating whether a dog has a behavioral note that it is new </w:t>
+      </w:r>
+      <w:proofErr w:type="gramStart"/>
+      <w:r>
+        <w:t>in a given</w:t>
+      </w:r>
+      <w:proofErr w:type="gramEnd"/>
+      <w:r>
+        <w:t xml:space="preserve"> week.</w:t>
       </w:r>
     </w:p>
     <w:p>
@@ -3949,8 +4081,16 @@
           <w:ilvl w:val="1"/>
           <w:numId w:val="3"/>
         </w:numPr>
-      </w:pPr>
-      <w:r>
+        <w:rPr>
+          <w:i/>
+          <w:iCs/>
+        </w:rPr>
+      </w:pPr>
+      <w:r>
+        <w:rPr>
+          <w:i/>
+          <w:iCs/>
+        </w:rPr>
         <w:t>Note: We expect this variable to be the least helpful, since a dog being new is not necessarily associated with its adoption date.</w:t>
       </w:r>
     </w:p>
@@ -3993,7 +4133,15 @@
       </w:r>
       <w:proofErr w:type="spellEnd"/>
       <w:r>
-        <w:t xml:space="preserve"> | Variable indicating whether a dog has a behavioral note that it should not be placed with adopters who live in an apartment, and should instead be placed with adopters who live in a residential home.</w:t>
+        <w:t xml:space="preserve"> | Variable indicating whether a dog has a behavioral note that it should not be placed with adopters who live in an </w:t>
+      </w:r>
+      <w:proofErr w:type="gramStart"/>
+      <w:r>
+        <w:t>apartment, and</w:t>
+      </w:r>
+      <w:proofErr w:type="gramEnd"/>
+      <w:r>
+        <w:t xml:space="preserve"> should instead be placed with adopters who live in a residential home.</w:t>
       </w:r>
     </w:p>
     <w:p>
@@ -4461,8 +4609,21 @@
       </w:r>
     </w:p>
     <w:p>
-      <w:r>
-        <w:t>A number of the columns mentioned above have null values. It could be because no medical notes were reported, thus making it impossible to know whether a dog actually has a given medical issue; or because</w:t>
+      <w:proofErr w:type="gramStart"/>
+      <w:r>
+        <w:t>A number of</w:t>
+      </w:r>
+      <w:proofErr w:type="gramEnd"/>
+      <w:r>
+        <w:t xml:space="preserve"> the columns mentioned above have null values. It could be because no medical notes were reported, thus making it impossible to know whether a dog actually </w:t>
+      </w:r>
+      <w:proofErr w:type="gramStart"/>
+      <w:r>
+        <w:t>has a</w:t>
+      </w:r>
+      <w:proofErr w:type="gramEnd"/>
+      <w:r>
+        <w:t xml:space="preserve"> given medical issue; or because</w:t>
       </w:r>
       <w:r>
         <w:t xml:space="preserve"> the information was unable to be discerned. </w:t>
@@ -4524,7 +4685,15 @@
         <w:t xml:space="preserve"> To tackle this, we applied PCA on our dataset. </w:t>
       </w:r>
       <w:r>
-        <w:t>Here is what the first two principal components look like, shaded by whether or not a dog was returned:</w:t>
+        <w:t xml:space="preserve">Here is what the first two principal components look like, shaded by </w:t>
+      </w:r>
+      <w:proofErr w:type="gramStart"/>
+      <w:r>
+        <w:t>whether or not</w:t>
+      </w:r>
+      <w:proofErr w:type="gramEnd"/>
+      <w:r>
+        <w:t xml:space="preserve"> a dog was returned:</w:t>
       </w:r>
     </w:p>
     <w:p/>
@@ -4672,9 +4841,11 @@
       <w:r>
         <w:t xml:space="preserve">Again, it’s hard to see much linear structure from these components </w:t>
       </w:r>
+      <w:proofErr w:type="gramStart"/>
       <w:r>
         <w:t>in regard to</w:t>
       </w:r>
+      <w:proofErr w:type="gramEnd"/>
       <w:r>
         <w:t xml:space="preserve"> the indicator variable. </w:t>
       </w:r>
@@ -4682,7 +4853,15 @@
         <w:t>Looking</w:t>
       </w:r>
       <w:r>
-        <w:t xml:space="preserve"> at how much variance in our data is actually explained by each successive principal component, we get:</w:t>
+        <w:t xml:space="preserve"> at how much variance in our data is </w:t>
+      </w:r>
+      <w:proofErr w:type="gramStart"/>
+      <w:r>
+        <w:t>actually explained</w:t>
+      </w:r>
+      <w:proofErr w:type="gramEnd"/>
+      <w:r>
+        <w:t xml:space="preserve"> by each successive principal component, we get:</w:t>
       </w:r>
     </w:p>
     <w:p/>
@@ -4756,34 +4935,7 @@
     </w:p>
     <w:p>
       <w:r>
-        <w:t>Looking at this graph, we see that the</w:t>
-      </w:r>
-      <w:r>
-        <w:t xml:space="preserve"> variation in the</w:t>
-      </w:r>
-      <w:r>
-        <w:t xml:space="preserve"> data is </w:t>
-      </w:r>
-      <w:r>
-        <w:t xml:space="preserve">rather </w:t>
-      </w:r>
-      <w:r>
-        <w:t>evenly described by each of the principal components. We can see this in the almost linear shape of the graph. That is, for each</w:t>
-      </w:r>
-      <w:r>
-        <w:t xml:space="preserve"> </w:t>
-      </w:r>
-      <w:r>
-        <w:t>successive principal component included, about the same amount of varianc</w:t>
-      </w:r>
-      <w:r>
-        <w:t>e</w:t>
-      </w:r>
-      <w:r>
-        <w:t xml:space="preserve"> gets explained.</w:t>
-      </w:r>
-      <w:r>
-        <w:t xml:space="preserve"> This generally makes sense; most of our features are binary variables. While we are theoretically able to transform the linear space of binary variables, the result is not particularly interpretable since their values are only 0 or 1. The results of this PCA lend this notion credence; going forward, our analysis will be applied directly on the data at hand and not</w:t>
+        <w:t>Looking at this graph, we see that the variation in the data is rather evenly described by each of the principal components. We can see this in the almost linear shape of the graph. That is, for each successive principal component included, about the same amount of variance gets explained. This generally makes sense; most of our features are binary variables. While we are theoretically able to transform the linear space of binary variables, the result is not particularly interpretable since their values are only 0 or 1. The results of this PCA lend this notion credence; going forward, our analysis will be applied directly on the data at hand and not</w:t>
       </w:r>
       <w:r>
         <w:t xml:space="preserve"> a linear combination of the data.</w:t>
@@ -4815,13 +4967,29 @@
       </w:r>
       <w:r>
         <w:lastRenderedPageBreak/>
-        <w:t>training, test, and validation sets, as we are using multiple models. By testing each of these methods, we hope to identify which one is most successful in classifying the adopted dogs as returned vs. not-returned. </w:t>
+        <w:t xml:space="preserve">training, test, and validation sets, as we are using multiple models. By testing each of these methods, we hope to identify which one is most successful in classifying the adopted dogs as returned vs. </w:t>
+      </w:r>
+      <w:proofErr w:type="gramStart"/>
+      <w:r>
+        <w:t>not-returned</w:t>
+      </w:r>
+      <w:proofErr w:type="gramEnd"/>
+      <w:r>
+        <w:t>. </w:t>
       </w:r>
     </w:p>
     <w:p/>
     <w:p>
       <w:r>
-        <w:t>Here are the final results of the model, with each model’s performance being discussed in further depth below:</w:t>
+        <w:t xml:space="preserve">Here are the </w:t>
+      </w:r>
+      <w:proofErr w:type="gramStart"/>
+      <w:r>
+        <w:t>final results</w:t>
+      </w:r>
+      <w:proofErr w:type="gramEnd"/>
+      <w:r>
+        <w:t xml:space="preserve"> of the model, with each model’s performance being discussed in further depth below:</w:t>
       </w:r>
     </w:p>
     <w:p/>
@@ -5094,9 +5262,68 @@
           </w:p>
         </w:tc>
       </w:tr>
+      <w:tr>
+        <w:tc>
+          <w:tcPr>
+            <w:cnfStyle w:val="001000000000" w:firstRow="0" w:lastRow="0" w:firstColumn="1" w:lastColumn="0" w:oddVBand="0" w:evenVBand="0" w:oddHBand="0" w:evenHBand="0" w:firstRowFirstColumn="0" w:firstRowLastColumn="0" w:lastRowFirstColumn="0" w:lastRowLastColumn="0"/>
+            <w:tcW w:w="3116" w:type="dxa"/>
+          </w:tcPr>
+          <w:p/>
+        </w:tc>
+        <w:tc>
+          <w:tcPr>
+            <w:tcW w:w="3117" w:type="dxa"/>
+          </w:tcPr>
+          <w:p>
+            <w:pPr>
+              <w:cnfStyle w:val="000000000000" w:firstRow="0" w:lastRow="0" w:firstColumn="0" w:lastColumn="0" w:oddVBand="0" w:evenVBand="0" w:oddHBand="0" w:evenHBand="0" w:firstRowFirstColumn="0" w:firstRowLastColumn="0" w:lastRowFirstColumn="0" w:lastRowLastColumn="0"/>
+            </w:pPr>
+          </w:p>
+        </w:tc>
+        <w:tc>
+          <w:tcPr>
+            <w:tcW w:w="3117" w:type="dxa"/>
+          </w:tcPr>
+          <w:p>
+            <w:pPr>
+              <w:cnfStyle w:val="000000000000" w:firstRow="0" w:lastRow="0" w:firstColumn="0" w:lastColumn="0" w:oddVBand="0" w:evenVBand="0" w:oddHBand="0" w:evenHBand="0" w:firstRowFirstColumn="0" w:firstRowLastColumn="0" w:lastRowFirstColumn="0" w:lastRowLastColumn="0"/>
+            </w:pPr>
+          </w:p>
+        </w:tc>
+      </w:tr>
+      <w:tr>
+        <w:trPr>
+          <w:cnfStyle w:val="000000100000" w:firstRow="0" w:lastRow="0" w:firstColumn="0" w:lastColumn="0" w:oddVBand="0" w:evenVBand="0" w:oddHBand="1" w:evenHBand="0" w:firstRowFirstColumn="0" w:firstRowLastColumn="0" w:lastRowFirstColumn="0" w:lastRowLastColumn="0"/>
+        </w:trPr>
+        <w:tc>
+          <w:tcPr>
+            <w:cnfStyle w:val="001000000000" w:firstRow="0" w:lastRow="0" w:firstColumn="1" w:lastColumn="0" w:oddVBand="0" w:evenVBand="0" w:oddHBand="0" w:evenHBand="0" w:firstRowFirstColumn="0" w:firstRowLastColumn="0" w:lastRowFirstColumn="0" w:lastRowLastColumn="0"/>
+            <w:tcW w:w="3116" w:type="dxa"/>
+          </w:tcPr>
+          <w:p/>
+        </w:tc>
+        <w:tc>
+          <w:tcPr>
+            <w:tcW w:w="3117" w:type="dxa"/>
+          </w:tcPr>
+          <w:p>
+            <w:pPr>
+              <w:cnfStyle w:val="000000100000" w:firstRow="0" w:lastRow="0" w:firstColumn="0" w:lastColumn="0" w:oddVBand="0" w:evenVBand="0" w:oddHBand="1" w:evenHBand="0" w:firstRowFirstColumn="0" w:firstRowLastColumn="0" w:lastRowFirstColumn="0" w:lastRowLastColumn="0"/>
+            </w:pPr>
+          </w:p>
+        </w:tc>
+        <w:tc>
+          <w:tcPr>
+            <w:tcW w:w="3117" w:type="dxa"/>
+          </w:tcPr>
+          <w:p>
+            <w:pPr>
+              <w:cnfStyle w:val="000000100000" w:firstRow="0" w:lastRow="0" w:firstColumn="0" w:lastColumn="0" w:oddVBand="0" w:evenVBand="0" w:oddHBand="1" w:evenHBand="0" w:firstRowFirstColumn="0" w:firstRowLastColumn="0" w:lastRowFirstColumn="0" w:lastRowLastColumn="0"/>
+            </w:pPr>
+          </w:p>
+        </w:tc>
+      </w:tr>
     </w:tbl>
-    <w:p/>
-    <w:p/>
     <w:p/>
     <w:p>
       <w:r>
@@ -5121,7 +5348,7 @@
 </file>
 
 <file path=word/comments.xml><?xml version="1.0" encoding="utf-8"?>
-<w:comments xmlns:wpc="http://schemas.microsoft.com/office/word/2010/wordprocessingCanvas" xmlns:cx="http://schemas.microsoft.com/office/drawing/2014/chartex" xmlns:cx1="http://schemas.microsoft.com/office/drawing/2015/9/8/chartex" xmlns:cx2="http://schemas.microsoft.com/office/drawing/2015/10/21/chartex" xmlns:cx3="http://schemas.microsoft.com/office/drawing/2016/5/9/chartex" xmlns:cx4="http://schemas.microsoft.com/office/drawing/2016/5/10/chartex" xmlns:cx5="http://schemas.microsoft.com/office/drawing/2016/5/11/chartex" xmlns:cx6="http://schemas.microsoft.com/office/drawing/2016/5/12/chartex" xmlns:cx7="http://schemas.microsoft.com/office/drawing/2016/5/13/chartex" xmlns:cx8="http://schemas.microsoft.com/office/drawing/2016/5/14/chartex" xmlns:mc="http://schemas.openxmlformats.org/markup-compatibility/2006" xmlns:aink="http://schemas.microsoft.com/office/drawing/2016/ink" xmlns:am3d="http://schemas.microsoft.com/office/drawing/2017/model3d" xmlns:o="urn:schemas-microsoft-com:office:office" xmlns:r="http://schemas.openxmlformats.org/officeDocument/2006/relationships" xmlns:m="http://schemas.openxmlformats.org/officeDocument/2006/math" xmlns:v="urn:schemas-microsoft-com:vml" xmlns:wp14="http://schemas.microsoft.com/office/word/2010/wordprocessingDrawing" xmlns:wp="http://schemas.openxmlformats.org/drawingml/2006/wordprocessingDrawing" xmlns:w10="urn:schemas-microsoft-com:office:word" xmlns:w="http://schemas.openxmlformats.org/wordprocessingml/2006/main" xmlns:w14="http://schemas.microsoft.com/office/word/2010/wordml" xmlns:w15="http://schemas.microsoft.com/office/word/2012/wordml" xmlns:w16cex="http://schemas.microsoft.com/office/word/2018/wordml/cex" xmlns:w16cid="http://schemas.microsoft.com/office/word/2016/wordml/cid" xmlns:w16="http://schemas.microsoft.com/office/word/2018/wordml" xmlns:w16se="http://schemas.microsoft.com/office/word/2015/wordml/symex" xmlns:wpg="http://schemas.microsoft.com/office/word/2010/wordprocessingGroup" xmlns:wpi="http://schemas.microsoft.com/office/word/2010/wordprocessingInk" xmlns:wne="http://schemas.microsoft.com/office/word/2006/wordml" xmlns:wps="http://schemas.microsoft.com/office/word/2010/wordprocessingShape" mc:Ignorable="w14 w15 w16se w16cid w16 w16cex wp14">
+<w:comments xmlns:wpc="http://schemas.microsoft.com/office/word/2010/wordprocessingCanvas" xmlns:cx="http://schemas.microsoft.com/office/drawing/2014/chartex" xmlns:cx1="http://schemas.microsoft.com/office/drawing/2015/9/8/chartex" xmlns:cx2="http://schemas.microsoft.com/office/drawing/2015/10/21/chartex" xmlns:cx3="http://schemas.microsoft.com/office/drawing/2016/5/9/chartex" xmlns:cx4="http://schemas.microsoft.com/office/drawing/2016/5/10/chartex" xmlns:cx5="http://schemas.microsoft.com/office/drawing/2016/5/11/chartex" xmlns:cx6="http://schemas.microsoft.com/office/drawing/2016/5/12/chartex" xmlns:cx7="http://schemas.microsoft.com/office/drawing/2016/5/13/chartex" xmlns:cx8="http://schemas.microsoft.com/office/drawing/2016/5/14/chartex" xmlns:mc="http://schemas.openxmlformats.org/markup-compatibility/2006" xmlns:aink="http://schemas.microsoft.com/office/drawing/2016/ink" xmlns:am3d="http://schemas.microsoft.com/office/drawing/2017/model3d" xmlns:o="urn:schemas-microsoft-com:office:office" xmlns:r="http://schemas.openxmlformats.org/officeDocument/2006/relationships" xmlns:m="http://schemas.openxmlformats.org/officeDocument/2006/math" xmlns:v="urn:schemas-microsoft-com:vml" xmlns:wp14="http://schemas.microsoft.com/office/word/2010/wordprocessingDrawing" xmlns:wp="http://schemas.openxmlformats.org/drawingml/2006/wordprocessingDrawing" xmlns:w10="urn:schemas-microsoft-com:office:word" xmlns:w="http://schemas.openxmlformats.org/wordprocessingml/2006/main" xmlns:w14="http://schemas.microsoft.com/office/word/2010/wordml" xmlns:w15="http://schemas.microsoft.com/office/word/2012/wordml" xmlns:w16cex="http://schemas.microsoft.com/office/word/2018/wordml/cex" xmlns:w16cid="http://schemas.microsoft.com/office/word/2016/wordml/cid" xmlns:w16="http://schemas.microsoft.com/office/word/2018/wordml" xmlns:w16sdtdh="http://schemas.microsoft.com/office/word/2020/wordml/sdtdatahash" xmlns:w16se="http://schemas.microsoft.com/office/word/2015/wordml/symex" xmlns:wpg="http://schemas.microsoft.com/office/word/2010/wordprocessingGroup" xmlns:wpi="http://schemas.microsoft.com/office/word/2010/wordprocessingInk" xmlns:wne="http://schemas.microsoft.com/office/word/2006/wordml" xmlns:wps="http://schemas.microsoft.com/office/word/2010/wordprocessingShape" mc:Ignorable="w14 w15 w16se w16cid w16 w16cex w16sdtdh wp14">
   <w:comment w:id="5" w:author="Justin Schulberg" w:date="2021-12-03T20:47:00Z" w:initials="JS">
     <w:p>
       <w:pPr>
@@ -5150,7 +5377,15 @@
         <w:annotationRef/>
       </w:r>
       <w:r>
-        <w:t>Thoughts on me linking to the GitHub issues? I think it could be a nice touch to show the level of effort applied to this project.</w:t>
+        <w:t xml:space="preserve">Thoughts on me linking to the GitHub </w:t>
+      </w:r>
+      <w:proofErr w:type="gramStart"/>
+      <w:r>
+        <w:t>issues?</w:t>
+      </w:r>
+      <w:proofErr w:type="gramEnd"/>
+      <w:r>
+        <w:t xml:space="preserve"> I think it could be a nice touch to show the level of effort applied to this project.</w:t>
       </w:r>
     </w:p>
   </w:comment>
@@ -5158,28 +5393,28 @@
 </file>
 
 <file path=word/commentsExtended.xml><?xml version="1.0" encoding="utf-8"?>
-<w15:commentsEx xmlns:wpc="http://schemas.microsoft.com/office/word/2010/wordprocessingCanvas" xmlns:cx="http://schemas.microsoft.com/office/drawing/2014/chartex" xmlns:cx1="http://schemas.microsoft.com/office/drawing/2015/9/8/chartex" xmlns:cx2="http://schemas.microsoft.com/office/drawing/2015/10/21/chartex" xmlns:cx3="http://schemas.microsoft.com/office/drawing/2016/5/9/chartex" xmlns:cx4="http://schemas.microsoft.com/office/drawing/2016/5/10/chartex" xmlns:cx5="http://schemas.microsoft.com/office/drawing/2016/5/11/chartex" xmlns:cx6="http://schemas.microsoft.com/office/drawing/2016/5/12/chartex" xmlns:cx7="http://schemas.microsoft.com/office/drawing/2016/5/13/chartex" xmlns:cx8="http://schemas.microsoft.com/office/drawing/2016/5/14/chartex" xmlns:mc="http://schemas.openxmlformats.org/markup-compatibility/2006" xmlns:aink="http://schemas.microsoft.com/office/drawing/2016/ink" xmlns:am3d="http://schemas.microsoft.com/office/drawing/2017/model3d" xmlns:o="urn:schemas-microsoft-com:office:office" xmlns:r="http://schemas.openxmlformats.org/officeDocument/2006/relationships" xmlns:m="http://schemas.openxmlformats.org/officeDocument/2006/math" xmlns:v="urn:schemas-microsoft-com:vml" xmlns:wp14="http://schemas.microsoft.com/office/word/2010/wordprocessingDrawing" xmlns:wp="http://schemas.openxmlformats.org/drawingml/2006/wordprocessingDrawing" xmlns:w10="urn:schemas-microsoft-com:office:word" xmlns:w="http://schemas.openxmlformats.org/wordprocessingml/2006/main" xmlns:w14="http://schemas.microsoft.com/office/word/2010/wordml" xmlns:w15="http://schemas.microsoft.com/office/word/2012/wordml" xmlns:w16cex="http://schemas.microsoft.com/office/word/2018/wordml/cex" xmlns:w16cid="http://schemas.microsoft.com/office/word/2016/wordml/cid" xmlns:w16="http://schemas.microsoft.com/office/word/2018/wordml" xmlns:w16se="http://schemas.microsoft.com/office/word/2015/wordml/symex" xmlns:wpg="http://schemas.microsoft.com/office/word/2010/wordprocessingGroup" xmlns:wpi="http://schemas.microsoft.com/office/word/2010/wordprocessingInk" xmlns:wne="http://schemas.microsoft.com/office/word/2006/wordml" xmlns:wps="http://schemas.microsoft.com/office/word/2010/wordprocessingShape" mc:Ignorable="w14 w15 w16se w16cid w16 w16cex wp14">
+<w15:commentsEx xmlns:wpc="http://schemas.microsoft.com/office/word/2010/wordprocessingCanvas" xmlns:cx="http://schemas.microsoft.com/office/drawing/2014/chartex" xmlns:cx1="http://schemas.microsoft.com/office/drawing/2015/9/8/chartex" xmlns:cx2="http://schemas.microsoft.com/office/drawing/2015/10/21/chartex" xmlns:cx3="http://schemas.microsoft.com/office/drawing/2016/5/9/chartex" xmlns:cx4="http://schemas.microsoft.com/office/drawing/2016/5/10/chartex" xmlns:cx5="http://schemas.microsoft.com/office/drawing/2016/5/11/chartex" xmlns:cx6="http://schemas.microsoft.com/office/drawing/2016/5/12/chartex" xmlns:cx7="http://schemas.microsoft.com/office/drawing/2016/5/13/chartex" xmlns:cx8="http://schemas.microsoft.com/office/drawing/2016/5/14/chartex" xmlns:mc="http://schemas.openxmlformats.org/markup-compatibility/2006" xmlns:aink="http://schemas.microsoft.com/office/drawing/2016/ink" xmlns:am3d="http://schemas.microsoft.com/office/drawing/2017/model3d" xmlns:o="urn:schemas-microsoft-com:office:office" xmlns:r="http://schemas.openxmlformats.org/officeDocument/2006/relationships" xmlns:m="http://schemas.openxmlformats.org/officeDocument/2006/math" xmlns:v="urn:schemas-microsoft-com:vml" xmlns:wp14="http://schemas.microsoft.com/office/word/2010/wordprocessingDrawing" xmlns:wp="http://schemas.openxmlformats.org/drawingml/2006/wordprocessingDrawing" xmlns:w10="urn:schemas-microsoft-com:office:word" xmlns:w="http://schemas.openxmlformats.org/wordprocessingml/2006/main" xmlns:w14="http://schemas.microsoft.com/office/word/2010/wordml" xmlns:w15="http://schemas.microsoft.com/office/word/2012/wordml" xmlns:w16cex="http://schemas.microsoft.com/office/word/2018/wordml/cex" xmlns:w16cid="http://schemas.microsoft.com/office/word/2016/wordml/cid" xmlns:w16="http://schemas.microsoft.com/office/word/2018/wordml" xmlns:w16sdtdh="http://schemas.microsoft.com/office/word/2020/wordml/sdtdatahash" xmlns:w16se="http://schemas.microsoft.com/office/word/2015/wordml/symex" xmlns:wpg="http://schemas.microsoft.com/office/word/2010/wordprocessingGroup" xmlns:wpi="http://schemas.microsoft.com/office/word/2010/wordprocessingInk" xmlns:wne="http://schemas.microsoft.com/office/word/2006/wordml" xmlns:wps="http://schemas.microsoft.com/office/word/2010/wordprocessingShape" mc:Ignorable="w14 w15 w16se w16cid w16 w16cex w16sdtdh wp14">
   <w15:commentEx w15:paraId="631E8136" w15:done="0"/>
   <w15:commentEx w15:paraId="29A00AA5" w15:done="0"/>
 </w15:commentsEx>
 </file>
 
 <file path=word/commentsExtensible.xml><?xml version="1.0" encoding="utf-8"?>
-<w16cex:commentsExtensible xmlns:wpc="http://schemas.microsoft.com/office/word/2010/wordprocessingCanvas" xmlns:cx="http://schemas.microsoft.com/office/drawing/2014/chartex" xmlns:cx1="http://schemas.microsoft.com/office/drawing/2015/9/8/chartex" xmlns:cx2="http://schemas.microsoft.com/office/drawing/2015/10/21/chartex" xmlns:cx3="http://schemas.microsoft.com/office/drawing/2016/5/9/chartex" xmlns:cx4="http://schemas.microsoft.com/office/drawing/2016/5/10/chartex" xmlns:cx5="http://schemas.microsoft.com/office/drawing/2016/5/11/chartex" xmlns:cx6="http://schemas.microsoft.com/office/drawing/2016/5/12/chartex" xmlns:cx7="http://schemas.microsoft.com/office/drawing/2016/5/13/chartex" xmlns:cx8="http://schemas.microsoft.com/office/drawing/2016/5/14/chartex" xmlns:mc="http://schemas.openxmlformats.org/markup-compatibility/2006" xmlns:aink="http://schemas.microsoft.com/office/drawing/2016/ink" xmlns:am3d="http://schemas.microsoft.com/office/drawing/2017/model3d" xmlns:o="urn:schemas-microsoft-com:office:office" xmlns:r="http://schemas.openxmlformats.org/officeDocument/2006/relationships" xmlns:m="http://schemas.openxmlformats.org/officeDocument/2006/math" xmlns:v="urn:schemas-microsoft-com:vml" xmlns:wp14="http://schemas.microsoft.com/office/word/2010/wordprocessingDrawing" xmlns:wp="http://schemas.openxmlformats.org/drawingml/2006/wordprocessingDrawing" xmlns:w10="urn:schemas-microsoft-com:office:word" xmlns:w="http://schemas.openxmlformats.org/wordprocessingml/2006/main" xmlns:w14="http://schemas.microsoft.com/office/word/2010/wordml" xmlns:w15="http://schemas.microsoft.com/office/word/2012/wordml" xmlns:w16cex="http://schemas.microsoft.com/office/word/2018/wordml/cex" xmlns:w16cid="http://schemas.microsoft.com/office/word/2016/wordml/cid" xmlns:w16="http://schemas.microsoft.com/office/word/2018/wordml" xmlns:w16se="http://schemas.microsoft.com/office/word/2015/wordml/symex" xmlns:wpg="http://schemas.microsoft.com/office/word/2010/wordprocessingGroup" xmlns:wpi="http://schemas.microsoft.com/office/word/2010/wordprocessingInk" xmlns:wne="http://schemas.microsoft.com/office/word/2006/wordml" xmlns:wps="http://schemas.microsoft.com/office/word/2010/wordprocessingShape" mc:Ignorable="w14 w15 w16se w16cid w16 w16cex wp14">
+<w16cex:commentsExtensible xmlns:wpc="http://schemas.microsoft.com/office/word/2010/wordprocessingCanvas" xmlns:cx="http://schemas.microsoft.com/office/drawing/2014/chartex" xmlns:cx1="http://schemas.microsoft.com/office/drawing/2015/9/8/chartex" xmlns:cx2="http://schemas.microsoft.com/office/drawing/2015/10/21/chartex" xmlns:cx3="http://schemas.microsoft.com/office/drawing/2016/5/9/chartex" xmlns:cx4="http://schemas.microsoft.com/office/drawing/2016/5/10/chartex" xmlns:cx5="http://schemas.microsoft.com/office/drawing/2016/5/11/chartex" xmlns:cx6="http://schemas.microsoft.com/office/drawing/2016/5/12/chartex" xmlns:cx7="http://schemas.microsoft.com/office/drawing/2016/5/13/chartex" xmlns:cx8="http://schemas.microsoft.com/office/drawing/2016/5/14/chartex" xmlns:mc="http://schemas.openxmlformats.org/markup-compatibility/2006" xmlns:aink="http://schemas.microsoft.com/office/drawing/2016/ink" xmlns:am3d="http://schemas.microsoft.com/office/drawing/2017/model3d" xmlns:o="urn:schemas-microsoft-com:office:office" xmlns:r="http://schemas.openxmlformats.org/officeDocument/2006/relationships" xmlns:m="http://schemas.openxmlformats.org/officeDocument/2006/math" xmlns:v="urn:schemas-microsoft-com:vml" xmlns:wp14="http://schemas.microsoft.com/office/word/2010/wordprocessingDrawing" xmlns:wp="http://schemas.openxmlformats.org/drawingml/2006/wordprocessingDrawing" xmlns:w10="urn:schemas-microsoft-com:office:word" xmlns:w="http://schemas.openxmlformats.org/wordprocessingml/2006/main" xmlns:w14="http://schemas.microsoft.com/office/word/2010/wordml" xmlns:w15="http://schemas.microsoft.com/office/word/2012/wordml" xmlns:w16cex="http://schemas.microsoft.com/office/word/2018/wordml/cex" xmlns:w16cid="http://schemas.microsoft.com/office/word/2016/wordml/cid" xmlns:w16="http://schemas.microsoft.com/office/word/2018/wordml" xmlns:w16sdtdh="http://schemas.microsoft.com/office/word/2020/wordml/sdtdatahash" xmlns:w16se="http://schemas.microsoft.com/office/word/2015/wordml/symex" xmlns:wpg="http://schemas.microsoft.com/office/word/2010/wordprocessingGroup" xmlns:wpi="http://schemas.microsoft.com/office/word/2010/wordprocessingInk" xmlns:wne="http://schemas.microsoft.com/office/word/2006/wordml" xmlns:wps="http://schemas.microsoft.com/office/word/2010/wordprocessingShape" mc:Ignorable="w14 w15 w16se w16cid w16 w16cex w16sdtdh wp14">
   <w16cex:commentExtensible w16cex:durableId="255500DE" w16cex:dateUtc="2021-12-04T01:47:00Z"/>
   <w16cex:commentExtensible w16cex:durableId="255500C3" w16cex:dateUtc="2021-12-04T01:46:00Z"/>
 </w16cex:commentsExtensible>
 </file>
 
 <file path=word/commentsIds.xml><?xml version="1.0" encoding="utf-8"?>
-<w16cid:commentsIds xmlns:wpc="http://schemas.microsoft.com/office/word/2010/wordprocessingCanvas" xmlns:cx="http://schemas.microsoft.com/office/drawing/2014/chartex" xmlns:cx1="http://schemas.microsoft.com/office/drawing/2015/9/8/chartex" xmlns:cx2="http://schemas.microsoft.com/office/drawing/2015/10/21/chartex" xmlns:cx3="http://schemas.microsoft.com/office/drawing/2016/5/9/chartex" xmlns:cx4="http://schemas.microsoft.com/office/drawing/2016/5/10/chartex" xmlns:cx5="http://schemas.microsoft.com/office/drawing/2016/5/11/chartex" xmlns:cx6="http://schemas.microsoft.com/office/drawing/2016/5/12/chartex" xmlns:cx7="http://schemas.microsoft.com/office/drawing/2016/5/13/chartex" xmlns:cx8="http://schemas.microsoft.com/office/drawing/2016/5/14/chartex" xmlns:mc="http://schemas.openxmlformats.org/markup-compatibility/2006" xmlns:aink="http://schemas.microsoft.com/office/drawing/2016/ink" xmlns:am3d="http://schemas.microsoft.com/office/drawing/2017/model3d" xmlns:o="urn:schemas-microsoft-com:office:office" xmlns:r="http://schemas.openxmlformats.org/officeDocument/2006/relationships" xmlns:m="http://schemas.openxmlformats.org/officeDocument/2006/math" xmlns:v="urn:schemas-microsoft-com:vml" xmlns:wp14="http://schemas.microsoft.com/office/word/2010/wordprocessingDrawing" xmlns:wp="http://schemas.openxmlformats.org/drawingml/2006/wordprocessingDrawing" xmlns:w10="urn:schemas-microsoft-com:office:word" xmlns:w="http://schemas.openxmlformats.org/wordprocessingml/2006/main" xmlns:w14="http://schemas.microsoft.com/office/word/2010/wordml" xmlns:w15="http://schemas.microsoft.com/office/word/2012/wordml" xmlns:w16cex="http://schemas.microsoft.com/office/word/2018/wordml/cex" xmlns:w16cid="http://schemas.microsoft.com/office/word/2016/wordml/cid" xmlns:w16="http://schemas.microsoft.com/office/word/2018/wordml" xmlns:w16se="http://schemas.microsoft.com/office/word/2015/wordml/symex" xmlns:wpg="http://schemas.microsoft.com/office/word/2010/wordprocessingGroup" xmlns:wpi="http://schemas.microsoft.com/office/word/2010/wordprocessingInk" xmlns:wne="http://schemas.microsoft.com/office/word/2006/wordml" xmlns:wps="http://schemas.microsoft.com/office/word/2010/wordprocessingShape" mc:Ignorable="w14 w15 w16se w16cid w16 w16cex wp14">
+<w16cid:commentsIds xmlns:wpc="http://schemas.microsoft.com/office/word/2010/wordprocessingCanvas" xmlns:cx="http://schemas.microsoft.com/office/drawing/2014/chartex" xmlns:cx1="http://schemas.microsoft.com/office/drawing/2015/9/8/chartex" xmlns:cx2="http://schemas.microsoft.com/office/drawing/2015/10/21/chartex" xmlns:cx3="http://schemas.microsoft.com/office/drawing/2016/5/9/chartex" xmlns:cx4="http://schemas.microsoft.com/office/drawing/2016/5/10/chartex" xmlns:cx5="http://schemas.microsoft.com/office/drawing/2016/5/11/chartex" xmlns:cx6="http://schemas.microsoft.com/office/drawing/2016/5/12/chartex" xmlns:cx7="http://schemas.microsoft.com/office/drawing/2016/5/13/chartex" xmlns:cx8="http://schemas.microsoft.com/office/drawing/2016/5/14/chartex" xmlns:mc="http://schemas.openxmlformats.org/markup-compatibility/2006" xmlns:aink="http://schemas.microsoft.com/office/drawing/2016/ink" xmlns:am3d="http://schemas.microsoft.com/office/drawing/2017/model3d" xmlns:o="urn:schemas-microsoft-com:office:office" xmlns:r="http://schemas.openxmlformats.org/officeDocument/2006/relationships" xmlns:m="http://schemas.openxmlformats.org/officeDocument/2006/math" xmlns:v="urn:schemas-microsoft-com:vml" xmlns:wp14="http://schemas.microsoft.com/office/word/2010/wordprocessingDrawing" xmlns:wp="http://schemas.openxmlformats.org/drawingml/2006/wordprocessingDrawing" xmlns:w10="urn:schemas-microsoft-com:office:word" xmlns:w="http://schemas.openxmlformats.org/wordprocessingml/2006/main" xmlns:w14="http://schemas.microsoft.com/office/word/2010/wordml" xmlns:w15="http://schemas.microsoft.com/office/word/2012/wordml" xmlns:w16cex="http://schemas.microsoft.com/office/word/2018/wordml/cex" xmlns:w16cid="http://schemas.microsoft.com/office/word/2016/wordml/cid" xmlns:w16="http://schemas.microsoft.com/office/word/2018/wordml" xmlns:w16sdtdh="http://schemas.microsoft.com/office/word/2020/wordml/sdtdatahash" xmlns:w16se="http://schemas.microsoft.com/office/word/2015/wordml/symex" xmlns:wpg="http://schemas.microsoft.com/office/word/2010/wordprocessingGroup" xmlns:wpi="http://schemas.microsoft.com/office/word/2010/wordprocessingInk" xmlns:wne="http://schemas.microsoft.com/office/word/2006/wordml" xmlns:wps="http://schemas.microsoft.com/office/word/2010/wordprocessingShape" mc:Ignorable="w14 w15 w16se w16cid w16 w16cex w16sdtdh wp14">
   <w16cid:commentId w16cid:paraId="631E8136" w16cid:durableId="255500DE"/>
   <w16cid:commentId w16cid:paraId="29A00AA5" w16cid:durableId="255500C3"/>
 </w16cid:commentsIds>
 </file>
 
 <file path=word/endnotes.xml><?xml version="1.0" encoding="utf-8"?>
-<w:endnotes xmlns:wpc="http://schemas.microsoft.com/office/word/2010/wordprocessingCanvas" xmlns:cx="http://schemas.microsoft.com/office/drawing/2014/chartex" xmlns:cx1="http://schemas.microsoft.com/office/drawing/2015/9/8/chartex" xmlns:cx2="http://schemas.microsoft.com/office/drawing/2015/10/21/chartex" xmlns:cx3="http://schemas.microsoft.com/office/drawing/2016/5/9/chartex" xmlns:cx4="http://schemas.microsoft.com/office/drawing/2016/5/10/chartex" xmlns:cx5="http://schemas.microsoft.com/office/drawing/2016/5/11/chartex" xmlns:cx6="http://schemas.microsoft.com/office/drawing/2016/5/12/chartex" xmlns:cx7="http://schemas.microsoft.com/office/drawing/2016/5/13/chartex" xmlns:cx8="http://schemas.microsoft.com/office/drawing/2016/5/14/chartex" xmlns:mc="http://schemas.openxmlformats.org/markup-compatibility/2006" xmlns:aink="http://schemas.microsoft.com/office/drawing/2016/ink" xmlns:am3d="http://schemas.microsoft.com/office/drawing/2017/model3d" xmlns:o="urn:schemas-microsoft-com:office:office" xmlns:r="http://schemas.openxmlformats.org/officeDocument/2006/relationships" xmlns:m="http://schemas.openxmlformats.org/officeDocument/2006/math" xmlns:v="urn:schemas-microsoft-com:vml" xmlns:wp14="http://schemas.microsoft.com/office/word/2010/wordprocessingDrawing" xmlns:wp="http://schemas.openxmlformats.org/drawingml/2006/wordprocessingDrawing" xmlns:w10="urn:schemas-microsoft-com:office:word" xmlns:w="http://schemas.openxmlformats.org/wordprocessingml/2006/main" xmlns:w14="http://schemas.microsoft.com/office/word/2010/wordml" xmlns:w15="http://schemas.microsoft.com/office/word/2012/wordml" xmlns:w16cex="http://schemas.microsoft.com/office/word/2018/wordml/cex" xmlns:w16cid="http://schemas.microsoft.com/office/word/2016/wordml/cid" xmlns:w16="http://schemas.microsoft.com/office/word/2018/wordml" xmlns:w16se="http://schemas.microsoft.com/office/word/2015/wordml/symex" xmlns:wpg="http://schemas.microsoft.com/office/word/2010/wordprocessingGroup" xmlns:wpi="http://schemas.microsoft.com/office/word/2010/wordprocessingInk" xmlns:wne="http://schemas.microsoft.com/office/word/2006/wordml" xmlns:wps="http://schemas.microsoft.com/office/word/2010/wordprocessingShape" mc:Ignorable="w14 w15 w16se w16cid w16 w16cex wp14">
+<w:endnotes xmlns:wpc="http://schemas.microsoft.com/office/word/2010/wordprocessingCanvas" xmlns:cx="http://schemas.microsoft.com/office/drawing/2014/chartex" xmlns:cx1="http://schemas.microsoft.com/office/drawing/2015/9/8/chartex" xmlns:cx2="http://schemas.microsoft.com/office/drawing/2015/10/21/chartex" xmlns:cx3="http://schemas.microsoft.com/office/drawing/2016/5/9/chartex" xmlns:cx4="http://schemas.microsoft.com/office/drawing/2016/5/10/chartex" xmlns:cx5="http://schemas.microsoft.com/office/drawing/2016/5/11/chartex" xmlns:cx6="http://schemas.microsoft.com/office/drawing/2016/5/12/chartex" xmlns:cx7="http://schemas.microsoft.com/office/drawing/2016/5/13/chartex" xmlns:cx8="http://schemas.microsoft.com/office/drawing/2016/5/14/chartex" xmlns:mc="http://schemas.openxmlformats.org/markup-compatibility/2006" xmlns:aink="http://schemas.microsoft.com/office/drawing/2016/ink" xmlns:am3d="http://schemas.microsoft.com/office/drawing/2017/model3d" xmlns:o="urn:schemas-microsoft-com:office:office" xmlns:r="http://schemas.openxmlformats.org/officeDocument/2006/relationships" xmlns:m="http://schemas.openxmlformats.org/officeDocument/2006/math" xmlns:v="urn:schemas-microsoft-com:vml" xmlns:wp14="http://schemas.microsoft.com/office/word/2010/wordprocessingDrawing" xmlns:wp="http://schemas.openxmlformats.org/drawingml/2006/wordprocessingDrawing" xmlns:w10="urn:schemas-microsoft-com:office:word" xmlns:w="http://schemas.openxmlformats.org/wordprocessingml/2006/main" xmlns:w14="http://schemas.microsoft.com/office/word/2010/wordml" xmlns:w15="http://schemas.microsoft.com/office/word/2012/wordml" xmlns:w16cex="http://schemas.microsoft.com/office/word/2018/wordml/cex" xmlns:w16cid="http://schemas.microsoft.com/office/word/2016/wordml/cid" xmlns:w16="http://schemas.microsoft.com/office/word/2018/wordml" xmlns:w16sdtdh="http://schemas.microsoft.com/office/word/2020/wordml/sdtdatahash" xmlns:w16se="http://schemas.microsoft.com/office/word/2015/wordml/symex" xmlns:wpg="http://schemas.microsoft.com/office/word/2010/wordprocessingGroup" xmlns:wpi="http://schemas.microsoft.com/office/word/2010/wordprocessingInk" xmlns:wne="http://schemas.microsoft.com/office/word/2006/wordml" xmlns:wps="http://schemas.microsoft.com/office/word/2010/wordprocessingShape" mc:Ignorable="w14 w15 w16se w16cid w16 w16cex w16sdtdh wp14">
   <w:endnote w:type="separator" w:id="-1">
     <w:p>
       <w:r>
@@ -5198,7 +5433,7 @@
 </file>
 
 <file path=word/footnotes.xml><?xml version="1.0" encoding="utf-8"?>
-<w:footnotes xmlns:wpc="http://schemas.microsoft.com/office/word/2010/wordprocessingCanvas" xmlns:cx="http://schemas.microsoft.com/office/drawing/2014/chartex" xmlns:cx1="http://schemas.microsoft.com/office/drawing/2015/9/8/chartex" xmlns:cx2="http://schemas.microsoft.com/office/drawing/2015/10/21/chartex" xmlns:cx3="http://schemas.microsoft.com/office/drawing/2016/5/9/chartex" xmlns:cx4="http://schemas.microsoft.com/office/drawing/2016/5/10/chartex" xmlns:cx5="http://schemas.microsoft.com/office/drawing/2016/5/11/chartex" xmlns:cx6="http://schemas.microsoft.com/office/drawing/2016/5/12/chartex" xmlns:cx7="http://schemas.microsoft.com/office/drawing/2016/5/13/chartex" xmlns:cx8="http://schemas.microsoft.com/office/drawing/2016/5/14/chartex" xmlns:mc="http://schemas.openxmlformats.org/markup-compatibility/2006" xmlns:aink="http://schemas.microsoft.com/office/drawing/2016/ink" xmlns:am3d="http://schemas.microsoft.com/office/drawing/2017/model3d" xmlns:o="urn:schemas-microsoft-com:office:office" xmlns:r="http://schemas.openxmlformats.org/officeDocument/2006/relationships" xmlns:m="http://schemas.openxmlformats.org/officeDocument/2006/math" xmlns:v="urn:schemas-microsoft-com:vml" xmlns:wp14="http://schemas.microsoft.com/office/word/2010/wordprocessingDrawing" xmlns:wp="http://schemas.openxmlformats.org/drawingml/2006/wordprocessingDrawing" xmlns:w10="urn:schemas-microsoft-com:office:word" xmlns:w="http://schemas.openxmlformats.org/wordprocessingml/2006/main" xmlns:w14="http://schemas.microsoft.com/office/word/2010/wordml" xmlns:w15="http://schemas.microsoft.com/office/word/2012/wordml" xmlns:w16cex="http://schemas.microsoft.com/office/word/2018/wordml/cex" xmlns:w16cid="http://schemas.microsoft.com/office/word/2016/wordml/cid" xmlns:w16="http://schemas.microsoft.com/office/word/2018/wordml" xmlns:w16se="http://schemas.microsoft.com/office/word/2015/wordml/symex" xmlns:wpg="http://schemas.microsoft.com/office/word/2010/wordprocessingGroup" xmlns:wpi="http://schemas.microsoft.com/office/word/2010/wordprocessingInk" xmlns:wne="http://schemas.microsoft.com/office/word/2006/wordml" xmlns:wps="http://schemas.microsoft.com/office/word/2010/wordprocessingShape" mc:Ignorable="w14 w15 w16se w16cid w16 w16cex wp14">
+<w:footnotes xmlns:wpc="http://schemas.microsoft.com/office/word/2010/wordprocessingCanvas" xmlns:cx="http://schemas.microsoft.com/office/drawing/2014/chartex" xmlns:cx1="http://schemas.microsoft.com/office/drawing/2015/9/8/chartex" xmlns:cx2="http://schemas.microsoft.com/office/drawing/2015/10/21/chartex" xmlns:cx3="http://schemas.microsoft.com/office/drawing/2016/5/9/chartex" xmlns:cx4="http://schemas.microsoft.com/office/drawing/2016/5/10/chartex" xmlns:cx5="http://schemas.microsoft.com/office/drawing/2016/5/11/chartex" xmlns:cx6="http://schemas.microsoft.com/office/drawing/2016/5/12/chartex" xmlns:cx7="http://schemas.microsoft.com/office/drawing/2016/5/13/chartex" xmlns:cx8="http://schemas.microsoft.com/office/drawing/2016/5/14/chartex" xmlns:mc="http://schemas.openxmlformats.org/markup-compatibility/2006" xmlns:aink="http://schemas.microsoft.com/office/drawing/2016/ink" xmlns:am3d="http://schemas.microsoft.com/office/drawing/2017/model3d" xmlns:o="urn:schemas-microsoft-com:office:office" xmlns:r="http://schemas.openxmlformats.org/officeDocument/2006/relationships" xmlns:m="http://schemas.openxmlformats.org/officeDocument/2006/math" xmlns:v="urn:schemas-microsoft-com:vml" xmlns:wp14="http://schemas.microsoft.com/office/word/2010/wordprocessingDrawing" xmlns:wp="http://schemas.openxmlformats.org/drawingml/2006/wordprocessingDrawing" xmlns:w10="urn:schemas-microsoft-com:office:word" xmlns:w="http://schemas.openxmlformats.org/wordprocessingml/2006/main" xmlns:w14="http://schemas.microsoft.com/office/word/2010/wordml" xmlns:w15="http://schemas.microsoft.com/office/word/2012/wordml" xmlns:w16cex="http://schemas.microsoft.com/office/word/2018/wordml/cex" xmlns:w16cid="http://schemas.microsoft.com/office/word/2016/wordml/cid" xmlns:w16="http://schemas.microsoft.com/office/word/2018/wordml" xmlns:w16sdtdh="http://schemas.microsoft.com/office/word/2020/wordml/sdtdatahash" xmlns:w16se="http://schemas.microsoft.com/office/word/2015/wordml/symex" xmlns:wpg="http://schemas.microsoft.com/office/word/2010/wordprocessingGroup" xmlns:wpi="http://schemas.microsoft.com/office/word/2010/wordprocessingInk" xmlns:wne="http://schemas.microsoft.com/office/word/2006/wordml" xmlns:wps="http://schemas.microsoft.com/office/word/2010/wordprocessingShape" mc:Ignorable="w14 w15 w16se w16cid w16 w16cex w16sdtdh wp14">
   <w:footnote w:type="separator" w:id="-1">
     <w:p>
       <w:r>
@@ -5217,7 +5452,7 @@
 </file>
 
 <file path=word/numbering.xml><?xml version="1.0" encoding="utf-8"?>
-<w:numbering xmlns:wpc="http://schemas.microsoft.com/office/word/2010/wordprocessingCanvas" xmlns:cx="http://schemas.microsoft.com/office/drawing/2014/chartex" xmlns:cx1="http://schemas.microsoft.com/office/drawing/2015/9/8/chartex" xmlns:cx2="http://schemas.microsoft.com/office/drawing/2015/10/21/chartex" xmlns:cx3="http://schemas.microsoft.com/office/drawing/2016/5/9/chartex" xmlns:cx4="http://schemas.microsoft.com/office/drawing/2016/5/10/chartex" xmlns:cx5="http://schemas.microsoft.com/office/drawing/2016/5/11/chartex" xmlns:cx6="http://schemas.microsoft.com/office/drawing/2016/5/12/chartex" xmlns:cx7="http://schemas.microsoft.com/office/drawing/2016/5/13/chartex" xmlns:cx8="http://schemas.microsoft.com/office/drawing/2016/5/14/chartex" xmlns:mc="http://schemas.openxmlformats.org/markup-compatibility/2006" xmlns:aink="http://schemas.microsoft.com/office/drawing/2016/ink" xmlns:am3d="http://schemas.microsoft.com/office/drawing/2017/model3d" xmlns:o="urn:schemas-microsoft-com:office:office" xmlns:r="http://schemas.openxmlformats.org/officeDocument/2006/relationships" xmlns:m="http://schemas.openxmlformats.org/officeDocument/2006/math" xmlns:v="urn:schemas-microsoft-com:vml" xmlns:wp14="http://schemas.microsoft.com/office/word/2010/wordprocessingDrawing" xmlns:wp="http://schemas.openxmlformats.org/drawingml/2006/wordprocessingDrawing" xmlns:w10="urn:schemas-microsoft-com:office:word" xmlns:w="http://schemas.openxmlformats.org/wordprocessingml/2006/main" xmlns:w14="http://schemas.microsoft.com/office/word/2010/wordml" xmlns:w15="http://schemas.microsoft.com/office/word/2012/wordml" xmlns:w16cex="http://schemas.microsoft.com/office/word/2018/wordml/cex" xmlns:w16cid="http://schemas.microsoft.com/office/word/2016/wordml/cid" xmlns:w16="http://schemas.microsoft.com/office/word/2018/wordml" xmlns:w16se="http://schemas.microsoft.com/office/word/2015/wordml/symex" xmlns:wpg="http://schemas.microsoft.com/office/word/2010/wordprocessingGroup" xmlns:wpi="http://schemas.microsoft.com/office/word/2010/wordprocessingInk" xmlns:wne="http://schemas.microsoft.com/office/word/2006/wordml" xmlns:wps="http://schemas.microsoft.com/office/word/2010/wordprocessingShape" mc:Ignorable="w14 w15 w16se w16cid w16 w16cex wp14">
+<w:numbering xmlns:wpc="http://schemas.microsoft.com/office/word/2010/wordprocessingCanvas" xmlns:cx="http://schemas.microsoft.com/office/drawing/2014/chartex" xmlns:cx1="http://schemas.microsoft.com/office/drawing/2015/9/8/chartex" xmlns:cx2="http://schemas.microsoft.com/office/drawing/2015/10/21/chartex" xmlns:cx3="http://schemas.microsoft.com/office/drawing/2016/5/9/chartex" xmlns:cx4="http://schemas.microsoft.com/office/drawing/2016/5/10/chartex" xmlns:cx5="http://schemas.microsoft.com/office/drawing/2016/5/11/chartex" xmlns:cx6="http://schemas.microsoft.com/office/drawing/2016/5/12/chartex" xmlns:cx7="http://schemas.microsoft.com/office/drawing/2016/5/13/chartex" xmlns:cx8="http://schemas.microsoft.com/office/drawing/2016/5/14/chartex" xmlns:mc="http://schemas.openxmlformats.org/markup-compatibility/2006" xmlns:aink="http://schemas.microsoft.com/office/drawing/2016/ink" xmlns:am3d="http://schemas.microsoft.com/office/drawing/2017/model3d" xmlns:o="urn:schemas-microsoft-com:office:office" xmlns:r="http://schemas.openxmlformats.org/officeDocument/2006/relationships" xmlns:m="http://schemas.openxmlformats.org/officeDocument/2006/math" xmlns:v="urn:schemas-microsoft-com:vml" xmlns:wp14="http://schemas.microsoft.com/office/word/2010/wordprocessingDrawing" xmlns:wp="http://schemas.openxmlformats.org/drawingml/2006/wordprocessingDrawing" xmlns:w10="urn:schemas-microsoft-com:office:word" xmlns:w="http://schemas.openxmlformats.org/wordprocessingml/2006/main" xmlns:w14="http://schemas.microsoft.com/office/word/2010/wordml" xmlns:w15="http://schemas.microsoft.com/office/word/2012/wordml" xmlns:w16cex="http://schemas.microsoft.com/office/word/2018/wordml/cex" xmlns:w16cid="http://schemas.microsoft.com/office/word/2016/wordml/cid" xmlns:w16="http://schemas.microsoft.com/office/word/2018/wordml" xmlns:w16sdtdh="http://schemas.microsoft.com/office/word/2020/wordml/sdtdatahash" xmlns:w16se="http://schemas.microsoft.com/office/word/2015/wordml/symex" xmlns:wpg="http://schemas.microsoft.com/office/word/2010/wordprocessingGroup" xmlns:wpi="http://schemas.microsoft.com/office/word/2010/wordprocessingInk" xmlns:wne="http://schemas.microsoft.com/office/word/2006/wordml" xmlns:wps="http://schemas.microsoft.com/office/word/2010/wordprocessingShape" mc:Ignorable="w14 w15 w16se w16cid w16 w16cex w16sdtdh wp14">
   <w:abstractNum w:abstractNumId="0" w15:restartNumberingAfterBreak="0">
     <w:nsid w:val="34167CFE"/>
     <w:multiLevelType w:val="multilevel"/>
@@ -5758,7 +5993,7 @@
 </file>
 
 <file path=word/people.xml><?xml version="1.0" encoding="utf-8"?>
-<w15:people xmlns:wpc="http://schemas.microsoft.com/office/word/2010/wordprocessingCanvas" xmlns:cx="http://schemas.microsoft.com/office/drawing/2014/chartex" xmlns:cx1="http://schemas.microsoft.com/office/drawing/2015/9/8/chartex" xmlns:cx2="http://schemas.microsoft.com/office/drawing/2015/10/21/chartex" xmlns:cx3="http://schemas.microsoft.com/office/drawing/2016/5/9/chartex" xmlns:cx4="http://schemas.microsoft.com/office/drawing/2016/5/10/chartex" xmlns:cx5="http://schemas.microsoft.com/office/drawing/2016/5/11/chartex" xmlns:cx6="http://schemas.microsoft.com/office/drawing/2016/5/12/chartex" xmlns:cx7="http://schemas.microsoft.com/office/drawing/2016/5/13/chartex" xmlns:cx8="http://schemas.microsoft.com/office/drawing/2016/5/14/chartex" xmlns:mc="http://schemas.openxmlformats.org/markup-compatibility/2006" xmlns:aink="http://schemas.microsoft.com/office/drawing/2016/ink" xmlns:am3d="http://schemas.microsoft.com/office/drawing/2017/model3d" xmlns:o="urn:schemas-microsoft-com:office:office" xmlns:r="http://schemas.openxmlformats.org/officeDocument/2006/relationships" xmlns:m="http://schemas.openxmlformats.org/officeDocument/2006/math" xmlns:v="urn:schemas-microsoft-com:vml" xmlns:wp14="http://schemas.microsoft.com/office/word/2010/wordprocessingDrawing" xmlns:wp="http://schemas.openxmlformats.org/drawingml/2006/wordprocessingDrawing" xmlns:w10="urn:schemas-microsoft-com:office:word" xmlns:w="http://schemas.openxmlformats.org/wordprocessingml/2006/main" xmlns:w14="http://schemas.microsoft.com/office/word/2010/wordml" xmlns:w15="http://schemas.microsoft.com/office/word/2012/wordml" xmlns:w16cex="http://schemas.microsoft.com/office/word/2018/wordml/cex" xmlns:w16cid="http://schemas.microsoft.com/office/word/2016/wordml/cid" xmlns:w16="http://schemas.microsoft.com/office/word/2018/wordml" xmlns:w16se="http://schemas.microsoft.com/office/word/2015/wordml/symex" xmlns:wpg="http://schemas.microsoft.com/office/word/2010/wordprocessingGroup" xmlns:wpi="http://schemas.microsoft.com/office/word/2010/wordprocessingInk" xmlns:wne="http://schemas.microsoft.com/office/word/2006/wordml" xmlns:wps="http://schemas.microsoft.com/office/word/2010/wordprocessingShape" mc:Ignorable="w14 w15 w16se w16cid w16 w16cex wp14">
+<w15:people xmlns:wpc="http://schemas.microsoft.com/office/word/2010/wordprocessingCanvas" xmlns:cx="http://schemas.microsoft.com/office/drawing/2014/chartex" xmlns:cx1="http://schemas.microsoft.com/office/drawing/2015/9/8/chartex" xmlns:cx2="http://schemas.microsoft.com/office/drawing/2015/10/21/chartex" xmlns:cx3="http://schemas.microsoft.com/office/drawing/2016/5/9/chartex" xmlns:cx4="http://schemas.microsoft.com/office/drawing/2016/5/10/chartex" xmlns:cx5="http://schemas.microsoft.com/office/drawing/2016/5/11/chartex" xmlns:cx6="http://schemas.microsoft.com/office/drawing/2016/5/12/chartex" xmlns:cx7="http://schemas.microsoft.com/office/drawing/2016/5/13/chartex" xmlns:cx8="http://schemas.microsoft.com/office/drawing/2016/5/14/chartex" xmlns:mc="http://schemas.openxmlformats.org/markup-compatibility/2006" xmlns:aink="http://schemas.microsoft.com/office/drawing/2016/ink" xmlns:am3d="http://schemas.microsoft.com/office/drawing/2017/model3d" xmlns:o="urn:schemas-microsoft-com:office:office" xmlns:r="http://schemas.openxmlformats.org/officeDocument/2006/relationships" xmlns:m="http://schemas.openxmlformats.org/officeDocument/2006/math" xmlns:v="urn:schemas-microsoft-com:vml" xmlns:wp14="http://schemas.microsoft.com/office/word/2010/wordprocessingDrawing" xmlns:wp="http://schemas.openxmlformats.org/drawingml/2006/wordprocessingDrawing" xmlns:w10="urn:schemas-microsoft-com:office:word" xmlns:w="http://schemas.openxmlformats.org/wordprocessingml/2006/main" xmlns:w14="http://schemas.microsoft.com/office/word/2010/wordml" xmlns:w15="http://schemas.microsoft.com/office/word/2012/wordml" xmlns:w16cex="http://schemas.microsoft.com/office/word/2018/wordml/cex" xmlns:w16cid="http://schemas.microsoft.com/office/word/2016/wordml/cid" xmlns:w16="http://schemas.microsoft.com/office/word/2018/wordml" xmlns:w16sdtdh="http://schemas.microsoft.com/office/word/2020/wordml/sdtdatahash" xmlns:w16se="http://schemas.microsoft.com/office/word/2015/wordml/symex" xmlns:wpg="http://schemas.microsoft.com/office/word/2010/wordprocessingGroup" xmlns:wpi="http://schemas.microsoft.com/office/word/2010/wordprocessingInk" xmlns:wne="http://schemas.microsoft.com/office/word/2006/wordml" xmlns:wps="http://schemas.microsoft.com/office/word/2010/wordprocessingShape" mc:Ignorable="w14 w15 w16se w16cid w16 w16cex w16sdtdh wp14">
   <w15:person w15:author="Justin Schulberg">
     <w15:presenceInfo w15:providerId="Windows Live" w15:userId="d87e2c47c4a28fdc"/>
   </w15:person>
@@ -5766,7 +6001,7 @@
 </file>
 
 <file path=word/styles.xml><?xml version="1.0" encoding="utf-8"?>
-<w:styles xmlns:mc="http://schemas.openxmlformats.org/markup-compatibility/2006" xmlns:r="http://schemas.openxmlformats.org/officeDocument/2006/relationships" xmlns:w="http://schemas.openxmlformats.org/wordprocessingml/2006/main" xmlns:w14="http://schemas.microsoft.com/office/word/2010/wordml" xmlns:w15="http://schemas.microsoft.com/office/word/2012/wordml" xmlns:w16cex="http://schemas.microsoft.com/office/word/2018/wordml/cex" xmlns:w16cid="http://schemas.microsoft.com/office/word/2016/wordml/cid" xmlns:w16="http://schemas.microsoft.com/office/word/2018/wordml" xmlns:w16se="http://schemas.microsoft.com/office/word/2015/wordml/symex" mc:Ignorable="w14 w15 w16se w16cid w16 w16cex">
+<w:styles xmlns:mc="http://schemas.openxmlformats.org/markup-compatibility/2006" xmlns:r="http://schemas.openxmlformats.org/officeDocument/2006/relationships" xmlns:w="http://schemas.openxmlformats.org/wordprocessingml/2006/main" xmlns:w14="http://schemas.microsoft.com/office/word/2010/wordml" xmlns:w15="http://schemas.microsoft.com/office/word/2012/wordml" xmlns:w16cex="http://schemas.microsoft.com/office/word/2018/wordml/cex" xmlns:w16cid="http://schemas.microsoft.com/office/word/2016/wordml/cid" xmlns:w16="http://schemas.microsoft.com/office/word/2018/wordml" xmlns:w16sdtdh="http://schemas.microsoft.com/office/word/2020/wordml/sdtdatahash" xmlns:w16se="http://schemas.microsoft.com/office/word/2015/wordml/symex" mc:Ignorable="w14 w15 w16se w16cid w16 w16cex w16sdtdh">
   <w:docDefaults>
     <w:rPrDefault>
       <w:rPr>

</xml_diff>

<commit_message>
Resampled Data Using ADASYN
Includes code, images of new PCA, and analysis in the final report.
</commit_message>
<xml_diff>
--- a/Reports/Final Project Report.docx
+++ b/Reports/Final Project Report.docx
@@ -4946,7 +4946,408 @@
       <w:pPr>
         <w:pStyle w:val="Heading2"/>
       </w:pPr>
+      <w:r>
+        <w:t>Balancing the Distribution of Data</w:t>
+      </w:r>
+    </w:p>
+    <w:p>
+      <w:r>
+        <w:t xml:space="preserve">When we started our analysis, 7.8%, or 824 dogs had been ‘returned’ after adoption. That left our majority class of ‘not returned’ dogs at an overweighted distribution of </w:t>
+      </w:r>
+      <w:r>
+        <w:lastRenderedPageBreak/>
+        <w:t>92.2%, or 9664 dogs. We sought to balance these two classes using resampling techniques before running the classification models.</w:t>
+      </w:r>
+    </w:p>
+    <w:p/>
+    <w:p>
+      <w:r>
+        <w:t xml:space="preserve">To do so, we opted to leverage the </w:t>
+      </w:r>
+      <w:hyperlink r:id="rId24" w:anchor="imblearn.over_sampling.ADASYN" w:history="1">
+        <w:r>
+          <w:rPr>
+            <w:rStyle w:val="Hyperlink"/>
+          </w:rPr>
+          <w:t>Adaptive Synthetic (ADASYN)</w:t>
+        </w:r>
+      </w:hyperlink>
+      <w:r>
+        <w:t xml:space="preserve"> oversampling technique on the ‘returned’ minority class; and a Random undersampling technique on the ‘not returned’ majority class. We found ADASYN, because of its ability to </w:t>
+      </w:r>
+      <w:r>
+        <w:t xml:space="preserve">put synthetic points in low distributed areas of the data and then use K-Nearest Neighbors to classify them, to give us the best representation of the minority class. However, we opted not to use ADASYN to get the minority class to the same size (9664) as the majority class; instead opting to increase the size by 3x (2871 ‘returned’ dogs). To get the majority class down in size, we just used a random </w:t>
+      </w:r>
+      <w:proofErr w:type="spellStart"/>
+      <w:r>
+        <w:t>undersampler</w:t>
+      </w:r>
+      <w:proofErr w:type="spellEnd"/>
+      <w:r>
+        <w:t xml:space="preserve"> to randomly select data points from the majority class (‘not returned’) to keep, ultimately ending with about half as many points (5742 ‘not returned’ dogs). </w:t>
+      </w:r>
+    </w:p>
+    <w:p/>
+    <w:tbl>
+      <w:tblPr>
+        <w:tblStyle w:val="GridTable3-Accent1"/>
+        <w:tblW w:w="0" w:type="auto"/>
+        <w:tblInd w:w="5" w:type="dxa"/>
+        <w:tblLook w:val="04A0" w:firstRow="1" w:lastRow="0" w:firstColumn="1" w:lastColumn="0" w:noHBand="0" w:noVBand="1"/>
+      </w:tblPr>
+      <w:tblGrid>
+        <w:gridCol w:w="2430"/>
+        <w:gridCol w:w="3460"/>
+        <w:gridCol w:w="343"/>
+        <w:gridCol w:w="3117"/>
+      </w:tblGrid>
+      <w:tr>
+        <w:trPr>
+          <w:cnfStyle w:val="100000000000" w:firstRow="1" w:lastRow="0" w:firstColumn="0" w:lastColumn="0" w:oddVBand="0" w:evenVBand="0" w:oddHBand="0" w:evenHBand="0" w:firstRowFirstColumn="0" w:firstRowLastColumn="0" w:lastRowFirstColumn="0" w:lastRowLastColumn="0"/>
+        </w:trPr>
+        <w:tc>
+          <w:tcPr>
+            <w:cnfStyle w:val="001000000100" w:firstRow="0" w:lastRow="0" w:firstColumn="1" w:lastColumn="0" w:oddVBand="0" w:evenVBand="0" w:oddHBand="0" w:evenHBand="0" w:firstRowFirstColumn="1" w:firstRowLastColumn="0" w:lastRowFirstColumn="0" w:lastRowLastColumn="0"/>
+            <w:tcW w:w="2430" w:type="dxa"/>
+          </w:tcPr>
+          <w:p>
+            <w:r>
+              <w:t>Class</w:t>
+            </w:r>
+          </w:p>
+        </w:tc>
+        <w:tc>
+          <w:tcPr>
+            <w:tcW w:w="3803" w:type="dxa"/>
+            <w:gridSpan w:val="2"/>
+          </w:tcPr>
+          <w:p>
+            <w:pPr>
+              <w:cnfStyle w:val="100000000000" w:firstRow="1" w:lastRow="0" w:firstColumn="0" w:lastColumn="0" w:oddVBand="0" w:evenVBand="0" w:oddHBand="0" w:evenHBand="0" w:firstRowFirstColumn="0" w:firstRowLastColumn="0" w:lastRowFirstColumn="0" w:lastRowLastColumn="0"/>
+            </w:pPr>
+            <w:r>
+              <w:t xml:space="preserve"># </w:t>
+            </w:r>
+            <w:proofErr w:type="gramStart"/>
+            <w:r>
+              <w:t>of</w:t>
+            </w:r>
+            <w:proofErr w:type="gramEnd"/>
+            <w:r>
+              <w:t xml:space="preserve"> Original Data Points</w:t>
+            </w:r>
+          </w:p>
+        </w:tc>
+        <w:tc>
+          <w:tcPr>
+            <w:tcW w:w="3117" w:type="dxa"/>
+          </w:tcPr>
+          <w:p>
+            <w:pPr>
+              <w:cnfStyle w:val="100000000000" w:firstRow="1" w:lastRow="0" w:firstColumn="0" w:lastColumn="0" w:oddVBand="0" w:evenVBand="0" w:oddHBand="0" w:evenHBand="0" w:firstRowFirstColumn="0" w:firstRowLastColumn="0" w:lastRowFirstColumn="0" w:lastRowLastColumn="0"/>
+            </w:pPr>
+            <w:r>
+              <w:t>Resampled Data</w:t>
+            </w:r>
+          </w:p>
+        </w:tc>
+      </w:tr>
+      <w:tr>
+        <w:trPr>
+          <w:cnfStyle w:val="000000100000" w:firstRow="0" w:lastRow="0" w:firstColumn="0" w:lastColumn="0" w:oddVBand="0" w:evenVBand="0" w:oddHBand="1" w:evenHBand="0" w:firstRowFirstColumn="0" w:firstRowLastColumn="0" w:lastRowFirstColumn="0" w:lastRowLastColumn="0"/>
+        </w:trPr>
+        <w:tc>
+          <w:tcPr>
+            <w:cnfStyle w:val="001000000000" w:firstRow="0" w:lastRow="0" w:firstColumn="1" w:lastColumn="0" w:oddVBand="0" w:evenVBand="0" w:oddHBand="0" w:evenHBand="0" w:firstRowFirstColumn="0" w:firstRowLastColumn="0" w:lastRowFirstColumn="0" w:lastRowLastColumn="0"/>
+            <w:tcW w:w="2430" w:type="dxa"/>
+          </w:tcPr>
+          <w:p>
+            <w:r>
+              <w:t>‘Returned’</w:t>
+            </w:r>
+          </w:p>
+        </w:tc>
+        <w:tc>
+          <w:tcPr>
+            <w:tcW w:w="3460" w:type="dxa"/>
+          </w:tcPr>
+          <w:p>
+            <w:pPr>
+              <w:cnfStyle w:val="000000100000" w:firstRow="0" w:lastRow="0" w:firstColumn="0" w:lastColumn="0" w:oddVBand="0" w:evenVBand="0" w:oddHBand="1" w:evenHBand="0" w:firstRowFirstColumn="0" w:firstRowLastColumn="0" w:lastRowFirstColumn="0" w:lastRowLastColumn="0"/>
+            </w:pPr>
+            <w:r>
+              <w:t>824</w:t>
+            </w:r>
+          </w:p>
+        </w:tc>
+        <w:tc>
+          <w:tcPr>
+            <w:tcW w:w="3460" w:type="dxa"/>
+            <w:gridSpan w:val="2"/>
+          </w:tcPr>
+          <w:p>
+            <w:pPr>
+              <w:cnfStyle w:val="000000100000" w:firstRow="0" w:lastRow="0" w:firstColumn="0" w:lastColumn="0" w:oddVBand="0" w:evenVBand="0" w:oddHBand="1" w:evenHBand="0" w:firstRowFirstColumn="0" w:firstRowLastColumn="0" w:lastRowFirstColumn="0" w:lastRowLastColumn="0"/>
+            </w:pPr>
+            <w:r>
+              <w:t>2871</w:t>
+            </w:r>
+          </w:p>
+        </w:tc>
+      </w:tr>
+      <w:tr>
+        <w:trPr>
+          <w:cnfStyle w:val="000000010000" w:firstRow="0" w:lastRow="0" w:firstColumn="0" w:lastColumn="0" w:oddVBand="0" w:evenVBand="0" w:oddHBand="0" w:evenHBand="1" w:firstRowFirstColumn="0" w:firstRowLastColumn="0" w:lastRowFirstColumn="0" w:lastRowLastColumn="0"/>
+        </w:trPr>
+        <w:tc>
+          <w:tcPr>
+            <w:cnfStyle w:val="001000000000" w:firstRow="0" w:lastRow="0" w:firstColumn="1" w:lastColumn="0" w:oddVBand="0" w:evenVBand="0" w:oddHBand="0" w:evenHBand="0" w:firstRowFirstColumn="0" w:firstRowLastColumn="0" w:lastRowFirstColumn="0" w:lastRowLastColumn="0"/>
+            <w:tcW w:w="2430" w:type="dxa"/>
+          </w:tcPr>
+          <w:p>
+            <w:r>
+              <w:t>‘Not Returned’</w:t>
+            </w:r>
+          </w:p>
+        </w:tc>
+        <w:tc>
+          <w:tcPr>
+            <w:tcW w:w="3460" w:type="dxa"/>
+            <w:shd w:val="clear" w:color="auto" w:fill="FFFFFF" w:themeFill="background1"/>
+          </w:tcPr>
+          <w:p>
+            <w:pPr>
+              <w:cnfStyle w:val="000000010000" w:firstRow="0" w:lastRow="0" w:firstColumn="0" w:lastColumn="0" w:oddVBand="0" w:evenVBand="0" w:oddHBand="0" w:evenHBand="1" w:firstRowFirstColumn="0" w:firstRowLastColumn="0" w:lastRowFirstColumn="0" w:lastRowLastColumn="0"/>
+            </w:pPr>
+            <w:r>
+              <w:t>9664</w:t>
+            </w:r>
+          </w:p>
+        </w:tc>
+        <w:tc>
+          <w:tcPr>
+            <w:tcW w:w="3460" w:type="dxa"/>
+            <w:gridSpan w:val="2"/>
+            <w:shd w:val="clear" w:color="auto" w:fill="FFFFFF" w:themeFill="background1"/>
+          </w:tcPr>
+          <w:p>
+            <w:pPr>
+              <w:cnfStyle w:val="000000010000" w:firstRow="0" w:lastRow="0" w:firstColumn="0" w:lastColumn="0" w:oddVBand="0" w:evenVBand="0" w:oddHBand="0" w:evenHBand="1" w:firstRowFirstColumn="0" w:firstRowLastColumn="0" w:lastRowFirstColumn="0" w:lastRowLastColumn="0"/>
+            </w:pPr>
+            <w:r>
+              <w:t>5742</w:t>
+            </w:r>
+          </w:p>
+        </w:tc>
+      </w:tr>
+    </w:tbl>
+    <w:p/>
+    <w:p>
+      <w:r>
+        <w:t>Even though this is still not perfectly balanced (</w:t>
+      </w:r>
+      <w:proofErr w:type="gramStart"/>
+      <w:r>
+        <w:t>i.e.</w:t>
+      </w:r>
+      <w:proofErr w:type="gramEnd"/>
+      <w:r>
+        <w:t xml:space="preserve"> a 1:1 ratio), we </w:t>
+      </w:r>
+      <w:r>
+        <w:t>contend that this prepares the data in an accurate and unbiased manner for classification. As we tried different techniques and ratios of data points to under/oversample, we applied PCA after the resampling to observe the distribution. Here are the 2-D and 3-D representations of the top three principal components of the resampled data:</w:t>
+      </w:r>
+    </w:p>
+    <w:p>
+      <w:r>
+        <w:rPr>
+          <w:noProof/>
+        </w:rPr>
+        <w:drawing>
+          <wp:anchor distT="0" distB="0" distL="114300" distR="114300" simplePos="0" relativeHeight="251658240" behindDoc="0" locked="0" layoutInCell="1" allowOverlap="1" wp14:anchorId="7A3410FA" wp14:editId="421F8E57">
+            <wp:simplePos x="0" y="0"/>
+            <wp:positionH relativeFrom="column">
+              <wp:posOffset>3329305</wp:posOffset>
+            </wp:positionH>
+            <wp:positionV relativeFrom="paragraph">
+              <wp:posOffset>173355</wp:posOffset>
+            </wp:positionV>
+            <wp:extent cx="2574290" cy="2659380"/>
+            <wp:effectExtent l="38100" t="38100" r="92710" b="83820"/>
+            <wp:wrapSquare wrapText="bothSides"/>
+            <wp:docPr id="5" name="Picture 5" descr="Chart, scatter chart&#10;&#10;Description automatically generated"/>
+            <wp:cNvGraphicFramePr>
+              <a:graphicFrameLocks xmlns:a="http://schemas.openxmlformats.org/drawingml/2006/main" noChangeAspect="1"/>
+            </wp:cNvGraphicFramePr>
+            <a:graphic xmlns:a="http://schemas.openxmlformats.org/drawingml/2006/main">
+              <a:graphicData uri="http://schemas.openxmlformats.org/drawingml/2006/picture">
+                <pic:pic xmlns:pic="http://schemas.openxmlformats.org/drawingml/2006/picture">
+                  <pic:nvPicPr>
+                    <pic:cNvPr id="5" name="Picture 5" descr="Chart, scatter chart&#10;&#10;Description automatically generated"/>
+                    <pic:cNvPicPr/>
+                  </pic:nvPicPr>
+                  <pic:blipFill>
+                    <a:blip r:embed="rId25">
+                      <a:extLst>
+                        <a:ext uri="{28A0092B-C50C-407E-A947-70E740481C1C}">
+                          <a14:useLocalDpi xmlns:a14="http://schemas.microsoft.com/office/drawing/2010/main" val="0"/>
+                        </a:ext>
+                      </a:extLst>
+                    </a:blip>
+                    <a:stretch>
+                      <a:fillRect/>
+                    </a:stretch>
+                  </pic:blipFill>
+                  <pic:spPr>
+                    <a:xfrm>
+                      <a:off x="0" y="0"/>
+                      <a:ext cx="2574290" cy="2659380"/>
+                    </a:xfrm>
+                    <a:prstGeom prst="rect">
+                      <a:avLst/>
+                    </a:prstGeom>
+                    <a:ln>
+                      <a:solidFill>
+                        <a:schemeClr val="tx1"/>
+                      </a:solidFill>
+                    </a:ln>
+                    <a:effectLst>
+                      <a:outerShdw blurRad="50800" dist="38100" dir="2700000" algn="tl" rotWithShape="0">
+                        <a:prstClr val="black">
+                          <a:alpha val="40000"/>
+                        </a:prstClr>
+                      </a:outerShdw>
+                    </a:effectLst>
+                  </pic:spPr>
+                </pic:pic>
+              </a:graphicData>
+            </a:graphic>
+            <wp14:sizeRelH relativeFrom="page">
+              <wp14:pctWidth>0</wp14:pctWidth>
+            </wp14:sizeRelH>
+            <wp14:sizeRelV relativeFrom="page">
+              <wp14:pctHeight>0</wp14:pctHeight>
+            </wp14:sizeRelV>
+          </wp:anchor>
+        </w:drawing>
+      </w:r>
+      <w:r>
+        <w:rPr>
+          <w:noProof/>
+        </w:rPr>
+        <w:drawing>
+          <wp:anchor distT="0" distB="0" distL="114300" distR="114300" simplePos="0" relativeHeight="251659264" behindDoc="0" locked="0" layoutInCell="1" allowOverlap="1" wp14:anchorId="6B270A0E" wp14:editId="2BBEFE3C">
+            <wp:simplePos x="0" y="0"/>
+            <wp:positionH relativeFrom="column">
+              <wp:posOffset>-116205</wp:posOffset>
+            </wp:positionH>
+            <wp:positionV relativeFrom="paragraph">
+              <wp:posOffset>173355</wp:posOffset>
+            </wp:positionV>
+            <wp:extent cx="2533015" cy="2659380"/>
+            <wp:effectExtent l="38100" t="38100" r="83185" b="83820"/>
+            <wp:wrapSquare wrapText="bothSides"/>
+            <wp:docPr id="4" name="Picture 4" descr="Chart, scatter chart&#10;&#10;Description automatically generated"/>
+            <wp:cNvGraphicFramePr>
+              <a:graphicFrameLocks xmlns:a="http://schemas.openxmlformats.org/drawingml/2006/main" noChangeAspect="1"/>
+            </wp:cNvGraphicFramePr>
+            <a:graphic xmlns:a="http://schemas.openxmlformats.org/drawingml/2006/main">
+              <a:graphicData uri="http://schemas.openxmlformats.org/drawingml/2006/picture">
+                <pic:pic xmlns:pic="http://schemas.openxmlformats.org/drawingml/2006/picture">
+                  <pic:nvPicPr>
+                    <pic:cNvPr id="4" name="Picture 4" descr="Chart, scatter chart&#10;&#10;Description automatically generated"/>
+                    <pic:cNvPicPr/>
+                  </pic:nvPicPr>
+                  <pic:blipFill>
+                    <a:blip r:embed="rId26">
+                      <a:extLst>
+                        <a:ext uri="{28A0092B-C50C-407E-A947-70E740481C1C}">
+                          <a14:useLocalDpi xmlns:a14="http://schemas.microsoft.com/office/drawing/2010/main" val="0"/>
+                        </a:ext>
+                      </a:extLst>
+                    </a:blip>
+                    <a:stretch>
+                      <a:fillRect/>
+                    </a:stretch>
+                  </pic:blipFill>
+                  <pic:spPr>
+                    <a:xfrm>
+                      <a:off x="0" y="0"/>
+                      <a:ext cx="2533015" cy="2659380"/>
+                    </a:xfrm>
+                    <a:prstGeom prst="rect">
+                      <a:avLst/>
+                    </a:prstGeom>
+                    <a:ln>
+                      <a:solidFill>
+                        <a:schemeClr val="tx1"/>
+                      </a:solidFill>
+                    </a:ln>
+                    <a:effectLst>
+                      <a:outerShdw blurRad="50800" dist="38100" dir="2700000" algn="tl" rotWithShape="0">
+                        <a:prstClr val="black">
+                          <a:alpha val="40000"/>
+                        </a:prstClr>
+                      </a:outerShdw>
+                    </a:effectLst>
+                  </pic:spPr>
+                </pic:pic>
+              </a:graphicData>
+            </a:graphic>
+            <wp14:sizeRelH relativeFrom="page">
+              <wp14:pctWidth>0</wp14:pctWidth>
+            </wp14:sizeRelH>
+            <wp14:sizeRelV relativeFrom="page">
+              <wp14:pctHeight>0</wp14:pctHeight>
+            </wp14:sizeRelV>
+          </wp:anchor>
+        </w:drawing>
+      </w:r>
+    </w:p>
+    <w:p>
+      <w:pPr>
+        <w:jc w:val="center"/>
+      </w:pPr>
+    </w:p>
+    <w:p/>
+    <w:p/>
+    <w:p/>
+    <w:p/>
+    <w:p>
+      <w:pPr>
+        <w:pStyle w:val="Heading2"/>
+      </w:pPr>
       <w:bookmarkStart w:id="14" w:name="_Toc89698226"/>
+    </w:p>
+    <w:p>
+      <w:pPr>
+        <w:pStyle w:val="Heading2"/>
+      </w:pPr>
+    </w:p>
+    <w:p>
+      <w:pPr>
+        <w:pStyle w:val="Heading2"/>
+      </w:pPr>
+    </w:p>
+    <w:p>
+      <w:pPr>
+        <w:pStyle w:val="Heading2"/>
+      </w:pPr>
+    </w:p>
+    <w:p>
+      <w:pPr>
+        <w:pStyle w:val="Heading2"/>
+      </w:pPr>
+    </w:p>
+    <w:p>
+      <w:pPr>
+        <w:pStyle w:val="Heading2"/>
+      </w:pPr>
+    </w:p>
+    <w:p>
+      <w:pPr>
+        <w:pStyle w:val="Heading2"/>
+      </w:pPr>
       <w:r>
         <w:t xml:space="preserve">Analysis, </w:t>
       </w:r>
@@ -4963,11 +5364,11 @@
     </w:p>
     <w:p>
       <w:r>
-        <w:t xml:space="preserve">After preparing the data, we will analyze the data using the various classification models that we have learned so far in class including, but not limited to, Naïve Bayes, K Nearest Neighbors, SVM, Logistic Regression, and Neural Networks. We will split the data into </w:t>
+        <w:t xml:space="preserve">After preparing the data, we will analyze the data using the various classification models that we have learned so far in class including, but not limited to, Naïve Bayes, K Nearest </w:t>
       </w:r>
       <w:r>
         <w:lastRenderedPageBreak/>
-        <w:t xml:space="preserve">training, test, and validation sets, as we are using multiple models. By testing each of these methods, we hope to identify which one is most successful in classifying the adopted dogs as returned vs. </w:t>
+        <w:t xml:space="preserve">Neighbors, SVM, Logistic Regression, and Neural Networks. We will split the data into training, test, and validation sets, as we are using multiple models. By testing each of these methods, we hope to identify which one is most successful in classifying the adopted dogs as returned vs. </w:t>
       </w:r>
       <w:proofErr w:type="gramStart"/>
       <w:r>
@@ -5379,13 +5780,8 @@
       <w:r>
         <w:t xml:space="preserve">Thoughts on me linking to the GitHub </w:t>
       </w:r>
-      <w:proofErr w:type="gramStart"/>
-      <w:r>
-        <w:t>issues?</w:t>
-      </w:r>
-      <w:proofErr w:type="gramEnd"/>
-      <w:r>
-        <w:t xml:space="preserve"> I think it could be a nice touch to show the level of effort applied to this project.</w:t>
+      <w:r>
+        <w:t>issues? I think it could be a nice touch to show the level of effort applied to this project.</w:t>
       </w:r>
     </w:p>
   </w:comment>
@@ -6995,6 +7391,706 @@
       </w:tcPr>
     </w:tblStylePr>
   </w:style>
+  <w:style w:type="table" w:styleId="GridTable1Light-Accent1">
+    <w:name w:val="Grid Table 1 Light Accent 1"/>
+    <w:basedOn w:val="TableNormal"/>
+    <w:uiPriority w:val="46"/>
+    <w:rsid w:val="000C09C5"/>
+    <w:pPr>
+      <w:spacing w:after="0" w:line="240" w:lineRule="auto"/>
+    </w:pPr>
+    <w:tblPr>
+      <w:tblStyleRowBandSize w:val="1"/>
+      <w:tblStyleColBandSize w:val="1"/>
+      <w:tblBorders>
+        <w:top w:val="single" w:sz="4" w:space="0" w:color="B4C6E7" w:themeColor="accent1" w:themeTint="66"/>
+        <w:left w:val="single" w:sz="4" w:space="0" w:color="B4C6E7" w:themeColor="accent1" w:themeTint="66"/>
+        <w:bottom w:val="single" w:sz="4" w:space="0" w:color="B4C6E7" w:themeColor="accent1" w:themeTint="66"/>
+        <w:right w:val="single" w:sz="4" w:space="0" w:color="B4C6E7" w:themeColor="accent1" w:themeTint="66"/>
+        <w:insideH w:val="single" w:sz="4" w:space="0" w:color="B4C6E7" w:themeColor="accent1" w:themeTint="66"/>
+        <w:insideV w:val="single" w:sz="4" w:space="0" w:color="B4C6E7" w:themeColor="accent1" w:themeTint="66"/>
+      </w:tblBorders>
+    </w:tblPr>
+    <w:tblStylePr w:type="firstRow">
+      <w:rPr>
+        <w:b/>
+        <w:bCs/>
+      </w:rPr>
+      <w:tblPr/>
+      <w:tcPr>
+        <w:tcBorders>
+          <w:bottom w:val="single" w:sz="12" w:space="0" w:color="8EAADB" w:themeColor="accent1" w:themeTint="99"/>
+        </w:tcBorders>
+      </w:tcPr>
+    </w:tblStylePr>
+    <w:tblStylePr w:type="lastRow">
+      <w:rPr>
+        <w:b/>
+        <w:bCs/>
+      </w:rPr>
+      <w:tblPr/>
+      <w:tcPr>
+        <w:tcBorders>
+          <w:top w:val="double" w:sz="2" w:space="0" w:color="8EAADB" w:themeColor="accent1" w:themeTint="99"/>
+        </w:tcBorders>
+      </w:tcPr>
+    </w:tblStylePr>
+    <w:tblStylePr w:type="firstCol">
+      <w:rPr>
+        <w:b/>
+        <w:bCs/>
+      </w:rPr>
+    </w:tblStylePr>
+    <w:tblStylePr w:type="lastCol">
+      <w:rPr>
+        <w:b/>
+        <w:bCs/>
+      </w:rPr>
+    </w:tblStylePr>
+  </w:style>
+  <w:style w:type="table" w:styleId="GridTable2-Accent1">
+    <w:name w:val="Grid Table 2 Accent 1"/>
+    <w:basedOn w:val="TableNormal"/>
+    <w:uiPriority w:val="47"/>
+    <w:rsid w:val="000C09C5"/>
+    <w:pPr>
+      <w:spacing w:after="0" w:line="240" w:lineRule="auto"/>
+    </w:pPr>
+    <w:tblPr>
+      <w:tblStyleRowBandSize w:val="1"/>
+      <w:tblStyleColBandSize w:val="1"/>
+      <w:tblBorders>
+        <w:top w:val="single" w:sz="2" w:space="0" w:color="8EAADB" w:themeColor="accent1" w:themeTint="99"/>
+        <w:bottom w:val="single" w:sz="2" w:space="0" w:color="8EAADB" w:themeColor="accent1" w:themeTint="99"/>
+        <w:insideH w:val="single" w:sz="2" w:space="0" w:color="8EAADB" w:themeColor="accent1" w:themeTint="99"/>
+        <w:insideV w:val="single" w:sz="2" w:space="0" w:color="8EAADB" w:themeColor="accent1" w:themeTint="99"/>
+      </w:tblBorders>
+    </w:tblPr>
+    <w:tblStylePr w:type="firstRow">
+      <w:rPr>
+        <w:b/>
+        <w:bCs/>
+      </w:rPr>
+      <w:tblPr/>
+      <w:tcPr>
+        <w:tcBorders>
+          <w:top w:val="nil"/>
+          <w:bottom w:val="single" w:sz="12" w:space="0" w:color="8EAADB" w:themeColor="accent1" w:themeTint="99"/>
+          <w:insideH w:val="nil"/>
+          <w:insideV w:val="nil"/>
+        </w:tcBorders>
+        <w:shd w:val="clear" w:color="auto" w:fill="FFFFFF" w:themeFill="background1"/>
+      </w:tcPr>
+    </w:tblStylePr>
+    <w:tblStylePr w:type="lastRow">
+      <w:rPr>
+        <w:b/>
+        <w:bCs/>
+      </w:rPr>
+      <w:tblPr/>
+      <w:tcPr>
+        <w:tcBorders>
+          <w:top w:val="double" w:sz="2" w:space="0" w:color="8EAADB" w:themeColor="accent1" w:themeTint="99"/>
+          <w:bottom w:val="nil"/>
+          <w:insideH w:val="nil"/>
+          <w:insideV w:val="nil"/>
+        </w:tcBorders>
+        <w:shd w:val="clear" w:color="auto" w:fill="FFFFFF" w:themeFill="background1"/>
+      </w:tcPr>
+    </w:tblStylePr>
+    <w:tblStylePr w:type="firstCol">
+      <w:rPr>
+        <w:b/>
+        <w:bCs/>
+      </w:rPr>
+    </w:tblStylePr>
+    <w:tblStylePr w:type="lastCol">
+      <w:rPr>
+        <w:b/>
+        <w:bCs/>
+      </w:rPr>
+    </w:tblStylePr>
+    <w:tblStylePr w:type="band1Vert">
+      <w:tblPr/>
+      <w:tcPr>
+        <w:shd w:val="clear" w:color="auto" w:fill="D9E2F3" w:themeFill="accent1" w:themeFillTint="33"/>
+      </w:tcPr>
+    </w:tblStylePr>
+    <w:tblStylePr w:type="band1Horz">
+      <w:tblPr/>
+      <w:tcPr>
+        <w:shd w:val="clear" w:color="auto" w:fill="D9E2F3" w:themeFill="accent1" w:themeFillTint="33"/>
+      </w:tcPr>
+    </w:tblStylePr>
+  </w:style>
+  <w:style w:type="table" w:styleId="GridTable5Dark-Accent5">
+    <w:name w:val="Grid Table 5 Dark Accent 5"/>
+    <w:basedOn w:val="TableNormal"/>
+    <w:uiPriority w:val="50"/>
+    <w:rsid w:val="000C09C5"/>
+    <w:pPr>
+      <w:spacing w:after="0" w:line="240" w:lineRule="auto"/>
+    </w:pPr>
+    <w:tblPr>
+      <w:tblStyleRowBandSize w:val="1"/>
+      <w:tblStyleColBandSize w:val="1"/>
+      <w:tblBorders>
+        <w:top w:val="single" w:sz="4" w:space="0" w:color="FFFFFF" w:themeColor="background1"/>
+        <w:left w:val="single" w:sz="4" w:space="0" w:color="FFFFFF" w:themeColor="background1"/>
+        <w:bottom w:val="single" w:sz="4" w:space="0" w:color="FFFFFF" w:themeColor="background1"/>
+        <w:right w:val="single" w:sz="4" w:space="0" w:color="FFFFFF" w:themeColor="background1"/>
+        <w:insideH w:val="single" w:sz="4" w:space="0" w:color="FFFFFF" w:themeColor="background1"/>
+        <w:insideV w:val="single" w:sz="4" w:space="0" w:color="FFFFFF" w:themeColor="background1"/>
+      </w:tblBorders>
+    </w:tblPr>
+    <w:tcPr>
+      <w:shd w:val="clear" w:color="auto" w:fill="DEEAF6" w:themeFill="accent5" w:themeFillTint="33"/>
+    </w:tcPr>
+    <w:tblStylePr w:type="firstRow">
+      <w:rPr>
+        <w:b/>
+        <w:bCs/>
+        <w:color w:val="FFFFFF" w:themeColor="background1"/>
+      </w:rPr>
+      <w:tblPr/>
+      <w:tcPr>
+        <w:tcBorders>
+          <w:top w:val="single" w:sz="4" w:space="0" w:color="FFFFFF" w:themeColor="background1"/>
+          <w:left w:val="single" w:sz="4" w:space="0" w:color="FFFFFF" w:themeColor="background1"/>
+          <w:right w:val="single" w:sz="4" w:space="0" w:color="FFFFFF" w:themeColor="background1"/>
+          <w:insideH w:val="nil"/>
+          <w:insideV w:val="nil"/>
+        </w:tcBorders>
+        <w:shd w:val="clear" w:color="auto" w:fill="5B9BD5" w:themeFill="accent5"/>
+      </w:tcPr>
+    </w:tblStylePr>
+    <w:tblStylePr w:type="lastRow">
+      <w:rPr>
+        <w:b/>
+        <w:bCs/>
+        <w:color w:val="FFFFFF" w:themeColor="background1"/>
+      </w:rPr>
+      <w:tblPr/>
+      <w:tcPr>
+        <w:tcBorders>
+          <w:left w:val="single" w:sz="4" w:space="0" w:color="FFFFFF" w:themeColor="background1"/>
+          <w:bottom w:val="single" w:sz="4" w:space="0" w:color="FFFFFF" w:themeColor="background1"/>
+          <w:right w:val="single" w:sz="4" w:space="0" w:color="FFFFFF" w:themeColor="background1"/>
+          <w:insideH w:val="nil"/>
+          <w:insideV w:val="nil"/>
+        </w:tcBorders>
+        <w:shd w:val="clear" w:color="auto" w:fill="5B9BD5" w:themeFill="accent5"/>
+      </w:tcPr>
+    </w:tblStylePr>
+    <w:tblStylePr w:type="firstCol">
+      <w:rPr>
+        <w:b/>
+        <w:bCs/>
+        <w:color w:val="FFFFFF" w:themeColor="background1"/>
+      </w:rPr>
+      <w:tblPr/>
+      <w:tcPr>
+        <w:tcBorders>
+          <w:top w:val="single" w:sz="4" w:space="0" w:color="FFFFFF" w:themeColor="background1"/>
+          <w:left w:val="single" w:sz="4" w:space="0" w:color="FFFFFF" w:themeColor="background1"/>
+          <w:bottom w:val="single" w:sz="4" w:space="0" w:color="FFFFFF" w:themeColor="background1"/>
+          <w:insideV w:val="nil"/>
+        </w:tcBorders>
+        <w:shd w:val="clear" w:color="auto" w:fill="5B9BD5" w:themeFill="accent5"/>
+      </w:tcPr>
+    </w:tblStylePr>
+    <w:tblStylePr w:type="lastCol">
+      <w:rPr>
+        <w:b/>
+        <w:bCs/>
+        <w:color w:val="FFFFFF" w:themeColor="background1"/>
+      </w:rPr>
+      <w:tblPr/>
+      <w:tcPr>
+        <w:tcBorders>
+          <w:top w:val="single" w:sz="4" w:space="0" w:color="FFFFFF" w:themeColor="background1"/>
+          <w:bottom w:val="single" w:sz="4" w:space="0" w:color="FFFFFF" w:themeColor="background1"/>
+          <w:right w:val="single" w:sz="4" w:space="0" w:color="FFFFFF" w:themeColor="background1"/>
+          <w:insideV w:val="nil"/>
+        </w:tcBorders>
+        <w:shd w:val="clear" w:color="auto" w:fill="5B9BD5" w:themeFill="accent5"/>
+      </w:tcPr>
+    </w:tblStylePr>
+    <w:tblStylePr w:type="band1Vert">
+      <w:tblPr/>
+      <w:tcPr>
+        <w:shd w:val="clear" w:color="auto" w:fill="BDD6EE" w:themeFill="accent5" w:themeFillTint="66"/>
+      </w:tcPr>
+    </w:tblStylePr>
+    <w:tblStylePr w:type="band1Horz">
+      <w:tblPr/>
+      <w:tcPr>
+        <w:shd w:val="clear" w:color="auto" w:fill="BDD6EE" w:themeFill="accent5" w:themeFillTint="66"/>
+      </w:tcPr>
+    </w:tblStylePr>
+  </w:style>
+  <w:style w:type="table" w:styleId="GridTable6Colorful-Accent1">
+    <w:name w:val="Grid Table 6 Colorful Accent 1"/>
+    <w:basedOn w:val="TableNormal"/>
+    <w:uiPriority w:val="51"/>
+    <w:rsid w:val="000C09C5"/>
+    <w:pPr>
+      <w:spacing w:after="0" w:line="240" w:lineRule="auto"/>
+    </w:pPr>
+    <w:rPr>
+      <w:color w:val="2F5496" w:themeColor="accent1" w:themeShade="BF"/>
+    </w:rPr>
+    <w:tblPr>
+      <w:tblStyleRowBandSize w:val="1"/>
+      <w:tblStyleColBandSize w:val="1"/>
+      <w:tblBorders>
+        <w:top w:val="single" w:sz="4" w:space="0" w:color="8EAADB" w:themeColor="accent1" w:themeTint="99"/>
+        <w:left w:val="single" w:sz="4" w:space="0" w:color="8EAADB" w:themeColor="accent1" w:themeTint="99"/>
+        <w:bottom w:val="single" w:sz="4" w:space="0" w:color="8EAADB" w:themeColor="accent1" w:themeTint="99"/>
+        <w:right w:val="single" w:sz="4" w:space="0" w:color="8EAADB" w:themeColor="accent1" w:themeTint="99"/>
+        <w:insideH w:val="single" w:sz="4" w:space="0" w:color="8EAADB" w:themeColor="accent1" w:themeTint="99"/>
+        <w:insideV w:val="single" w:sz="4" w:space="0" w:color="8EAADB" w:themeColor="accent1" w:themeTint="99"/>
+      </w:tblBorders>
+    </w:tblPr>
+    <w:tblStylePr w:type="firstRow">
+      <w:rPr>
+        <w:b/>
+        <w:bCs/>
+      </w:rPr>
+      <w:tblPr/>
+      <w:tcPr>
+        <w:tcBorders>
+          <w:bottom w:val="single" w:sz="12" w:space="0" w:color="8EAADB" w:themeColor="accent1" w:themeTint="99"/>
+        </w:tcBorders>
+      </w:tcPr>
+    </w:tblStylePr>
+    <w:tblStylePr w:type="lastRow">
+      <w:rPr>
+        <w:b/>
+        <w:bCs/>
+      </w:rPr>
+      <w:tblPr/>
+      <w:tcPr>
+        <w:tcBorders>
+          <w:top w:val="double" w:sz="4" w:space="0" w:color="8EAADB" w:themeColor="accent1" w:themeTint="99"/>
+        </w:tcBorders>
+      </w:tcPr>
+    </w:tblStylePr>
+    <w:tblStylePr w:type="firstCol">
+      <w:rPr>
+        <w:b/>
+        <w:bCs/>
+      </w:rPr>
+    </w:tblStylePr>
+    <w:tblStylePr w:type="lastCol">
+      <w:rPr>
+        <w:b/>
+        <w:bCs/>
+      </w:rPr>
+    </w:tblStylePr>
+    <w:tblStylePr w:type="band1Vert">
+      <w:tblPr/>
+      <w:tcPr>
+        <w:shd w:val="clear" w:color="auto" w:fill="D9E2F3" w:themeFill="accent1" w:themeFillTint="33"/>
+      </w:tcPr>
+    </w:tblStylePr>
+    <w:tblStylePr w:type="band1Horz">
+      <w:tblPr/>
+      <w:tcPr>
+        <w:shd w:val="clear" w:color="auto" w:fill="D9E2F3" w:themeFill="accent1" w:themeFillTint="33"/>
+      </w:tcPr>
+    </w:tblStylePr>
+  </w:style>
+  <w:style w:type="table" w:styleId="GridTable6Colorful">
+    <w:name w:val="Grid Table 6 Colorful"/>
+    <w:basedOn w:val="TableNormal"/>
+    <w:uiPriority w:val="51"/>
+    <w:rsid w:val="000C09C5"/>
+    <w:pPr>
+      <w:spacing w:after="0" w:line="240" w:lineRule="auto"/>
+    </w:pPr>
+    <w:rPr>
+      <w:color w:val="000000" w:themeColor="text1"/>
+    </w:rPr>
+    <w:tblPr>
+      <w:tblStyleRowBandSize w:val="1"/>
+      <w:tblStyleColBandSize w:val="1"/>
+      <w:tblBorders>
+        <w:top w:val="single" w:sz="4" w:space="0" w:color="666666" w:themeColor="text1" w:themeTint="99"/>
+        <w:left w:val="single" w:sz="4" w:space="0" w:color="666666" w:themeColor="text1" w:themeTint="99"/>
+        <w:bottom w:val="single" w:sz="4" w:space="0" w:color="666666" w:themeColor="text1" w:themeTint="99"/>
+        <w:right w:val="single" w:sz="4" w:space="0" w:color="666666" w:themeColor="text1" w:themeTint="99"/>
+        <w:insideH w:val="single" w:sz="4" w:space="0" w:color="666666" w:themeColor="text1" w:themeTint="99"/>
+        <w:insideV w:val="single" w:sz="4" w:space="0" w:color="666666" w:themeColor="text1" w:themeTint="99"/>
+      </w:tblBorders>
+    </w:tblPr>
+    <w:tblStylePr w:type="firstRow">
+      <w:rPr>
+        <w:b/>
+        <w:bCs/>
+      </w:rPr>
+      <w:tblPr/>
+      <w:tcPr>
+        <w:tcBorders>
+          <w:bottom w:val="single" w:sz="12" w:space="0" w:color="666666" w:themeColor="text1" w:themeTint="99"/>
+        </w:tcBorders>
+      </w:tcPr>
+    </w:tblStylePr>
+    <w:tblStylePr w:type="lastRow">
+      <w:rPr>
+        <w:b/>
+        <w:bCs/>
+      </w:rPr>
+      <w:tblPr/>
+      <w:tcPr>
+        <w:tcBorders>
+          <w:top w:val="double" w:sz="4" w:space="0" w:color="666666" w:themeColor="text1" w:themeTint="99"/>
+        </w:tcBorders>
+      </w:tcPr>
+    </w:tblStylePr>
+    <w:tblStylePr w:type="firstCol">
+      <w:rPr>
+        <w:b/>
+        <w:bCs/>
+      </w:rPr>
+    </w:tblStylePr>
+    <w:tblStylePr w:type="lastCol">
+      <w:rPr>
+        <w:b/>
+        <w:bCs/>
+      </w:rPr>
+    </w:tblStylePr>
+    <w:tblStylePr w:type="band1Vert">
+      <w:tblPr/>
+      <w:tcPr>
+        <w:shd w:val="clear" w:color="auto" w:fill="CCCCCC" w:themeFill="text1" w:themeFillTint="33"/>
+      </w:tcPr>
+    </w:tblStylePr>
+    <w:tblStylePr w:type="band1Horz">
+      <w:tblPr/>
+      <w:tcPr>
+        <w:shd w:val="clear" w:color="auto" w:fill="CCCCCC" w:themeFill="text1" w:themeFillTint="33"/>
+      </w:tcPr>
+    </w:tblStylePr>
+  </w:style>
+  <w:style w:type="table" w:styleId="GridTable5Dark-Accent1">
+    <w:name w:val="Grid Table 5 Dark Accent 1"/>
+    <w:basedOn w:val="TableNormal"/>
+    <w:uiPriority w:val="50"/>
+    <w:rsid w:val="000C09C5"/>
+    <w:pPr>
+      <w:spacing w:after="0" w:line="240" w:lineRule="auto"/>
+    </w:pPr>
+    <w:tblPr>
+      <w:tblStyleRowBandSize w:val="1"/>
+      <w:tblStyleColBandSize w:val="1"/>
+      <w:tblBorders>
+        <w:top w:val="single" w:sz="4" w:space="0" w:color="FFFFFF" w:themeColor="background1"/>
+        <w:left w:val="single" w:sz="4" w:space="0" w:color="FFFFFF" w:themeColor="background1"/>
+        <w:bottom w:val="single" w:sz="4" w:space="0" w:color="FFFFFF" w:themeColor="background1"/>
+        <w:right w:val="single" w:sz="4" w:space="0" w:color="FFFFFF" w:themeColor="background1"/>
+        <w:insideH w:val="single" w:sz="4" w:space="0" w:color="FFFFFF" w:themeColor="background1"/>
+        <w:insideV w:val="single" w:sz="4" w:space="0" w:color="FFFFFF" w:themeColor="background1"/>
+      </w:tblBorders>
+    </w:tblPr>
+    <w:tcPr>
+      <w:shd w:val="clear" w:color="auto" w:fill="D9E2F3" w:themeFill="accent1" w:themeFillTint="33"/>
+    </w:tcPr>
+    <w:tblStylePr w:type="firstRow">
+      <w:rPr>
+        <w:b/>
+        <w:bCs/>
+        <w:color w:val="FFFFFF" w:themeColor="background1"/>
+      </w:rPr>
+      <w:tblPr/>
+      <w:tcPr>
+        <w:tcBorders>
+          <w:top w:val="single" w:sz="4" w:space="0" w:color="FFFFFF" w:themeColor="background1"/>
+          <w:left w:val="single" w:sz="4" w:space="0" w:color="FFFFFF" w:themeColor="background1"/>
+          <w:right w:val="single" w:sz="4" w:space="0" w:color="FFFFFF" w:themeColor="background1"/>
+          <w:insideH w:val="nil"/>
+          <w:insideV w:val="nil"/>
+        </w:tcBorders>
+        <w:shd w:val="clear" w:color="auto" w:fill="4472C4" w:themeFill="accent1"/>
+      </w:tcPr>
+    </w:tblStylePr>
+    <w:tblStylePr w:type="lastRow">
+      <w:rPr>
+        <w:b/>
+        <w:bCs/>
+        <w:color w:val="FFFFFF" w:themeColor="background1"/>
+      </w:rPr>
+      <w:tblPr/>
+      <w:tcPr>
+        <w:tcBorders>
+          <w:left w:val="single" w:sz="4" w:space="0" w:color="FFFFFF" w:themeColor="background1"/>
+          <w:bottom w:val="single" w:sz="4" w:space="0" w:color="FFFFFF" w:themeColor="background1"/>
+          <w:right w:val="single" w:sz="4" w:space="0" w:color="FFFFFF" w:themeColor="background1"/>
+          <w:insideH w:val="nil"/>
+          <w:insideV w:val="nil"/>
+        </w:tcBorders>
+        <w:shd w:val="clear" w:color="auto" w:fill="4472C4" w:themeFill="accent1"/>
+      </w:tcPr>
+    </w:tblStylePr>
+    <w:tblStylePr w:type="firstCol">
+      <w:rPr>
+        <w:b/>
+        <w:bCs/>
+        <w:color w:val="FFFFFF" w:themeColor="background1"/>
+      </w:rPr>
+      <w:tblPr/>
+      <w:tcPr>
+        <w:tcBorders>
+          <w:top w:val="single" w:sz="4" w:space="0" w:color="FFFFFF" w:themeColor="background1"/>
+          <w:left w:val="single" w:sz="4" w:space="0" w:color="FFFFFF" w:themeColor="background1"/>
+          <w:bottom w:val="single" w:sz="4" w:space="0" w:color="FFFFFF" w:themeColor="background1"/>
+          <w:insideV w:val="nil"/>
+        </w:tcBorders>
+        <w:shd w:val="clear" w:color="auto" w:fill="4472C4" w:themeFill="accent1"/>
+      </w:tcPr>
+    </w:tblStylePr>
+    <w:tblStylePr w:type="lastCol">
+      <w:rPr>
+        <w:b/>
+        <w:bCs/>
+        <w:color w:val="FFFFFF" w:themeColor="background1"/>
+      </w:rPr>
+      <w:tblPr/>
+      <w:tcPr>
+        <w:tcBorders>
+          <w:top w:val="single" w:sz="4" w:space="0" w:color="FFFFFF" w:themeColor="background1"/>
+          <w:bottom w:val="single" w:sz="4" w:space="0" w:color="FFFFFF" w:themeColor="background1"/>
+          <w:right w:val="single" w:sz="4" w:space="0" w:color="FFFFFF" w:themeColor="background1"/>
+          <w:insideV w:val="nil"/>
+        </w:tcBorders>
+        <w:shd w:val="clear" w:color="auto" w:fill="4472C4" w:themeFill="accent1"/>
+      </w:tcPr>
+    </w:tblStylePr>
+    <w:tblStylePr w:type="band1Vert">
+      <w:tblPr/>
+      <w:tcPr>
+        <w:shd w:val="clear" w:color="auto" w:fill="B4C6E7" w:themeFill="accent1" w:themeFillTint="66"/>
+      </w:tcPr>
+    </w:tblStylePr>
+    <w:tblStylePr w:type="band1Horz">
+      <w:tblPr/>
+      <w:tcPr>
+        <w:shd w:val="clear" w:color="auto" w:fill="B4C6E7" w:themeFill="accent1" w:themeFillTint="66"/>
+      </w:tcPr>
+    </w:tblStylePr>
+  </w:style>
+  <w:style w:type="table" w:styleId="GridTable4-Accent1">
+    <w:name w:val="Grid Table 4 Accent 1"/>
+    <w:basedOn w:val="TableNormal"/>
+    <w:uiPriority w:val="49"/>
+    <w:rsid w:val="000C09C5"/>
+    <w:pPr>
+      <w:spacing w:after="0" w:line="240" w:lineRule="auto"/>
+    </w:pPr>
+    <w:tblPr>
+      <w:tblStyleRowBandSize w:val="1"/>
+      <w:tblStyleColBandSize w:val="1"/>
+      <w:tblBorders>
+        <w:top w:val="single" w:sz="4" w:space="0" w:color="8EAADB" w:themeColor="accent1" w:themeTint="99"/>
+        <w:left w:val="single" w:sz="4" w:space="0" w:color="8EAADB" w:themeColor="accent1" w:themeTint="99"/>
+        <w:bottom w:val="single" w:sz="4" w:space="0" w:color="8EAADB" w:themeColor="accent1" w:themeTint="99"/>
+        <w:right w:val="single" w:sz="4" w:space="0" w:color="8EAADB" w:themeColor="accent1" w:themeTint="99"/>
+        <w:insideH w:val="single" w:sz="4" w:space="0" w:color="8EAADB" w:themeColor="accent1" w:themeTint="99"/>
+        <w:insideV w:val="single" w:sz="4" w:space="0" w:color="8EAADB" w:themeColor="accent1" w:themeTint="99"/>
+      </w:tblBorders>
+    </w:tblPr>
+    <w:tblStylePr w:type="firstRow">
+      <w:rPr>
+        <w:b/>
+        <w:bCs/>
+        <w:color w:val="FFFFFF" w:themeColor="background1"/>
+      </w:rPr>
+      <w:tblPr/>
+      <w:tcPr>
+        <w:tcBorders>
+          <w:top w:val="single" w:sz="4" w:space="0" w:color="4472C4" w:themeColor="accent1"/>
+          <w:left w:val="single" w:sz="4" w:space="0" w:color="4472C4" w:themeColor="accent1"/>
+          <w:bottom w:val="single" w:sz="4" w:space="0" w:color="4472C4" w:themeColor="accent1"/>
+          <w:right w:val="single" w:sz="4" w:space="0" w:color="4472C4" w:themeColor="accent1"/>
+          <w:insideH w:val="nil"/>
+          <w:insideV w:val="nil"/>
+        </w:tcBorders>
+        <w:shd w:val="clear" w:color="auto" w:fill="4472C4" w:themeFill="accent1"/>
+      </w:tcPr>
+    </w:tblStylePr>
+    <w:tblStylePr w:type="lastRow">
+      <w:rPr>
+        <w:b/>
+        <w:bCs/>
+      </w:rPr>
+      <w:tblPr/>
+      <w:tcPr>
+        <w:tcBorders>
+          <w:top w:val="double" w:sz="4" w:space="0" w:color="4472C4" w:themeColor="accent1"/>
+        </w:tcBorders>
+      </w:tcPr>
+    </w:tblStylePr>
+    <w:tblStylePr w:type="firstCol">
+      <w:rPr>
+        <w:b/>
+        <w:bCs/>
+      </w:rPr>
+    </w:tblStylePr>
+    <w:tblStylePr w:type="lastCol">
+      <w:rPr>
+        <w:b/>
+        <w:bCs/>
+      </w:rPr>
+    </w:tblStylePr>
+    <w:tblStylePr w:type="band1Vert">
+      <w:tblPr/>
+      <w:tcPr>
+        <w:shd w:val="clear" w:color="auto" w:fill="D9E2F3" w:themeFill="accent1" w:themeFillTint="33"/>
+      </w:tcPr>
+    </w:tblStylePr>
+    <w:tblStylePr w:type="band1Horz">
+      <w:tblPr/>
+      <w:tcPr>
+        <w:shd w:val="clear" w:color="auto" w:fill="D9E2F3" w:themeFill="accent1" w:themeFillTint="33"/>
+      </w:tcPr>
+    </w:tblStylePr>
+  </w:style>
+  <w:style w:type="table" w:styleId="GridTable3-Accent1">
+    <w:name w:val="Grid Table 3 Accent 1"/>
+    <w:basedOn w:val="TableNormal"/>
+    <w:uiPriority w:val="48"/>
+    <w:rsid w:val="000C09C5"/>
+    <w:pPr>
+      <w:spacing w:after="0" w:line="240" w:lineRule="auto"/>
+    </w:pPr>
+    <w:tblPr>
+      <w:tblStyleRowBandSize w:val="1"/>
+      <w:tblStyleColBandSize w:val="1"/>
+      <w:tblBorders>
+        <w:top w:val="single" w:sz="4" w:space="0" w:color="8EAADB" w:themeColor="accent1" w:themeTint="99"/>
+        <w:left w:val="single" w:sz="4" w:space="0" w:color="8EAADB" w:themeColor="accent1" w:themeTint="99"/>
+        <w:bottom w:val="single" w:sz="4" w:space="0" w:color="8EAADB" w:themeColor="accent1" w:themeTint="99"/>
+        <w:right w:val="single" w:sz="4" w:space="0" w:color="8EAADB" w:themeColor="accent1" w:themeTint="99"/>
+        <w:insideH w:val="single" w:sz="4" w:space="0" w:color="8EAADB" w:themeColor="accent1" w:themeTint="99"/>
+        <w:insideV w:val="single" w:sz="4" w:space="0" w:color="8EAADB" w:themeColor="accent1" w:themeTint="99"/>
+      </w:tblBorders>
+    </w:tblPr>
+    <w:tblStylePr w:type="firstRow">
+      <w:rPr>
+        <w:b/>
+        <w:bCs/>
+      </w:rPr>
+      <w:tblPr/>
+      <w:tcPr>
+        <w:tcBorders>
+          <w:top w:val="nil"/>
+          <w:left w:val="nil"/>
+          <w:right w:val="nil"/>
+          <w:insideH w:val="nil"/>
+          <w:insideV w:val="nil"/>
+        </w:tcBorders>
+        <w:shd w:val="clear" w:color="auto" w:fill="FFFFFF" w:themeFill="background1"/>
+      </w:tcPr>
+    </w:tblStylePr>
+    <w:tblStylePr w:type="lastRow">
+      <w:rPr>
+        <w:b/>
+        <w:bCs/>
+      </w:rPr>
+      <w:tblPr/>
+      <w:tcPr>
+        <w:tcBorders>
+          <w:left w:val="nil"/>
+          <w:bottom w:val="nil"/>
+          <w:right w:val="nil"/>
+          <w:insideH w:val="nil"/>
+          <w:insideV w:val="nil"/>
+        </w:tcBorders>
+        <w:shd w:val="clear" w:color="auto" w:fill="FFFFFF" w:themeFill="background1"/>
+      </w:tcPr>
+    </w:tblStylePr>
+    <w:tblStylePr w:type="firstCol">
+      <w:pPr>
+        <w:jc w:val="right"/>
+      </w:pPr>
+      <w:rPr>
+        <w:i/>
+        <w:iCs/>
+      </w:rPr>
+      <w:tblPr/>
+      <w:tcPr>
+        <w:tcBorders>
+          <w:top w:val="nil"/>
+          <w:left w:val="nil"/>
+          <w:bottom w:val="nil"/>
+          <w:insideH w:val="nil"/>
+          <w:insideV w:val="nil"/>
+        </w:tcBorders>
+        <w:shd w:val="clear" w:color="auto" w:fill="FFFFFF" w:themeFill="background1"/>
+      </w:tcPr>
+    </w:tblStylePr>
+    <w:tblStylePr w:type="lastCol">
+      <w:rPr>
+        <w:i/>
+        <w:iCs/>
+      </w:rPr>
+      <w:tblPr/>
+      <w:tcPr>
+        <w:tcBorders>
+          <w:top w:val="nil"/>
+          <w:bottom w:val="nil"/>
+          <w:right w:val="nil"/>
+          <w:insideH w:val="nil"/>
+          <w:insideV w:val="nil"/>
+        </w:tcBorders>
+        <w:shd w:val="clear" w:color="auto" w:fill="FFFFFF" w:themeFill="background1"/>
+      </w:tcPr>
+    </w:tblStylePr>
+    <w:tblStylePr w:type="band1Vert">
+      <w:tblPr/>
+      <w:tcPr>
+        <w:shd w:val="clear" w:color="auto" w:fill="D9E2F3" w:themeFill="accent1" w:themeFillTint="33"/>
+      </w:tcPr>
+    </w:tblStylePr>
+    <w:tblStylePr w:type="band1Horz">
+      <w:tblPr/>
+      <w:tcPr>
+        <w:shd w:val="clear" w:color="auto" w:fill="E3CFFF"/>
+      </w:tcPr>
+    </w:tblStylePr>
+    <w:tblStylePr w:type="neCell">
+      <w:tblPr/>
+      <w:tcPr>
+        <w:tcBorders>
+          <w:bottom w:val="single" w:sz="4" w:space="0" w:color="8EAADB" w:themeColor="accent1" w:themeTint="99"/>
+        </w:tcBorders>
+      </w:tcPr>
+    </w:tblStylePr>
+    <w:tblStylePr w:type="nwCell">
+      <w:tblPr/>
+      <w:tcPr>
+        <w:tcBorders>
+          <w:bottom w:val="single" w:sz="4" w:space="0" w:color="8EAADB" w:themeColor="accent1" w:themeTint="99"/>
+        </w:tcBorders>
+      </w:tcPr>
+    </w:tblStylePr>
+    <w:tblStylePr w:type="seCell">
+      <w:tblPr/>
+      <w:tcPr>
+        <w:tcBorders>
+          <w:top w:val="single" w:sz="4" w:space="0" w:color="8EAADB" w:themeColor="accent1" w:themeTint="99"/>
+        </w:tcBorders>
+      </w:tcPr>
+    </w:tblStylePr>
+    <w:tblStylePr w:type="swCell">
+      <w:tblPr/>
+      <w:tcPr>
+        <w:tcBorders>
+          <w:top w:val="single" w:sz="4" w:space="0" w:color="8EAADB" w:themeColor="accent1" w:themeTint="99"/>
+        </w:tcBorders>
+      </w:tcPr>
+    </w:tblStylePr>
+  </w:style>
 </w:styles>
 </file>
 

</xml_diff>

<commit_message>
Updated Scores image output
</commit_message>
<xml_diff>
--- a/Reports/Final Project Report.docx
+++ b/Reports/Final Project Report.docx
@@ -3304,6 +3304,7 @@
     </w:p>
     <w:p/>
     <w:commentRangeStart w:id="6"/>
+    <w:commentRangeStart w:id="7"/>
     <w:p>
       <w:pPr>
         <w:pStyle w:val="Heading3"/>
@@ -3329,7 +3330,7 @@
         </w:rPr>
         <w:fldChar w:fldCharType="separate"/>
       </w:r>
-      <w:bookmarkStart w:id="7" w:name="_Toc89698219"/>
+      <w:bookmarkStart w:id="8" w:name="_Toc89698219"/>
       <w:r>
         <w:rPr>
           <w:rStyle w:val="Hyperlink"/>
@@ -3352,7 +3353,16 @@
         </w:rPr>
         <w:commentReference w:id="6"/>
       </w:r>
-      <w:bookmarkEnd w:id="7"/>
+      <w:bookmarkEnd w:id="8"/>
+      <w:commentRangeEnd w:id="7"/>
+      <w:r>
+        <w:rPr>
+          <w:rStyle w:val="CommentReference"/>
+          <w:rFonts w:eastAsia="Times New Roman" w:cs="Times New Roman"/>
+          <w:color w:val="000000"/>
+        </w:rPr>
+        <w:commentReference w:id="7"/>
+      </w:r>
     </w:p>
     <w:p>
       <w:r>
@@ -3753,7 +3763,7 @@
         </w:rPr>
       </w:pPr>
       <w:hyperlink r:id="rId15" w:history="1">
-        <w:bookmarkStart w:id="8" w:name="_Toc89698220"/>
+        <w:bookmarkStart w:id="9" w:name="_Toc89698220"/>
         <w:r>
           <w:rPr>
             <w:rStyle w:val="Hyperlink"/>
@@ -3761,10 +3771,11 @@
           </w:rPr>
           <w:t>GENDER</w:t>
         </w:r>
-        <w:bookmarkEnd w:id="8"/>
+        <w:bookmarkEnd w:id="9"/>
       </w:hyperlink>
     </w:p>
     <w:p>
+      <w:bookmarkStart w:id="10" w:name="_Hlk90015082"/>
       <w:r>
         <w:t xml:space="preserve">From the </w:t>
       </w:r>
@@ -3788,7 +3799,11 @@
         <w:t>had to standardize</w:t>
       </w:r>
       <w:r>
-        <w:t xml:space="preserve"> all values as either ‘Female’ or ‘Male’, and then one-hot encoded this; 1 for ‘Male’, 0 for ‘Female.</w:t>
+        <w:t xml:space="preserve"> all </w:t>
+      </w:r>
+      <w:bookmarkEnd w:id="10"/>
+      <w:r>
+        <w:t>values as either ‘Female’ or ‘Male’, and then one-hot encoded this; 1 for ‘Male’, 0 for ‘Female.</w:t>
       </w:r>
     </w:p>
     <w:p>
@@ -3799,7 +3814,37 @@
         </w:rPr>
       </w:pPr>
       <w:hyperlink r:id="rId16" w:history="1">
-        <w:bookmarkStart w:id="9" w:name="_Toc89698221"/>
+        <w:r>
+          <w:rPr>
+            <w:rStyle w:val="Hyperlink"/>
+            <w:rFonts w:eastAsia="Times New Roman"/>
+          </w:rPr>
+          <w:t>AGE AT ADOPTION</w:t>
+        </w:r>
+      </w:hyperlink>
+    </w:p>
+    <w:p>
+      <w:pPr>
+        <w:rPr>
+          <w:color w:val="auto"/>
+        </w:rPr>
+      </w:pPr>
+      <w:r>
+        <w:rPr>
+          <w:color w:val="auto"/>
+        </w:rPr>
+        <w:t>In the original data set, age was described in either days, weeks, months, or years, or just a number with no age measure, and some dogs had a listed date of birth. To get the most accurate age for each dog, we calculated age at adoption in days by subtracting the date of birth from the adoption date. Where this information was not available, age at adoption was calculated via the age column and converted to an estimate in days.</w:t>
+      </w:r>
+    </w:p>
+    <w:p>
+      <w:pPr>
+        <w:pStyle w:val="Heading3"/>
+        <w:rPr>
+          <w:rFonts w:eastAsia="Times New Roman"/>
+        </w:rPr>
+      </w:pPr>
+      <w:hyperlink r:id="rId17" w:history="1">
+        <w:bookmarkStart w:id="11" w:name="_Toc89698221"/>
         <w:r>
           <w:rPr>
             <w:rStyle w:val="Hyperlink"/>
@@ -3807,13 +3852,15 @@
           </w:rPr>
           <w:t>BREED MIXES</w:t>
         </w:r>
-        <w:bookmarkEnd w:id="9"/>
+        <w:bookmarkEnd w:id="11"/>
       </w:hyperlink>
     </w:p>
     <w:p>
+      <w:bookmarkStart w:id="12" w:name="_Hlk90015109"/>
       <w:r>
         <w:t xml:space="preserve">We cleaned the </w:t>
       </w:r>
+      <w:bookmarkEnd w:id="12"/>
       <w:r>
         <w:rPr>
           <w:i/>
@@ -3832,8 +3879,8 @@
           <w:rFonts w:eastAsia="Times New Roman"/>
         </w:rPr>
       </w:pPr>
-      <w:hyperlink r:id="rId17" w:history="1">
-        <w:bookmarkStart w:id="10" w:name="_Toc89698222"/>
+      <w:hyperlink r:id="rId18" w:history="1">
+        <w:bookmarkStart w:id="13" w:name="_Toc89698222"/>
         <w:r>
           <w:rPr>
             <w:rStyle w:val="Hyperlink"/>
@@ -3841,7 +3888,7 @@
           </w:rPr>
           <w:t>MIX</w:t>
         </w:r>
-        <w:bookmarkEnd w:id="10"/>
+        <w:bookmarkEnd w:id="13"/>
       </w:hyperlink>
     </w:p>
     <w:p>
@@ -3908,8 +3955,8 @@
           <w:rFonts w:eastAsia="Times New Roman"/>
         </w:rPr>
       </w:pPr>
-      <w:hyperlink r:id="rId18" w:history="1">
-        <w:bookmarkStart w:id="11" w:name="_Toc89698223"/>
+      <w:hyperlink r:id="rId19" w:history="1">
+        <w:bookmarkStart w:id="14" w:name="_Toc89698223"/>
         <w:r>
           <w:rPr>
             <w:rStyle w:val="Hyperlink"/>
@@ -3917,7 +3964,7 @@
           </w:rPr>
           <w:t>WEIGHT</w:t>
         </w:r>
-        <w:bookmarkEnd w:id="11"/>
+        <w:bookmarkEnd w:id="14"/>
       </w:hyperlink>
       <w:r>
         <w:rPr>
@@ -3956,15 +4003,15 @@
           <w:rFonts w:eastAsia="Times New Roman"/>
         </w:rPr>
       </w:pPr>
-      <w:hyperlink r:id="rId19" w:history="1">
-        <w:bookmarkStart w:id="12" w:name="_Toc89698224"/>
+      <w:hyperlink r:id="rId20" w:history="1">
+        <w:bookmarkStart w:id="15" w:name="_Toc89698224"/>
         <w:r>
           <w:rPr>
             <w:rStyle w:val="Hyperlink"/>
           </w:rPr>
           <w:t>BEHAVIORAL NOTES</w:t>
         </w:r>
-        <w:bookmarkEnd w:id="12"/>
+        <w:bookmarkEnd w:id="15"/>
       </w:hyperlink>
     </w:p>
     <w:p>
@@ -4108,6 +4155,7 @@
           <w:b/>
           <w:bCs/>
         </w:rPr>
+        <w:lastRenderedPageBreak/>
         <w:t>needs_play</w:t>
       </w:r>
       <w:proofErr w:type="spellEnd"/>
@@ -4176,7 +4224,6 @@
           <w:b/>
           <w:bCs/>
         </w:rPr>
-        <w:lastRenderedPageBreak/>
         <w:t>shyness</w:t>
       </w:r>
       <w:r>
@@ -4211,15 +4258,15 @@
           <w:rFonts w:eastAsia="Times New Roman"/>
         </w:rPr>
       </w:pPr>
-      <w:hyperlink r:id="rId20" w:history="1">
-        <w:bookmarkStart w:id="13" w:name="_Toc89698225"/>
+      <w:hyperlink r:id="rId21" w:history="1">
+        <w:bookmarkStart w:id="16" w:name="_Toc89698225"/>
         <w:r>
           <w:rPr>
             <w:rStyle w:val="Hyperlink"/>
           </w:rPr>
           <w:t>MEDICAL NOTES</w:t>
         </w:r>
-        <w:bookmarkEnd w:id="13"/>
+        <w:bookmarkEnd w:id="16"/>
       </w:hyperlink>
     </w:p>
     <w:p>
@@ -4514,6 +4561,7 @@
           <w:b/>
           <w:bCs/>
         </w:rPr>
+        <w:lastRenderedPageBreak/>
         <w:t>dental_issues</w:t>
       </w:r>
       <w:proofErr w:type="spellEnd"/>
@@ -4577,7 +4625,6 @@
           <w:b/>
           <w:bCs/>
         </w:rPr>
-        <w:lastRenderedPageBreak/>
         <w:t>treated_vaccinated</w:t>
       </w:r>
       <w:proofErr w:type="spellEnd"/>
@@ -4670,6 +4717,31 @@
     </w:p>
     <w:p/>
     <w:p>
+      <w:r>
+        <w:t xml:space="preserve">With guidance from the program manager at the nonprofit, we decided to combine a mixture of column fills and KNN imputation to deal with NAs. </w:t>
+      </w:r>
+      <w:r>
+        <w:t xml:space="preserve">For column fills, the program manager advised us that some of the features, if not noted, would be 0 – for example, shyness and </w:t>
+      </w:r>
+      <w:proofErr w:type="spellStart"/>
+      <w:r>
+        <w:t>needs_play</w:t>
+      </w:r>
+      <w:proofErr w:type="spellEnd"/>
+      <w:r>
+        <w:t xml:space="preserve"> are two features that are generally always noted for dogs with those features, so for the rest of the dogs we can safely assume to fill with zeros. For other columns, such as weight, number of colors, and </w:t>
+      </w:r>
+      <w:proofErr w:type="spellStart"/>
+      <w:r>
+        <w:t>no_apartments</w:t>
+      </w:r>
+      <w:proofErr w:type="spellEnd"/>
+      <w:r>
+        <w:t>, we used KNN imputation in order to fill those values, as they are harder to generalize as all 0s or 1s. By using KNN imputation, we are filling the NAs with values appropriate to other features of the dog.</w:t>
+      </w:r>
+    </w:p>
+    <w:p/>
+    <w:p>
       <w:pPr>
         <w:pStyle w:val="Heading2"/>
       </w:pPr>
@@ -4705,6 +4777,7 @@
         <w:rPr>
           <w:noProof/>
         </w:rPr>
+        <w:lastRenderedPageBreak/>
         <w:drawing>
           <wp:inline distT="0" distB="0" distL="0" distR="0" wp14:anchorId="0F4771E1" wp14:editId="73C4B455">
             <wp:extent cx="3122945" cy="3135388"/>
@@ -4721,7 +4794,7 @@
                     <pic:cNvPicPr/>
                   </pic:nvPicPr>
                   <pic:blipFill>
-                    <a:blip r:embed="rId21">
+                    <a:blip r:embed="rId22">
                       <a:extLst>
                         <a:ext uri="{28A0092B-C50C-407E-A947-70E740481C1C}">
                           <a14:useLocalDpi xmlns:a14="http://schemas.microsoft.com/office/drawing/2010/main" val="0"/>
@@ -4776,7 +4849,6 @@
         <w:rPr>
           <w:noProof/>
         </w:rPr>
-        <w:lastRenderedPageBreak/>
         <w:drawing>
           <wp:inline distT="0" distB="0" distL="0" distR="0" wp14:anchorId="4667529E" wp14:editId="4F68957C">
             <wp:extent cx="3122945" cy="2151119"/>
@@ -4793,7 +4865,7 @@
                     <pic:cNvPicPr/>
                   </pic:nvPicPr>
                   <pic:blipFill>
-                    <a:blip r:embed="rId22">
+                    <a:blip r:embed="rId23">
                       <a:extLst>
                         <a:ext uri="{28A0092B-C50C-407E-A947-70E740481C1C}">
                           <a14:useLocalDpi xmlns:a14="http://schemas.microsoft.com/office/drawing/2010/main" val="0"/>
@@ -4873,6 +4945,7 @@
         <w:rPr>
           <w:noProof/>
         </w:rPr>
+        <w:lastRenderedPageBreak/>
         <w:drawing>
           <wp:inline distT="0" distB="0" distL="0" distR="0" wp14:anchorId="38A058A7" wp14:editId="39572032">
             <wp:extent cx="3076250" cy="2151119"/>
@@ -4889,7 +4962,7 @@
                     <pic:cNvPicPr/>
                   </pic:nvPicPr>
                   <pic:blipFill>
-                    <a:blip r:embed="rId23">
+                    <a:blip r:embed="rId24">
                       <a:extLst>
                         <a:ext uri="{28A0092B-C50C-407E-A947-70E740481C1C}">
                           <a14:useLocalDpi xmlns:a14="http://schemas.microsoft.com/office/drawing/2010/main" val="0"/>
@@ -4952,11 +5025,7 @@
     </w:p>
     <w:p>
       <w:r>
-        <w:t xml:space="preserve">When we started our analysis, 7.8%, or 824 dogs had been ‘returned’ after adoption. That left our majority class of ‘not returned’ dogs at an overweighted distribution of </w:t>
-      </w:r>
-      <w:r>
-        <w:lastRenderedPageBreak/>
-        <w:t>92.2%, or 9664 dogs. We sought to balance these two classes using resampling techniques before running the classification models.</w:t>
+        <w:t>When we started our analysis, 7.8%, or 824 dogs had been ‘returned’ after adoption. That left our majority class of ‘not returned’ dogs at an overweighted distribution of 92.2%, or 9664 dogs. We sought to balance these two classes using resampling techniques before running the classification models.</w:t>
       </w:r>
     </w:p>
     <w:p/>
@@ -4964,7 +5033,7 @@
       <w:r>
         <w:t xml:space="preserve">To do so, we opted to leverage the </w:t>
       </w:r>
-      <w:hyperlink r:id="rId24" w:anchor="imblearn.over_sampling.ADASYN" w:history="1">
+      <w:hyperlink r:id="rId25" w:anchor="imblearn.over_sampling.ADASYN" w:history="1">
         <w:r>
           <w:rPr>
             <w:rStyle w:val="Hyperlink"/>
@@ -5096,9 +5165,6 @@
         </w:tc>
       </w:tr>
       <w:tr>
-        <w:trPr>
-          <w:cnfStyle w:val="000000010000" w:firstRow="0" w:lastRow="0" w:firstColumn="0" w:lastColumn="0" w:oddVBand="0" w:evenVBand="0" w:oddHBand="0" w:evenHBand="1" w:firstRowFirstColumn="0" w:firstRowLastColumn="0" w:lastRowFirstColumn="0" w:lastRowLastColumn="0"/>
-        </w:trPr>
         <w:tc>
           <w:tcPr>
             <w:cnfStyle w:val="001000000000" w:firstRow="0" w:lastRow="0" w:firstColumn="1" w:lastColumn="0" w:oddVBand="0" w:evenVBand="0" w:oddHBand="0" w:evenHBand="0" w:firstRowFirstColumn="0" w:firstRowLastColumn="0" w:lastRowFirstColumn="0" w:lastRowLastColumn="0"/>
@@ -5117,7 +5183,7 @@
           </w:tcPr>
           <w:p>
             <w:pPr>
-              <w:cnfStyle w:val="000000010000" w:firstRow="0" w:lastRow="0" w:firstColumn="0" w:lastColumn="0" w:oddVBand="0" w:evenVBand="0" w:oddHBand="0" w:evenHBand="1" w:firstRowFirstColumn="0" w:firstRowLastColumn="0" w:lastRowFirstColumn="0" w:lastRowLastColumn="0"/>
+              <w:cnfStyle w:val="000000000000" w:firstRow="0" w:lastRow="0" w:firstColumn="0" w:lastColumn="0" w:oddVBand="0" w:evenVBand="0" w:oddHBand="0" w:evenHBand="0" w:firstRowFirstColumn="0" w:firstRowLastColumn="0" w:lastRowFirstColumn="0" w:lastRowLastColumn="0"/>
             </w:pPr>
             <w:r>
               <w:t>9664</w:t>
@@ -5132,7 +5198,7 @@
           </w:tcPr>
           <w:p>
             <w:pPr>
-              <w:cnfStyle w:val="000000010000" w:firstRow="0" w:lastRow="0" w:firstColumn="0" w:lastColumn="0" w:oddVBand="0" w:evenVBand="0" w:oddHBand="0" w:evenHBand="1" w:firstRowFirstColumn="0" w:firstRowLastColumn="0" w:lastRowFirstColumn="0" w:lastRowLastColumn="0"/>
+              <w:cnfStyle w:val="000000000000" w:firstRow="0" w:lastRow="0" w:firstColumn="0" w:lastColumn="0" w:oddVBand="0" w:evenVBand="0" w:oddHBand="0" w:evenHBand="0" w:firstRowFirstColumn="0" w:firstRowLastColumn="0" w:lastRowFirstColumn="0" w:lastRowLastColumn="0"/>
             </w:pPr>
             <w:r>
               <w:t>5742</w:t>
@@ -5144,6 +5210,7 @@
     <w:p/>
     <w:p>
       <w:r>
+        <w:lastRenderedPageBreak/>
         <w:t>Even though this is still not perfectly balanced (</w:t>
       </w:r>
       <w:proofErr w:type="gramStart"/>
@@ -5152,10 +5219,7 @@
       </w:r>
       <w:proofErr w:type="gramEnd"/>
       <w:r>
-        <w:t xml:space="preserve"> a 1:1 ratio), we </w:t>
-      </w:r>
-      <w:r>
-        <w:t>contend that this prepares the data in an accurate and unbiased manner for classification. As we tried different techniques and ratios of data points to under/oversample, we applied PCA after the resampling to observe the distribution. Here are the 2-D and 3-D representations of the top three principal components of the resampled data:</w:t>
+        <w:t xml:space="preserve"> a 1:1 ratio), we contend that this prepares the data in an accurate and unbiased manner for classification. As we tried different techniques and ratios of data points to under/oversample, we applied PCA after the resampling to observe the distribution. Here are the 2-D and 3-D representations of the top three principal components of the resampled data:</w:t>
       </w:r>
     </w:p>
     <w:p>
@@ -5187,7 +5251,7 @@
                     <pic:cNvPicPr/>
                   </pic:nvPicPr>
                   <pic:blipFill>
-                    <a:blip r:embed="rId25">
+                    <a:blip r:embed="rId26">
                       <a:extLst>
                         <a:ext uri="{28A0092B-C50C-407E-A947-70E740481C1C}">
                           <a14:useLocalDpi xmlns:a14="http://schemas.microsoft.com/office/drawing/2010/main" val="0"/>
@@ -5259,7 +5323,7 @@
                     <pic:cNvPicPr/>
                   </pic:nvPicPr>
                   <pic:blipFill>
-                    <a:blip r:embed="rId26">
+                    <a:blip r:embed="rId27">
                       <a:extLst>
                         <a:ext uri="{28A0092B-C50C-407E-A947-70E740481C1C}">
                           <a14:useLocalDpi xmlns:a14="http://schemas.microsoft.com/office/drawing/2010/main" val="0"/>
@@ -5317,7 +5381,7 @@
       <w:pPr>
         <w:pStyle w:val="Heading2"/>
       </w:pPr>
-      <w:bookmarkStart w:id="14" w:name="_Toc89698226"/>
+      <w:bookmarkStart w:id="17" w:name="_Toc89698226"/>
     </w:p>
     <w:p>
       <w:pPr>
@@ -5360,15 +5424,11 @@
       <w:r>
         <w:t xml:space="preserve"> and Final Results</w:t>
       </w:r>
-      <w:bookmarkEnd w:id="14"/>
-    </w:p>
-    <w:p>
-      <w:r>
-        <w:t xml:space="preserve">After preparing the data, we will analyze the data using the various classification models that we have learned so far in class including, but not limited to, Naïve Bayes, K Nearest </w:t>
-      </w:r>
-      <w:r>
-        <w:lastRenderedPageBreak/>
-        <w:t xml:space="preserve">Neighbors, SVM, Logistic Regression, and Neural Networks. We will split the data into training, test, and validation sets, as we are using multiple models. By testing each of these methods, we hope to identify which one is most successful in classifying the adopted dogs as returned vs. </w:t>
+      <w:bookmarkEnd w:id="17"/>
+    </w:p>
+    <w:p>
+      <w:r>
+        <w:t xml:space="preserve">After preparing the data, we will analyze the data using the various classification models that we have learned so far in class including, but not limited to, Naïve Bayes, K Nearest Neighbors, SVM, Logistic Regression, and Neural Networks. We will split the data into training, test, and validation sets, as we are using multiple models. By testing each of these methods, we hope to identify which one is most successful in classifying the adopted dogs as returned vs. </w:t>
       </w:r>
       <w:proofErr w:type="gramStart"/>
       <w:r>
@@ -5728,6 +5788,7 @@
     <w:p/>
     <w:p>
       <w:r>
+        <w:lastRenderedPageBreak/>
         <w:t>To evaluate our models, we will look at their classification/misclassification rates using a confusion matrix, as well as their precision, recall, and F1 scores. These metrics are essential in judging the outcome of a classification model, which is why we will use it to evaluate ours. We will compare the results of our test and validation sets in order to determine which model is the most accurate. We’ll also take note of the performance efficiency of each model.</w:t>
       </w:r>
     </w:p>
@@ -5735,6 +5796,154 @@
     <w:p>
       <w:r>
         <w:t>If our models are accurate, they can be integrated into the nonprofit’s systems to classify new dogs that come into the nonprofit. If a dog is classified into the return group, the nonprofit can ensure that the dog is well matched with its new adopter and reach out to the adopter to provide additional support to prevent the dog from being returned. We plan to construct this project so that the nonprofit’s data team can continue to use it, helping to place more rescued dogs in loving homes and keep them there.</w:t>
+      </w:r>
+    </w:p>
+    <w:p/>
+    <w:p/>
+    <w:p>
+      <w:r>
+        <w:t>Naïve Bayes</w:t>
+      </w:r>
+    </w:p>
+    <w:p>
+      <w:r>
+        <w:rPr>
+          <w:noProof/>
+        </w:rPr>
+        <w:drawing>
+          <wp:inline distT="0" distB="0" distL="0" distR="0" wp14:anchorId="41D966B0" wp14:editId="4C453BA3">
+            <wp:extent cx="5029200" cy="3771900"/>
+            <wp:effectExtent l="0" t="0" r="0" b="0"/>
+            <wp:docPr id="8" name="Picture 8" descr="Chart&#10;&#10;Description automatically generated"/>
+            <wp:cNvGraphicFramePr>
+              <a:graphicFrameLocks xmlns:a="http://schemas.openxmlformats.org/drawingml/2006/main" noChangeAspect="1"/>
+            </wp:cNvGraphicFramePr>
+            <a:graphic xmlns:a="http://schemas.openxmlformats.org/drawingml/2006/main">
+              <a:graphicData uri="http://schemas.openxmlformats.org/drawingml/2006/picture">
+                <pic:pic xmlns:pic="http://schemas.openxmlformats.org/drawingml/2006/picture">
+                  <pic:nvPicPr>
+                    <pic:cNvPr id="8" name="Picture 8" descr="Chart&#10;&#10;Description automatically generated"/>
+                    <pic:cNvPicPr/>
+                  </pic:nvPicPr>
+                  <pic:blipFill>
+                    <a:blip r:embed="rId28">
+                      <a:extLst>
+                        <a:ext uri="{28A0092B-C50C-407E-A947-70E740481C1C}">
+                          <a14:useLocalDpi xmlns:a14="http://schemas.microsoft.com/office/drawing/2010/main" val="0"/>
+                        </a:ext>
+                      </a:extLst>
+                    </a:blip>
+                    <a:stretch>
+                      <a:fillRect/>
+                    </a:stretch>
+                  </pic:blipFill>
+                  <pic:spPr>
+                    <a:xfrm>
+                      <a:off x="0" y="0"/>
+                      <a:ext cx="5033727" cy="3775295"/>
+                    </a:xfrm>
+                    <a:prstGeom prst="rect">
+                      <a:avLst/>
+                    </a:prstGeom>
+                  </pic:spPr>
+                </pic:pic>
+              </a:graphicData>
+            </a:graphic>
+          </wp:inline>
+        </w:drawing>
+      </w:r>
+    </w:p>
+    <w:p>
+      <w:r>
+        <w:rPr>
+          <w:noProof/>
+        </w:rPr>
+        <w:drawing>
+          <wp:inline distT="0" distB="0" distL="0" distR="0" wp14:anchorId="13A2A9E9" wp14:editId="625D1DF1">
+            <wp:extent cx="5522987" cy="484633"/>
+            <wp:effectExtent l="0" t="0" r="1905" b="0"/>
+            <wp:docPr id="7" name="Picture 7" descr="A picture containing graphical user interface&#10;&#10;Description automatically generated"/>
+            <wp:cNvGraphicFramePr>
+              <a:graphicFrameLocks xmlns:a="http://schemas.openxmlformats.org/drawingml/2006/main" noChangeAspect="1"/>
+            </wp:cNvGraphicFramePr>
+            <a:graphic xmlns:a="http://schemas.openxmlformats.org/drawingml/2006/main">
+              <a:graphicData uri="http://schemas.openxmlformats.org/drawingml/2006/picture">
+                <pic:pic xmlns:pic="http://schemas.openxmlformats.org/drawingml/2006/picture">
+                  <pic:nvPicPr>
+                    <pic:cNvPr id="7" name="Picture 7" descr="A picture containing graphical user interface&#10;&#10;Description automatically generated"/>
+                    <pic:cNvPicPr/>
+                  </pic:nvPicPr>
+                  <pic:blipFill>
+                    <a:blip r:embed="rId29">
+                      <a:extLst>
+                        <a:ext uri="{28A0092B-C50C-407E-A947-70E740481C1C}">
+                          <a14:useLocalDpi xmlns:a14="http://schemas.microsoft.com/office/drawing/2010/main" val="0"/>
+                        </a:ext>
+                      </a:extLst>
+                    </a:blip>
+                    <a:stretch>
+                      <a:fillRect/>
+                    </a:stretch>
+                  </pic:blipFill>
+                  <pic:spPr>
+                    <a:xfrm>
+                      <a:off x="0" y="0"/>
+                      <a:ext cx="5522987" cy="484633"/>
+                    </a:xfrm>
+                    <a:prstGeom prst="rect">
+                      <a:avLst/>
+                    </a:prstGeom>
+                  </pic:spPr>
+                </pic:pic>
+              </a:graphicData>
+            </a:graphic>
+          </wp:inline>
+        </w:drawing>
+      </w:r>
+    </w:p>
+    <w:p/>
+    <w:p/>
+    <w:p/>
+    <w:p/>
+    <w:p/>
+    <w:p/>
+    <w:p>
+      <w:r>
+        <w:lastRenderedPageBreak/>
+        <w:t>KNN</w:t>
+      </w:r>
+    </w:p>
+    <w:p/>
+    <w:p/>
+    <w:p/>
+    <w:p>
+      <w:r>
+        <w:t>Logistic Regression</w:t>
+      </w:r>
+    </w:p>
+    <w:p>
+      <w:r>
+        <w:t>SVM</w:t>
+      </w:r>
+    </w:p>
+    <w:p>
+      <w:r>
+        <w:t>Kernel SVM</w:t>
+      </w:r>
+    </w:p>
+    <w:p>
+      <w:r>
+        <w:t>Neural Networks</w:t>
+      </w:r>
+    </w:p>
+    <w:p>
+      <w:r>
+        <w:t>Decision Tree</w:t>
+      </w:r>
+    </w:p>
+    <w:p>
+      <w:r>
+        <w:t>Random Forest</w:t>
       </w:r>
     </w:p>
     <w:p/>
@@ -5778,10 +5987,23 @@
         <w:annotationRef/>
       </w:r>
       <w:r>
-        <w:t xml:space="preserve">Thoughts on me linking to the GitHub </w:t>
-      </w:r>
-      <w:r>
-        <w:t>issues? I think it could be a nice touch to show the level of effort applied to this project.</w:t>
+        <w:t>Thoughts on me linking to the GitHub issues? I think it could be a nice touch to show the level of effort applied to this project.</w:t>
+      </w:r>
+    </w:p>
+  </w:comment>
+  <w:comment w:id="7" w:author="Rachel Kelley" w:date="2021-12-10T07:46:00Z" w:initials="RK">
+    <w:p>
+      <w:pPr>
+        <w:pStyle w:val="CommentText"/>
+      </w:pPr>
+      <w:r>
+        <w:rPr>
+          <w:rStyle w:val="CommentReference"/>
+        </w:rPr>
+        <w:annotationRef/>
+      </w:r>
+      <w:r>
+        <w:t>I think we should link to it! It’ll be a good way to show the project in its entirety.</w:t>
       </w:r>
     </w:p>
   </w:comment>
@@ -5792,6 +6014,7 @@
 <w15:commentsEx xmlns:wpc="http://schemas.microsoft.com/office/word/2010/wordprocessingCanvas" xmlns:cx="http://schemas.microsoft.com/office/drawing/2014/chartex" xmlns:cx1="http://schemas.microsoft.com/office/drawing/2015/9/8/chartex" xmlns:cx2="http://schemas.microsoft.com/office/drawing/2015/10/21/chartex" xmlns:cx3="http://schemas.microsoft.com/office/drawing/2016/5/9/chartex" xmlns:cx4="http://schemas.microsoft.com/office/drawing/2016/5/10/chartex" xmlns:cx5="http://schemas.microsoft.com/office/drawing/2016/5/11/chartex" xmlns:cx6="http://schemas.microsoft.com/office/drawing/2016/5/12/chartex" xmlns:cx7="http://schemas.microsoft.com/office/drawing/2016/5/13/chartex" xmlns:cx8="http://schemas.microsoft.com/office/drawing/2016/5/14/chartex" xmlns:mc="http://schemas.openxmlformats.org/markup-compatibility/2006" xmlns:aink="http://schemas.microsoft.com/office/drawing/2016/ink" xmlns:am3d="http://schemas.microsoft.com/office/drawing/2017/model3d" xmlns:o="urn:schemas-microsoft-com:office:office" xmlns:r="http://schemas.openxmlformats.org/officeDocument/2006/relationships" xmlns:m="http://schemas.openxmlformats.org/officeDocument/2006/math" xmlns:v="urn:schemas-microsoft-com:vml" xmlns:wp14="http://schemas.microsoft.com/office/word/2010/wordprocessingDrawing" xmlns:wp="http://schemas.openxmlformats.org/drawingml/2006/wordprocessingDrawing" xmlns:w10="urn:schemas-microsoft-com:office:word" xmlns:w="http://schemas.openxmlformats.org/wordprocessingml/2006/main" xmlns:w14="http://schemas.microsoft.com/office/word/2010/wordml" xmlns:w15="http://schemas.microsoft.com/office/word/2012/wordml" xmlns:w16cex="http://schemas.microsoft.com/office/word/2018/wordml/cex" xmlns:w16cid="http://schemas.microsoft.com/office/word/2016/wordml/cid" xmlns:w16="http://schemas.microsoft.com/office/word/2018/wordml" xmlns:w16sdtdh="http://schemas.microsoft.com/office/word/2020/wordml/sdtdatahash" xmlns:w16se="http://schemas.microsoft.com/office/word/2015/wordml/symex" xmlns:wpg="http://schemas.microsoft.com/office/word/2010/wordprocessingGroup" xmlns:wpi="http://schemas.microsoft.com/office/word/2010/wordprocessingInk" xmlns:wne="http://schemas.microsoft.com/office/word/2006/wordml" xmlns:wps="http://schemas.microsoft.com/office/word/2010/wordprocessingShape" mc:Ignorable="w14 w15 w16se w16cid w16 w16cex w16sdtdh wp14">
   <w15:commentEx w15:paraId="631E8136" w15:done="0"/>
   <w15:commentEx w15:paraId="29A00AA5" w15:done="0"/>
+  <w15:commentEx w15:paraId="6384F462" w15:paraIdParent="29A00AA5" w15:done="0"/>
 </w15:commentsEx>
 </file>
 
@@ -5799,6 +6022,7 @@
 <w16cex:commentsExtensible xmlns:wpc="http://schemas.microsoft.com/office/word/2010/wordprocessingCanvas" xmlns:cx="http://schemas.microsoft.com/office/drawing/2014/chartex" xmlns:cx1="http://schemas.microsoft.com/office/drawing/2015/9/8/chartex" xmlns:cx2="http://schemas.microsoft.com/office/drawing/2015/10/21/chartex" xmlns:cx3="http://schemas.microsoft.com/office/drawing/2016/5/9/chartex" xmlns:cx4="http://schemas.microsoft.com/office/drawing/2016/5/10/chartex" xmlns:cx5="http://schemas.microsoft.com/office/drawing/2016/5/11/chartex" xmlns:cx6="http://schemas.microsoft.com/office/drawing/2016/5/12/chartex" xmlns:cx7="http://schemas.microsoft.com/office/drawing/2016/5/13/chartex" xmlns:cx8="http://schemas.microsoft.com/office/drawing/2016/5/14/chartex" xmlns:mc="http://schemas.openxmlformats.org/markup-compatibility/2006" xmlns:aink="http://schemas.microsoft.com/office/drawing/2016/ink" xmlns:am3d="http://schemas.microsoft.com/office/drawing/2017/model3d" xmlns:o="urn:schemas-microsoft-com:office:office" xmlns:r="http://schemas.openxmlformats.org/officeDocument/2006/relationships" xmlns:m="http://schemas.openxmlformats.org/officeDocument/2006/math" xmlns:v="urn:schemas-microsoft-com:vml" xmlns:wp14="http://schemas.microsoft.com/office/word/2010/wordprocessingDrawing" xmlns:wp="http://schemas.openxmlformats.org/drawingml/2006/wordprocessingDrawing" xmlns:w10="urn:schemas-microsoft-com:office:word" xmlns:w="http://schemas.openxmlformats.org/wordprocessingml/2006/main" xmlns:w14="http://schemas.microsoft.com/office/word/2010/wordml" xmlns:w15="http://schemas.microsoft.com/office/word/2012/wordml" xmlns:w16cex="http://schemas.microsoft.com/office/word/2018/wordml/cex" xmlns:w16cid="http://schemas.microsoft.com/office/word/2016/wordml/cid" xmlns:w16="http://schemas.microsoft.com/office/word/2018/wordml" xmlns:w16sdtdh="http://schemas.microsoft.com/office/word/2020/wordml/sdtdatahash" xmlns:w16se="http://schemas.microsoft.com/office/word/2015/wordml/symex" xmlns:wpg="http://schemas.microsoft.com/office/word/2010/wordprocessingGroup" xmlns:wpi="http://schemas.microsoft.com/office/word/2010/wordprocessingInk" xmlns:wne="http://schemas.microsoft.com/office/word/2006/wordml" xmlns:wps="http://schemas.microsoft.com/office/word/2010/wordprocessingShape" mc:Ignorable="w14 w15 w16se w16cid w16 w16cex w16sdtdh wp14">
   <w16cex:commentExtensible w16cex:durableId="255500DE" w16cex:dateUtc="2021-12-04T01:47:00Z"/>
   <w16cex:commentExtensible w16cex:durableId="255500C3" w16cex:dateUtc="2021-12-04T01:46:00Z"/>
+  <w16cex:commentExtensible w16cex:durableId="255D846F" w16cex:dateUtc="2021-12-10T12:46:00Z"/>
 </w16cex:commentsExtensible>
 </file>
 
@@ -5806,6 +6030,7 @@
 <w16cid:commentsIds xmlns:wpc="http://schemas.microsoft.com/office/word/2010/wordprocessingCanvas" xmlns:cx="http://schemas.microsoft.com/office/drawing/2014/chartex" xmlns:cx1="http://schemas.microsoft.com/office/drawing/2015/9/8/chartex" xmlns:cx2="http://schemas.microsoft.com/office/drawing/2015/10/21/chartex" xmlns:cx3="http://schemas.microsoft.com/office/drawing/2016/5/9/chartex" xmlns:cx4="http://schemas.microsoft.com/office/drawing/2016/5/10/chartex" xmlns:cx5="http://schemas.microsoft.com/office/drawing/2016/5/11/chartex" xmlns:cx6="http://schemas.microsoft.com/office/drawing/2016/5/12/chartex" xmlns:cx7="http://schemas.microsoft.com/office/drawing/2016/5/13/chartex" xmlns:cx8="http://schemas.microsoft.com/office/drawing/2016/5/14/chartex" xmlns:mc="http://schemas.openxmlformats.org/markup-compatibility/2006" xmlns:aink="http://schemas.microsoft.com/office/drawing/2016/ink" xmlns:am3d="http://schemas.microsoft.com/office/drawing/2017/model3d" xmlns:o="urn:schemas-microsoft-com:office:office" xmlns:r="http://schemas.openxmlformats.org/officeDocument/2006/relationships" xmlns:m="http://schemas.openxmlformats.org/officeDocument/2006/math" xmlns:v="urn:schemas-microsoft-com:vml" xmlns:wp14="http://schemas.microsoft.com/office/word/2010/wordprocessingDrawing" xmlns:wp="http://schemas.openxmlformats.org/drawingml/2006/wordprocessingDrawing" xmlns:w10="urn:schemas-microsoft-com:office:word" xmlns:w="http://schemas.openxmlformats.org/wordprocessingml/2006/main" xmlns:w14="http://schemas.microsoft.com/office/word/2010/wordml" xmlns:w15="http://schemas.microsoft.com/office/word/2012/wordml" xmlns:w16cex="http://schemas.microsoft.com/office/word/2018/wordml/cex" xmlns:w16cid="http://schemas.microsoft.com/office/word/2016/wordml/cid" xmlns:w16="http://schemas.microsoft.com/office/word/2018/wordml" xmlns:w16sdtdh="http://schemas.microsoft.com/office/word/2020/wordml/sdtdatahash" xmlns:w16se="http://schemas.microsoft.com/office/word/2015/wordml/symex" xmlns:wpg="http://schemas.microsoft.com/office/word/2010/wordprocessingGroup" xmlns:wpi="http://schemas.microsoft.com/office/word/2010/wordprocessingInk" xmlns:wne="http://schemas.microsoft.com/office/word/2006/wordml" xmlns:wps="http://schemas.microsoft.com/office/word/2010/wordprocessingShape" mc:Ignorable="w14 w15 w16se w16cid w16 w16cex w16sdtdh wp14">
   <w16cid:commentId w16cid:paraId="631E8136" w16cid:durableId="255500DE"/>
   <w16cid:commentId w16cid:paraId="29A00AA5" w16cid:durableId="255500C3"/>
+  <w16cid:commentId w16cid:paraId="6384F462" w16cid:durableId="255D846F"/>
 </w16cid:commentsIds>
 </file>
 
@@ -6392,6 +6617,9 @@
 <w15:people xmlns:wpc="http://schemas.microsoft.com/office/word/2010/wordprocessingCanvas" xmlns:cx="http://schemas.microsoft.com/office/drawing/2014/chartex" xmlns:cx1="http://schemas.microsoft.com/office/drawing/2015/9/8/chartex" xmlns:cx2="http://schemas.microsoft.com/office/drawing/2015/10/21/chartex" xmlns:cx3="http://schemas.microsoft.com/office/drawing/2016/5/9/chartex" xmlns:cx4="http://schemas.microsoft.com/office/drawing/2016/5/10/chartex" xmlns:cx5="http://schemas.microsoft.com/office/drawing/2016/5/11/chartex" xmlns:cx6="http://schemas.microsoft.com/office/drawing/2016/5/12/chartex" xmlns:cx7="http://schemas.microsoft.com/office/drawing/2016/5/13/chartex" xmlns:cx8="http://schemas.microsoft.com/office/drawing/2016/5/14/chartex" xmlns:mc="http://schemas.openxmlformats.org/markup-compatibility/2006" xmlns:aink="http://schemas.microsoft.com/office/drawing/2016/ink" xmlns:am3d="http://schemas.microsoft.com/office/drawing/2017/model3d" xmlns:o="urn:schemas-microsoft-com:office:office" xmlns:r="http://schemas.openxmlformats.org/officeDocument/2006/relationships" xmlns:m="http://schemas.openxmlformats.org/officeDocument/2006/math" xmlns:v="urn:schemas-microsoft-com:vml" xmlns:wp14="http://schemas.microsoft.com/office/word/2010/wordprocessingDrawing" xmlns:wp="http://schemas.openxmlformats.org/drawingml/2006/wordprocessingDrawing" xmlns:w10="urn:schemas-microsoft-com:office:word" xmlns:w="http://schemas.openxmlformats.org/wordprocessingml/2006/main" xmlns:w14="http://schemas.microsoft.com/office/word/2010/wordml" xmlns:w15="http://schemas.microsoft.com/office/word/2012/wordml" xmlns:w16cex="http://schemas.microsoft.com/office/word/2018/wordml/cex" xmlns:w16cid="http://schemas.microsoft.com/office/word/2016/wordml/cid" xmlns:w16="http://schemas.microsoft.com/office/word/2018/wordml" xmlns:w16sdtdh="http://schemas.microsoft.com/office/word/2020/wordml/sdtdatahash" xmlns:w16se="http://schemas.microsoft.com/office/word/2015/wordml/symex" xmlns:wpg="http://schemas.microsoft.com/office/word/2010/wordprocessingGroup" xmlns:wpi="http://schemas.microsoft.com/office/word/2010/wordprocessingInk" xmlns:wne="http://schemas.microsoft.com/office/word/2006/wordml" xmlns:wps="http://schemas.microsoft.com/office/word/2010/wordprocessingShape" mc:Ignorable="w14 w15 w16se w16cid w16 w16cex w16sdtdh wp14">
   <w15:person w15:author="Justin Schulberg">
     <w15:presenceInfo w15:providerId="Windows Live" w15:userId="d87e2c47c4a28fdc"/>
+  </w15:person>
+  <w15:person w15:author="Rachel Kelley">
+    <w15:presenceInfo w15:providerId="Windows Live" w15:userId="e6bf9f725925b027"/>
   </w15:person>
 </w15:people>
 </file>

</xml_diff>

<commit_message>
created results comparison dataframe
</commit_message>
<xml_diff>
--- a/Reports/Final Project Report.docx
+++ b/Reports/Final Project Report.docx
@@ -5806,6 +5806,9 @@
       </w:r>
     </w:p>
     <w:p>
+      <w:pPr>
+        <w:jc w:val="center"/>
+      </w:pPr>
       <w:r>
         <w:rPr>
           <w:noProof/>
@@ -5854,6 +5857,9 @@
       </w:r>
     </w:p>
     <w:p>
+      <w:pPr>
+        <w:jc w:val="center"/>
+      </w:pPr>
       <w:r>
         <w:rPr>
           <w:noProof/>
@@ -5913,40 +5919,890 @@
         <w:t>KNN</w:t>
       </w:r>
     </w:p>
+    <w:p>
+      <w:pPr>
+        <w:jc w:val="center"/>
+      </w:pPr>
+      <w:r>
+        <w:rPr>
+          <w:noProof/>
+        </w:rPr>
+        <w:drawing>
+          <wp:inline distT="0" distB="0" distL="0" distR="0" wp14:anchorId="5C368084" wp14:editId="0665DA6C">
+            <wp:extent cx="4731327" cy="3377460"/>
+            <wp:effectExtent l="0" t="0" r="0" b="0"/>
+            <wp:docPr id="10" name="Picture 10"/>
+            <wp:cNvGraphicFramePr>
+              <a:graphicFrameLocks xmlns:a="http://schemas.openxmlformats.org/drawingml/2006/main" noChangeAspect="1"/>
+            </wp:cNvGraphicFramePr>
+            <a:graphic xmlns:a="http://schemas.openxmlformats.org/drawingml/2006/main">
+              <a:graphicData uri="http://schemas.openxmlformats.org/drawingml/2006/picture">
+                <pic:pic xmlns:pic="http://schemas.openxmlformats.org/drawingml/2006/picture">
+                  <pic:nvPicPr>
+                    <pic:cNvPr id="10" name="Picture 10"/>
+                    <pic:cNvPicPr/>
+                  </pic:nvPicPr>
+                  <pic:blipFill rotWithShape="1">
+                    <a:blip r:embed="rId30">
+                      <a:extLst>
+                        <a:ext uri="{28A0092B-C50C-407E-A947-70E740481C1C}">
+                          <a14:useLocalDpi xmlns:a14="http://schemas.microsoft.com/office/drawing/2010/main" val="0"/>
+                        </a:ext>
+                      </a:extLst>
+                    </a:blip>
+                    <a:srcRect t="4820"/>
+                    <a:stretch/>
+                  </pic:blipFill>
+                  <pic:spPr bwMode="auto">
+                    <a:xfrm>
+                      <a:off x="0" y="0"/>
+                      <a:ext cx="4738426" cy="3382528"/>
+                    </a:xfrm>
+                    <a:prstGeom prst="rect">
+                      <a:avLst/>
+                    </a:prstGeom>
+                    <a:ln>
+                      <a:noFill/>
+                    </a:ln>
+                    <a:extLst>
+                      <a:ext uri="{53640926-AAD7-44D8-BBD7-CCE9431645EC}">
+                        <a14:shadowObscured xmlns:a14="http://schemas.microsoft.com/office/drawing/2010/main"/>
+                      </a:ext>
+                    </a:extLst>
+                  </pic:spPr>
+                </pic:pic>
+              </a:graphicData>
+            </a:graphic>
+          </wp:inline>
+        </w:drawing>
+      </w:r>
+    </w:p>
+    <w:p>
+      <w:r>
+        <w:rPr>
+          <w:noProof/>
+        </w:rPr>
+        <w:drawing>
+          <wp:inline distT="0" distB="0" distL="0" distR="0" wp14:anchorId="3E13ABDA" wp14:editId="11E0B7A5">
+            <wp:extent cx="5376683" cy="484633"/>
+            <wp:effectExtent l="0" t="0" r="0" b="0"/>
+            <wp:docPr id="9" name="Picture 9"/>
+            <wp:cNvGraphicFramePr>
+              <a:graphicFrameLocks xmlns:a="http://schemas.openxmlformats.org/drawingml/2006/main" noChangeAspect="1"/>
+            </wp:cNvGraphicFramePr>
+            <a:graphic xmlns:a="http://schemas.openxmlformats.org/drawingml/2006/main">
+              <a:graphicData uri="http://schemas.openxmlformats.org/drawingml/2006/picture">
+                <pic:pic xmlns:pic="http://schemas.openxmlformats.org/drawingml/2006/picture">
+                  <pic:nvPicPr>
+                    <pic:cNvPr id="9" name="Picture 9"/>
+                    <pic:cNvPicPr/>
+                  </pic:nvPicPr>
+                  <pic:blipFill>
+                    <a:blip r:embed="rId31">
+                      <a:extLst>
+                        <a:ext uri="{28A0092B-C50C-407E-A947-70E740481C1C}">
+                          <a14:useLocalDpi xmlns:a14="http://schemas.microsoft.com/office/drawing/2010/main" val="0"/>
+                        </a:ext>
+                      </a:extLst>
+                    </a:blip>
+                    <a:stretch>
+                      <a:fillRect/>
+                    </a:stretch>
+                  </pic:blipFill>
+                  <pic:spPr>
+                    <a:xfrm>
+                      <a:off x="0" y="0"/>
+                      <a:ext cx="5376683" cy="484633"/>
+                    </a:xfrm>
+                    <a:prstGeom prst="rect">
+                      <a:avLst/>
+                    </a:prstGeom>
+                  </pic:spPr>
+                </pic:pic>
+              </a:graphicData>
+            </a:graphic>
+          </wp:inline>
+        </w:drawing>
+      </w:r>
+    </w:p>
+    <w:p/>
+    <w:p>
+      <w:r>
+        <w:t>Logistic Regression</w:t>
+      </w:r>
+    </w:p>
+    <w:p>
+      <w:r>
+        <w:rPr>
+          <w:noProof/>
+        </w:rPr>
+        <w:drawing>
+          <wp:inline distT="0" distB="0" distL="0" distR="0" wp14:anchorId="021429B0" wp14:editId="79B460CF">
+            <wp:extent cx="4793673" cy="3412121"/>
+            <wp:effectExtent l="0" t="0" r="6985" b="0"/>
+            <wp:docPr id="11" name="Picture 11"/>
+            <wp:cNvGraphicFramePr>
+              <a:graphicFrameLocks xmlns:a="http://schemas.openxmlformats.org/drawingml/2006/main" noChangeAspect="1"/>
+            </wp:cNvGraphicFramePr>
+            <a:graphic xmlns:a="http://schemas.openxmlformats.org/drawingml/2006/main">
+              <a:graphicData uri="http://schemas.openxmlformats.org/drawingml/2006/picture">
+                <pic:pic xmlns:pic="http://schemas.openxmlformats.org/drawingml/2006/picture">
+                  <pic:nvPicPr>
+                    <pic:cNvPr id="11" name="Picture 11"/>
+                    <pic:cNvPicPr/>
+                  </pic:nvPicPr>
+                  <pic:blipFill rotWithShape="1">
+                    <a:blip r:embed="rId32">
+                      <a:extLst>
+                        <a:ext uri="{28A0092B-C50C-407E-A947-70E740481C1C}">
+                          <a14:useLocalDpi xmlns:a14="http://schemas.microsoft.com/office/drawing/2010/main" val="0"/>
+                        </a:ext>
+                      </a:extLst>
+                    </a:blip>
+                    <a:srcRect t="5094"/>
+                    <a:stretch/>
+                  </pic:blipFill>
+                  <pic:spPr bwMode="auto">
+                    <a:xfrm>
+                      <a:off x="0" y="0"/>
+                      <a:ext cx="4813625" cy="3426323"/>
+                    </a:xfrm>
+                    <a:prstGeom prst="rect">
+                      <a:avLst/>
+                    </a:prstGeom>
+                    <a:ln>
+                      <a:noFill/>
+                    </a:ln>
+                    <a:extLst>
+                      <a:ext uri="{53640926-AAD7-44D8-BBD7-CCE9431645EC}">
+                        <a14:shadowObscured xmlns:a14="http://schemas.microsoft.com/office/drawing/2010/main"/>
+                      </a:ext>
+                    </a:extLst>
+                  </pic:spPr>
+                </pic:pic>
+              </a:graphicData>
+            </a:graphic>
+          </wp:inline>
+        </w:drawing>
+      </w:r>
+    </w:p>
+    <w:p>
+      <w:r>
+        <w:rPr>
+          <w:noProof/>
+        </w:rPr>
+        <w:lastRenderedPageBreak/>
+        <w:drawing>
+          <wp:inline distT="0" distB="0" distL="0" distR="0" wp14:anchorId="7C60E8B0" wp14:editId="1DB04B60">
+            <wp:extent cx="5852172" cy="484633"/>
+            <wp:effectExtent l="0" t="0" r="0" b="0"/>
+            <wp:docPr id="12" name="Picture 12"/>
+            <wp:cNvGraphicFramePr>
+              <a:graphicFrameLocks xmlns:a="http://schemas.openxmlformats.org/drawingml/2006/main" noChangeAspect="1"/>
+            </wp:cNvGraphicFramePr>
+            <a:graphic xmlns:a="http://schemas.openxmlformats.org/drawingml/2006/main">
+              <a:graphicData uri="http://schemas.openxmlformats.org/drawingml/2006/picture">
+                <pic:pic xmlns:pic="http://schemas.openxmlformats.org/drawingml/2006/picture">
+                  <pic:nvPicPr>
+                    <pic:cNvPr id="12" name="Picture 12"/>
+                    <pic:cNvPicPr/>
+                  </pic:nvPicPr>
+                  <pic:blipFill>
+                    <a:blip r:embed="rId33">
+                      <a:extLst>
+                        <a:ext uri="{28A0092B-C50C-407E-A947-70E740481C1C}">
+                          <a14:useLocalDpi xmlns:a14="http://schemas.microsoft.com/office/drawing/2010/main" val="0"/>
+                        </a:ext>
+                      </a:extLst>
+                    </a:blip>
+                    <a:stretch>
+                      <a:fillRect/>
+                    </a:stretch>
+                  </pic:blipFill>
+                  <pic:spPr>
+                    <a:xfrm>
+                      <a:off x="0" y="0"/>
+                      <a:ext cx="5852172" cy="484633"/>
+                    </a:xfrm>
+                    <a:prstGeom prst="rect">
+                      <a:avLst/>
+                    </a:prstGeom>
+                  </pic:spPr>
+                </pic:pic>
+              </a:graphicData>
+            </a:graphic>
+          </wp:inline>
+        </w:drawing>
+      </w:r>
+    </w:p>
+    <w:p/>
+    <w:p>
+      <w:r>
+        <w:t>SVM</w:t>
+      </w:r>
+    </w:p>
+    <w:p>
+      <w:r>
+        <w:rPr>
+          <w:noProof/>
+        </w:rPr>
+        <w:drawing>
+          <wp:inline distT="0" distB="0" distL="0" distR="0" wp14:anchorId="391190E6" wp14:editId="3DB946EE">
+            <wp:extent cx="5541817" cy="4156363"/>
+            <wp:effectExtent l="0" t="0" r="1905" b="0"/>
+            <wp:docPr id="13" name="Picture 13"/>
+            <wp:cNvGraphicFramePr>
+              <a:graphicFrameLocks xmlns:a="http://schemas.openxmlformats.org/drawingml/2006/main" noChangeAspect="1"/>
+            </wp:cNvGraphicFramePr>
+            <a:graphic xmlns:a="http://schemas.openxmlformats.org/drawingml/2006/main">
+              <a:graphicData uri="http://schemas.openxmlformats.org/drawingml/2006/picture">
+                <pic:pic xmlns:pic="http://schemas.openxmlformats.org/drawingml/2006/picture">
+                  <pic:nvPicPr>
+                    <pic:cNvPr id="13" name="Picture 13"/>
+                    <pic:cNvPicPr/>
+                  </pic:nvPicPr>
+                  <pic:blipFill>
+                    <a:blip r:embed="rId34">
+                      <a:extLst>
+                        <a:ext uri="{28A0092B-C50C-407E-A947-70E740481C1C}">
+                          <a14:useLocalDpi xmlns:a14="http://schemas.microsoft.com/office/drawing/2010/main" val="0"/>
+                        </a:ext>
+                      </a:extLst>
+                    </a:blip>
+                    <a:stretch>
+                      <a:fillRect/>
+                    </a:stretch>
+                  </pic:blipFill>
+                  <pic:spPr>
+                    <a:xfrm>
+                      <a:off x="0" y="0"/>
+                      <a:ext cx="5543986" cy="4157990"/>
+                    </a:xfrm>
+                    <a:prstGeom prst="rect">
+                      <a:avLst/>
+                    </a:prstGeom>
+                  </pic:spPr>
+                </pic:pic>
+              </a:graphicData>
+            </a:graphic>
+          </wp:inline>
+        </w:drawing>
+      </w:r>
+    </w:p>
+    <w:p/>
+    <w:p>
+      <w:r>
+        <w:t>Kernel SVM</w:t>
+      </w:r>
+    </w:p>
+    <w:p>
+      <w:r>
+        <w:rPr>
+          <w:noProof/>
+        </w:rPr>
+        <w:lastRenderedPageBreak/>
+        <w:drawing>
+          <wp:inline distT="0" distB="0" distL="0" distR="0" wp14:anchorId="2D514B7A" wp14:editId="0786739E">
+            <wp:extent cx="5412509" cy="4059382"/>
+            <wp:effectExtent l="0" t="0" r="0" b="0"/>
+            <wp:docPr id="14" name="Picture 14"/>
+            <wp:cNvGraphicFramePr>
+              <a:graphicFrameLocks xmlns:a="http://schemas.openxmlformats.org/drawingml/2006/main" noChangeAspect="1"/>
+            </wp:cNvGraphicFramePr>
+            <a:graphic xmlns:a="http://schemas.openxmlformats.org/drawingml/2006/main">
+              <a:graphicData uri="http://schemas.openxmlformats.org/drawingml/2006/picture">
+                <pic:pic xmlns:pic="http://schemas.openxmlformats.org/drawingml/2006/picture">
+                  <pic:nvPicPr>
+                    <pic:cNvPr id="14" name="Picture 14"/>
+                    <pic:cNvPicPr/>
+                  </pic:nvPicPr>
+                  <pic:blipFill>
+                    <a:blip r:embed="rId35">
+                      <a:extLst>
+                        <a:ext uri="{28A0092B-C50C-407E-A947-70E740481C1C}">
+                          <a14:useLocalDpi xmlns:a14="http://schemas.microsoft.com/office/drawing/2010/main" val="0"/>
+                        </a:ext>
+                      </a:extLst>
+                    </a:blip>
+                    <a:stretch>
+                      <a:fillRect/>
+                    </a:stretch>
+                  </pic:blipFill>
+                  <pic:spPr>
+                    <a:xfrm>
+                      <a:off x="0" y="0"/>
+                      <a:ext cx="5417410" cy="4063057"/>
+                    </a:xfrm>
+                    <a:prstGeom prst="rect">
+                      <a:avLst/>
+                    </a:prstGeom>
+                  </pic:spPr>
+                </pic:pic>
+              </a:graphicData>
+            </a:graphic>
+          </wp:inline>
+        </w:drawing>
+      </w:r>
+    </w:p>
+    <w:p>
+      <w:r>
+        <w:t>Neural Networks</w:t>
+      </w:r>
+    </w:p>
+    <w:p>
+      <w:r>
+        <w:rPr>
+          <w:noProof/>
+        </w:rPr>
+        <w:lastRenderedPageBreak/>
+        <w:drawing>
+          <wp:inline distT="0" distB="0" distL="0" distR="0" wp14:anchorId="5F820CA7" wp14:editId="3FD23540">
+            <wp:extent cx="5396345" cy="4047259"/>
+            <wp:effectExtent l="0" t="0" r="0" b="0"/>
+            <wp:docPr id="15" name="Picture 15"/>
+            <wp:cNvGraphicFramePr>
+              <a:graphicFrameLocks xmlns:a="http://schemas.openxmlformats.org/drawingml/2006/main" noChangeAspect="1"/>
+            </wp:cNvGraphicFramePr>
+            <a:graphic xmlns:a="http://schemas.openxmlformats.org/drawingml/2006/main">
+              <a:graphicData uri="http://schemas.openxmlformats.org/drawingml/2006/picture">
+                <pic:pic xmlns:pic="http://schemas.openxmlformats.org/drawingml/2006/picture">
+                  <pic:nvPicPr>
+                    <pic:cNvPr id="15" name="Picture 15"/>
+                    <pic:cNvPicPr/>
+                  </pic:nvPicPr>
+                  <pic:blipFill>
+                    <a:blip r:embed="rId36">
+                      <a:extLst>
+                        <a:ext uri="{28A0092B-C50C-407E-A947-70E740481C1C}">
+                          <a14:useLocalDpi xmlns:a14="http://schemas.microsoft.com/office/drawing/2010/main" val="0"/>
+                        </a:ext>
+                      </a:extLst>
+                    </a:blip>
+                    <a:stretch>
+                      <a:fillRect/>
+                    </a:stretch>
+                  </pic:blipFill>
+                  <pic:spPr>
+                    <a:xfrm>
+                      <a:off x="0" y="0"/>
+                      <a:ext cx="5399520" cy="4049640"/>
+                    </a:xfrm>
+                    <a:prstGeom prst="rect">
+                      <a:avLst/>
+                    </a:prstGeom>
+                  </pic:spPr>
+                </pic:pic>
+              </a:graphicData>
+            </a:graphic>
+          </wp:inline>
+        </w:drawing>
+      </w:r>
+    </w:p>
+    <w:p>
+      <w:r>
+        <w:t>Decision Tree</w:t>
+      </w:r>
+    </w:p>
+    <w:p>
+      <w:r>
+        <w:rPr>
+          <w:noProof/>
+        </w:rPr>
+        <w:lastRenderedPageBreak/>
+        <w:drawing>
+          <wp:inline distT="0" distB="0" distL="0" distR="0" wp14:anchorId="382E716E" wp14:editId="394A4362">
+            <wp:extent cx="5412509" cy="4059382"/>
+            <wp:effectExtent l="0" t="0" r="0" b="0"/>
+            <wp:docPr id="16" name="Picture 16"/>
+            <wp:cNvGraphicFramePr>
+              <a:graphicFrameLocks xmlns:a="http://schemas.openxmlformats.org/drawingml/2006/main" noChangeAspect="1"/>
+            </wp:cNvGraphicFramePr>
+            <a:graphic xmlns:a="http://schemas.openxmlformats.org/drawingml/2006/main">
+              <a:graphicData uri="http://schemas.openxmlformats.org/drawingml/2006/picture">
+                <pic:pic xmlns:pic="http://schemas.openxmlformats.org/drawingml/2006/picture">
+                  <pic:nvPicPr>
+                    <pic:cNvPr id="16" name="Picture 16"/>
+                    <pic:cNvPicPr/>
+                  </pic:nvPicPr>
+                  <pic:blipFill>
+                    <a:blip r:embed="rId37">
+                      <a:extLst>
+                        <a:ext uri="{28A0092B-C50C-407E-A947-70E740481C1C}">
+                          <a14:useLocalDpi xmlns:a14="http://schemas.microsoft.com/office/drawing/2010/main" val="0"/>
+                        </a:ext>
+                      </a:extLst>
+                    </a:blip>
+                    <a:stretch>
+                      <a:fillRect/>
+                    </a:stretch>
+                  </pic:blipFill>
+                  <pic:spPr>
+                    <a:xfrm>
+                      <a:off x="0" y="0"/>
+                      <a:ext cx="5419792" cy="4064845"/>
+                    </a:xfrm>
+                    <a:prstGeom prst="rect">
+                      <a:avLst/>
+                    </a:prstGeom>
+                  </pic:spPr>
+                </pic:pic>
+              </a:graphicData>
+            </a:graphic>
+          </wp:inline>
+        </w:drawing>
+      </w:r>
+    </w:p>
+    <w:p>
+      <w:r>
+        <w:lastRenderedPageBreak/>
+        <w:t>Random Forest</w:t>
+      </w:r>
+      <w:r>
+        <w:rPr>
+          <w:noProof/>
+        </w:rPr>
+        <w:drawing>
+          <wp:inline distT="0" distB="0" distL="0" distR="0" wp14:anchorId="562EB7C7" wp14:editId="35415935">
+            <wp:extent cx="5551055" cy="4163291"/>
+            <wp:effectExtent l="0" t="0" r="0" b="8890"/>
+            <wp:docPr id="17" name="Picture 17"/>
+            <wp:cNvGraphicFramePr>
+              <a:graphicFrameLocks xmlns:a="http://schemas.openxmlformats.org/drawingml/2006/main" noChangeAspect="1"/>
+            </wp:cNvGraphicFramePr>
+            <a:graphic xmlns:a="http://schemas.openxmlformats.org/drawingml/2006/main">
+              <a:graphicData uri="http://schemas.openxmlformats.org/drawingml/2006/picture">
+                <pic:pic xmlns:pic="http://schemas.openxmlformats.org/drawingml/2006/picture">
+                  <pic:nvPicPr>
+                    <pic:cNvPr id="17" name="Picture 17"/>
+                    <pic:cNvPicPr/>
+                  </pic:nvPicPr>
+                  <pic:blipFill>
+                    <a:blip r:embed="rId38">
+                      <a:extLst>
+                        <a:ext uri="{28A0092B-C50C-407E-A947-70E740481C1C}">
+                          <a14:useLocalDpi xmlns:a14="http://schemas.microsoft.com/office/drawing/2010/main" val="0"/>
+                        </a:ext>
+                      </a:extLst>
+                    </a:blip>
+                    <a:stretch>
+                      <a:fillRect/>
+                    </a:stretch>
+                  </pic:blipFill>
+                  <pic:spPr>
+                    <a:xfrm>
+                      <a:off x="0" y="0"/>
+                      <a:ext cx="5553367" cy="4165025"/>
+                    </a:xfrm>
+                    <a:prstGeom prst="rect">
+                      <a:avLst/>
+                    </a:prstGeom>
+                  </pic:spPr>
+                </pic:pic>
+              </a:graphicData>
+            </a:graphic>
+          </wp:inline>
+        </w:drawing>
+      </w:r>
+    </w:p>
     <w:p/>
     <w:p/>
     <w:p/>
-    <w:p>
-      <w:r>
-        <w:t>Logistic Regression</w:t>
-      </w:r>
-    </w:p>
-    <w:p>
-      <w:r>
-        <w:t>SVM</w:t>
-      </w:r>
-    </w:p>
-    <w:p>
-      <w:r>
-        <w:t>Kernel SVM</w:t>
-      </w:r>
-    </w:p>
-    <w:p>
-      <w:r>
-        <w:t>Neural Networks</w:t>
-      </w:r>
-    </w:p>
-    <w:p>
-      <w:r>
-        <w:t>Decision Tree</w:t>
-      </w:r>
-    </w:p>
-    <w:p>
-      <w:r>
-        <w:t>Random Forest</w:t>
-      </w:r>
-    </w:p>
     <w:p/>
+    <w:p/>
+    <w:p/>
+    <w:p/>
+    <w:p/>
+    <w:p/>
+    <w:p/>
+    <w:p/>
+    <w:p/>
+    <w:p/>
+    <w:p/>
+    <w:p/>
+    <w:p/>
+    <w:p/>
+    <w:p/>
+    <w:p/>
+    <w:p>
+      <w:r>
+        <w:t>Comparison</w:t>
+      </w:r>
+    </w:p>
+    <w:p>
+      <w:r>
+        <w:rPr>
+          <w:noProof/>
+        </w:rPr>
+        <w:lastRenderedPageBreak/>
+        <w:drawing>
+          <wp:inline distT="0" distB="0" distL="0" distR="0" wp14:anchorId="79BAEE58" wp14:editId="67A4C651">
+            <wp:extent cx="5839691" cy="484505"/>
+            <wp:effectExtent l="0" t="0" r="8890" b="0"/>
+            <wp:docPr id="19" name="Picture 19"/>
+            <wp:cNvGraphicFramePr>
+              <a:graphicFrameLocks xmlns:a="http://schemas.openxmlformats.org/drawingml/2006/main" noChangeAspect="1"/>
+            </wp:cNvGraphicFramePr>
+            <a:graphic xmlns:a="http://schemas.openxmlformats.org/drawingml/2006/main">
+              <a:graphicData uri="http://schemas.openxmlformats.org/drawingml/2006/picture">
+                <pic:pic xmlns:pic="http://schemas.openxmlformats.org/drawingml/2006/picture">
+                  <pic:nvPicPr>
+                    <pic:cNvPr id="19" name="Picture 19"/>
+                    <pic:cNvPicPr/>
+                  </pic:nvPicPr>
+                  <pic:blipFill>
+                    <a:blip r:embed="rId29">
+                      <a:extLst>
+                        <a:ext uri="{28A0092B-C50C-407E-A947-70E740481C1C}">
+                          <a14:useLocalDpi xmlns:a14="http://schemas.microsoft.com/office/drawing/2010/main" val="0"/>
+                        </a:ext>
+                      </a:extLst>
+                    </a:blip>
+                    <a:stretch>
+                      <a:fillRect/>
+                    </a:stretch>
+                  </pic:blipFill>
+                  <pic:spPr>
+                    <a:xfrm>
+                      <a:off x="0" y="0"/>
+                      <a:ext cx="5844454" cy="484900"/>
+                    </a:xfrm>
+                    <a:prstGeom prst="rect">
+                      <a:avLst/>
+                    </a:prstGeom>
+                  </pic:spPr>
+                </pic:pic>
+              </a:graphicData>
+            </a:graphic>
+          </wp:inline>
+        </w:drawing>
+      </w:r>
+    </w:p>
+    <w:p>
+      <w:r>
+        <w:rPr>
+          <w:noProof/>
+        </w:rPr>
+        <w:drawing>
+          <wp:inline distT="0" distB="0" distL="0" distR="0" wp14:anchorId="62544C26" wp14:editId="6B617ED1">
+            <wp:extent cx="5852160" cy="484505"/>
+            <wp:effectExtent l="0" t="0" r="0" b="0"/>
+            <wp:docPr id="18" name="Picture 18"/>
+            <wp:cNvGraphicFramePr>
+              <a:graphicFrameLocks xmlns:a="http://schemas.openxmlformats.org/drawingml/2006/main" noChangeAspect="1"/>
+            </wp:cNvGraphicFramePr>
+            <a:graphic xmlns:a="http://schemas.openxmlformats.org/drawingml/2006/main">
+              <a:graphicData uri="http://schemas.openxmlformats.org/drawingml/2006/picture">
+                <pic:pic xmlns:pic="http://schemas.openxmlformats.org/drawingml/2006/picture">
+                  <pic:nvPicPr>
+                    <pic:cNvPr id="18" name="Picture 18"/>
+                    <pic:cNvPicPr/>
+                  </pic:nvPicPr>
+                  <pic:blipFill>
+                    <a:blip r:embed="rId31">
+                      <a:extLst>
+                        <a:ext uri="{28A0092B-C50C-407E-A947-70E740481C1C}">
+                          <a14:useLocalDpi xmlns:a14="http://schemas.microsoft.com/office/drawing/2010/main" val="0"/>
+                        </a:ext>
+                      </a:extLst>
+                    </a:blip>
+                    <a:stretch>
+                      <a:fillRect/>
+                    </a:stretch>
+                  </pic:blipFill>
+                  <pic:spPr>
+                    <a:xfrm>
+                      <a:off x="0" y="0"/>
+                      <a:ext cx="5854612" cy="484708"/>
+                    </a:xfrm>
+                    <a:prstGeom prst="rect">
+                      <a:avLst/>
+                    </a:prstGeom>
+                  </pic:spPr>
+                </pic:pic>
+              </a:graphicData>
+            </a:graphic>
+          </wp:inline>
+        </w:drawing>
+      </w:r>
+      <w:r>
+        <w:rPr>
+          <w:noProof/>
+        </w:rPr>
+        <w:drawing>
+          <wp:inline distT="0" distB="0" distL="0" distR="0" wp14:anchorId="5C0A3EA2" wp14:editId="2E5B3EF0">
+            <wp:extent cx="5852172" cy="484633"/>
+            <wp:effectExtent l="0" t="0" r="0" b="0"/>
+            <wp:docPr id="22" name="Picture 22"/>
+            <wp:cNvGraphicFramePr>
+              <a:graphicFrameLocks xmlns:a="http://schemas.openxmlformats.org/drawingml/2006/main" noChangeAspect="1"/>
+            </wp:cNvGraphicFramePr>
+            <a:graphic xmlns:a="http://schemas.openxmlformats.org/drawingml/2006/main">
+              <a:graphicData uri="http://schemas.openxmlformats.org/drawingml/2006/picture">
+                <pic:pic xmlns:pic="http://schemas.openxmlformats.org/drawingml/2006/picture">
+                  <pic:nvPicPr>
+                    <pic:cNvPr id="22" name="Picture 22"/>
+                    <pic:cNvPicPr/>
+                  </pic:nvPicPr>
+                  <pic:blipFill>
+                    <a:blip r:embed="rId33">
+                      <a:extLst>
+                        <a:ext uri="{28A0092B-C50C-407E-A947-70E740481C1C}">
+                          <a14:useLocalDpi xmlns:a14="http://schemas.microsoft.com/office/drawing/2010/main" val="0"/>
+                        </a:ext>
+                      </a:extLst>
+                    </a:blip>
+                    <a:stretch>
+                      <a:fillRect/>
+                    </a:stretch>
+                  </pic:blipFill>
+                  <pic:spPr>
+                    <a:xfrm>
+                      <a:off x="0" y="0"/>
+                      <a:ext cx="5852172" cy="484633"/>
+                    </a:xfrm>
+                    <a:prstGeom prst="rect">
+                      <a:avLst/>
+                    </a:prstGeom>
+                  </pic:spPr>
+                </pic:pic>
+              </a:graphicData>
+            </a:graphic>
+          </wp:inline>
+        </w:drawing>
+      </w:r>
+      <w:r>
+        <w:rPr>
+          <w:noProof/>
+        </w:rPr>
+        <w:drawing>
+          <wp:inline distT="0" distB="0" distL="0" distR="0" wp14:anchorId="6FC54AEB" wp14:editId="0C39D801">
+            <wp:extent cx="5852160" cy="484505"/>
+            <wp:effectExtent l="0" t="0" r="0" b="0"/>
+            <wp:docPr id="25" name="Picture 25"/>
+            <wp:cNvGraphicFramePr>
+              <a:graphicFrameLocks xmlns:a="http://schemas.openxmlformats.org/drawingml/2006/main" noChangeAspect="1"/>
+            </wp:cNvGraphicFramePr>
+            <a:graphic xmlns:a="http://schemas.openxmlformats.org/drawingml/2006/main">
+              <a:graphicData uri="http://schemas.openxmlformats.org/drawingml/2006/picture">
+                <pic:pic xmlns:pic="http://schemas.openxmlformats.org/drawingml/2006/picture">
+                  <pic:nvPicPr>
+                    <pic:cNvPr id="25" name="Picture 25"/>
+                    <pic:cNvPicPr/>
+                  </pic:nvPicPr>
+                  <pic:blipFill>
+                    <a:blip r:embed="rId39">
+                      <a:extLst>
+                        <a:ext uri="{28A0092B-C50C-407E-A947-70E740481C1C}">
+                          <a14:useLocalDpi xmlns:a14="http://schemas.microsoft.com/office/drawing/2010/main" val="0"/>
+                        </a:ext>
+                      </a:extLst>
+                    </a:blip>
+                    <a:stretch>
+                      <a:fillRect/>
+                    </a:stretch>
+                  </pic:blipFill>
+                  <pic:spPr>
+                    <a:xfrm>
+                      <a:off x="0" y="0"/>
+                      <a:ext cx="5856182" cy="484838"/>
+                    </a:xfrm>
+                    <a:prstGeom prst="rect">
+                      <a:avLst/>
+                    </a:prstGeom>
+                  </pic:spPr>
+                </pic:pic>
+              </a:graphicData>
+            </a:graphic>
+          </wp:inline>
+        </w:drawing>
+      </w:r>
+    </w:p>
+    <w:p>
+      <w:r>
+        <w:rPr>
+          <w:noProof/>
+        </w:rPr>
+        <w:drawing>
+          <wp:inline distT="0" distB="0" distL="0" distR="0" wp14:anchorId="07EC17F1" wp14:editId="592E20E4">
+            <wp:extent cx="5867400" cy="484505"/>
+            <wp:effectExtent l="0" t="0" r="0" b="0"/>
+            <wp:docPr id="21" name="Picture 21"/>
+            <wp:cNvGraphicFramePr>
+              <a:graphicFrameLocks xmlns:a="http://schemas.openxmlformats.org/drawingml/2006/main" noChangeAspect="1"/>
+            </wp:cNvGraphicFramePr>
+            <a:graphic xmlns:a="http://schemas.openxmlformats.org/drawingml/2006/main">
+              <a:graphicData uri="http://schemas.openxmlformats.org/drawingml/2006/picture">
+                <pic:pic xmlns:pic="http://schemas.openxmlformats.org/drawingml/2006/picture">
+                  <pic:nvPicPr>
+                    <pic:cNvPr id="21" name="Picture 21"/>
+                    <pic:cNvPicPr/>
+                  </pic:nvPicPr>
+                  <pic:blipFill>
+                    <a:blip r:embed="rId40">
+                      <a:extLst>
+                        <a:ext uri="{28A0092B-C50C-407E-A947-70E740481C1C}">
+                          <a14:useLocalDpi xmlns:a14="http://schemas.microsoft.com/office/drawing/2010/main" val="0"/>
+                        </a:ext>
+                      </a:extLst>
+                    </a:blip>
+                    <a:stretch>
+                      <a:fillRect/>
+                    </a:stretch>
+                  </pic:blipFill>
+                  <pic:spPr>
+                    <a:xfrm>
+                      <a:off x="0" y="0"/>
+                      <a:ext cx="5871396" cy="484835"/>
+                    </a:xfrm>
+                    <a:prstGeom prst="rect">
+                      <a:avLst/>
+                    </a:prstGeom>
+                  </pic:spPr>
+                </pic:pic>
+              </a:graphicData>
+            </a:graphic>
+          </wp:inline>
+        </w:drawing>
+      </w:r>
+      <w:r>
+        <w:rPr>
+          <w:noProof/>
+        </w:rPr>
+        <w:drawing>
+          <wp:inline distT="0" distB="0" distL="0" distR="0" wp14:anchorId="169D6A50" wp14:editId="7579C158">
+            <wp:extent cx="5895109" cy="484505"/>
+            <wp:effectExtent l="0" t="0" r="0" b="0"/>
+            <wp:docPr id="23" name="Picture 23"/>
+            <wp:cNvGraphicFramePr>
+              <a:graphicFrameLocks xmlns:a="http://schemas.openxmlformats.org/drawingml/2006/main" noChangeAspect="1"/>
+            </wp:cNvGraphicFramePr>
+            <a:graphic xmlns:a="http://schemas.openxmlformats.org/drawingml/2006/main">
+              <a:graphicData uri="http://schemas.openxmlformats.org/drawingml/2006/picture">
+                <pic:pic xmlns:pic="http://schemas.openxmlformats.org/drawingml/2006/picture">
+                  <pic:nvPicPr>
+                    <pic:cNvPr id="23" name="Picture 23"/>
+                    <pic:cNvPicPr/>
+                  </pic:nvPicPr>
+                  <pic:blipFill>
+                    <a:blip r:embed="rId41">
+                      <a:extLst>
+                        <a:ext uri="{28A0092B-C50C-407E-A947-70E740481C1C}">
+                          <a14:useLocalDpi xmlns:a14="http://schemas.microsoft.com/office/drawing/2010/main" val="0"/>
+                        </a:ext>
+                      </a:extLst>
+                    </a:blip>
+                    <a:stretch>
+                      <a:fillRect/>
+                    </a:stretch>
+                  </pic:blipFill>
+                  <pic:spPr>
+                    <a:xfrm>
+                      <a:off x="0" y="0"/>
+                      <a:ext cx="5898350" cy="484771"/>
+                    </a:xfrm>
+                    <a:prstGeom prst="rect">
+                      <a:avLst/>
+                    </a:prstGeom>
+                  </pic:spPr>
+                </pic:pic>
+              </a:graphicData>
+            </a:graphic>
+          </wp:inline>
+        </w:drawing>
+      </w:r>
+      <w:r>
+        <w:rPr>
+          <w:noProof/>
+        </w:rPr>
+        <w:drawing>
+          <wp:inline distT="0" distB="0" distL="0" distR="0" wp14:anchorId="6D7FC5D9" wp14:editId="39014F93">
+            <wp:extent cx="5908964" cy="484471"/>
+            <wp:effectExtent l="0" t="0" r="0" b="0"/>
+            <wp:docPr id="20" name="Picture 20"/>
+            <wp:cNvGraphicFramePr>
+              <a:graphicFrameLocks xmlns:a="http://schemas.openxmlformats.org/drawingml/2006/main" noChangeAspect="1"/>
+            </wp:cNvGraphicFramePr>
+            <a:graphic xmlns:a="http://schemas.openxmlformats.org/drawingml/2006/main">
+              <a:graphicData uri="http://schemas.openxmlformats.org/drawingml/2006/picture">
+                <pic:pic xmlns:pic="http://schemas.openxmlformats.org/drawingml/2006/picture">
+                  <pic:nvPicPr>
+                    <pic:cNvPr id="20" name="Picture 20"/>
+                    <pic:cNvPicPr/>
+                  </pic:nvPicPr>
+                  <pic:blipFill>
+                    <a:blip r:embed="rId42">
+                      <a:extLst>
+                        <a:ext uri="{28A0092B-C50C-407E-A947-70E740481C1C}">
+                          <a14:useLocalDpi xmlns:a14="http://schemas.microsoft.com/office/drawing/2010/main" val="0"/>
+                        </a:ext>
+                      </a:extLst>
+                    </a:blip>
+                    <a:stretch>
+                      <a:fillRect/>
+                    </a:stretch>
+                  </pic:blipFill>
+                  <pic:spPr>
+                    <a:xfrm>
+                      <a:off x="0" y="0"/>
+                      <a:ext cx="6027065" cy="494154"/>
+                    </a:xfrm>
+                    <a:prstGeom prst="rect">
+                      <a:avLst/>
+                    </a:prstGeom>
+                  </pic:spPr>
+                </pic:pic>
+              </a:graphicData>
+            </a:graphic>
+          </wp:inline>
+        </w:drawing>
+      </w:r>
+      <w:r>
+        <w:rPr>
+          <w:noProof/>
+        </w:rPr>
+        <w:drawing>
+          <wp:inline distT="0" distB="0" distL="0" distR="0" wp14:anchorId="07601C0F" wp14:editId="6E39FB3F">
+            <wp:extent cx="5908675" cy="484476"/>
+            <wp:effectExtent l="0" t="0" r="0" b="0"/>
+            <wp:docPr id="24" name="Picture 24"/>
+            <wp:cNvGraphicFramePr>
+              <a:graphicFrameLocks xmlns:a="http://schemas.openxmlformats.org/drawingml/2006/main" noChangeAspect="1"/>
+            </wp:cNvGraphicFramePr>
+            <a:graphic xmlns:a="http://schemas.openxmlformats.org/drawingml/2006/main">
+              <a:graphicData uri="http://schemas.openxmlformats.org/drawingml/2006/picture">
+                <pic:pic xmlns:pic="http://schemas.openxmlformats.org/drawingml/2006/picture">
+                  <pic:nvPicPr>
+                    <pic:cNvPr id="24" name="Picture 24"/>
+                    <pic:cNvPicPr/>
+                  </pic:nvPicPr>
+                  <pic:blipFill>
+                    <a:blip r:embed="rId43">
+                      <a:extLst>
+                        <a:ext uri="{28A0092B-C50C-407E-A947-70E740481C1C}">
+                          <a14:useLocalDpi xmlns:a14="http://schemas.microsoft.com/office/drawing/2010/main" val="0"/>
+                        </a:ext>
+                      </a:extLst>
+                    </a:blip>
+                    <a:stretch>
+                      <a:fillRect/>
+                    </a:stretch>
+                  </pic:blipFill>
+                  <pic:spPr>
+                    <a:xfrm>
+                      <a:off x="0" y="0"/>
+                      <a:ext cx="5955750" cy="488336"/>
+                    </a:xfrm>
+                    <a:prstGeom prst="rect">
+                      <a:avLst/>
+                    </a:prstGeom>
+                  </pic:spPr>
+                </pic:pic>
+              </a:graphicData>
+            </a:graphic>
+          </wp:inline>
+        </w:drawing>
+      </w:r>
+    </w:p>
     <w:sectPr>
       <w:pgSz w:w="12240" w:h="15840"/>
       <w:pgMar w:top="1440" w:right="1440" w:bottom="1440" w:left="1440" w:header="720" w:footer="720" w:gutter="0"/>

</xml_diff>

<commit_message>
Updated NaiveBayes Parameters and Changed Color of Images
</commit_message>
<xml_diff>
--- a/Reports/Final Project Report.docx
+++ b/Reports/Final Project Report.docx
@@ -7,10 +7,12 @@
         <w:pStyle w:val="Heading1"/>
       </w:pPr>
       <w:bookmarkStart w:id="0" w:name="_Toc89698214"/>
+      <w:bookmarkStart w:id="1" w:name="_Toc90133439"/>
       <w:r>
         <w:t>Final Project: Animal Rescue Returns Classification</w:t>
       </w:r>
       <w:bookmarkEnd w:id="0"/>
+      <w:bookmarkEnd w:id="1"/>
     </w:p>
     <w:p/>
     <w:p>
@@ -153,13 +155,10 @@
             <w:tabs>
               <w:tab w:val="right" w:leader="dot" w:pos="9350"/>
             </w:tabs>
-            <w:outlineLvl w:val="1"/>
             <w:rPr>
-              <w:rFonts w:eastAsiaTheme="minorEastAsia" w:cstheme="minorBidi"/>
+              <w:rFonts w:asciiTheme="minorHAnsi" w:eastAsiaTheme="minorEastAsia" w:hAnsiTheme="minorHAnsi" w:cstheme="minorBidi"/>
               <w:noProof/>
               <w:color w:val="auto"/>
-              <w:sz w:val="22"/>
-              <w:szCs w:val="22"/>
             </w:rPr>
           </w:pPr>
           <w:r>
@@ -171,13 +170,13 @@
           <w:r>
             <w:fldChar w:fldCharType="separate"/>
           </w:r>
-          <w:hyperlink w:anchor="_Toc89698215" w:history="1">
+          <w:hyperlink w:anchor="_Toc90133439" w:history="1">
             <w:r>
               <w:rPr>
                 <w:rStyle w:val="Hyperlink"/>
                 <w:noProof/>
               </w:rPr>
-              <w:t>Breakdown of Roles</w:t>
+              <w:t>Final Project: Animal Rescue Returns Classification</w:t>
             </w:r>
             <w:r>
               <w:rPr>
@@ -198,7 +197,7 @@
                 <w:noProof/>
                 <w:webHidden/>
               </w:rPr>
-              <w:instrText xml:space="preserve"> PAGEREF _Toc89698215 \h </w:instrText>
+              <w:instrText xml:space="preserve"> PAGEREF _Toc90133439 \h </w:instrText>
             </w:r>
             <w:r>
               <w:rPr>
@@ -218,7 +217,7 @@
                 <w:noProof/>
                 <w:webHidden/>
               </w:rPr>
-              <w:t>2</w:t>
+              <w:t>1</w:t>
             </w:r>
             <w:r>
               <w:rPr>
@@ -235,23 +234,19 @@
             <w:tabs>
               <w:tab w:val="right" w:leader="dot" w:pos="9350"/>
             </w:tabs>
-            <w:ind w:left="0"/>
-            <w:outlineLvl w:val="1"/>
             <w:rPr>
-              <w:rFonts w:eastAsiaTheme="minorEastAsia" w:cstheme="minorBidi"/>
+              <w:rFonts w:asciiTheme="minorHAnsi" w:eastAsiaTheme="minorEastAsia" w:hAnsiTheme="minorHAnsi" w:cstheme="minorBidi"/>
               <w:noProof/>
               <w:color w:val="auto"/>
-              <w:sz w:val="22"/>
-              <w:szCs w:val="22"/>
             </w:rPr>
           </w:pPr>
-          <w:hyperlink w:anchor="_Toc89698216" w:history="1">
+          <w:hyperlink w:anchor="_Toc90133440" w:history="1">
             <w:r>
               <w:rPr>
                 <w:rStyle w:val="Hyperlink"/>
                 <w:noProof/>
               </w:rPr>
-              <w:t>Problem Statement</w:t>
+              <w:t>Breakdown of Roles</w:t>
             </w:r>
             <w:r>
               <w:rPr>
@@ -272,7 +267,7 @@
                 <w:noProof/>
                 <w:webHidden/>
               </w:rPr>
-              <w:instrText xml:space="preserve"> PAGEREF _Toc89698216 \h </w:instrText>
+              <w:instrText xml:space="preserve"> PAGEREF _Toc90133440 \h </w:instrText>
             </w:r>
             <w:r>
               <w:rPr>
@@ -309,23 +304,19 @@
             <w:tabs>
               <w:tab w:val="right" w:leader="dot" w:pos="9350"/>
             </w:tabs>
-            <w:ind w:left="0"/>
-            <w:outlineLvl w:val="1"/>
             <w:rPr>
-              <w:rFonts w:eastAsiaTheme="minorEastAsia" w:cstheme="minorBidi"/>
+              <w:rFonts w:asciiTheme="minorHAnsi" w:eastAsiaTheme="minorEastAsia" w:hAnsiTheme="minorHAnsi" w:cstheme="minorBidi"/>
               <w:noProof/>
               <w:color w:val="auto"/>
-              <w:sz w:val="22"/>
-              <w:szCs w:val="22"/>
             </w:rPr>
           </w:pPr>
-          <w:hyperlink w:anchor="_Toc89698217" w:history="1">
+          <w:hyperlink w:anchor="_Toc90133441" w:history="1">
             <w:r>
               <w:rPr>
                 <w:rStyle w:val="Hyperlink"/>
                 <w:noProof/>
               </w:rPr>
-              <w:t>Data Source</w:t>
+              <w:t>Problem Statement</w:t>
             </w:r>
             <w:r>
               <w:rPr>
@@ -346,7 +337,7 @@
                 <w:noProof/>
                 <w:webHidden/>
               </w:rPr>
-              <w:instrText xml:space="preserve"> PAGEREF _Toc89698217 \h </w:instrText>
+              <w:instrText xml:space="preserve"> PAGEREF _Toc90133441 \h </w:instrText>
             </w:r>
             <w:r>
               <w:rPr>
@@ -383,22 +374,88 @@
             <w:tabs>
               <w:tab w:val="right" w:leader="dot" w:pos="9350"/>
             </w:tabs>
-            <w:ind w:left="0"/>
-            <w:outlineLvl w:val="1"/>
             <w:rPr>
-              <w:rFonts w:eastAsiaTheme="minorEastAsia" w:cstheme="minorBidi"/>
+              <w:rFonts w:asciiTheme="minorHAnsi" w:eastAsiaTheme="minorEastAsia" w:hAnsiTheme="minorHAnsi" w:cstheme="minorBidi"/>
               <w:noProof/>
               <w:color w:val="auto"/>
-              <w:sz w:val="22"/>
-              <w:szCs w:val="22"/>
             </w:rPr>
           </w:pPr>
-          <w:hyperlink w:anchor="_Toc89698218" w:history="1">
+          <w:hyperlink w:anchor="_Toc90133442" w:history="1">
             <w:r>
               <w:rPr>
                 <w:rStyle w:val="Hyperlink"/>
                 <w:noProof/>
               </w:rPr>
+              <w:t>Data Source</w:t>
+            </w:r>
+            <w:r>
+              <w:rPr>
+                <w:noProof/>
+                <w:webHidden/>
+              </w:rPr>
+              <w:tab/>
+            </w:r>
+            <w:r>
+              <w:rPr>
+                <w:noProof/>
+                <w:webHidden/>
+              </w:rPr>
+              <w:fldChar w:fldCharType="begin"/>
+            </w:r>
+            <w:r>
+              <w:rPr>
+                <w:noProof/>
+                <w:webHidden/>
+              </w:rPr>
+              <w:instrText xml:space="preserve"> PAGEREF _Toc90133442 \h </w:instrText>
+            </w:r>
+            <w:r>
+              <w:rPr>
+                <w:noProof/>
+                <w:webHidden/>
+              </w:rPr>
+            </w:r>
+            <w:r>
+              <w:rPr>
+                <w:noProof/>
+                <w:webHidden/>
+              </w:rPr>
+              <w:fldChar w:fldCharType="separate"/>
+            </w:r>
+            <w:r>
+              <w:rPr>
+                <w:noProof/>
+                <w:webHidden/>
+              </w:rPr>
+              <w:t>2</w:t>
+            </w:r>
+            <w:r>
+              <w:rPr>
+                <w:noProof/>
+                <w:webHidden/>
+              </w:rPr>
+              <w:fldChar w:fldCharType="end"/>
+            </w:r>
+          </w:hyperlink>
+        </w:p>
+        <w:p>
+          <w:pPr>
+            <w:pStyle w:val="TOC2"/>
+            <w:tabs>
+              <w:tab w:val="right" w:leader="dot" w:pos="9350"/>
+            </w:tabs>
+            <w:rPr>
+              <w:rFonts w:asciiTheme="minorHAnsi" w:eastAsiaTheme="minorEastAsia" w:hAnsiTheme="minorHAnsi" w:cstheme="minorBidi"/>
+              <w:noProof/>
+              <w:color w:val="auto"/>
+            </w:rPr>
+          </w:pPr>
+          <w:hyperlink w:anchor="_Toc90133443" w:history="1">
+            <w:r>
+              <w:rPr>
+                <w:rStyle w:val="Hyperlink"/>
+                <w:noProof/>
+              </w:rPr>
               <w:t>Data Preparation/Cleaning</w:t>
             </w:r>
             <w:r>
@@ -420,7 +477,7 @@
                 <w:noProof/>
                 <w:webHidden/>
               </w:rPr>
-              <w:instrText xml:space="preserve"> PAGEREF _Toc89698218 \h </w:instrText>
+              <w:instrText xml:space="preserve"> PAGEREF _Toc90133443 \h </w:instrText>
             </w:r>
             <w:r>
               <w:rPr>
@@ -457,17 +514,13 @@
             <w:tabs>
               <w:tab w:val="right" w:leader="dot" w:pos="9350"/>
             </w:tabs>
-            <w:ind w:left="240"/>
-            <w:outlineLvl w:val="1"/>
             <w:rPr>
-              <w:rFonts w:eastAsiaTheme="minorEastAsia" w:cstheme="minorBidi"/>
+              <w:rFonts w:asciiTheme="minorHAnsi" w:eastAsiaTheme="minorEastAsia" w:hAnsiTheme="minorHAnsi" w:cstheme="minorBidi"/>
               <w:noProof/>
               <w:color w:val="auto"/>
-              <w:sz w:val="22"/>
-              <w:szCs w:val="22"/>
             </w:rPr>
           </w:pPr>
-          <w:hyperlink w:anchor="_Toc89698219" w:history="1">
+          <w:hyperlink w:anchor="_Toc90133444" w:history="1">
             <w:r>
               <w:rPr>
                 <w:rStyle w:val="Hyperlink"/>
@@ -494,7 +547,7 @@
                 <w:noProof/>
                 <w:webHidden/>
               </w:rPr>
-              <w:instrText xml:space="preserve"> PAGEREF _Toc89698219 \h </w:instrText>
+              <w:instrText xml:space="preserve"> PAGEREF _Toc90133444 \h </w:instrText>
             </w:r>
             <w:r>
               <w:rPr>
@@ -531,17 +584,13 @@
             <w:tabs>
               <w:tab w:val="right" w:leader="dot" w:pos="9350"/>
             </w:tabs>
-            <w:ind w:left="240"/>
-            <w:outlineLvl w:val="1"/>
             <w:rPr>
-              <w:rFonts w:eastAsiaTheme="minorEastAsia" w:cstheme="minorBidi"/>
+              <w:rFonts w:asciiTheme="minorHAnsi" w:eastAsiaTheme="minorEastAsia" w:hAnsiTheme="minorHAnsi" w:cstheme="minorBidi"/>
               <w:noProof/>
               <w:color w:val="auto"/>
-              <w:sz w:val="22"/>
-              <w:szCs w:val="22"/>
             </w:rPr>
           </w:pPr>
-          <w:hyperlink w:anchor="_Toc89698220" w:history="1">
+          <w:hyperlink w:anchor="_Toc90133445" w:history="1">
             <w:r>
               <w:rPr>
                 <w:rStyle w:val="Hyperlink"/>
@@ -568,7 +617,7 @@
                 <w:noProof/>
                 <w:webHidden/>
               </w:rPr>
-              <w:instrText xml:space="preserve"> PAGEREF _Toc89698220 \h </w:instrText>
+              <w:instrText xml:space="preserve"> PAGEREF _Toc90133445 \h </w:instrText>
             </w:r>
             <w:r>
               <w:rPr>
@@ -588,7 +637,7 @@
                 <w:noProof/>
                 <w:webHidden/>
               </w:rPr>
-              <w:t>5</w:t>
+              <w:t>6</w:t>
             </w:r>
             <w:r>
               <w:rPr>
@@ -605,23 +654,19 @@
             <w:tabs>
               <w:tab w:val="right" w:leader="dot" w:pos="9350"/>
             </w:tabs>
-            <w:ind w:left="240"/>
-            <w:outlineLvl w:val="1"/>
             <w:rPr>
-              <w:rFonts w:eastAsiaTheme="minorEastAsia" w:cstheme="minorBidi"/>
+              <w:rFonts w:asciiTheme="minorHAnsi" w:eastAsiaTheme="minorEastAsia" w:hAnsiTheme="minorHAnsi" w:cstheme="minorBidi"/>
               <w:noProof/>
               <w:color w:val="auto"/>
-              <w:sz w:val="22"/>
-              <w:szCs w:val="22"/>
             </w:rPr>
           </w:pPr>
-          <w:hyperlink w:anchor="_Toc89698221" w:history="1">
+          <w:hyperlink w:anchor="_Toc90133446" w:history="1">
             <w:r>
               <w:rPr>
                 <w:rStyle w:val="Hyperlink"/>
                 <w:noProof/>
               </w:rPr>
-              <w:t>BREED MIXES</w:t>
+              <w:t>AGE AT ADOPTION</w:t>
             </w:r>
             <w:r>
               <w:rPr>
@@ -642,7 +687,7 @@
                 <w:noProof/>
                 <w:webHidden/>
               </w:rPr>
-              <w:instrText xml:space="preserve"> PAGEREF _Toc89698221 \h </w:instrText>
+              <w:instrText xml:space="preserve"> PAGEREF _Toc90133446 \h </w:instrText>
             </w:r>
             <w:r>
               <w:rPr>
@@ -679,23 +724,19 @@
             <w:tabs>
               <w:tab w:val="right" w:leader="dot" w:pos="9350"/>
             </w:tabs>
-            <w:ind w:left="240"/>
-            <w:outlineLvl w:val="1"/>
             <w:rPr>
-              <w:rFonts w:eastAsiaTheme="minorEastAsia" w:cstheme="minorBidi"/>
+              <w:rFonts w:asciiTheme="minorHAnsi" w:eastAsiaTheme="minorEastAsia" w:hAnsiTheme="minorHAnsi" w:cstheme="minorBidi"/>
               <w:noProof/>
               <w:color w:val="auto"/>
-              <w:sz w:val="22"/>
-              <w:szCs w:val="22"/>
             </w:rPr>
           </w:pPr>
-          <w:hyperlink w:anchor="_Toc89698222" w:history="1">
+          <w:hyperlink w:anchor="_Toc90133447" w:history="1">
             <w:r>
               <w:rPr>
                 <w:rStyle w:val="Hyperlink"/>
                 <w:noProof/>
               </w:rPr>
-              <w:t>MIX</w:t>
+              <w:t>BREED MIXES</w:t>
             </w:r>
             <w:r>
               <w:rPr>
@@ -716,7 +757,7 @@
                 <w:noProof/>
                 <w:webHidden/>
               </w:rPr>
-              <w:instrText xml:space="preserve"> PAGEREF _Toc89698222 \h </w:instrText>
+              <w:instrText xml:space="preserve"> PAGEREF _Toc90133447 \h </w:instrText>
             </w:r>
             <w:r>
               <w:rPr>
@@ -753,23 +794,19 @@
             <w:tabs>
               <w:tab w:val="right" w:leader="dot" w:pos="9350"/>
             </w:tabs>
-            <w:ind w:left="240"/>
-            <w:outlineLvl w:val="1"/>
             <w:rPr>
-              <w:rFonts w:eastAsiaTheme="minorEastAsia" w:cstheme="minorBidi"/>
+              <w:rFonts w:asciiTheme="minorHAnsi" w:eastAsiaTheme="minorEastAsia" w:hAnsiTheme="minorHAnsi" w:cstheme="minorBidi"/>
               <w:noProof/>
               <w:color w:val="auto"/>
-              <w:sz w:val="22"/>
-              <w:szCs w:val="22"/>
             </w:rPr>
           </w:pPr>
-          <w:hyperlink w:anchor="_Toc89698223" w:history="1">
+          <w:hyperlink w:anchor="_Toc90133448" w:history="1">
             <w:r>
               <w:rPr>
                 <w:rStyle w:val="Hyperlink"/>
                 <w:noProof/>
               </w:rPr>
-              <w:t>WEIGHT</w:t>
+              <w:t>MIX</w:t>
             </w:r>
             <w:r>
               <w:rPr>
@@ -790,7 +827,7 @@
                 <w:noProof/>
                 <w:webHidden/>
               </w:rPr>
-              <w:instrText xml:space="preserve"> PAGEREF _Toc89698223 \h </w:instrText>
+              <w:instrText xml:space="preserve"> PAGEREF _Toc90133448 \h </w:instrText>
             </w:r>
             <w:r>
               <w:rPr>
@@ -827,23 +864,19 @@
             <w:tabs>
               <w:tab w:val="right" w:leader="dot" w:pos="9350"/>
             </w:tabs>
-            <w:ind w:left="240"/>
-            <w:outlineLvl w:val="1"/>
             <w:rPr>
-              <w:rFonts w:eastAsiaTheme="minorEastAsia" w:cstheme="minorBidi"/>
+              <w:rFonts w:asciiTheme="minorHAnsi" w:eastAsiaTheme="minorEastAsia" w:hAnsiTheme="minorHAnsi" w:cstheme="minorBidi"/>
               <w:noProof/>
               <w:color w:val="auto"/>
-              <w:sz w:val="22"/>
-              <w:szCs w:val="22"/>
             </w:rPr>
           </w:pPr>
-          <w:hyperlink w:anchor="_Toc89698224" w:history="1">
+          <w:hyperlink w:anchor="_Toc90133449" w:history="1">
             <w:r>
               <w:rPr>
                 <w:rStyle w:val="Hyperlink"/>
                 <w:noProof/>
               </w:rPr>
-              <w:t>BEHAVIORAL NOTES</w:t>
+              <w:t>WEIGHT</w:t>
             </w:r>
             <w:r>
               <w:rPr>
@@ -864,7 +897,7 @@
                 <w:noProof/>
                 <w:webHidden/>
               </w:rPr>
-              <w:instrText xml:space="preserve"> PAGEREF _Toc89698224 \h </w:instrText>
+              <w:instrText xml:space="preserve"> PAGEREF _Toc90133449 \h </w:instrText>
             </w:r>
             <w:r>
               <w:rPr>
@@ -901,22 +934,88 @@
             <w:tabs>
               <w:tab w:val="right" w:leader="dot" w:pos="9350"/>
             </w:tabs>
-            <w:ind w:left="240"/>
-            <w:outlineLvl w:val="1"/>
             <w:rPr>
-              <w:rFonts w:eastAsiaTheme="minorEastAsia" w:cstheme="minorBidi"/>
+              <w:rFonts w:asciiTheme="minorHAnsi" w:eastAsiaTheme="minorEastAsia" w:hAnsiTheme="minorHAnsi" w:cstheme="minorBidi"/>
               <w:noProof/>
               <w:color w:val="auto"/>
-              <w:sz w:val="22"/>
-              <w:szCs w:val="22"/>
             </w:rPr>
           </w:pPr>
-          <w:hyperlink w:anchor="_Toc89698225" w:history="1">
+          <w:hyperlink w:anchor="_Toc90133450" w:history="1">
             <w:r>
               <w:rPr>
                 <w:rStyle w:val="Hyperlink"/>
                 <w:noProof/>
               </w:rPr>
+              <w:t>BEHAVIORAL NOTES</w:t>
+            </w:r>
+            <w:r>
+              <w:rPr>
+                <w:noProof/>
+                <w:webHidden/>
+              </w:rPr>
+              <w:tab/>
+            </w:r>
+            <w:r>
+              <w:rPr>
+                <w:noProof/>
+                <w:webHidden/>
+              </w:rPr>
+              <w:fldChar w:fldCharType="begin"/>
+            </w:r>
+            <w:r>
+              <w:rPr>
+                <w:noProof/>
+                <w:webHidden/>
+              </w:rPr>
+              <w:instrText xml:space="preserve"> PAGEREF _Toc90133450 \h </w:instrText>
+            </w:r>
+            <w:r>
+              <w:rPr>
+                <w:noProof/>
+                <w:webHidden/>
+              </w:rPr>
+            </w:r>
+            <w:r>
+              <w:rPr>
+                <w:noProof/>
+                <w:webHidden/>
+              </w:rPr>
+              <w:fldChar w:fldCharType="separate"/>
+            </w:r>
+            <w:r>
+              <w:rPr>
+                <w:noProof/>
+                <w:webHidden/>
+              </w:rPr>
+              <w:t>6</w:t>
+            </w:r>
+            <w:r>
+              <w:rPr>
+                <w:noProof/>
+                <w:webHidden/>
+              </w:rPr>
+              <w:fldChar w:fldCharType="end"/>
+            </w:r>
+          </w:hyperlink>
+        </w:p>
+        <w:p>
+          <w:pPr>
+            <w:pStyle w:val="TOC3"/>
+            <w:tabs>
+              <w:tab w:val="right" w:leader="dot" w:pos="9350"/>
+            </w:tabs>
+            <w:rPr>
+              <w:rFonts w:asciiTheme="minorHAnsi" w:eastAsiaTheme="minorEastAsia" w:hAnsiTheme="minorHAnsi" w:cstheme="minorBidi"/>
+              <w:noProof/>
+              <w:color w:val="auto"/>
+            </w:rPr>
+          </w:pPr>
+          <w:hyperlink w:anchor="_Toc90133451" w:history="1">
+            <w:r>
+              <w:rPr>
+                <w:rStyle w:val="Hyperlink"/>
+                <w:noProof/>
+              </w:rPr>
               <w:t>MEDICAL NOTES</w:t>
             </w:r>
             <w:r>
@@ -938,7 +1037,7 @@
                 <w:noProof/>
                 <w:webHidden/>
               </w:rPr>
-              <w:instrText xml:space="preserve"> PAGEREF _Toc89698225 \h </w:instrText>
+              <w:instrText xml:space="preserve"> PAGEREF _Toc90133451 \h </w:instrText>
             </w:r>
             <w:r>
               <w:rPr>
@@ -958,7 +1057,91 @@
                 <w:noProof/>
                 <w:webHidden/>
               </w:rPr>
-              <w:t>6</w:t>
+              <w:t>7</w:t>
+            </w:r>
+            <w:r>
+              <w:rPr>
+                <w:noProof/>
+                <w:webHidden/>
+              </w:rPr>
+              <w:fldChar w:fldCharType="end"/>
+            </w:r>
+          </w:hyperlink>
+        </w:p>
+        <w:p>
+          <w:pPr>
+            <w:pStyle w:val="TOC3"/>
+            <w:tabs>
+              <w:tab w:val="right" w:leader="dot" w:pos="9350"/>
+            </w:tabs>
+            <w:rPr>
+              <w:rFonts w:asciiTheme="minorHAnsi" w:eastAsiaTheme="minorEastAsia" w:hAnsiTheme="minorHAnsi" w:cstheme="minorBidi"/>
+              <w:noProof/>
+              <w:color w:val="auto"/>
+            </w:rPr>
+          </w:pPr>
+          <w:hyperlink w:anchor="_Toc90133452" w:history="1">
+            <w:r>
+              <w:rPr>
+                <w:rStyle w:val="Hyperlink"/>
+                <w:noProof/>
+              </w:rPr>
+              <w:t xml:space="preserve">Dealing with </w:t>
+            </w:r>
+            <w:r>
+              <w:rPr>
+                <w:rStyle w:val="Hyperlink"/>
+                <w:noProof/>
+              </w:rPr>
+              <w:t>N</w:t>
+            </w:r>
+            <w:r>
+              <w:rPr>
+                <w:rStyle w:val="Hyperlink"/>
+                <w:noProof/>
+              </w:rPr>
+              <w:t>As</w:t>
+            </w:r>
+            <w:r>
+              <w:rPr>
+                <w:noProof/>
+                <w:webHidden/>
+              </w:rPr>
+              <w:tab/>
+            </w:r>
+            <w:r>
+              <w:rPr>
+                <w:noProof/>
+                <w:webHidden/>
+              </w:rPr>
+              <w:fldChar w:fldCharType="begin"/>
+            </w:r>
+            <w:r>
+              <w:rPr>
+                <w:noProof/>
+                <w:webHidden/>
+              </w:rPr>
+              <w:instrText xml:space="preserve"> PAGEREF _Toc90133452 \h </w:instrText>
+            </w:r>
+            <w:r>
+              <w:rPr>
+                <w:noProof/>
+                <w:webHidden/>
+              </w:rPr>
+            </w:r>
+            <w:r>
+              <w:rPr>
+                <w:noProof/>
+                <w:webHidden/>
+              </w:rPr>
+              <w:fldChar w:fldCharType="separate"/>
+            </w:r>
+            <w:r>
+              <w:rPr>
+                <w:noProof/>
+                <w:webHidden/>
+              </w:rPr>
+              <w:t>8</w:t>
             </w:r>
             <w:r>
               <w:rPr>
@@ -975,22 +1158,158 @@
             <w:tabs>
               <w:tab w:val="right" w:leader="dot" w:pos="9350"/>
             </w:tabs>
-            <w:ind w:left="0"/>
-            <w:outlineLvl w:val="1"/>
             <w:rPr>
-              <w:rFonts w:eastAsiaTheme="minorEastAsia" w:cstheme="minorBidi"/>
+              <w:rFonts w:asciiTheme="minorHAnsi" w:eastAsiaTheme="minorEastAsia" w:hAnsiTheme="minorHAnsi" w:cstheme="minorBidi"/>
               <w:noProof/>
               <w:color w:val="auto"/>
-              <w:sz w:val="22"/>
-              <w:szCs w:val="22"/>
             </w:rPr>
           </w:pPr>
-          <w:hyperlink w:anchor="_Toc89698226" w:history="1">
+          <w:hyperlink w:anchor="_Toc90133453" w:history="1">
             <w:r>
               <w:rPr>
                 <w:rStyle w:val="Hyperlink"/>
                 <w:noProof/>
               </w:rPr>
+              <w:t>Dimensionality Reduction</w:t>
+            </w:r>
+            <w:r>
+              <w:rPr>
+                <w:noProof/>
+                <w:webHidden/>
+              </w:rPr>
+              <w:tab/>
+            </w:r>
+            <w:r>
+              <w:rPr>
+                <w:noProof/>
+                <w:webHidden/>
+              </w:rPr>
+              <w:fldChar w:fldCharType="begin"/>
+            </w:r>
+            <w:r>
+              <w:rPr>
+                <w:noProof/>
+                <w:webHidden/>
+              </w:rPr>
+              <w:instrText xml:space="preserve"> PAGEREF _Toc90133453 \h </w:instrText>
+            </w:r>
+            <w:r>
+              <w:rPr>
+                <w:noProof/>
+                <w:webHidden/>
+              </w:rPr>
+            </w:r>
+            <w:r>
+              <w:rPr>
+                <w:noProof/>
+                <w:webHidden/>
+              </w:rPr>
+              <w:fldChar w:fldCharType="separate"/>
+            </w:r>
+            <w:r>
+              <w:rPr>
+                <w:noProof/>
+                <w:webHidden/>
+              </w:rPr>
+              <w:t>8</w:t>
+            </w:r>
+            <w:r>
+              <w:rPr>
+                <w:noProof/>
+                <w:webHidden/>
+              </w:rPr>
+              <w:fldChar w:fldCharType="end"/>
+            </w:r>
+          </w:hyperlink>
+        </w:p>
+        <w:p>
+          <w:pPr>
+            <w:pStyle w:val="TOC2"/>
+            <w:tabs>
+              <w:tab w:val="right" w:leader="dot" w:pos="9350"/>
+            </w:tabs>
+            <w:rPr>
+              <w:rFonts w:asciiTheme="minorHAnsi" w:eastAsiaTheme="minorEastAsia" w:hAnsiTheme="minorHAnsi" w:cstheme="minorBidi"/>
+              <w:noProof/>
+              <w:color w:val="auto"/>
+            </w:rPr>
+          </w:pPr>
+          <w:hyperlink w:anchor="_Toc90133454" w:history="1">
+            <w:r>
+              <w:rPr>
+                <w:rStyle w:val="Hyperlink"/>
+                <w:noProof/>
+              </w:rPr>
+              <w:t>Balancing the Distribution of Data</w:t>
+            </w:r>
+            <w:r>
+              <w:rPr>
+                <w:noProof/>
+                <w:webHidden/>
+              </w:rPr>
+              <w:tab/>
+            </w:r>
+            <w:r>
+              <w:rPr>
+                <w:noProof/>
+                <w:webHidden/>
+              </w:rPr>
+              <w:fldChar w:fldCharType="begin"/>
+            </w:r>
+            <w:r>
+              <w:rPr>
+                <w:noProof/>
+                <w:webHidden/>
+              </w:rPr>
+              <w:instrText xml:space="preserve"> PAGEREF _Toc90133454 \h </w:instrText>
+            </w:r>
+            <w:r>
+              <w:rPr>
+                <w:noProof/>
+                <w:webHidden/>
+              </w:rPr>
+            </w:r>
+            <w:r>
+              <w:rPr>
+                <w:noProof/>
+                <w:webHidden/>
+              </w:rPr>
+              <w:fldChar w:fldCharType="separate"/>
+            </w:r>
+            <w:r>
+              <w:rPr>
+                <w:noProof/>
+                <w:webHidden/>
+              </w:rPr>
+              <w:t>10</w:t>
+            </w:r>
+            <w:r>
+              <w:rPr>
+                <w:noProof/>
+                <w:webHidden/>
+              </w:rPr>
+              <w:fldChar w:fldCharType="end"/>
+            </w:r>
+          </w:hyperlink>
+        </w:p>
+        <w:p>
+          <w:pPr>
+            <w:pStyle w:val="TOC2"/>
+            <w:tabs>
+              <w:tab w:val="right" w:leader="dot" w:pos="9350"/>
+            </w:tabs>
+            <w:rPr>
+              <w:rFonts w:asciiTheme="minorHAnsi" w:eastAsiaTheme="minorEastAsia" w:hAnsiTheme="minorHAnsi" w:cstheme="minorBidi"/>
+              <w:noProof/>
+              <w:color w:val="auto"/>
+            </w:rPr>
+          </w:pPr>
+          <w:hyperlink w:anchor="_Toc90133455" w:history="1">
+            <w:r>
+              <w:rPr>
+                <w:rStyle w:val="Hyperlink"/>
+                <w:noProof/>
+              </w:rPr>
               <w:t>Analysis, Evaluation, and Final Results</w:t>
             </w:r>
             <w:r>
@@ -1012,7 +1331,7 @@
                 <w:noProof/>
                 <w:webHidden/>
               </w:rPr>
-              <w:instrText xml:space="preserve"> PAGEREF _Toc89698226 \h </w:instrText>
+              <w:instrText xml:space="preserve"> PAGEREF _Toc90133455 \h </w:instrText>
             </w:r>
             <w:r>
               <w:rPr>
@@ -1032,7 +1351,7 @@
                 <w:noProof/>
                 <w:webHidden/>
               </w:rPr>
-              <w:t>7</w:t>
+              <w:t>11</w:t>
             </w:r>
             <w:r>
               <w:rPr>
@@ -1085,12 +1404,12 @@
       <w:pPr>
         <w:pStyle w:val="Heading2"/>
       </w:pPr>
-      <w:bookmarkStart w:id="1" w:name="_Toc89698215"/>
+      <w:bookmarkStart w:id="2" w:name="_Toc90133440"/>
       <w:r>
         <w:lastRenderedPageBreak/>
         <w:t>Breakdown of Roles</w:t>
       </w:r>
-      <w:bookmarkEnd w:id="1"/>
+      <w:bookmarkEnd w:id="2"/>
     </w:p>
     <w:p>
       <w:r>
@@ -1186,7 +1505,7 @@
               <w:cnfStyle w:val="000000100000" w:firstRow="0" w:lastRow="0" w:firstColumn="0" w:lastColumn="0" w:oddVBand="0" w:evenVBand="0" w:oddHBand="1" w:evenHBand="0" w:firstRowFirstColumn="0" w:firstRowLastColumn="0" w:lastRowFirstColumn="0" w:lastRowLastColumn="0"/>
             </w:pPr>
             <w:r>
-              <w:t>Rachel (Support) &amp; Justin (Support)</w:t>
+              <w:t>Justin (Lead) &amp; Rachel (Support)</w:t>
             </w:r>
           </w:p>
         </w:tc>
@@ -1213,6 +1532,9 @@
             </w:pPr>
             <w:r>
               <w:t>Justin (Lead)</w:t>
+            </w:r>
+            <w:r>
+              <w:t xml:space="preserve"> &amp; Rachel (Support)</w:t>
             </w:r>
           </w:p>
         </w:tc>
@@ -1267,7 +1589,13 @@
               <w:cnfStyle w:val="000000000000" w:firstRow="0" w:lastRow="0" w:firstColumn="0" w:lastColumn="0" w:oddVBand="0" w:evenVBand="0" w:oddHBand="0" w:evenHBand="0" w:firstRowFirstColumn="0" w:firstRowLastColumn="0" w:lastRowFirstColumn="0" w:lastRowLastColumn="0"/>
             </w:pPr>
             <w:r>
-              <w:t>Rachel (Support) &amp; Justin (Support)</w:t>
+              <w:t>Rachel (</w:t>
+            </w:r>
+            <w:r>
+              <w:t>Lead</w:t>
+            </w:r>
+            <w:r>
+              <w:t>) &amp; Justin (Support)</w:t>
             </w:r>
           </w:p>
         </w:tc>
@@ -1310,11 +1638,11 @@
           <w:szCs w:val="36"/>
         </w:rPr>
       </w:pPr>
-      <w:bookmarkStart w:id="2" w:name="_Toc89698216"/>
+      <w:bookmarkStart w:id="3" w:name="_Toc90133441"/>
       <w:r>
         <w:t>Problem Statement</w:t>
       </w:r>
-      <w:bookmarkEnd w:id="2"/>
+      <w:bookmarkEnd w:id="3"/>
     </w:p>
     <w:p>
       <w:r>
@@ -1409,11 +1737,11 @@
       <w:pPr>
         <w:pStyle w:val="Heading2"/>
       </w:pPr>
-      <w:bookmarkStart w:id="3" w:name="_Toc89698217"/>
+      <w:bookmarkStart w:id="4" w:name="_Toc90133442"/>
       <w:r>
         <w:t>Data Source</w:t>
       </w:r>
-      <w:bookmarkEnd w:id="3"/>
+      <w:bookmarkEnd w:id="4"/>
     </w:p>
     <w:p>
       <w:r>
@@ -3183,11 +3511,11 @@
           <w:szCs w:val="36"/>
         </w:rPr>
       </w:pPr>
-      <w:bookmarkStart w:id="4" w:name="_Toc89698218"/>
+      <w:bookmarkStart w:id="5" w:name="_Toc90133443"/>
       <w:r>
         <w:t>Data Preparation/Cleaning</w:t>
       </w:r>
-      <w:bookmarkEnd w:id="4"/>
+      <w:bookmarkEnd w:id="5"/>
     </w:p>
     <w:p>
       <w:r>
@@ -3275,7 +3603,7 @@
     </w:p>
     <w:p/>
     <w:p>
-      <w:commentRangeStart w:id="5"/>
+      <w:commentRangeStart w:id="6"/>
       <w:r>
         <w:t xml:space="preserve">There </w:t>
       </w:r>
@@ -3294,17 +3622,17 @@
       <w:r>
         <w:t>Some of the work done to properly clean the different features is delineated below:</w:t>
       </w:r>
-      <w:commentRangeEnd w:id="5"/>
+      <w:commentRangeEnd w:id="6"/>
       <w:r>
         <w:rPr>
           <w:rStyle w:val="CommentReference"/>
         </w:rPr>
-        <w:commentReference w:id="5"/>
+        <w:commentReference w:id="6"/>
       </w:r>
     </w:p>
     <w:p/>
-    <w:commentRangeStart w:id="6"/>
     <w:commentRangeStart w:id="7"/>
+    <w:commentRangeStart w:id="8"/>
     <w:p>
       <w:pPr>
         <w:pStyle w:val="Heading3"/>
@@ -3330,7 +3658,7 @@
         </w:rPr>
         <w:fldChar w:fldCharType="separate"/>
       </w:r>
-      <w:bookmarkStart w:id="8" w:name="_Toc89698219"/>
+      <w:bookmarkStart w:id="9" w:name="_Toc90133444"/>
       <w:r>
         <w:rPr>
           <w:rStyle w:val="Hyperlink"/>
@@ -3344,25 +3672,25 @@
         </w:rPr>
         <w:fldChar w:fldCharType="end"/>
       </w:r>
-      <w:commentRangeEnd w:id="6"/>
+      <w:commentRangeEnd w:id="7"/>
       <w:r>
         <w:rPr>
           <w:rStyle w:val="CommentReference"/>
           <w:rFonts w:eastAsiaTheme="minorHAnsi" w:cstheme="minorBidi"/>
           <w:color w:val="auto"/>
         </w:rPr>
-        <w:commentReference w:id="6"/>
-      </w:r>
-      <w:bookmarkEnd w:id="8"/>
-      <w:commentRangeEnd w:id="7"/>
+        <w:commentReference w:id="7"/>
+      </w:r>
+      <w:commentRangeEnd w:id="8"/>
       <w:r>
         <w:rPr>
           <w:rStyle w:val="CommentReference"/>
           <w:rFonts w:eastAsia="Times New Roman" w:cs="Times New Roman"/>
           <w:color w:val="000000"/>
         </w:rPr>
-        <w:commentReference w:id="7"/>
-      </w:r>
+        <w:commentReference w:id="8"/>
+      </w:r>
+      <w:bookmarkEnd w:id="9"/>
     </w:p>
     <w:p>
       <w:r>
@@ -3763,7 +4091,7 @@
         </w:rPr>
       </w:pPr>
       <w:hyperlink r:id="rId15" w:history="1">
-        <w:bookmarkStart w:id="9" w:name="_Toc89698220"/>
+        <w:bookmarkStart w:id="10" w:name="_Toc90133445"/>
         <w:r>
           <w:rPr>
             <w:rStyle w:val="Hyperlink"/>
@@ -3771,11 +4099,11 @@
           </w:rPr>
           <w:t>GENDER</w:t>
         </w:r>
-        <w:bookmarkEnd w:id="9"/>
+        <w:bookmarkEnd w:id="10"/>
       </w:hyperlink>
     </w:p>
     <w:p>
-      <w:bookmarkStart w:id="10" w:name="_Hlk90015082"/>
+      <w:bookmarkStart w:id="11" w:name="_Hlk90015082"/>
       <w:r>
         <w:t xml:space="preserve">From the </w:t>
       </w:r>
@@ -3801,7 +4129,7 @@
       <w:r>
         <w:t xml:space="preserve"> all </w:t>
       </w:r>
-      <w:bookmarkEnd w:id="10"/>
+      <w:bookmarkEnd w:id="11"/>
       <w:r>
         <w:t>values as either ‘Female’ or ‘Male’, and then one-hot encoded this; 1 for ‘Male’, 0 for ‘Female.</w:t>
       </w:r>
@@ -3814,6 +4142,7 @@
         </w:rPr>
       </w:pPr>
       <w:hyperlink r:id="rId16" w:history="1">
+        <w:bookmarkStart w:id="12" w:name="_Toc90133446"/>
         <w:r>
           <w:rPr>
             <w:rStyle w:val="Hyperlink"/>
@@ -3821,6 +4150,7 @@
           </w:rPr>
           <w:t>AGE AT ADOPTION</w:t>
         </w:r>
+        <w:bookmarkEnd w:id="12"/>
       </w:hyperlink>
     </w:p>
     <w:p>
@@ -3844,7 +4174,7 @@
         </w:rPr>
       </w:pPr>
       <w:hyperlink r:id="rId17" w:history="1">
-        <w:bookmarkStart w:id="11" w:name="_Toc89698221"/>
+        <w:bookmarkStart w:id="13" w:name="_Toc90133447"/>
         <w:r>
           <w:rPr>
             <w:rStyle w:val="Hyperlink"/>
@@ -3852,15 +4182,15 @@
           </w:rPr>
           <w:t>BREED MIXES</w:t>
         </w:r>
-        <w:bookmarkEnd w:id="11"/>
+        <w:bookmarkEnd w:id="13"/>
       </w:hyperlink>
     </w:p>
     <w:p>
-      <w:bookmarkStart w:id="12" w:name="_Hlk90015109"/>
+      <w:bookmarkStart w:id="14" w:name="_Hlk90015109"/>
       <w:r>
         <w:t xml:space="preserve">We cleaned the </w:t>
       </w:r>
-      <w:bookmarkEnd w:id="12"/>
+      <w:bookmarkEnd w:id="14"/>
       <w:r>
         <w:rPr>
           <w:i/>
@@ -3880,7 +4210,7 @@
         </w:rPr>
       </w:pPr>
       <w:hyperlink r:id="rId18" w:history="1">
-        <w:bookmarkStart w:id="13" w:name="_Toc89698222"/>
+        <w:bookmarkStart w:id="15" w:name="_Toc90133448"/>
         <w:r>
           <w:rPr>
             <w:rStyle w:val="Hyperlink"/>
@@ -3888,7 +4218,7 @@
           </w:rPr>
           <w:t>MIX</w:t>
         </w:r>
-        <w:bookmarkEnd w:id="13"/>
+        <w:bookmarkEnd w:id="15"/>
       </w:hyperlink>
     </w:p>
     <w:p>
@@ -3956,7 +4286,7 @@
         </w:rPr>
       </w:pPr>
       <w:hyperlink r:id="rId19" w:history="1">
-        <w:bookmarkStart w:id="14" w:name="_Toc89698223"/>
+        <w:bookmarkStart w:id="16" w:name="_Toc90133449"/>
         <w:r>
           <w:rPr>
             <w:rStyle w:val="Hyperlink"/>
@@ -3964,7 +4294,7 @@
           </w:rPr>
           <w:t>WEIGHT</w:t>
         </w:r>
-        <w:bookmarkEnd w:id="14"/>
+        <w:bookmarkEnd w:id="16"/>
       </w:hyperlink>
       <w:r>
         <w:rPr>
@@ -4004,14 +4334,14 @@
         </w:rPr>
       </w:pPr>
       <w:hyperlink r:id="rId20" w:history="1">
-        <w:bookmarkStart w:id="15" w:name="_Toc89698224"/>
+        <w:bookmarkStart w:id="17" w:name="_Toc90133450"/>
         <w:r>
           <w:rPr>
             <w:rStyle w:val="Hyperlink"/>
           </w:rPr>
           <w:t>BEHAVIORAL NOTES</w:t>
         </w:r>
-        <w:bookmarkEnd w:id="15"/>
+        <w:bookmarkEnd w:id="17"/>
       </w:hyperlink>
     </w:p>
     <w:p>
@@ -4259,14 +4589,14 @@
         </w:rPr>
       </w:pPr>
       <w:hyperlink r:id="rId21" w:history="1">
-        <w:bookmarkStart w:id="16" w:name="_Toc89698225"/>
+        <w:bookmarkStart w:id="18" w:name="_Toc90133451"/>
         <w:r>
           <w:rPr>
             <w:rStyle w:val="Hyperlink"/>
           </w:rPr>
           <w:t>MEDICAL NOTES</w:t>
         </w:r>
-        <w:bookmarkEnd w:id="16"/>
+        <w:bookmarkEnd w:id="18"/>
       </w:hyperlink>
     </w:p>
     <w:p>
@@ -4636,6 +4966,7 @@
       <w:pPr>
         <w:pStyle w:val="Heading3"/>
       </w:pPr>
+      <w:bookmarkStart w:id="19" w:name="_Toc90133452"/>
       <w:r>
         <w:rPr>
           <w:rFonts w:eastAsia="Times New Roman"/>
@@ -4654,6 +4985,7 @@
       <w:r>
         <w:t>s</w:t>
       </w:r>
+      <w:bookmarkEnd w:id="19"/>
     </w:p>
     <w:p>
       <w:proofErr w:type="gramStart"/>
@@ -4745,9 +5077,11 @@
       <w:pPr>
         <w:pStyle w:val="Heading2"/>
       </w:pPr>
+      <w:bookmarkStart w:id="20" w:name="_Toc90133453"/>
       <w:r>
         <w:t>Dimensionality Reduction</w:t>
       </w:r>
+      <w:bookmarkEnd w:id="20"/>
     </w:p>
     <w:p>
       <w:r>
@@ -5019,9 +5353,11 @@
       <w:pPr>
         <w:pStyle w:val="Heading2"/>
       </w:pPr>
+      <w:bookmarkStart w:id="21" w:name="_Toc90133454"/>
       <w:r>
         <w:t>Balancing the Distribution of Data</w:t>
       </w:r>
+      <w:bookmarkEnd w:id="21"/>
     </w:p>
     <w:p>
       <w:r>
@@ -5381,7 +5717,6 @@
       <w:pPr>
         <w:pStyle w:val="Heading2"/>
       </w:pPr>
-      <w:bookmarkStart w:id="17" w:name="_Toc89698226"/>
     </w:p>
     <w:p>
       <w:pPr>
@@ -5412,6 +5747,7 @@
       <w:pPr>
         <w:pStyle w:val="Heading2"/>
       </w:pPr>
+      <w:bookmarkStart w:id="22" w:name="_Toc90133455"/>
       <w:r>
         <w:t xml:space="preserve">Analysis, </w:t>
       </w:r>
@@ -5424,7 +5760,7 @@
       <w:r>
         <w:t xml:space="preserve"> and Final Results</w:t>
       </w:r>
-      <w:bookmarkEnd w:id="17"/>
+      <w:bookmarkEnd w:id="22"/>
     </w:p>
     <w:p>
       <w:r>
@@ -6623,7 +6959,7 @@
 
 <file path=word/comments.xml><?xml version="1.0" encoding="utf-8"?>
 <w:comments xmlns:wpc="http://schemas.microsoft.com/office/word/2010/wordprocessingCanvas" xmlns:cx="http://schemas.microsoft.com/office/drawing/2014/chartex" xmlns:cx1="http://schemas.microsoft.com/office/drawing/2015/9/8/chartex" xmlns:cx2="http://schemas.microsoft.com/office/drawing/2015/10/21/chartex" xmlns:cx3="http://schemas.microsoft.com/office/drawing/2016/5/9/chartex" xmlns:cx4="http://schemas.microsoft.com/office/drawing/2016/5/10/chartex" xmlns:cx5="http://schemas.microsoft.com/office/drawing/2016/5/11/chartex" xmlns:cx6="http://schemas.microsoft.com/office/drawing/2016/5/12/chartex" xmlns:cx7="http://schemas.microsoft.com/office/drawing/2016/5/13/chartex" xmlns:cx8="http://schemas.microsoft.com/office/drawing/2016/5/14/chartex" xmlns:mc="http://schemas.openxmlformats.org/markup-compatibility/2006" xmlns:aink="http://schemas.microsoft.com/office/drawing/2016/ink" xmlns:am3d="http://schemas.microsoft.com/office/drawing/2017/model3d" xmlns:o="urn:schemas-microsoft-com:office:office" xmlns:r="http://schemas.openxmlformats.org/officeDocument/2006/relationships" xmlns:m="http://schemas.openxmlformats.org/officeDocument/2006/math" xmlns:v="urn:schemas-microsoft-com:vml" xmlns:wp14="http://schemas.microsoft.com/office/word/2010/wordprocessingDrawing" xmlns:wp="http://schemas.openxmlformats.org/drawingml/2006/wordprocessingDrawing" xmlns:w10="urn:schemas-microsoft-com:office:word" xmlns:w="http://schemas.openxmlformats.org/wordprocessingml/2006/main" xmlns:w14="http://schemas.microsoft.com/office/word/2010/wordml" xmlns:w15="http://schemas.microsoft.com/office/word/2012/wordml" xmlns:w16cex="http://schemas.microsoft.com/office/word/2018/wordml/cex" xmlns:w16cid="http://schemas.microsoft.com/office/word/2016/wordml/cid" xmlns:w16="http://schemas.microsoft.com/office/word/2018/wordml" xmlns:w16sdtdh="http://schemas.microsoft.com/office/word/2020/wordml/sdtdatahash" xmlns:w16se="http://schemas.microsoft.com/office/word/2015/wordml/symex" xmlns:wpg="http://schemas.microsoft.com/office/word/2010/wordprocessingGroup" xmlns:wpi="http://schemas.microsoft.com/office/word/2010/wordprocessingInk" xmlns:wne="http://schemas.microsoft.com/office/word/2006/wordml" xmlns:wps="http://schemas.microsoft.com/office/word/2010/wordprocessingShape" mc:Ignorable="w14 w15 w16se w16cid w16 w16cex w16sdtdh wp14">
-  <w:comment w:id="5" w:author="Justin Schulberg" w:date="2021-12-03T20:47:00Z" w:initials="JS">
+  <w:comment w:id="6" w:author="Justin Schulberg" w:date="2021-12-03T20:47:00Z" w:initials="JS">
     <w:p>
       <w:pPr>
         <w:pStyle w:val="CommentText"/>
@@ -6639,7 +6975,7 @@
       </w:r>
     </w:p>
   </w:comment>
-  <w:comment w:id="6" w:author="Justin Schulberg" w:date="2021-12-03T20:46:00Z" w:initials="JS">
+  <w:comment w:id="7" w:author="Justin Schulberg" w:date="2021-12-03T20:46:00Z" w:initials="JS">
     <w:p>
       <w:pPr>
         <w:pStyle w:val="CommentText"/>
@@ -6655,7 +6991,7 @@
       </w:r>
     </w:p>
   </w:comment>
-  <w:comment w:id="7" w:author="Rachel Kelley" w:date="2021-12-10T07:46:00Z" w:initials="RK">
+  <w:comment w:id="8" w:author="Rachel Kelley" w:date="2021-12-10T07:46:00Z" w:initials="RK">
     <w:p>
       <w:pPr>
         <w:pStyle w:val="CommentText"/>

</xml_diff>

<commit_message>
Updated KNN Neighbors & Report Write-up
Ended up finding the highest accuracy for k-value = 1
</commit_message>
<xml_diff>
--- a/Reports/Final Project Report.docx
+++ b/Reports/Final Project Report.docx
@@ -176,7 +176,21 @@
                 <w:rStyle w:val="Hyperlink"/>
                 <w:noProof/>
               </w:rPr>
-              <w:t>Final Project: Animal Rescue Returns Classification</w:t>
+              <w:t>Final Project: Animal Rescue Returns Class</w:t>
+            </w:r>
+            <w:r>
+              <w:rPr>
+                <w:rStyle w:val="Hyperlink"/>
+                <w:noProof/>
+              </w:rPr>
+              <w:t>i</w:t>
+            </w:r>
+            <w:r>
+              <w:rPr>
+                <w:rStyle w:val="Hyperlink"/>
+                <w:noProof/>
+              </w:rPr>
+              <w:t>fication</w:t>
             </w:r>
             <w:r>
               <w:rPr>
@@ -1402,7 +1416,7 @@
     </w:p>
     <w:p>
       <w:pPr>
-        <w:pStyle w:val="Heading2"/>
+        <w:pStyle w:val="Heading1"/>
       </w:pPr>
       <w:bookmarkStart w:id="2" w:name="_Toc90133440"/>
       <w:r>
@@ -1629,7 +1643,7 @@
     <w:p/>
     <w:p>
       <w:pPr>
-        <w:pStyle w:val="Heading2"/>
+        <w:pStyle w:val="Heading1"/>
         <w:rPr>
           <w:rFonts w:cs="Times New Roman"/>
           <w:b/>
@@ -1735,7 +1749,7 @@
     <w:p/>
     <w:p>
       <w:pPr>
-        <w:pStyle w:val="Heading2"/>
+        <w:pStyle w:val="Heading1"/>
       </w:pPr>
       <w:bookmarkStart w:id="4" w:name="_Toc90133442"/>
       <w:r>
@@ -1785,11 +1799,11 @@
         <w:t xml:space="preserve"> from the nonprofit, both of which contain records over the past decade, and can be easily linked by a unique ID field for each dog represented in each dataset. The </w:t>
       </w:r>
       <w:r>
-        <w:t xml:space="preserve">team has worked to </w:t>
+        <w:t xml:space="preserve">team has worked to programmatically concatenate the various adoption and returns spreadsheets from </w:t>
       </w:r>
       <w:r>
         <w:lastRenderedPageBreak/>
-        <w:t xml:space="preserve">programmatically concatenate the various adoption and returns spreadsheets from various years, which unfortunately are not always in the same format and sometimes have different column headers, into </w:t>
+        <w:t xml:space="preserve">various years, which unfortunately are not always in the same format and sometimes have different column headers, into </w:t>
       </w:r>
       <w:r>
         <w:t>two main data sources:</w:t>
@@ -2647,7 +2661,6 @@
           </w:tcPr>
           <w:p>
             <w:r>
-              <w:lastRenderedPageBreak/>
               <w:t>Transport Date</w:t>
             </w:r>
           </w:p>
@@ -2679,6 +2692,7 @@
     </w:tbl>
     <w:p>
       <w:r>
+        <w:lastRenderedPageBreak/>
         <w:br/>
       </w:r>
     </w:p>
@@ -3469,7 +3483,6 @@
           </w:tcPr>
           <w:p>
             <w:r>
-              <w:lastRenderedPageBreak/>
               <w:t>Type</w:t>
             </w:r>
           </w:p>
@@ -3502,7 +3515,7 @@
     <w:p/>
     <w:p>
       <w:pPr>
-        <w:pStyle w:val="Heading2"/>
+        <w:pStyle w:val="Heading1"/>
         <w:rPr>
           <w:rFonts w:cs="Times New Roman"/>
           <w:b/>
@@ -4485,7 +4498,6 @@
           <w:b/>
           <w:bCs/>
         </w:rPr>
-        <w:lastRenderedPageBreak/>
         <w:t>needs_play</w:t>
       </w:r>
       <w:proofErr w:type="spellEnd"/>
@@ -4535,6 +4547,7 @@
           <w:b/>
           <w:bCs/>
         </w:rPr>
+        <w:lastRenderedPageBreak/>
         <w:t>energetic</w:t>
       </w:r>
       <w:r>
@@ -4891,7 +4904,6 @@
           <w:b/>
           <w:bCs/>
         </w:rPr>
-        <w:lastRenderedPageBreak/>
         <w:t>dental_issues</w:t>
       </w:r>
       <w:proofErr w:type="spellEnd"/>
@@ -4934,6 +4946,7 @@
           <w:b/>
           <w:bCs/>
         </w:rPr>
+        <w:lastRenderedPageBreak/>
         <w:t>hair_loss</w:t>
       </w:r>
       <w:proofErr w:type="spellEnd"/>
@@ -4962,24 +4975,19 @@
         <w:t xml:space="preserve"> | Variable indicating whether a dog has a medical note that contains mention of treatment or vaccination for the dog.</w:t>
       </w:r>
     </w:p>
-    <w:p>
-      <w:pPr>
-        <w:pStyle w:val="Heading3"/>
+    <w:p/>
+    <w:p>
+      <w:pPr>
+        <w:pStyle w:val="Heading2"/>
       </w:pPr>
       <w:bookmarkStart w:id="19" w:name="_Toc90133452"/>
       <w:r>
-        <w:rPr>
-          <w:rFonts w:eastAsia="Times New Roman"/>
-        </w:rPr>
         <w:t xml:space="preserve">Dealing </w:t>
       </w:r>
       <w:r>
         <w:t>with</w:t>
       </w:r>
       <w:r>
-        <w:rPr>
-          <w:rFonts w:eastAsia="Times New Roman"/>
-        </w:rPr>
         <w:t xml:space="preserve"> NA</w:t>
       </w:r>
       <w:r>
@@ -5079,7 +5087,10 @@
       </w:pPr>
       <w:bookmarkStart w:id="20" w:name="_Toc90133453"/>
       <w:r>
-        <w:t>Dimensionality Reduction</w:t>
+        <w:t xml:space="preserve">Dimensionality </w:t>
+      </w:r>
+      <w:r>
+        <w:t>Reduction</w:t>
       </w:r>
       <w:bookmarkEnd w:id="20"/>
     </w:p>
@@ -5350,6 +5361,41 @@
     </w:p>
     <w:p/>
     <w:p>
+      <w:r>
+        <w:t xml:space="preserve">We also attempted to use </w:t>
+      </w:r>
+      <w:hyperlink r:id="rId25" w:anchor="multiple-correspondence-analysis-mca" w:history="1">
+        <w:r>
+          <w:rPr>
+            <w:rStyle w:val="Hyperlink"/>
+          </w:rPr>
+          <w:t>Multiple Correspondence Analysis (MCA)</w:t>
+        </w:r>
+      </w:hyperlink>
+      <w:r>
+        <w:t xml:space="preserve">, a method similar to PCA that functions better with data that contains </w:t>
+      </w:r>
+      <w:r>
+        <w:rPr>
+          <w:i/>
+          <w:iCs/>
+        </w:rPr>
+        <w:t xml:space="preserve">both </w:t>
+      </w:r>
+      <w:r>
+        <w:t xml:space="preserve">numerical and categorical variables. Unfortunately, when running our final classification models </w:t>
+      </w:r>
+      <w:proofErr w:type="gramStart"/>
+      <w:r>
+        <w:t>later on</w:t>
+      </w:r>
+      <w:proofErr w:type="gramEnd"/>
+      <w:r>
+        <w:t>, we found that applying either PCA or MCA usually resulted in accuracy scores of up to 10% less than the scores when not using these methods.</w:t>
+      </w:r>
+    </w:p>
+    <w:p/>
+    <w:p>
       <w:pPr>
         <w:pStyle w:val="Heading2"/>
       </w:pPr>
@@ -5369,7 +5415,7 @@
       <w:r>
         <w:t xml:space="preserve">To do so, we opted to leverage the </w:t>
       </w:r>
-      <w:hyperlink r:id="rId25" w:anchor="imblearn.over_sampling.ADASYN" w:history="1">
+      <w:hyperlink r:id="rId26" w:anchor="imblearn.over_sampling.ADASYN" w:history="1">
         <w:r>
           <w:rPr>
             <w:rStyle w:val="Hyperlink"/>
@@ -5546,7 +5592,6 @@
     <w:p/>
     <w:p>
       <w:r>
-        <w:lastRenderedPageBreak/>
         <w:t>Even though this is still not perfectly balanced (</w:t>
       </w:r>
       <w:proofErr w:type="gramStart"/>
@@ -5587,7 +5632,7 @@
                     <pic:cNvPicPr/>
                   </pic:nvPicPr>
                   <pic:blipFill>
-                    <a:blip r:embed="rId26">
+                    <a:blip r:embed="rId27">
                       <a:extLst>
                         <a:ext uri="{28A0092B-C50C-407E-A947-70E740481C1C}">
                           <a14:useLocalDpi xmlns:a14="http://schemas.microsoft.com/office/drawing/2010/main" val="0"/>
@@ -5659,7 +5704,7 @@
                     <pic:cNvPicPr/>
                   </pic:nvPicPr>
                   <pic:blipFill>
-                    <a:blip r:embed="rId27">
+                    <a:blip r:embed="rId28">
                       <a:extLst>
                         <a:ext uri="{28A0092B-C50C-407E-A947-70E740481C1C}">
                           <a14:useLocalDpi xmlns:a14="http://schemas.microsoft.com/office/drawing/2010/main" val="0"/>
@@ -5733,6 +5778,7 @@
         <w:pStyle w:val="Heading2"/>
       </w:pPr>
     </w:p>
+    <w:p/>
     <w:p>
       <w:pPr>
         <w:pStyle w:val="Heading2"/>
@@ -5740,53 +5786,74 @@
     </w:p>
     <w:p>
       <w:pPr>
+        <w:pStyle w:val="Heading1"/>
+      </w:pPr>
+      <w:bookmarkStart w:id="22" w:name="_Toc90133455"/>
+      <w:r>
+        <w:t xml:space="preserve">Analysis, </w:t>
+      </w:r>
+      <w:r>
+        <w:t>Evaluation</w:t>
+      </w:r>
+      <w:r>
+        <w:t>,</w:t>
+      </w:r>
+      <w:r>
+        <w:t xml:space="preserve"> and Final Results</w:t>
+      </w:r>
+      <w:bookmarkEnd w:id="22"/>
+    </w:p>
+    <w:p>
+      <w:r>
+        <w:t xml:space="preserve">After preparing the data, we </w:t>
+      </w:r>
+      <w:r>
+        <w:t>analyzed</w:t>
+      </w:r>
+      <w:r>
+        <w:t xml:space="preserve"> the data using the various classification models that we have learned so far in class including, but not limited to, Naïve Bayes, K Nearest Neighbors, SVM, Logistic Regression, and Neural Networks. We </w:t>
+      </w:r>
+      <w:r>
+        <w:t>split</w:t>
+      </w:r>
+      <w:r>
+        <w:t xml:space="preserve"> the data into training, test, and validation sets. By testing each of these methods, we hope to identify which one is most successful in classifying the adopted dogs as returned vs. </w:t>
+      </w:r>
+      <w:proofErr w:type="gramStart"/>
+      <w:r>
+        <w:t>not-returned</w:t>
+      </w:r>
+      <w:proofErr w:type="gramEnd"/>
+      <w:r>
+        <w:t>. </w:t>
+      </w:r>
+    </w:p>
+    <w:p/>
+    <w:p>
+      <w:pPr>
         <w:pStyle w:val="Heading2"/>
       </w:pPr>
-    </w:p>
-    <w:p>
-      <w:pPr>
-        <w:pStyle w:val="Heading2"/>
-      </w:pPr>
-      <w:bookmarkStart w:id="22" w:name="_Toc90133455"/>
-      <w:r>
-        <w:t xml:space="preserve">Analysis, </w:t>
-      </w:r>
-      <w:r>
-        <w:t>Evaluation</w:t>
-      </w:r>
-      <w:r>
-        <w:t>,</w:t>
-      </w:r>
-      <w:r>
-        <w:t xml:space="preserve"> and Final Results</w:t>
-      </w:r>
-      <w:bookmarkEnd w:id="22"/>
-    </w:p>
-    <w:p>
-      <w:r>
-        <w:t xml:space="preserve">After preparing the data, we will analyze the data using the various classification models that we have learned so far in class including, but not limited to, Naïve Bayes, K Nearest Neighbors, SVM, Logistic Regression, and Neural Networks. We will split the data into training, test, and validation sets, as we are using multiple models. By testing each of these methods, we hope to identify which one is most successful in classifying the adopted dogs as returned vs. </w:t>
+      <w:r>
+        <w:t>Classification</w:t>
+      </w:r>
+    </w:p>
+    <w:p>
+      <w:r>
+        <w:t xml:space="preserve">Here are the </w:t>
       </w:r>
       <w:proofErr w:type="gramStart"/>
       <w:r>
-        <w:t>not-returned</w:t>
+        <w:t>final results</w:t>
       </w:r>
       <w:proofErr w:type="gramEnd"/>
       <w:r>
-        <w:t>. </w:t>
-      </w:r>
-    </w:p>
-    <w:p/>
-    <w:p>
-      <w:r>
-        <w:t xml:space="preserve">Here are the </w:t>
-      </w:r>
-      <w:proofErr w:type="gramStart"/>
-      <w:r>
-        <w:t>final results</w:t>
-      </w:r>
-      <w:proofErr w:type="gramEnd"/>
-      <w:r>
-        <w:t xml:space="preserve"> of the model, with each model’s performance being discussed in further depth below:</w:t>
+        <w:t xml:space="preserve"> of the </w:t>
+      </w:r>
+      <w:r>
+        <w:t>models we tested</w:t>
+      </w:r>
+      <w:r>
+        <w:t>, with each model’s performance being discussed in further depth below:</w:t>
       </w:r>
     </w:p>
     <w:p/>
@@ -5965,6 +6032,7 @@
           </w:tcPr>
           <w:p>
             <w:r>
+              <w:lastRenderedPageBreak/>
               <w:t>Random Forest</w:t>
             </w:r>
           </w:p>
@@ -6124,8 +6192,13 @@
     <w:p/>
     <w:p>
       <w:r>
-        <w:lastRenderedPageBreak/>
-        <w:t>To evaluate our models, we will look at their classification/misclassification rates using a confusion matrix, as well as their precision, recall, and F1 scores. These metrics are essential in judging the outcome of a classification model, which is why we will use it to evaluate ours. We will compare the results of our test and validation sets in order to determine which model is the most accurate. We’ll also take note of the performance efficiency of each model.</w:t>
+        <w:t xml:space="preserve">To evaluate our models, we </w:t>
+      </w:r>
+      <w:r>
+        <w:t>looked</w:t>
+      </w:r>
+      <w:r>
+        <w:t xml:space="preserve"> at their classification/misclassification rates using a confusion matrix, as well as their precision, recall, and F1 scores. These metrics are essential in judging the outcome of a classification model, which is why we will use it to evaluate ours. We will compare the results of our test and validation sets in order to determine which model is the most accurate. We’ll also take note of the performance efficiency of each model.</w:t>
       </w:r>
     </w:p>
     <w:p/>
@@ -6138,37 +6211,93 @@
     <w:p/>
     <w:p>
       <w:pPr>
-        <w:rPr>
-          <w:b/>
-          <w:bCs/>
-        </w:rPr>
-      </w:pPr>
-      <w:r>
-        <w:rPr>
-          <w:b/>
-          <w:bCs/>
-        </w:rPr>
+        <w:pStyle w:val="Heading3"/>
+      </w:pPr>
+      <w:r>
         <w:t>Naïve Bayes</w:t>
       </w:r>
     </w:p>
     <w:p>
+      <w:r>
+        <w:t xml:space="preserve">The </w:t>
+      </w:r>
+      <w:proofErr w:type="spellStart"/>
+      <w:r>
+        <w:t>Niave</w:t>
+      </w:r>
+      <w:proofErr w:type="spellEnd"/>
+      <w:r>
+        <w:t xml:space="preserve"> Bayes classifier was overall the worst classifier tested. Without any tuning, its accuracy score of 35.2% was mostly brought down by its abysmal specificity score of 2.3%. That is, the classifier predicted that almost all dogs in the test dataset would be returned, even though </w:t>
+      </w:r>
+      <w:proofErr w:type="gramStart"/>
+      <w:r>
+        <w:t>in actuality only</w:t>
+      </w:r>
+      <w:proofErr w:type="gramEnd"/>
+      <w:r>
+        <w:t xml:space="preserve"> about 10% of dogs will be returned.  </w:t>
+      </w:r>
+    </w:p>
+    <w:p/>
+    <w:p>
+      <w:r>
+        <w:t xml:space="preserve">After tuning using </w:t>
+      </w:r>
+      <w:proofErr w:type="spellStart"/>
+      <w:r>
+        <w:rPr>
+          <w:i/>
+          <w:iCs/>
+        </w:rPr>
+        <w:t>GridSearchCV</w:t>
+      </w:r>
+      <w:proofErr w:type="spellEnd"/>
+      <w:r>
+        <w:t xml:space="preserve"> on the </w:t>
+      </w:r>
+      <w:proofErr w:type="spellStart"/>
+      <w:r>
+        <w:rPr>
+          <w:i/>
+          <w:iCs/>
+        </w:rPr>
+        <w:t>var_smoothing</w:t>
+      </w:r>
+      <w:proofErr w:type="spellEnd"/>
+      <w:r>
+        <w:t xml:space="preserve"> parameter, we were able to increase the accuracy up to 72.2%; however, this still included a lot of key misclassifications in our returned set.</w:t>
+      </w:r>
+    </w:p>
+    <w:p/>
+    <w:p/>
+    <w:p>
+      <w:pPr>
+        <w:pStyle w:val="Heading3"/>
+      </w:pPr>
+      <w:r>
+        <w:t>KNN</w:t>
+      </w:r>
+    </w:p>
+    <w:p>
+      <w:r>
+        <w:t xml:space="preserve">For K-Nearest Neighbors, we </w:t>
+      </w:r>
+      <w:r>
+        <w:t>tested all values of ‘k’ for the odd numbers between 1 and 15. As found in the graph below, we achieved a maximum accuracy when we used a ‘k’ value of 1. That is, the KNN classifier was most accurate when a given test point was only compared to the point nearest to it. This likely has to do with the distribution of our data, which is difficult to parse in a general feature space because of how many of our features are categorical and not continuous, thus making them hard for an algorithm like KNN to properly map and relate different test points together.</w:t>
+      </w:r>
+    </w:p>
+    <w:p/>
+    <w:p>
       <w:pPr>
         <w:jc w:val="center"/>
       </w:pPr>
-    </w:p>
-    <w:p>
-      <w:pPr>
-        <w:jc w:val="center"/>
-      </w:pPr>
-      <w:r>
-        <w:rPr>
-          <w:noProof/>
-        </w:rPr>
+      <w:r>
+        <w:lastRenderedPageBreak/>
         <w:drawing>
-          <wp:inline distT="0" distB="0" distL="0" distR="0" wp14:anchorId="7741CD7F" wp14:editId="209C8933">
-            <wp:extent cx="5022166" cy="3859205"/>
-            <wp:effectExtent l="0" t="0" r="7620" b="8255"/>
-            <wp:docPr id="27" name="Picture 27" descr="Chart&#10;&#10;Description automatically generated"/>
+          <wp:inline distT="0" distB="0" distL="0" distR="0" wp14:anchorId="6960093F" wp14:editId="2AA9E796">
+            <wp:extent cx="3456537" cy="3429320"/>
+            <wp:effectExtent l="38100" t="38100" r="86995" b="88900"/>
+            <wp:docPr id="7" name="Picture 7" descr="Chart, line chart&#10;&#10;Description automatically generated"/>
             <wp:cNvGraphicFramePr>
               <a:graphicFrameLocks xmlns:a="http://schemas.openxmlformats.org/drawingml/2006/main" noChangeAspect="1"/>
             </wp:cNvGraphicFramePr>
@@ -6176,36 +6305,35 @@
               <a:graphicData uri="http://schemas.openxmlformats.org/drawingml/2006/picture">
                 <pic:pic xmlns:pic="http://schemas.openxmlformats.org/drawingml/2006/picture">
                   <pic:nvPicPr>
-                    <pic:cNvPr id="27" name="Picture 27" descr="Chart&#10;&#10;Description automatically generated"/>
+                    <pic:cNvPr id="7" name="Picture 7" descr="Chart, line chart&#10;&#10;Description automatically generated"/>
                     <pic:cNvPicPr/>
                   </pic:nvPicPr>
-                  <pic:blipFill rotWithShape="1">
-                    <a:blip r:embed="rId28">
-                      <a:extLst>
-                        <a:ext uri="{28A0092B-C50C-407E-A947-70E740481C1C}">
-                          <a14:useLocalDpi xmlns:a14="http://schemas.microsoft.com/office/drawing/2010/main" val="0"/>
-                        </a:ext>
-                      </a:extLst>
-                    </a:blip>
-                    <a:srcRect t="3946" r="6250"/>
-                    <a:stretch/>
+                  <pic:blipFill>
+                    <a:blip r:embed="rId29"/>
+                    <a:stretch>
+                      <a:fillRect/>
+                    </a:stretch>
                   </pic:blipFill>
-                  <pic:spPr bwMode="auto">
+                  <pic:spPr>
                     <a:xfrm>
                       <a:off x="0" y="0"/>
-                      <a:ext cx="5025719" cy="3861936"/>
+                      <a:ext cx="3468911" cy="3441596"/>
                     </a:xfrm>
                     <a:prstGeom prst="rect">
                       <a:avLst/>
                     </a:prstGeom>
                     <a:ln>
-                      <a:noFill/>
+                      <a:solidFill>
+                        <a:schemeClr val="tx1"/>
+                      </a:solidFill>
                     </a:ln>
-                    <a:extLst>
-                      <a:ext uri="{53640926-AAD7-44D8-BBD7-CCE9431645EC}">
-                        <a14:shadowObscured xmlns:a14="http://schemas.microsoft.com/office/drawing/2010/main"/>
-                      </a:ext>
-                    </a:extLst>
+                    <a:effectLst>
+                      <a:outerShdw blurRad="50800" dist="38100" dir="2700000" algn="tl" rotWithShape="0">
+                        <a:prstClr val="black">
+                          <a:alpha val="40000"/>
+                        </a:prstClr>
+                      </a:outerShdw>
+                    </a:effectLst>
                   </pic:spPr>
                 </pic:pic>
               </a:graphicData>
@@ -6214,43 +6342,32 @@
         </w:drawing>
       </w:r>
     </w:p>
+    <w:p>
+      <w:pPr>
+        <w:jc w:val="center"/>
+      </w:pPr>
+    </w:p>
+    <w:p>
+      <w:r>
+        <w:t>After applying a ‘k’ value of 1 on our entire test dataset, we found a much higher overall accuracy for our dataset:</w:t>
+      </w:r>
+    </w:p>
     <w:p/>
-    <w:p/>
-    <w:p/>
-    <w:p/>
-    <w:p/>
-    <w:p/>
-    <w:p/>
-    <w:p/>
-    <w:p>
-      <w:pPr>
-        <w:rPr>
-          <w:b/>
-          <w:bCs/>
-        </w:rPr>
-      </w:pPr>
-      <w:r>
-        <w:rPr>
-          <w:b/>
-          <w:bCs/>
-        </w:rPr>
-        <w:lastRenderedPageBreak/>
-        <w:t>KNN</w:t>
-      </w:r>
-    </w:p>
     <w:p>
       <w:pPr>
         <w:jc w:val="center"/>
       </w:pPr>
-      <w:r>
-        <w:rPr>
-          <w:noProof/>
-        </w:rPr>
+    </w:p>
+    <w:p>
+      <w:pPr>
+        <w:jc w:val="center"/>
+      </w:pPr>
+      <w:r>
         <w:drawing>
-          <wp:inline distT="0" distB="0" distL="0" distR="0" wp14:anchorId="7FA046B5" wp14:editId="7362869C">
-            <wp:extent cx="4850077" cy="3749040"/>
-            <wp:effectExtent l="0" t="0" r="8255" b="3810"/>
-            <wp:docPr id="28" name="Picture 28" descr="Chart, treemap chart&#10;&#10;Description automatically generated"/>
+          <wp:inline distT="0" distB="0" distL="0" distR="0" wp14:anchorId="00CA6A64" wp14:editId="742E97BE">
+            <wp:extent cx="3496149" cy="2655545"/>
+            <wp:effectExtent l="38100" t="38100" r="85725" b="88265"/>
+            <wp:docPr id="6" name="Picture 6" descr="Chart, treemap chart&#10;&#10;Description automatically generated"/>
             <wp:cNvGraphicFramePr>
               <a:graphicFrameLocks xmlns:a="http://schemas.openxmlformats.org/drawingml/2006/main" noChangeAspect="1"/>
             </wp:cNvGraphicFramePr>
@@ -6258,36 +6375,35 @@
               <a:graphicData uri="http://schemas.openxmlformats.org/drawingml/2006/picture">
                 <pic:pic xmlns:pic="http://schemas.openxmlformats.org/drawingml/2006/picture">
                   <pic:nvPicPr>
-                    <pic:cNvPr id="28" name="Picture 28" descr="Chart, treemap chart&#10;&#10;Description automatically generated"/>
+                    <pic:cNvPr id="6" name="Picture 6" descr="Chart, treemap chart&#10;&#10;Description automatically generated"/>
                     <pic:cNvPicPr/>
                   </pic:nvPicPr>
-                  <pic:blipFill rotWithShape="1">
-                    <a:blip r:embed="rId29">
-                      <a:extLst>
-                        <a:ext uri="{28A0092B-C50C-407E-A947-70E740481C1C}">
-                          <a14:useLocalDpi xmlns:a14="http://schemas.microsoft.com/office/drawing/2010/main" val="0"/>
-                        </a:ext>
-                      </a:extLst>
-                    </a:blip>
-                    <a:srcRect t="4104" r="6956"/>
-                    <a:stretch/>
+                  <pic:blipFill>
+                    <a:blip r:embed="rId30"/>
+                    <a:stretch>
+                      <a:fillRect/>
+                    </a:stretch>
                   </pic:blipFill>
-                  <pic:spPr bwMode="auto">
+                  <pic:spPr>
                     <a:xfrm>
                       <a:off x="0" y="0"/>
-                      <a:ext cx="4874271" cy="3767742"/>
+                      <a:ext cx="3529129" cy="2680596"/>
                     </a:xfrm>
                     <a:prstGeom prst="rect">
                       <a:avLst/>
                     </a:prstGeom>
                     <a:ln>
-                      <a:noFill/>
+                      <a:solidFill>
+                        <a:schemeClr val="tx1"/>
+                      </a:solidFill>
                     </a:ln>
-                    <a:extLst>
-                      <a:ext uri="{53640926-AAD7-44D8-BBD7-CCE9431645EC}">
-                        <a14:shadowObscured xmlns:a14="http://schemas.microsoft.com/office/drawing/2010/main"/>
-                      </a:ext>
-                    </a:extLst>
+                    <a:effectLst>
+                      <a:outerShdw blurRad="50800" dist="38100" dir="2700000" algn="tl" rotWithShape="0">
+                        <a:prstClr val="black">
+                          <a:alpha val="40000"/>
+                        </a:prstClr>
+                      </a:outerShdw>
+                    </a:effectLst>
                   </pic:spPr>
                 </pic:pic>
               </a:graphicData>
@@ -6296,6 +6412,11 @@
         </w:drawing>
       </w:r>
     </w:p>
+    <w:p>
+      <w:pPr>
+        <w:jc w:val="center"/>
+      </w:pPr>
+    </w:p>
     <w:p/>
     <w:p>
       <w:pPr>
@@ -6320,6 +6441,7 @@
         <w:rPr>
           <w:noProof/>
         </w:rPr>
+        <w:lastRenderedPageBreak/>
         <w:drawing>
           <wp:inline distT="0" distB="0" distL="0" distR="0" wp14:anchorId="4D8BEB0E" wp14:editId="2D409B02">
             <wp:extent cx="4807408" cy="3819378"/>
@@ -6336,7 +6458,7 @@
                     <pic:cNvPicPr/>
                   </pic:nvPicPr>
                   <pic:blipFill rotWithShape="1">
-                    <a:blip r:embed="rId30">
+                    <a:blip r:embed="rId31">
                       <a:extLst>
                         <a:ext uri="{28A0092B-C50C-407E-A947-70E740481C1C}">
                           <a14:useLocalDpi xmlns:a14="http://schemas.microsoft.com/office/drawing/2010/main" val="0"/>
@@ -6382,7 +6504,6 @@
           <w:b/>
           <w:bCs/>
         </w:rPr>
-        <w:lastRenderedPageBreak/>
         <w:t>SVM</w:t>
       </w:r>
     </w:p>
@@ -6410,7 +6531,7 @@
                     <pic:cNvPicPr/>
                   </pic:nvPicPr>
                   <pic:blipFill rotWithShape="1">
-                    <a:blip r:embed="rId31">
+                    <a:blip r:embed="rId32">
                       <a:extLst>
                         <a:ext uri="{28A0092B-C50C-407E-A947-70E740481C1C}">
                           <a14:useLocalDpi xmlns:a14="http://schemas.microsoft.com/office/drawing/2010/main" val="0"/>
@@ -6468,6 +6589,7 @@
         <w:rPr>
           <w:noProof/>
         </w:rPr>
+        <w:lastRenderedPageBreak/>
         <w:drawing>
           <wp:inline distT="0" distB="0" distL="0" distR="0" wp14:anchorId="07897C1C" wp14:editId="251B186D">
             <wp:extent cx="4789116" cy="3811877"/>
@@ -6484,7 +6606,7 @@
                     <pic:cNvPicPr/>
                   </pic:nvPicPr>
                   <pic:blipFill rotWithShape="1">
-                    <a:blip r:embed="rId32">
+                    <a:blip r:embed="rId33">
                       <a:extLst>
                         <a:ext uri="{28A0092B-C50C-407E-A947-70E740481C1C}">
                           <a14:useLocalDpi xmlns:a14="http://schemas.microsoft.com/office/drawing/2010/main" val="0"/>
@@ -6558,7 +6680,7 @@
                     <pic:cNvPicPr/>
                   </pic:nvPicPr>
                   <pic:blipFill rotWithShape="1">
-                    <a:blip r:embed="rId33">
+                    <a:blip r:embed="rId34">
                       <a:extLst>
                         <a:ext uri="{28A0092B-C50C-407E-A947-70E740481C1C}">
                           <a14:useLocalDpi xmlns:a14="http://schemas.microsoft.com/office/drawing/2010/main" val="0"/>
@@ -6605,6 +6727,7 @@
           <w:b/>
           <w:bCs/>
         </w:rPr>
+        <w:lastRenderedPageBreak/>
         <w:t>Decision Tree</w:t>
       </w:r>
     </w:p>
@@ -6632,7 +6755,7 @@
                     <pic:cNvPicPr/>
                   </pic:nvPicPr>
                   <pic:blipFill rotWithShape="1">
-                    <a:blip r:embed="rId34">
+                    <a:blip r:embed="rId35">
                       <a:extLst>
                         <a:ext uri="{28A0092B-C50C-407E-A947-70E740481C1C}">
                           <a14:useLocalDpi xmlns:a14="http://schemas.microsoft.com/office/drawing/2010/main" val="0"/>
@@ -6706,7 +6829,7 @@
                     <pic:cNvPicPr/>
                   </pic:nvPicPr>
                   <pic:blipFill rotWithShape="1">
-                    <a:blip r:embed="rId35">
+                    <a:blip r:embed="rId36">
                       <a:extLst>
                         <a:ext uri="{28A0092B-C50C-407E-A947-70E740481C1C}">
                           <a14:useLocalDpi xmlns:a14="http://schemas.microsoft.com/office/drawing/2010/main" val="0"/>
@@ -6781,7 +6904,7 @@
                     <pic:cNvPicPr/>
                   </pic:nvPicPr>
                   <pic:blipFill rotWithShape="1">
-                    <a:blip r:embed="rId36">
+                    <a:blip r:embed="rId37">
                       <a:extLst>
                         <a:ext uri="{28A0092B-C50C-407E-A947-70E740481C1C}">
                           <a14:useLocalDpi xmlns:a14="http://schemas.microsoft.com/office/drawing/2010/main" val="0"/>
@@ -6839,7 +6962,7 @@
                     <pic:cNvPicPr/>
                   </pic:nvPicPr>
                   <pic:blipFill rotWithShape="1">
-                    <a:blip r:embed="rId37">
+                    <a:blip r:embed="rId38">
                       <a:extLst>
                         <a:ext uri="{28A0092B-C50C-407E-A947-70E740481C1C}">
                           <a14:useLocalDpi xmlns:a14="http://schemas.microsoft.com/office/drawing/2010/main" val="0"/>
@@ -6913,7 +7036,7 @@
                     <pic:cNvPicPr/>
                   </pic:nvPicPr>
                   <pic:blipFill rotWithShape="1">
-                    <a:blip r:embed="rId38">
+                    <a:blip r:embed="rId39">
                       <a:extLst>
                         <a:ext uri="{28A0092B-C50C-407E-A947-70E740481C1C}">
                           <a14:useLocalDpi xmlns:a14="http://schemas.microsoft.com/office/drawing/2010/main" val="0"/>
@@ -6987,7 +7110,15 @@
         <w:annotationRef/>
       </w:r>
       <w:r>
-        <w:t>Thoughts on me linking to the GitHub issues? I think it could be a nice touch to show the level of effort applied to this project.</w:t>
+        <w:t xml:space="preserve">Thoughts on me linking to the GitHub </w:t>
+      </w:r>
+      <w:proofErr w:type="gramStart"/>
+      <w:r>
+        <w:t>issues?</w:t>
+      </w:r>
+      <w:proofErr w:type="gramEnd"/>
+      <w:r>
+        <w:t xml:space="preserve"> I think it could be a nice touch to show the level of effort applied to this project.</w:t>
       </w:r>
     </w:p>
   </w:comment>

</xml_diff>

<commit_message>
Code/Write-up: Parameter Tuning on KNN and Logistic Regression
</commit_message>
<xml_diff>
--- a/Reports/Final Project Report.docx
+++ b/Reports/Final Project Report.docx
@@ -5839,6 +5839,68 @@
     </w:p>
     <w:p>
       <w:r>
+        <w:t>As we went through running the various classification models, we best compared them using confusion matrices</w:t>
+      </w:r>
+      <w:r>
+        <w:t xml:space="preserve">. While maximizing the overall accuracy of the model is an important metric to achieve our goal, we had a long conversation about which errors (Type I vs. Type II) would be more tolerable. In discussion with the </w:t>
+      </w:r>
+      <w:r>
+        <w:rPr>
+          <w:i/>
+          <w:iCs/>
+          <w:shd w:val="clear" w:color="auto" w:fill="FFFFFF"/>
+        </w:rPr>
+        <w:t>Program Manager for Volunteers and Data Integrity</w:t>
+      </w:r>
+      <w:r>
+        <w:rPr>
+          <w:shd w:val="clear" w:color="auto" w:fill="FFFFFF"/>
+        </w:rPr>
+        <w:t xml:space="preserve"> at the </w:t>
+      </w:r>
+      <w:r>
+        <w:rPr>
+          <w:shd w:val="clear" w:color="auto" w:fill="FFFFFF"/>
+        </w:rPr>
+        <w:t xml:space="preserve">animal rescue, we agreed that it was generally better that a model predicts a dog would be returned (1) even if it stayed adopted (0) </w:t>
+      </w:r>
+      <w:r>
+        <w:rPr>
+          <w:shd w:val="clear" w:color="auto" w:fill="FFFFFF"/>
+        </w:rPr>
+        <w:lastRenderedPageBreak/>
+        <w:t xml:space="preserve">than to have a dog be predicted as staying adopted (0) when </w:t>
+      </w:r>
+      <w:proofErr w:type="gramStart"/>
+      <w:r>
+        <w:rPr>
+          <w:shd w:val="clear" w:color="auto" w:fill="FFFFFF"/>
+        </w:rPr>
+        <w:t>in actuality it</w:t>
+      </w:r>
+      <w:proofErr w:type="gramEnd"/>
+      <w:r>
+        <w:rPr>
+          <w:shd w:val="clear" w:color="auto" w:fill="FFFFFF"/>
+        </w:rPr>
+        <w:t xml:space="preserve"> was returned (1). That is, it is better for us to focus on minimizing our false negatives (Type II Error).</w:t>
+      </w:r>
+      <w:r>
+        <w:rPr>
+          <w:shd w:val="clear" w:color="auto" w:fill="FFFFFF"/>
+        </w:rPr>
+        <w:t xml:space="preserve"> The best metric to actualize that is to look at the Specificity </w:t>
+      </w:r>
+      <w:r>
+        <w:rPr>
+          <w:shd w:val="clear" w:color="auto" w:fill="FFFFFF"/>
+        </w:rPr>
+        <w:t>(true negatives / all actual negatives)</w:t>
+      </w:r>
+    </w:p>
+    <w:p/>
+    <w:p>
+      <w:r>
         <w:t xml:space="preserve">Here are the </w:t>
       </w:r>
       <w:proofErr w:type="gramStart"/>
@@ -5872,9 +5934,10 @@
         <w:tblLook w:val="04A0" w:firstRow="1" w:lastRow="0" w:firstColumn="1" w:lastColumn="0" w:noHBand="0" w:noVBand="1"/>
       </w:tblPr>
       <w:tblGrid>
-        <w:gridCol w:w="3116"/>
-        <w:gridCol w:w="3117"/>
-        <w:gridCol w:w="3117"/>
+        <w:gridCol w:w="2504"/>
+        <w:gridCol w:w="2490"/>
+        <w:gridCol w:w="2404"/>
+        <w:gridCol w:w="1952"/>
       </w:tblGrid>
       <w:tr>
         <w:trPr>
@@ -5883,12 +5946,7 @@
         <w:tc>
           <w:tcPr>
             <w:cnfStyle w:val="001000000000" w:firstRow="0" w:lastRow="0" w:firstColumn="1" w:lastColumn="0" w:oddVBand="0" w:evenVBand="0" w:oddHBand="0" w:evenHBand="0" w:firstRowFirstColumn="0" w:firstRowLastColumn="0" w:lastRowFirstColumn="0" w:lastRowLastColumn="0"/>
-            <w:tcW w:w="3116" w:type="dxa"/>
-            <w:tcBorders>
-              <w:top w:val="none" w:sz="0" w:space="0" w:color="auto"/>
-              <w:left w:val="none" w:sz="0" w:space="0" w:color="auto"/>
-              <w:bottom w:val="none" w:sz="0" w:space="0" w:color="auto"/>
-            </w:tcBorders>
+            <w:tcW w:w="2504" w:type="dxa"/>
           </w:tcPr>
           <w:p>
             <w:pPr>
@@ -5906,11 +5964,7 @@
         </w:tc>
         <w:tc>
           <w:tcPr>
-            <w:tcW w:w="3117" w:type="dxa"/>
-            <w:tcBorders>
-              <w:top w:val="none" w:sz="0" w:space="0" w:color="auto"/>
-              <w:bottom w:val="none" w:sz="0" w:space="0" w:color="auto"/>
-            </w:tcBorders>
+            <w:tcW w:w="2490" w:type="dxa"/>
           </w:tcPr>
           <w:p>
             <w:pPr>
@@ -5929,12 +5983,7 @@
         </w:tc>
         <w:tc>
           <w:tcPr>
-            <w:tcW w:w="3117" w:type="dxa"/>
-            <w:tcBorders>
-              <w:top w:val="none" w:sz="0" w:space="0" w:color="auto"/>
-              <w:bottom w:val="none" w:sz="0" w:space="0" w:color="auto"/>
-              <w:right w:val="none" w:sz="0" w:space="0" w:color="auto"/>
-            </w:tcBorders>
+            <w:tcW w:w="2404" w:type="dxa"/>
           </w:tcPr>
           <w:p>
             <w:pPr>
@@ -5948,6 +5997,25 @@
                 <w:color w:val="FFFFFF" w:themeColor="background1"/>
               </w:rPr>
               <w:t>Accuracy</w:t>
+            </w:r>
+          </w:p>
+        </w:tc>
+        <w:tc>
+          <w:tcPr>
+            <w:tcW w:w="1952" w:type="dxa"/>
+          </w:tcPr>
+          <w:p>
+            <w:pPr>
+              <w:cnfStyle w:val="100000000000" w:firstRow="1" w:lastRow="0" w:firstColumn="0" w:lastColumn="0" w:oddVBand="0" w:evenVBand="0" w:oddHBand="0" w:evenHBand="0" w:firstRowFirstColumn="0" w:firstRowLastColumn="0" w:lastRowFirstColumn="0" w:lastRowLastColumn="0"/>
+              <w:rPr>
+                <w:color w:val="FFFFFF" w:themeColor="background1"/>
+              </w:rPr>
+            </w:pPr>
+            <w:r>
+              <w:rPr>
+                <w:color w:val="FFFFFF" w:themeColor="background1"/>
+              </w:rPr>
+              <w:t>Specificity</w:t>
             </w:r>
           </w:p>
         </w:tc>
@@ -5959,7 +6027,7 @@
         <w:tc>
           <w:tcPr>
             <w:cnfStyle w:val="001000000000" w:firstRow="0" w:lastRow="0" w:firstColumn="1" w:lastColumn="0" w:oddVBand="0" w:evenVBand="0" w:oddHBand="0" w:evenHBand="0" w:firstRowFirstColumn="0" w:firstRowLastColumn="0" w:lastRowFirstColumn="0" w:lastRowLastColumn="0"/>
-            <w:tcW w:w="3116" w:type="dxa"/>
+            <w:tcW w:w="2504" w:type="dxa"/>
           </w:tcPr>
           <w:p>
             <w:r>
@@ -5969,7 +6037,7 @@
         </w:tc>
         <w:tc>
           <w:tcPr>
-            <w:tcW w:w="3117" w:type="dxa"/>
+            <w:tcW w:w="2490" w:type="dxa"/>
           </w:tcPr>
           <w:p>
             <w:pPr>
@@ -5979,7 +6047,7 @@
         </w:tc>
         <w:tc>
           <w:tcPr>
-            <w:tcW w:w="3117" w:type="dxa"/>
+            <w:tcW w:w="2404" w:type="dxa"/>
           </w:tcPr>
           <w:p>
             <w:pPr>
@@ -5987,12 +6055,22 @@
             </w:pPr>
           </w:p>
         </w:tc>
+        <w:tc>
+          <w:tcPr>
+            <w:tcW w:w="1952" w:type="dxa"/>
+          </w:tcPr>
+          <w:p>
+            <w:pPr>
+              <w:cnfStyle w:val="000000100000" w:firstRow="0" w:lastRow="0" w:firstColumn="0" w:lastColumn="0" w:oddVBand="0" w:evenVBand="0" w:oddHBand="1" w:evenHBand="0" w:firstRowFirstColumn="0" w:firstRowLastColumn="0" w:lastRowFirstColumn="0" w:lastRowLastColumn="0"/>
+            </w:pPr>
+          </w:p>
+        </w:tc>
       </w:tr>
       <w:tr>
         <w:tc>
           <w:tcPr>
             <w:cnfStyle w:val="001000000000" w:firstRow="0" w:lastRow="0" w:firstColumn="1" w:lastColumn="0" w:oddVBand="0" w:evenVBand="0" w:oddHBand="0" w:evenHBand="0" w:firstRowFirstColumn="0" w:firstRowLastColumn="0" w:lastRowFirstColumn="0" w:lastRowLastColumn="0"/>
-            <w:tcW w:w="3116" w:type="dxa"/>
+            <w:tcW w:w="2504" w:type="dxa"/>
           </w:tcPr>
           <w:p>
             <w:r>
@@ -6002,7 +6080,7 @@
         </w:tc>
         <w:tc>
           <w:tcPr>
-            <w:tcW w:w="3117" w:type="dxa"/>
+            <w:tcW w:w="2490" w:type="dxa"/>
           </w:tcPr>
           <w:p>
             <w:pPr>
@@ -6012,7 +6090,17 @@
         </w:tc>
         <w:tc>
           <w:tcPr>
-            <w:tcW w:w="3117" w:type="dxa"/>
+            <w:tcW w:w="2404" w:type="dxa"/>
+          </w:tcPr>
+          <w:p>
+            <w:pPr>
+              <w:cnfStyle w:val="000000000000" w:firstRow="0" w:lastRow="0" w:firstColumn="0" w:lastColumn="0" w:oddVBand="0" w:evenVBand="0" w:oddHBand="0" w:evenHBand="0" w:firstRowFirstColumn="0" w:firstRowLastColumn="0" w:lastRowFirstColumn="0" w:lastRowLastColumn="0"/>
+            </w:pPr>
+          </w:p>
+        </w:tc>
+        <w:tc>
+          <w:tcPr>
+            <w:tcW w:w="1952" w:type="dxa"/>
           </w:tcPr>
           <w:p>
             <w:pPr>
@@ -6028,18 +6116,17 @@
         <w:tc>
           <w:tcPr>
             <w:cnfStyle w:val="001000000000" w:firstRow="0" w:lastRow="0" w:firstColumn="1" w:lastColumn="0" w:oddVBand="0" w:evenVBand="0" w:oddHBand="0" w:evenHBand="0" w:firstRowFirstColumn="0" w:firstRowLastColumn="0" w:lastRowFirstColumn="0" w:lastRowLastColumn="0"/>
-            <w:tcW w:w="3116" w:type="dxa"/>
-          </w:tcPr>
-          <w:p>
-            <w:r>
-              <w:lastRenderedPageBreak/>
+            <w:tcW w:w="2504" w:type="dxa"/>
+          </w:tcPr>
+          <w:p>
+            <w:r>
               <w:t>Random Forest</w:t>
             </w:r>
           </w:p>
         </w:tc>
         <w:tc>
           <w:tcPr>
-            <w:tcW w:w="3117" w:type="dxa"/>
+            <w:tcW w:w="2490" w:type="dxa"/>
           </w:tcPr>
           <w:p>
             <w:pPr>
@@ -6049,7 +6136,7 @@
         </w:tc>
         <w:tc>
           <w:tcPr>
-            <w:tcW w:w="3117" w:type="dxa"/>
+            <w:tcW w:w="2404" w:type="dxa"/>
           </w:tcPr>
           <w:p>
             <w:pPr>
@@ -6057,12 +6144,22 @@
             </w:pPr>
           </w:p>
         </w:tc>
+        <w:tc>
+          <w:tcPr>
+            <w:tcW w:w="1952" w:type="dxa"/>
+          </w:tcPr>
+          <w:p>
+            <w:pPr>
+              <w:cnfStyle w:val="000000100000" w:firstRow="0" w:lastRow="0" w:firstColumn="0" w:lastColumn="0" w:oddVBand="0" w:evenVBand="0" w:oddHBand="1" w:evenHBand="0" w:firstRowFirstColumn="0" w:firstRowLastColumn="0" w:lastRowFirstColumn="0" w:lastRowLastColumn="0"/>
+            </w:pPr>
+          </w:p>
+        </w:tc>
       </w:tr>
       <w:tr>
         <w:tc>
           <w:tcPr>
             <w:cnfStyle w:val="001000000000" w:firstRow="0" w:lastRow="0" w:firstColumn="1" w:lastColumn="0" w:oddVBand="0" w:evenVBand="0" w:oddHBand="0" w:evenHBand="0" w:firstRowFirstColumn="0" w:firstRowLastColumn="0" w:lastRowFirstColumn="0" w:lastRowLastColumn="0"/>
-            <w:tcW w:w="3116" w:type="dxa"/>
+            <w:tcW w:w="2504" w:type="dxa"/>
           </w:tcPr>
           <w:p>
             <w:r>
@@ -6072,7 +6169,7 @@
         </w:tc>
         <w:tc>
           <w:tcPr>
-            <w:tcW w:w="3117" w:type="dxa"/>
+            <w:tcW w:w="2490" w:type="dxa"/>
           </w:tcPr>
           <w:p>
             <w:pPr>
@@ -6082,7 +6179,17 @@
         </w:tc>
         <w:tc>
           <w:tcPr>
-            <w:tcW w:w="3117" w:type="dxa"/>
+            <w:tcW w:w="2404" w:type="dxa"/>
+          </w:tcPr>
+          <w:p>
+            <w:pPr>
+              <w:cnfStyle w:val="000000000000" w:firstRow="0" w:lastRow="0" w:firstColumn="0" w:lastColumn="0" w:oddVBand="0" w:evenVBand="0" w:oddHBand="0" w:evenHBand="0" w:firstRowFirstColumn="0" w:firstRowLastColumn="0" w:lastRowFirstColumn="0" w:lastRowLastColumn="0"/>
+            </w:pPr>
+          </w:p>
+        </w:tc>
+        <w:tc>
+          <w:tcPr>
+            <w:tcW w:w="1952" w:type="dxa"/>
           </w:tcPr>
           <w:p>
             <w:pPr>
@@ -6098,7 +6205,7 @@
         <w:tc>
           <w:tcPr>
             <w:cnfStyle w:val="001000000000" w:firstRow="0" w:lastRow="0" w:firstColumn="1" w:lastColumn="0" w:oddVBand="0" w:evenVBand="0" w:oddHBand="0" w:evenHBand="0" w:firstRowFirstColumn="0" w:firstRowLastColumn="0" w:lastRowFirstColumn="0" w:lastRowLastColumn="0"/>
-            <w:tcW w:w="3116" w:type="dxa"/>
+            <w:tcW w:w="2504" w:type="dxa"/>
           </w:tcPr>
           <w:p>
             <w:r>
@@ -6108,7 +6215,7 @@
         </w:tc>
         <w:tc>
           <w:tcPr>
-            <w:tcW w:w="3117" w:type="dxa"/>
+            <w:tcW w:w="2490" w:type="dxa"/>
           </w:tcPr>
           <w:p>
             <w:pPr>
@@ -6118,7 +6225,7 @@
         </w:tc>
         <w:tc>
           <w:tcPr>
-            <w:tcW w:w="3117" w:type="dxa"/>
+            <w:tcW w:w="2404" w:type="dxa"/>
           </w:tcPr>
           <w:p>
             <w:pPr>
@@ -6126,18 +6233,28 @@
             </w:pPr>
           </w:p>
         </w:tc>
+        <w:tc>
+          <w:tcPr>
+            <w:tcW w:w="1952" w:type="dxa"/>
+          </w:tcPr>
+          <w:p>
+            <w:pPr>
+              <w:cnfStyle w:val="000000100000" w:firstRow="0" w:lastRow="0" w:firstColumn="0" w:lastColumn="0" w:oddVBand="0" w:evenVBand="0" w:oddHBand="1" w:evenHBand="0" w:firstRowFirstColumn="0" w:firstRowLastColumn="0" w:lastRowFirstColumn="0" w:lastRowLastColumn="0"/>
+            </w:pPr>
+          </w:p>
+        </w:tc>
       </w:tr>
       <w:tr>
         <w:tc>
           <w:tcPr>
             <w:cnfStyle w:val="001000000000" w:firstRow="0" w:lastRow="0" w:firstColumn="1" w:lastColumn="0" w:oddVBand="0" w:evenVBand="0" w:oddHBand="0" w:evenHBand="0" w:firstRowFirstColumn="0" w:firstRowLastColumn="0" w:lastRowFirstColumn="0" w:lastRowLastColumn="0"/>
-            <w:tcW w:w="3116" w:type="dxa"/>
+            <w:tcW w:w="2504" w:type="dxa"/>
           </w:tcPr>
           <w:p/>
         </w:tc>
         <w:tc>
           <w:tcPr>
-            <w:tcW w:w="3117" w:type="dxa"/>
+            <w:tcW w:w="2490" w:type="dxa"/>
           </w:tcPr>
           <w:p>
             <w:pPr>
@@ -6147,7 +6264,17 @@
         </w:tc>
         <w:tc>
           <w:tcPr>
-            <w:tcW w:w="3117" w:type="dxa"/>
+            <w:tcW w:w="2404" w:type="dxa"/>
+          </w:tcPr>
+          <w:p>
+            <w:pPr>
+              <w:cnfStyle w:val="000000000000" w:firstRow="0" w:lastRow="0" w:firstColumn="0" w:lastColumn="0" w:oddVBand="0" w:evenVBand="0" w:oddHBand="0" w:evenHBand="0" w:firstRowFirstColumn="0" w:firstRowLastColumn="0" w:lastRowFirstColumn="0" w:lastRowLastColumn="0"/>
+            </w:pPr>
+          </w:p>
+        </w:tc>
+        <w:tc>
+          <w:tcPr>
+            <w:tcW w:w="1952" w:type="dxa"/>
           </w:tcPr>
           <w:p>
             <w:pPr>
@@ -6163,13 +6290,13 @@
         <w:tc>
           <w:tcPr>
             <w:cnfStyle w:val="001000000000" w:firstRow="0" w:lastRow="0" w:firstColumn="1" w:lastColumn="0" w:oddVBand="0" w:evenVBand="0" w:oddHBand="0" w:evenHBand="0" w:firstRowFirstColumn="0" w:firstRowLastColumn="0" w:lastRowFirstColumn="0" w:lastRowLastColumn="0"/>
-            <w:tcW w:w="3116" w:type="dxa"/>
+            <w:tcW w:w="2504" w:type="dxa"/>
           </w:tcPr>
           <w:p/>
         </w:tc>
         <w:tc>
           <w:tcPr>
-            <w:tcW w:w="3117" w:type="dxa"/>
+            <w:tcW w:w="2490" w:type="dxa"/>
           </w:tcPr>
           <w:p>
             <w:pPr>
@@ -6179,7 +6306,7 @@
         </w:tc>
         <w:tc>
           <w:tcPr>
-            <w:tcW w:w="3117" w:type="dxa"/>
+            <w:tcW w:w="2404" w:type="dxa"/>
           </w:tcPr>
           <w:p>
             <w:pPr>
@@ -6187,6 +6314,16 @@
             </w:pPr>
           </w:p>
         </w:tc>
+        <w:tc>
+          <w:tcPr>
+            <w:tcW w:w="1952" w:type="dxa"/>
+          </w:tcPr>
+          <w:p>
+            <w:pPr>
+              <w:cnfStyle w:val="000000100000" w:firstRow="0" w:lastRow="0" w:firstColumn="0" w:lastColumn="0" w:oddVBand="0" w:evenVBand="0" w:oddHBand="1" w:evenHBand="0" w:firstRowFirstColumn="0" w:firstRowLastColumn="0" w:lastRowFirstColumn="0" w:lastRowLastColumn="0"/>
+            </w:pPr>
+          </w:p>
+        </w:tc>
       </w:tr>
     </w:tbl>
     <w:p/>
@@ -6269,35 +6406,23 @@
       </w:r>
     </w:p>
     <w:p/>
-    <w:p/>
-    <w:p>
-      <w:pPr>
-        <w:pStyle w:val="Heading3"/>
-      </w:pPr>
-      <w:r>
-        <w:t>KNN</w:t>
-      </w:r>
-    </w:p>
-    <w:p>
-      <w:r>
-        <w:t xml:space="preserve">For K-Nearest Neighbors, we </w:t>
-      </w:r>
-      <w:r>
-        <w:t>tested all values of ‘k’ for the odd numbers between 1 and 15. As found in the graph below, we achieved a maximum accuracy when we used a ‘k’ value of 1. That is, the KNN classifier was most accurate when a given test point was only compared to the point nearest to it. This likely has to do with the distribution of our data, which is difficult to parse in a general feature space because of how many of our features are categorical and not continuous, thus making them hard for an algorithm like KNN to properly map and relate different test points together.</w:t>
-      </w:r>
-    </w:p>
-    <w:p/>
     <w:p>
       <w:pPr>
         <w:jc w:val="center"/>
       </w:pPr>
       <w:r>
+        <w:rPr>
+          <w:noProof/>
+        </w:rPr>
         <w:lastRenderedPageBreak/>
+        <w:t xml:space="preserve"> </w:t>
+      </w:r>
+      <w:r>
         <w:drawing>
-          <wp:inline distT="0" distB="0" distL="0" distR="0" wp14:anchorId="6960093F" wp14:editId="2AA9E796">
-            <wp:extent cx="3456537" cy="3429320"/>
-            <wp:effectExtent l="38100" t="38100" r="86995" b="88900"/>
-            <wp:docPr id="7" name="Picture 7" descr="Chart, line chart&#10;&#10;Description automatically generated"/>
+          <wp:inline distT="0" distB="0" distL="0" distR="0" wp14:anchorId="613FE54D" wp14:editId="0B49F52F">
+            <wp:extent cx="3385996" cy="2477123"/>
+            <wp:effectExtent l="38100" t="38100" r="93980" b="88900"/>
+            <wp:docPr id="13" name="Picture 13" descr="Chart, treemap chart&#10;&#10;Description automatically generated"/>
             <wp:cNvGraphicFramePr>
               <a:graphicFrameLocks xmlns:a="http://schemas.openxmlformats.org/drawingml/2006/main" noChangeAspect="1"/>
             </wp:cNvGraphicFramePr>
@@ -6305,7 +6430,7 @@
               <a:graphicData uri="http://schemas.openxmlformats.org/drawingml/2006/picture">
                 <pic:pic xmlns:pic="http://schemas.openxmlformats.org/drawingml/2006/picture">
                   <pic:nvPicPr>
-                    <pic:cNvPr id="7" name="Picture 7" descr="Chart, line chart&#10;&#10;Description automatically generated"/>
+                    <pic:cNvPr id="13" name="Picture 13" descr="Chart, treemap chart&#10;&#10;Description automatically generated"/>
                     <pic:cNvPicPr/>
                   </pic:nvPicPr>
                   <pic:blipFill>
@@ -6317,7 +6442,7 @@
                   <pic:spPr>
                     <a:xfrm>
                       <a:off x="0" y="0"/>
-                      <a:ext cx="3468911" cy="3441596"/>
+                      <a:ext cx="3402795" cy="2489413"/>
                     </a:xfrm>
                     <a:prstGeom prst="rect">
                       <a:avLst/>
@@ -6342,6 +6467,36 @@
         </w:drawing>
       </w:r>
     </w:p>
+    <w:p/>
+    <w:p/>
+    <w:p>
+      <w:pPr>
+        <w:pStyle w:val="Heading3"/>
+      </w:pPr>
+      <w:r>
+        <w:t>KNN</w:t>
+      </w:r>
+    </w:p>
+    <w:p>
+      <w:r>
+        <w:t xml:space="preserve">For K-Nearest Neighbors, we </w:t>
+      </w:r>
+      <w:r>
+        <w:t xml:space="preserve">tested all values of ‘k’ for the odd numbers between 1 and 15. As found in the graph below, we achieved a maximum accuracy </w:t>
+      </w:r>
+      <w:r>
+        <w:t xml:space="preserve">and specificity </w:t>
+      </w:r>
+      <w:r>
+        <w:t>when we used a ‘k’ value of 1. That is, the KNN classifier was most accurate when a given test point was only compared to the point nearest to it. This likely has to do with the distribution of our data, which is difficult to parse in a general feature space because of how many of our features are categorical and not continuous, thus making them hard for an algorithm like KNN to properly map and relate different test points together.</w:t>
+      </w:r>
+      <w:r>
+        <w:rPr>
+          <w:noProof/>
+        </w:rPr>
+        <w:t xml:space="preserve">  </w:t>
+      </w:r>
+    </w:p>
     <w:p>
       <w:pPr>
         <w:jc w:val="center"/>
@@ -6357,17 +6512,21 @@
       <w:pPr>
         <w:jc w:val="center"/>
       </w:pPr>
-    </w:p>
-    <w:p>
-      <w:pPr>
-        <w:jc w:val="center"/>
-      </w:pPr>
-      <w:r>
+      <w:r>
+        <w:lastRenderedPageBreak/>
         <w:drawing>
-          <wp:inline distT="0" distB="0" distL="0" distR="0" wp14:anchorId="00CA6A64" wp14:editId="742E97BE">
-            <wp:extent cx="3496149" cy="2655545"/>
-            <wp:effectExtent l="38100" t="38100" r="85725" b="88265"/>
-            <wp:docPr id="6" name="Picture 6" descr="Chart, treemap chart&#10;&#10;Description automatically generated"/>
+          <wp:anchor distT="0" distB="0" distL="114300" distR="114300" simplePos="0" relativeHeight="251660288" behindDoc="1" locked="0" layoutInCell="1" allowOverlap="1" wp14:anchorId="52B59273" wp14:editId="22433A62">
+            <wp:simplePos x="0" y="0"/>
+            <wp:positionH relativeFrom="column">
+              <wp:posOffset>3324225</wp:posOffset>
+            </wp:positionH>
+            <wp:positionV relativeFrom="paragraph">
+              <wp:posOffset>288290</wp:posOffset>
+            </wp:positionV>
+            <wp:extent cx="3162300" cy="3200400"/>
+            <wp:effectExtent l="38100" t="38100" r="88900" b="88900"/>
+            <wp:wrapSquare wrapText="bothSides"/>
+            <wp:docPr id="8" name="Picture 8" descr="Chart, line chart&#10;&#10;Description automatically generated"/>
             <wp:cNvGraphicFramePr>
               <a:graphicFrameLocks xmlns:a="http://schemas.openxmlformats.org/drawingml/2006/main" noChangeAspect="1"/>
             </wp:cNvGraphicFramePr>
@@ -6375,11 +6534,17 @@
               <a:graphicData uri="http://schemas.openxmlformats.org/drawingml/2006/picture">
                 <pic:pic xmlns:pic="http://schemas.openxmlformats.org/drawingml/2006/picture">
                   <pic:nvPicPr>
-                    <pic:cNvPr id="6" name="Picture 6" descr="Chart, treemap chart&#10;&#10;Description automatically generated"/>
+                    <pic:cNvPr id="8" name="Picture 8" descr="Chart, line chart&#10;&#10;Description automatically generated"/>
                     <pic:cNvPicPr/>
                   </pic:nvPicPr>
                   <pic:blipFill>
-                    <a:blip r:embed="rId30"/>
+                    <a:blip r:embed="rId30">
+                      <a:extLst>
+                        <a:ext uri="{28A0092B-C50C-407E-A947-70E740481C1C}">
+                          <a14:useLocalDpi xmlns:a14="http://schemas.microsoft.com/office/drawing/2010/main" val="0"/>
+                        </a:ext>
+                      </a:extLst>
+                    </a:blip>
                     <a:stretch>
                       <a:fillRect/>
                     </a:stretch>
@@ -6387,7 +6552,145 @@
                   <pic:spPr>
                     <a:xfrm>
                       <a:off x="0" y="0"/>
-                      <a:ext cx="3529129" cy="2680596"/>
+                      <a:ext cx="3162300" cy="3200400"/>
+                    </a:xfrm>
+                    <a:prstGeom prst="rect">
+                      <a:avLst/>
+                    </a:prstGeom>
+                    <a:ln>
+                      <a:solidFill>
+                        <a:schemeClr val="tx1"/>
+                      </a:solidFill>
+                    </a:ln>
+                    <a:effectLst>
+                      <a:outerShdw blurRad="50800" dist="38100" dir="2700000" algn="tl" rotWithShape="0">
+                        <a:prstClr val="black">
+                          <a:alpha val="40000"/>
+                        </a:prstClr>
+                      </a:outerShdw>
+                    </a:effectLst>
+                  </pic:spPr>
+                </pic:pic>
+              </a:graphicData>
+            </a:graphic>
+            <wp14:sizeRelH relativeFrom="page">
+              <wp14:pctWidth>0</wp14:pctWidth>
+            </wp14:sizeRelH>
+            <wp14:sizeRelV relativeFrom="page">
+              <wp14:pctHeight>0</wp14:pctHeight>
+            </wp14:sizeRelV>
+          </wp:anchor>
+        </w:drawing>
+      </w:r>
+      <w:r>
+        <w:rPr>
+          <w:noProof/>
+        </w:rPr>
+        <w:drawing>
+          <wp:anchor distT="0" distB="0" distL="114300" distR="114300" simplePos="0" relativeHeight="251661312" behindDoc="0" locked="0" layoutInCell="1" allowOverlap="1" wp14:anchorId="059DDBD4" wp14:editId="6E482777">
+            <wp:simplePos x="0" y="0"/>
+            <wp:positionH relativeFrom="column">
+              <wp:posOffset>-125070</wp:posOffset>
+            </wp:positionH>
+            <wp:positionV relativeFrom="paragraph">
+              <wp:posOffset>286171</wp:posOffset>
+            </wp:positionV>
+            <wp:extent cx="3225800" cy="3200400"/>
+            <wp:effectExtent l="38100" t="38100" r="88900" b="88900"/>
+            <wp:wrapSquare wrapText="bothSides"/>
+            <wp:docPr id="9" name="Picture 9" descr="Chart, line chart&#10;&#10;Description automatically generated"/>
+            <wp:cNvGraphicFramePr>
+              <a:graphicFrameLocks xmlns:a="http://schemas.openxmlformats.org/drawingml/2006/main" noChangeAspect="1"/>
+            </wp:cNvGraphicFramePr>
+            <a:graphic xmlns:a="http://schemas.openxmlformats.org/drawingml/2006/main">
+              <a:graphicData uri="http://schemas.openxmlformats.org/drawingml/2006/picture">
+                <pic:pic xmlns:pic="http://schemas.openxmlformats.org/drawingml/2006/picture">
+                  <pic:nvPicPr>
+                    <pic:cNvPr id="9" name="Picture 9" descr="Chart, line chart&#10;&#10;Description automatically generated"/>
+                    <pic:cNvPicPr/>
+                  </pic:nvPicPr>
+                  <pic:blipFill>
+                    <a:blip r:embed="rId31">
+                      <a:extLst>
+                        <a:ext uri="{28A0092B-C50C-407E-A947-70E740481C1C}">
+                          <a14:useLocalDpi xmlns:a14="http://schemas.microsoft.com/office/drawing/2010/main" val="0"/>
+                        </a:ext>
+                      </a:extLst>
+                    </a:blip>
+                    <a:stretch>
+                      <a:fillRect/>
+                    </a:stretch>
+                  </pic:blipFill>
+                  <pic:spPr>
+                    <a:xfrm>
+                      <a:off x="0" y="0"/>
+                      <a:ext cx="3225800" cy="3200400"/>
+                    </a:xfrm>
+                    <a:prstGeom prst="rect">
+                      <a:avLst/>
+                    </a:prstGeom>
+                    <a:ln>
+                      <a:solidFill>
+                        <a:schemeClr val="tx1"/>
+                      </a:solidFill>
+                    </a:ln>
+                    <a:effectLst>
+                      <a:outerShdw blurRad="50800" dist="38100" dir="2700000" algn="tl" rotWithShape="0">
+                        <a:prstClr val="black">
+                          <a:alpha val="40000"/>
+                        </a:prstClr>
+                      </a:outerShdw>
+                    </a:effectLst>
+                  </pic:spPr>
+                </pic:pic>
+              </a:graphicData>
+            </a:graphic>
+            <wp14:sizeRelH relativeFrom="page">
+              <wp14:pctWidth>0</wp14:pctWidth>
+            </wp14:sizeRelH>
+            <wp14:sizeRelV relativeFrom="page">
+              <wp14:pctHeight>0</wp14:pctHeight>
+            </wp14:sizeRelV>
+          </wp:anchor>
+        </w:drawing>
+      </w:r>
+    </w:p>
+    <w:p>
+      <w:pPr>
+        <w:jc w:val="center"/>
+      </w:pPr>
+      <w:r>
+        <w:rPr>
+          <w:noProof/>
+        </w:rPr>
+        <w:t xml:space="preserve"> </w:t>
+      </w:r>
+      <w:r>
+        <w:drawing>
+          <wp:inline distT="0" distB="0" distL="0" distR="0" wp14:anchorId="479C64AB" wp14:editId="33B47BFA">
+            <wp:extent cx="3514568" cy="2571184"/>
+            <wp:effectExtent l="38100" t="38100" r="92710" b="83185"/>
+            <wp:docPr id="10" name="Picture 10" descr="Chart, treemap chart&#10;&#10;Description automatically generated"/>
+            <wp:cNvGraphicFramePr>
+              <a:graphicFrameLocks xmlns:a="http://schemas.openxmlformats.org/drawingml/2006/main" noChangeAspect="1"/>
+            </wp:cNvGraphicFramePr>
+            <a:graphic xmlns:a="http://schemas.openxmlformats.org/drawingml/2006/main">
+              <a:graphicData uri="http://schemas.openxmlformats.org/drawingml/2006/picture">
+                <pic:pic xmlns:pic="http://schemas.openxmlformats.org/drawingml/2006/picture">
+                  <pic:nvPicPr>
+                    <pic:cNvPr id="10" name="Picture 10" descr="Chart, treemap chart&#10;&#10;Description automatically generated"/>
+                    <pic:cNvPicPr/>
+                  </pic:nvPicPr>
+                  <pic:blipFill>
+                    <a:blip r:embed="rId32"/>
+                    <a:stretch>
+                      <a:fillRect/>
+                    </a:stretch>
+                  </pic:blipFill>
+                  <pic:spPr>
+                    <a:xfrm>
+                      <a:off x="0" y="0"/>
+                      <a:ext cx="3546232" cy="2594349"/>
                     </a:xfrm>
                     <a:prstGeom prst="rect">
                       <a:avLst/>
@@ -6434,19 +6737,34 @@
       </w:r>
     </w:p>
     <w:p>
+      <w:r>
+        <w:t xml:space="preserve">Logistic Regression appeared to be an enticing </w:t>
+      </w:r>
+      <w:r>
+        <w:t>classifier. If it proved to be accurate, we could leverage not just the prediction values, but also the associated probabilities (calculated from the log-odds ratios) of return. During our testing of the Logistic Regression classifier, we looked at various solvers and values of the inverse of regularization strength</w:t>
+      </w:r>
+      <w:r>
+        <w:t xml:space="preserve"> (C) to find the most fitting value.</w:t>
+      </w:r>
+    </w:p>
+    <w:p/>
+    <w:p>
+      <w:r>
+        <w:lastRenderedPageBreak/>
+        <w:t>After using our optimal values, we still only managed to achieve an accuracy score of 70.3%, with many of our misclassified dogs being the ones we want to avoid (False Negatives).</w:t>
+      </w:r>
+    </w:p>
+    <w:p/>
+    <w:p>
       <w:pPr>
         <w:jc w:val="center"/>
       </w:pPr>
       <w:r>
-        <w:rPr>
-          <w:noProof/>
-        </w:rPr>
-        <w:lastRenderedPageBreak/>
         <w:drawing>
-          <wp:inline distT="0" distB="0" distL="0" distR="0" wp14:anchorId="4D8BEB0E" wp14:editId="2D409B02">
-            <wp:extent cx="4807408" cy="3819378"/>
-            <wp:effectExtent l="0" t="0" r="0" b="0"/>
-            <wp:docPr id="29" name="Picture 29" descr="Chart, treemap chart&#10;&#10;Description automatically generated"/>
+          <wp:inline distT="0" distB="0" distL="0" distR="0" wp14:anchorId="2C2B4697" wp14:editId="4443064E">
+            <wp:extent cx="3793402" cy="2775173"/>
+            <wp:effectExtent l="38100" t="38100" r="93345" b="82550"/>
+            <wp:docPr id="14" name="Picture 14" descr="Chart, treemap chart&#10;&#10;Description automatically generated"/>
             <wp:cNvGraphicFramePr>
               <a:graphicFrameLocks xmlns:a="http://schemas.openxmlformats.org/drawingml/2006/main" noChangeAspect="1"/>
             </wp:cNvGraphicFramePr>
@@ -6454,36 +6772,35 @@
               <a:graphicData uri="http://schemas.openxmlformats.org/drawingml/2006/picture">
                 <pic:pic xmlns:pic="http://schemas.openxmlformats.org/drawingml/2006/picture">
                   <pic:nvPicPr>
-                    <pic:cNvPr id="29" name="Picture 29" descr="Chart, treemap chart&#10;&#10;Description automatically generated"/>
+                    <pic:cNvPr id="14" name="Picture 14" descr="Chart, treemap chart&#10;&#10;Description automatically generated"/>
                     <pic:cNvPicPr/>
                   </pic:nvPicPr>
-                  <pic:blipFill rotWithShape="1">
-                    <a:blip r:embed="rId31">
-                      <a:extLst>
-                        <a:ext uri="{28A0092B-C50C-407E-A947-70E740481C1C}">
-                          <a14:useLocalDpi xmlns:a14="http://schemas.microsoft.com/office/drawing/2010/main" val="0"/>
-                        </a:ext>
-                      </a:extLst>
-                    </a:blip>
-                    <a:srcRect t="2193" r="7668"/>
-                    <a:stretch/>
+                  <pic:blipFill>
+                    <a:blip r:embed="rId33"/>
+                    <a:stretch>
+                      <a:fillRect/>
+                    </a:stretch>
                   </pic:blipFill>
-                  <pic:spPr bwMode="auto">
+                  <pic:spPr>
                     <a:xfrm>
                       <a:off x="0" y="0"/>
-                      <a:ext cx="4845059" cy="3849291"/>
+                      <a:ext cx="3812199" cy="2788924"/>
                     </a:xfrm>
                     <a:prstGeom prst="rect">
                       <a:avLst/>
                     </a:prstGeom>
                     <a:ln>
-                      <a:noFill/>
+                      <a:solidFill>
+                        <a:schemeClr val="tx1"/>
+                      </a:solidFill>
                     </a:ln>
-                    <a:extLst>
-                      <a:ext uri="{53640926-AAD7-44D8-BBD7-CCE9431645EC}">
-                        <a14:shadowObscured xmlns:a14="http://schemas.microsoft.com/office/drawing/2010/main"/>
-                      </a:ext>
-                    </a:extLst>
+                    <a:effectLst>
+                      <a:outerShdw blurRad="50800" dist="38100" dir="2700000" algn="tl" rotWithShape="0">
+                        <a:prstClr val="black">
+                          <a:alpha val="40000"/>
+                        </a:prstClr>
+                      </a:outerShdw>
+                    </a:effectLst>
                   </pic:spPr>
                 </pic:pic>
               </a:graphicData>
@@ -6491,6 +6808,11 @@
           </wp:inline>
         </w:drawing>
       </w:r>
+    </w:p>
+    <w:p>
+      <w:pPr>
+        <w:jc w:val="center"/>
+      </w:pPr>
     </w:p>
     <w:p>
       <w:pPr>
@@ -6531,7 +6853,7 @@
                     <pic:cNvPicPr/>
                   </pic:nvPicPr>
                   <pic:blipFill rotWithShape="1">
-                    <a:blip r:embed="rId32">
+                    <a:blip r:embed="rId34">
                       <a:extLst>
                         <a:ext uri="{28A0092B-C50C-407E-A947-70E740481C1C}">
                           <a14:useLocalDpi xmlns:a14="http://schemas.microsoft.com/office/drawing/2010/main" val="0"/>
@@ -6606,7 +6928,7 @@
                     <pic:cNvPicPr/>
                   </pic:nvPicPr>
                   <pic:blipFill rotWithShape="1">
-                    <a:blip r:embed="rId33">
+                    <a:blip r:embed="rId35">
                       <a:extLst>
                         <a:ext uri="{28A0092B-C50C-407E-A947-70E740481C1C}">
                           <a14:useLocalDpi xmlns:a14="http://schemas.microsoft.com/office/drawing/2010/main" val="0"/>
@@ -6680,7 +7002,7 @@
                     <pic:cNvPicPr/>
                   </pic:nvPicPr>
                   <pic:blipFill rotWithShape="1">
-                    <a:blip r:embed="rId34">
+                    <a:blip r:embed="rId36">
                       <a:extLst>
                         <a:ext uri="{28A0092B-C50C-407E-A947-70E740481C1C}">
                           <a14:useLocalDpi xmlns:a14="http://schemas.microsoft.com/office/drawing/2010/main" val="0"/>
@@ -6755,7 +7077,7 @@
                     <pic:cNvPicPr/>
                   </pic:nvPicPr>
                   <pic:blipFill rotWithShape="1">
-                    <a:blip r:embed="rId35">
+                    <a:blip r:embed="rId37">
                       <a:extLst>
                         <a:ext uri="{28A0092B-C50C-407E-A947-70E740481C1C}">
                           <a14:useLocalDpi xmlns:a14="http://schemas.microsoft.com/office/drawing/2010/main" val="0"/>
@@ -6829,7 +7151,7 @@
                     <pic:cNvPicPr/>
                   </pic:nvPicPr>
                   <pic:blipFill rotWithShape="1">
-                    <a:blip r:embed="rId36">
+                    <a:blip r:embed="rId38">
                       <a:extLst>
                         <a:ext uri="{28A0092B-C50C-407E-A947-70E740481C1C}">
                           <a14:useLocalDpi xmlns:a14="http://schemas.microsoft.com/office/drawing/2010/main" val="0"/>
@@ -6904,7 +7226,7 @@
                     <pic:cNvPicPr/>
                   </pic:nvPicPr>
                   <pic:blipFill rotWithShape="1">
-                    <a:blip r:embed="rId37">
+                    <a:blip r:embed="rId39">
                       <a:extLst>
                         <a:ext uri="{28A0092B-C50C-407E-A947-70E740481C1C}">
                           <a14:useLocalDpi xmlns:a14="http://schemas.microsoft.com/office/drawing/2010/main" val="0"/>
@@ -6962,7 +7284,7 @@
                     <pic:cNvPicPr/>
                   </pic:nvPicPr>
                   <pic:blipFill rotWithShape="1">
-                    <a:blip r:embed="rId38">
+                    <a:blip r:embed="rId40">
                       <a:extLst>
                         <a:ext uri="{28A0092B-C50C-407E-A947-70E740481C1C}">
                           <a14:useLocalDpi xmlns:a14="http://schemas.microsoft.com/office/drawing/2010/main" val="0"/>
@@ -7036,7 +7358,7 @@
                     <pic:cNvPicPr/>
                   </pic:nvPicPr>
                   <pic:blipFill rotWithShape="1">
-                    <a:blip r:embed="rId39">
+                    <a:blip r:embed="rId41">
                       <a:extLst>
                         <a:ext uri="{28A0092B-C50C-407E-A947-70E740481C1C}">
                           <a14:useLocalDpi xmlns:a14="http://schemas.microsoft.com/office/drawing/2010/main" val="0"/>
@@ -7068,6 +7390,91 @@
             </a:graphic>
           </wp:inline>
         </w:drawing>
+      </w:r>
+    </w:p>
+    <w:p/>
+    <w:p/>
+    <w:p>
+      <w:pPr>
+        <w:pStyle w:val="Heading2"/>
+      </w:pPr>
+      <w:r>
+        <w:t>Opportunities for Further Analysis</w:t>
+      </w:r>
+    </w:p>
+    <w:p>
+      <w:pPr>
+        <w:rPr>
+          <w:shd w:val="clear" w:color="auto" w:fill="FFFFFF"/>
+        </w:rPr>
+      </w:pPr>
+      <w:proofErr w:type="gramStart"/>
+      <w:r>
+        <w:t>During the course of</w:t>
+      </w:r>
+      <w:proofErr w:type="gramEnd"/>
+      <w:r>
+        <w:t xml:space="preserve"> this project, the team, along with the </w:t>
+      </w:r>
+      <w:r>
+        <w:rPr>
+          <w:i/>
+          <w:iCs/>
+          <w:shd w:val="clear" w:color="auto" w:fill="FFFFFF"/>
+        </w:rPr>
+        <w:t>Program Manager for Volunteers and Data Integrity</w:t>
+      </w:r>
+      <w:r>
+        <w:rPr>
+          <w:shd w:val="clear" w:color="auto" w:fill="FFFFFF"/>
+        </w:rPr>
+        <w:t xml:space="preserve"> at the nonprofit</w:t>
+      </w:r>
+      <w:r>
+        <w:rPr>
+          <w:shd w:val="clear" w:color="auto" w:fill="FFFFFF"/>
+        </w:rPr>
+        <w:t>, discussed a variety of different analytical approaches. Some approaches we opted not to pursue in the interest of time; however, we would be remiss if we did not mention some of these opportunities for further analysis.</w:t>
+      </w:r>
+    </w:p>
+    <w:p/>
+    <w:p>
+      <w:r>
+        <w:t xml:space="preserve">One of the most pertinent opportunities lies in the viewpoint of </w:t>
+      </w:r>
+      <w:r>
+        <w:rPr>
+          <w:i/>
+          <w:iCs/>
+        </w:rPr>
+        <w:t xml:space="preserve">why </w:t>
+      </w:r>
+      <w:r>
+        <w:t xml:space="preserve">a dog is returned. Our project mainly focused on attributes related to the dog; thus, making a core assumption that the reason why a dog is returned is </w:t>
+      </w:r>
+      <w:r>
+        <w:rPr>
+          <w:i/>
+          <w:iCs/>
+        </w:rPr>
+        <w:t xml:space="preserve">solely </w:t>
+      </w:r>
+      <w:r>
+        <w:t>attributable to the dog. However, that assumption is false. Attributes of the dog only make up half of the picture when an adoption (and subsequent return) takes place. The other half of the picture lies on the shoulders of the adopter: the individual/family adopting the dog.</w:t>
+      </w:r>
+    </w:p>
+    <w:p/>
+    <w:p>
+      <w:r>
+        <w:t xml:space="preserve">The animal rescue also tracks extensive details and features about the adopters (largely collected from a thorough </w:t>
+      </w:r>
+      <w:proofErr w:type="gramStart"/>
+      <w:r>
+        <w:t>45 minute</w:t>
+      </w:r>
+      <w:proofErr w:type="gramEnd"/>
+      <w:r>
+        <w:t xml:space="preserve"> interview and accompanying questionnaire) to better understand the individuals adopting the dogs. As is sometimes the case, the reason a dog is returned may be because of the adopter: a lack of experience with adoptions, an inability to train a dog, an allergy that they did not know existed, etc. To complete a thorough analysis, we would try to incorporate these features to better make predictions.</w:t>
       </w:r>
     </w:p>
     <w:sectPr>

</xml_diff>

<commit_message>
Changed Over All Graphics to Standard Style
</commit_message>
<xml_diff>
--- a/Reports/Final Project Report.docx
+++ b/Reports/Final Project Report.docx
@@ -4,15 +4,24 @@
   <w:body>
     <w:p>
       <w:pPr>
-        <w:pStyle w:val="Heading1"/>
+        <w:rPr>
+          <w:b/>
+          <w:bCs/>
+          <w:sz w:val="56"/>
+          <w:szCs w:val="56"/>
+        </w:rPr>
       </w:pPr>
       <w:bookmarkStart w:id="0" w:name="_Toc89698214"/>
-      <w:bookmarkStart w:id="1" w:name="_Toc90133439"/>
-      <w:r>
+      <w:r>
+        <w:rPr>
+          <w:b/>
+          <w:bCs/>
+          <w:sz w:val="56"/>
+          <w:szCs w:val="56"/>
+        </w:rPr>
         <w:t>Final Project: Animal Rescue Returns Classification</w:t>
       </w:r>
       <w:bookmarkEnd w:id="0"/>
-      <w:bookmarkEnd w:id="1"/>
     </w:p>
     <w:p/>
     <w:p>
@@ -153,7 +162,7 @@
           <w:pPr>
             <w:pStyle w:val="TOC1"/>
             <w:tabs>
-              <w:tab w:val="right" w:leader="dot" w:pos="9350"/>
+              <w:tab w:val="right" w:leader="dot" w:pos="10070"/>
             </w:tabs>
             <w:rPr>
               <w:rFonts w:asciiTheme="minorHAnsi" w:eastAsiaTheme="minorEastAsia" w:hAnsiTheme="minorHAnsi" w:cstheme="minorBidi"/>
@@ -170,27 +179,13 @@
           <w:r>
             <w:fldChar w:fldCharType="separate"/>
           </w:r>
-          <w:hyperlink w:anchor="_Toc90133439" w:history="1">
+          <w:hyperlink w:anchor="_Toc90223286" w:history="1">
             <w:r>
               <w:rPr>
                 <w:rStyle w:val="Hyperlink"/>
                 <w:noProof/>
               </w:rPr>
-              <w:t>Final Project: Animal Rescue Returns Class</w:t>
-            </w:r>
-            <w:r>
-              <w:rPr>
-                <w:rStyle w:val="Hyperlink"/>
-                <w:noProof/>
-              </w:rPr>
-              <w:t>i</w:t>
-            </w:r>
-            <w:r>
-              <w:rPr>
-                <w:rStyle w:val="Hyperlink"/>
-                <w:noProof/>
-              </w:rPr>
-              <w:t>fication</w:t>
+              <w:t>Breakdown of Roles</w:t>
             </w:r>
             <w:r>
               <w:rPr>
@@ -211,7 +206,7 @@
                 <w:noProof/>
                 <w:webHidden/>
               </w:rPr>
-              <w:instrText xml:space="preserve"> PAGEREF _Toc90133439 \h </w:instrText>
+              <w:instrText xml:space="preserve"> PAGEREF _Toc90223286 \h </w:instrText>
             </w:r>
             <w:r>
               <w:rPr>
@@ -231,7 +226,7 @@
                 <w:noProof/>
                 <w:webHidden/>
               </w:rPr>
-              <w:t>1</w:t>
+              <w:t>2</w:t>
             </w:r>
             <w:r>
               <w:rPr>
@@ -244,9 +239,9 @@
         </w:p>
         <w:p>
           <w:pPr>
-            <w:pStyle w:val="TOC2"/>
+            <w:pStyle w:val="TOC1"/>
             <w:tabs>
-              <w:tab w:val="right" w:leader="dot" w:pos="9350"/>
+              <w:tab w:val="right" w:leader="dot" w:pos="10070"/>
             </w:tabs>
             <w:rPr>
               <w:rFonts w:asciiTheme="minorHAnsi" w:eastAsiaTheme="minorEastAsia" w:hAnsiTheme="minorHAnsi" w:cstheme="minorBidi"/>
@@ -254,13 +249,13 @@
               <w:color w:val="auto"/>
             </w:rPr>
           </w:pPr>
-          <w:hyperlink w:anchor="_Toc90133440" w:history="1">
+          <w:hyperlink w:anchor="_Toc90223287" w:history="1">
             <w:r>
               <w:rPr>
                 <w:rStyle w:val="Hyperlink"/>
                 <w:noProof/>
               </w:rPr>
-              <w:t>Breakdown of Roles</w:t>
+              <w:t>Problem Statement</w:t>
             </w:r>
             <w:r>
               <w:rPr>
@@ -281,7 +276,7 @@
                 <w:noProof/>
                 <w:webHidden/>
               </w:rPr>
-              <w:instrText xml:space="preserve"> PAGEREF _Toc90133440 \h </w:instrText>
+              <w:instrText xml:space="preserve"> PAGEREF _Toc90223287 \h </w:instrText>
             </w:r>
             <w:r>
               <w:rPr>
@@ -314,9 +309,9 @@
         </w:p>
         <w:p>
           <w:pPr>
-            <w:pStyle w:val="TOC2"/>
+            <w:pStyle w:val="TOC1"/>
             <w:tabs>
-              <w:tab w:val="right" w:leader="dot" w:pos="9350"/>
+              <w:tab w:val="right" w:leader="dot" w:pos="10070"/>
             </w:tabs>
             <w:rPr>
               <w:rFonts w:asciiTheme="minorHAnsi" w:eastAsiaTheme="minorEastAsia" w:hAnsiTheme="minorHAnsi" w:cstheme="minorBidi"/>
@@ -324,13 +319,13 @@
               <w:color w:val="auto"/>
             </w:rPr>
           </w:pPr>
-          <w:hyperlink w:anchor="_Toc90133441" w:history="1">
+          <w:hyperlink w:anchor="_Toc90223288" w:history="1">
             <w:r>
               <w:rPr>
                 <w:rStyle w:val="Hyperlink"/>
                 <w:noProof/>
               </w:rPr>
-              <w:t>Problem Statement</w:t>
+              <w:t>Data Source</w:t>
             </w:r>
             <w:r>
               <w:rPr>
@@ -351,7 +346,7 @@
                 <w:noProof/>
                 <w:webHidden/>
               </w:rPr>
-              <w:instrText xml:space="preserve"> PAGEREF _Toc90133441 \h </w:instrText>
+              <w:instrText xml:space="preserve"> PAGEREF _Toc90223288 \h </w:instrText>
             </w:r>
             <w:r>
               <w:rPr>
@@ -371,7 +366,7 @@
                 <w:noProof/>
                 <w:webHidden/>
               </w:rPr>
-              <w:t>2</w:t>
+              <w:t>3</w:t>
             </w:r>
             <w:r>
               <w:rPr>
@@ -384,9 +379,9 @@
         </w:p>
         <w:p>
           <w:pPr>
-            <w:pStyle w:val="TOC2"/>
+            <w:pStyle w:val="TOC1"/>
             <w:tabs>
-              <w:tab w:val="right" w:leader="dot" w:pos="9350"/>
+              <w:tab w:val="right" w:leader="dot" w:pos="10070"/>
             </w:tabs>
             <w:rPr>
               <w:rFonts w:asciiTheme="minorHAnsi" w:eastAsiaTheme="minorEastAsia" w:hAnsiTheme="minorHAnsi" w:cstheme="minorBidi"/>
@@ -394,13 +389,13 @@
               <w:color w:val="auto"/>
             </w:rPr>
           </w:pPr>
-          <w:hyperlink w:anchor="_Toc90133442" w:history="1">
+          <w:hyperlink w:anchor="_Toc90223289" w:history="1">
             <w:r>
               <w:rPr>
                 <w:rStyle w:val="Hyperlink"/>
                 <w:noProof/>
               </w:rPr>
-              <w:t>Data Source</w:t>
+              <w:t>Data Preparation/Cleaning</w:t>
             </w:r>
             <w:r>
               <w:rPr>
@@ -421,7 +416,7 @@
                 <w:noProof/>
                 <w:webHidden/>
               </w:rPr>
-              <w:instrText xml:space="preserve"> PAGEREF _Toc90133442 \h </w:instrText>
+              <w:instrText xml:space="preserve"> PAGEREF _Toc90223289 \h </w:instrText>
             </w:r>
             <w:r>
               <w:rPr>
@@ -441,7 +436,7 @@
                 <w:noProof/>
                 <w:webHidden/>
               </w:rPr>
-              <w:t>2</w:t>
+              <w:t>5</w:t>
             </w:r>
             <w:r>
               <w:rPr>
@@ -456,7 +451,7 @@
           <w:pPr>
             <w:pStyle w:val="TOC2"/>
             <w:tabs>
-              <w:tab w:val="right" w:leader="dot" w:pos="9350"/>
+              <w:tab w:val="right" w:leader="dot" w:pos="10070"/>
             </w:tabs>
             <w:rPr>
               <w:rFonts w:asciiTheme="minorHAnsi" w:eastAsiaTheme="minorEastAsia" w:hAnsiTheme="minorHAnsi" w:cstheme="minorBidi"/>
@@ -464,13 +459,13 @@
               <w:color w:val="auto"/>
             </w:rPr>
           </w:pPr>
-          <w:hyperlink w:anchor="_Toc90133443" w:history="1">
+          <w:hyperlink w:anchor="_Toc90223290" w:history="1">
             <w:r>
               <w:rPr>
                 <w:rStyle w:val="Hyperlink"/>
                 <w:noProof/>
               </w:rPr>
-              <w:t>Data Preparation/Cleaning</w:t>
+              <w:t>Columns</w:t>
             </w:r>
             <w:r>
               <w:rPr>
@@ -491,7 +486,7 @@
                 <w:noProof/>
                 <w:webHidden/>
               </w:rPr>
-              <w:instrText xml:space="preserve"> PAGEREF _Toc90133443 \h </w:instrText>
+              <w:instrText xml:space="preserve"> PAGEREF _Toc90223290 \h </w:instrText>
             </w:r>
             <w:r>
               <w:rPr>
@@ -524,9 +519,9 @@
         </w:p>
         <w:p>
           <w:pPr>
-            <w:pStyle w:val="TOC3"/>
+            <w:pStyle w:val="TOC2"/>
             <w:tabs>
-              <w:tab w:val="right" w:leader="dot" w:pos="9350"/>
+              <w:tab w:val="right" w:leader="dot" w:pos="10070"/>
             </w:tabs>
             <w:rPr>
               <w:rFonts w:asciiTheme="minorHAnsi" w:eastAsiaTheme="minorEastAsia" w:hAnsiTheme="minorHAnsi" w:cstheme="minorBidi"/>
@@ -534,13 +529,13 @@
               <w:color w:val="auto"/>
             </w:rPr>
           </w:pPr>
-          <w:hyperlink w:anchor="_Toc90133444" w:history="1">
+          <w:hyperlink w:anchor="_Toc90223291" w:history="1">
             <w:r>
               <w:rPr>
                 <w:rStyle w:val="Hyperlink"/>
                 <w:noProof/>
               </w:rPr>
-              <w:t>COLOR</w:t>
+              <w:t>Dealing with NAs</w:t>
             </w:r>
             <w:r>
               <w:rPr>
@@ -561,7 +556,7 @@
                 <w:noProof/>
                 <w:webHidden/>
               </w:rPr>
-              <w:instrText xml:space="preserve"> PAGEREF _Toc90133444 \h </w:instrText>
+              <w:instrText xml:space="preserve"> PAGEREF _Toc90223291 \h </w:instrText>
             </w:r>
             <w:r>
               <w:rPr>
@@ -581,7 +576,7 @@
                 <w:noProof/>
                 <w:webHidden/>
               </w:rPr>
-              <w:t>5</w:t>
+              <w:t>8</w:t>
             </w:r>
             <w:r>
               <w:rPr>
@@ -594,9 +589,9 @@
         </w:p>
         <w:p>
           <w:pPr>
-            <w:pStyle w:val="TOC3"/>
+            <w:pStyle w:val="TOC2"/>
             <w:tabs>
-              <w:tab w:val="right" w:leader="dot" w:pos="9350"/>
+              <w:tab w:val="right" w:leader="dot" w:pos="10070"/>
             </w:tabs>
             <w:rPr>
               <w:rFonts w:asciiTheme="minorHAnsi" w:eastAsiaTheme="minorEastAsia" w:hAnsiTheme="minorHAnsi" w:cstheme="minorBidi"/>
@@ -604,13 +599,13 @@
               <w:color w:val="auto"/>
             </w:rPr>
           </w:pPr>
-          <w:hyperlink w:anchor="_Toc90133445" w:history="1">
+          <w:hyperlink w:anchor="_Toc90223292" w:history="1">
             <w:r>
               <w:rPr>
                 <w:rStyle w:val="Hyperlink"/>
                 <w:noProof/>
               </w:rPr>
-              <w:t>GENDER</w:t>
+              <w:t>Dimensionality Reduction</w:t>
             </w:r>
             <w:r>
               <w:rPr>
@@ -631,7 +626,7 @@
                 <w:noProof/>
                 <w:webHidden/>
               </w:rPr>
-              <w:instrText xml:space="preserve"> PAGEREF _Toc90133445 \h </w:instrText>
+              <w:instrText xml:space="preserve"> PAGEREF _Toc90223292 \h </w:instrText>
             </w:r>
             <w:r>
               <w:rPr>
@@ -651,7 +646,7 @@
                 <w:noProof/>
                 <w:webHidden/>
               </w:rPr>
-              <w:t>6</w:t>
+              <w:t>8</w:t>
             </w:r>
             <w:r>
               <w:rPr>
@@ -664,9 +659,9 @@
         </w:p>
         <w:p>
           <w:pPr>
-            <w:pStyle w:val="TOC3"/>
+            <w:pStyle w:val="TOC2"/>
             <w:tabs>
-              <w:tab w:val="right" w:leader="dot" w:pos="9350"/>
+              <w:tab w:val="right" w:leader="dot" w:pos="10070"/>
             </w:tabs>
             <w:rPr>
               <w:rFonts w:asciiTheme="minorHAnsi" w:eastAsiaTheme="minorEastAsia" w:hAnsiTheme="minorHAnsi" w:cstheme="minorBidi"/>
@@ -674,13 +669,13 @@
               <w:color w:val="auto"/>
             </w:rPr>
           </w:pPr>
-          <w:hyperlink w:anchor="_Toc90133446" w:history="1">
+          <w:hyperlink w:anchor="_Toc90223293" w:history="1">
             <w:r>
               <w:rPr>
                 <w:rStyle w:val="Hyperlink"/>
                 <w:noProof/>
               </w:rPr>
-              <w:t>AGE AT ADOPTION</w:t>
+              <w:t>Balancing the Distribution of Data</w:t>
             </w:r>
             <w:r>
               <w:rPr>
@@ -701,7 +696,7 @@
                 <w:noProof/>
                 <w:webHidden/>
               </w:rPr>
-              <w:instrText xml:space="preserve"> PAGEREF _Toc90133446 \h </w:instrText>
+              <w:instrText xml:space="preserve"> PAGEREF _Toc90223293 \h </w:instrText>
             </w:r>
             <w:r>
               <w:rPr>
@@ -721,7 +716,7 @@
                 <w:noProof/>
                 <w:webHidden/>
               </w:rPr>
-              <w:t>6</w:t>
+              <w:t>10</w:t>
             </w:r>
             <w:r>
               <w:rPr>
@@ -734,9 +729,9 @@
         </w:p>
         <w:p>
           <w:pPr>
-            <w:pStyle w:val="TOC3"/>
+            <w:pStyle w:val="TOC1"/>
             <w:tabs>
-              <w:tab w:val="right" w:leader="dot" w:pos="9350"/>
+              <w:tab w:val="right" w:leader="dot" w:pos="10070"/>
             </w:tabs>
             <w:rPr>
               <w:rFonts w:asciiTheme="minorHAnsi" w:eastAsiaTheme="minorEastAsia" w:hAnsiTheme="minorHAnsi" w:cstheme="minorBidi"/>
@@ -744,13 +739,13 @@
               <w:color w:val="auto"/>
             </w:rPr>
           </w:pPr>
-          <w:hyperlink w:anchor="_Toc90133447" w:history="1">
+          <w:hyperlink w:anchor="_Toc90223294" w:history="1">
             <w:r>
               <w:rPr>
                 <w:rStyle w:val="Hyperlink"/>
                 <w:noProof/>
               </w:rPr>
-              <w:t>BREED MIXES</w:t>
+              <w:t>Analysis, Evaluation, and Final Results</w:t>
             </w:r>
             <w:r>
               <w:rPr>
@@ -771,7 +766,7 @@
                 <w:noProof/>
                 <w:webHidden/>
               </w:rPr>
-              <w:instrText xml:space="preserve"> PAGEREF _Toc90133447 \h </w:instrText>
+              <w:instrText xml:space="preserve"> PAGEREF _Toc90223294 \h </w:instrText>
             </w:r>
             <w:r>
               <w:rPr>
@@ -791,7 +786,7 @@
                 <w:noProof/>
                 <w:webHidden/>
               </w:rPr>
-              <w:t>6</w:t>
+              <w:t>11</w:t>
             </w:r>
             <w:r>
               <w:rPr>
@@ -804,9 +799,9 @@
         </w:p>
         <w:p>
           <w:pPr>
-            <w:pStyle w:val="TOC3"/>
+            <w:pStyle w:val="TOC2"/>
             <w:tabs>
-              <w:tab w:val="right" w:leader="dot" w:pos="9350"/>
+              <w:tab w:val="right" w:leader="dot" w:pos="10070"/>
             </w:tabs>
             <w:rPr>
               <w:rFonts w:asciiTheme="minorHAnsi" w:eastAsiaTheme="minorEastAsia" w:hAnsiTheme="minorHAnsi" w:cstheme="minorBidi"/>
@@ -814,13 +809,13 @@
               <w:color w:val="auto"/>
             </w:rPr>
           </w:pPr>
-          <w:hyperlink w:anchor="_Toc90133448" w:history="1">
+          <w:hyperlink w:anchor="_Toc90223295" w:history="1">
             <w:r>
               <w:rPr>
                 <w:rStyle w:val="Hyperlink"/>
                 <w:noProof/>
               </w:rPr>
-              <w:t>MIX</w:t>
+              <w:t>Classification</w:t>
             </w:r>
             <w:r>
               <w:rPr>
@@ -841,7 +836,7 @@
                 <w:noProof/>
                 <w:webHidden/>
               </w:rPr>
-              <w:instrText xml:space="preserve"> PAGEREF _Toc90133448 \h </w:instrText>
+              <w:instrText xml:space="preserve"> PAGEREF _Toc90223295 \h </w:instrText>
             </w:r>
             <w:r>
               <w:rPr>
@@ -861,7 +856,7 @@
                 <w:noProof/>
                 <w:webHidden/>
               </w:rPr>
-              <w:t>6</w:t>
+              <w:t>11</w:t>
             </w:r>
             <w:r>
               <w:rPr>
@@ -876,7 +871,7 @@
           <w:pPr>
             <w:pStyle w:val="TOC3"/>
             <w:tabs>
-              <w:tab w:val="right" w:leader="dot" w:pos="9350"/>
+              <w:tab w:val="right" w:leader="dot" w:pos="10070"/>
             </w:tabs>
             <w:rPr>
               <w:rFonts w:asciiTheme="minorHAnsi" w:eastAsiaTheme="minorEastAsia" w:hAnsiTheme="minorHAnsi" w:cstheme="minorBidi"/>
@@ -884,13 +879,13 @@
               <w:color w:val="auto"/>
             </w:rPr>
           </w:pPr>
-          <w:hyperlink w:anchor="_Toc90133449" w:history="1">
+          <w:hyperlink w:anchor="_Toc90223296" w:history="1">
             <w:r>
               <w:rPr>
                 <w:rStyle w:val="Hyperlink"/>
                 <w:noProof/>
               </w:rPr>
-              <w:t>WEIGHT</w:t>
+              <w:t>Naïve Bayes</w:t>
             </w:r>
             <w:r>
               <w:rPr>
@@ -911,7 +906,7 @@
                 <w:noProof/>
                 <w:webHidden/>
               </w:rPr>
-              <w:instrText xml:space="preserve"> PAGEREF _Toc90133449 \h </w:instrText>
+              <w:instrText xml:space="preserve"> PAGEREF _Toc90223296 \h </w:instrText>
             </w:r>
             <w:r>
               <w:rPr>
@@ -931,7 +926,7 @@
                 <w:noProof/>
                 <w:webHidden/>
               </w:rPr>
-              <w:t>6</w:t>
+              <w:t>12</w:t>
             </w:r>
             <w:r>
               <w:rPr>
@@ -946,7 +941,7 @@
           <w:pPr>
             <w:pStyle w:val="TOC3"/>
             <w:tabs>
-              <w:tab w:val="right" w:leader="dot" w:pos="9350"/>
+              <w:tab w:val="right" w:leader="dot" w:pos="10070"/>
             </w:tabs>
             <w:rPr>
               <w:rFonts w:asciiTheme="minorHAnsi" w:eastAsiaTheme="minorEastAsia" w:hAnsiTheme="minorHAnsi" w:cstheme="minorBidi"/>
@@ -954,13 +949,13 @@
               <w:color w:val="auto"/>
             </w:rPr>
           </w:pPr>
-          <w:hyperlink w:anchor="_Toc90133450" w:history="1">
+          <w:hyperlink w:anchor="_Toc90223297" w:history="1">
             <w:r>
               <w:rPr>
                 <w:rStyle w:val="Hyperlink"/>
                 <w:noProof/>
               </w:rPr>
-              <w:t>BEHAVIORAL NOTES</w:t>
+              <w:t>KNN</w:t>
             </w:r>
             <w:r>
               <w:rPr>
@@ -981,7 +976,7 @@
                 <w:noProof/>
                 <w:webHidden/>
               </w:rPr>
-              <w:instrText xml:space="preserve"> PAGEREF _Toc90133450 \h </w:instrText>
+              <w:instrText xml:space="preserve"> PAGEREF _Toc90223297 \h </w:instrText>
             </w:r>
             <w:r>
               <w:rPr>
@@ -1001,7 +996,7 @@
                 <w:noProof/>
                 <w:webHidden/>
               </w:rPr>
-              <w:t>6</w:t>
+              <w:t>13</w:t>
             </w:r>
             <w:r>
               <w:rPr>
@@ -1014,9 +1009,9 @@
         </w:p>
         <w:p>
           <w:pPr>
-            <w:pStyle w:val="TOC3"/>
+            <w:pStyle w:val="TOC2"/>
             <w:tabs>
-              <w:tab w:val="right" w:leader="dot" w:pos="9350"/>
+              <w:tab w:val="right" w:leader="dot" w:pos="10070"/>
             </w:tabs>
             <w:rPr>
               <w:rFonts w:asciiTheme="minorHAnsi" w:eastAsiaTheme="minorEastAsia" w:hAnsiTheme="minorHAnsi" w:cstheme="minorBidi"/>
@@ -1024,13 +1019,13 @@
               <w:color w:val="auto"/>
             </w:rPr>
           </w:pPr>
-          <w:hyperlink w:anchor="_Toc90133451" w:history="1">
+          <w:hyperlink w:anchor="_Toc90223298" w:history="1">
             <w:r>
               <w:rPr>
                 <w:rStyle w:val="Hyperlink"/>
                 <w:noProof/>
               </w:rPr>
-              <w:t>MEDICAL NOTES</w:t>
+              <w:t>Opportunities for Further Analysis</w:t>
             </w:r>
             <w:r>
               <w:rPr>
@@ -1051,7 +1046,7 @@
                 <w:noProof/>
                 <w:webHidden/>
               </w:rPr>
-              <w:instrText xml:space="preserve"> PAGEREF _Toc90133451 \h </w:instrText>
+              <w:instrText xml:space="preserve"> PAGEREF _Toc90223298 \h </w:instrText>
             </w:r>
             <w:r>
               <w:rPr>
@@ -1071,301 +1066,7 @@
                 <w:noProof/>
                 <w:webHidden/>
               </w:rPr>
-              <w:t>7</w:t>
-            </w:r>
-            <w:r>
-              <w:rPr>
-                <w:noProof/>
-                <w:webHidden/>
-              </w:rPr>
-              <w:fldChar w:fldCharType="end"/>
-            </w:r>
-          </w:hyperlink>
-        </w:p>
-        <w:p>
-          <w:pPr>
-            <w:pStyle w:val="TOC3"/>
-            <w:tabs>
-              <w:tab w:val="right" w:leader="dot" w:pos="9350"/>
-            </w:tabs>
-            <w:rPr>
-              <w:rFonts w:asciiTheme="minorHAnsi" w:eastAsiaTheme="minorEastAsia" w:hAnsiTheme="minorHAnsi" w:cstheme="minorBidi"/>
-              <w:noProof/>
-              <w:color w:val="auto"/>
-            </w:rPr>
-          </w:pPr>
-          <w:hyperlink w:anchor="_Toc90133452" w:history="1">
-            <w:r>
-              <w:rPr>
-                <w:rStyle w:val="Hyperlink"/>
-                <w:noProof/>
-              </w:rPr>
-              <w:t xml:space="preserve">Dealing with </w:t>
-            </w:r>
-            <w:r>
-              <w:rPr>
-                <w:rStyle w:val="Hyperlink"/>
-                <w:noProof/>
-              </w:rPr>
-              <w:t>N</w:t>
-            </w:r>
-            <w:r>
-              <w:rPr>
-                <w:rStyle w:val="Hyperlink"/>
-                <w:noProof/>
-              </w:rPr>
-              <w:t>As</w:t>
-            </w:r>
-            <w:r>
-              <w:rPr>
-                <w:noProof/>
-                <w:webHidden/>
-              </w:rPr>
-              <w:tab/>
-            </w:r>
-            <w:r>
-              <w:rPr>
-                <w:noProof/>
-                <w:webHidden/>
-              </w:rPr>
-              <w:fldChar w:fldCharType="begin"/>
-            </w:r>
-            <w:r>
-              <w:rPr>
-                <w:noProof/>
-                <w:webHidden/>
-              </w:rPr>
-              <w:instrText xml:space="preserve"> PAGEREF _Toc90133452 \h </w:instrText>
-            </w:r>
-            <w:r>
-              <w:rPr>
-                <w:noProof/>
-                <w:webHidden/>
-              </w:rPr>
-            </w:r>
-            <w:r>
-              <w:rPr>
-                <w:noProof/>
-                <w:webHidden/>
-              </w:rPr>
-              <w:fldChar w:fldCharType="separate"/>
-            </w:r>
-            <w:r>
-              <w:rPr>
-                <w:noProof/>
-                <w:webHidden/>
-              </w:rPr>
-              <w:t>8</w:t>
-            </w:r>
-            <w:r>
-              <w:rPr>
-                <w:noProof/>
-                <w:webHidden/>
-              </w:rPr>
-              <w:fldChar w:fldCharType="end"/>
-            </w:r>
-          </w:hyperlink>
-        </w:p>
-        <w:p>
-          <w:pPr>
-            <w:pStyle w:val="TOC2"/>
-            <w:tabs>
-              <w:tab w:val="right" w:leader="dot" w:pos="9350"/>
-            </w:tabs>
-            <w:rPr>
-              <w:rFonts w:asciiTheme="minorHAnsi" w:eastAsiaTheme="minorEastAsia" w:hAnsiTheme="minorHAnsi" w:cstheme="minorBidi"/>
-              <w:noProof/>
-              <w:color w:val="auto"/>
-            </w:rPr>
-          </w:pPr>
-          <w:hyperlink w:anchor="_Toc90133453" w:history="1">
-            <w:r>
-              <w:rPr>
-                <w:rStyle w:val="Hyperlink"/>
-                <w:noProof/>
-              </w:rPr>
-              <w:t>Dimensionality Reduction</w:t>
-            </w:r>
-            <w:r>
-              <w:rPr>
-                <w:noProof/>
-                <w:webHidden/>
-              </w:rPr>
-              <w:tab/>
-            </w:r>
-            <w:r>
-              <w:rPr>
-                <w:noProof/>
-                <w:webHidden/>
-              </w:rPr>
-              <w:fldChar w:fldCharType="begin"/>
-            </w:r>
-            <w:r>
-              <w:rPr>
-                <w:noProof/>
-                <w:webHidden/>
-              </w:rPr>
-              <w:instrText xml:space="preserve"> PAGEREF _Toc90133453 \h </w:instrText>
-            </w:r>
-            <w:r>
-              <w:rPr>
-                <w:noProof/>
-                <w:webHidden/>
-              </w:rPr>
-            </w:r>
-            <w:r>
-              <w:rPr>
-                <w:noProof/>
-                <w:webHidden/>
-              </w:rPr>
-              <w:fldChar w:fldCharType="separate"/>
-            </w:r>
-            <w:r>
-              <w:rPr>
-                <w:noProof/>
-                <w:webHidden/>
-              </w:rPr>
-              <w:t>8</w:t>
-            </w:r>
-            <w:r>
-              <w:rPr>
-                <w:noProof/>
-                <w:webHidden/>
-              </w:rPr>
-              <w:fldChar w:fldCharType="end"/>
-            </w:r>
-          </w:hyperlink>
-        </w:p>
-        <w:p>
-          <w:pPr>
-            <w:pStyle w:val="TOC2"/>
-            <w:tabs>
-              <w:tab w:val="right" w:leader="dot" w:pos="9350"/>
-            </w:tabs>
-            <w:rPr>
-              <w:rFonts w:asciiTheme="minorHAnsi" w:eastAsiaTheme="minorEastAsia" w:hAnsiTheme="minorHAnsi" w:cstheme="minorBidi"/>
-              <w:noProof/>
-              <w:color w:val="auto"/>
-            </w:rPr>
-          </w:pPr>
-          <w:hyperlink w:anchor="_Toc90133454" w:history="1">
-            <w:r>
-              <w:rPr>
-                <w:rStyle w:val="Hyperlink"/>
-                <w:noProof/>
-              </w:rPr>
-              <w:t>Balancing the Distribution of Data</w:t>
-            </w:r>
-            <w:r>
-              <w:rPr>
-                <w:noProof/>
-                <w:webHidden/>
-              </w:rPr>
-              <w:tab/>
-            </w:r>
-            <w:r>
-              <w:rPr>
-                <w:noProof/>
-                <w:webHidden/>
-              </w:rPr>
-              <w:fldChar w:fldCharType="begin"/>
-            </w:r>
-            <w:r>
-              <w:rPr>
-                <w:noProof/>
-                <w:webHidden/>
-              </w:rPr>
-              <w:instrText xml:space="preserve"> PAGEREF _Toc90133454 \h </w:instrText>
-            </w:r>
-            <w:r>
-              <w:rPr>
-                <w:noProof/>
-                <w:webHidden/>
-              </w:rPr>
-            </w:r>
-            <w:r>
-              <w:rPr>
-                <w:noProof/>
-                <w:webHidden/>
-              </w:rPr>
-              <w:fldChar w:fldCharType="separate"/>
-            </w:r>
-            <w:r>
-              <w:rPr>
-                <w:noProof/>
-                <w:webHidden/>
-              </w:rPr>
-              <w:t>10</w:t>
-            </w:r>
-            <w:r>
-              <w:rPr>
-                <w:noProof/>
-                <w:webHidden/>
-              </w:rPr>
-              <w:fldChar w:fldCharType="end"/>
-            </w:r>
-          </w:hyperlink>
-        </w:p>
-        <w:p>
-          <w:pPr>
-            <w:pStyle w:val="TOC2"/>
-            <w:tabs>
-              <w:tab w:val="right" w:leader="dot" w:pos="9350"/>
-            </w:tabs>
-            <w:rPr>
-              <w:rFonts w:asciiTheme="minorHAnsi" w:eastAsiaTheme="minorEastAsia" w:hAnsiTheme="minorHAnsi" w:cstheme="minorBidi"/>
-              <w:noProof/>
-              <w:color w:val="auto"/>
-            </w:rPr>
-          </w:pPr>
-          <w:hyperlink w:anchor="_Toc90133455" w:history="1">
-            <w:r>
-              <w:rPr>
-                <w:rStyle w:val="Hyperlink"/>
-                <w:noProof/>
-              </w:rPr>
-              <w:t>Analysis, Evaluation, and Final Results</w:t>
-            </w:r>
-            <w:r>
-              <w:rPr>
-                <w:noProof/>
-                <w:webHidden/>
-              </w:rPr>
-              <w:tab/>
-            </w:r>
-            <w:r>
-              <w:rPr>
-                <w:noProof/>
-                <w:webHidden/>
-              </w:rPr>
-              <w:fldChar w:fldCharType="begin"/>
-            </w:r>
-            <w:r>
-              <w:rPr>
-                <w:noProof/>
-                <w:webHidden/>
-              </w:rPr>
-              <w:instrText xml:space="preserve"> PAGEREF _Toc90133455 \h </w:instrText>
-            </w:r>
-            <w:r>
-              <w:rPr>
-                <w:noProof/>
-                <w:webHidden/>
-              </w:rPr>
-            </w:r>
-            <w:r>
-              <w:rPr>
-                <w:noProof/>
-                <w:webHidden/>
-              </w:rPr>
-              <w:fldChar w:fldCharType="separate"/>
-            </w:r>
-            <w:r>
-              <w:rPr>
-                <w:noProof/>
-                <w:webHidden/>
-              </w:rPr>
-              <w:t>11</w:t>
+              <w:t>21</w:t>
             </w:r>
             <w:r>
               <w:rPr>
@@ -1418,12 +1119,12 @@
       <w:pPr>
         <w:pStyle w:val="Heading1"/>
       </w:pPr>
-      <w:bookmarkStart w:id="2" w:name="_Toc90133440"/>
+      <w:bookmarkStart w:id="1" w:name="_Toc90223286"/>
       <w:r>
         <w:lastRenderedPageBreak/>
         <w:t>Breakdown of Roles</w:t>
       </w:r>
-      <w:bookmarkEnd w:id="2"/>
+      <w:bookmarkEnd w:id="1"/>
     </w:p>
     <w:p>
       <w:r>
@@ -1652,11 +1353,11 @@
           <w:szCs w:val="36"/>
         </w:rPr>
       </w:pPr>
-      <w:bookmarkStart w:id="3" w:name="_Toc90133441"/>
+      <w:bookmarkStart w:id="2" w:name="_Toc90223287"/>
       <w:r>
         <w:t>Problem Statement</w:t>
       </w:r>
-      <w:bookmarkEnd w:id="3"/>
+      <w:bookmarkEnd w:id="2"/>
     </w:p>
     <w:p>
       <w:r>
@@ -1748,14 +1449,134 @@
     </w:p>
     <w:p/>
     <w:p>
+      <w:r>
+        <w:t xml:space="preserve">To approach this, we followed the </w:t>
+      </w:r>
+      <w:proofErr w:type="gramStart"/>
+      <w:r>
+        <w:t>following :</w:t>
+      </w:r>
+      <w:proofErr w:type="gramEnd"/>
+    </w:p>
+    <w:p/>
+    <w:p>
+      <w:pPr>
+        <w:pStyle w:val="ListParagraph"/>
+        <w:numPr>
+          <w:ilvl w:val="0"/>
+          <w:numId w:val="5"/>
+        </w:numPr>
+      </w:pPr>
+      <w:r>
+        <w:t>Gather requirements</w:t>
+      </w:r>
+    </w:p>
+    <w:p>
+      <w:pPr>
+        <w:pStyle w:val="ListParagraph"/>
+        <w:numPr>
+          <w:ilvl w:val="0"/>
+          <w:numId w:val="5"/>
+        </w:numPr>
+      </w:pPr>
+      <w:r>
+        <w:t>Get access to data</w:t>
+      </w:r>
+    </w:p>
+    <w:p>
+      <w:pPr>
+        <w:pStyle w:val="ListParagraph"/>
+        <w:numPr>
+          <w:ilvl w:val="0"/>
+          <w:numId w:val="5"/>
+        </w:numPr>
+      </w:pPr>
+      <w:r>
+        <w:t>Clean data</w:t>
+      </w:r>
+    </w:p>
+    <w:p>
+      <w:pPr>
+        <w:pStyle w:val="ListParagraph"/>
+        <w:numPr>
+          <w:ilvl w:val="0"/>
+          <w:numId w:val="5"/>
+        </w:numPr>
+      </w:pPr>
+      <w:r>
+        <w:t>Impute missing values</w:t>
+      </w:r>
+    </w:p>
+    <w:p>
+      <w:pPr>
+        <w:pStyle w:val="ListParagraph"/>
+        <w:numPr>
+          <w:ilvl w:val="0"/>
+          <w:numId w:val="5"/>
+        </w:numPr>
+      </w:pPr>
+      <w:r>
+        <w:t>Resample data</w:t>
+      </w:r>
+    </w:p>
+    <w:p>
+      <w:pPr>
+        <w:pStyle w:val="ListParagraph"/>
+        <w:numPr>
+          <w:ilvl w:val="0"/>
+          <w:numId w:val="5"/>
+        </w:numPr>
+      </w:pPr>
+      <w:r>
+        <w:t>Scale data</w:t>
+      </w:r>
+    </w:p>
+    <w:p>
+      <w:pPr>
+        <w:pStyle w:val="ListParagraph"/>
+        <w:numPr>
+          <w:ilvl w:val="0"/>
+          <w:numId w:val="5"/>
+        </w:numPr>
+      </w:pPr>
+      <w:r>
+        <w:t>Split data into test-train sets</w:t>
+      </w:r>
+    </w:p>
+    <w:p>
+      <w:pPr>
+        <w:pStyle w:val="ListParagraph"/>
+        <w:numPr>
+          <w:ilvl w:val="0"/>
+          <w:numId w:val="5"/>
+        </w:numPr>
+      </w:pPr>
+      <w:r>
+        <w:t>Run various classification methods on the train set</w:t>
+      </w:r>
+    </w:p>
+    <w:p>
+      <w:pPr>
+        <w:pStyle w:val="ListParagraph"/>
+        <w:numPr>
+          <w:ilvl w:val="0"/>
+          <w:numId w:val="5"/>
+        </w:numPr>
+      </w:pPr>
+      <w:r>
+        <w:t>Evaluate the results against the test set</w:t>
+      </w:r>
+    </w:p>
+    <w:p/>
+    <w:p>
       <w:pPr>
         <w:pStyle w:val="Heading1"/>
       </w:pPr>
-      <w:bookmarkStart w:id="4" w:name="_Toc90133442"/>
+      <w:bookmarkStart w:id="3" w:name="_Toc90223288"/>
       <w:r>
         <w:t>Data Source</w:t>
       </w:r>
-      <w:bookmarkEnd w:id="4"/>
+      <w:bookmarkEnd w:id="3"/>
     </w:p>
     <w:p>
       <w:r>
@@ -1799,11 +1620,7 @@
         <w:t xml:space="preserve"> from the nonprofit, both of which contain records over the past decade, and can be easily linked by a unique ID field for each dog represented in each dataset. The </w:t>
       </w:r>
       <w:r>
-        <w:t xml:space="preserve">team has worked to programmatically concatenate the various adoption and returns spreadsheets from </w:t>
-      </w:r>
-      <w:r>
-        <w:lastRenderedPageBreak/>
-        <w:t xml:space="preserve">various years, which unfortunately are not always in the same format and sometimes have different column headers, into </w:t>
+        <w:t xml:space="preserve">team has worked to programmatically concatenate the various adoption and returns spreadsheets from various years, which unfortunately are not always in the same format and sometimes have different column headers, into </w:t>
       </w:r>
       <w:r>
         <w:t>two main data sources:</w:t>
@@ -1844,8 +1661,8 @@
         <w:tblLook w:val="04A0" w:firstRow="1" w:lastRow="0" w:firstColumn="1" w:lastColumn="0" w:noHBand="0" w:noVBand="1"/>
       </w:tblPr>
       <w:tblGrid>
-        <w:gridCol w:w="1979"/>
-        <w:gridCol w:w="7361"/>
+        <w:gridCol w:w="1981"/>
+        <w:gridCol w:w="8079"/>
       </w:tblGrid>
       <w:tr>
         <w:tc>
@@ -1867,7 +1684,15 @@
             <w:hideMark/>
           </w:tcPr>
           <w:p>
-            <w:r>
+            <w:pPr>
+              <w:rPr>
+                <w:color w:val="FFFFFF" w:themeColor="background1"/>
+              </w:rPr>
+            </w:pPr>
+            <w:r>
+              <w:rPr>
+                <w:color w:val="FFFFFF" w:themeColor="background1"/>
+              </w:rPr>
               <w:t>Field</w:t>
             </w:r>
           </w:p>
@@ -1891,7 +1716,15 @@
             <w:hideMark/>
           </w:tcPr>
           <w:p>
-            <w:r>
+            <w:pPr>
+              <w:rPr>
+                <w:color w:val="FFFFFF" w:themeColor="background1"/>
+              </w:rPr>
+            </w:pPr>
+            <w:r>
+              <w:rPr>
+                <w:color w:val="FFFFFF" w:themeColor="background1"/>
+              </w:rPr>
               <w:t>Description</w:t>
             </w:r>
           </w:p>
@@ -2501,6 +2334,7 @@
           </w:tcPr>
           <w:p>
             <w:r>
+              <w:lastRenderedPageBreak/>
               <w:t>Kids</w:t>
             </w:r>
           </w:p>
@@ -2692,7 +2526,6 @@
     </w:tbl>
     <w:p>
       <w:r>
-        <w:lastRenderedPageBreak/>
         <w:br/>
       </w:r>
     </w:p>
@@ -2739,7 +2572,7 @@
       </w:tblPr>
       <w:tblGrid>
         <w:gridCol w:w="2531"/>
-        <w:gridCol w:w="6809"/>
+        <w:gridCol w:w="7529"/>
       </w:tblGrid>
       <w:tr>
         <w:tc>
@@ -2761,7 +2594,15 @@
             <w:hideMark/>
           </w:tcPr>
           <w:p>
-            <w:r>
+            <w:pPr>
+              <w:rPr>
+                <w:color w:val="FFFFFF" w:themeColor="background1"/>
+              </w:rPr>
+            </w:pPr>
+            <w:r>
+              <w:rPr>
+                <w:color w:val="FFFFFF" w:themeColor="background1"/>
+              </w:rPr>
               <w:t>Field</w:t>
             </w:r>
           </w:p>
@@ -2785,7 +2626,15 @@
             <w:hideMark/>
           </w:tcPr>
           <w:p>
-            <w:r>
+            <w:pPr>
+              <w:rPr>
+                <w:color w:val="FFFFFF" w:themeColor="background1"/>
+              </w:rPr>
+            </w:pPr>
+            <w:r>
+              <w:rPr>
+                <w:color w:val="FFFFFF" w:themeColor="background1"/>
+              </w:rPr>
               <w:t>Description</w:t>
             </w:r>
           </w:p>
@@ -3483,6 +3332,7 @@
           </w:tcPr>
           <w:p>
             <w:r>
+              <w:lastRenderedPageBreak/>
               <w:t>Type</w:t>
             </w:r>
           </w:p>
@@ -3524,11 +3374,11 @@
           <w:szCs w:val="36"/>
         </w:rPr>
       </w:pPr>
-      <w:bookmarkStart w:id="5" w:name="_Toc90133443"/>
+      <w:bookmarkStart w:id="4" w:name="_Toc90223289"/>
       <w:r>
         <w:t>Data Preparation/Cleaning</w:t>
       </w:r>
-      <w:bookmarkEnd w:id="5"/>
+      <w:bookmarkEnd w:id="4"/>
     </w:p>
     <w:p>
       <w:r>
@@ -3616,7 +3466,7 @@
     </w:p>
     <w:p/>
     <w:p>
-      <w:commentRangeStart w:id="6"/>
+      <w:commentRangeStart w:id="5"/>
       <w:r>
         <w:t xml:space="preserve">There </w:t>
       </w:r>
@@ -3635,54 +3485,53 @@
       <w:r>
         <w:t>Some of the work done to properly clean the different features is delineated below:</w:t>
       </w:r>
-      <w:commentRangeEnd w:id="6"/>
+      <w:commentRangeEnd w:id="5"/>
       <w:r>
         <w:rPr>
           <w:rStyle w:val="CommentReference"/>
         </w:rPr>
-        <w:commentReference w:id="6"/>
+        <w:commentReference w:id="5"/>
       </w:r>
     </w:p>
     <w:p/>
+    <w:p>
+      <w:pPr>
+        <w:pStyle w:val="Heading2"/>
+      </w:pPr>
+      <w:bookmarkStart w:id="6" w:name="_Toc90223290"/>
+      <w:r>
+        <w:t>Columns</w:t>
+      </w:r>
+      <w:bookmarkEnd w:id="6"/>
+    </w:p>
     <w:commentRangeStart w:id="7"/>
     <w:commentRangeStart w:id="8"/>
     <w:p>
       <w:pPr>
-        <w:pStyle w:val="Heading3"/>
-        <w:rPr>
-          <w:rFonts w:eastAsia="Times New Roman"/>
-        </w:rPr>
-      </w:pPr>
-      <w:r>
-        <w:rPr>
-          <w:rFonts w:eastAsia="Times New Roman"/>
-        </w:rPr>
+        <w:pStyle w:val="Heading4"/>
+      </w:pPr>
+      <w:r>
         <w:fldChar w:fldCharType="begin"/>
       </w:r>
       <w:r>
-        <w:rPr>
-          <w:rFonts w:eastAsia="Times New Roman"/>
-        </w:rPr>
         <w:instrText xml:space="preserve"> HYPERLINK "https://github.com/jschulberg/Dog-Returns/issues/15" </w:instrText>
       </w:r>
       <w:r>
-        <w:rPr>
-          <w:rFonts w:eastAsia="Times New Roman"/>
-        </w:rPr>
         <w:fldChar w:fldCharType="separate"/>
       </w:r>
-      <w:bookmarkStart w:id="9" w:name="_Toc90133444"/>
       <w:r>
         <w:rPr>
           <w:rStyle w:val="Hyperlink"/>
-          <w:rFonts w:eastAsia="Times New Roman"/>
-        </w:rPr>
-        <w:t>COLOR</w:t>
-      </w:r>
-      <w:r>
-        <w:rPr>
-          <w:rFonts w:eastAsia="Times New Roman"/>
-        </w:rPr>
+        </w:rPr>
+        <w:t>Colo</w:t>
+      </w:r>
+      <w:r>
+        <w:rPr>
+          <w:rStyle w:val="Hyperlink"/>
+        </w:rPr>
+        <w:t>r</w:t>
+      </w:r>
+      <w:r>
         <w:fldChar w:fldCharType="end"/>
       </w:r>
       <w:commentRangeEnd w:id="7"/>
@@ -3698,12 +3547,9 @@
       <w:r>
         <w:rPr>
           <w:rStyle w:val="CommentReference"/>
-          <w:rFonts w:eastAsia="Times New Roman" w:cs="Times New Roman"/>
-          <w:color w:val="000000"/>
         </w:rPr>
         <w:commentReference w:id="8"/>
       </w:r>
-      <w:bookmarkEnd w:id="9"/>
     </w:p>
     <w:p>
       <w:r>
@@ -4098,303 +3944,6 @@
     </w:p>
     <w:p>
       <w:pPr>
-        <w:pStyle w:val="Heading3"/>
-        <w:rPr>
-          <w:rFonts w:eastAsia="Times New Roman"/>
-        </w:rPr>
-      </w:pPr>
-      <w:hyperlink r:id="rId15" w:history="1">
-        <w:bookmarkStart w:id="10" w:name="_Toc90133445"/>
-        <w:r>
-          <w:rPr>
-            <w:rStyle w:val="Hyperlink"/>
-            <w:rFonts w:eastAsia="Times New Roman"/>
-          </w:rPr>
-          <w:t>GENDER</w:t>
-        </w:r>
-        <w:bookmarkEnd w:id="10"/>
-      </w:hyperlink>
-    </w:p>
-    <w:p>
-      <w:bookmarkStart w:id="11" w:name="_Hlk90015082"/>
-      <w:r>
-        <w:t xml:space="preserve">From the </w:t>
-      </w:r>
-      <w:r>
-        <w:rPr>
-          <w:i/>
-          <w:iCs/>
-        </w:rPr>
-        <w:t xml:space="preserve">GENDER </w:t>
-      </w:r>
-      <w:r>
-        <w:t xml:space="preserve">column, due to </w:t>
-      </w:r>
-      <w:r>
-        <w:t xml:space="preserve">issues with the </w:t>
-      </w:r>
-      <w:r>
-        <w:t xml:space="preserve">manual entry of values, we </w:t>
-      </w:r>
-      <w:r>
-        <w:t>had to standardize</w:t>
-      </w:r>
-      <w:r>
-        <w:t xml:space="preserve"> all </w:t>
-      </w:r>
-      <w:bookmarkEnd w:id="11"/>
-      <w:r>
-        <w:t>values as either ‘Female’ or ‘Male’, and then one-hot encoded this; 1 for ‘Male’, 0 for ‘Female.</w:t>
-      </w:r>
-    </w:p>
-    <w:p>
-      <w:pPr>
-        <w:pStyle w:val="Heading3"/>
-        <w:rPr>
-          <w:rFonts w:eastAsia="Times New Roman"/>
-        </w:rPr>
-      </w:pPr>
-      <w:hyperlink r:id="rId16" w:history="1">
-        <w:bookmarkStart w:id="12" w:name="_Toc90133446"/>
-        <w:r>
-          <w:rPr>
-            <w:rStyle w:val="Hyperlink"/>
-            <w:rFonts w:eastAsia="Times New Roman"/>
-          </w:rPr>
-          <w:t>AGE AT ADOPTION</w:t>
-        </w:r>
-        <w:bookmarkEnd w:id="12"/>
-      </w:hyperlink>
-    </w:p>
-    <w:p>
-      <w:pPr>
-        <w:rPr>
-          <w:color w:val="auto"/>
-        </w:rPr>
-      </w:pPr>
-      <w:r>
-        <w:rPr>
-          <w:color w:val="auto"/>
-        </w:rPr>
-        <w:t>In the original data set, age was described in either days, weeks, months, or years, or just a number with no age measure, and some dogs had a listed date of birth. To get the most accurate age for each dog, we calculated age at adoption in days by subtracting the date of birth from the adoption date. Where this information was not available, age at adoption was calculated via the age column and converted to an estimate in days.</w:t>
-      </w:r>
-    </w:p>
-    <w:p>
-      <w:pPr>
-        <w:pStyle w:val="Heading3"/>
-        <w:rPr>
-          <w:rFonts w:eastAsia="Times New Roman"/>
-        </w:rPr>
-      </w:pPr>
-      <w:hyperlink r:id="rId17" w:history="1">
-        <w:bookmarkStart w:id="13" w:name="_Toc90133447"/>
-        <w:r>
-          <w:rPr>
-            <w:rStyle w:val="Hyperlink"/>
-            <w:rFonts w:eastAsia="Times New Roman"/>
-          </w:rPr>
-          <w:t>BREED MIXES</w:t>
-        </w:r>
-        <w:bookmarkEnd w:id="13"/>
-      </w:hyperlink>
-    </w:p>
-    <w:p>
-      <w:bookmarkStart w:id="14" w:name="_Hlk90015109"/>
-      <w:r>
-        <w:t xml:space="preserve">We cleaned the </w:t>
-      </w:r>
-      <w:bookmarkEnd w:id="14"/>
-      <w:r>
-        <w:rPr>
-          <w:i/>
-          <w:iCs/>
-        </w:rPr>
-        <w:t xml:space="preserve">BREED MIXES </w:t>
-      </w:r>
-      <w:r>
-        <w:t xml:space="preserve">column, which denotes a dog's breed. Because there are so many combinations of different breeds for dogs, we opted to create indicator features for the most popular groupings of dogs (Lab/Retriever, Shepherd, or Other). </w:t>
-      </w:r>
-    </w:p>
-    <w:p>
-      <w:pPr>
-        <w:pStyle w:val="Heading3"/>
-        <w:rPr>
-          <w:rFonts w:eastAsia="Times New Roman"/>
-        </w:rPr>
-      </w:pPr>
-      <w:hyperlink r:id="rId18" w:history="1">
-        <w:bookmarkStart w:id="15" w:name="_Toc90133448"/>
-        <w:r>
-          <w:rPr>
-            <w:rStyle w:val="Hyperlink"/>
-            <w:rFonts w:eastAsia="Times New Roman"/>
-          </w:rPr>
-          <w:t>MIX</w:t>
-        </w:r>
-        <w:bookmarkEnd w:id="15"/>
-      </w:hyperlink>
-    </w:p>
-    <w:p>
-      <w:r>
-        <w:t xml:space="preserve">The column, </w:t>
-      </w:r>
-      <w:r>
-        <w:rPr>
-          <w:i/>
-          <w:iCs/>
-        </w:rPr>
-        <w:t>MIX</w:t>
-      </w:r>
-      <w:r>
-        <w:t xml:space="preserve">, denotes </w:t>
-      </w:r>
-      <w:r>
-        <w:t>whether</w:t>
-      </w:r>
-      <w:r>
-        <w:t xml:space="preserve"> a dog is a mixed breed. We cleaned up some of the inconsistencies in the denotations of multiple breeds (</w:t>
-      </w:r>
-      <w:proofErr w:type="gramStart"/>
-      <w:r>
-        <w:t>i.e.</w:t>
-      </w:r>
-      <w:proofErr w:type="gramEnd"/>
-      <w:r>
-        <w:t xml:space="preserve"> the use of ‘&amp;’, ‘and’, ‘/’, ‘with’, etc.). Also, we leveraged the </w:t>
-      </w:r>
-      <w:r>
-        <w:rPr>
-          <w:i/>
-          <w:iCs/>
-        </w:rPr>
-        <w:t>SECONDARY BREED</w:t>
-      </w:r>
-      <w:r>
-        <w:t xml:space="preserve"> column to fill gaps for nulls. Lastly, we looked at the </w:t>
-      </w:r>
-      <w:r>
-        <w:rPr>
-          <w:i/>
-          <w:iCs/>
-        </w:rPr>
-        <w:t>BREED MIXES</w:t>
-      </w:r>
-      <w:r>
-        <w:t xml:space="preserve"> column for a slash ‘/’ or and ‘&amp;’ to determine if a dog is multiple (mixed) breeds. Lastly, we </w:t>
-      </w:r>
-      <w:proofErr w:type="spellStart"/>
-      <w:r>
-        <w:t>one</w:t>
-      </w:r>
-      <w:proofErr w:type="spellEnd"/>
-      <w:r>
-        <w:t>-hot encoded this feature; 1 for ‘Mix’, 0 otherwise.</w:t>
-      </w:r>
-    </w:p>
-    <w:p>
-      <w:pPr>
-        <w:pStyle w:val="Heading3"/>
-        <w:rPr>
-          <w:rFonts w:eastAsia="Times New Roman"/>
-        </w:rPr>
-      </w:pPr>
-      <w:hyperlink r:id="rId19" w:history="1">
-        <w:bookmarkStart w:id="16" w:name="_Toc90133449"/>
-        <w:r>
-          <w:rPr>
-            <w:rStyle w:val="Hyperlink"/>
-            <w:rFonts w:eastAsia="Times New Roman"/>
-          </w:rPr>
-          <w:t>WEIGHT</w:t>
-        </w:r>
-        <w:bookmarkEnd w:id="16"/>
-      </w:hyperlink>
-      <w:r>
-        <w:rPr>
-          <w:rFonts w:eastAsia="Times New Roman"/>
-        </w:rPr>
-        <w:tab/>
-      </w:r>
-    </w:p>
-    <w:p>
-      <w:r>
-        <w:t xml:space="preserve">The column, </w:t>
-      </w:r>
-      <w:r>
-        <w:rPr>
-          <w:i/>
-          <w:iCs/>
-        </w:rPr>
-        <w:t>WEIGHT</w:t>
-      </w:r>
-      <w:r>
-        <w:t>, denotes the weight, in pounds of a dog. Although this column was more consistent than others, some dogs have their weight as just a number (</w:t>
-      </w:r>
-      <w:proofErr w:type="gramStart"/>
-      <w:r>
-        <w:t>i.e.</w:t>
-      </w:r>
-      <w:proofErr w:type="gramEnd"/>
-      <w:r>
-        <w:t xml:space="preserve"> 60) while others have their weight along with the unit of measurement (i.e. ‘60lbs’ or ‘60 pounds’).</w:t>
-      </w:r>
-    </w:p>
-    <w:p>
-      <w:pPr>
-        <w:pStyle w:val="Heading3"/>
-        <w:rPr>
-          <w:rFonts w:eastAsia="Times New Roman"/>
-        </w:rPr>
-      </w:pPr>
-      <w:hyperlink r:id="rId20" w:history="1">
-        <w:bookmarkStart w:id="17" w:name="_Toc90133450"/>
-        <w:r>
-          <w:rPr>
-            <w:rStyle w:val="Hyperlink"/>
-          </w:rPr>
-          <w:t>BEHAVIORAL NOTES</w:t>
-        </w:r>
-        <w:bookmarkEnd w:id="17"/>
-      </w:hyperlink>
-    </w:p>
-    <w:p>
-      <w:r>
-        <w:t xml:space="preserve">The column, </w:t>
-      </w:r>
-      <w:r>
-        <w:rPr>
-          <w:i/>
-          <w:iCs/>
-        </w:rPr>
-        <w:t>BEHAVIORAL NOTES</w:t>
-      </w:r>
-      <w:r>
-        <w:t xml:space="preserve">, </w:t>
-      </w:r>
-      <w:r>
-        <w:t xml:space="preserve">includes comments about a dog's temperament. There's not too much cleaning </w:t>
-      </w:r>
-      <w:r>
-        <w:t>that was performed here</w:t>
-      </w:r>
-      <w:r>
-        <w:t xml:space="preserve"> -- just some general standardization --, but </w:t>
-      </w:r>
-      <w:r>
-        <w:t>there were</w:t>
-      </w:r>
-      <w:r>
-        <w:t xml:space="preserve"> a lot of good notes about dogs' temperaments. To pull out this data, </w:t>
-      </w:r>
-      <w:r>
-        <w:t>we created</w:t>
-      </w:r>
-      <w:r>
-        <w:t xml:space="preserve"> the following features:</w:t>
-      </w:r>
-    </w:p>
-    <w:p>
-      <w:pPr>
         <w:pStyle w:val="ListParagraph"/>
         <w:numPr>
           <w:ilvl w:val="0"/>
@@ -4407,11 +3956,277 @@
           <w:b/>
           <w:bCs/>
         </w:rPr>
-        <w:t>num_behav_issues</w:t>
+        <w:t>contains_dark</w:t>
       </w:r>
       <w:proofErr w:type="spellEnd"/>
       <w:r>
-        <w:t xml:space="preserve"> | Continuous variable denoting the number of behavioral issues/notes a dog has associated with it.</w:t>
+        <w:t xml:space="preserve"> | Variable indicating whether the dog has a darker coat, since the colors can sometimes be guesses.</w:t>
+      </w:r>
+    </w:p>
+    <w:p>
+      <w:pPr>
+        <w:pStyle w:val="Heading4"/>
+      </w:pPr>
+      <w:hyperlink r:id="rId15" w:history="1">
+        <w:r>
+          <w:rPr>
+            <w:rStyle w:val="Hyperlink"/>
+          </w:rPr>
+          <w:t>GENDER</w:t>
+        </w:r>
+      </w:hyperlink>
+    </w:p>
+    <w:p>
+      <w:bookmarkStart w:id="9" w:name="_Hlk90015082"/>
+      <w:r>
+        <w:lastRenderedPageBreak/>
+        <w:t xml:space="preserve">From the </w:t>
+      </w:r>
+      <w:r>
+        <w:rPr>
+          <w:i/>
+          <w:iCs/>
+        </w:rPr>
+        <w:t xml:space="preserve">GENDER </w:t>
+      </w:r>
+      <w:r>
+        <w:t xml:space="preserve">column, due to </w:t>
+      </w:r>
+      <w:r>
+        <w:t xml:space="preserve">issues with the </w:t>
+      </w:r>
+      <w:r>
+        <w:t xml:space="preserve">manual entry of values, we </w:t>
+      </w:r>
+      <w:r>
+        <w:t>had to standardize</w:t>
+      </w:r>
+      <w:r>
+        <w:t xml:space="preserve"> all </w:t>
+      </w:r>
+      <w:bookmarkEnd w:id="9"/>
+      <w:r>
+        <w:t>values as either ‘Female’ or ‘Male’, and then one-hot encoded this; 1 for ‘Male’, 0 for ‘Female.</w:t>
+      </w:r>
+    </w:p>
+    <w:p>
+      <w:pPr>
+        <w:pStyle w:val="Heading4"/>
+      </w:pPr>
+      <w:hyperlink r:id="rId16" w:history="1">
+        <w:r>
+          <w:rPr>
+            <w:rStyle w:val="Hyperlink"/>
+          </w:rPr>
+          <w:t>AGE AT ADOPTION</w:t>
+        </w:r>
+      </w:hyperlink>
+    </w:p>
+    <w:p>
+      <w:pPr>
+        <w:rPr>
+          <w:color w:val="auto"/>
+        </w:rPr>
+      </w:pPr>
+      <w:r>
+        <w:rPr>
+          <w:color w:val="auto"/>
+        </w:rPr>
+        <w:t>In the original data set, age was described in either days, weeks, months, or years, or just a number with no age measure, and some dogs had a listed date of birth. To get the most accurate age for each dog, we calculated age at adoption in days by subtracting the date of birth from the adoption date. Where this information was not available, age at adoption was calculated via the age column and converted to an estimate in days.</w:t>
+      </w:r>
+    </w:p>
+    <w:p>
+      <w:pPr>
+        <w:pStyle w:val="Heading4"/>
+      </w:pPr>
+      <w:hyperlink r:id="rId17" w:history="1">
+        <w:r>
+          <w:rPr>
+            <w:rStyle w:val="Hyperlink"/>
+          </w:rPr>
+          <w:t>BREED MIXES</w:t>
+        </w:r>
+      </w:hyperlink>
+    </w:p>
+    <w:p>
+      <w:bookmarkStart w:id="10" w:name="_Hlk90015109"/>
+      <w:r>
+        <w:t xml:space="preserve">We cleaned the </w:t>
+      </w:r>
+      <w:bookmarkEnd w:id="10"/>
+      <w:r>
+        <w:rPr>
+          <w:i/>
+          <w:iCs/>
+        </w:rPr>
+        <w:t xml:space="preserve">BREED MIXES </w:t>
+      </w:r>
+      <w:r>
+        <w:t xml:space="preserve">column, which denotes a dog's breed. Because there are so many combinations of different breeds for dogs, we opted to create indicator features for the most popular groupings of dogs (Lab/Retriever, Shepherd, or Other). </w:t>
+      </w:r>
+    </w:p>
+    <w:p>
+      <w:pPr>
+        <w:pStyle w:val="Heading4"/>
+      </w:pPr>
+      <w:hyperlink r:id="rId18" w:history="1">
+        <w:r>
+          <w:rPr>
+            <w:rStyle w:val="Hyperlink"/>
+          </w:rPr>
+          <w:t>MIX</w:t>
+        </w:r>
+      </w:hyperlink>
+    </w:p>
+    <w:p>
+      <w:r>
+        <w:t xml:space="preserve">The column, </w:t>
+      </w:r>
+      <w:r>
+        <w:rPr>
+          <w:i/>
+          <w:iCs/>
+        </w:rPr>
+        <w:t>MIX</w:t>
+      </w:r>
+      <w:r>
+        <w:t xml:space="preserve">, denotes </w:t>
+      </w:r>
+      <w:r>
+        <w:t>whether</w:t>
+      </w:r>
+      <w:r>
+        <w:t xml:space="preserve"> a dog is a mixed breed. We cleaned up some of the inconsistencies in the denotations of multiple breeds (</w:t>
+      </w:r>
+      <w:proofErr w:type="gramStart"/>
+      <w:r>
+        <w:t>i.e.</w:t>
+      </w:r>
+      <w:proofErr w:type="gramEnd"/>
+      <w:r>
+        <w:t xml:space="preserve"> the use of ‘&amp;’, ‘and’, ‘/’, ‘with’, etc.). Also, we leveraged the </w:t>
+      </w:r>
+      <w:r>
+        <w:rPr>
+          <w:i/>
+          <w:iCs/>
+        </w:rPr>
+        <w:t>SECONDARY BREED</w:t>
+      </w:r>
+      <w:r>
+        <w:t xml:space="preserve"> column to fill gaps for nulls. Lastly, we looked at the </w:t>
+      </w:r>
+      <w:r>
+        <w:rPr>
+          <w:i/>
+          <w:iCs/>
+        </w:rPr>
+        <w:t>BREED MIXES</w:t>
+      </w:r>
+      <w:r>
+        <w:t xml:space="preserve"> column for a slash ‘/’ or and ‘&amp;’ to determine if a dog is multiple (mixed) breeds. Lastly, we </w:t>
+      </w:r>
+      <w:proofErr w:type="spellStart"/>
+      <w:r>
+        <w:t>one</w:t>
+      </w:r>
+      <w:proofErr w:type="spellEnd"/>
+      <w:r>
+        <w:t>-hot encoded this feature; 1 for ‘Mix’, 0 otherwise.</w:t>
+      </w:r>
+    </w:p>
+    <w:p>
+      <w:pPr>
+        <w:pStyle w:val="Heading4"/>
+      </w:pPr>
+      <w:hyperlink r:id="rId19" w:history="1">
+        <w:r>
+          <w:rPr>
+            <w:rStyle w:val="Hyperlink"/>
+          </w:rPr>
+          <w:t>WEIGHT</w:t>
+        </w:r>
+      </w:hyperlink>
+      <w:r>
+        <w:tab/>
+      </w:r>
+    </w:p>
+    <w:p>
+      <w:r>
+        <w:t xml:space="preserve">The column, </w:t>
+      </w:r>
+      <w:r>
+        <w:rPr>
+          <w:i/>
+          <w:iCs/>
+        </w:rPr>
+        <w:t>WEIGHT</w:t>
+      </w:r>
+      <w:r>
+        <w:t>, denotes the weight, in pounds of a dog. Although this column was more consistent than others, some dogs have their weight as just a number (</w:t>
+      </w:r>
+      <w:proofErr w:type="gramStart"/>
+      <w:r>
+        <w:t>i.e.</w:t>
+      </w:r>
+      <w:proofErr w:type="gramEnd"/>
+      <w:r>
+        <w:t xml:space="preserve"> 60) while others have their weight along with the unit of measurement (i.e. ‘60lbs’ or ‘60 pounds’).</w:t>
+      </w:r>
+    </w:p>
+    <w:p>
+      <w:pPr>
+        <w:pStyle w:val="Heading4"/>
+      </w:pPr>
+      <w:hyperlink r:id="rId20" w:history="1">
+        <w:r>
+          <w:rPr>
+            <w:rStyle w:val="Hyperlink"/>
+          </w:rPr>
+          <w:t>BEHAVIORAL NOTE</w:t>
+        </w:r>
+        <w:r>
+          <w:rPr>
+            <w:rStyle w:val="Hyperlink"/>
+          </w:rPr>
+          <w:t>S</w:t>
+        </w:r>
+      </w:hyperlink>
+    </w:p>
+    <w:p>
+      <w:r>
+        <w:t xml:space="preserve">The column, </w:t>
+      </w:r>
+      <w:r>
+        <w:rPr>
+          <w:i/>
+          <w:iCs/>
+        </w:rPr>
+        <w:t>BEHAVIORAL NOTES</w:t>
+      </w:r>
+      <w:r>
+        <w:t xml:space="preserve">, </w:t>
+      </w:r>
+      <w:r>
+        <w:t xml:space="preserve">includes comments about a dog's temperament. There's not too much cleaning </w:t>
+      </w:r>
+      <w:r>
+        <w:t>that was performed here</w:t>
+      </w:r>
+      <w:r>
+        <w:t xml:space="preserve"> -- just some general standardization --, but </w:t>
+      </w:r>
+      <w:r>
+        <w:t>there were</w:t>
+      </w:r>
+      <w:r>
+        <w:t xml:space="preserve"> a lot of good notes about dogs' temperaments. To pull out this data, </w:t>
+      </w:r>
+      <w:r>
+        <w:t>we created</w:t>
+      </w:r>
+      <w:r>
+        <w:t xml:space="preserve"> the following features:</w:t>
       </w:r>
     </w:p>
     <w:p>
@@ -4428,11 +4243,11 @@
           <w:b/>
           <w:bCs/>
         </w:rPr>
-        <w:t>puppy_screen</w:t>
+        <w:t>num_behav_issues</w:t>
       </w:r>
       <w:proofErr w:type="spellEnd"/>
       <w:r>
-        <w:t xml:space="preserve"> | Variable indicating whether a dog has a behavioral note that it should be screened with puppies.</w:t>
+        <w:t xml:space="preserve"> | Continuous variable denoting the number of behavioral issues/notes a dog has associated with it.</w:t>
       </w:r>
     </w:p>
     <w:p>
@@ -4449,6 +4264,27 @@
           <w:b/>
           <w:bCs/>
         </w:rPr>
+        <w:t>puppy_screen</w:t>
+      </w:r>
+      <w:proofErr w:type="spellEnd"/>
+      <w:r>
+        <w:t xml:space="preserve"> | Variable indicating whether a dog has a behavioral note that it should be screened with puppies.</w:t>
+      </w:r>
+    </w:p>
+    <w:p>
+      <w:pPr>
+        <w:pStyle w:val="ListParagraph"/>
+        <w:numPr>
+          <w:ilvl w:val="0"/>
+          <w:numId w:val="3"/>
+        </w:numPr>
+      </w:pPr>
+      <w:proofErr w:type="spellStart"/>
+      <w:r>
+        <w:rPr>
+          <w:b/>
+          <w:bCs/>
+        </w:rPr>
         <w:t>new_this_week</w:t>
       </w:r>
       <w:proofErr w:type="spellEnd"/>
@@ -4596,20 +4432,15 @@
     </w:p>
     <w:p>
       <w:pPr>
-        <w:pStyle w:val="Heading3"/>
-        <w:rPr>
-          <w:rFonts w:eastAsia="Times New Roman"/>
-        </w:rPr>
+        <w:pStyle w:val="Heading4"/>
       </w:pPr>
       <w:hyperlink r:id="rId21" w:history="1">
-        <w:bookmarkStart w:id="18" w:name="_Toc90133451"/>
         <w:r>
           <w:rPr>
             <w:rStyle w:val="Hyperlink"/>
           </w:rPr>
           <w:t>MEDICAL NOTES</w:t>
         </w:r>
-        <w:bookmarkEnd w:id="18"/>
       </w:hyperlink>
     </w:p>
     <w:p>
@@ -4946,7 +4777,6 @@
           <w:b/>
           <w:bCs/>
         </w:rPr>
-        <w:lastRenderedPageBreak/>
         <w:t>hair_loss</w:t>
       </w:r>
       <w:proofErr w:type="spellEnd"/>
@@ -4980,7 +4810,7 @@
       <w:pPr>
         <w:pStyle w:val="Heading2"/>
       </w:pPr>
-      <w:bookmarkStart w:id="19" w:name="_Toc90133452"/>
+      <w:bookmarkStart w:id="11" w:name="_Toc90223291"/>
       <w:r>
         <w:t xml:space="preserve">Dealing </w:t>
       </w:r>
@@ -4993,7 +4823,7 @@
       <w:r>
         <w:t>s</w:t>
       </w:r>
-      <w:bookmarkEnd w:id="19"/>
+      <w:bookmarkEnd w:id="11"/>
     </w:p>
     <w:p>
       <w:proofErr w:type="gramStart"/>
@@ -5085,14 +4915,14 @@
       <w:pPr>
         <w:pStyle w:val="Heading2"/>
       </w:pPr>
-      <w:bookmarkStart w:id="20" w:name="_Toc90133453"/>
+      <w:bookmarkStart w:id="12" w:name="_Toc90223292"/>
       <w:r>
         <w:t xml:space="preserve">Dimensionality </w:t>
       </w:r>
       <w:r>
         <w:t>Reduction</w:t>
       </w:r>
-      <w:bookmarkEnd w:id="20"/>
+      <w:bookmarkEnd w:id="12"/>
     </w:p>
     <w:p>
       <w:r>
@@ -5399,11 +5229,11 @@
       <w:pPr>
         <w:pStyle w:val="Heading2"/>
       </w:pPr>
-      <w:bookmarkStart w:id="21" w:name="_Toc90133454"/>
+      <w:bookmarkStart w:id="13" w:name="_Toc90223293"/>
       <w:r>
         <w:t>Balancing the Distribution of Data</w:t>
       </w:r>
-      <w:bookmarkEnd w:id="21"/>
+      <w:bookmarkEnd w:id="13"/>
     </w:p>
     <w:p>
       <w:r>
@@ -5463,6 +5293,7 @@
           </w:tcPr>
           <w:p>
             <w:r>
+              <w:lastRenderedPageBreak/>
               <w:t>Class</w:t>
             </w:r>
           </w:p>
@@ -5788,7 +5619,7 @@
       <w:pPr>
         <w:pStyle w:val="Heading1"/>
       </w:pPr>
-      <w:bookmarkStart w:id="22" w:name="_Toc90133455"/>
+      <w:bookmarkStart w:id="14" w:name="_Toc90223294"/>
       <w:r>
         <w:t xml:space="preserve">Analysis, </w:t>
       </w:r>
@@ -5801,7 +5632,7 @@
       <w:r>
         <w:t xml:space="preserve"> and Final Results</w:t>
       </w:r>
-      <w:bookmarkEnd w:id="22"/>
+      <w:bookmarkEnd w:id="14"/>
     </w:p>
     <w:p>
       <w:r>
@@ -5833,9 +5664,11 @@
       <w:pPr>
         <w:pStyle w:val="Heading2"/>
       </w:pPr>
+      <w:bookmarkStart w:id="15" w:name="_Toc90223295"/>
       <w:r>
         <w:t>Classification</w:t>
       </w:r>
+      <w:bookmarkEnd w:id="15"/>
     </w:p>
     <w:p>
       <w:r>
@@ -5862,28 +5695,28 @@
         <w:rPr>
           <w:shd w:val="clear" w:color="auto" w:fill="FFFFFF"/>
         </w:rPr>
-        <w:t xml:space="preserve">animal rescue, we agreed that it was generally better that a model predicts a dog would be returned (1) even if it stayed adopted (0) </w:t>
-      </w:r>
+        <w:t xml:space="preserve">animal rescue, we agreed that it was generally better that a model predicts a dog would be returned (1) even if it stayed adopted (0) than to have a dog be predicted as staying adopted (0) when </w:t>
+      </w:r>
+      <w:proofErr w:type="gramStart"/>
       <w:r>
         <w:rPr>
           <w:shd w:val="clear" w:color="auto" w:fill="FFFFFF"/>
         </w:rPr>
+        <w:t>in actuality it</w:t>
+      </w:r>
+      <w:proofErr w:type="gramEnd"/>
+      <w:r>
+        <w:rPr>
+          <w:shd w:val="clear" w:color="auto" w:fill="FFFFFF"/>
+        </w:rPr>
+        <w:t xml:space="preserve"> was returned (1). That is, it is better for us to focus on </w:t>
+      </w:r>
+      <w:r>
+        <w:rPr>
+          <w:shd w:val="clear" w:color="auto" w:fill="FFFFFF"/>
+        </w:rPr>
         <w:lastRenderedPageBreak/>
-        <w:t xml:space="preserve">than to have a dog be predicted as staying adopted (0) when </w:t>
-      </w:r>
-      <w:proofErr w:type="gramStart"/>
-      <w:r>
-        <w:rPr>
-          <w:shd w:val="clear" w:color="auto" w:fill="FFFFFF"/>
-        </w:rPr>
-        <w:t>in actuality it</w:t>
-      </w:r>
-      <w:proofErr w:type="gramEnd"/>
-      <w:r>
-        <w:rPr>
-          <w:shd w:val="clear" w:color="auto" w:fill="FFFFFF"/>
-        </w:rPr>
-        <w:t xml:space="preserve"> was returned (1). That is, it is better for us to focus on minimizing our false negatives (Type II Error).</w:t>
+        <w:t>minimizing our false negatives (Type II Error).</w:t>
       </w:r>
       <w:r>
         <w:rPr>
@@ -6250,7 +6083,11 @@
             <w:cnfStyle w:val="001000000000" w:firstRow="0" w:lastRow="0" w:firstColumn="1" w:lastColumn="0" w:oddVBand="0" w:evenVBand="0" w:oddHBand="0" w:evenHBand="0" w:firstRowFirstColumn="0" w:firstRowLastColumn="0" w:lastRowFirstColumn="0" w:lastRowLastColumn="0"/>
             <w:tcW w:w="2504" w:type="dxa"/>
           </w:tcPr>
-          <w:p/>
+          <w:p>
+            <w:r>
+              <w:t>KNN</w:t>
+            </w:r>
+          </w:p>
         </w:tc>
         <w:tc>
           <w:tcPr>
@@ -6292,7 +6129,11 @@
             <w:cnfStyle w:val="001000000000" w:firstRow="0" w:lastRow="0" w:firstColumn="1" w:lastColumn="0" w:oddVBand="0" w:evenVBand="0" w:oddHBand="0" w:evenHBand="0" w:firstRowFirstColumn="0" w:firstRowLastColumn="0" w:lastRowFirstColumn="0" w:lastRowLastColumn="0"/>
             <w:tcW w:w="2504" w:type="dxa"/>
           </w:tcPr>
-          <w:p/>
+          <w:p>
+            <w:r>
+              <w:t>Decision Trees</w:t>
+            </w:r>
+          </w:p>
         </w:tc>
         <w:tc>
           <w:tcPr>
@@ -6350,9 +6191,11 @@
       <w:pPr>
         <w:pStyle w:val="Heading3"/>
       </w:pPr>
+      <w:bookmarkStart w:id="16" w:name="_Toc90223296"/>
       <w:r>
         <w:t>Naïve Bayes</w:t>
       </w:r>
+      <w:bookmarkEnd w:id="16"/>
     </w:p>
     <w:p>
       <w:r>
@@ -6418,6 +6261,9 @@
         <w:t xml:space="preserve"> </w:t>
       </w:r>
       <w:r>
+        <w:rPr>
+          <w:noProof/>
+        </w:rPr>
         <w:drawing>
           <wp:inline distT="0" distB="0" distL="0" distR="0" wp14:anchorId="613FE54D" wp14:editId="0B49F52F">
             <wp:extent cx="3385996" cy="2477123"/>
@@ -6468,14 +6314,15 @@
       </w:r>
     </w:p>
     <w:p/>
-    <w:p/>
     <w:p>
       <w:pPr>
         <w:pStyle w:val="Heading3"/>
       </w:pPr>
+      <w:bookmarkStart w:id="17" w:name="_Toc90223297"/>
       <w:r>
         <w:t>KNN</w:t>
       </w:r>
+      <w:bookmarkEnd w:id="17"/>
     </w:p>
     <w:p>
       <w:r>
@@ -6501,19 +6348,10 @@
       <w:pPr>
         <w:jc w:val="center"/>
       </w:pPr>
-    </w:p>
-    <w:p>
-      <w:r>
-        <w:t>After applying a ‘k’ value of 1 on our entire test dataset, we found a much higher overall accuracy for our dataset:</w:t>
-      </w:r>
-    </w:p>
-    <w:p/>
-    <w:p>
-      <w:pPr>
-        <w:jc w:val="center"/>
-      </w:pPr>
-      <w:r>
-        <w:lastRenderedPageBreak/>
+      <w:r>
+        <w:rPr>
+          <w:noProof/>
+        </w:rPr>
         <w:drawing>
           <wp:anchor distT="0" distB="0" distL="114300" distR="114300" simplePos="0" relativeHeight="251660288" behindDoc="1" locked="0" layoutInCell="1" allowOverlap="1" wp14:anchorId="52B59273" wp14:editId="22433A62">
             <wp:simplePos x="0" y="0"/>
@@ -6658,14 +6496,33 @@
     <w:p>
       <w:pPr>
         <w:jc w:val="center"/>
-      </w:pPr>
-      <w:r>
         <w:rPr>
           <w:noProof/>
         </w:rPr>
-        <w:t xml:space="preserve"> </w:t>
-      </w:r>
-      <w:r>
+      </w:pPr>
+    </w:p>
+    <w:p>
+      <w:r>
+        <w:lastRenderedPageBreak/>
+        <w:t>After applying a ‘k’ value of 1 on our entire test dataset, we found a much higher overall accuracy for our dataset:</w:t>
+      </w:r>
+    </w:p>
+    <w:p>
+      <w:pPr>
+        <w:jc w:val="center"/>
+        <w:rPr>
+          <w:noProof/>
+        </w:rPr>
+      </w:pPr>
+    </w:p>
+    <w:p>
+      <w:pPr>
+        <w:jc w:val="center"/>
+      </w:pPr>
+      <w:r>
+        <w:rPr>
+          <w:noProof/>
+        </w:rPr>
         <w:drawing>
           <wp:inline distT="0" distB="0" distL="0" distR="0" wp14:anchorId="479C64AB" wp14:editId="33B47BFA">
             <wp:extent cx="3514568" cy="2571184"/>
@@ -6723,16 +6580,9 @@
     <w:p/>
     <w:p>
       <w:pPr>
-        <w:rPr>
-          <w:b/>
-          <w:bCs/>
-        </w:rPr>
-      </w:pPr>
-      <w:r>
-        <w:rPr>
-          <w:b/>
-          <w:bCs/>
-        </w:rPr>
+        <w:pStyle w:val="Heading3"/>
+      </w:pPr>
+      <w:r>
         <w:t>Logistic Regression</w:t>
       </w:r>
     </w:p>
@@ -6750,16 +6600,19 @@
     <w:p/>
     <w:p>
       <w:r>
+        <w:t>After using our optimal values, we still only managed to achieve an accuracy score of 70.3%, with many of our misclassified dogs being the ones we want to avoid (False Negatives).</w:t>
+      </w:r>
+    </w:p>
+    <w:p/>
+    <w:p>
+      <w:pPr>
+        <w:jc w:val="center"/>
+      </w:pPr>
+      <w:r>
+        <w:rPr>
+          <w:noProof/>
+        </w:rPr>
         <w:lastRenderedPageBreak/>
-        <w:t>After using our optimal values, we still only managed to achieve an accuracy score of 70.3%, with many of our misclassified dogs being the ones we want to avoid (False Negatives).</w:t>
-      </w:r>
-    </w:p>
-    <w:p/>
-    <w:p>
-      <w:pPr>
-        <w:jc w:val="center"/>
-      </w:pPr>
-      <w:r>
         <w:drawing>
           <wp:inline distT="0" distB="0" distL="0" distR="0" wp14:anchorId="2C2B4697" wp14:editId="4443064E">
             <wp:extent cx="3793402" cy="2775173"/>
@@ -6816,16 +6669,9 @@
     </w:p>
     <w:p>
       <w:pPr>
-        <w:rPr>
-          <w:b/>
-          <w:bCs/>
-        </w:rPr>
-      </w:pPr>
-      <w:r>
-        <w:rPr>
-          <w:b/>
-          <w:bCs/>
-        </w:rPr>
+        <w:pStyle w:val="Heading4"/>
+      </w:pPr>
+      <w:r>
         <w:t>SVM</w:t>
       </w:r>
     </w:p>
@@ -6838,10 +6684,10 @@
           <w:noProof/>
         </w:rPr>
         <w:drawing>
-          <wp:inline distT="0" distB="0" distL="0" distR="0" wp14:anchorId="24B26A0D" wp14:editId="3D03C1E6">
-            <wp:extent cx="4811151" cy="3859281"/>
-            <wp:effectExtent l="0" t="0" r="8890" b="8255"/>
-            <wp:docPr id="30" name="Picture 30" descr="Chart, treemap chart&#10;&#10;Description automatically generated"/>
+          <wp:inline distT="0" distB="0" distL="0" distR="0" wp14:anchorId="24B26A0D" wp14:editId="73C0C499">
+            <wp:extent cx="3410262" cy="2735553"/>
+            <wp:effectExtent l="38100" t="38100" r="82550" b="84455"/>
+            <wp:docPr id="30" name="Picture 30"/>
             <wp:cNvGraphicFramePr>
               <a:graphicFrameLocks xmlns:a="http://schemas.openxmlformats.org/drawingml/2006/main" noChangeAspect="1"/>
             </wp:cNvGraphicFramePr>
@@ -6849,10 +6695,10 @@
               <a:graphicData uri="http://schemas.openxmlformats.org/drawingml/2006/picture">
                 <pic:pic xmlns:pic="http://schemas.openxmlformats.org/drawingml/2006/picture">
                   <pic:nvPicPr>
-                    <pic:cNvPr id="30" name="Picture 30" descr="Chart, treemap chart&#10;&#10;Description automatically generated"/>
+                    <pic:cNvPr id="30" name="Picture 30"/>
                     <pic:cNvPicPr/>
                   </pic:nvPicPr>
-                  <pic:blipFill rotWithShape="1">
+                  <pic:blipFill>
                     <a:blip r:embed="rId34">
                       <a:extLst>
                         <a:ext uri="{28A0092B-C50C-407E-A947-70E740481C1C}">
@@ -6860,20 +6706,31 @@
                         </a:ext>
                       </a:extLst>
                     </a:blip>
-                    <a:srcRect t="4487" r="10697"/>
-                    <a:stretch/>
+                    <a:srcRect l="8445" r="8445"/>
+                    <a:stretch>
+                      <a:fillRect/>
+                    </a:stretch>
                   </pic:blipFill>
                   <pic:spPr bwMode="auto">
                     <a:xfrm>
                       <a:off x="0" y="0"/>
-                      <a:ext cx="4815572" cy="3862827"/>
+                      <a:ext cx="3424153" cy="2746695"/>
                     </a:xfrm>
                     <a:prstGeom prst="rect">
                       <a:avLst/>
                     </a:prstGeom>
                     <a:ln>
-                      <a:noFill/>
+                      <a:solidFill>
+                        <a:schemeClr val="tx1"/>
+                      </a:solidFill>
                     </a:ln>
+                    <a:effectLst>
+                      <a:outerShdw blurRad="50800" dist="38100" dir="2700000" algn="tl" rotWithShape="0">
+                        <a:prstClr val="black">
+                          <a:alpha val="40000"/>
+                        </a:prstClr>
+                      </a:outerShdw>
+                    </a:effectLst>
                     <a:extLst>
                       <a:ext uri="{53640926-AAD7-44D8-BBD7-CCE9431645EC}">
                         <a14:shadowObscured xmlns:a14="http://schemas.microsoft.com/office/drawing/2010/main"/>
@@ -6890,16 +6747,9 @@
     <w:p/>
     <w:p>
       <w:pPr>
-        <w:rPr>
-          <w:b/>
-          <w:bCs/>
-        </w:rPr>
-      </w:pPr>
-      <w:r>
-        <w:rPr>
-          <w:b/>
-          <w:bCs/>
-        </w:rPr>
+        <w:pStyle w:val="Heading4"/>
+      </w:pPr>
+      <w:r>
         <w:t>Kernel SVM</w:t>
       </w:r>
     </w:p>
@@ -6913,10 +6763,10 @@
         </w:rPr>
         <w:lastRenderedPageBreak/>
         <w:drawing>
-          <wp:inline distT="0" distB="0" distL="0" distR="0" wp14:anchorId="07897C1C" wp14:editId="251B186D">
-            <wp:extent cx="4789116" cy="3811877"/>
-            <wp:effectExtent l="0" t="0" r="0" b="0"/>
-            <wp:docPr id="31" name="Picture 31" descr="Chart, treemap chart&#10;&#10;Description automatically generated"/>
+          <wp:inline distT="0" distB="0" distL="0" distR="0" wp14:anchorId="07897C1C" wp14:editId="6FDD19D0">
+            <wp:extent cx="3972394" cy="3161811"/>
+            <wp:effectExtent l="38100" t="38100" r="92075" b="89535"/>
+            <wp:docPr id="31" name="Picture 31"/>
             <wp:cNvGraphicFramePr>
               <a:graphicFrameLocks xmlns:a="http://schemas.openxmlformats.org/drawingml/2006/main" noChangeAspect="1"/>
             </wp:cNvGraphicFramePr>
@@ -6924,10 +6774,10 @@
               <a:graphicData uri="http://schemas.openxmlformats.org/drawingml/2006/picture">
                 <pic:pic xmlns:pic="http://schemas.openxmlformats.org/drawingml/2006/picture">
                   <pic:nvPicPr>
-                    <pic:cNvPr id="31" name="Picture 31" descr="Chart, treemap chart&#10;&#10;Description automatically generated"/>
+                    <pic:cNvPr id="31" name="Picture 31"/>
                     <pic:cNvPicPr/>
                   </pic:nvPicPr>
-                  <pic:blipFill rotWithShape="1">
+                  <pic:blipFill>
                     <a:blip r:embed="rId35">
                       <a:extLst>
                         <a:ext uri="{28A0092B-C50C-407E-A947-70E740481C1C}">
@@ -6935,20 +6785,31 @@
                         </a:ext>
                       </a:extLst>
                     </a:blip>
-                    <a:srcRect t="5609" r="11057"/>
-                    <a:stretch/>
+                    <a:srcRect l="8121" r="8121"/>
+                    <a:stretch>
+                      <a:fillRect/>
+                    </a:stretch>
                   </pic:blipFill>
                   <pic:spPr bwMode="auto">
                     <a:xfrm>
                       <a:off x="0" y="0"/>
-                      <a:ext cx="4789116" cy="3811877"/>
+                      <a:ext cx="3988017" cy="3174246"/>
                     </a:xfrm>
                     <a:prstGeom prst="rect">
                       <a:avLst/>
                     </a:prstGeom>
                     <a:ln>
-                      <a:noFill/>
+                      <a:solidFill>
+                        <a:schemeClr val="tx1"/>
+                      </a:solidFill>
                     </a:ln>
+                    <a:effectLst>
+                      <a:outerShdw blurRad="50800" dist="38100" dir="2700000" algn="tl" rotWithShape="0">
+                        <a:prstClr val="black">
+                          <a:alpha val="40000"/>
+                        </a:prstClr>
+                      </a:outerShdw>
+                    </a:effectLst>
                     <a:extLst>
                       <a:ext uri="{53640926-AAD7-44D8-BBD7-CCE9431645EC}">
                         <a14:shadowObscured xmlns:a14="http://schemas.microsoft.com/office/drawing/2010/main"/>
@@ -6965,16 +6826,9 @@
     <w:p/>
     <w:p>
       <w:pPr>
-        <w:rPr>
-          <w:b/>
-          <w:bCs/>
-        </w:rPr>
-      </w:pPr>
-      <w:r>
-        <w:rPr>
-          <w:b/>
-          <w:bCs/>
-        </w:rPr>
+        <w:pStyle w:val="Heading4"/>
+      </w:pPr>
+      <w:r>
         <w:t>Neural Networks</w:t>
       </w:r>
     </w:p>
@@ -6987,10 +6841,10 @@
           <w:noProof/>
         </w:rPr>
         <w:drawing>
-          <wp:inline distT="0" distB="0" distL="0" distR="0" wp14:anchorId="2A472064" wp14:editId="3CCA103C">
-            <wp:extent cx="4739234" cy="3749040"/>
-            <wp:effectExtent l="0" t="0" r="4445" b="3810"/>
-            <wp:docPr id="32" name="Picture 32" descr="Chart, treemap chart&#10;&#10;Description automatically generated"/>
+          <wp:inline distT="0" distB="0" distL="0" distR="0" wp14:anchorId="2A472064" wp14:editId="0315E5B4">
+            <wp:extent cx="3724798" cy="2946556"/>
+            <wp:effectExtent l="38100" t="38100" r="85725" b="88900"/>
+            <wp:docPr id="32" name="Picture 32"/>
             <wp:cNvGraphicFramePr>
               <a:graphicFrameLocks xmlns:a="http://schemas.openxmlformats.org/drawingml/2006/main" noChangeAspect="1"/>
             </wp:cNvGraphicFramePr>
@@ -6998,10 +6852,10 @@
               <a:graphicData uri="http://schemas.openxmlformats.org/drawingml/2006/picture">
                 <pic:pic xmlns:pic="http://schemas.openxmlformats.org/drawingml/2006/picture">
                   <pic:nvPicPr>
-                    <pic:cNvPr id="32" name="Picture 32" descr="Chart, treemap chart&#10;&#10;Description automatically generated"/>
+                    <pic:cNvPr id="32" name="Picture 32"/>
                     <pic:cNvPicPr/>
                   </pic:nvPicPr>
-                  <pic:blipFill rotWithShape="1">
+                  <pic:blipFill>
                     <a:blip r:embed="rId36">
                       <a:extLst>
                         <a:ext uri="{28A0092B-C50C-407E-A947-70E740481C1C}">
@@ -7009,20 +6863,31 @@
                         </a:ext>
                       </a:extLst>
                     </a:blip>
-                    <a:srcRect t="3525" r="8534"/>
-                    <a:stretch/>
+                    <a:srcRect l="7863" r="7863"/>
+                    <a:stretch>
+                      <a:fillRect/>
+                    </a:stretch>
                   </pic:blipFill>
                   <pic:spPr bwMode="auto">
                     <a:xfrm>
                       <a:off x="0" y="0"/>
-                      <a:ext cx="4748736" cy="3756557"/>
+                      <a:ext cx="3747711" cy="2964682"/>
                     </a:xfrm>
                     <a:prstGeom prst="rect">
                       <a:avLst/>
                     </a:prstGeom>
                     <a:ln>
-                      <a:noFill/>
+                      <a:solidFill>
+                        <a:schemeClr val="tx1"/>
+                      </a:solidFill>
                     </a:ln>
+                    <a:effectLst>
+                      <a:outerShdw blurRad="50800" dist="38100" dir="2700000" algn="tl" rotWithShape="0">
+                        <a:prstClr val="black">
+                          <a:alpha val="40000"/>
+                        </a:prstClr>
+                      </a:outerShdw>
+                    </a:effectLst>
                     <a:extLst>
                       <a:ext uri="{53640926-AAD7-44D8-BBD7-CCE9431645EC}">
                         <a14:shadowObscured xmlns:a14="http://schemas.microsoft.com/office/drawing/2010/main"/>
@@ -7039,6 +6904,7 @@
     <w:p/>
     <w:p>
       <w:pPr>
+        <w:spacing w:after="160" w:line="259" w:lineRule="auto"/>
         <w:rPr>
           <w:b/>
           <w:bCs/>
@@ -7049,11 +6915,86 @@
           <w:b/>
           <w:bCs/>
         </w:rPr>
+        <w:br w:type="page"/>
+      </w:r>
+    </w:p>
+    <w:p>
+      <w:pPr>
+        <w:pStyle w:val="Heading4"/>
+      </w:pPr>
+      <w:r>
         <w:lastRenderedPageBreak/>
         <w:t>Decision Tree</w:t>
       </w:r>
     </w:p>
     <w:p>
+      <w:r>
+        <w:t xml:space="preserve">The team used a Decision Tree </w:t>
+      </w:r>
+      <w:proofErr w:type="gramStart"/>
+      <w:r>
+        <w:t>classifier, and</w:t>
+      </w:r>
+      <w:proofErr w:type="gramEnd"/>
+      <w:r>
+        <w:t xml:space="preserve"> achieved an accuracy of 84.7%. When </w:t>
+      </w:r>
+      <w:proofErr w:type="gramStart"/>
+      <w:r>
+        <w:t>taking a look</w:t>
+      </w:r>
+      <w:proofErr w:type="gramEnd"/>
+      <w:r>
+        <w:t xml:space="preserve"> at the first few layers of the decision tree, we found surprising results. Even though the accuracy scores were generally high, the variables used were surprising. As we can see in the below visualization of the decision tree</w:t>
+      </w:r>
+      <w:r>
+        <w:t xml:space="preserve">, the first variable that’s considered in splitting the data is </w:t>
+      </w:r>
+      <w:proofErr w:type="spellStart"/>
+      <w:r>
+        <w:rPr>
+          <w:i/>
+          <w:iCs/>
+        </w:rPr>
+        <w:t>needs_play</w:t>
+      </w:r>
+      <w:proofErr w:type="spellEnd"/>
+      <w:r>
+        <w:t xml:space="preserve"> and the second variable is </w:t>
+      </w:r>
+      <w:proofErr w:type="spellStart"/>
+      <w:r>
+        <w:rPr>
+          <w:i/>
+          <w:iCs/>
+        </w:rPr>
+        <w:t>new_this_week</w:t>
+      </w:r>
+      <w:proofErr w:type="spellEnd"/>
+      <w:r>
+        <w:t xml:space="preserve">. We generally expected the </w:t>
+      </w:r>
+      <w:proofErr w:type="spellStart"/>
+      <w:r>
+        <w:rPr>
+          <w:i/>
+          <w:iCs/>
+        </w:rPr>
+        <w:t>new_this_week</w:t>
+      </w:r>
+      <w:proofErr w:type="spellEnd"/>
+      <w:r>
+        <w:t xml:space="preserve"> variable, which is just a note taken when a dog is new (but not necessarily that it’s still considered new when adopted), to be unimportant in our analysis.</w:t>
+      </w:r>
+    </w:p>
+    <w:p>
+      <w:pPr>
+        <w:rPr>
+          <w:noProof/>
+        </w:rPr>
+      </w:pPr>
+    </w:p>
+    <w:p>
       <w:pPr>
         <w:jc w:val="center"/>
       </w:pPr>
@@ -7062,10 +7003,10 @@
           <w:noProof/>
         </w:rPr>
         <w:drawing>
-          <wp:inline distT="0" distB="0" distL="0" distR="0" wp14:anchorId="159C76B8" wp14:editId="42602D34">
-            <wp:extent cx="4727399" cy="3742006"/>
-            <wp:effectExtent l="0" t="0" r="0" b="0"/>
-            <wp:docPr id="33" name="Picture 33" descr="Chart&#10;&#10;Description automatically generated"/>
+          <wp:inline distT="0" distB="0" distL="0" distR="0" wp14:anchorId="54D6CAE6" wp14:editId="4EECA3C1">
+            <wp:extent cx="4422098" cy="4422098"/>
+            <wp:effectExtent l="38100" t="38100" r="86995" b="86995"/>
+            <wp:docPr id="15" name="Picture 15"/>
             <wp:cNvGraphicFramePr>
               <a:graphicFrameLocks xmlns:a="http://schemas.openxmlformats.org/drawingml/2006/main" noChangeAspect="1"/>
             </wp:cNvGraphicFramePr>
@@ -7073,36 +7014,41 @@
               <a:graphicData uri="http://schemas.openxmlformats.org/drawingml/2006/picture">
                 <pic:pic xmlns:pic="http://schemas.openxmlformats.org/drawingml/2006/picture">
                   <pic:nvPicPr>
-                    <pic:cNvPr id="33" name="Picture 33" descr="Chart&#10;&#10;Description automatically generated"/>
+                    <pic:cNvPr id="15" name="Picture 15"/>
                     <pic:cNvPicPr/>
                   </pic:nvPicPr>
-                  <pic:blipFill rotWithShape="1">
-                    <a:blip r:embed="rId37">
+                  <pic:blipFill>
+                    <a:blip r:embed="rId37" cstate="print">
                       <a:extLst>
                         <a:ext uri="{28A0092B-C50C-407E-A947-70E740481C1C}">
                           <a14:useLocalDpi xmlns:a14="http://schemas.microsoft.com/office/drawing/2010/main" val="0"/>
                         </a:ext>
                       </a:extLst>
                     </a:blip>
-                    <a:srcRect t="3846" r="8894"/>
-                    <a:stretch/>
+                    <a:stretch>
+                      <a:fillRect/>
+                    </a:stretch>
                   </pic:blipFill>
-                  <pic:spPr bwMode="auto">
+                  <pic:spPr>
                     <a:xfrm>
                       <a:off x="0" y="0"/>
-                      <a:ext cx="4730241" cy="3744255"/>
+                      <a:ext cx="4424869" cy="4424869"/>
                     </a:xfrm>
                     <a:prstGeom prst="rect">
                       <a:avLst/>
                     </a:prstGeom>
                     <a:ln>
-                      <a:noFill/>
+                      <a:solidFill>
+                        <a:schemeClr val="tx1"/>
+                      </a:solidFill>
                     </a:ln>
-                    <a:extLst>
-                      <a:ext uri="{53640926-AAD7-44D8-BBD7-CCE9431645EC}">
-                        <a14:shadowObscured xmlns:a14="http://schemas.microsoft.com/office/drawing/2010/main"/>
-                      </a:ext>
-                    </a:extLst>
+                    <a:effectLst>
+                      <a:outerShdw blurRad="50800" dist="38100" dir="2700000" algn="tl" rotWithShape="0">
+                        <a:prstClr val="black">
+                          <a:alpha val="40000"/>
+                        </a:prstClr>
+                      </a:outerShdw>
+                    </a:effectLst>
                   </pic:spPr>
                 </pic:pic>
               </a:graphicData>
@@ -7113,16 +7059,19 @@
     </w:p>
     <w:p>
       <w:pPr>
-        <w:sectPr>
-          <w:pgSz w:w="12240" w:h="15840"/>
-          <w:pgMar w:top="1440" w:right="1440" w:bottom="1440" w:left="1440" w:header="720" w:footer="720" w:gutter="0"/>
-          <w:cols w:space="720"/>
-          <w:docGrid w:linePitch="360"/>
-        </w:sectPr>
-      </w:pPr>
-    </w:p>
-    <w:p>
-      <w:pPr>
+        <w:jc w:val="center"/>
+      </w:pPr>
+    </w:p>
+    <w:p/>
+    <w:p>
+      <w:r>
+        <w:t>With these variables of interest, the Decision Tree classifier achieved an accuracy of 84.7%.</w:t>
+      </w:r>
+    </w:p>
+    <w:p/>
+    <w:p>
+      <w:pPr>
+        <w:jc w:val="center"/>
         <w:sectPr>
           <w:pgSz w:w="12240" w:h="15840"/>
           <w:pgMar w:top="1440" w:right="1080" w:bottom="1440" w:left="1080" w:header="720" w:footer="720" w:gutter="0"/>
@@ -7130,16 +7079,35 @@
           <w:docGrid w:linePitch="360"/>
         </w:sectPr>
       </w:pPr>
+    </w:p>
+    <w:p>
+      <w:pPr>
+        <w:pStyle w:val="Heading4"/>
+      </w:pPr>
+      <w:r>
+        <w:lastRenderedPageBreak/>
+        <w:t>Random Forest</w:t>
+      </w:r>
+    </w:p>
+    <w:p>
+      <w:r>
+        <w:t>Our most successful classifier in terms of accuracy is the Random Forest, achieving an accuracy rate of 90.4%. As seen below, we tested a varying number of trees, ultimately finding that the optimal number of estimators is at 191. Across most values for the number of trees, Random Forest performed better, in terms of accuracy, than did the Decision Tree classifier.</w:t>
+      </w:r>
+    </w:p>
+    <w:p/>
+    <w:p>
+      <w:pPr>
+        <w:jc w:val="center"/>
+      </w:pPr>
       <w:r>
         <w:rPr>
           <w:noProof/>
         </w:rPr>
-        <w:lastRenderedPageBreak/>
         <w:drawing>
-          <wp:inline distT="0" distB="0" distL="0" distR="0" wp14:anchorId="66276E5E" wp14:editId="2D64C640">
-            <wp:extent cx="6407834" cy="6162361"/>
-            <wp:effectExtent l="0" t="0" r="0" b="0"/>
-            <wp:docPr id="34" name="Picture 34" descr="A picture containing diagram&#10;&#10;Description automatically generated"/>
+          <wp:inline distT="0" distB="0" distL="0" distR="0" wp14:anchorId="52DC6B78" wp14:editId="557B2DA2">
+            <wp:extent cx="3694199" cy="2474097"/>
+            <wp:effectExtent l="38100" t="38100" r="90805" b="91440"/>
+            <wp:docPr id="17" name="Picture 17" descr="Chart, histogram&#10;&#10;Description automatically generated"/>
             <wp:cNvGraphicFramePr>
               <a:graphicFrameLocks xmlns:a="http://schemas.openxmlformats.org/drawingml/2006/main" noChangeAspect="1"/>
             </wp:cNvGraphicFramePr>
@@ -7147,36 +7115,35 @@
               <a:graphicData uri="http://schemas.openxmlformats.org/drawingml/2006/picture">
                 <pic:pic xmlns:pic="http://schemas.openxmlformats.org/drawingml/2006/picture">
                   <pic:nvPicPr>
-                    <pic:cNvPr id="34" name="Picture 34" descr="A picture containing diagram&#10;&#10;Description automatically generated"/>
+                    <pic:cNvPr id="17" name="Picture 17" descr="Chart, histogram&#10;&#10;Description automatically generated"/>
                     <pic:cNvPicPr/>
                   </pic:nvPicPr>
-                  <pic:blipFill rotWithShape="1">
-                    <a:blip r:embed="rId38">
-                      <a:extLst>
-                        <a:ext uri="{28A0092B-C50C-407E-A947-70E740481C1C}">
-                          <a14:useLocalDpi xmlns:a14="http://schemas.microsoft.com/office/drawing/2010/main" val="0"/>
-                        </a:ext>
-                      </a:extLst>
-                    </a:blip>
-                    <a:srcRect l="15060" t="15503" r="12589" b="14918"/>
-                    <a:stretch/>
+                  <pic:blipFill>
+                    <a:blip r:embed="rId38"/>
+                    <a:stretch>
+                      <a:fillRect/>
+                    </a:stretch>
                   </pic:blipFill>
-                  <pic:spPr bwMode="auto">
+                  <pic:spPr>
                     <a:xfrm>
                       <a:off x="0" y="0"/>
-                      <a:ext cx="6426496" cy="6180308"/>
+                      <a:ext cx="3719411" cy="2490982"/>
                     </a:xfrm>
                     <a:prstGeom prst="rect">
                       <a:avLst/>
                     </a:prstGeom>
                     <a:ln>
-                      <a:noFill/>
+                      <a:solidFill>
+                        <a:schemeClr val="tx1"/>
+                      </a:solidFill>
                     </a:ln>
-                    <a:extLst>
-                      <a:ext uri="{53640926-AAD7-44D8-BBD7-CCE9431645EC}">
-                        <a14:shadowObscured xmlns:a14="http://schemas.microsoft.com/office/drawing/2010/main"/>
-                      </a:ext>
-                    </a:extLst>
+                    <a:effectLst>
+                      <a:outerShdw blurRad="50800" dist="38100" dir="2700000" algn="tl" rotWithShape="0">
+                        <a:prstClr val="black">
+                          <a:alpha val="40000"/>
+                        </a:prstClr>
+                      </a:outerShdw>
+                    </a:effectLst>
                   </pic:spPr>
                 </pic:pic>
               </a:graphicData>
@@ -7187,18 +7154,12 @@
     </w:p>
     <w:p>
       <w:pPr>
-        <w:rPr>
-          <w:b/>
-          <w:bCs/>
-        </w:rPr>
-      </w:pPr>
-      <w:r>
-        <w:rPr>
-          <w:b/>
-          <w:bCs/>
-        </w:rPr>
-        <w:lastRenderedPageBreak/>
-        <w:t>Random Forest</w:t>
+        <w:jc w:val="center"/>
+      </w:pPr>
+    </w:p>
+    <w:p>
+      <w:r>
+        <w:t>After identifying the optimal number of trees to be 191, we re-ran the Random Forest classifier to get the following confusion matrix:</w:t>
       </w:r>
     </w:p>
     <w:p/>
@@ -7211,10 +7172,10 @@
           <w:noProof/>
         </w:rPr>
         <w:drawing>
-          <wp:inline distT="0" distB="0" distL="0" distR="0" wp14:anchorId="3F0DE9DD" wp14:editId="7FB68ACF">
-            <wp:extent cx="4883107" cy="3884924"/>
-            <wp:effectExtent l="0" t="0" r="0" b="1905"/>
-            <wp:docPr id="35" name="Picture 35" descr="Chart, treemap chart&#10;&#10;Description automatically generated"/>
+          <wp:inline distT="0" distB="0" distL="0" distR="0" wp14:anchorId="0D74F752" wp14:editId="5B40AF46">
+            <wp:extent cx="3627620" cy="2653892"/>
+            <wp:effectExtent l="38100" t="38100" r="93980" b="89535"/>
+            <wp:docPr id="18" name="Picture 18" descr="Chart, treemap chart&#10;&#10;Description automatically generated"/>
             <wp:cNvGraphicFramePr>
               <a:graphicFrameLocks xmlns:a="http://schemas.openxmlformats.org/drawingml/2006/main" noChangeAspect="1"/>
             </wp:cNvGraphicFramePr>
@@ -7222,36 +7183,35 @@
               <a:graphicData uri="http://schemas.openxmlformats.org/drawingml/2006/picture">
                 <pic:pic xmlns:pic="http://schemas.openxmlformats.org/drawingml/2006/picture">
                   <pic:nvPicPr>
-                    <pic:cNvPr id="35" name="Picture 35" descr="Chart, treemap chart&#10;&#10;Description automatically generated"/>
+                    <pic:cNvPr id="18" name="Picture 18" descr="Chart, treemap chart&#10;&#10;Description automatically generated"/>
                     <pic:cNvPicPr/>
                   </pic:nvPicPr>
-                  <pic:blipFill rotWithShape="1">
-                    <a:blip r:embed="rId39">
-                      <a:extLst>
-                        <a:ext uri="{28A0092B-C50C-407E-A947-70E740481C1C}">
-                          <a14:useLocalDpi xmlns:a14="http://schemas.microsoft.com/office/drawing/2010/main" val="0"/>
-                        </a:ext>
-                      </a:extLst>
-                    </a:blip>
-                    <a:srcRect t="3314" r="8854"/>
-                    <a:stretch/>
+                  <pic:blipFill>
+                    <a:blip r:embed="rId39"/>
+                    <a:stretch>
+                      <a:fillRect/>
+                    </a:stretch>
                   </pic:blipFill>
-                  <pic:spPr bwMode="auto">
+                  <pic:spPr>
                     <a:xfrm>
                       <a:off x="0" y="0"/>
-                      <a:ext cx="4891570" cy="3891657"/>
+                      <a:ext cx="3647914" cy="2668739"/>
                     </a:xfrm>
                     <a:prstGeom prst="rect">
                       <a:avLst/>
                     </a:prstGeom>
                     <a:ln>
-                      <a:noFill/>
+                      <a:solidFill>
+                        <a:schemeClr val="tx1"/>
+                      </a:solidFill>
                     </a:ln>
-                    <a:extLst>
-                      <a:ext uri="{53640926-AAD7-44D8-BBD7-CCE9431645EC}">
-                        <a14:shadowObscured xmlns:a14="http://schemas.microsoft.com/office/drawing/2010/main"/>
-                      </a:ext>
-                    </a:extLst>
+                    <a:effectLst>
+                      <a:outerShdw blurRad="50800" dist="38100" dir="2700000" algn="tl" rotWithShape="0">
+                        <a:prstClr val="black">
+                          <a:alpha val="40000"/>
+                        </a:prstClr>
+                      </a:outerShdw>
+                    </a:effectLst>
                   </pic:spPr>
                 </pic:pic>
               </a:graphicData>
@@ -7264,15 +7224,41 @@
       <w:pPr>
         <w:jc w:val="center"/>
       </w:pPr>
+    </w:p>
+    <w:p>
+      <w:r>
+        <w:t xml:space="preserve">This is our best result out of all the classifiers tested. </w:t>
+      </w:r>
+      <w:r>
+        <w:t xml:space="preserve">When we </w:t>
+      </w:r>
+      <w:proofErr w:type="gramStart"/>
+      <w:r>
+        <w:t>take a look</w:t>
+      </w:r>
+      <w:proofErr w:type="gramEnd"/>
+      <w:r>
+        <w:t xml:space="preserve"> at the features that prove to be the most meaningful (using a permutation importance), we find promising results. That is, features which we would expect to be indicative of a return (a </w:t>
+      </w:r>
+      <w:r>
+        <w:lastRenderedPageBreak/>
+        <w:t>dog being too old, over/underweight, having many behavioral issues, etc.) are all reflected as the most important features.</w:t>
+      </w:r>
+    </w:p>
+    <w:p/>
+    <w:p>
+      <w:pPr>
+        <w:jc w:val="center"/>
+      </w:pPr>
       <w:r>
         <w:rPr>
           <w:noProof/>
         </w:rPr>
         <w:drawing>
-          <wp:inline distT="0" distB="0" distL="0" distR="0" wp14:anchorId="79024CA9" wp14:editId="7A10760E">
-            <wp:extent cx="4691576" cy="3509729"/>
-            <wp:effectExtent l="0" t="0" r="0" b="0"/>
-            <wp:docPr id="36" name="Picture 36" descr="Chart, histogram&#10;&#10;Description automatically generated"/>
+          <wp:inline distT="0" distB="0" distL="0" distR="0" wp14:anchorId="2C1C9880" wp14:editId="6B3ABD7E">
+            <wp:extent cx="3545174" cy="3792815"/>
+            <wp:effectExtent l="38100" t="38100" r="87630" b="93980"/>
+            <wp:docPr id="20" name="Picture 20" descr="Chart, bar chart, histogram&#10;&#10;Description automatically generated"/>
             <wp:cNvGraphicFramePr>
               <a:graphicFrameLocks xmlns:a="http://schemas.openxmlformats.org/drawingml/2006/main" noChangeAspect="1"/>
             </wp:cNvGraphicFramePr>
@@ -7280,36 +7266,35 @@
               <a:graphicData uri="http://schemas.openxmlformats.org/drawingml/2006/picture">
                 <pic:pic xmlns:pic="http://schemas.openxmlformats.org/drawingml/2006/picture">
                   <pic:nvPicPr>
-                    <pic:cNvPr id="36" name="Picture 36" descr="Chart, histogram&#10;&#10;Description automatically generated"/>
+                    <pic:cNvPr id="20" name="Picture 20" descr="Chart, bar chart, histogram&#10;&#10;Description automatically generated"/>
                     <pic:cNvPicPr/>
                   </pic:nvPicPr>
-                  <pic:blipFill rotWithShape="1">
-                    <a:blip r:embed="rId40">
-                      <a:extLst>
-                        <a:ext uri="{28A0092B-C50C-407E-A947-70E740481C1C}">
-                          <a14:useLocalDpi xmlns:a14="http://schemas.microsoft.com/office/drawing/2010/main" val="0"/>
-                        </a:ext>
-                      </a:extLst>
-                    </a:blip>
-                    <a:srcRect t="5769" r="5528"/>
-                    <a:stretch/>
+                  <pic:blipFill>
+                    <a:blip r:embed="rId40"/>
+                    <a:stretch>
+                      <a:fillRect/>
+                    </a:stretch>
                   </pic:blipFill>
-                  <pic:spPr bwMode="auto">
+                  <pic:spPr>
                     <a:xfrm>
                       <a:off x="0" y="0"/>
-                      <a:ext cx="4697822" cy="3514401"/>
+                      <a:ext cx="3561654" cy="3810446"/>
                     </a:xfrm>
                     <a:prstGeom prst="rect">
                       <a:avLst/>
                     </a:prstGeom>
                     <a:ln>
-                      <a:noFill/>
+                      <a:solidFill>
+                        <a:schemeClr val="tx1"/>
+                      </a:solidFill>
                     </a:ln>
-                    <a:extLst>
-                      <a:ext uri="{53640926-AAD7-44D8-BBD7-CCE9431645EC}">
-                        <a14:shadowObscured xmlns:a14="http://schemas.microsoft.com/office/drawing/2010/main"/>
-                      </a:ext>
-                    </a:extLst>
+                    <a:effectLst>
+                      <a:outerShdw blurRad="50800" dist="38100" dir="2700000" algn="tl" rotWithShape="0">
+                        <a:prstClr val="black">
+                          <a:alpha val="40000"/>
+                        </a:prstClr>
+                      </a:outerShdw>
+                    </a:effectLst>
                   </pic:spPr>
                 </pic:pic>
               </a:graphicData>
@@ -7322,6 +7307,151 @@
     <w:p/>
     <w:p>
       <w:pPr>
+        <w:pStyle w:val="Heading4"/>
+      </w:pPr>
+      <w:proofErr w:type="spellStart"/>
+      <w:r>
+        <w:t>Adaboost</w:t>
+      </w:r>
+      <w:proofErr w:type="spellEnd"/>
+    </w:p>
+    <w:p>
+      <w:r>
+        <w:t xml:space="preserve">The </w:t>
+      </w:r>
+      <w:proofErr w:type="spellStart"/>
+      <w:r>
+        <w:t>Adaboost</w:t>
+      </w:r>
+      <w:proofErr w:type="spellEnd"/>
+      <w:r>
+        <w:t xml:space="preserve"> classifier achieved a final accuracy of </w:t>
+      </w:r>
+      <w:r>
+        <w:t>89.5</w:t>
+      </w:r>
+      <w:r>
+        <w:t xml:space="preserve">%. </w:t>
+      </w:r>
+      <w:r>
+        <w:t>We tested various parameters, including the maximum number of estimators at which boosting is terminated and the learning rate, which shrinks the contribution of each successive classifier</w:t>
+      </w:r>
+      <w:r>
+        <w:t xml:space="preserve"> (since </w:t>
+      </w:r>
+      <w:proofErr w:type="spellStart"/>
+      <w:r>
+        <w:t>Adaboost</w:t>
+      </w:r>
+      <w:proofErr w:type="spellEnd"/>
+      <w:r>
+        <w:t xml:space="preserve"> is an ensemble of weak learners). We found that </w:t>
+      </w:r>
+      <w:proofErr w:type="spellStart"/>
+      <w:r>
+        <w:rPr>
+          <w:i/>
+          <w:iCs/>
+        </w:rPr>
+        <w:t>n_estimators</w:t>
+      </w:r>
+      <w:proofErr w:type="spellEnd"/>
+      <w:r>
+        <w:rPr>
+          <w:i/>
+          <w:iCs/>
+        </w:rPr>
+        <w:t xml:space="preserve"> = 500 </w:t>
+      </w:r>
+      <w:r>
+        <w:t xml:space="preserve">and </w:t>
+      </w:r>
+      <w:proofErr w:type="spellStart"/>
+      <w:r>
+        <w:rPr>
+          <w:i/>
+          <w:iCs/>
+        </w:rPr>
+        <w:t>learning_rate</w:t>
+      </w:r>
+      <w:proofErr w:type="spellEnd"/>
+      <w:r>
+        <w:rPr>
+          <w:i/>
+          <w:iCs/>
+        </w:rPr>
+        <w:t xml:space="preserve"> = .1 </w:t>
+      </w:r>
+      <w:r>
+        <w:t>performed best</w:t>
+      </w:r>
+      <w:r>
+        <w:t>, yielding the following confusion matrix:</w:t>
+      </w:r>
+    </w:p>
+    <w:p/>
+    <w:p>
+      <w:pPr>
+        <w:jc w:val="center"/>
+      </w:pPr>
+      <w:r>
+        <w:rPr>
+          <w:noProof/>
+        </w:rPr>
+        <w:lastRenderedPageBreak/>
+        <w:drawing>
+          <wp:inline distT="0" distB="0" distL="0" distR="0" wp14:anchorId="0E32D457" wp14:editId="60FFB1EE">
+            <wp:extent cx="3492708" cy="2555192"/>
+            <wp:effectExtent l="38100" t="38100" r="88900" b="86995"/>
+            <wp:docPr id="19" name="Picture 19" descr="Chart, treemap chart&#10;&#10;Description automatically generated"/>
+            <wp:cNvGraphicFramePr>
+              <a:graphicFrameLocks xmlns:a="http://schemas.openxmlformats.org/drawingml/2006/main" noChangeAspect="1"/>
+            </wp:cNvGraphicFramePr>
+            <a:graphic xmlns:a="http://schemas.openxmlformats.org/drawingml/2006/main">
+              <a:graphicData uri="http://schemas.openxmlformats.org/drawingml/2006/picture">
+                <pic:pic xmlns:pic="http://schemas.openxmlformats.org/drawingml/2006/picture">
+                  <pic:nvPicPr>
+                    <pic:cNvPr id="19" name="Picture 19" descr="Chart, treemap chart&#10;&#10;Description automatically generated"/>
+                    <pic:cNvPicPr/>
+                  </pic:nvPicPr>
+                  <pic:blipFill>
+                    <a:blip r:embed="rId41"/>
+                    <a:stretch>
+                      <a:fillRect/>
+                    </a:stretch>
+                  </pic:blipFill>
+                  <pic:spPr>
+                    <a:xfrm>
+                      <a:off x="0" y="0"/>
+                      <a:ext cx="3504565" cy="2563866"/>
+                    </a:xfrm>
+                    <a:prstGeom prst="rect">
+                      <a:avLst/>
+                    </a:prstGeom>
+                    <a:ln>
+                      <a:solidFill>
+                        <a:schemeClr val="tx1"/>
+                      </a:solidFill>
+                    </a:ln>
+                    <a:effectLst>
+                      <a:outerShdw blurRad="50800" dist="38100" dir="2700000" algn="tl" rotWithShape="0">
+                        <a:prstClr val="black">
+                          <a:alpha val="40000"/>
+                        </a:prstClr>
+                      </a:outerShdw>
+                    </a:effectLst>
+                  </pic:spPr>
+                </pic:pic>
+              </a:graphicData>
+            </a:graphic>
+          </wp:inline>
+        </w:drawing>
+      </w:r>
+    </w:p>
+    <w:p/>
+    <w:p/>
+    <w:p>
+      <w:pPr>
         <w:rPr>
           <w:b/>
           <w:bCs/>
@@ -7332,7 +7462,6 @@
           <w:b/>
           <w:bCs/>
         </w:rPr>
-        <w:lastRenderedPageBreak/>
         <w:t>Comparison</w:t>
       </w:r>
     </w:p>
@@ -7358,7 +7487,7 @@
                     <pic:cNvPicPr/>
                   </pic:nvPicPr>
                   <pic:blipFill rotWithShape="1">
-                    <a:blip r:embed="rId41">
+                    <a:blip r:embed="rId42">
                       <a:extLst>
                         <a:ext uri="{28A0092B-C50C-407E-A947-70E740481C1C}">
                           <a14:useLocalDpi xmlns:a14="http://schemas.microsoft.com/office/drawing/2010/main" val="0"/>
@@ -7398,9 +7527,11 @@
       <w:pPr>
         <w:pStyle w:val="Heading2"/>
       </w:pPr>
+      <w:bookmarkStart w:id="18" w:name="_Toc90223298"/>
       <w:r>
         <w:t>Opportunities for Further Analysis</w:t>
       </w:r>
+      <w:bookmarkEnd w:id="18"/>
     </w:p>
     <w:p>
       <w:pPr>
@@ -7460,7 +7591,11 @@
         <w:t xml:space="preserve">solely </w:t>
       </w:r>
       <w:r>
-        <w:t>attributable to the dog. However, that assumption is false. Attributes of the dog only make up half of the picture when an adoption (and subsequent return) takes place. The other half of the picture lies on the shoulders of the adopter: the individual/family adopting the dog.</w:t>
+        <w:t xml:space="preserve">attributable to the dog. </w:t>
+      </w:r>
+      <w:r>
+        <w:lastRenderedPageBreak/>
+        <w:t>However, that assumption is false. Attributes of the dog only make up half of the picture when an adoption (and subsequent return) takes place. The other half of the picture lies on the shoulders of the adopter: the individual/family adopting the dog.</w:t>
       </w:r>
     </w:p>
     <w:p/>
@@ -7489,7 +7624,7 @@
 
 <file path=word/comments.xml><?xml version="1.0" encoding="utf-8"?>
 <w:comments xmlns:wpc="http://schemas.microsoft.com/office/word/2010/wordprocessingCanvas" xmlns:cx="http://schemas.microsoft.com/office/drawing/2014/chartex" xmlns:cx1="http://schemas.microsoft.com/office/drawing/2015/9/8/chartex" xmlns:cx2="http://schemas.microsoft.com/office/drawing/2015/10/21/chartex" xmlns:cx3="http://schemas.microsoft.com/office/drawing/2016/5/9/chartex" xmlns:cx4="http://schemas.microsoft.com/office/drawing/2016/5/10/chartex" xmlns:cx5="http://schemas.microsoft.com/office/drawing/2016/5/11/chartex" xmlns:cx6="http://schemas.microsoft.com/office/drawing/2016/5/12/chartex" xmlns:cx7="http://schemas.microsoft.com/office/drawing/2016/5/13/chartex" xmlns:cx8="http://schemas.microsoft.com/office/drawing/2016/5/14/chartex" xmlns:mc="http://schemas.openxmlformats.org/markup-compatibility/2006" xmlns:aink="http://schemas.microsoft.com/office/drawing/2016/ink" xmlns:am3d="http://schemas.microsoft.com/office/drawing/2017/model3d" xmlns:o="urn:schemas-microsoft-com:office:office" xmlns:r="http://schemas.openxmlformats.org/officeDocument/2006/relationships" xmlns:m="http://schemas.openxmlformats.org/officeDocument/2006/math" xmlns:v="urn:schemas-microsoft-com:vml" xmlns:wp14="http://schemas.microsoft.com/office/word/2010/wordprocessingDrawing" xmlns:wp="http://schemas.openxmlformats.org/drawingml/2006/wordprocessingDrawing" xmlns:w10="urn:schemas-microsoft-com:office:word" xmlns:w="http://schemas.openxmlformats.org/wordprocessingml/2006/main" xmlns:w14="http://schemas.microsoft.com/office/word/2010/wordml" xmlns:w15="http://schemas.microsoft.com/office/word/2012/wordml" xmlns:w16cex="http://schemas.microsoft.com/office/word/2018/wordml/cex" xmlns:w16cid="http://schemas.microsoft.com/office/word/2016/wordml/cid" xmlns:w16="http://schemas.microsoft.com/office/word/2018/wordml" xmlns:w16sdtdh="http://schemas.microsoft.com/office/word/2020/wordml/sdtdatahash" xmlns:w16se="http://schemas.microsoft.com/office/word/2015/wordml/symex" xmlns:wpg="http://schemas.microsoft.com/office/word/2010/wordprocessingGroup" xmlns:wpi="http://schemas.microsoft.com/office/word/2010/wordprocessingInk" xmlns:wne="http://schemas.microsoft.com/office/word/2006/wordml" xmlns:wps="http://schemas.microsoft.com/office/word/2010/wordprocessingShape" mc:Ignorable="w14 w15 w16se w16cid w16 w16cex w16sdtdh wp14">
-  <w:comment w:id="6" w:author="Justin Schulberg" w:date="2021-12-03T20:47:00Z" w:initials="JS">
+  <w:comment w:id="5" w:author="Justin Schulberg" w:date="2021-12-03T20:47:00Z" w:initials="JS">
     <w:p>
       <w:pPr>
         <w:pStyle w:val="CommentText"/>
@@ -7762,6 +7897,92 @@
     </w:lvl>
   </w:abstractNum>
   <w:abstractNum w:abstractNumId="1" w15:restartNumberingAfterBreak="0">
+    <w:nsid w:val="557E19B4"/>
+    <w:multiLevelType w:val="hybridMultilevel"/>
+    <w:tmpl w:val="67886B4E"/>
+    <w:lvl w:ilvl="0" w:tplc="0409000F">
+      <w:start w:val="1"/>
+      <w:numFmt w:val="decimal"/>
+      <w:lvlText w:val="%1."/>
+      <w:lvlJc w:val="left"/>
+      <w:pPr>
+        <w:ind w:left="720" w:hanging="360"/>
+      </w:pPr>
+    </w:lvl>
+    <w:lvl w:ilvl="1" w:tplc="04090019" w:tentative="1">
+      <w:start w:val="1"/>
+      <w:numFmt w:val="lowerLetter"/>
+      <w:lvlText w:val="%2."/>
+      <w:lvlJc w:val="left"/>
+      <w:pPr>
+        <w:ind w:left="1440" w:hanging="360"/>
+      </w:pPr>
+    </w:lvl>
+    <w:lvl w:ilvl="2" w:tplc="0409001B" w:tentative="1">
+      <w:start w:val="1"/>
+      <w:numFmt w:val="lowerRoman"/>
+      <w:lvlText w:val="%3."/>
+      <w:lvlJc w:val="right"/>
+      <w:pPr>
+        <w:ind w:left="2160" w:hanging="180"/>
+      </w:pPr>
+    </w:lvl>
+    <w:lvl w:ilvl="3" w:tplc="0409000F" w:tentative="1">
+      <w:start w:val="1"/>
+      <w:numFmt w:val="decimal"/>
+      <w:lvlText w:val="%4."/>
+      <w:lvlJc w:val="left"/>
+      <w:pPr>
+        <w:ind w:left="2880" w:hanging="360"/>
+      </w:pPr>
+    </w:lvl>
+    <w:lvl w:ilvl="4" w:tplc="04090019" w:tentative="1">
+      <w:start w:val="1"/>
+      <w:numFmt w:val="lowerLetter"/>
+      <w:lvlText w:val="%5."/>
+      <w:lvlJc w:val="left"/>
+      <w:pPr>
+        <w:ind w:left="3600" w:hanging="360"/>
+      </w:pPr>
+    </w:lvl>
+    <w:lvl w:ilvl="5" w:tplc="0409001B" w:tentative="1">
+      <w:start w:val="1"/>
+      <w:numFmt w:val="lowerRoman"/>
+      <w:lvlText w:val="%6."/>
+      <w:lvlJc w:val="right"/>
+      <w:pPr>
+        <w:ind w:left="4320" w:hanging="180"/>
+      </w:pPr>
+    </w:lvl>
+    <w:lvl w:ilvl="6" w:tplc="0409000F" w:tentative="1">
+      <w:start w:val="1"/>
+      <w:numFmt w:val="decimal"/>
+      <w:lvlText w:val="%7."/>
+      <w:lvlJc w:val="left"/>
+      <w:pPr>
+        <w:ind w:left="5040" w:hanging="360"/>
+      </w:pPr>
+    </w:lvl>
+    <w:lvl w:ilvl="7" w:tplc="04090019" w:tentative="1">
+      <w:start w:val="1"/>
+      <w:numFmt w:val="lowerLetter"/>
+      <w:lvlText w:val="%8."/>
+      <w:lvlJc w:val="left"/>
+      <w:pPr>
+        <w:ind w:left="5760" w:hanging="360"/>
+      </w:pPr>
+    </w:lvl>
+    <w:lvl w:ilvl="8" w:tplc="0409001B" w:tentative="1">
+      <w:start w:val="1"/>
+      <w:numFmt w:val="lowerRoman"/>
+      <w:lvlText w:val="%9."/>
+      <w:lvlJc w:val="right"/>
+      <w:pPr>
+        <w:ind w:left="6480" w:hanging="180"/>
+      </w:pPr>
+    </w:lvl>
+  </w:abstractNum>
+  <w:abstractNum w:abstractNumId="2" w15:restartNumberingAfterBreak="0">
     <w:nsid w:val="585B5F87"/>
     <w:multiLevelType w:val="multilevel"/>
     <w:tmpl w:val="F74244C0"/>
@@ -7910,7 +8131,7 @@
       </w:rPr>
     </w:lvl>
   </w:abstractNum>
-  <w:abstractNum w:abstractNumId="2" w15:restartNumberingAfterBreak="0">
+  <w:abstractNum w:abstractNumId="3" w15:restartNumberingAfterBreak="0">
     <w:nsid w:val="7EDD4613"/>
     <w:multiLevelType w:val="hybridMultilevel"/>
     <w:tmpl w:val="0FF0EB60"/>
@@ -8023,7 +8244,7 @@
       </w:rPr>
     </w:lvl>
   </w:abstractNum>
-  <w:abstractNum w:abstractNumId="3" w15:restartNumberingAfterBreak="0">
+  <w:abstractNum w:abstractNumId="4" w15:restartNumberingAfterBreak="0">
     <w:nsid w:val="7F787120"/>
     <w:multiLevelType w:val="hybridMultilevel"/>
     <w:tmpl w:val="684490B8"/>
@@ -8137,16 +8358,19 @@
     </w:lvl>
   </w:abstractNum>
   <w:num w:numId="1">
-    <w:abstractNumId w:val="1"/>
+    <w:abstractNumId w:val="2"/>
   </w:num>
   <w:num w:numId="2">
     <w:abstractNumId w:val="0"/>
   </w:num>
   <w:num w:numId="3">
+    <w:abstractNumId w:val="4"/>
+  </w:num>
+  <w:num w:numId="4">
     <w:abstractNumId w:val="3"/>
   </w:num>
-  <w:num w:numId="4">
-    <w:abstractNumId w:val="2"/>
+  <w:num w:numId="5">
+    <w:abstractNumId w:val="1"/>
   </w:num>
 </w:numbering>
 </file>
@@ -8633,9 +8857,9 @@
     <w:link w:val="Heading4Char"/>
     <w:uiPriority w:val="9"/>
     <w:qFormat/>
-    <w:rsid w:val="00050B40"/>
+    <w:rsid w:val="006A28AF"/>
     <w:pPr>
-      <w:spacing w:before="100" w:beforeAutospacing="1" w:after="100" w:afterAutospacing="1"/>
+      <w:spacing w:before="100" w:beforeAutospacing="1"/>
       <w:outlineLvl w:val="3"/>
     </w:pPr>
     <w:rPr>
@@ -8709,11 +8933,12 @@
     <w:basedOn w:val="DefaultParagraphFont"/>
     <w:link w:val="Heading4"/>
     <w:uiPriority w:val="9"/>
-    <w:rsid w:val="00050B40"/>
+    <w:rsid w:val="006A28AF"/>
     <w:rPr>
       <w:rFonts w:ascii="Times New Roman" w:eastAsia="Times New Roman" w:hAnsi="Times New Roman" w:cs="Times New Roman"/>
       <w:b/>
       <w:bCs/>
+      <w:color w:val="000000"/>
       <w:sz w:val="24"/>
       <w:szCs w:val="24"/>
     </w:rPr>

</xml_diff>

<commit_message>
Code/Write-up to Walkthrough Returns Examples
</commit_message>
<xml_diff>
--- a/Reports/Final Project Report.docx
+++ b/Reports/Final Project Report.docx
@@ -3523,13 +3523,7 @@
         <w:rPr>
           <w:rStyle w:val="Hyperlink"/>
         </w:rPr>
-        <w:t>Colo</w:t>
-      </w:r>
-      <w:r>
-        <w:rPr>
-          <w:rStyle w:val="Hyperlink"/>
-        </w:rPr>
-        <w:t>r</w:t>
+        <w:t>Color</w:t>
       </w:r>
       <w:r>
         <w:fldChar w:fldCharType="end"/>
@@ -4183,13 +4177,7 @@
           <w:rPr>
             <w:rStyle w:val="Hyperlink"/>
           </w:rPr>
-          <w:t>BEHAVIORAL NOTE</w:t>
-        </w:r>
-        <w:r>
-          <w:rPr>
-            <w:rStyle w:val="Hyperlink"/>
-          </w:rPr>
-          <w:t>S</w:t>
+          <w:t>BEHAVIORAL NOTES</w:t>
         </w:r>
       </w:hyperlink>
     </w:p>
@@ -7525,6 +7513,467 @@
     <w:p/>
     <w:p>
       <w:pPr>
+        <w:pStyle w:val="Heading3"/>
+      </w:pPr>
+      <w:r>
+        <w:t>An Example</w:t>
+      </w:r>
+    </w:p>
+    <w:p>
+      <w:r>
+        <w:t>What does all this mean? Well, let’s use Random Forest on two dogs:</w:t>
+      </w:r>
+    </w:p>
+    <w:p>
+      <w:r>
+        <w:rPr>
+          <w:rFonts w:ascii="Times New Roman" w:hAnsi="Times New Roman"/>
+          <w:noProof/>
+          <w:color w:val="auto"/>
+        </w:rPr>
+        <w:drawing>
+          <wp:anchor distT="0" distB="0" distL="114300" distR="114300" simplePos="0" relativeHeight="251662336" behindDoc="0" locked="0" layoutInCell="1" allowOverlap="1" wp14:anchorId="79B464B1" wp14:editId="5898B172">
+            <wp:simplePos x="0" y="0"/>
+            <wp:positionH relativeFrom="column">
+              <wp:posOffset>-37476</wp:posOffset>
+            </wp:positionH>
+            <wp:positionV relativeFrom="paragraph">
+              <wp:posOffset>84559</wp:posOffset>
+            </wp:positionV>
+            <wp:extent cx="1003935" cy="1183640"/>
+            <wp:effectExtent l="0" t="0" r="0" b="0"/>
+            <wp:wrapSquare wrapText="bothSides"/>
+            <wp:docPr id="6" name="Picture 6" descr="Zach, an adopted American Staffordshire Terrier Mix in Washington, DC_image-1"/>
+            <wp:cNvGraphicFramePr>
+              <a:graphicFrameLocks xmlns:a="http://schemas.openxmlformats.org/drawingml/2006/main" noChangeAspect="1"/>
+            </wp:cNvGraphicFramePr>
+            <a:graphic xmlns:a="http://schemas.openxmlformats.org/drawingml/2006/main">
+              <a:graphicData uri="http://schemas.openxmlformats.org/drawingml/2006/picture">
+                <pic:pic xmlns:pic="http://schemas.openxmlformats.org/drawingml/2006/picture">
+                  <pic:nvPicPr>
+                    <pic:cNvPr id="0" name="Picture 1" descr="Zach, an adopted American Staffordshire Terrier Mix in Washington, DC_image-1"/>
+                    <pic:cNvPicPr>
+                      <a:picLocks noChangeAspect="1" noChangeArrowheads="1"/>
+                    </pic:cNvPicPr>
+                  </pic:nvPicPr>
+                  <pic:blipFill rotWithShape="1">
+                    <a:blip r:embed="rId43" cstate="print">
+                      <a:extLst>
+                        <a:ext uri="{28A0092B-C50C-407E-A947-70E740481C1C}">
+                          <a14:useLocalDpi xmlns:a14="http://schemas.microsoft.com/office/drawing/2010/main" val="0"/>
+                        </a:ext>
+                      </a:extLst>
+                    </a:blip>
+                    <a:srcRect b="21270"/>
+                    <a:stretch/>
+                  </pic:blipFill>
+                  <pic:spPr bwMode="auto">
+                    <a:xfrm>
+                      <a:off x="0" y="0"/>
+                      <a:ext cx="1003935" cy="1183640"/>
+                    </a:xfrm>
+                    <a:prstGeom prst="rect">
+                      <a:avLst/>
+                    </a:prstGeom>
+                    <a:noFill/>
+                    <a:ln>
+                      <a:noFill/>
+                    </a:ln>
+                    <a:extLst>
+                      <a:ext uri="{53640926-AAD7-44D8-BBD7-CCE9431645EC}">
+                        <a14:shadowObscured xmlns:a14="http://schemas.microsoft.com/office/drawing/2010/main"/>
+                      </a:ext>
+                    </a:extLst>
+                  </pic:spPr>
+                </pic:pic>
+              </a:graphicData>
+            </a:graphic>
+            <wp14:sizeRelH relativeFrom="page">
+              <wp14:pctWidth>0</wp14:pctWidth>
+            </wp14:sizeRelH>
+            <wp14:sizeRelV relativeFrom="page">
+              <wp14:pctHeight>0</wp14:pctHeight>
+            </wp14:sizeRelV>
+          </wp:anchor>
+        </w:drawing>
+      </w:r>
+    </w:p>
+    <w:p>
+      <w:pPr>
+        <w:pStyle w:val="ListParagraph"/>
+        <w:numPr>
+          <w:ilvl w:val="0"/>
+          <w:numId w:val="6"/>
+        </w:numPr>
+      </w:pPr>
+      <w:hyperlink r:id="rId44" w:history="1">
+        <w:r>
+          <w:rPr>
+            <w:rStyle w:val="Hyperlink"/>
+          </w:rPr>
+          <w:t>Zac</w:t>
+        </w:r>
+        <w:r>
+          <w:rPr>
+            <w:rStyle w:val="Hyperlink"/>
+          </w:rPr>
+          <w:t>h</w:t>
+        </w:r>
+      </w:hyperlink>
+      <w:r>
+        <w:t xml:space="preserve"> (</w:t>
+      </w:r>
+      <w:r>
+        <w:rPr>
+          <w:i/>
+          <w:iCs/>
+        </w:rPr>
+        <w:t>ID #</w:t>
+      </w:r>
+      <w:r>
+        <w:rPr>
+          <w:i/>
+          <w:iCs/>
+        </w:rPr>
+        <w:t>PICK-MD-14-0037</w:t>
+      </w:r>
+      <w:r>
+        <w:t>)</w:t>
+      </w:r>
+      <w:r>
+        <w:t>, who was adopted and subsequently returned</w:t>
+      </w:r>
+    </w:p>
+    <w:p>
+      <w:pPr>
+        <w:pStyle w:val="ListParagraph"/>
+        <w:numPr>
+          <w:ilvl w:val="1"/>
+          <w:numId w:val="6"/>
+        </w:numPr>
+      </w:pPr>
+      <w:r>
+        <w:t>Gender: Male</w:t>
+      </w:r>
+    </w:p>
+    <w:p>
+      <w:pPr>
+        <w:pStyle w:val="ListParagraph"/>
+        <w:numPr>
+          <w:ilvl w:val="1"/>
+          <w:numId w:val="6"/>
+        </w:numPr>
+      </w:pPr>
+      <w:r>
+        <w:t xml:space="preserve">Weight: </w:t>
+      </w:r>
+      <w:r>
+        <w:t>50lbs</w:t>
+      </w:r>
+    </w:p>
+    <w:p>
+      <w:pPr>
+        <w:pStyle w:val="ListParagraph"/>
+        <w:numPr>
+          <w:ilvl w:val="1"/>
+          <w:numId w:val="6"/>
+        </w:numPr>
+      </w:pPr>
+      <w:r>
+        <w:t>Age (days): 1460</w:t>
+      </w:r>
+    </w:p>
+    <w:p/>
+    <w:p>
+      <w:pPr>
+        <w:rPr>
+          <w:rFonts w:ascii="Times New Roman" w:hAnsi="Times New Roman"/>
+          <w:color w:val="auto"/>
+        </w:rPr>
+      </w:pPr>
+      <w:r>
+        <w:rPr>
+          <w:rFonts w:ascii="Times New Roman" w:hAnsi="Times New Roman"/>
+          <w:color w:val="auto"/>
+        </w:rPr>
+        <w:fldChar w:fldCharType="begin"/>
+      </w:r>
+      <w:r>
+        <w:rPr>
+          <w:rFonts w:ascii="Times New Roman" w:hAnsi="Times New Roman"/>
+          <w:color w:val="auto"/>
+        </w:rPr>
+        <w:instrText xml:space="preserve"> INCLUDEPICTURE "https://dl5zpyw5k3jeb.cloudfront.net/photos/pets/27904783/1/?bust=1462878747&amp;width=720" \* MERGEFORMATINET </w:instrText>
+      </w:r>
+      <w:r>
+        <w:rPr>
+          <w:rFonts w:ascii="Times New Roman" w:hAnsi="Times New Roman"/>
+          <w:color w:val="auto"/>
+        </w:rPr>
+        <w:fldChar w:fldCharType="separate"/>
+      </w:r>
+      <w:r>
+        <w:rPr>
+          <w:rFonts w:ascii="Times New Roman" w:hAnsi="Times New Roman"/>
+          <w:color w:val="auto"/>
+        </w:rPr>
+        <w:fldChar w:fldCharType="end"/>
+      </w:r>
+    </w:p>
+    <w:p>
+      <w:r>
+        <w:rPr>
+          <w:noProof/>
+        </w:rPr>
+        <w:lastRenderedPageBreak/>
+        <w:drawing>
+          <wp:anchor distT="0" distB="0" distL="114300" distR="114300" simplePos="0" relativeHeight="251663360" behindDoc="0" locked="0" layoutInCell="1" allowOverlap="1" wp14:anchorId="296E2B5C" wp14:editId="61E5DB39">
+            <wp:simplePos x="0" y="0"/>
+            <wp:positionH relativeFrom="column">
+              <wp:posOffset>0</wp:posOffset>
+            </wp:positionH>
+            <wp:positionV relativeFrom="paragraph">
+              <wp:posOffset>0</wp:posOffset>
+            </wp:positionV>
+            <wp:extent cx="1071245" cy="1303020"/>
+            <wp:effectExtent l="0" t="0" r="0" b="5080"/>
+            <wp:wrapSquare wrapText="bothSides"/>
+            <wp:docPr id="11" name="Picture 11" descr="A picture containing dog, floor, sitting, indoor&#10;&#10;Description automatically generated"/>
+            <wp:cNvGraphicFramePr>
+              <a:graphicFrameLocks xmlns:a="http://schemas.openxmlformats.org/drawingml/2006/main" noChangeAspect="1"/>
+            </wp:cNvGraphicFramePr>
+            <a:graphic xmlns:a="http://schemas.openxmlformats.org/drawingml/2006/main">
+              <a:graphicData uri="http://schemas.openxmlformats.org/drawingml/2006/picture">
+                <pic:pic xmlns:pic="http://schemas.openxmlformats.org/drawingml/2006/picture">
+                  <pic:nvPicPr>
+                    <pic:cNvPr id="11" name="Picture 11" descr="A picture containing dog, floor, sitting, indoor&#10;&#10;Description automatically generated"/>
+                    <pic:cNvPicPr>
+                      <a:picLocks noChangeAspect="1" noChangeArrowheads="1"/>
+                    </pic:cNvPicPr>
+                  </pic:nvPicPr>
+                  <pic:blipFill>
+                    <a:blip r:embed="rId45" cstate="print">
+                      <a:extLst>
+                        <a:ext uri="{28A0092B-C50C-407E-A947-70E740481C1C}">
+                          <a14:useLocalDpi xmlns:a14="http://schemas.microsoft.com/office/drawing/2010/main" val="0"/>
+                        </a:ext>
+                      </a:extLst>
+                    </a:blip>
+                    <a:srcRect/>
+                    <a:stretch>
+                      <a:fillRect/>
+                    </a:stretch>
+                  </pic:blipFill>
+                  <pic:spPr bwMode="auto">
+                    <a:xfrm>
+                      <a:off x="0" y="0"/>
+                      <a:ext cx="1071245" cy="1303020"/>
+                    </a:xfrm>
+                    <a:prstGeom prst="rect">
+                      <a:avLst/>
+                    </a:prstGeom>
+                    <a:noFill/>
+                    <a:ln>
+                      <a:noFill/>
+                    </a:ln>
+                  </pic:spPr>
+                </pic:pic>
+              </a:graphicData>
+            </a:graphic>
+            <wp14:sizeRelH relativeFrom="page">
+              <wp14:pctWidth>0</wp14:pctWidth>
+            </wp14:sizeRelH>
+            <wp14:sizeRelV relativeFrom="page">
+              <wp14:pctHeight>0</wp14:pctHeight>
+            </wp14:sizeRelV>
+          </wp:anchor>
+        </w:drawing>
+      </w:r>
+    </w:p>
+    <w:p>
+      <w:pPr>
+        <w:pStyle w:val="ListParagraph"/>
+        <w:numPr>
+          <w:ilvl w:val="0"/>
+          <w:numId w:val="6"/>
+        </w:numPr>
+      </w:pPr>
+      <w:hyperlink r:id="rId46" w:history="1">
+        <w:r>
+          <w:rPr>
+            <w:rStyle w:val="Hyperlink"/>
+          </w:rPr>
+          <w:t>C</w:t>
+        </w:r>
+        <w:r>
+          <w:rPr>
+            <w:rStyle w:val="Hyperlink"/>
+          </w:rPr>
+          <w:t>a</w:t>
+        </w:r>
+        <w:r>
+          <w:rPr>
+            <w:rStyle w:val="Hyperlink"/>
+          </w:rPr>
+          <w:t>jun</w:t>
+        </w:r>
+      </w:hyperlink>
+      <w:r>
+        <w:t xml:space="preserve"> (</w:t>
+      </w:r>
+      <w:r>
+        <w:rPr>
+          <w:i/>
+          <w:iCs/>
+        </w:rPr>
+        <w:t>ID #</w:t>
+      </w:r>
+      <w:r>
+        <w:rPr>
+          <w:i/>
+          <w:iCs/>
+        </w:rPr>
+        <w:t>MTHY-MD-15-0081</w:t>
+      </w:r>
+      <w:r>
+        <w:t>)</w:t>
+      </w:r>
+      <w:r>
+        <w:t>, who was adopted and stayed adopted (thus, never being returned)</w:t>
+      </w:r>
+    </w:p>
+    <w:p>
+      <w:pPr>
+        <w:pStyle w:val="ListParagraph"/>
+        <w:numPr>
+          <w:ilvl w:val="1"/>
+          <w:numId w:val="6"/>
+        </w:numPr>
+      </w:pPr>
+      <w:r>
+        <w:t>Gender: Male</w:t>
+      </w:r>
+    </w:p>
+    <w:p>
+      <w:pPr>
+        <w:pStyle w:val="ListParagraph"/>
+        <w:numPr>
+          <w:ilvl w:val="1"/>
+          <w:numId w:val="6"/>
+        </w:numPr>
+      </w:pPr>
+      <w:r>
+        <w:t>Weight: 40lbs</w:t>
+      </w:r>
+    </w:p>
+    <w:p>
+      <w:pPr>
+        <w:pStyle w:val="ListParagraph"/>
+        <w:numPr>
+          <w:ilvl w:val="1"/>
+          <w:numId w:val="6"/>
+        </w:numPr>
+      </w:pPr>
+      <w:r>
+        <w:t>Age (days): 730</w:t>
+      </w:r>
+    </w:p>
+    <w:p>
+      <w:pPr>
+        <w:rPr>
+          <w:rFonts w:ascii="Times New Roman" w:hAnsi="Times New Roman"/>
+          <w:color w:val="auto"/>
+        </w:rPr>
+      </w:pPr>
+    </w:p>
+    <w:p>
+      <w:r>
+        <w:rPr>
+          <w:rFonts w:ascii="Times New Roman" w:hAnsi="Times New Roman"/>
+          <w:color w:val="auto"/>
+        </w:rPr>
+        <w:fldChar w:fldCharType="begin"/>
+      </w:r>
+      <w:r>
+        <w:rPr>
+          <w:rFonts w:ascii="Times New Roman" w:hAnsi="Times New Roman"/>
+          <w:color w:val="auto"/>
+        </w:rPr>
+        <w:instrText xml:space="preserve"> INCLUDEPICTURE "https://s3.amazonaws.com/filestore.rescuegroups.org/3152/pictures/animals/8120/8120056/24654743_500x608.jpg" \* MERGEFORMATINET </w:instrText>
+      </w:r>
+      <w:r>
+        <w:rPr>
+          <w:rFonts w:ascii="Times New Roman" w:hAnsi="Times New Roman"/>
+          <w:color w:val="auto"/>
+        </w:rPr>
+        <w:fldChar w:fldCharType="separate"/>
+      </w:r>
+      <w:r>
+        <w:rPr>
+          <w:rFonts w:ascii="Times New Roman" w:hAnsi="Times New Roman"/>
+          <w:color w:val="auto"/>
+        </w:rPr>
+        <w:fldChar w:fldCharType="end"/>
+      </w:r>
+    </w:p>
+    <w:p>
+      <w:r>
+        <w:t xml:space="preserve">If we run these two dogs through the Random Forest model, we find that </w:t>
+      </w:r>
+      <w:r>
+        <w:t xml:space="preserve">Zach </w:t>
+      </w:r>
+      <w:r>
+        <w:t xml:space="preserve">is predicted as being ‘returned’ and </w:t>
+      </w:r>
+      <w:r>
+        <w:t>Cajun</w:t>
+      </w:r>
+      <w:r>
+        <w:t xml:space="preserve"> is predicted as being ‘not returned'.</w:t>
+      </w:r>
+      <w:r>
+        <w:t xml:space="preserve"> This aligns exactly with the results of the two dogs. Even so,</w:t>
+      </w:r>
+      <w:r>
+        <w:t xml:space="preserve"> </w:t>
+      </w:r>
+      <w:r>
+        <w:t>it is instructive to see w</w:t>
+      </w:r>
+      <w:r>
+        <w:t xml:space="preserve">hy </w:t>
+      </w:r>
+      <w:r>
+        <w:t xml:space="preserve">this might </w:t>
+      </w:r>
+      <w:r>
+        <w:t>be the case</w:t>
+      </w:r>
+      <w:r>
+        <w:t>.</w:t>
+      </w:r>
+      <w:r>
+        <w:t xml:space="preserve"> Earlier we saw th</w:t>
+      </w:r>
+      <w:r>
+        <w:t>at the variable `BULLY_SCREEN` and `BULLY_WARNING` played a strong role in the classification models. Zach was, in fact, returned for a ‘Facial Bite’. We can see this reflected in his behavioral notes (`</w:t>
+      </w:r>
+      <w:proofErr w:type="spellStart"/>
+      <w:r>
+        <w:t>num_behav_issues</w:t>
+      </w:r>
+      <w:proofErr w:type="spellEnd"/>
+      <w:r>
+        <w:t xml:space="preserve"> = 6`) and him being marked for a bully screen (`BULLY_SCREEN = 1`)</w:t>
+      </w:r>
+      <w:r>
+        <w:t>.</w:t>
+      </w:r>
+    </w:p>
+    <w:p/>
+    <w:p>
+      <w:pPr>
         <w:pStyle w:val="Heading2"/>
       </w:pPr>
       <w:bookmarkStart w:id="18" w:name="_Toc90223298"/>
@@ -7591,11 +8040,7 @@
         <w:t xml:space="preserve">solely </w:t>
       </w:r>
       <w:r>
-        <w:t xml:space="preserve">attributable to the dog. </w:t>
-      </w:r>
-      <w:r>
-        <w:lastRenderedPageBreak/>
-        <w:t>However, that assumption is false. Attributes of the dog only make up half of the picture when an adoption (and subsequent return) takes place. The other half of the picture lies on the shoulders of the adopter: the individual/family adopting the dog.</w:t>
+        <w:t>attributable to the dog. However, that assumption is false. Attributes of the dog only make up half of the picture when an adoption (and subsequent return) takes place. The other half of the picture lies on the shoulders of the adopter: the individual/family adopting the dog.</w:t>
       </w:r>
     </w:p>
     <w:p/>
@@ -7654,13 +8099,8 @@
       <w:r>
         <w:t xml:space="preserve">Thoughts on me linking to the GitHub </w:t>
       </w:r>
-      <w:proofErr w:type="gramStart"/>
-      <w:r>
-        <w:t>issues?</w:t>
-      </w:r>
-      <w:proofErr w:type="gramEnd"/>
-      <w:r>
-        <w:t xml:space="preserve"> I think it could be a nice touch to show the level of effort applied to this project.</w:t>
+      <w:r>
+        <w:t>issues? I think it could be a nice touch to show the level of effort applied to this project.</w:t>
       </w:r>
     </w:p>
   </w:comment>
@@ -7748,6 +8188,119 @@
 <file path=word/numbering.xml><?xml version="1.0" encoding="utf-8"?>
 <w:numbering xmlns:wpc="http://schemas.microsoft.com/office/word/2010/wordprocessingCanvas" xmlns:cx="http://schemas.microsoft.com/office/drawing/2014/chartex" xmlns:cx1="http://schemas.microsoft.com/office/drawing/2015/9/8/chartex" xmlns:cx2="http://schemas.microsoft.com/office/drawing/2015/10/21/chartex" xmlns:cx3="http://schemas.microsoft.com/office/drawing/2016/5/9/chartex" xmlns:cx4="http://schemas.microsoft.com/office/drawing/2016/5/10/chartex" xmlns:cx5="http://schemas.microsoft.com/office/drawing/2016/5/11/chartex" xmlns:cx6="http://schemas.microsoft.com/office/drawing/2016/5/12/chartex" xmlns:cx7="http://schemas.microsoft.com/office/drawing/2016/5/13/chartex" xmlns:cx8="http://schemas.microsoft.com/office/drawing/2016/5/14/chartex" xmlns:mc="http://schemas.openxmlformats.org/markup-compatibility/2006" xmlns:aink="http://schemas.microsoft.com/office/drawing/2016/ink" xmlns:am3d="http://schemas.microsoft.com/office/drawing/2017/model3d" xmlns:o="urn:schemas-microsoft-com:office:office" xmlns:r="http://schemas.openxmlformats.org/officeDocument/2006/relationships" xmlns:m="http://schemas.openxmlformats.org/officeDocument/2006/math" xmlns:v="urn:schemas-microsoft-com:vml" xmlns:wp14="http://schemas.microsoft.com/office/word/2010/wordprocessingDrawing" xmlns:wp="http://schemas.openxmlformats.org/drawingml/2006/wordprocessingDrawing" xmlns:w10="urn:schemas-microsoft-com:office:word" xmlns:w="http://schemas.openxmlformats.org/wordprocessingml/2006/main" xmlns:w14="http://schemas.microsoft.com/office/word/2010/wordml" xmlns:w15="http://schemas.microsoft.com/office/word/2012/wordml" xmlns:w16cex="http://schemas.microsoft.com/office/word/2018/wordml/cex" xmlns:w16cid="http://schemas.microsoft.com/office/word/2016/wordml/cid" xmlns:w16="http://schemas.microsoft.com/office/word/2018/wordml" xmlns:w16sdtdh="http://schemas.microsoft.com/office/word/2020/wordml/sdtdatahash" xmlns:w16se="http://schemas.microsoft.com/office/word/2015/wordml/symex" xmlns:wpg="http://schemas.microsoft.com/office/word/2010/wordprocessingGroup" xmlns:wpi="http://schemas.microsoft.com/office/word/2010/wordprocessingInk" xmlns:wne="http://schemas.microsoft.com/office/word/2006/wordml" xmlns:wps="http://schemas.microsoft.com/office/word/2010/wordprocessingShape" mc:Ignorable="w14 w15 w16se w16cid w16 w16cex w16sdtdh wp14">
   <w:abstractNum w:abstractNumId="0" w15:restartNumberingAfterBreak="0">
+    <w:nsid w:val="0B5C7032"/>
+    <w:multiLevelType w:val="hybridMultilevel"/>
+    <w:tmpl w:val="F2F8B3A0"/>
+    <w:lvl w:ilvl="0" w:tplc="04090001">
+      <w:start w:val="1"/>
+      <w:numFmt w:val="bullet"/>
+      <w:lvlText w:val=""/>
+      <w:lvlJc w:val="left"/>
+      <w:pPr>
+        <w:ind w:left="720" w:hanging="360"/>
+      </w:pPr>
+      <w:rPr>
+        <w:rFonts w:ascii="Symbol" w:hAnsi="Symbol" w:hint="default"/>
+      </w:rPr>
+    </w:lvl>
+    <w:lvl w:ilvl="1" w:tplc="04090003">
+      <w:start w:val="1"/>
+      <w:numFmt w:val="bullet"/>
+      <w:lvlText w:val="o"/>
+      <w:lvlJc w:val="left"/>
+      <w:pPr>
+        <w:ind w:left="1440" w:hanging="360"/>
+      </w:pPr>
+      <w:rPr>
+        <w:rFonts w:ascii="Courier New" w:hAnsi="Courier New" w:cs="Courier New" w:hint="default"/>
+      </w:rPr>
+    </w:lvl>
+    <w:lvl w:ilvl="2" w:tplc="04090005" w:tentative="1">
+      <w:start w:val="1"/>
+      <w:numFmt w:val="bullet"/>
+      <w:lvlText w:val=""/>
+      <w:lvlJc w:val="left"/>
+      <w:pPr>
+        <w:ind w:left="2160" w:hanging="360"/>
+      </w:pPr>
+      <w:rPr>
+        <w:rFonts w:ascii="Wingdings" w:hAnsi="Wingdings" w:hint="default"/>
+      </w:rPr>
+    </w:lvl>
+    <w:lvl w:ilvl="3" w:tplc="04090001" w:tentative="1">
+      <w:start w:val="1"/>
+      <w:numFmt w:val="bullet"/>
+      <w:lvlText w:val=""/>
+      <w:lvlJc w:val="left"/>
+      <w:pPr>
+        <w:ind w:left="2880" w:hanging="360"/>
+      </w:pPr>
+      <w:rPr>
+        <w:rFonts w:ascii="Symbol" w:hAnsi="Symbol" w:hint="default"/>
+      </w:rPr>
+    </w:lvl>
+    <w:lvl w:ilvl="4" w:tplc="04090003" w:tentative="1">
+      <w:start w:val="1"/>
+      <w:numFmt w:val="bullet"/>
+      <w:lvlText w:val="o"/>
+      <w:lvlJc w:val="left"/>
+      <w:pPr>
+        <w:ind w:left="3600" w:hanging="360"/>
+      </w:pPr>
+      <w:rPr>
+        <w:rFonts w:ascii="Courier New" w:hAnsi="Courier New" w:cs="Courier New" w:hint="default"/>
+      </w:rPr>
+    </w:lvl>
+    <w:lvl w:ilvl="5" w:tplc="04090005" w:tentative="1">
+      <w:start w:val="1"/>
+      <w:numFmt w:val="bullet"/>
+      <w:lvlText w:val=""/>
+      <w:lvlJc w:val="left"/>
+      <w:pPr>
+        <w:ind w:left="4320" w:hanging="360"/>
+      </w:pPr>
+      <w:rPr>
+        <w:rFonts w:ascii="Wingdings" w:hAnsi="Wingdings" w:hint="default"/>
+      </w:rPr>
+    </w:lvl>
+    <w:lvl w:ilvl="6" w:tplc="04090001" w:tentative="1">
+      <w:start w:val="1"/>
+      <w:numFmt w:val="bullet"/>
+      <w:lvlText w:val=""/>
+      <w:lvlJc w:val="left"/>
+      <w:pPr>
+        <w:ind w:left="5040" w:hanging="360"/>
+      </w:pPr>
+      <w:rPr>
+        <w:rFonts w:ascii="Symbol" w:hAnsi="Symbol" w:hint="default"/>
+      </w:rPr>
+    </w:lvl>
+    <w:lvl w:ilvl="7" w:tplc="04090003" w:tentative="1">
+      <w:start w:val="1"/>
+      <w:numFmt w:val="bullet"/>
+      <w:lvlText w:val="o"/>
+      <w:lvlJc w:val="left"/>
+      <w:pPr>
+        <w:ind w:left="5760" w:hanging="360"/>
+      </w:pPr>
+      <w:rPr>
+        <w:rFonts w:ascii="Courier New" w:hAnsi="Courier New" w:cs="Courier New" w:hint="default"/>
+      </w:rPr>
+    </w:lvl>
+    <w:lvl w:ilvl="8" w:tplc="04090005" w:tentative="1">
+      <w:start w:val="1"/>
+      <w:numFmt w:val="bullet"/>
+      <w:lvlText w:val=""/>
+      <w:lvlJc w:val="left"/>
+      <w:pPr>
+        <w:ind w:left="6480" w:hanging="360"/>
+      </w:pPr>
+      <w:rPr>
+        <w:rFonts w:ascii="Wingdings" w:hAnsi="Wingdings" w:hint="default"/>
+      </w:rPr>
+    </w:lvl>
+  </w:abstractNum>
+  <w:abstractNum w:abstractNumId="1" w15:restartNumberingAfterBreak="0">
     <w:nsid w:val="34167CFE"/>
     <w:multiLevelType w:val="multilevel"/>
     <w:tmpl w:val="CFA2FCF8"/>
@@ -7896,7 +8449,7 @@
       </w:rPr>
     </w:lvl>
   </w:abstractNum>
-  <w:abstractNum w:abstractNumId="1" w15:restartNumberingAfterBreak="0">
+  <w:abstractNum w:abstractNumId="2" w15:restartNumberingAfterBreak="0">
     <w:nsid w:val="557E19B4"/>
     <w:multiLevelType w:val="hybridMultilevel"/>
     <w:tmpl w:val="67886B4E"/>
@@ -7982,7 +8535,7 @@
       </w:pPr>
     </w:lvl>
   </w:abstractNum>
-  <w:abstractNum w:abstractNumId="2" w15:restartNumberingAfterBreak="0">
+  <w:abstractNum w:abstractNumId="3" w15:restartNumberingAfterBreak="0">
     <w:nsid w:val="585B5F87"/>
     <w:multiLevelType w:val="multilevel"/>
     <w:tmpl w:val="F74244C0"/>
@@ -8131,7 +8684,7 @@
       </w:rPr>
     </w:lvl>
   </w:abstractNum>
-  <w:abstractNum w:abstractNumId="3" w15:restartNumberingAfterBreak="0">
+  <w:abstractNum w:abstractNumId="4" w15:restartNumberingAfterBreak="0">
     <w:nsid w:val="7EDD4613"/>
     <w:multiLevelType w:val="hybridMultilevel"/>
     <w:tmpl w:val="0FF0EB60"/>
@@ -8244,7 +8797,7 @@
       </w:rPr>
     </w:lvl>
   </w:abstractNum>
-  <w:abstractNum w:abstractNumId="4" w15:restartNumberingAfterBreak="0">
+  <w:abstractNum w:abstractNumId="5" w15:restartNumberingAfterBreak="0">
     <w:nsid w:val="7F787120"/>
     <w:multiLevelType w:val="hybridMultilevel"/>
     <w:tmpl w:val="684490B8"/>
@@ -8358,19 +8911,22 @@
     </w:lvl>
   </w:abstractNum>
   <w:num w:numId="1">
+    <w:abstractNumId w:val="3"/>
+  </w:num>
+  <w:num w:numId="2">
+    <w:abstractNumId w:val="1"/>
+  </w:num>
+  <w:num w:numId="3">
+    <w:abstractNumId w:val="5"/>
+  </w:num>
+  <w:num w:numId="4">
+    <w:abstractNumId w:val="4"/>
+  </w:num>
+  <w:num w:numId="5">
     <w:abstractNumId w:val="2"/>
   </w:num>
-  <w:num w:numId="2">
+  <w:num w:numId="6">
     <w:abstractNumId w:val="0"/>
-  </w:num>
-  <w:num w:numId="3">
-    <w:abstractNumId w:val="4"/>
-  </w:num>
-  <w:num w:numId="4">
-    <w:abstractNumId w:val="3"/>
-  </w:num>
-  <w:num w:numId="5">
-    <w:abstractNumId w:val="1"/>
   </w:num>
 </w:numbering>
 </file>

</xml_diff>

<commit_message>
PCA Boundary plotting code completed
</commit_message>
<xml_diff>
--- a/Reports/Final Project Report.docx
+++ b/Reports/Final Project Report.docx
@@ -6189,11 +6189,9 @@
       <w:r>
         <w:t xml:space="preserve">The </w:t>
       </w:r>
-      <w:proofErr w:type="spellStart"/>
-      <w:r>
-        <w:t>Niave</w:t>
-      </w:r>
-      <w:proofErr w:type="spellEnd"/>
+      <w:r>
+        <w:t>Naïve</w:t>
+      </w:r>
       <w:r>
         <w:t xml:space="preserve"> Bayes classifier was overall the worst classifier tested. Without any tuning, its accuracy score of 35.2% was mostly brought down by its abysmal specificity score of 2.3%. That is, the classifier predicted that almost all dogs in the test dataset would be returned, even though </w:t>
       </w:r>
@@ -7511,6 +7509,57 @@
     </w:p>
     <w:p/>
     <w:p/>
+    <w:p/>
+    <w:p>
+      <w:r>
+        <w:rPr>
+          <w:noProof/>
+        </w:rPr>
+        <w:lastRenderedPageBreak/>
+        <w:drawing>
+          <wp:inline distT="0" distB="0" distL="0" distR="0" wp14:anchorId="4E7C1196" wp14:editId="70E187AB">
+            <wp:extent cx="5956935" cy="3484418"/>
+            <wp:effectExtent l="0" t="0" r="5715" b="1905"/>
+            <wp:docPr id="7" name="Picture 7" descr="A picture containing text, tree, screenshot&#10;&#10;Description automatically generated"/>
+            <wp:cNvGraphicFramePr>
+              <a:graphicFrameLocks xmlns:a="http://schemas.openxmlformats.org/drawingml/2006/main" noChangeAspect="1"/>
+            </wp:cNvGraphicFramePr>
+            <a:graphic xmlns:a="http://schemas.openxmlformats.org/drawingml/2006/main">
+              <a:graphicData uri="http://schemas.openxmlformats.org/drawingml/2006/picture">
+                <pic:pic xmlns:pic="http://schemas.openxmlformats.org/drawingml/2006/picture">
+                  <pic:nvPicPr>
+                    <pic:cNvPr id="7" name="Picture 7" descr="A picture containing text, tree, screenshot&#10;&#10;Description automatically generated"/>
+                    <pic:cNvPicPr/>
+                  </pic:nvPicPr>
+                  <pic:blipFill>
+                    <a:blip r:embed="rId43" cstate="print">
+                      <a:extLst>
+                        <a:ext uri="{28A0092B-C50C-407E-A947-70E740481C1C}">
+                          <a14:useLocalDpi xmlns:a14="http://schemas.microsoft.com/office/drawing/2010/main" val="0"/>
+                        </a:ext>
+                      </a:extLst>
+                    </a:blip>
+                    <a:stretch>
+                      <a:fillRect/>
+                    </a:stretch>
+                  </pic:blipFill>
+                  <pic:spPr>
+                    <a:xfrm>
+                      <a:off x="0" y="0"/>
+                      <a:ext cx="5975471" cy="3495261"/>
+                    </a:xfrm>
+                    <a:prstGeom prst="rect">
+                      <a:avLst/>
+                    </a:prstGeom>
+                  </pic:spPr>
+                </pic:pic>
+              </a:graphicData>
+            </a:graphic>
+          </wp:inline>
+        </w:drawing>
+      </w:r>
+    </w:p>
+    <w:p/>
     <w:p>
       <w:pPr>
         <w:pStyle w:val="Heading3"/>
@@ -7557,7 +7606,7 @@
                     </pic:cNvPicPr>
                   </pic:nvPicPr>
                   <pic:blipFill rotWithShape="1">
-                    <a:blip r:embed="rId43" cstate="print">
+                    <a:blip r:embed="rId44" cstate="print">
                       <a:extLst>
                         <a:ext uri="{28A0092B-C50C-407E-A947-70E740481C1C}">
                           <a14:useLocalDpi xmlns:a14="http://schemas.microsoft.com/office/drawing/2010/main" val="0"/>
@@ -7606,18 +7655,12 @@
           <w:numId w:val="6"/>
         </w:numPr>
       </w:pPr>
-      <w:hyperlink r:id="rId44" w:history="1">
+      <w:hyperlink r:id="rId45" w:history="1">
         <w:r>
           <w:rPr>
             <w:rStyle w:val="Hyperlink"/>
           </w:rPr>
-          <w:t>Zac</w:t>
-        </w:r>
-        <w:r>
-          <w:rPr>
-            <w:rStyle w:val="Hyperlink"/>
-          </w:rPr>
-          <w:t>h</w:t>
+          <w:t>Zach</w:t>
         </w:r>
       </w:hyperlink>
       <w:r>
@@ -7628,14 +7671,7 @@
           <w:i/>
           <w:iCs/>
         </w:rPr>
-        <w:t>ID #</w:t>
-      </w:r>
-      <w:r>
-        <w:rPr>
-          <w:i/>
-          <w:iCs/>
-        </w:rPr>
-        <w:t>PICK-MD-14-0037</w:t>
+        <w:t>ID #PICK-MD-14-0037</w:t>
       </w:r>
       <w:r>
         <w:t>)</w:t>
@@ -7725,7 +7761,6 @@
         <w:rPr>
           <w:noProof/>
         </w:rPr>
-        <w:lastRenderedPageBreak/>
         <w:drawing>
           <wp:anchor distT="0" distB="0" distL="114300" distR="114300" simplePos="0" relativeHeight="251663360" behindDoc="0" locked="0" layoutInCell="1" allowOverlap="1" wp14:anchorId="296E2B5C" wp14:editId="61E5DB39">
             <wp:simplePos x="0" y="0"/>
@@ -7752,7 +7787,7 @@
                     </pic:cNvPicPr>
                   </pic:nvPicPr>
                   <pic:blipFill>
-                    <a:blip r:embed="rId45" cstate="print">
+                    <a:blip r:embed="rId46" cstate="print">
                       <a:extLst>
                         <a:ext uri="{28A0092B-C50C-407E-A947-70E740481C1C}">
                           <a14:useLocalDpi xmlns:a14="http://schemas.microsoft.com/office/drawing/2010/main" val="0"/>
@@ -7798,24 +7833,12 @@
           <w:numId w:val="6"/>
         </w:numPr>
       </w:pPr>
-      <w:hyperlink r:id="rId46" w:history="1">
+      <w:hyperlink r:id="rId47" w:history="1">
         <w:r>
           <w:rPr>
             <w:rStyle w:val="Hyperlink"/>
           </w:rPr>
-          <w:t>C</w:t>
-        </w:r>
-        <w:r>
-          <w:rPr>
-            <w:rStyle w:val="Hyperlink"/>
-          </w:rPr>
-          <w:t>a</w:t>
-        </w:r>
-        <w:r>
-          <w:rPr>
-            <w:rStyle w:val="Hyperlink"/>
-          </w:rPr>
-          <w:t>jun</w:t>
+          <w:t>Cajun</w:t>
         </w:r>
       </w:hyperlink>
       <w:r>
@@ -7826,14 +7849,7 @@
           <w:i/>
           <w:iCs/>
         </w:rPr>
-        <w:t>ID #</w:t>
-      </w:r>
-      <w:r>
-        <w:rPr>
-          <w:i/>
-          <w:iCs/>
-        </w:rPr>
-        <w:t>MTHY-MD-15-0081</w:t>
+        <w:t>ID #MTHY-MD-15-0081</w:t>
       </w:r>
       <w:r>
         <w:t>)</w:t>
@@ -7957,7 +7973,11 @@
         <w:t xml:space="preserve"> Earlier we saw th</w:t>
       </w:r>
       <w:r>
-        <w:t>at the variable `BULLY_SCREEN` and `BULLY_WARNING` played a strong role in the classification models. Zach was, in fact, returned for a ‘Facial Bite’. We can see this reflected in his behavioral notes (`</w:t>
+        <w:t xml:space="preserve">at the variable `BULLY_SCREEN` and `BULLY_WARNING` played a strong role in the classification models. Zach was, in fact, returned for a ‘Facial Bite’. We can see this reflected in his behavioral notes </w:t>
+      </w:r>
+      <w:r>
+        <w:lastRenderedPageBreak/>
+        <w:t>(`</w:t>
       </w:r>
       <w:proofErr w:type="spellStart"/>
       <w:r>
@@ -8097,10 +8117,7 @@
         <w:annotationRef/>
       </w:r>
       <w:r>
-        <w:t xml:space="preserve">Thoughts on me linking to the GitHub </w:t>
-      </w:r>
-      <w:r>
-        <w:t>issues? I think it could be a nice touch to show the level of effort applied to this project.</w:t>
+        <w:t>Thoughts on me linking to the GitHub issues? I think it could be a nice touch to show the level of effort applied to this project.</w:t>
       </w:r>
     </w:p>
   </w:comment>

</xml_diff>

<commit_message>
Write-up on SVM, KSVM, and NNet w/ Additional Touch-ups
</commit_message>
<xml_diff>
--- a/Reports/Final Project Report.docx
+++ b/Reports/Final Project Report.docx
@@ -1,6 +1,6 @@
 
 <file path=word/document.xml><?xml version="1.0" encoding="utf-8"?>
-<w:document xmlns:wpc="http://schemas.microsoft.com/office/word/2010/wordprocessingCanvas" xmlns:cx="http://schemas.microsoft.com/office/drawing/2014/chartex" xmlns:cx1="http://schemas.microsoft.com/office/drawing/2015/9/8/chartex" xmlns:cx2="http://schemas.microsoft.com/office/drawing/2015/10/21/chartex" xmlns:cx3="http://schemas.microsoft.com/office/drawing/2016/5/9/chartex" xmlns:cx4="http://schemas.microsoft.com/office/drawing/2016/5/10/chartex" xmlns:cx5="http://schemas.microsoft.com/office/drawing/2016/5/11/chartex" xmlns:cx6="http://schemas.microsoft.com/office/drawing/2016/5/12/chartex" xmlns:cx7="http://schemas.microsoft.com/office/drawing/2016/5/13/chartex" xmlns:cx8="http://schemas.microsoft.com/office/drawing/2016/5/14/chartex" xmlns:mc="http://schemas.openxmlformats.org/markup-compatibility/2006" xmlns:aink="http://schemas.microsoft.com/office/drawing/2016/ink" xmlns:am3d="http://schemas.microsoft.com/office/drawing/2017/model3d" xmlns:o="urn:schemas-microsoft-com:office:office" xmlns:r="http://schemas.openxmlformats.org/officeDocument/2006/relationships" xmlns:m="http://schemas.openxmlformats.org/officeDocument/2006/math" xmlns:v="urn:schemas-microsoft-com:vml" xmlns:wp14="http://schemas.microsoft.com/office/word/2010/wordprocessingDrawing" xmlns:wp="http://schemas.openxmlformats.org/drawingml/2006/wordprocessingDrawing" xmlns:w10="urn:schemas-microsoft-com:office:word" xmlns:w="http://schemas.openxmlformats.org/wordprocessingml/2006/main" xmlns:w14="http://schemas.microsoft.com/office/word/2010/wordml" xmlns:w15="http://schemas.microsoft.com/office/word/2012/wordml" xmlns:w16cex="http://schemas.microsoft.com/office/word/2018/wordml/cex" xmlns:w16cid="http://schemas.microsoft.com/office/word/2016/wordml/cid" xmlns:w16="http://schemas.microsoft.com/office/word/2018/wordml" xmlns:w16sdtdh="http://schemas.microsoft.com/office/word/2020/wordml/sdtdatahash" xmlns:w16se="http://schemas.microsoft.com/office/word/2015/wordml/symex" xmlns:wpg="http://schemas.microsoft.com/office/word/2010/wordprocessingGroup" xmlns:wpi="http://schemas.microsoft.com/office/word/2010/wordprocessingInk" xmlns:wne="http://schemas.microsoft.com/office/word/2006/wordml" xmlns:wps="http://schemas.microsoft.com/office/word/2010/wordprocessingShape" mc:Ignorable="w14 w15 w16se w16cid w16 w16cex w16sdtdh wp14">
+<w:document xmlns:wpc="http://schemas.microsoft.com/office/word/2010/wordprocessingCanvas" xmlns:cx="http://schemas.microsoft.com/office/drawing/2014/chartex" xmlns:cx1="http://schemas.microsoft.com/office/drawing/2015/9/8/chartex" xmlns:cx2="http://schemas.microsoft.com/office/drawing/2015/10/21/chartex" xmlns:cx3="http://schemas.microsoft.com/office/drawing/2016/5/9/chartex" xmlns:cx4="http://schemas.microsoft.com/office/drawing/2016/5/10/chartex" xmlns:cx5="http://schemas.microsoft.com/office/drawing/2016/5/11/chartex" xmlns:cx6="http://schemas.microsoft.com/office/drawing/2016/5/12/chartex" xmlns:cx7="http://schemas.microsoft.com/office/drawing/2016/5/13/chartex" xmlns:cx8="http://schemas.microsoft.com/office/drawing/2016/5/14/chartex" xmlns:mc="http://schemas.openxmlformats.org/markup-compatibility/2006" xmlns:aink="http://schemas.microsoft.com/office/drawing/2016/ink" xmlns:am3d="http://schemas.microsoft.com/office/drawing/2017/model3d" xmlns:o="urn:schemas-microsoft-com:office:office" xmlns:r="http://schemas.openxmlformats.org/officeDocument/2006/relationships" xmlns:m="http://schemas.openxmlformats.org/officeDocument/2006/math" xmlns:v="urn:schemas-microsoft-com:vml" xmlns:wp14="http://schemas.microsoft.com/office/word/2010/wordprocessingDrawing" xmlns:wp="http://schemas.openxmlformats.org/drawingml/2006/wordprocessingDrawing" xmlns:w10="urn:schemas-microsoft-com:office:word" xmlns:w="http://schemas.openxmlformats.org/wordprocessingml/2006/main" xmlns:w14="http://schemas.microsoft.com/office/word/2010/wordml" xmlns:w15="http://schemas.microsoft.com/office/word/2012/wordml" xmlns:w16cex="http://schemas.microsoft.com/office/word/2018/wordml/cex" xmlns:w16cid="http://schemas.microsoft.com/office/word/2016/wordml/cid" xmlns:w16="http://schemas.microsoft.com/office/word/2018/wordml" xmlns:w16se="http://schemas.microsoft.com/office/word/2015/wordml/symex" xmlns:wpg="http://schemas.microsoft.com/office/word/2010/wordprocessingGroup" xmlns:wpi="http://schemas.microsoft.com/office/word/2010/wordprocessingInk" xmlns:wne="http://schemas.microsoft.com/office/word/2006/wordml" xmlns:wps="http://schemas.microsoft.com/office/word/2010/wordprocessingShape" mc:Ignorable="w14 w15 w16se w16cid w16 w16cex wp14">
   <w:body>
     <w:p>
       <w:pPr>
@@ -69,23 +69,7 @@
           <w:i/>
           <w:iCs/>
         </w:rPr>
-        <w:t xml:space="preserve">: 903749193) and Justin </w:t>
-      </w:r>
-      <w:proofErr w:type="spellStart"/>
-      <w:r>
-        <w:rPr>
-          <w:i/>
-          <w:iCs/>
-        </w:rPr>
-        <w:t>Schulberg</w:t>
-      </w:r>
-      <w:proofErr w:type="spellEnd"/>
-      <w:r>
-        <w:rPr>
-          <w:i/>
-          <w:iCs/>
-        </w:rPr>
-        <w:t xml:space="preserve"> (</w:t>
+        <w:t>: 903749193) and Justin Schulberg (</w:t>
       </w:r>
       <w:proofErr w:type="spellStart"/>
       <w:r>
@@ -168,6 +152,8 @@
               <w:rFonts w:asciiTheme="minorHAnsi" w:eastAsiaTheme="minorEastAsia" w:hAnsiTheme="minorHAnsi" w:cstheme="minorBidi"/>
               <w:noProof/>
               <w:color w:val="auto"/>
+              <w:sz w:val="22"/>
+              <w:szCs w:val="22"/>
             </w:rPr>
           </w:pPr>
           <w:r>
@@ -179,7 +165,7 @@
           <w:r>
             <w:fldChar w:fldCharType="separate"/>
           </w:r>
-          <w:hyperlink w:anchor="_Toc90223286" w:history="1">
+          <w:hyperlink w:anchor="_Toc90303529" w:history="1">
             <w:r>
               <w:rPr>
                 <w:rStyle w:val="Hyperlink"/>
@@ -206,7 +192,7 @@
                 <w:noProof/>
                 <w:webHidden/>
               </w:rPr>
-              <w:instrText xml:space="preserve"> PAGEREF _Toc90223286 \h </w:instrText>
+              <w:instrText xml:space="preserve"> PAGEREF _Toc90303529 \h </w:instrText>
             </w:r>
             <w:r>
               <w:rPr>
@@ -247,9 +233,11 @@
               <w:rFonts w:asciiTheme="minorHAnsi" w:eastAsiaTheme="minorEastAsia" w:hAnsiTheme="minorHAnsi" w:cstheme="minorBidi"/>
               <w:noProof/>
               <w:color w:val="auto"/>
+              <w:sz w:val="22"/>
+              <w:szCs w:val="22"/>
             </w:rPr>
           </w:pPr>
-          <w:hyperlink w:anchor="_Toc90223287" w:history="1">
+          <w:hyperlink w:anchor="_Toc90303530" w:history="1">
             <w:r>
               <w:rPr>
                 <w:rStyle w:val="Hyperlink"/>
@@ -276,7 +264,7 @@
                 <w:noProof/>
                 <w:webHidden/>
               </w:rPr>
-              <w:instrText xml:space="preserve"> PAGEREF _Toc90223287 \h </w:instrText>
+              <w:instrText xml:space="preserve"> PAGEREF _Toc90303530 \h </w:instrText>
             </w:r>
             <w:r>
               <w:rPr>
@@ -317,9 +305,11 @@
               <w:rFonts w:asciiTheme="minorHAnsi" w:eastAsiaTheme="minorEastAsia" w:hAnsiTheme="minorHAnsi" w:cstheme="minorBidi"/>
               <w:noProof/>
               <w:color w:val="auto"/>
+              <w:sz w:val="22"/>
+              <w:szCs w:val="22"/>
             </w:rPr>
           </w:pPr>
-          <w:hyperlink w:anchor="_Toc90223288" w:history="1">
+          <w:hyperlink w:anchor="_Toc90303531" w:history="1">
             <w:r>
               <w:rPr>
                 <w:rStyle w:val="Hyperlink"/>
@@ -346,7 +336,7 @@
                 <w:noProof/>
                 <w:webHidden/>
               </w:rPr>
-              <w:instrText xml:space="preserve"> PAGEREF _Toc90223288 \h </w:instrText>
+              <w:instrText xml:space="preserve"> PAGEREF _Toc90303531 \h </w:instrText>
             </w:r>
             <w:r>
               <w:rPr>
@@ -387,15 +377,31 @@
               <w:rFonts w:asciiTheme="minorHAnsi" w:eastAsiaTheme="minorEastAsia" w:hAnsiTheme="minorHAnsi" w:cstheme="minorBidi"/>
               <w:noProof/>
               <w:color w:val="auto"/>
+              <w:sz w:val="22"/>
+              <w:szCs w:val="22"/>
             </w:rPr>
           </w:pPr>
-          <w:hyperlink w:anchor="_Toc90223289" w:history="1">
+          <w:hyperlink w:anchor="_Toc90303532" w:history="1">
             <w:r>
               <w:rPr>
                 <w:rStyle w:val="Hyperlink"/>
                 <w:noProof/>
               </w:rPr>
-              <w:t>Data Preparation/Cleaning</w:t>
+              <w:t>Data Pre</w:t>
+            </w:r>
+            <w:r>
+              <w:rPr>
+                <w:rStyle w:val="Hyperlink"/>
+                <w:noProof/>
+              </w:rPr>
+              <w:t>p</w:t>
+            </w:r>
+            <w:r>
+              <w:rPr>
+                <w:rStyle w:val="Hyperlink"/>
+                <w:noProof/>
+              </w:rPr>
+              <w:t>aration/Cleaning</w:t>
             </w:r>
             <w:r>
               <w:rPr>
@@ -416,7 +422,7 @@
                 <w:noProof/>
                 <w:webHidden/>
               </w:rPr>
-              <w:instrText xml:space="preserve"> PAGEREF _Toc90223289 \h </w:instrText>
+              <w:instrText xml:space="preserve"> PAGEREF _Toc90303532 \h </w:instrText>
             </w:r>
             <w:r>
               <w:rPr>
@@ -457,9 +463,11 @@
               <w:rFonts w:asciiTheme="minorHAnsi" w:eastAsiaTheme="minorEastAsia" w:hAnsiTheme="minorHAnsi" w:cstheme="minorBidi"/>
               <w:noProof/>
               <w:color w:val="auto"/>
+              <w:sz w:val="22"/>
+              <w:szCs w:val="22"/>
             </w:rPr>
           </w:pPr>
-          <w:hyperlink w:anchor="_Toc90223290" w:history="1">
+          <w:hyperlink w:anchor="_Toc90303533" w:history="1">
             <w:r>
               <w:rPr>
                 <w:rStyle w:val="Hyperlink"/>
@@ -486,7 +494,7 @@
                 <w:noProof/>
                 <w:webHidden/>
               </w:rPr>
-              <w:instrText xml:space="preserve"> PAGEREF _Toc90223290 \h </w:instrText>
+              <w:instrText xml:space="preserve"> PAGEREF _Toc90303533 \h </w:instrText>
             </w:r>
             <w:r>
               <w:rPr>
@@ -527,9 +535,11 @@
               <w:rFonts w:asciiTheme="minorHAnsi" w:eastAsiaTheme="minorEastAsia" w:hAnsiTheme="minorHAnsi" w:cstheme="minorBidi"/>
               <w:noProof/>
               <w:color w:val="auto"/>
+              <w:sz w:val="22"/>
+              <w:szCs w:val="22"/>
             </w:rPr>
           </w:pPr>
-          <w:hyperlink w:anchor="_Toc90223291" w:history="1">
+          <w:hyperlink w:anchor="_Toc90303534" w:history="1">
             <w:r>
               <w:rPr>
                 <w:rStyle w:val="Hyperlink"/>
@@ -556,7 +566,7 @@
                 <w:noProof/>
                 <w:webHidden/>
               </w:rPr>
-              <w:instrText xml:space="preserve"> PAGEREF _Toc90223291 \h </w:instrText>
+              <w:instrText xml:space="preserve"> PAGEREF _Toc90303534 \h </w:instrText>
             </w:r>
             <w:r>
               <w:rPr>
@@ -597,9 +607,11 @@
               <w:rFonts w:asciiTheme="minorHAnsi" w:eastAsiaTheme="minorEastAsia" w:hAnsiTheme="minorHAnsi" w:cstheme="minorBidi"/>
               <w:noProof/>
               <w:color w:val="auto"/>
+              <w:sz w:val="22"/>
+              <w:szCs w:val="22"/>
             </w:rPr>
           </w:pPr>
-          <w:hyperlink w:anchor="_Toc90223292" w:history="1">
+          <w:hyperlink w:anchor="_Toc90303535" w:history="1">
             <w:r>
               <w:rPr>
                 <w:rStyle w:val="Hyperlink"/>
@@ -626,7 +638,7 @@
                 <w:noProof/>
                 <w:webHidden/>
               </w:rPr>
-              <w:instrText xml:space="preserve"> PAGEREF _Toc90223292 \h </w:instrText>
+              <w:instrText xml:space="preserve"> PAGEREF _Toc90303535 \h </w:instrText>
             </w:r>
             <w:r>
               <w:rPr>
@@ -667,9 +679,11 @@
               <w:rFonts w:asciiTheme="minorHAnsi" w:eastAsiaTheme="minorEastAsia" w:hAnsiTheme="minorHAnsi" w:cstheme="minorBidi"/>
               <w:noProof/>
               <w:color w:val="auto"/>
+              <w:sz w:val="22"/>
+              <w:szCs w:val="22"/>
             </w:rPr>
           </w:pPr>
-          <w:hyperlink w:anchor="_Toc90223293" w:history="1">
+          <w:hyperlink w:anchor="_Toc90303536" w:history="1">
             <w:r>
               <w:rPr>
                 <w:rStyle w:val="Hyperlink"/>
@@ -696,7 +710,7 @@
                 <w:noProof/>
                 <w:webHidden/>
               </w:rPr>
-              <w:instrText xml:space="preserve"> PAGEREF _Toc90223293 \h </w:instrText>
+              <w:instrText xml:space="preserve"> PAGEREF _Toc90303536 \h </w:instrText>
             </w:r>
             <w:r>
               <w:rPr>
@@ -737,9 +751,11 @@
               <w:rFonts w:asciiTheme="minorHAnsi" w:eastAsiaTheme="minorEastAsia" w:hAnsiTheme="minorHAnsi" w:cstheme="minorBidi"/>
               <w:noProof/>
               <w:color w:val="auto"/>
+              <w:sz w:val="22"/>
+              <w:szCs w:val="22"/>
             </w:rPr>
           </w:pPr>
-          <w:hyperlink w:anchor="_Toc90223294" w:history="1">
+          <w:hyperlink w:anchor="_Toc90303537" w:history="1">
             <w:r>
               <w:rPr>
                 <w:rStyle w:val="Hyperlink"/>
@@ -766,7 +782,7 @@
                 <w:noProof/>
                 <w:webHidden/>
               </w:rPr>
-              <w:instrText xml:space="preserve"> PAGEREF _Toc90223294 \h </w:instrText>
+              <w:instrText xml:space="preserve"> PAGEREF _Toc90303537 \h </w:instrText>
             </w:r>
             <w:r>
               <w:rPr>
@@ -807,9 +823,11 @@
               <w:rFonts w:asciiTheme="minorHAnsi" w:eastAsiaTheme="minorEastAsia" w:hAnsiTheme="minorHAnsi" w:cstheme="minorBidi"/>
               <w:noProof/>
               <w:color w:val="auto"/>
+              <w:sz w:val="22"/>
+              <w:szCs w:val="22"/>
             </w:rPr>
           </w:pPr>
-          <w:hyperlink w:anchor="_Toc90223295" w:history="1">
+          <w:hyperlink w:anchor="_Toc90303538" w:history="1">
             <w:r>
               <w:rPr>
                 <w:rStyle w:val="Hyperlink"/>
@@ -836,7 +854,7 @@
                 <w:noProof/>
                 <w:webHidden/>
               </w:rPr>
-              <w:instrText xml:space="preserve"> PAGEREF _Toc90223295 \h </w:instrText>
+              <w:instrText xml:space="preserve"> PAGEREF _Toc90303538 \h </w:instrText>
             </w:r>
             <w:r>
               <w:rPr>
@@ -877,9 +895,11 @@
               <w:rFonts w:asciiTheme="minorHAnsi" w:eastAsiaTheme="minorEastAsia" w:hAnsiTheme="minorHAnsi" w:cstheme="minorBidi"/>
               <w:noProof/>
               <w:color w:val="auto"/>
+              <w:sz w:val="22"/>
+              <w:szCs w:val="22"/>
             </w:rPr>
           </w:pPr>
-          <w:hyperlink w:anchor="_Toc90223296" w:history="1">
+          <w:hyperlink w:anchor="_Toc90303539" w:history="1">
             <w:r>
               <w:rPr>
                 <w:rStyle w:val="Hyperlink"/>
@@ -906,7 +926,7 @@
                 <w:noProof/>
                 <w:webHidden/>
               </w:rPr>
-              <w:instrText xml:space="preserve"> PAGEREF _Toc90223296 \h </w:instrText>
+              <w:instrText xml:space="preserve"> PAGEREF _Toc90303539 \h </w:instrText>
             </w:r>
             <w:r>
               <w:rPr>
@@ -947,9 +967,11 @@
               <w:rFonts w:asciiTheme="minorHAnsi" w:eastAsiaTheme="minorEastAsia" w:hAnsiTheme="minorHAnsi" w:cstheme="minorBidi"/>
               <w:noProof/>
               <w:color w:val="auto"/>
+              <w:sz w:val="22"/>
+              <w:szCs w:val="22"/>
             </w:rPr>
           </w:pPr>
-          <w:hyperlink w:anchor="_Toc90223297" w:history="1">
+          <w:hyperlink w:anchor="_Toc90303540" w:history="1">
             <w:r>
               <w:rPr>
                 <w:rStyle w:val="Hyperlink"/>
@@ -976,7 +998,7 @@
                 <w:noProof/>
                 <w:webHidden/>
               </w:rPr>
-              <w:instrText xml:space="preserve"> PAGEREF _Toc90223297 \h </w:instrText>
+              <w:instrText xml:space="preserve"> PAGEREF _Toc90303540 \h </w:instrText>
             </w:r>
             <w:r>
               <w:rPr>
@@ -997,6 +1019,438 @@
                 <w:webHidden/>
               </w:rPr>
               <w:t>13</w:t>
+            </w:r>
+            <w:r>
+              <w:rPr>
+                <w:noProof/>
+                <w:webHidden/>
+              </w:rPr>
+              <w:fldChar w:fldCharType="end"/>
+            </w:r>
+          </w:hyperlink>
+        </w:p>
+        <w:p>
+          <w:pPr>
+            <w:pStyle w:val="TOC3"/>
+            <w:tabs>
+              <w:tab w:val="right" w:leader="dot" w:pos="10070"/>
+            </w:tabs>
+            <w:rPr>
+              <w:rFonts w:asciiTheme="minorHAnsi" w:eastAsiaTheme="minorEastAsia" w:hAnsiTheme="minorHAnsi" w:cstheme="minorBidi"/>
+              <w:noProof/>
+              <w:color w:val="auto"/>
+              <w:sz w:val="22"/>
+              <w:szCs w:val="22"/>
+            </w:rPr>
+          </w:pPr>
+          <w:hyperlink w:anchor="_Toc90303541" w:history="1">
+            <w:r>
+              <w:rPr>
+                <w:rStyle w:val="Hyperlink"/>
+                <w:noProof/>
+              </w:rPr>
+              <w:t>Logistic Regression</w:t>
+            </w:r>
+            <w:r>
+              <w:rPr>
+                <w:noProof/>
+                <w:webHidden/>
+              </w:rPr>
+              <w:tab/>
+            </w:r>
+            <w:r>
+              <w:rPr>
+                <w:noProof/>
+                <w:webHidden/>
+              </w:rPr>
+              <w:fldChar w:fldCharType="begin"/>
+            </w:r>
+            <w:r>
+              <w:rPr>
+                <w:noProof/>
+                <w:webHidden/>
+              </w:rPr>
+              <w:instrText xml:space="preserve"> PAGEREF _Toc90303541 \h </w:instrText>
+            </w:r>
+            <w:r>
+              <w:rPr>
+                <w:noProof/>
+                <w:webHidden/>
+              </w:rPr>
+            </w:r>
+            <w:r>
+              <w:rPr>
+                <w:noProof/>
+                <w:webHidden/>
+              </w:rPr>
+              <w:fldChar w:fldCharType="separate"/>
+            </w:r>
+            <w:r>
+              <w:rPr>
+                <w:noProof/>
+                <w:webHidden/>
+              </w:rPr>
+              <w:t>14</w:t>
+            </w:r>
+            <w:r>
+              <w:rPr>
+                <w:noProof/>
+                <w:webHidden/>
+              </w:rPr>
+              <w:fldChar w:fldCharType="end"/>
+            </w:r>
+          </w:hyperlink>
+        </w:p>
+        <w:p>
+          <w:pPr>
+            <w:pStyle w:val="TOC3"/>
+            <w:tabs>
+              <w:tab w:val="right" w:leader="dot" w:pos="10070"/>
+            </w:tabs>
+            <w:rPr>
+              <w:rFonts w:asciiTheme="minorHAnsi" w:eastAsiaTheme="minorEastAsia" w:hAnsiTheme="minorHAnsi" w:cstheme="minorBidi"/>
+              <w:noProof/>
+              <w:color w:val="auto"/>
+              <w:sz w:val="22"/>
+              <w:szCs w:val="22"/>
+            </w:rPr>
+          </w:pPr>
+          <w:hyperlink w:anchor="_Toc90303542" w:history="1">
+            <w:r>
+              <w:rPr>
+                <w:rStyle w:val="Hyperlink"/>
+                <w:noProof/>
+              </w:rPr>
+              <w:t>Linear SVM</w:t>
+            </w:r>
+            <w:r>
+              <w:rPr>
+                <w:noProof/>
+                <w:webHidden/>
+              </w:rPr>
+              <w:tab/>
+            </w:r>
+            <w:r>
+              <w:rPr>
+                <w:noProof/>
+                <w:webHidden/>
+              </w:rPr>
+              <w:fldChar w:fldCharType="begin"/>
+            </w:r>
+            <w:r>
+              <w:rPr>
+                <w:noProof/>
+                <w:webHidden/>
+              </w:rPr>
+              <w:instrText xml:space="preserve"> PAGEREF _Toc90303542 \h </w:instrText>
+            </w:r>
+            <w:r>
+              <w:rPr>
+                <w:noProof/>
+                <w:webHidden/>
+              </w:rPr>
+            </w:r>
+            <w:r>
+              <w:rPr>
+                <w:noProof/>
+                <w:webHidden/>
+              </w:rPr>
+              <w:fldChar w:fldCharType="separate"/>
+            </w:r>
+            <w:r>
+              <w:rPr>
+                <w:noProof/>
+                <w:webHidden/>
+              </w:rPr>
+              <w:t>15</w:t>
+            </w:r>
+            <w:r>
+              <w:rPr>
+                <w:noProof/>
+                <w:webHidden/>
+              </w:rPr>
+              <w:fldChar w:fldCharType="end"/>
+            </w:r>
+          </w:hyperlink>
+        </w:p>
+        <w:p>
+          <w:pPr>
+            <w:pStyle w:val="TOC3"/>
+            <w:tabs>
+              <w:tab w:val="right" w:leader="dot" w:pos="10070"/>
+            </w:tabs>
+            <w:rPr>
+              <w:rFonts w:asciiTheme="minorHAnsi" w:eastAsiaTheme="minorEastAsia" w:hAnsiTheme="minorHAnsi" w:cstheme="minorBidi"/>
+              <w:noProof/>
+              <w:color w:val="auto"/>
+              <w:sz w:val="22"/>
+              <w:szCs w:val="22"/>
+            </w:rPr>
+          </w:pPr>
+          <w:hyperlink w:anchor="_Toc90303543" w:history="1">
+            <w:r>
+              <w:rPr>
+                <w:rStyle w:val="Hyperlink"/>
+                <w:noProof/>
+              </w:rPr>
+              <w:t>Kernel SVM</w:t>
+            </w:r>
+            <w:r>
+              <w:rPr>
+                <w:noProof/>
+                <w:webHidden/>
+              </w:rPr>
+              <w:tab/>
+            </w:r>
+            <w:r>
+              <w:rPr>
+                <w:noProof/>
+                <w:webHidden/>
+              </w:rPr>
+              <w:fldChar w:fldCharType="begin"/>
+            </w:r>
+            <w:r>
+              <w:rPr>
+                <w:noProof/>
+                <w:webHidden/>
+              </w:rPr>
+              <w:instrText xml:space="preserve"> PAGEREF _Toc90303543 \h </w:instrText>
+            </w:r>
+            <w:r>
+              <w:rPr>
+                <w:noProof/>
+                <w:webHidden/>
+              </w:rPr>
+            </w:r>
+            <w:r>
+              <w:rPr>
+                <w:noProof/>
+                <w:webHidden/>
+              </w:rPr>
+              <w:fldChar w:fldCharType="separate"/>
+            </w:r>
+            <w:r>
+              <w:rPr>
+                <w:noProof/>
+                <w:webHidden/>
+              </w:rPr>
+              <w:t>16</w:t>
+            </w:r>
+            <w:r>
+              <w:rPr>
+                <w:noProof/>
+                <w:webHidden/>
+              </w:rPr>
+              <w:fldChar w:fldCharType="end"/>
+            </w:r>
+          </w:hyperlink>
+        </w:p>
+        <w:p>
+          <w:pPr>
+            <w:pStyle w:val="TOC3"/>
+            <w:tabs>
+              <w:tab w:val="right" w:leader="dot" w:pos="10070"/>
+            </w:tabs>
+            <w:rPr>
+              <w:rFonts w:asciiTheme="minorHAnsi" w:eastAsiaTheme="minorEastAsia" w:hAnsiTheme="minorHAnsi" w:cstheme="minorBidi"/>
+              <w:noProof/>
+              <w:color w:val="auto"/>
+              <w:sz w:val="22"/>
+              <w:szCs w:val="22"/>
+            </w:rPr>
+          </w:pPr>
+          <w:hyperlink w:anchor="_Toc90303544" w:history="1">
+            <w:r>
+              <w:rPr>
+                <w:rStyle w:val="Hyperlink"/>
+                <w:noProof/>
+              </w:rPr>
+              <w:t>Neural Networks</w:t>
+            </w:r>
+            <w:r>
+              <w:rPr>
+                <w:noProof/>
+                <w:webHidden/>
+              </w:rPr>
+              <w:tab/>
+            </w:r>
+            <w:r>
+              <w:rPr>
+                <w:noProof/>
+                <w:webHidden/>
+              </w:rPr>
+              <w:fldChar w:fldCharType="begin"/>
+            </w:r>
+            <w:r>
+              <w:rPr>
+                <w:noProof/>
+                <w:webHidden/>
+              </w:rPr>
+              <w:instrText xml:space="preserve"> PAGEREF _Toc90303544 \h </w:instrText>
+            </w:r>
+            <w:r>
+              <w:rPr>
+                <w:noProof/>
+                <w:webHidden/>
+              </w:rPr>
+            </w:r>
+            <w:r>
+              <w:rPr>
+                <w:noProof/>
+                <w:webHidden/>
+              </w:rPr>
+              <w:fldChar w:fldCharType="separate"/>
+            </w:r>
+            <w:r>
+              <w:rPr>
+                <w:noProof/>
+                <w:webHidden/>
+              </w:rPr>
+              <w:t>17</w:t>
+            </w:r>
+            <w:r>
+              <w:rPr>
+                <w:noProof/>
+                <w:webHidden/>
+              </w:rPr>
+              <w:fldChar w:fldCharType="end"/>
+            </w:r>
+          </w:hyperlink>
+        </w:p>
+        <w:p>
+          <w:pPr>
+            <w:pStyle w:val="TOC3"/>
+            <w:tabs>
+              <w:tab w:val="right" w:leader="dot" w:pos="10070"/>
+            </w:tabs>
+            <w:rPr>
+              <w:rFonts w:asciiTheme="minorHAnsi" w:eastAsiaTheme="minorEastAsia" w:hAnsiTheme="minorHAnsi" w:cstheme="minorBidi"/>
+              <w:noProof/>
+              <w:color w:val="auto"/>
+              <w:sz w:val="22"/>
+              <w:szCs w:val="22"/>
+            </w:rPr>
+          </w:pPr>
+          <w:hyperlink w:anchor="_Toc90303545" w:history="1">
+            <w:r>
+              <w:rPr>
+                <w:rStyle w:val="Hyperlink"/>
+                <w:noProof/>
+              </w:rPr>
+              <w:t>Decision Tree</w:t>
+            </w:r>
+            <w:r>
+              <w:rPr>
+                <w:noProof/>
+                <w:webHidden/>
+              </w:rPr>
+              <w:tab/>
+            </w:r>
+            <w:r>
+              <w:rPr>
+                <w:noProof/>
+                <w:webHidden/>
+              </w:rPr>
+              <w:fldChar w:fldCharType="begin"/>
+            </w:r>
+            <w:r>
+              <w:rPr>
+                <w:noProof/>
+                <w:webHidden/>
+              </w:rPr>
+              <w:instrText xml:space="preserve"> PAGEREF _Toc90303545 \h </w:instrText>
+            </w:r>
+            <w:r>
+              <w:rPr>
+                <w:noProof/>
+                <w:webHidden/>
+              </w:rPr>
+            </w:r>
+            <w:r>
+              <w:rPr>
+                <w:noProof/>
+                <w:webHidden/>
+              </w:rPr>
+              <w:fldChar w:fldCharType="separate"/>
+            </w:r>
+            <w:r>
+              <w:rPr>
+                <w:noProof/>
+                <w:webHidden/>
+              </w:rPr>
+              <w:t>18</w:t>
+            </w:r>
+            <w:r>
+              <w:rPr>
+                <w:noProof/>
+                <w:webHidden/>
+              </w:rPr>
+              <w:fldChar w:fldCharType="end"/>
+            </w:r>
+          </w:hyperlink>
+        </w:p>
+        <w:p>
+          <w:pPr>
+            <w:pStyle w:val="TOC3"/>
+            <w:tabs>
+              <w:tab w:val="right" w:leader="dot" w:pos="10070"/>
+            </w:tabs>
+            <w:rPr>
+              <w:rFonts w:asciiTheme="minorHAnsi" w:eastAsiaTheme="minorEastAsia" w:hAnsiTheme="minorHAnsi" w:cstheme="minorBidi"/>
+              <w:noProof/>
+              <w:color w:val="auto"/>
+              <w:sz w:val="22"/>
+              <w:szCs w:val="22"/>
+            </w:rPr>
+          </w:pPr>
+          <w:hyperlink w:anchor="_Toc90303546" w:history="1">
+            <w:r>
+              <w:rPr>
+                <w:rStyle w:val="Hyperlink"/>
+                <w:noProof/>
+              </w:rPr>
+              <w:t>Random Forest</w:t>
+            </w:r>
+            <w:r>
+              <w:rPr>
+                <w:noProof/>
+                <w:webHidden/>
+              </w:rPr>
+              <w:tab/>
+            </w:r>
+            <w:r>
+              <w:rPr>
+                <w:noProof/>
+                <w:webHidden/>
+              </w:rPr>
+              <w:fldChar w:fldCharType="begin"/>
+            </w:r>
+            <w:r>
+              <w:rPr>
+                <w:noProof/>
+                <w:webHidden/>
+              </w:rPr>
+              <w:instrText xml:space="preserve"> PAGEREF _Toc90303546 \h </w:instrText>
+            </w:r>
+            <w:r>
+              <w:rPr>
+                <w:noProof/>
+                <w:webHidden/>
+              </w:rPr>
+            </w:r>
+            <w:r>
+              <w:rPr>
+                <w:noProof/>
+                <w:webHidden/>
+              </w:rPr>
+              <w:fldChar w:fldCharType="separate"/>
+            </w:r>
+            <w:r>
+              <w:rPr>
+                <w:noProof/>
+                <w:webHidden/>
+              </w:rPr>
+              <w:t>19</w:t>
             </w:r>
             <w:r>
               <w:rPr>
@@ -1017,14 +1471,88 @@
               <w:rFonts w:asciiTheme="minorHAnsi" w:eastAsiaTheme="minorEastAsia" w:hAnsiTheme="minorHAnsi" w:cstheme="minorBidi"/>
               <w:noProof/>
               <w:color w:val="auto"/>
+              <w:sz w:val="22"/>
+              <w:szCs w:val="22"/>
             </w:rPr>
           </w:pPr>
-          <w:hyperlink w:anchor="_Toc90223298" w:history="1">
+          <w:hyperlink w:anchor="_Toc90303547" w:history="1">
             <w:r>
               <w:rPr>
                 <w:rStyle w:val="Hyperlink"/>
                 <w:noProof/>
               </w:rPr>
+              <w:t>An Example</w:t>
+            </w:r>
+            <w:r>
+              <w:rPr>
+                <w:noProof/>
+                <w:webHidden/>
+              </w:rPr>
+              <w:tab/>
+            </w:r>
+            <w:r>
+              <w:rPr>
+                <w:noProof/>
+                <w:webHidden/>
+              </w:rPr>
+              <w:fldChar w:fldCharType="begin"/>
+            </w:r>
+            <w:r>
+              <w:rPr>
+                <w:noProof/>
+                <w:webHidden/>
+              </w:rPr>
+              <w:instrText xml:space="preserve"> PAGEREF _Toc90303547 \h </w:instrText>
+            </w:r>
+            <w:r>
+              <w:rPr>
+                <w:noProof/>
+                <w:webHidden/>
+              </w:rPr>
+            </w:r>
+            <w:r>
+              <w:rPr>
+                <w:noProof/>
+                <w:webHidden/>
+              </w:rPr>
+              <w:fldChar w:fldCharType="separate"/>
+            </w:r>
+            <w:r>
+              <w:rPr>
+                <w:noProof/>
+                <w:webHidden/>
+              </w:rPr>
+              <w:t>22</w:t>
+            </w:r>
+            <w:r>
+              <w:rPr>
+                <w:noProof/>
+                <w:webHidden/>
+              </w:rPr>
+              <w:fldChar w:fldCharType="end"/>
+            </w:r>
+          </w:hyperlink>
+        </w:p>
+        <w:p>
+          <w:pPr>
+            <w:pStyle w:val="TOC1"/>
+            <w:tabs>
+              <w:tab w:val="right" w:leader="dot" w:pos="10070"/>
+            </w:tabs>
+            <w:rPr>
+              <w:rFonts w:asciiTheme="minorHAnsi" w:eastAsiaTheme="minorEastAsia" w:hAnsiTheme="minorHAnsi" w:cstheme="minorBidi"/>
+              <w:noProof/>
+              <w:color w:val="auto"/>
+              <w:sz w:val="22"/>
+              <w:szCs w:val="22"/>
+            </w:rPr>
+          </w:pPr>
+          <w:hyperlink w:anchor="_Toc90303548" w:history="1">
+            <w:r>
+              <w:rPr>
+                <w:rStyle w:val="Hyperlink"/>
+                <w:noProof/>
+              </w:rPr>
               <w:t>Opportunities for Further Analysis</w:t>
             </w:r>
             <w:r>
@@ -1046,7 +1574,7 @@
                 <w:noProof/>
                 <w:webHidden/>
               </w:rPr>
-              <w:instrText xml:space="preserve"> PAGEREF _Toc90223298 \h </w:instrText>
+              <w:instrText xml:space="preserve"> PAGEREF _Toc90303548 \h </w:instrText>
             </w:r>
             <w:r>
               <w:rPr>
@@ -1066,7 +1594,7 @@
                 <w:noProof/>
                 <w:webHidden/>
               </w:rPr>
-              <w:t>21</w:t>
+              <w:t>23</w:t>
             </w:r>
             <w:r>
               <w:rPr>
@@ -1119,7 +1647,7 @@
       <w:pPr>
         <w:pStyle w:val="Heading1"/>
       </w:pPr>
-      <w:bookmarkStart w:id="1" w:name="_Toc90223286"/>
+      <w:bookmarkStart w:id="1" w:name="_Toc90303529"/>
       <w:r>
         <w:lastRenderedPageBreak/>
         <w:t>Breakdown of Roles</w:t>
@@ -1353,7 +1881,7 @@
           <w:szCs w:val="36"/>
         </w:rPr>
       </w:pPr>
-      <w:bookmarkStart w:id="2" w:name="_Toc90223287"/>
+      <w:bookmarkStart w:id="2" w:name="_Toc90303530"/>
       <w:r>
         <w:t>Problem Statement</w:t>
       </w:r>
@@ -1572,7 +2100,7 @@
       <w:pPr>
         <w:pStyle w:val="Heading1"/>
       </w:pPr>
-      <w:bookmarkStart w:id="3" w:name="_Toc90223288"/>
+      <w:bookmarkStart w:id="3" w:name="_Toc90303531"/>
       <w:r>
         <w:t>Data Source</w:t>
       </w:r>
@@ -3374,7 +3902,7 @@
           <w:szCs w:val="36"/>
         </w:rPr>
       </w:pPr>
-      <w:bookmarkStart w:id="4" w:name="_Toc90223289"/>
+      <w:bookmarkStart w:id="4" w:name="_Toc90303532"/>
       <w:r>
         <w:t>Data Preparation/Cleaning</w:t>
       </w:r>
@@ -3498,7 +4026,7 @@
       <w:pPr>
         <w:pStyle w:val="Heading2"/>
       </w:pPr>
-      <w:bookmarkStart w:id="6" w:name="_Toc90223290"/>
+      <w:bookmarkStart w:id="6" w:name="_Toc90303533"/>
       <w:r>
         <w:t>Columns</w:t>
       </w:r>
@@ -4798,7 +5326,7 @@
       <w:pPr>
         <w:pStyle w:val="Heading2"/>
       </w:pPr>
-      <w:bookmarkStart w:id="11" w:name="_Toc90223291"/>
+      <w:bookmarkStart w:id="11" w:name="_Toc90303534"/>
       <w:r>
         <w:t xml:space="preserve">Dealing </w:t>
       </w:r>
@@ -4903,7 +5431,7 @@
       <w:pPr>
         <w:pStyle w:val="Heading2"/>
       </w:pPr>
-      <w:bookmarkStart w:id="12" w:name="_Toc90223292"/>
+      <w:bookmarkStart w:id="12" w:name="_Toc90303535"/>
       <w:r>
         <w:t xml:space="preserve">Dimensionality </w:t>
       </w:r>
@@ -5217,7 +5745,7 @@
       <w:pPr>
         <w:pStyle w:val="Heading2"/>
       </w:pPr>
-      <w:bookmarkStart w:id="13" w:name="_Toc90223293"/>
+      <w:bookmarkStart w:id="13" w:name="_Toc90303536"/>
       <w:r>
         <w:t>Balancing the Distribution of Data</w:t>
       </w:r>
@@ -5296,15 +5824,7 @@
               <w:cnfStyle w:val="100000000000" w:firstRow="1" w:lastRow="0" w:firstColumn="0" w:lastColumn="0" w:oddVBand="0" w:evenVBand="0" w:oddHBand="0" w:evenHBand="0" w:firstRowFirstColumn="0" w:firstRowLastColumn="0" w:lastRowFirstColumn="0" w:lastRowLastColumn="0"/>
             </w:pPr>
             <w:r>
-              <w:t xml:space="preserve"># </w:t>
-            </w:r>
-            <w:proofErr w:type="gramStart"/>
-            <w:r>
-              <w:t>of</w:t>
-            </w:r>
-            <w:proofErr w:type="gramEnd"/>
-            <w:r>
-              <w:t xml:space="preserve"> Original Data Points</w:t>
+              <w:t># of Original Data Points</w:t>
             </w:r>
           </w:p>
         </w:tc>
@@ -5607,7 +6127,7 @@
       <w:pPr>
         <w:pStyle w:val="Heading1"/>
       </w:pPr>
-      <w:bookmarkStart w:id="14" w:name="_Toc90223294"/>
+      <w:bookmarkStart w:id="14" w:name="_Toc90303537"/>
       <w:r>
         <w:t xml:space="preserve">Analysis, </w:t>
       </w:r>
@@ -5652,7 +6172,7 @@
       <w:pPr>
         <w:pStyle w:val="Heading2"/>
       </w:pPr>
-      <w:bookmarkStart w:id="15" w:name="_Toc90223295"/>
+      <w:bookmarkStart w:id="15" w:name="_Toc90303538"/>
       <w:r>
         <w:t>Classification</w:t>
       </w:r>
@@ -6179,7 +6699,7 @@
       <w:pPr>
         <w:pStyle w:val="Heading3"/>
       </w:pPr>
-      <w:bookmarkStart w:id="16" w:name="_Toc90223296"/>
+      <w:bookmarkStart w:id="16" w:name="_Toc90303539"/>
       <w:r>
         <w:t>Naïve Bayes</w:t>
       </w:r>
@@ -6304,7 +6824,7 @@
       <w:pPr>
         <w:pStyle w:val="Heading3"/>
       </w:pPr>
-      <w:bookmarkStart w:id="17" w:name="_Toc90223297"/>
+      <w:bookmarkStart w:id="17" w:name="_Toc90303540"/>
       <w:r>
         <w:t>KNN</w:t>
       </w:r>
@@ -6568,9 +7088,11 @@
       <w:pPr>
         <w:pStyle w:val="Heading3"/>
       </w:pPr>
+      <w:bookmarkStart w:id="18" w:name="_Toc90303541"/>
       <w:r>
         <w:t>Logistic Regression</w:t>
       </w:r>
+      <w:bookmarkEnd w:id="18"/>
     </w:p>
     <w:p>
       <w:r>
@@ -6655,12 +7177,52 @@
     </w:p>
     <w:p>
       <w:pPr>
-        <w:pStyle w:val="Heading4"/>
-      </w:pPr>
+        <w:pStyle w:val="Heading3"/>
+      </w:pPr>
+      <w:bookmarkStart w:id="19" w:name="_Toc90303542"/>
+      <w:r>
+        <w:t xml:space="preserve">Linear </w:t>
+      </w:r>
       <w:r>
         <w:t>SVM</w:t>
       </w:r>
-    </w:p>
+      <w:bookmarkEnd w:id="19"/>
+    </w:p>
+    <w:p>
+      <w:r>
+        <w:t xml:space="preserve">The team attempted to use a Support Vector Machine (SVM) </w:t>
+      </w:r>
+      <w:proofErr w:type="gramStart"/>
+      <w:r>
+        <w:t>classifier, but</w:t>
+      </w:r>
+      <w:proofErr w:type="gramEnd"/>
+      <w:r>
+        <w:t xml:space="preserve"> set its expectations low. SVM often works off a well-defined mapping space; however, we learned from our attempts at dimensionality reduction through PCA that the data does not lend itself well to such interpretations. This is again because most of the features in our dataset </w:t>
+      </w:r>
+      <w:r>
+        <w:t>are binary/categorical.</w:t>
+      </w:r>
+      <w:r>
+        <w:t xml:space="preserve"> </w:t>
+      </w:r>
+    </w:p>
+    <w:p/>
+    <w:p>
+      <w:r>
+        <w:t xml:space="preserve">Still, with proper scaling of the data, SVM can still work in theory. That is, it can still create linear vectors separating data points between 0 and 1. </w:t>
+      </w:r>
+      <w:r>
+        <w:t>Thus, building a linear decision boundary would be possible, but not likely as meaningful as if our features were continuous variables.</w:t>
+      </w:r>
+      <w:r>
+        <w:t xml:space="preserve"> </w:t>
+      </w:r>
+      <w:r>
+        <w:t>In practice, the accuracy of Linear SVM was ~85%. Linear SVM produced the following confusion matrix:</w:t>
+      </w:r>
+    </w:p>
+    <w:p/>
     <w:p>
       <w:pPr>
         <w:jc w:val="center"/>
@@ -6669,6 +7231,7 @@
         <w:rPr>
           <w:noProof/>
         </w:rPr>
+        <w:lastRenderedPageBreak/>
         <w:drawing>
           <wp:inline distT="0" distB="0" distL="0" distR="0" wp14:anchorId="24B26A0D" wp14:editId="73C0C499">
             <wp:extent cx="3410262" cy="2735553"/>
@@ -6733,12 +7296,35 @@
     <w:p/>
     <w:p>
       <w:pPr>
-        <w:pStyle w:val="Heading4"/>
-      </w:pPr>
+        <w:pStyle w:val="Heading3"/>
+      </w:pPr>
+      <w:bookmarkStart w:id="20" w:name="_Toc90303543"/>
       <w:r>
         <w:t>Kernel SVM</w:t>
       </w:r>
-    </w:p>
+      <w:bookmarkEnd w:id="20"/>
+    </w:p>
+    <w:p>
+      <w:r>
+        <w:t xml:space="preserve">Kernel SVM provided the team a bit more flexibility </w:t>
+      </w:r>
+      <w:r>
+        <w:t>in capturing the nuances of binary/categorical data than did Linear SVM. That is, because Kernel SVM allows us to</w:t>
+      </w:r>
+      <w:r>
+        <w:t xml:space="preserve"> use a kernel function to</w:t>
+      </w:r>
+      <w:r>
+        <w:t xml:space="preserve"> project our data into a higher dimensional space, it may be able to better capture the non-linear shape of our data.</w:t>
+      </w:r>
+    </w:p>
+    <w:p/>
+    <w:p>
+      <w:r>
+        <w:t>With that, we used a radial basis function (RBF) kernel to achieve an accuracy of ~84% and the following confusion matrix:</w:t>
+      </w:r>
+    </w:p>
+    <w:p/>
     <w:p>
       <w:pPr>
         <w:jc w:val="center"/>
@@ -6747,7 +7333,6 @@
         <w:rPr>
           <w:noProof/>
         </w:rPr>
-        <w:lastRenderedPageBreak/>
         <w:drawing>
           <wp:inline distT="0" distB="0" distL="0" distR="0" wp14:anchorId="07897C1C" wp14:editId="6FDD19D0">
             <wp:extent cx="3972394" cy="3161811"/>
@@ -6809,15 +7394,67 @@
         </w:drawing>
       </w:r>
     </w:p>
+    <w:p>
+      <w:r>
+        <w:lastRenderedPageBreak/>
+        <w:t xml:space="preserve">With more time, it would be worthwhile to try to define our own kernel function that operates better in a feature space heavily defined by categorical variables. </w:t>
+      </w:r>
+      <w:hyperlink r:id="rId36" w:history="1">
+        <w:r>
+          <w:rPr>
+            <w:rStyle w:val="Hyperlink"/>
+          </w:rPr>
+          <w:t>This paper</w:t>
+        </w:r>
+      </w:hyperlink>
+      <w:r>
+        <w:t xml:space="preserve"> by </w:t>
+      </w:r>
+      <w:r>
+        <w:t>Marco Antonio Villegas Garc</w:t>
+      </w:r>
+      <w:r>
+        <w:t xml:space="preserve">ia lays out an interesting framework to </w:t>
+      </w:r>
+      <w:r>
+        <w:t>build</w:t>
+      </w:r>
+      <w:r>
+        <w:t xml:space="preserve"> a kernel function of that sort.</w:t>
+      </w:r>
+      <w:r>
+        <w:rPr>
+          <w:rStyle w:val="FootnoteReference"/>
+        </w:rPr>
+        <w:footnoteReference w:id="1"/>
+      </w:r>
+    </w:p>
     <w:p/>
     <w:p>
       <w:pPr>
-        <w:pStyle w:val="Heading4"/>
-      </w:pPr>
+        <w:pStyle w:val="Heading3"/>
+      </w:pPr>
+      <w:bookmarkStart w:id="21" w:name="_Toc90303544"/>
       <w:r>
         <w:t>Neural Networks</w:t>
       </w:r>
-    </w:p>
+      <w:bookmarkEnd w:id="21"/>
+    </w:p>
+    <w:p>
+      <w:r>
+        <w:t>The team ran a neural network using a Multi-layer Perceptron (MLP) classifier, incorporating two hidden layers – the first with 20 neurons and the second with 10 neurons.</w:t>
+      </w:r>
+      <w:r>
+        <w:t xml:space="preserve"> With this, we achieved a general accuracy of ~82%.</w:t>
+      </w:r>
+    </w:p>
+    <w:p/>
+    <w:p>
+      <w:r>
+        <w:t>One thing to note is that, unlike other classifiers whose errors were mostly Type II, the Neural Network did a better job balancing Type I and Type II errors.</w:t>
+      </w:r>
+    </w:p>
+    <w:p/>
     <w:p>
       <w:pPr>
         <w:jc w:val="center"/>
@@ -6842,7 +7479,7 @@
                     <pic:cNvPicPr/>
                   </pic:nvPicPr>
                   <pic:blipFill>
-                    <a:blip r:embed="rId36">
+                    <a:blip r:embed="rId37">
                       <a:extLst>
                         <a:ext uri="{28A0092B-C50C-407E-A947-70E740481C1C}">
                           <a14:useLocalDpi xmlns:a14="http://schemas.microsoft.com/office/drawing/2010/main" val="0"/>
@@ -6906,12 +7543,14 @@
     </w:p>
     <w:p>
       <w:pPr>
-        <w:pStyle w:val="Heading4"/>
-      </w:pPr>
+        <w:pStyle w:val="Heading3"/>
+      </w:pPr>
+      <w:bookmarkStart w:id="22" w:name="_Toc90303545"/>
       <w:r>
         <w:lastRenderedPageBreak/>
         <w:t>Decision Tree</w:t>
       </w:r>
+      <w:bookmarkEnd w:id="22"/>
     </w:p>
     <w:p>
       <w:r>
@@ -6989,9 +7628,9 @@
           <w:noProof/>
         </w:rPr>
         <w:drawing>
-          <wp:inline distT="0" distB="0" distL="0" distR="0" wp14:anchorId="54D6CAE6" wp14:editId="4EECA3C1">
-            <wp:extent cx="4422098" cy="4422098"/>
-            <wp:effectExtent l="38100" t="38100" r="86995" b="86995"/>
+          <wp:inline distT="0" distB="0" distL="0" distR="0" wp14:anchorId="54D6CAE6" wp14:editId="6D4BA4A8">
+            <wp:extent cx="5676900" cy="5494510"/>
+            <wp:effectExtent l="57150" t="57150" r="95250" b="87630"/>
             <wp:docPr id="15" name="Picture 15"/>
             <wp:cNvGraphicFramePr>
               <a:graphicFrameLocks xmlns:a="http://schemas.openxmlformats.org/drawingml/2006/main" noChangeAspect="1"/>
@@ -7003,30 +7642,48 @@
                     <pic:cNvPr id="15" name="Picture 15"/>
                     <pic:cNvPicPr/>
                   </pic:nvPicPr>
-                  <pic:blipFill>
-                    <a:blip r:embed="rId37" cstate="print">
+                  <pic:blipFill rotWithShape="1">
+                    <a:blip r:embed="rId38" cstate="print">
                       <a:extLst>
                         <a:ext uri="{28A0092B-C50C-407E-A947-70E740481C1C}">
                           <a14:useLocalDpi xmlns:a14="http://schemas.microsoft.com/office/drawing/2010/main" val="0"/>
                         </a:ext>
                       </a:extLst>
                     </a:blip>
-                    <a:stretch>
-                      <a:fillRect/>
-                    </a:stretch>
+                    <a:srcRect l="10277" t="7504" r="8483" b="13866"/>
+                    <a:stretch/>
                   </pic:blipFill>
-                  <pic:spPr>
+                  <pic:spPr bwMode="auto">
                     <a:xfrm>
                       <a:off x="0" y="0"/>
-                      <a:ext cx="4424869" cy="4424869"/>
+                      <a:ext cx="5685668" cy="5502997"/>
                     </a:xfrm>
                     <a:prstGeom prst="rect">
                       <a:avLst/>
                     </a:prstGeom>
-                    <a:ln>
+                    <a:ln w="9525" cap="flat" cmpd="sng" algn="ctr">
                       <a:solidFill>
-                        <a:schemeClr val="tx1"/>
+                        <a:sysClr val="windowText" lastClr="000000"/>
                       </a:solidFill>
+                      <a:prstDash val="solid"/>
+                      <a:round/>
+                      <a:headEnd type="none" w="med" len="med"/>
+                      <a:tailEnd type="none" w="med" len="med"/>
+                      <a:extLst>
+                        <a:ext uri="{C807C97D-BFC1-408E-A445-0C87EB9F89A2}">
+                          <ask:lineSketchStyleProps xmlns:ask="http://schemas.microsoft.com/office/drawing/2018/sketchyshapes" sd="0">
+                            <a:custGeom>
+                              <a:avLst/>
+                              <a:gdLst/>
+                              <a:ahLst/>
+                              <a:cxnLst/>
+                              <a:rect l="0" t="0" r="0" b="0"/>
+                              <a:pathLst/>
+                            </a:custGeom>
+                            <ask:type/>
+                          </ask:lineSketchStyleProps>
+                        </a:ext>
+                      </a:extLst>
                     </a:ln>
                     <a:effectLst>
                       <a:outerShdw blurRad="50800" dist="38100" dir="2700000" algn="tl" rotWithShape="0">
@@ -7035,6 +7692,11 @@
                         </a:prstClr>
                       </a:outerShdw>
                     </a:effectLst>
+                    <a:extLst>
+                      <a:ext uri="{53640926-AAD7-44D8-BBD7-CCE9431645EC}">
+                        <a14:shadowObscured xmlns:a14="http://schemas.microsoft.com/office/drawing/2010/main"/>
+                      </a:ext>
+                    </a:extLst>
                   </pic:spPr>
                 </pic:pic>
               </a:graphicData>
@@ -7068,12 +7730,14 @@
     </w:p>
     <w:p>
       <w:pPr>
-        <w:pStyle w:val="Heading4"/>
-      </w:pPr>
+        <w:pStyle w:val="Heading3"/>
+      </w:pPr>
+      <w:bookmarkStart w:id="23" w:name="_Toc90303546"/>
       <w:r>
         <w:lastRenderedPageBreak/>
         <w:t>Random Forest</w:t>
       </w:r>
+      <w:bookmarkEnd w:id="23"/>
     </w:p>
     <w:p>
       <w:r>
@@ -7105,7 +7769,7 @@
                     <pic:cNvPicPr/>
                   </pic:nvPicPr>
                   <pic:blipFill>
-                    <a:blip r:embed="rId38"/>
+                    <a:blip r:embed="rId39"/>
                     <a:stretch>
                       <a:fillRect/>
                     </a:stretch>
@@ -7173,7 +7837,7 @@
                     <pic:cNvPicPr/>
                   </pic:nvPicPr>
                   <pic:blipFill>
-                    <a:blip r:embed="rId39"/>
+                    <a:blip r:embed="rId40"/>
                     <a:stretch>
                       <a:fillRect/>
                     </a:stretch>
@@ -7256,7 +7920,7 @@
                     <pic:cNvPicPr/>
                   </pic:nvPicPr>
                   <pic:blipFill>
-                    <a:blip r:embed="rId40"/>
+                    <a:blip r:embed="rId41"/>
                     <a:stretch>
                       <a:fillRect/>
                     </a:stretch>
@@ -7401,7 +8065,7 @@
                     <pic:cNvPicPr/>
                   </pic:nvPicPr>
                   <pic:blipFill>
-                    <a:blip r:embed="rId41"/>
+                    <a:blip r:embed="rId42"/>
                     <a:stretch>
                       <a:fillRect/>
                     </a:stretch>
@@ -7473,7 +8137,7 @@
                     <pic:cNvPicPr/>
                   </pic:nvPicPr>
                   <pic:blipFill rotWithShape="1">
-                    <a:blip r:embed="rId42">
+                    <a:blip r:embed="rId43">
                       <a:extLst>
                         <a:ext uri="{28A0092B-C50C-407E-A947-70E740481C1C}">
                           <a14:useLocalDpi xmlns:a14="http://schemas.microsoft.com/office/drawing/2010/main" val="0"/>
@@ -7532,7 +8196,7 @@
                     <pic:cNvPicPr/>
                   </pic:nvPicPr>
                   <pic:blipFill>
-                    <a:blip r:embed="rId43" cstate="print">
+                    <a:blip r:embed="rId44" cstate="print">
                       <a:extLst>
                         <a:ext uri="{28A0092B-C50C-407E-A947-70E740481C1C}">
                           <a14:useLocalDpi xmlns:a14="http://schemas.microsoft.com/office/drawing/2010/main" val="0"/>
@@ -7562,15 +8226,35 @@
     <w:p/>
     <w:p>
       <w:pPr>
-        <w:pStyle w:val="Heading3"/>
-      </w:pPr>
+        <w:pStyle w:val="Heading2"/>
+      </w:pPr>
+      <w:bookmarkStart w:id="24" w:name="_Toc90303547"/>
       <w:r>
         <w:t>An Example</w:t>
       </w:r>
-    </w:p>
-    <w:p>
-      <w:r>
-        <w:t>What does all this mean? Well, let’s use Random Forest on two dogs:</w:t>
+      <w:bookmarkEnd w:id="24"/>
+    </w:p>
+    <w:p>
+      <w:r>
+        <w:t>What does all this mean? Well, let’s use</w:t>
+      </w:r>
+      <w:r>
+        <w:t xml:space="preserve"> our best classifier,</w:t>
+      </w:r>
+      <w:r>
+        <w:t xml:space="preserve"> Random Forest</w:t>
+      </w:r>
+      <w:r>
+        <w:t>,</w:t>
+      </w:r>
+      <w:r>
+        <w:t xml:space="preserve"> </w:t>
+      </w:r>
+      <w:r>
+        <w:t>two predict whether the following two dogs will be returned</w:t>
+      </w:r>
+      <w:r>
+        <w:t>:</w:t>
       </w:r>
     </w:p>
     <w:p>
@@ -7606,7 +8290,7 @@
                     </pic:cNvPicPr>
                   </pic:nvPicPr>
                   <pic:blipFill rotWithShape="1">
-                    <a:blip r:embed="rId44" cstate="print">
+                    <a:blip r:embed="rId45" cstate="print">
                       <a:extLst>
                         <a:ext uri="{28A0092B-C50C-407E-A947-70E740481C1C}">
                           <a14:useLocalDpi xmlns:a14="http://schemas.microsoft.com/office/drawing/2010/main" val="0"/>
@@ -7655,12 +8339,24 @@
           <w:numId w:val="6"/>
         </w:numPr>
       </w:pPr>
-      <w:hyperlink r:id="rId45" w:history="1">
+      <w:hyperlink r:id="rId46" w:history="1">
         <w:r>
           <w:rPr>
             <w:rStyle w:val="Hyperlink"/>
           </w:rPr>
-          <w:t>Zach</w:t>
+          <w:t>Z</w:t>
+        </w:r>
+        <w:r>
+          <w:rPr>
+            <w:rStyle w:val="Hyperlink"/>
+          </w:rPr>
+          <w:t>a</w:t>
+        </w:r>
+        <w:r>
+          <w:rPr>
+            <w:rStyle w:val="Hyperlink"/>
+          </w:rPr>
+          <w:t>ch</w:t>
         </w:r>
       </w:hyperlink>
       <w:r>
@@ -7684,7 +8380,7 @@
       <w:pPr>
         <w:pStyle w:val="ListParagraph"/>
         <w:numPr>
-          <w:ilvl w:val="1"/>
+          <w:ilvl w:val="3"/>
           <w:numId w:val="6"/>
         </w:numPr>
       </w:pPr>
@@ -7696,7 +8392,7 @@
       <w:pPr>
         <w:pStyle w:val="ListParagraph"/>
         <w:numPr>
-          <w:ilvl w:val="1"/>
+          <w:ilvl w:val="3"/>
           <w:numId w:val="6"/>
         </w:numPr>
       </w:pPr>
@@ -7711,7 +8407,7 @@
       <w:pPr>
         <w:pStyle w:val="ListParagraph"/>
         <w:numPr>
-          <w:ilvl w:val="1"/>
+          <w:ilvl w:val="3"/>
           <w:numId w:val="6"/>
         </w:numPr>
       </w:pPr>
@@ -7719,6 +8415,21 @@
         <w:t>Age (days): 1460</w:t>
       </w:r>
     </w:p>
+    <w:p>
+      <w:pPr>
+        <w:pStyle w:val="ListParagraph"/>
+        <w:numPr>
+          <w:ilvl w:val="3"/>
+          <w:numId w:val="6"/>
+        </w:numPr>
+      </w:pPr>
+      <w:r>
+        <w:t xml:space="preserve">Breed: </w:t>
+      </w:r>
+      <w:r>
+        <w:t>American Staffordshire Terrier Mix</w:t>
+      </w:r>
+    </w:p>
     <w:p/>
     <w:p>
       <w:pPr>
@@ -7740,13 +8451,6 @@
           <w:color w:val="auto"/>
         </w:rPr>
         <w:instrText xml:space="preserve"> INCLUDEPICTURE "https://dl5zpyw5k3jeb.cloudfront.net/photos/pets/27904783/1/?bust=1462878747&amp;width=720" \* MERGEFORMATINET </w:instrText>
-      </w:r>
-      <w:r>
-        <w:rPr>
-          <w:rFonts w:ascii="Times New Roman" w:hAnsi="Times New Roman"/>
-          <w:color w:val="auto"/>
-        </w:rPr>
-        <w:fldChar w:fldCharType="separate"/>
       </w:r>
       <w:r>
         <w:rPr>
@@ -7787,7 +8491,7 @@
                     </pic:cNvPicPr>
                   </pic:nvPicPr>
                   <pic:blipFill>
-                    <a:blip r:embed="rId46" cstate="print">
+                    <a:blip r:embed="rId47" cstate="print">
                       <a:extLst>
                         <a:ext uri="{28A0092B-C50C-407E-A947-70E740481C1C}">
                           <a14:useLocalDpi xmlns:a14="http://schemas.microsoft.com/office/drawing/2010/main" val="0"/>
@@ -7833,7 +8537,7 @@
           <w:numId w:val="6"/>
         </w:numPr>
       </w:pPr>
-      <w:hyperlink r:id="rId47" w:history="1">
+      <w:hyperlink r:id="rId48" w:history="1">
         <w:r>
           <w:rPr>
             <w:rStyle w:val="Hyperlink"/>
@@ -7862,7 +8566,7 @@
       <w:pPr>
         <w:pStyle w:val="ListParagraph"/>
         <w:numPr>
-          <w:ilvl w:val="1"/>
+          <w:ilvl w:val="3"/>
           <w:numId w:val="6"/>
         </w:numPr>
       </w:pPr>
@@ -7874,7 +8578,7 @@
       <w:pPr>
         <w:pStyle w:val="ListParagraph"/>
         <w:numPr>
-          <w:ilvl w:val="1"/>
+          <w:ilvl w:val="3"/>
           <w:numId w:val="6"/>
         </w:numPr>
       </w:pPr>
@@ -7886,7 +8590,7 @@
       <w:pPr>
         <w:pStyle w:val="ListParagraph"/>
         <w:numPr>
-          <w:ilvl w:val="1"/>
+          <w:ilvl w:val="3"/>
           <w:numId w:val="6"/>
         </w:numPr>
       </w:pPr>
@@ -7896,6 +8600,18 @@
     </w:p>
     <w:p>
       <w:pPr>
+        <w:pStyle w:val="ListParagraph"/>
+        <w:numPr>
+          <w:ilvl w:val="3"/>
+          <w:numId w:val="6"/>
+        </w:numPr>
+      </w:pPr>
+      <w:r>
+        <w:t>Breed: Shepherd</w:t>
+      </w:r>
+    </w:p>
+    <w:p>
+      <w:pPr>
         <w:rPr>
           <w:rFonts w:ascii="Times New Roman" w:hAnsi="Times New Roman"/>
           <w:color w:val="auto"/>
@@ -7922,13 +8638,6 @@
           <w:rFonts w:ascii="Times New Roman" w:hAnsi="Times New Roman"/>
           <w:color w:val="auto"/>
         </w:rPr>
-        <w:fldChar w:fldCharType="separate"/>
-      </w:r>
-      <w:r>
-        <w:rPr>
-          <w:rFonts w:ascii="Times New Roman" w:hAnsi="Times New Roman"/>
-          <w:color w:val="auto"/>
-        </w:rPr>
         <w:fldChar w:fldCharType="end"/>
       </w:r>
     </w:p>
@@ -7949,7 +8658,17 @@
         <w:t xml:space="preserve"> is predicted as being ‘not returned'.</w:t>
       </w:r>
       <w:r>
-        <w:t xml:space="preserve"> This aligns exactly with the results of the two dogs. Even so,</w:t>
+        <w:t xml:space="preserve"> This aligns </w:t>
+      </w:r>
+      <w:r>
+        <w:lastRenderedPageBreak/>
+        <w:t>with the</w:t>
+      </w:r>
+      <w:r>
+        <w:t xml:space="preserve"> true</w:t>
+      </w:r>
+      <w:r>
+        <w:t xml:space="preserve"> results of the two dogs. Even so,</w:t>
       </w:r>
       <w:r>
         <w:t xml:space="preserve"> </w:t>
@@ -7973,34 +8692,57 @@
         <w:t xml:space="preserve"> Earlier we saw th</w:t>
       </w:r>
       <w:r>
-        <w:t xml:space="preserve">at the variable `BULLY_SCREEN` and `BULLY_WARNING` played a strong role in the classification models. Zach was, in fact, returned for a ‘Facial Bite’. We can see this reflected in his behavioral notes </w:t>
-      </w:r>
-      <w:r>
-        <w:lastRenderedPageBreak/>
-        <w:t>(`</w:t>
+        <w:t xml:space="preserve">at the variable `BULLY_SCREEN` and `BULLY_WARNING` played a strong role in the classification models. Zach was, in fact, returned </w:t>
+      </w:r>
+      <w:r>
+        <w:t>due to</w:t>
+      </w:r>
+      <w:r>
+        <w:t xml:space="preserve"> a ‘Facial Bite’. We can see this reflected in his behavioral notes (`</w:t>
       </w:r>
       <w:proofErr w:type="spellStart"/>
       <w:r>
+        <w:rPr>
+          <w:highlight w:val="lightGray"/>
+        </w:rPr>
         <w:t>num_behav_issues</w:t>
       </w:r>
       <w:proofErr w:type="spellEnd"/>
       <w:r>
-        <w:t xml:space="preserve"> = 6`) and him being marked for a bully screen (`BULLY_SCREEN = 1`)</w:t>
+        <w:rPr>
+          <w:highlight w:val="lightGray"/>
+        </w:rPr>
+        <w:t xml:space="preserve"> = 6</w:t>
+      </w:r>
+      <w:r>
+        <w:t>`) and him being marked for a bully screen (`</w:t>
+      </w:r>
+      <w:r>
+        <w:rPr>
+          <w:highlight w:val="lightGray"/>
+        </w:rPr>
+        <w:t>BULLY_SCREEN = 1</w:t>
+      </w:r>
+      <w:r>
+        <w:t>`)</w:t>
       </w:r>
       <w:r>
         <w:t>.</w:t>
       </w:r>
+      <w:r>
+        <w:t xml:space="preserve"> Cajun, on the other hand, had minimal behavioral issues reported and was not screened or warned as a bully. Thus, the model did a good job in correctly predicting the results of these two.</w:t>
+      </w:r>
     </w:p>
     <w:p/>
     <w:p>
       <w:pPr>
-        <w:pStyle w:val="Heading2"/>
-      </w:pPr>
-      <w:bookmarkStart w:id="18" w:name="_Toc90223298"/>
+        <w:pStyle w:val="Heading1"/>
+      </w:pPr>
+      <w:bookmarkStart w:id="25" w:name="_Toc90303548"/>
       <w:r>
         <w:t>Opportunities for Further Analysis</w:t>
       </w:r>
-      <w:bookmarkEnd w:id="18"/>
+      <w:bookmarkEnd w:id="25"/>
     </w:p>
     <w:p>
       <w:pPr>
@@ -8060,13 +8802,19 @@
         <w:t xml:space="preserve">solely </w:t>
       </w:r>
       <w:r>
-        <w:t>attributable to the dog. However, that assumption is false. Attributes of the dog only make up half of the picture when an adoption (and subsequent return) takes place. The other half of the picture lies on the shoulders of the adopter: the individual/family adopting the dog.</w:t>
+        <w:t xml:space="preserve">attributable to the dog. However, </w:t>
+      </w:r>
+      <w:r>
+        <w:t>a</w:t>
+      </w:r>
+      <w:r>
+        <w:t>ttributes of the dog only make up half of the picture when an adoption (and subsequent return) takes place. The other half of the picture lies on the shoulders of the adopter: the individual/family adopting the dog.</w:t>
       </w:r>
     </w:p>
     <w:p/>
     <w:p>
       <w:r>
-        <w:t xml:space="preserve">The animal rescue also tracks extensive details and features about the adopters (largely collected from a thorough </w:t>
+        <w:t xml:space="preserve">The animal rescue tracks extensive details and features about the adopters (largely collected from a thorough </w:t>
       </w:r>
       <w:proofErr w:type="gramStart"/>
       <w:r>
@@ -8074,7 +8822,108 @@
       </w:r>
       <w:proofErr w:type="gramEnd"/>
       <w:r>
-        <w:t xml:space="preserve"> interview and accompanying questionnaire) to better understand the individuals adopting the dogs. As is sometimes the case, the reason a dog is returned may be because of the adopter: a lack of experience with adoptions, an inability to train a dog, an allergy that they did not know existed, etc. To complete a thorough analysis, we would try to incorporate these features to better make predictions.</w:t>
+        <w:t xml:space="preserve"> interview and accompanying questionnaire) to better understand the individuals adopting the dogs. As is sometimes the case, the reason a dog is returned may be because of the adopter: a lack of experience with adoptions, an inability to train a dog, an allergy that they did not know existed, etc. To complete a thorough analysis, we would try to </w:t>
+      </w:r>
+      <w:r>
+        <w:rPr>
+          <w:b/>
+          <w:bCs/>
+        </w:rPr>
+        <w:t xml:space="preserve">incorporate these features </w:t>
+      </w:r>
+      <w:r>
+        <w:rPr>
+          <w:b/>
+          <w:bCs/>
+        </w:rPr>
+        <w:t xml:space="preserve">about the adopter </w:t>
+      </w:r>
+      <w:r>
+        <w:rPr>
+          <w:b/>
+          <w:bCs/>
+        </w:rPr>
+        <w:t>to better make predictions</w:t>
+      </w:r>
+      <w:r>
+        <w:t>.</w:t>
+      </w:r>
+    </w:p>
+    <w:p/>
+    <w:p>
+      <w:r>
+        <w:t xml:space="preserve">In terms of preparing our data, we likely could have employed </w:t>
+      </w:r>
+      <w:r>
+        <w:rPr>
+          <w:b/>
+          <w:bCs/>
+        </w:rPr>
+        <w:t>feature selection methods like LASSO regression</w:t>
+      </w:r>
+      <w:r>
+        <w:t xml:space="preserve"> to determine which features are meaningful and which ones are redundant</w:t>
+      </w:r>
+      <w:r>
+        <w:t xml:space="preserve"> (</w:t>
+      </w:r>
+      <w:proofErr w:type="gramStart"/>
+      <w:r>
+        <w:t>i.e.</w:t>
+      </w:r>
+      <w:proofErr w:type="gramEnd"/>
+      <w:r>
+        <w:t xml:space="preserve"> highly correlated)</w:t>
+      </w:r>
+      <w:r>
+        <w:t>. The way the features were built leads us to believe that inclusion of some of the features increases how overfit the models are; removing some of them (like the medical issues or behavioral issues) would likely not seriously degrade the performance of the models used.</w:t>
+      </w:r>
+    </w:p>
+    <w:p/>
+    <w:p>
+      <w:r>
+        <w:t xml:space="preserve">Additionally, </w:t>
+      </w:r>
+      <w:r>
+        <w:t>the results of this project</w:t>
+      </w:r>
+      <w:r>
+        <w:t xml:space="preserve"> would be most beneficial to the animal rescue if there were a way to </w:t>
+      </w:r>
+      <w:r>
+        <w:rPr>
+          <w:b/>
+          <w:bCs/>
+        </w:rPr>
+        <w:t>act on the results of the model</w:t>
+      </w:r>
+      <w:r>
+        <w:t xml:space="preserve">. That is, if the model identifies a dog will be returned, can we alert the animal rescue so they can follow-up with the family and provide better resources to ensure the dog happily remains adopted? There are programmatic ways of doing </w:t>
+      </w:r>
+      <w:proofErr w:type="gramStart"/>
+      <w:r>
+        <w:t>so, but</w:t>
+      </w:r>
+      <w:proofErr w:type="gramEnd"/>
+      <w:r>
+        <w:t xml:space="preserve"> finding a method that can work in near-real-time </w:t>
+      </w:r>
+      <w:r>
+        <w:t xml:space="preserve">(and, most importantly, before a dog is actually returned) </w:t>
+      </w:r>
+      <w:r>
+        <w:t xml:space="preserve">would require a bit more software engineering and likely a bit of </w:t>
+      </w:r>
+      <w:proofErr w:type="spellStart"/>
+      <w:r>
+        <w:t>webscraping</w:t>
+      </w:r>
+      <w:proofErr w:type="spellEnd"/>
+      <w:r>
+        <w:t xml:space="preserve"> </w:t>
+      </w:r>
+      <w:r>
+        <w:t xml:space="preserve">than we initially implemented for this project. </w:t>
       </w:r>
     </w:p>
     <w:sectPr>
@@ -8088,7 +8937,7 @@
 </file>
 
 <file path=word/comments.xml><?xml version="1.0" encoding="utf-8"?>
-<w:comments xmlns:wpc="http://schemas.microsoft.com/office/word/2010/wordprocessingCanvas" xmlns:cx="http://schemas.microsoft.com/office/drawing/2014/chartex" xmlns:cx1="http://schemas.microsoft.com/office/drawing/2015/9/8/chartex" xmlns:cx2="http://schemas.microsoft.com/office/drawing/2015/10/21/chartex" xmlns:cx3="http://schemas.microsoft.com/office/drawing/2016/5/9/chartex" xmlns:cx4="http://schemas.microsoft.com/office/drawing/2016/5/10/chartex" xmlns:cx5="http://schemas.microsoft.com/office/drawing/2016/5/11/chartex" xmlns:cx6="http://schemas.microsoft.com/office/drawing/2016/5/12/chartex" xmlns:cx7="http://schemas.microsoft.com/office/drawing/2016/5/13/chartex" xmlns:cx8="http://schemas.microsoft.com/office/drawing/2016/5/14/chartex" xmlns:mc="http://schemas.openxmlformats.org/markup-compatibility/2006" xmlns:aink="http://schemas.microsoft.com/office/drawing/2016/ink" xmlns:am3d="http://schemas.microsoft.com/office/drawing/2017/model3d" xmlns:o="urn:schemas-microsoft-com:office:office" xmlns:r="http://schemas.openxmlformats.org/officeDocument/2006/relationships" xmlns:m="http://schemas.openxmlformats.org/officeDocument/2006/math" xmlns:v="urn:schemas-microsoft-com:vml" xmlns:wp14="http://schemas.microsoft.com/office/word/2010/wordprocessingDrawing" xmlns:wp="http://schemas.openxmlformats.org/drawingml/2006/wordprocessingDrawing" xmlns:w10="urn:schemas-microsoft-com:office:word" xmlns:w="http://schemas.openxmlformats.org/wordprocessingml/2006/main" xmlns:w14="http://schemas.microsoft.com/office/word/2010/wordml" xmlns:w15="http://schemas.microsoft.com/office/word/2012/wordml" xmlns:w16cex="http://schemas.microsoft.com/office/word/2018/wordml/cex" xmlns:w16cid="http://schemas.microsoft.com/office/word/2016/wordml/cid" xmlns:w16="http://schemas.microsoft.com/office/word/2018/wordml" xmlns:w16sdtdh="http://schemas.microsoft.com/office/word/2020/wordml/sdtdatahash" xmlns:w16se="http://schemas.microsoft.com/office/word/2015/wordml/symex" xmlns:wpg="http://schemas.microsoft.com/office/word/2010/wordprocessingGroup" xmlns:wpi="http://schemas.microsoft.com/office/word/2010/wordprocessingInk" xmlns:wne="http://schemas.microsoft.com/office/word/2006/wordml" xmlns:wps="http://schemas.microsoft.com/office/word/2010/wordprocessingShape" mc:Ignorable="w14 w15 w16se w16cid w16 w16cex w16sdtdh wp14">
+<w:comments xmlns:wpc="http://schemas.microsoft.com/office/word/2010/wordprocessingCanvas" xmlns:cx="http://schemas.microsoft.com/office/drawing/2014/chartex" xmlns:cx1="http://schemas.microsoft.com/office/drawing/2015/9/8/chartex" xmlns:cx2="http://schemas.microsoft.com/office/drawing/2015/10/21/chartex" xmlns:cx3="http://schemas.microsoft.com/office/drawing/2016/5/9/chartex" xmlns:cx4="http://schemas.microsoft.com/office/drawing/2016/5/10/chartex" xmlns:cx5="http://schemas.microsoft.com/office/drawing/2016/5/11/chartex" xmlns:cx6="http://schemas.microsoft.com/office/drawing/2016/5/12/chartex" xmlns:cx7="http://schemas.microsoft.com/office/drawing/2016/5/13/chartex" xmlns:cx8="http://schemas.microsoft.com/office/drawing/2016/5/14/chartex" xmlns:mc="http://schemas.openxmlformats.org/markup-compatibility/2006" xmlns:aink="http://schemas.microsoft.com/office/drawing/2016/ink" xmlns:am3d="http://schemas.microsoft.com/office/drawing/2017/model3d" xmlns:o="urn:schemas-microsoft-com:office:office" xmlns:r="http://schemas.openxmlformats.org/officeDocument/2006/relationships" xmlns:m="http://schemas.openxmlformats.org/officeDocument/2006/math" xmlns:v="urn:schemas-microsoft-com:vml" xmlns:wp14="http://schemas.microsoft.com/office/word/2010/wordprocessingDrawing" xmlns:wp="http://schemas.openxmlformats.org/drawingml/2006/wordprocessingDrawing" xmlns:w10="urn:schemas-microsoft-com:office:word" xmlns:w="http://schemas.openxmlformats.org/wordprocessingml/2006/main" xmlns:w14="http://schemas.microsoft.com/office/word/2010/wordml" xmlns:w15="http://schemas.microsoft.com/office/word/2012/wordml" xmlns:w16cex="http://schemas.microsoft.com/office/word/2018/wordml/cex" xmlns:w16cid="http://schemas.microsoft.com/office/word/2016/wordml/cid" xmlns:w16="http://schemas.microsoft.com/office/word/2018/wordml" xmlns:w16se="http://schemas.microsoft.com/office/word/2015/wordml/symex" xmlns:wpg="http://schemas.microsoft.com/office/word/2010/wordprocessingGroup" xmlns:wpi="http://schemas.microsoft.com/office/word/2010/wordprocessingInk" xmlns:wne="http://schemas.microsoft.com/office/word/2006/wordml" xmlns:wps="http://schemas.microsoft.com/office/word/2010/wordprocessingShape" mc:Ignorable="w14 w15 w16se w16cid w16 w16cex wp14">
   <w:comment w:id="5" w:author="Justin Schulberg" w:date="2021-12-03T20:47:00Z" w:initials="JS">
     <w:p>
       <w:pPr>
@@ -8141,7 +8990,7 @@
 </file>
 
 <file path=word/commentsExtended.xml><?xml version="1.0" encoding="utf-8"?>
-<w15:commentsEx xmlns:wpc="http://schemas.microsoft.com/office/word/2010/wordprocessingCanvas" xmlns:cx="http://schemas.microsoft.com/office/drawing/2014/chartex" xmlns:cx1="http://schemas.microsoft.com/office/drawing/2015/9/8/chartex" xmlns:cx2="http://schemas.microsoft.com/office/drawing/2015/10/21/chartex" xmlns:cx3="http://schemas.microsoft.com/office/drawing/2016/5/9/chartex" xmlns:cx4="http://schemas.microsoft.com/office/drawing/2016/5/10/chartex" xmlns:cx5="http://schemas.microsoft.com/office/drawing/2016/5/11/chartex" xmlns:cx6="http://schemas.microsoft.com/office/drawing/2016/5/12/chartex" xmlns:cx7="http://schemas.microsoft.com/office/drawing/2016/5/13/chartex" xmlns:cx8="http://schemas.microsoft.com/office/drawing/2016/5/14/chartex" xmlns:mc="http://schemas.openxmlformats.org/markup-compatibility/2006" xmlns:aink="http://schemas.microsoft.com/office/drawing/2016/ink" xmlns:am3d="http://schemas.microsoft.com/office/drawing/2017/model3d" xmlns:o="urn:schemas-microsoft-com:office:office" xmlns:r="http://schemas.openxmlformats.org/officeDocument/2006/relationships" xmlns:m="http://schemas.openxmlformats.org/officeDocument/2006/math" xmlns:v="urn:schemas-microsoft-com:vml" xmlns:wp14="http://schemas.microsoft.com/office/word/2010/wordprocessingDrawing" xmlns:wp="http://schemas.openxmlformats.org/drawingml/2006/wordprocessingDrawing" xmlns:w10="urn:schemas-microsoft-com:office:word" xmlns:w="http://schemas.openxmlformats.org/wordprocessingml/2006/main" xmlns:w14="http://schemas.microsoft.com/office/word/2010/wordml" xmlns:w15="http://schemas.microsoft.com/office/word/2012/wordml" xmlns:w16cex="http://schemas.microsoft.com/office/word/2018/wordml/cex" xmlns:w16cid="http://schemas.microsoft.com/office/word/2016/wordml/cid" xmlns:w16="http://schemas.microsoft.com/office/word/2018/wordml" xmlns:w16sdtdh="http://schemas.microsoft.com/office/word/2020/wordml/sdtdatahash" xmlns:w16se="http://schemas.microsoft.com/office/word/2015/wordml/symex" xmlns:wpg="http://schemas.microsoft.com/office/word/2010/wordprocessingGroup" xmlns:wpi="http://schemas.microsoft.com/office/word/2010/wordprocessingInk" xmlns:wne="http://schemas.microsoft.com/office/word/2006/wordml" xmlns:wps="http://schemas.microsoft.com/office/word/2010/wordprocessingShape" mc:Ignorable="w14 w15 w16se w16cid w16 w16cex w16sdtdh wp14">
+<w15:commentsEx xmlns:wpc="http://schemas.microsoft.com/office/word/2010/wordprocessingCanvas" xmlns:cx="http://schemas.microsoft.com/office/drawing/2014/chartex" xmlns:cx1="http://schemas.microsoft.com/office/drawing/2015/9/8/chartex" xmlns:cx2="http://schemas.microsoft.com/office/drawing/2015/10/21/chartex" xmlns:cx3="http://schemas.microsoft.com/office/drawing/2016/5/9/chartex" xmlns:cx4="http://schemas.microsoft.com/office/drawing/2016/5/10/chartex" xmlns:cx5="http://schemas.microsoft.com/office/drawing/2016/5/11/chartex" xmlns:cx6="http://schemas.microsoft.com/office/drawing/2016/5/12/chartex" xmlns:cx7="http://schemas.microsoft.com/office/drawing/2016/5/13/chartex" xmlns:cx8="http://schemas.microsoft.com/office/drawing/2016/5/14/chartex" xmlns:mc="http://schemas.openxmlformats.org/markup-compatibility/2006" xmlns:aink="http://schemas.microsoft.com/office/drawing/2016/ink" xmlns:am3d="http://schemas.microsoft.com/office/drawing/2017/model3d" xmlns:o="urn:schemas-microsoft-com:office:office" xmlns:r="http://schemas.openxmlformats.org/officeDocument/2006/relationships" xmlns:m="http://schemas.openxmlformats.org/officeDocument/2006/math" xmlns:v="urn:schemas-microsoft-com:vml" xmlns:wp14="http://schemas.microsoft.com/office/word/2010/wordprocessingDrawing" xmlns:wp="http://schemas.openxmlformats.org/drawingml/2006/wordprocessingDrawing" xmlns:w10="urn:schemas-microsoft-com:office:word" xmlns:w="http://schemas.openxmlformats.org/wordprocessingml/2006/main" xmlns:w14="http://schemas.microsoft.com/office/word/2010/wordml" xmlns:w15="http://schemas.microsoft.com/office/word/2012/wordml" xmlns:w16cex="http://schemas.microsoft.com/office/word/2018/wordml/cex" xmlns:w16cid="http://schemas.microsoft.com/office/word/2016/wordml/cid" xmlns:w16="http://schemas.microsoft.com/office/word/2018/wordml" xmlns:w16se="http://schemas.microsoft.com/office/word/2015/wordml/symex" xmlns:wpg="http://schemas.microsoft.com/office/word/2010/wordprocessingGroup" xmlns:wpi="http://schemas.microsoft.com/office/word/2010/wordprocessingInk" xmlns:wne="http://schemas.microsoft.com/office/word/2006/wordml" xmlns:wps="http://schemas.microsoft.com/office/word/2010/wordprocessingShape" mc:Ignorable="w14 w15 w16se w16cid w16 w16cex wp14">
   <w15:commentEx w15:paraId="631E8136" w15:done="0"/>
   <w15:commentEx w15:paraId="29A00AA5" w15:done="0"/>
   <w15:commentEx w15:paraId="6384F462" w15:paraIdParent="29A00AA5" w15:done="0"/>
@@ -8149,7 +8998,7 @@
 </file>
 
 <file path=word/commentsExtensible.xml><?xml version="1.0" encoding="utf-8"?>
-<w16cex:commentsExtensible xmlns:wpc="http://schemas.microsoft.com/office/word/2010/wordprocessingCanvas" xmlns:cx="http://schemas.microsoft.com/office/drawing/2014/chartex" xmlns:cx1="http://schemas.microsoft.com/office/drawing/2015/9/8/chartex" xmlns:cx2="http://schemas.microsoft.com/office/drawing/2015/10/21/chartex" xmlns:cx3="http://schemas.microsoft.com/office/drawing/2016/5/9/chartex" xmlns:cx4="http://schemas.microsoft.com/office/drawing/2016/5/10/chartex" xmlns:cx5="http://schemas.microsoft.com/office/drawing/2016/5/11/chartex" xmlns:cx6="http://schemas.microsoft.com/office/drawing/2016/5/12/chartex" xmlns:cx7="http://schemas.microsoft.com/office/drawing/2016/5/13/chartex" xmlns:cx8="http://schemas.microsoft.com/office/drawing/2016/5/14/chartex" xmlns:mc="http://schemas.openxmlformats.org/markup-compatibility/2006" xmlns:aink="http://schemas.microsoft.com/office/drawing/2016/ink" xmlns:am3d="http://schemas.microsoft.com/office/drawing/2017/model3d" xmlns:o="urn:schemas-microsoft-com:office:office" xmlns:r="http://schemas.openxmlformats.org/officeDocument/2006/relationships" xmlns:m="http://schemas.openxmlformats.org/officeDocument/2006/math" xmlns:v="urn:schemas-microsoft-com:vml" xmlns:wp14="http://schemas.microsoft.com/office/word/2010/wordprocessingDrawing" xmlns:wp="http://schemas.openxmlformats.org/drawingml/2006/wordprocessingDrawing" xmlns:w10="urn:schemas-microsoft-com:office:word" xmlns:w="http://schemas.openxmlformats.org/wordprocessingml/2006/main" xmlns:w14="http://schemas.microsoft.com/office/word/2010/wordml" xmlns:w15="http://schemas.microsoft.com/office/word/2012/wordml" xmlns:w16cex="http://schemas.microsoft.com/office/word/2018/wordml/cex" xmlns:w16cid="http://schemas.microsoft.com/office/word/2016/wordml/cid" xmlns:w16="http://schemas.microsoft.com/office/word/2018/wordml" xmlns:w16sdtdh="http://schemas.microsoft.com/office/word/2020/wordml/sdtdatahash" xmlns:w16se="http://schemas.microsoft.com/office/word/2015/wordml/symex" xmlns:wpg="http://schemas.microsoft.com/office/word/2010/wordprocessingGroup" xmlns:wpi="http://schemas.microsoft.com/office/word/2010/wordprocessingInk" xmlns:wne="http://schemas.microsoft.com/office/word/2006/wordml" xmlns:wps="http://schemas.microsoft.com/office/word/2010/wordprocessingShape" mc:Ignorable="w14 w15 w16se w16cid w16 w16cex w16sdtdh wp14">
+<w16cex:commentsExtensible xmlns:wpc="http://schemas.microsoft.com/office/word/2010/wordprocessingCanvas" xmlns:cx="http://schemas.microsoft.com/office/drawing/2014/chartex" xmlns:cx1="http://schemas.microsoft.com/office/drawing/2015/9/8/chartex" xmlns:cx2="http://schemas.microsoft.com/office/drawing/2015/10/21/chartex" xmlns:cx3="http://schemas.microsoft.com/office/drawing/2016/5/9/chartex" xmlns:cx4="http://schemas.microsoft.com/office/drawing/2016/5/10/chartex" xmlns:cx5="http://schemas.microsoft.com/office/drawing/2016/5/11/chartex" xmlns:cx6="http://schemas.microsoft.com/office/drawing/2016/5/12/chartex" xmlns:cx7="http://schemas.microsoft.com/office/drawing/2016/5/13/chartex" xmlns:cx8="http://schemas.microsoft.com/office/drawing/2016/5/14/chartex" xmlns:mc="http://schemas.openxmlformats.org/markup-compatibility/2006" xmlns:aink="http://schemas.microsoft.com/office/drawing/2016/ink" xmlns:am3d="http://schemas.microsoft.com/office/drawing/2017/model3d" xmlns:o="urn:schemas-microsoft-com:office:office" xmlns:r="http://schemas.openxmlformats.org/officeDocument/2006/relationships" xmlns:m="http://schemas.openxmlformats.org/officeDocument/2006/math" xmlns:v="urn:schemas-microsoft-com:vml" xmlns:wp14="http://schemas.microsoft.com/office/word/2010/wordprocessingDrawing" xmlns:wp="http://schemas.openxmlformats.org/drawingml/2006/wordprocessingDrawing" xmlns:w10="urn:schemas-microsoft-com:office:word" xmlns:w="http://schemas.openxmlformats.org/wordprocessingml/2006/main" xmlns:w14="http://schemas.microsoft.com/office/word/2010/wordml" xmlns:w15="http://schemas.microsoft.com/office/word/2012/wordml" xmlns:w16cex="http://schemas.microsoft.com/office/word/2018/wordml/cex" xmlns:w16cid="http://schemas.microsoft.com/office/word/2016/wordml/cid" xmlns:w16="http://schemas.microsoft.com/office/word/2018/wordml" xmlns:w16se="http://schemas.microsoft.com/office/word/2015/wordml/symex" xmlns:wpg="http://schemas.microsoft.com/office/word/2010/wordprocessingGroup" xmlns:wpi="http://schemas.microsoft.com/office/word/2010/wordprocessingInk" xmlns:wne="http://schemas.microsoft.com/office/word/2006/wordml" xmlns:wps="http://schemas.microsoft.com/office/word/2010/wordprocessingShape" mc:Ignorable="w14 w15 w16se w16cid w16 w16cex wp14">
   <w16cex:commentExtensible w16cex:durableId="255500DE" w16cex:dateUtc="2021-12-04T01:47:00Z"/>
   <w16cex:commentExtensible w16cex:durableId="255500C3" w16cex:dateUtc="2021-12-04T01:46:00Z"/>
   <w16cex:commentExtensible w16cex:durableId="255D846F" w16cex:dateUtc="2021-12-10T12:46:00Z"/>
@@ -8157,7 +9006,7 @@
 </file>
 
 <file path=word/commentsIds.xml><?xml version="1.0" encoding="utf-8"?>
-<w16cid:commentsIds xmlns:wpc="http://schemas.microsoft.com/office/word/2010/wordprocessingCanvas" xmlns:cx="http://schemas.microsoft.com/office/drawing/2014/chartex" xmlns:cx1="http://schemas.microsoft.com/office/drawing/2015/9/8/chartex" xmlns:cx2="http://schemas.microsoft.com/office/drawing/2015/10/21/chartex" xmlns:cx3="http://schemas.microsoft.com/office/drawing/2016/5/9/chartex" xmlns:cx4="http://schemas.microsoft.com/office/drawing/2016/5/10/chartex" xmlns:cx5="http://schemas.microsoft.com/office/drawing/2016/5/11/chartex" xmlns:cx6="http://schemas.microsoft.com/office/drawing/2016/5/12/chartex" xmlns:cx7="http://schemas.microsoft.com/office/drawing/2016/5/13/chartex" xmlns:cx8="http://schemas.microsoft.com/office/drawing/2016/5/14/chartex" xmlns:mc="http://schemas.openxmlformats.org/markup-compatibility/2006" xmlns:aink="http://schemas.microsoft.com/office/drawing/2016/ink" xmlns:am3d="http://schemas.microsoft.com/office/drawing/2017/model3d" xmlns:o="urn:schemas-microsoft-com:office:office" xmlns:r="http://schemas.openxmlformats.org/officeDocument/2006/relationships" xmlns:m="http://schemas.openxmlformats.org/officeDocument/2006/math" xmlns:v="urn:schemas-microsoft-com:vml" xmlns:wp14="http://schemas.microsoft.com/office/word/2010/wordprocessingDrawing" xmlns:wp="http://schemas.openxmlformats.org/drawingml/2006/wordprocessingDrawing" xmlns:w10="urn:schemas-microsoft-com:office:word" xmlns:w="http://schemas.openxmlformats.org/wordprocessingml/2006/main" xmlns:w14="http://schemas.microsoft.com/office/word/2010/wordml" xmlns:w15="http://schemas.microsoft.com/office/word/2012/wordml" xmlns:w16cex="http://schemas.microsoft.com/office/word/2018/wordml/cex" xmlns:w16cid="http://schemas.microsoft.com/office/word/2016/wordml/cid" xmlns:w16="http://schemas.microsoft.com/office/word/2018/wordml" xmlns:w16sdtdh="http://schemas.microsoft.com/office/word/2020/wordml/sdtdatahash" xmlns:w16se="http://schemas.microsoft.com/office/word/2015/wordml/symex" xmlns:wpg="http://schemas.microsoft.com/office/word/2010/wordprocessingGroup" xmlns:wpi="http://schemas.microsoft.com/office/word/2010/wordprocessingInk" xmlns:wne="http://schemas.microsoft.com/office/word/2006/wordml" xmlns:wps="http://schemas.microsoft.com/office/word/2010/wordprocessingShape" mc:Ignorable="w14 w15 w16se w16cid w16 w16cex w16sdtdh wp14">
+<w16cid:commentsIds xmlns:wpc="http://schemas.microsoft.com/office/word/2010/wordprocessingCanvas" xmlns:cx="http://schemas.microsoft.com/office/drawing/2014/chartex" xmlns:cx1="http://schemas.microsoft.com/office/drawing/2015/9/8/chartex" xmlns:cx2="http://schemas.microsoft.com/office/drawing/2015/10/21/chartex" xmlns:cx3="http://schemas.microsoft.com/office/drawing/2016/5/9/chartex" xmlns:cx4="http://schemas.microsoft.com/office/drawing/2016/5/10/chartex" xmlns:cx5="http://schemas.microsoft.com/office/drawing/2016/5/11/chartex" xmlns:cx6="http://schemas.microsoft.com/office/drawing/2016/5/12/chartex" xmlns:cx7="http://schemas.microsoft.com/office/drawing/2016/5/13/chartex" xmlns:cx8="http://schemas.microsoft.com/office/drawing/2016/5/14/chartex" xmlns:mc="http://schemas.openxmlformats.org/markup-compatibility/2006" xmlns:aink="http://schemas.microsoft.com/office/drawing/2016/ink" xmlns:am3d="http://schemas.microsoft.com/office/drawing/2017/model3d" xmlns:o="urn:schemas-microsoft-com:office:office" xmlns:r="http://schemas.openxmlformats.org/officeDocument/2006/relationships" xmlns:m="http://schemas.openxmlformats.org/officeDocument/2006/math" xmlns:v="urn:schemas-microsoft-com:vml" xmlns:wp14="http://schemas.microsoft.com/office/word/2010/wordprocessingDrawing" xmlns:wp="http://schemas.openxmlformats.org/drawingml/2006/wordprocessingDrawing" xmlns:w10="urn:schemas-microsoft-com:office:word" xmlns:w="http://schemas.openxmlformats.org/wordprocessingml/2006/main" xmlns:w14="http://schemas.microsoft.com/office/word/2010/wordml" xmlns:w15="http://schemas.microsoft.com/office/word/2012/wordml" xmlns:w16cex="http://schemas.microsoft.com/office/word/2018/wordml/cex" xmlns:w16cid="http://schemas.microsoft.com/office/word/2016/wordml/cid" xmlns:w16="http://schemas.microsoft.com/office/word/2018/wordml" xmlns:w16se="http://schemas.microsoft.com/office/word/2015/wordml/symex" xmlns:wpg="http://schemas.microsoft.com/office/word/2010/wordprocessingGroup" xmlns:wpi="http://schemas.microsoft.com/office/word/2010/wordprocessingInk" xmlns:wne="http://schemas.microsoft.com/office/word/2006/wordml" xmlns:wps="http://schemas.microsoft.com/office/word/2010/wordprocessingShape" mc:Ignorable="w14 w15 w16se w16cid w16 w16cex wp14">
   <w16cid:commentId w16cid:paraId="631E8136" w16cid:durableId="255500DE"/>
   <w16cid:commentId w16cid:paraId="29A00AA5" w16cid:durableId="255500C3"/>
   <w16cid:commentId w16cid:paraId="6384F462" w16cid:durableId="255D846F"/>
@@ -8165,7 +9014,7 @@
 </file>
 
 <file path=word/endnotes.xml><?xml version="1.0" encoding="utf-8"?>
-<w:endnotes xmlns:wpc="http://schemas.microsoft.com/office/word/2010/wordprocessingCanvas" xmlns:cx="http://schemas.microsoft.com/office/drawing/2014/chartex" xmlns:cx1="http://schemas.microsoft.com/office/drawing/2015/9/8/chartex" xmlns:cx2="http://schemas.microsoft.com/office/drawing/2015/10/21/chartex" xmlns:cx3="http://schemas.microsoft.com/office/drawing/2016/5/9/chartex" xmlns:cx4="http://schemas.microsoft.com/office/drawing/2016/5/10/chartex" xmlns:cx5="http://schemas.microsoft.com/office/drawing/2016/5/11/chartex" xmlns:cx6="http://schemas.microsoft.com/office/drawing/2016/5/12/chartex" xmlns:cx7="http://schemas.microsoft.com/office/drawing/2016/5/13/chartex" xmlns:cx8="http://schemas.microsoft.com/office/drawing/2016/5/14/chartex" xmlns:mc="http://schemas.openxmlformats.org/markup-compatibility/2006" xmlns:aink="http://schemas.microsoft.com/office/drawing/2016/ink" xmlns:am3d="http://schemas.microsoft.com/office/drawing/2017/model3d" xmlns:o="urn:schemas-microsoft-com:office:office" xmlns:r="http://schemas.openxmlformats.org/officeDocument/2006/relationships" xmlns:m="http://schemas.openxmlformats.org/officeDocument/2006/math" xmlns:v="urn:schemas-microsoft-com:vml" xmlns:wp14="http://schemas.microsoft.com/office/word/2010/wordprocessingDrawing" xmlns:wp="http://schemas.openxmlformats.org/drawingml/2006/wordprocessingDrawing" xmlns:w10="urn:schemas-microsoft-com:office:word" xmlns:w="http://schemas.openxmlformats.org/wordprocessingml/2006/main" xmlns:w14="http://schemas.microsoft.com/office/word/2010/wordml" xmlns:w15="http://schemas.microsoft.com/office/word/2012/wordml" xmlns:w16cex="http://schemas.microsoft.com/office/word/2018/wordml/cex" xmlns:w16cid="http://schemas.microsoft.com/office/word/2016/wordml/cid" xmlns:w16="http://schemas.microsoft.com/office/word/2018/wordml" xmlns:w16sdtdh="http://schemas.microsoft.com/office/word/2020/wordml/sdtdatahash" xmlns:w16se="http://schemas.microsoft.com/office/word/2015/wordml/symex" xmlns:wpg="http://schemas.microsoft.com/office/word/2010/wordprocessingGroup" xmlns:wpi="http://schemas.microsoft.com/office/word/2010/wordprocessingInk" xmlns:wne="http://schemas.microsoft.com/office/word/2006/wordml" xmlns:wps="http://schemas.microsoft.com/office/word/2010/wordprocessingShape" mc:Ignorable="w14 w15 w16se w16cid w16 w16cex w16sdtdh wp14">
+<w:endnotes xmlns:wpc="http://schemas.microsoft.com/office/word/2010/wordprocessingCanvas" xmlns:cx="http://schemas.microsoft.com/office/drawing/2014/chartex" xmlns:cx1="http://schemas.microsoft.com/office/drawing/2015/9/8/chartex" xmlns:cx2="http://schemas.microsoft.com/office/drawing/2015/10/21/chartex" xmlns:cx3="http://schemas.microsoft.com/office/drawing/2016/5/9/chartex" xmlns:cx4="http://schemas.microsoft.com/office/drawing/2016/5/10/chartex" xmlns:cx5="http://schemas.microsoft.com/office/drawing/2016/5/11/chartex" xmlns:cx6="http://schemas.microsoft.com/office/drawing/2016/5/12/chartex" xmlns:cx7="http://schemas.microsoft.com/office/drawing/2016/5/13/chartex" xmlns:cx8="http://schemas.microsoft.com/office/drawing/2016/5/14/chartex" xmlns:mc="http://schemas.openxmlformats.org/markup-compatibility/2006" xmlns:aink="http://schemas.microsoft.com/office/drawing/2016/ink" xmlns:am3d="http://schemas.microsoft.com/office/drawing/2017/model3d" xmlns:o="urn:schemas-microsoft-com:office:office" xmlns:r="http://schemas.openxmlformats.org/officeDocument/2006/relationships" xmlns:m="http://schemas.openxmlformats.org/officeDocument/2006/math" xmlns:v="urn:schemas-microsoft-com:vml" xmlns:wp14="http://schemas.microsoft.com/office/word/2010/wordprocessingDrawing" xmlns:wp="http://schemas.openxmlformats.org/drawingml/2006/wordprocessingDrawing" xmlns:w10="urn:schemas-microsoft-com:office:word" xmlns:w="http://schemas.openxmlformats.org/wordprocessingml/2006/main" xmlns:w14="http://schemas.microsoft.com/office/word/2010/wordml" xmlns:w15="http://schemas.microsoft.com/office/word/2012/wordml" xmlns:w16cex="http://schemas.microsoft.com/office/word/2018/wordml/cex" xmlns:w16cid="http://schemas.microsoft.com/office/word/2016/wordml/cid" xmlns:w16="http://schemas.microsoft.com/office/word/2018/wordml" xmlns:w16se="http://schemas.microsoft.com/office/word/2015/wordml/symex" xmlns:wpg="http://schemas.microsoft.com/office/word/2010/wordprocessingGroup" xmlns:wpi="http://schemas.microsoft.com/office/word/2010/wordprocessingInk" xmlns:wne="http://schemas.microsoft.com/office/word/2006/wordml" xmlns:wps="http://schemas.microsoft.com/office/word/2010/wordprocessingShape" mc:Ignorable="w14 w15 w16se w16cid w16 w16cex wp14">
   <w:endnote w:type="separator" w:id="-1">
     <w:p>
       <w:r>
@@ -8184,7 +9033,7 @@
 </file>
 
 <file path=word/footnotes.xml><?xml version="1.0" encoding="utf-8"?>
-<w:footnotes xmlns:wpc="http://schemas.microsoft.com/office/word/2010/wordprocessingCanvas" xmlns:cx="http://schemas.microsoft.com/office/drawing/2014/chartex" xmlns:cx1="http://schemas.microsoft.com/office/drawing/2015/9/8/chartex" xmlns:cx2="http://schemas.microsoft.com/office/drawing/2015/10/21/chartex" xmlns:cx3="http://schemas.microsoft.com/office/drawing/2016/5/9/chartex" xmlns:cx4="http://schemas.microsoft.com/office/drawing/2016/5/10/chartex" xmlns:cx5="http://schemas.microsoft.com/office/drawing/2016/5/11/chartex" xmlns:cx6="http://schemas.microsoft.com/office/drawing/2016/5/12/chartex" xmlns:cx7="http://schemas.microsoft.com/office/drawing/2016/5/13/chartex" xmlns:cx8="http://schemas.microsoft.com/office/drawing/2016/5/14/chartex" xmlns:mc="http://schemas.openxmlformats.org/markup-compatibility/2006" xmlns:aink="http://schemas.microsoft.com/office/drawing/2016/ink" xmlns:am3d="http://schemas.microsoft.com/office/drawing/2017/model3d" xmlns:o="urn:schemas-microsoft-com:office:office" xmlns:r="http://schemas.openxmlformats.org/officeDocument/2006/relationships" xmlns:m="http://schemas.openxmlformats.org/officeDocument/2006/math" xmlns:v="urn:schemas-microsoft-com:vml" xmlns:wp14="http://schemas.microsoft.com/office/word/2010/wordprocessingDrawing" xmlns:wp="http://schemas.openxmlformats.org/drawingml/2006/wordprocessingDrawing" xmlns:w10="urn:schemas-microsoft-com:office:word" xmlns:w="http://schemas.openxmlformats.org/wordprocessingml/2006/main" xmlns:w14="http://schemas.microsoft.com/office/word/2010/wordml" xmlns:w15="http://schemas.microsoft.com/office/word/2012/wordml" xmlns:w16cex="http://schemas.microsoft.com/office/word/2018/wordml/cex" xmlns:w16cid="http://schemas.microsoft.com/office/word/2016/wordml/cid" xmlns:w16="http://schemas.microsoft.com/office/word/2018/wordml" xmlns:w16sdtdh="http://schemas.microsoft.com/office/word/2020/wordml/sdtdatahash" xmlns:w16se="http://schemas.microsoft.com/office/word/2015/wordml/symex" xmlns:wpg="http://schemas.microsoft.com/office/word/2010/wordprocessingGroup" xmlns:wpi="http://schemas.microsoft.com/office/word/2010/wordprocessingInk" xmlns:wne="http://schemas.microsoft.com/office/word/2006/wordml" xmlns:wps="http://schemas.microsoft.com/office/word/2010/wordprocessingShape" mc:Ignorable="w14 w15 w16se w16cid w16 w16cex w16sdtdh wp14">
+<w:footnotes xmlns:wpc="http://schemas.microsoft.com/office/word/2010/wordprocessingCanvas" xmlns:cx="http://schemas.microsoft.com/office/drawing/2014/chartex" xmlns:cx1="http://schemas.microsoft.com/office/drawing/2015/9/8/chartex" xmlns:cx2="http://schemas.microsoft.com/office/drawing/2015/10/21/chartex" xmlns:cx3="http://schemas.microsoft.com/office/drawing/2016/5/9/chartex" xmlns:cx4="http://schemas.microsoft.com/office/drawing/2016/5/10/chartex" xmlns:cx5="http://schemas.microsoft.com/office/drawing/2016/5/11/chartex" xmlns:cx6="http://schemas.microsoft.com/office/drawing/2016/5/12/chartex" xmlns:cx7="http://schemas.microsoft.com/office/drawing/2016/5/13/chartex" xmlns:cx8="http://schemas.microsoft.com/office/drawing/2016/5/14/chartex" xmlns:mc="http://schemas.openxmlformats.org/markup-compatibility/2006" xmlns:aink="http://schemas.microsoft.com/office/drawing/2016/ink" xmlns:am3d="http://schemas.microsoft.com/office/drawing/2017/model3d" xmlns:o="urn:schemas-microsoft-com:office:office" xmlns:r="http://schemas.openxmlformats.org/officeDocument/2006/relationships" xmlns:m="http://schemas.openxmlformats.org/officeDocument/2006/math" xmlns:v="urn:schemas-microsoft-com:vml" xmlns:wp14="http://schemas.microsoft.com/office/word/2010/wordprocessingDrawing" xmlns:wp="http://schemas.openxmlformats.org/drawingml/2006/wordprocessingDrawing" xmlns:w10="urn:schemas-microsoft-com:office:word" xmlns:w="http://schemas.openxmlformats.org/wordprocessingml/2006/main" xmlns:w14="http://schemas.microsoft.com/office/word/2010/wordml" xmlns:w15="http://schemas.microsoft.com/office/word/2012/wordml" xmlns:w16cex="http://schemas.microsoft.com/office/word/2018/wordml/cex" xmlns:w16cid="http://schemas.microsoft.com/office/word/2016/wordml/cid" xmlns:w16="http://schemas.microsoft.com/office/word/2018/wordml" xmlns:w16se="http://schemas.microsoft.com/office/word/2015/wordml/symex" xmlns:wpg="http://schemas.microsoft.com/office/word/2010/wordprocessingGroup" xmlns:wpi="http://schemas.microsoft.com/office/word/2010/wordprocessingInk" xmlns:wne="http://schemas.microsoft.com/office/word/2006/wordml" xmlns:wps="http://schemas.microsoft.com/office/word/2010/wordprocessingShape" mc:Ignorable="w14 w15 w16se w16cid w16 w16cex wp14">
   <w:footnote w:type="separator" w:id="-1">
     <w:p>
       <w:r>
@@ -8196,6 +9045,42 @@
     <w:p>
       <w:r>
         <w:continuationSeparator/>
+      </w:r>
+    </w:p>
+  </w:footnote>
+  <w:footnote w:id="1">
+    <w:p>
+      <w:pPr>
+        <w:pStyle w:val="FootnoteText"/>
+      </w:pPr>
+      <w:r>
+        <w:rPr>
+          <w:rStyle w:val="FootnoteReference"/>
+        </w:rPr>
+        <w:footnoteRef/>
+      </w:r>
+      <w:r>
+        <w:t xml:space="preserve"> </w:t>
+      </w:r>
+      <w:hyperlink r:id="rId1" w:history="1">
+        <w:r>
+          <w:rPr>
+            <w:rStyle w:val="Hyperlink"/>
+          </w:rPr>
+          <w:t>An investigation into new kernels for categorical variables</w:t>
+        </w:r>
+      </w:hyperlink>
+      <w:r>
+        <w:t xml:space="preserve"> by </w:t>
+      </w:r>
+      <w:r>
+        <w:t>Marco Antonio Villegas Garc</w:t>
+      </w:r>
+      <w:r>
+        <w:t>ia</w:t>
+      </w:r>
+      <w:r>
+        <w:t>, January 2013</w:t>
       </w:r>
     </w:p>
   </w:footnote>
@@ -8203,7 +9088,7 @@
 </file>
 
 <file path=word/numbering.xml><?xml version="1.0" encoding="utf-8"?>
-<w:numbering xmlns:wpc="http://schemas.microsoft.com/office/word/2010/wordprocessingCanvas" xmlns:cx="http://schemas.microsoft.com/office/drawing/2014/chartex" xmlns:cx1="http://schemas.microsoft.com/office/drawing/2015/9/8/chartex" xmlns:cx2="http://schemas.microsoft.com/office/drawing/2015/10/21/chartex" xmlns:cx3="http://schemas.microsoft.com/office/drawing/2016/5/9/chartex" xmlns:cx4="http://schemas.microsoft.com/office/drawing/2016/5/10/chartex" xmlns:cx5="http://schemas.microsoft.com/office/drawing/2016/5/11/chartex" xmlns:cx6="http://schemas.microsoft.com/office/drawing/2016/5/12/chartex" xmlns:cx7="http://schemas.microsoft.com/office/drawing/2016/5/13/chartex" xmlns:cx8="http://schemas.microsoft.com/office/drawing/2016/5/14/chartex" xmlns:mc="http://schemas.openxmlformats.org/markup-compatibility/2006" xmlns:aink="http://schemas.microsoft.com/office/drawing/2016/ink" xmlns:am3d="http://schemas.microsoft.com/office/drawing/2017/model3d" xmlns:o="urn:schemas-microsoft-com:office:office" xmlns:r="http://schemas.openxmlformats.org/officeDocument/2006/relationships" xmlns:m="http://schemas.openxmlformats.org/officeDocument/2006/math" xmlns:v="urn:schemas-microsoft-com:vml" xmlns:wp14="http://schemas.microsoft.com/office/word/2010/wordprocessingDrawing" xmlns:wp="http://schemas.openxmlformats.org/drawingml/2006/wordprocessingDrawing" xmlns:w10="urn:schemas-microsoft-com:office:word" xmlns:w="http://schemas.openxmlformats.org/wordprocessingml/2006/main" xmlns:w14="http://schemas.microsoft.com/office/word/2010/wordml" xmlns:w15="http://schemas.microsoft.com/office/word/2012/wordml" xmlns:w16cex="http://schemas.microsoft.com/office/word/2018/wordml/cex" xmlns:w16cid="http://schemas.microsoft.com/office/word/2016/wordml/cid" xmlns:w16="http://schemas.microsoft.com/office/word/2018/wordml" xmlns:w16sdtdh="http://schemas.microsoft.com/office/word/2020/wordml/sdtdatahash" xmlns:w16se="http://schemas.microsoft.com/office/word/2015/wordml/symex" xmlns:wpg="http://schemas.microsoft.com/office/word/2010/wordprocessingGroup" xmlns:wpi="http://schemas.microsoft.com/office/word/2010/wordprocessingInk" xmlns:wne="http://schemas.microsoft.com/office/word/2006/wordml" xmlns:wps="http://schemas.microsoft.com/office/word/2010/wordprocessingShape" mc:Ignorable="w14 w15 w16se w16cid w16 w16cex w16sdtdh wp14">
+<w:numbering xmlns:wpc="http://schemas.microsoft.com/office/word/2010/wordprocessingCanvas" xmlns:cx="http://schemas.microsoft.com/office/drawing/2014/chartex" xmlns:cx1="http://schemas.microsoft.com/office/drawing/2015/9/8/chartex" xmlns:cx2="http://schemas.microsoft.com/office/drawing/2015/10/21/chartex" xmlns:cx3="http://schemas.microsoft.com/office/drawing/2016/5/9/chartex" xmlns:cx4="http://schemas.microsoft.com/office/drawing/2016/5/10/chartex" xmlns:cx5="http://schemas.microsoft.com/office/drawing/2016/5/11/chartex" xmlns:cx6="http://schemas.microsoft.com/office/drawing/2016/5/12/chartex" xmlns:cx7="http://schemas.microsoft.com/office/drawing/2016/5/13/chartex" xmlns:cx8="http://schemas.microsoft.com/office/drawing/2016/5/14/chartex" xmlns:mc="http://schemas.openxmlformats.org/markup-compatibility/2006" xmlns:aink="http://schemas.microsoft.com/office/drawing/2016/ink" xmlns:am3d="http://schemas.microsoft.com/office/drawing/2017/model3d" xmlns:o="urn:schemas-microsoft-com:office:office" xmlns:r="http://schemas.openxmlformats.org/officeDocument/2006/relationships" xmlns:m="http://schemas.openxmlformats.org/officeDocument/2006/math" xmlns:v="urn:schemas-microsoft-com:vml" xmlns:wp14="http://schemas.microsoft.com/office/word/2010/wordprocessingDrawing" xmlns:wp="http://schemas.openxmlformats.org/drawingml/2006/wordprocessingDrawing" xmlns:w10="urn:schemas-microsoft-com:office:word" xmlns:w="http://schemas.openxmlformats.org/wordprocessingml/2006/main" xmlns:w14="http://schemas.microsoft.com/office/word/2010/wordml" xmlns:w15="http://schemas.microsoft.com/office/word/2012/wordml" xmlns:w16cex="http://schemas.microsoft.com/office/word/2018/wordml/cex" xmlns:w16cid="http://schemas.microsoft.com/office/word/2016/wordml/cid" xmlns:w16="http://schemas.microsoft.com/office/word/2018/wordml" xmlns:w16se="http://schemas.microsoft.com/office/word/2015/wordml/symex" xmlns:wpg="http://schemas.microsoft.com/office/word/2010/wordprocessingGroup" xmlns:wpi="http://schemas.microsoft.com/office/word/2010/wordprocessingInk" xmlns:wne="http://schemas.microsoft.com/office/word/2006/wordml" xmlns:wps="http://schemas.microsoft.com/office/word/2010/wordprocessingShape" mc:Ignorable="w14 w15 w16se w16cid w16 w16cex wp14">
   <w:abstractNum w:abstractNumId="0" w15:restartNumberingAfterBreak="0">
     <w:nsid w:val="0B5C7032"/>
     <w:multiLevelType w:val="hybridMultilevel"/>
@@ -8232,7 +9117,7 @@
         <w:rFonts w:ascii="Courier New" w:hAnsi="Courier New" w:cs="Courier New" w:hint="default"/>
       </w:rPr>
     </w:lvl>
-    <w:lvl w:ilvl="2" w:tplc="04090005" w:tentative="1">
+    <w:lvl w:ilvl="2" w:tplc="04090005">
       <w:start w:val="1"/>
       <w:numFmt w:val="bullet"/>
       <w:lvlText w:val=""/>
@@ -8244,7 +9129,7 @@
         <w:rFonts w:ascii="Wingdings" w:hAnsi="Wingdings" w:hint="default"/>
       </w:rPr>
     </w:lvl>
-    <w:lvl w:ilvl="3" w:tplc="04090001" w:tentative="1">
+    <w:lvl w:ilvl="3" w:tplc="04090001">
       <w:start w:val="1"/>
       <w:numFmt w:val="bullet"/>
       <w:lvlText w:val=""/>
@@ -8949,7 +9834,7 @@
 </file>
 
 <file path=word/people.xml><?xml version="1.0" encoding="utf-8"?>
-<w15:people xmlns:wpc="http://schemas.microsoft.com/office/word/2010/wordprocessingCanvas" xmlns:cx="http://schemas.microsoft.com/office/drawing/2014/chartex" xmlns:cx1="http://schemas.microsoft.com/office/drawing/2015/9/8/chartex" xmlns:cx2="http://schemas.microsoft.com/office/drawing/2015/10/21/chartex" xmlns:cx3="http://schemas.microsoft.com/office/drawing/2016/5/9/chartex" xmlns:cx4="http://schemas.microsoft.com/office/drawing/2016/5/10/chartex" xmlns:cx5="http://schemas.microsoft.com/office/drawing/2016/5/11/chartex" xmlns:cx6="http://schemas.microsoft.com/office/drawing/2016/5/12/chartex" xmlns:cx7="http://schemas.microsoft.com/office/drawing/2016/5/13/chartex" xmlns:cx8="http://schemas.microsoft.com/office/drawing/2016/5/14/chartex" xmlns:mc="http://schemas.openxmlformats.org/markup-compatibility/2006" xmlns:aink="http://schemas.microsoft.com/office/drawing/2016/ink" xmlns:am3d="http://schemas.microsoft.com/office/drawing/2017/model3d" xmlns:o="urn:schemas-microsoft-com:office:office" xmlns:r="http://schemas.openxmlformats.org/officeDocument/2006/relationships" xmlns:m="http://schemas.openxmlformats.org/officeDocument/2006/math" xmlns:v="urn:schemas-microsoft-com:vml" xmlns:wp14="http://schemas.microsoft.com/office/word/2010/wordprocessingDrawing" xmlns:wp="http://schemas.openxmlformats.org/drawingml/2006/wordprocessingDrawing" xmlns:w10="urn:schemas-microsoft-com:office:word" xmlns:w="http://schemas.openxmlformats.org/wordprocessingml/2006/main" xmlns:w14="http://schemas.microsoft.com/office/word/2010/wordml" xmlns:w15="http://schemas.microsoft.com/office/word/2012/wordml" xmlns:w16cex="http://schemas.microsoft.com/office/word/2018/wordml/cex" xmlns:w16cid="http://schemas.microsoft.com/office/word/2016/wordml/cid" xmlns:w16="http://schemas.microsoft.com/office/word/2018/wordml" xmlns:w16sdtdh="http://schemas.microsoft.com/office/word/2020/wordml/sdtdatahash" xmlns:w16se="http://schemas.microsoft.com/office/word/2015/wordml/symex" xmlns:wpg="http://schemas.microsoft.com/office/word/2010/wordprocessingGroup" xmlns:wpi="http://schemas.microsoft.com/office/word/2010/wordprocessingInk" xmlns:wne="http://schemas.microsoft.com/office/word/2006/wordml" xmlns:wps="http://schemas.microsoft.com/office/word/2010/wordprocessingShape" mc:Ignorable="w14 w15 w16se w16cid w16 w16cex w16sdtdh wp14">
+<w15:people xmlns:wpc="http://schemas.microsoft.com/office/word/2010/wordprocessingCanvas" xmlns:cx="http://schemas.microsoft.com/office/drawing/2014/chartex" xmlns:cx1="http://schemas.microsoft.com/office/drawing/2015/9/8/chartex" xmlns:cx2="http://schemas.microsoft.com/office/drawing/2015/10/21/chartex" xmlns:cx3="http://schemas.microsoft.com/office/drawing/2016/5/9/chartex" xmlns:cx4="http://schemas.microsoft.com/office/drawing/2016/5/10/chartex" xmlns:cx5="http://schemas.microsoft.com/office/drawing/2016/5/11/chartex" xmlns:cx6="http://schemas.microsoft.com/office/drawing/2016/5/12/chartex" xmlns:cx7="http://schemas.microsoft.com/office/drawing/2016/5/13/chartex" xmlns:cx8="http://schemas.microsoft.com/office/drawing/2016/5/14/chartex" xmlns:mc="http://schemas.openxmlformats.org/markup-compatibility/2006" xmlns:aink="http://schemas.microsoft.com/office/drawing/2016/ink" xmlns:am3d="http://schemas.microsoft.com/office/drawing/2017/model3d" xmlns:o="urn:schemas-microsoft-com:office:office" xmlns:r="http://schemas.openxmlformats.org/officeDocument/2006/relationships" xmlns:m="http://schemas.openxmlformats.org/officeDocument/2006/math" xmlns:v="urn:schemas-microsoft-com:vml" xmlns:wp14="http://schemas.microsoft.com/office/word/2010/wordprocessingDrawing" xmlns:wp="http://schemas.openxmlformats.org/drawingml/2006/wordprocessingDrawing" xmlns:w10="urn:schemas-microsoft-com:office:word" xmlns:w="http://schemas.openxmlformats.org/wordprocessingml/2006/main" xmlns:w14="http://schemas.microsoft.com/office/word/2010/wordml" xmlns:w15="http://schemas.microsoft.com/office/word/2012/wordml" xmlns:w16cex="http://schemas.microsoft.com/office/word/2018/wordml/cex" xmlns:w16cid="http://schemas.microsoft.com/office/word/2016/wordml/cid" xmlns:w16="http://schemas.microsoft.com/office/word/2018/wordml" xmlns:w16se="http://schemas.microsoft.com/office/word/2015/wordml/symex" xmlns:wpg="http://schemas.microsoft.com/office/word/2010/wordprocessingGroup" xmlns:wpi="http://schemas.microsoft.com/office/word/2010/wordprocessingInk" xmlns:wne="http://schemas.microsoft.com/office/word/2006/wordml" xmlns:wps="http://schemas.microsoft.com/office/word/2010/wordprocessingShape" mc:Ignorable="w14 w15 w16se w16cid w16 w16cex wp14">
   <w15:person w15:author="Justin Schulberg">
     <w15:presenceInfo w15:providerId="Windows Live" w15:userId="d87e2c47c4a28fdc"/>
   </w15:person>
@@ -8960,7 +9845,7 @@
 </file>
 
 <file path=word/styles.xml><?xml version="1.0" encoding="utf-8"?>
-<w:styles xmlns:mc="http://schemas.openxmlformats.org/markup-compatibility/2006" xmlns:r="http://schemas.openxmlformats.org/officeDocument/2006/relationships" xmlns:w="http://schemas.openxmlformats.org/wordprocessingml/2006/main" xmlns:w14="http://schemas.microsoft.com/office/word/2010/wordml" xmlns:w15="http://schemas.microsoft.com/office/word/2012/wordml" xmlns:w16cex="http://schemas.microsoft.com/office/word/2018/wordml/cex" xmlns:w16cid="http://schemas.microsoft.com/office/word/2016/wordml/cid" xmlns:w16="http://schemas.microsoft.com/office/word/2018/wordml" xmlns:w16sdtdh="http://schemas.microsoft.com/office/word/2020/wordml/sdtdatahash" xmlns:w16se="http://schemas.microsoft.com/office/word/2015/wordml/symex" mc:Ignorable="w14 w15 w16se w16cid w16 w16cex w16sdtdh">
+<w:styles xmlns:mc="http://schemas.openxmlformats.org/markup-compatibility/2006" xmlns:r="http://schemas.openxmlformats.org/officeDocument/2006/relationships" xmlns:w="http://schemas.openxmlformats.org/wordprocessingml/2006/main" xmlns:w14="http://schemas.microsoft.com/office/word/2010/wordml" xmlns:w15="http://schemas.microsoft.com/office/word/2012/wordml" xmlns:w16cex="http://schemas.microsoft.com/office/word/2018/wordml/cex" xmlns:w16cid="http://schemas.microsoft.com/office/word/2016/wordml/cid" xmlns:w16="http://schemas.microsoft.com/office/word/2018/wordml" xmlns:w16se="http://schemas.microsoft.com/office/word/2015/wordml/symex" mc:Ignorable="w14 w15 w16se w16cid w16 w16cex">
   <w:docDefaults>
     <w:rPrDefault>
       <w:rPr>
@@ -10655,6 +11540,44 @@
       </w:tcPr>
     </w:tblStylePr>
   </w:style>
+  <w:style w:type="paragraph" w:styleId="FootnoteText">
+    <w:name w:val="footnote text"/>
+    <w:basedOn w:val="Normal"/>
+    <w:link w:val="FootnoteTextChar"/>
+    <w:uiPriority w:val="99"/>
+    <w:semiHidden/>
+    <w:unhideWhenUsed/>
+    <w:rsid w:val="00110F3C"/>
+    <w:rPr>
+      <w:sz w:val="20"/>
+      <w:szCs w:val="20"/>
+    </w:rPr>
+  </w:style>
+  <w:style w:type="character" w:customStyle="1" w:styleId="FootnoteTextChar">
+    <w:name w:val="Footnote Text Char"/>
+    <w:basedOn w:val="DefaultParagraphFont"/>
+    <w:link w:val="FootnoteText"/>
+    <w:uiPriority w:val="99"/>
+    <w:semiHidden/>
+    <w:rsid w:val="00110F3C"/>
+    <w:rPr>
+      <w:rFonts w:ascii="Georgia" w:eastAsia="Times New Roman" w:hAnsi="Georgia" w:cs="Times New Roman"/>
+      <w:color w:val="000000"/>
+      <w:sz w:val="20"/>
+      <w:szCs w:val="20"/>
+    </w:rPr>
+  </w:style>
+  <w:style w:type="character" w:styleId="FootnoteReference">
+    <w:name w:val="footnote reference"/>
+    <w:basedOn w:val="DefaultParagraphFont"/>
+    <w:uiPriority w:val="99"/>
+    <w:semiHidden/>
+    <w:unhideWhenUsed/>
+    <w:rsid w:val="00110F3C"/>
+    <w:rPr>
+      <w:vertAlign w:val="superscript"/>
+    </w:rPr>
+  </w:style>
 </w:styles>
 </file>
 

</xml_diff>

<commit_message>
Code/Image/Write-up for Decision Tree Feature Importance
</commit_message>
<xml_diff>
--- a/Reports/Final Project Report.docx
+++ b/Reports/Final Project Report.docx
@@ -1,6 +1,6 @@
 
 <file path=word/document.xml><?xml version="1.0" encoding="utf-8"?>
-<w:document xmlns:wpc="http://schemas.microsoft.com/office/word/2010/wordprocessingCanvas" xmlns:cx="http://schemas.microsoft.com/office/drawing/2014/chartex" xmlns:cx1="http://schemas.microsoft.com/office/drawing/2015/9/8/chartex" xmlns:cx2="http://schemas.microsoft.com/office/drawing/2015/10/21/chartex" xmlns:cx3="http://schemas.microsoft.com/office/drawing/2016/5/9/chartex" xmlns:cx4="http://schemas.microsoft.com/office/drawing/2016/5/10/chartex" xmlns:cx5="http://schemas.microsoft.com/office/drawing/2016/5/11/chartex" xmlns:cx6="http://schemas.microsoft.com/office/drawing/2016/5/12/chartex" xmlns:cx7="http://schemas.microsoft.com/office/drawing/2016/5/13/chartex" xmlns:cx8="http://schemas.microsoft.com/office/drawing/2016/5/14/chartex" xmlns:mc="http://schemas.openxmlformats.org/markup-compatibility/2006" xmlns:aink="http://schemas.microsoft.com/office/drawing/2016/ink" xmlns:am3d="http://schemas.microsoft.com/office/drawing/2017/model3d" xmlns:o="urn:schemas-microsoft-com:office:office" xmlns:r="http://schemas.openxmlformats.org/officeDocument/2006/relationships" xmlns:m="http://schemas.openxmlformats.org/officeDocument/2006/math" xmlns:v="urn:schemas-microsoft-com:vml" xmlns:wp14="http://schemas.microsoft.com/office/word/2010/wordprocessingDrawing" xmlns:wp="http://schemas.openxmlformats.org/drawingml/2006/wordprocessingDrawing" xmlns:w10="urn:schemas-microsoft-com:office:word" xmlns:w="http://schemas.openxmlformats.org/wordprocessingml/2006/main" xmlns:w14="http://schemas.microsoft.com/office/word/2010/wordml" xmlns:w15="http://schemas.microsoft.com/office/word/2012/wordml" xmlns:w16cex="http://schemas.microsoft.com/office/word/2018/wordml/cex" xmlns:w16cid="http://schemas.microsoft.com/office/word/2016/wordml/cid" xmlns:w16="http://schemas.microsoft.com/office/word/2018/wordml" xmlns:w16se="http://schemas.microsoft.com/office/word/2015/wordml/symex" xmlns:wpg="http://schemas.microsoft.com/office/word/2010/wordprocessingGroup" xmlns:wpi="http://schemas.microsoft.com/office/word/2010/wordprocessingInk" xmlns:wne="http://schemas.microsoft.com/office/word/2006/wordml" xmlns:wps="http://schemas.microsoft.com/office/word/2010/wordprocessingShape" mc:Ignorable="w14 w15 w16se w16cid w16 w16cex wp14">
+<w:document xmlns:wpc="http://schemas.microsoft.com/office/word/2010/wordprocessingCanvas" xmlns:cx="http://schemas.microsoft.com/office/drawing/2014/chartex" xmlns:cx1="http://schemas.microsoft.com/office/drawing/2015/9/8/chartex" xmlns:cx2="http://schemas.microsoft.com/office/drawing/2015/10/21/chartex" xmlns:cx3="http://schemas.microsoft.com/office/drawing/2016/5/9/chartex" xmlns:cx4="http://schemas.microsoft.com/office/drawing/2016/5/10/chartex" xmlns:cx5="http://schemas.microsoft.com/office/drawing/2016/5/11/chartex" xmlns:cx6="http://schemas.microsoft.com/office/drawing/2016/5/12/chartex" xmlns:cx7="http://schemas.microsoft.com/office/drawing/2016/5/13/chartex" xmlns:cx8="http://schemas.microsoft.com/office/drawing/2016/5/14/chartex" xmlns:mc="http://schemas.openxmlformats.org/markup-compatibility/2006" xmlns:aink="http://schemas.microsoft.com/office/drawing/2016/ink" xmlns:am3d="http://schemas.microsoft.com/office/drawing/2017/model3d" xmlns:o="urn:schemas-microsoft-com:office:office" xmlns:r="http://schemas.openxmlformats.org/officeDocument/2006/relationships" xmlns:m="http://schemas.openxmlformats.org/officeDocument/2006/math" xmlns:v="urn:schemas-microsoft-com:vml" xmlns:wp14="http://schemas.microsoft.com/office/word/2010/wordprocessingDrawing" xmlns:wp="http://schemas.openxmlformats.org/drawingml/2006/wordprocessingDrawing" xmlns:w10="urn:schemas-microsoft-com:office:word" xmlns:w="http://schemas.openxmlformats.org/wordprocessingml/2006/main" xmlns:w14="http://schemas.microsoft.com/office/word/2010/wordml" xmlns:w15="http://schemas.microsoft.com/office/word/2012/wordml" xmlns:w16cex="http://schemas.microsoft.com/office/word/2018/wordml/cex" xmlns:w16cid="http://schemas.microsoft.com/office/word/2016/wordml/cid" xmlns:w16="http://schemas.microsoft.com/office/word/2018/wordml" xmlns:w16sdtdh="http://schemas.microsoft.com/office/word/2020/wordml/sdtdatahash" xmlns:w16se="http://schemas.microsoft.com/office/word/2015/wordml/symex" xmlns:wpg="http://schemas.microsoft.com/office/word/2010/wordprocessingGroup" xmlns:wpi="http://schemas.microsoft.com/office/word/2010/wordprocessingInk" xmlns:wne="http://schemas.microsoft.com/office/word/2006/wordml" xmlns:wps="http://schemas.microsoft.com/office/word/2010/wordprocessingShape" mc:Ignorable="w14 w15 w16se w16cid w16 w16cex w16sdtdh wp14">
   <w:body>
     <w:p>
       <w:pPr>
@@ -69,7 +69,23 @@
           <w:i/>
           <w:iCs/>
         </w:rPr>
-        <w:t>: 903749193) and Justin Schulberg (</w:t>
+        <w:t xml:space="preserve">: 903749193) and Justin </w:t>
+      </w:r>
+      <w:proofErr w:type="spellStart"/>
+      <w:r>
+        <w:rPr>
+          <w:i/>
+          <w:iCs/>
+        </w:rPr>
+        <w:t>Schulberg</w:t>
+      </w:r>
+      <w:proofErr w:type="spellEnd"/>
+      <w:r>
+        <w:rPr>
+          <w:i/>
+          <w:iCs/>
+        </w:rPr>
+        <w:t xml:space="preserve"> (</w:t>
       </w:r>
       <w:proofErr w:type="spellStart"/>
       <w:r>
@@ -387,21 +403,7 @@
                 <w:rStyle w:val="Hyperlink"/>
                 <w:noProof/>
               </w:rPr>
-              <w:t>Data Pre</w:t>
-            </w:r>
-            <w:r>
-              <w:rPr>
-                <w:rStyle w:val="Hyperlink"/>
-                <w:noProof/>
-              </w:rPr>
-              <w:t>p</w:t>
-            </w:r>
-            <w:r>
-              <w:rPr>
-                <w:rStyle w:val="Hyperlink"/>
-                <w:noProof/>
-              </w:rPr>
-              <w:t>aration/Cleaning</w:t>
+              <w:t>Data Preparation/Cleaning</w:t>
             </w:r>
             <w:r>
               <w:rPr>
@@ -5342,13 +5344,25 @@
       <w:bookmarkEnd w:id="11"/>
     </w:p>
     <w:p>
+      <w:r>
+        <w:t xml:space="preserve">For various reasons, </w:t>
+      </w:r>
       <w:proofErr w:type="gramStart"/>
       <w:r>
-        <w:t>A number of</w:t>
+        <w:t>a</w:t>
+      </w:r>
+      <w:r>
+        <w:t xml:space="preserve"> number of</w:t>
       </w:r>
       <w:proofErr w:type="gramEnd"/>
       <w:r>
-        <w:t xml:space="preserve"> the columns mentioned above have null values. It could be because no medical notes were reported, thus making it impossible to know whether a dog actually </w:t>
+        <w:t xml:space="preserve"> the columns mentioned above </w:t>
+      </w:r>
+      <w:r>
+        <w:t>were missing values</w:t>
+      </w:r>
+      <w:r>
+        <w:t xml:space="preserve">. It could be because no medical notes were reported, thus making it impossible to know whether a dog actually </w:t>
       </w:r>
       <w:proofErr w:type="gramStart"/>
       <w:r>
@@ -5365,6 +5379,7 @@
         <w:t>To deal with these null values, we had the following options:</w:t>
       </w:r>
     </w:p>
+    <w:p/>
     <w:p>
       <w:pPr>
         <w:pStyle w:val="ListParagraph"/>
@@ -7213,10 +7228,7 @@
         <w:t xml:space="preserve">Still, with proper scaling of the data, SVM can still work in theory. That is, it can still create linear vectors separating data points between 0 and 1. </w:t>
       </w:r>
       <w:r>
-        <w:t>Thus, building a linear decision boundary would be possible, but not likely as meaningful as if our features were continuous variables.</w:t>
-      </w:r>
-      <w:r>
-        <w:t xml:space="preserve"> </w:t>
+        <w:t xml:space="preserve">Thus, building a linear decision boundary would be possible, but not likely as meaningful as if our features were continuous variables. </w:t>
       </w:r>
       <w:r>
         <w:t>In practice, the accuracy of Linear SVM was ~85%. Linear SVM produced the following confusion matrix:</w:t>
@@ -7562,7 +7574,13 @@
       </w:r>
       <w:proofErr w:type="gramEnd"/>
       <w:r>
-        <w:t xml:space="preserve"> achieved an accuracy of 84.7%. When </w:t>
+        <w:t xml:space="preserve"> achieved an accuracy of 84.</w:t>
+      </w:r>
+      <w:r>
+        <w:t>0</w:t>
+      </w:r>
+      <w:r>
+        <w:t xml:space="preserve">%. When </w:t>
       </w:r>
       <w:proofErr w:type="gramStart"/>
       <w:r>
@@ -7570,10 +7588,16 @@
       </w:r>
       <w:proofErr w:type="gramEnd"/>
       <w:r>
-        <w:t xml:space="preserve"> at the first few layers of the decision tree, we found surprising results. Even though the accuracy scores were generally high, the variables used were surprising. As we can see in the below visualization of the decision tree</w:t>
-      </w:r>
-      <w:r>
-        <w:t xml:space="preserve">, the first variable that’s considered in splitting the data is </w:t>
+        <w:t xml:space="preserve"> at the first few layers of the decision tree, we found </w:t>
+      </w:r>
+      <w:r>
+        <w:t>promising</w:t>
+      </w:r>
+      <w:r>
+        <w:t xml:space="preserve"> results. </w:t>
+      </w:r>
+      <w:r>
+        <w:t xml:space="preserve">Variables that we would have expected to be key decision makers appear at the top. For example, </w:t>
       </w:r>
       <w:proofErr w:type="spellStart"/>
       <w:r>
@@ -7581,35 +7605,21 @@
           <w:i/>
           <w:iCs/>
         </w:rPr>
-        <w:t>needs_play</w:t>
+        <w:t>num_behav_issues</w:t>
       </w:r>
       <w:proofErr w:type="spellEnd"/>
       <w:r>
-        <w:t xml:space="preserve"> and the second variable is </w:t>
-      </w:r>
-      <w:proofErr w:type="spellStart"/>
+        <w:t xml:space="preserve">, which tracks the number of behavioral issues related to a given dog, is the first node. If there are 0 behavioral issues reported, we look to see if the dog has a warning attached to them that they are a bully (in the </w:t>
+      </w:r>
       <w:r>
         <w:rPr>
           <w:i/>
           <w:iCs/>
         </w:rPr>
-        <w:t>new_this_week</w:t>
-      </w:r>
-      <w:proofErr w:type="spellEnd"/>
-      <w:r>
-        <w:t xml:space="preserve">. We generally expected the </w:t>
-      </w:r>
-      <w:proofErr w:type="spellStart"/>
-      <w:r>
-        <w:rPr>
-          <w:i/>
-          <w:iCs/>
-        </w:rPr>
-        <w:t>new_this_week</w:t>
-      </w:r>
-      <w:proofErr w:type="spellEnd"/>
-      <w:r>
-        <w:t xml:space="preserve"> variable, which is just a note taken when a dog is new (but not necessarily that it’s still considered new when adopted), to be unimportant in our analysis.</w:t>
+        <w:t xml:space="preserve">BULLY_WARNING </w:t>
+      </w:r>
+      <w:r>
+        <w:t>variable).</w:t>
       </w:r>
     </w:p>
     <w:p>
@@ -7624,14 +7634,11 @@
         <w:jc w:val="center"/>
       </w:pPr>
       <w:r>
-        <w:rPr>
-          <w:noProof/>
-        </w:rPr>
         <w:drawing>
-          <wp:inline distT="0" distB="0" distL="0" distR="0" wp14:anchorId="54D6CAE6" wp14:editId="6D4BA4A8">
-            <wp:extent cx="5676900" cy="5494510"/>
-            <wp:effectExtent l="57150" t="57150" r="95250" b="87630"/>
-            <wp:docPr id="15" name="Picture 15"/>
+          <wp:inline distT="0" distB="0" distL="0" distR="0" wp14:anchorId="15B014F4" wp14:editId="46A0F87B">
+            <wp:extent cx="5080300" cy="5132716"/>
+            <wp:effectExtent l="38100" t="38100" r="88900" b="86995"/>
+            <wp:docPr id="16" name="Picture 16" descr="Diagram&#10;&#10;Description automatically generated"/>
             <wp:cNvGraphicFramePr>
               <a:graphicFrameLocks xmlns:a="http://schemas.openxmlformats.org/drawingml/2006/main" noChangeAspect="1"/>
             </wp:cNvGraphicFramePr>
@@ -7639,51 +7646,27 @@
               <a:graphicData uri="http://schemas.openxmlformats.org/drawingml/2006/picture">
                 <pic:pic xmlns:pic="http://schemas.openxmlformats.org/drawingml/2006/picture">
                   <pic:nvPicPr>
-                    <pic:cNvPr id="15" name="Picture 15"/>
+                    <pic:cNvPr id="16" name="Picture 16" descr="Diagram&#10;&#10;Description automatically generated"/>
                     <pic:cNvPicPr/>
                   </pic:nvPicPr>
-                  <pic:blipFill rotWithShape="1">
-                    <a:blip r:embed="rId38" cstate="print">
-                      <a:extLst>
-                        <a:ext uri="{28A0092B-C50C-407E-A947-70E740481C1C}">
-                          <a14:useLocalDpi xmlns:a14="http://schemas.microsoft.com/office/drawing/2010/main" val="0"/>
-                        </a:ext>
-                      </a:extLst>
-                    </a:blip>
-                    <a:srcRect l="10277" t="7504" r="8483" b="13866"/>
-                    <a:stretch/>
+                  <pic:blipFill>
+                    <a:blip r:embed="rId38"/>
+                    <a:stretch>
+                      <a:fillRect/>
+                    </a:stretch>
                   </pic:blipFill>
-                  <pic:spPr bwMode="auto">
+                  <pic:spPr>
                     <a:xfrm>
                       <a:off x="0" y="0"/>
-                      <a:ext cx="5685668" cy="5502997"/>
+                      <a:ext cx="5085857" cy="5138331"/>
                     </a:xfrm>
                     <a:prstGeom prst="rect">
                       <a:avLst/>
                     </a:prstGeom>
-                    <a:ln w="9525" cap="flat" cmpd="sng" algn="ctr">
+                    <a:ln>
                       <a:solidFill>
-                        <a:sysClr val="windowText" lastClr="000000"/>
+                        <a:schemeClr val="tx1"/>
                       </a:solidFill>
-                      <a:prstDash val="solid"/>
-                      <a:round/>
-                      <a:headEnd type="none" w="med" len="med"/>
-                      <a:tailEnd type="none" w="med" len="med"/>
-                      <a:extLst>
-                        <a:ext uri="{C807C97D-BFC1-408E-A445-0C87EB9F89A2}">
-                          <ask:lineSketchStyleProps xmlns:ask="http://schemas.microsoft.com/office/drawing/2018/sketchyshapes" sd="0">
-                            <a:custGeom>
-                              <a:avLst/>
-                              <a:gdLst/>
-                              <a:ahLst/>
-                              <a:cxnLst/>
-                              <a:rect l="0" t="0" r="0" b="0"/>
-                              <a:pathLst/>
-                            </a:custGeom>
-                            <ask:type/>
-                          </ask:lineSketchStyleProps>
-                        </a:ext>
-                      </a:extLst>
                     </a:ln>
                     <a:effectLst>
                       <a:outerShdw blurRad="50800" dist="38100" dir="2700000" algn="tl" rotWithShape="0">
@@ -7692,11 +7675,6 @@
                         </a:prstClr>
                       </a:outerShdw>
                     </a:effectLst>
-                    <a:extLst>
-                      <a:ext uri="{53640926-AAD7-44D8-BBD7-CCE9431645EC}">
-                        <a14:shadowObscured xmlns:a14="http://schemas.microsoft.com/office/drawing/2010/main"/>
-                      </a:ext>
-                    </a:extLst>
                   </pic:spPr>
                 </pic:pic>
               </a:graphicData>
@@ -7710,10 +7688,144 @@
         <w:jc w:val="center"/>
       </w:pPr>
     </w:p>
+    <w:p>
+      <w:r>
+        <w:t xml:space="preserve">Which variables ended up being the most important? </w:t>
+      </w:r>
+      <w:r>
+        <w:rPr>
+          <w:b/>
+          <w:bCs/>
+        </w:rPr>
+        <w:t>Not necessarily the variables at the top nodes</w:t>
+      </w:r>
+      <w:r>
+        <w:t>. Why is that? Well, feature importance in decision trees is based on an algorithm that also looks at the number of times a feature appears at a given node. With that, we get:</w:t>
+      </w:r>
+    </w:p>
     <w:p/>
     <w:p>
-      <w:r>
-        <w:t>With these variables of interest, the Decision Tree classifier achieved an accuracy of 84.7%.</w:t>
+      <w:pPr>
+        <w:jc w:val="center"/>
+      </w:pPr>
+      <w:r>
+        <w:lastRenderedPageBreak/>
+        <w:drawing>
+          <wp:inline distT="0" distB="0" distL="0" distR="0" wp14:anchorId="67FF040F" wp14:editId="1E58B029">
+            <wp:extent cx="3225800" cy="3606800"/>
+            <wp:effectExtent l="38100" t="38100" r="88900" b="88900"/>
+            <wp:docPr id="12" name="Picture 12" descr="Chart, bar chart, histogram&#10;&#10;Description automatically generated"/>
+            <wp:cNvGraphicFramePr>
+              <a:graphicFrameLocks xmlns:a="http://schemas.openxmlformats.org/drawingml/2006/main" noChangeAspect="1"/>
+            </wp:cNvGraphicFramePr>
+            <a:graphic xmlns:a="http://schemas.openxmlformats.org/drawingml/2006/main">
+              <a:graphicData uri="http://schemas.openxmlformats.org/drawingml/2006/picture">
+                <pic:pic xmlns:pic="http://schemas.openxmlformats.org/drawingml/2006/picture">
+                  <pic:nvPicPr>
+                    <pic:cNvPr id="12" name="Picture 12" descr="Chart, bar chart, histogram&#10;&#10;Description automatically generated"/>
+                    <pic:cNvPicPr/>
+                  </pic:nvPicPr>
+                  <pic:blipFill>
+                    <a:blip r:embed="rId39"/>
+                    <a:stretch>
+                      <a:fillRect/>
+                    </a:stretch>
+                  </pic:blipFill>
+                  <pic:spPr>
+                    <a:xfrm>
+                      <a:off x="0" y="0"/>
+                      <a:ext cx="3225800" cy="3606800"/>
+                    </a:xfrm>
+                    <a:prstGeom prst="rect">
+                      <a:avLst/>
+                    </a:prstGeom>
+                    <a:ln>
+                      <a:solidFill>
+                        <a:schemeClr val="tx1"/>
+                      </a:solidFill>
+                    </a:ln>
+                    <a:effectLst>
+                      <a:outerShdw blurRad="50800" dist="38100" dir="2700000" algn="tl" rotWithShape="0">
+                        <a:prstClr val="black">
+                          <a:alpha val="40000"/>
+                        </a:prstClr>
+                      </a:outerShdw>
+                    </a:effectLst>
+                  </pic:spPr>
+                </pic:pic>
+              </a:graphicData>
+            </a:graphic>
+          </wp:inline>
+        </w:drawing>
+      </w:r>
+    </w:p>
+    <w:p>
+      <w:pPr>
+        <w:jc w:val="center"/>
+      </w:pPr>
+    </w:p>
+    <w:p/>
+    <w:p>
+      <w:r>
+        <w:t>With these variables of interest, the Decision Tree classifier achieved an accuracy of 84.0%</w:t>
+      </w:r>
+      <w:r>
+        <w:t xml:space="preserve"> and the following confusion matrix:</w:t>
+      </w:r>
+    </w:p>
+    <w:p/>
+    <w:p>
+      <w:pPr>
+        <w:jc w:val="center"/>
+      </w:pPr>
+      <w:r>
+        <w:drawing>
+          <wp:inline distT="0" distB="0" distL="0" distR="0" wp14:anchorId="0AAAF24B" wp14:editId="1DDC6787">
+            <wp:extent cx="3140439" cy="2297479"/>
+            <wp:effectExtent l="38100" t="38100" r="85725" b="90170"/>
+            <wp:docPr id="21" name="Picture 21" descr="Chart, treemap chart&#10;&#10;Description automatically generated"/>
+            <wp:cNvGraphicFramePr>
+              <a:graphicFrameLocks xmlns:a="http://schemas.openxmlformats.org/drawingml/2006/main" noChangeAspect="1"/>
+            </wp:cNvGraphicFramePr>
+            <a:graphic xmlns:a="http://schemas.openxmlformats.org/drawingml/2006/main">
+              <a:graphicData uri="http://schemas.openxmlformats.org/drawingml/2006/picture">
+                <pic:pic xmlns:pic="http://schemas.openxmlformats.org/drawingml/2006/picture">
+                  <pic:nvPicPr>
+                    <pic:cNvPr id="21" name="Picture 21" descr="Chart, treemap chart&#10;&#10;Description automatically generated"/>
+                    <pic:cNvPicPr/>
+                  </pic:nvPicPr>
+                  <pic:blipFill>
+                    <a:blip r:embed="rId40"/>
+                    <a:stretch>
+                      <a:fillRect/>
+                    </a:stretch>
+                  </pic:blipFill>
+                  <pic:spPr>
+                    <a:xfrm>
+                      <a:off x="0" y="0"/>
+                      <a:ext cx="3154712" cy="2307921"/>
+                    </a:xfrm>
+                    <a:prstGeom prst="rect">
+                      <a:avLst/>
+                    </a:prstGeom>
+                    <a:ln>
+                      <a:solidFill>
+                        <a:schemeClr val="tx1"/>
+                      </a:solidFill>
+                    </a:ln>
+                    <a:effectLst>
+                      <a:outerShdw blurRad="50800" dist="38100" dir="2700000" algn="tl" rotWithShape="0">
+                        <a:prstClr val="black">
+                          <a:alpha val="40000"/>
+                        </a:prstClr>
+                      </a:outerShdw>
+                    </a:effectLst>
+                  </pic:spPr>
+                </pic:pic>
+              </a:graphicData>
+            </a:graphic>
+          </wp:inline>
+        </w:drawing>
       </w:r>
     </w:p>
     <w:p/>
@@ -7769,7 +7881,7 @@
                     <pic:cNvPicPr/>
                   </pic:nvPicPr>
                   <pic:blipFill>
-                    <a:blip r:embed="rId39"/>
+                    <a:blip r:embed="rId41"/>
                     <a:stretch>
                       <a:fillRect/>
                     </a:stretch>
@@ -7837,7 +7949,7 @@
                     <pic:cNvPicPr/>
                   </pic:nvPicPr>
                   <pic:blipFill>
-                    <a:blip r:embed="rId40"/>
+                    <a:blip r:embed="rId42"/>
                     <a:stretch>
                       <a:fillRect/>
                     </a:stretch>
@@ -7920,7 +8032,7 @@
                     <pic:cNvPicPr/>
                   </pic:nvPicPr>
                   <pic:blipFill>
-                    <a:blip r:embed="rId41"/>
+                    <a:blip r:embed="rId43"/>
                     <a:stretch>
                       <a:fillRect/>
                     </a:stretch>
@@ -7957,7 +8069,7 @@
     <w:p/>
     <w:p>
       <w:pPr>
-        <w:pStyle w:val="Heading4"/>
+        <w:pStyle w:val="Heading3"/>
       </w:pPr>
       <w:proofErr w:type="spellStart"/>
       <w:r>
@@ -8065,7 +8177,7 @@
                     <pic:cNvPicPr/>
                   </pic:nvPicPr>
                   <pic:blipFill>
-                    <a:blip r:embed="rId42"/>
+                    <a:blip r:embed="rId44"/>
                     <a:stretch>
                       <a:fillRect/>
                     </a:stretch>
@@ -8137,7 +8249,7 @@
                     <pic:cNvPicPr/>
                   </pic:nvPicPr>
                   <pic:blipFill rotWithShape="1">
-                    <a:blip r:embed="rId43">
+                    <a:blip r:embed="rId45">
                       <a:extLst>
                         <a:ext uri="{28A0092B-C50C-407E-A947-70E740481C1C}">
                           <a14:useLocalDpi xmlns:a14="http://schemas.microsoft.com/office/drawing/2010/main" val="0"/>
@@ -8196,7 +8308,7 @@
                     <pic:cNvPicPr/>
                   </pic:nvPicPr>
                   <pic:blipFill>
-                    <a:blip r:embed="rId44" cstate="print">
+                    <a:blip r:embed="rId46" cstate="print">
                       <a:extLst>
                         <a:ext uri="{28A0092B-C50C-407E-A947-70E740481C1C}">
                           <a14:useLocalDpi xmlns:a14="http://schemas.microsoft.com/office/drawing/2010/main" val="0"/>
@@ -8290,7 +8402,7 @@
                     </pic:cNvPicPr>
                   </pic:nvPicPr>
                   <pic:blipFill rotWithShape="1">
-                    <a:blip r:embed="rId45" cstate="print">
+                    <a:blip r:embed="rId47" cstate="print">
                       <a:extLst>
                         <a:ext uri="{28A0092B-C50C-407E-A947-70E740481C1C}">
                           <a14:useLocalDpi xmlns:a14="http://schemas.microsoft.com/office/drawing/2010/main" val="0"/>
@@ -8339,24 +8451,12 @@
           <w:numId w:val="6"/>
         </w:numPr>
       </w:pPr>
-      <w:hyperlink r:id="rId46" w:history="1">
+      <w:hyperlink r:id="rId48" w:history="1">
         <w:r>
           <w:rPr>
             <w:rStyle w:val="Hyperlink"/>
           </w:rPr>
-          <w:t>Z</w:t>
-        </w:r>
-        <w:r>
-          <w:rPr>
-            <w:rStyle w:val="Hyperlink"/>
-          </w:rPr>
-          <w:t>a</w:t>
-        </w:r>
-        <w:r>
-          <w:rPr>
-            <w:rStyle w:val="Hyperlink"/>
-          </w:rPr>
-          <w:t>ch</w:t>
+          <w:t>Zach</w:t>
         </w:r>
       </w:hyperlink>
       <w:r>
@@ -8491,7 +8591,7 @@
                     </pic:cNvPicPr>
                   </pic:nvPicPr>
                   <pic:blipFill>
-                    <a:blip r:embed="rId47" cstate="print">
+                    <a:blip r:embed="rId49" cstate="print">
                       <a:extLst>
                         <a:ext uri="{28A0092B-C50C-407E-A947-70E740481C1C}">
                           <a14:useLocalDpi xmlns:a14="http://schemas.microsoft.com/office/drawing/2010/main" val="0"/>
@@ -8537,7 +8637,7 @@
           <w:numId w:val="6"/>
         </w:numPr>
       </w:pPr>
-      <w:hyperlink r:id="rId48" w:history="1">
+      <w:hyperlink r:id="rId50" w:history="1">
         <w:r>
           <w:rPr>
             <w:rStyle w:val="Hyperlink"/>
@@ -8937,7 +9037,7 @@
 </file>
 
 <file path=word/comments.xml><?xml version="1.0" encoding="utf-8"?>
-<w:comments xmlns:wpc="http://schemas.microsoft.com/office/word/2010/wordprocessingCanvas" xmlns:cx="http://schemas.microsoft.com/office/drawing/2014/chartex" xmlns:cx1="http://schemas.microsoft.com/office/drawing/2015/9/8/chartex" xmlns:cx2="http://schemas.microsoft.com/office/drawing/2015/10/21/chartex" xmlns:cx3="http://schemas.microsoft.com/office/drawing/2016/5/9/chartex" xmlns:cx4="http://schemas.microsoft.com/office/drawing/2016/5/10/chartex" xmlns:cx5="http://schemas.microsoft.com/office/drawing/2016/5/11/chartex" xmlns:cx6="http://schemas.microsoft.com/office/drawing/2016/5/12/chartex" xmlns:cx7="http://schemas.microsoft.com/office/drawing/2016/5/13/chartex" xmlns:cx8="http://schemas.microsoft.com/office/drawing/2016/5/14/chartex" xmlns:mc="http://schemas.openxmlformats.org/markup-compatibility/2006" xmlns:aink="http://schemas.microsoft.com/office/drawing/2016/ink" xmlns:am3d="http://schemas.microsoft.com/office/drawing/2017/model3d" xmlns:o="urn:schemas-microsoft-com:office:office" xmlns:r="http://schemas.openxmlformats.org/officeDocument/2006/relationships" xmlns:m="http://schemas.openxmlformats.org/officeDocument/2006/math" xmlns:v="urn:schemas-microsoft-com:vml" xmlns:wp14="http://schemas.microsoft.com/office/word/2010/wordprocessingDrawing" xmlns:wp="http://schemas.openxmlformats.org/drawingml/2006/wordprocessingDrawing" xmlns:w10="urn:schemas-microsoft-com:office:word" xmlns:w="http://schemas.openxmlformats.org/wordprocessingml/2006/main" xmlns:w14="http://schemas.microsoft.com/office/word/2010/wordml" xmlns:w15="http://schemas.microsoft.com/office/word/2012/wordml" xmlns:w16cex="http://schemas.microsoft.com/office/word/2018/wordml/cex" xmlns:w16cid="http://schemas.microsoft.com/office/word/2016/wordml/cid" xmlns:w16="http://schemas.microsoft.com/office/word/2018/wordml" xmlns:w16se="http://schemas.microsoft.com/office/word/2015/wordml/symex" xmlns:wpg="http://schemas.microsoft.com/office/word/2010/wordprocessingGroup" xmlns:wpi="http://schemas.microsoft.com/office/word/2010/wordprocessingInk" xmlns:wne="http://schemas.microsoft.com/office/word/2006/wordml" xmlns:wps="http://schemas.microsoft.com/office/word/2010/wordprocessingShape" mc:Ignorable="w14 w15 w16se w16cid w16 w16cex wp14">
+<w:comments xmlns:wpc="http://schemas.microsoft.com/office/word/2010/wordprocessingCanvas" xmlns:cx="http://schemas.microsoft.com/office/drawing/2014/chartex" xmlns:cx1="http://schemas.microsoft.com/office/drawing/2015/9/8/chartex" xmlns:cx2="http://schemas.microsoft.com/office/drawing/2015/10/21/chartex" xmlns:cx3="http://schemas.microsoft.com/office/drawing/2016/5/9/chartex" xmlns:cx4="http://schemas.microsoft.com/office/drawing/2016/5/10/chartex" xmlns:cx5="http://schemas.microsoft.com/office/drawing/2016/5/11/chartex" xmlns:cx6="http://schemas.microsoft.com/office/drawing/2016/5/12/chartex" xmlns:cx7="http://schemas.microsoft.com/office/drawing/2016/5/13/chartex" xmlns:cx8="http://schemas.microsoft.com/office/drawing/2016/5/14/chartex" xmlns:mc="http://schemas.openxmlformats.org/markup-compatibility/2006" xmlns:aink="http://schemas.microsoft.com/office/drawing/2016/ink" xmlns:am3d="http://schemas.microsoft.com/office/drawing/2017/model3d" xmlns:o="urn:schemas-microsoft-com:office:office" xmlns:r="http://schemas.openxmlformats.org/officeDocument/2006/relationships" xmlns:m="http://schemas.openxmlformats.org/officeDocument/2006/math" xmlns:v="urn:schemas-microsoft-com:vml" xmlns:wp14="http://schemas.microsoft.com/office/word/2010/wordprocessingDrawing" xmlns:wp="http://schemas.openxmlformats.org/drawingml/2006/wordprocessingDrawing" xmlns:w10="urn:schemas-microsoft-com:office:word" xmlns:w="http://schemas.openxmlformats.org/wordprocessingml/2006/main" xmlns:w14="http://schemas.microsoft.com/office/word/2010/wordml" xmlns:w15="http://schemas.microsoft.com/office/word/2012/wordml" xmlns:w16cex="http://schemas.microsoft.com/office/word/2018/wordml/cex" xmlns:w16cid="http://schemas.microsoft.com/office/word/2016/wordml/cid" xmlns:w16="http://schemas.microsoft.com/office/word/2018/wordml" xmlns:w16sdtdh="http://schemas.microsoft.com/office/word/2020/wordml/sdtdatahash" xmlns:w16se="http://schemas.microsoft.com/office/word/2015/wordml/symex" xmlns:wpg="http://schemas.microsoft.com/office/word/2010/wordprocessingGroup" xmlns:wpi="http://schemas.microsoft.com/office/word/2010/wordprocessingInk" xmlns:wne="http://schemas.microsoft.com/office/word/2006/wordml" xmlns:wps="http://schemas.microsoft.com/office/word/2010/wordprocessingShape" mc:Ignorable="w14 w15 w16se w16cid w16 w16cex w16sdtdh wp14">
   <w:comment w:id="5" w:author="Justin Schulberg" w:date="2021-12-03T20:47:00Z" w:initials="JS">
     <w:p>
       <w:pPr>
@@ -8990,7 +9090,7 @@
 </file>
 
 <file path=word/commentsExtended.xml><?xml version="1.0" encoding="utf-8"?>
-<w15:commentsEx xmlns:wpc="http://schemas.microsoft.com/office/word/2010/wordprocessingCanvas" xmlns:cx="http://schemas.microsoft.com/office/drawing/2014/chartex" xmlns:cx1="http://schemas.microsoft.com/office/drawing/2015/9/8/chartex" xmlns:cx2="http://schemas.microsoft.com/office/drawing/2015/10/21/chartex" xmlns:cx3="http://schemas.microsoft.com/office/drawing/2016/5/9/chartex" xmlns:cx4="http://schemas.microsoft.com/office/drawing/2016/5/10/chartex" xmlns:cx5="http://schemas.microsoft.com/office/drawing/2016/5/11/chartex" xmlns:cx6="http://schemas.microsoft.com/office/drawing/2016/5/12/chartex" xmlns:cx7="http://schemas.microsoft.com/office/drawing/2016/5/13/chartex" xmlns:cx8="http://schemas.microsoft.com/office/drawing/2016/5/14/chartex" xmlns:mc="http://schemas.openxmlformats.org/markup-compatibility/2006" xmlns:aink="http://schemas.microsoft.com/office/drawing/2016/ink" xmlns:am3d="http://schemas.microsoft.com/office/drawing/2017/model3d" xmlns:o="urn:schemas-microsoft-com:office:office" xmlns:r="http://schemas.openxmlformats.org/officeDocument/2006/relationships" xmlns:m="http://schemas.openxmlformats.org/officeDocument/2006/math" xmlns:v="urn:schemas-microsoft-com:vml" xmlns:wp14="http://schemas.microsoft.com/office/word/2010/wordprocessingDrawing" xmlns:wp="http://schemas.openxmlformats.org/drawingml/2006/wordprocessingDrawing" xmlns:w10="urn:schemas-microsoft-com:office:word" xmlns:w="http://schemas.openxmlformats.org/wordprocessingml/2006/main" xmlns:w14="http://schemas.microsoft.com/office/word/2010/wordml" xmlns:w15="http://schemas.microsoft.com/office/word/2012/wordml" xmlns:w16cex="http://schemas.microsoft.com/office/word/2018/wordml/cex" xmlns:w16cid="http://schemas.microsoft.com/office/word/2016/wordml/cid" xmlns:w16="http://schemas.microsoft.com/office/word/2018/wordml" xmlns:w16se="http://schemas.microsoft.com/office/word/2015/wordml/symex" xmlns:wpg="http://schemas.microsoft.com/office/word/2010/wordprocessingGroup" xmlns:wpi="http://schemas.microsoft.com/office/word/2010/wordprocessingInk" xmlns:wne="http://schemas.microsoft.com/office/word/2006/wordml" xmlns:wps="http://schemas.microsoft.com/office/word/2010/wordprocessingShape" mc:Ignorable="w14 w15 w16se w16cid w16 w16cex wp14">
+<w15:commentsEx xmlns:wpc="http://schemas.microsoft.com/office/word/2010/wordprocessingCanvas" xmlns:cx="http://schemas.microsoft.com/office/drawing/2014/chartex" xmlns:cx1="http://schemas.microsoft.com/office/drawing/2015/9/8/chartex" xmlns:cx2="http://schemas.microsoft.com/office/drawing/2015/10/21/chartex" xmlns:cx3="http://schemas.microsoft.com/office/drawing/2016/5/9/chartex" xmlns:cx4="http://schemas.microsoft.com/office/drawing/2016/5/10/chartex" xmlns:cx5="http://schemas.microsoft.com/office/drawing/2016/5/11/chartex" xmlns:cx6="http://schemas.microsoft.com/office/drawing/2016/5/12/chartex" xmlns:cx7="http://schemas.microsoft.com/office/drawing/2016/5/13/chartex" xmlns:cx8="http://schemas.microsoft.com/office/drawing/2016/5/14/chartex" xmlns:mc="http://schemas.openxmlformats.org/markup-compatibility/2006" xmlns:aink="http://schemas.microsoft.com/office/drawing/2016/ink" xmlns:am3d="http://schemas.microsoft.com/office/drawing/2017/model3d" xmlns:o="urn:schemas-microsoft-com:office:office" xmlns:r="http://schemas.openxmlformats.org/officeDocument/2006/relationships" xmlns:m="http://schemas.openxmlformats.org/officeDocument/2006/math" xmlns:v="urn:schemas-microsoft-com:vml" xmlns:wp14="http://schemas.microsoft.com/office/word/2010/wordprocessingDrawing" xmlns:wp="http://schemas.openxmlformats.org/drawingml/2006/wordprocessingDrawing" xmlns:w10="urn:schemas-microsoft-com:office:word" xmlns:w="http://schemas.openxmlformats.org/wordprocessingml/2006/main" xmlns:w14="http://schemas.microsoft.com/office/word/2010/wordml" xmlns:w15="http://schemas.microsoft.com/office/word/2012/wordml" xmlns:w16cex="http://schemas.microsoft.com/office/word/2018/wordml/cex" xmlns:w16cid="http://schemas.microsoft.com/office/word/2016/wordml/cid" xmlns:w16="http://schemas.microsoft.com/office/word/2018/wordml" xmlns:w16sdtdh="http://schemas.microsoft.com/office/word/2020/wordml/sdtdatahash" xmlns:w16se="http://schemas.microsoft.com/office/word/2015/wordml/symex" xmlns:wpg="http://schemas.microsoft.com/office/word/2010/wordprocessingGroup" xmlns:wpi="http://schemas.microsoft.com/office/word/2010/wordprocessingInk" xmlns:wne="http://schemas.microsoft.com/office/word/2006/wordml" xmlns:wps="http://schemas.microsoft.com/office/word/2010/wordprocessingShape" mc:Ignorable="w14 w15 w16se w16cid w16 w16cex w16sdtdh wp14">
   <w15:commentEx w15:paraId="631E8136" w15:done="0"/>
   <w15:commentEx w15:paraId="29A00AA5" w15:done="0"/>
   <w15:commentEx w15:paraId="6384F462" w15:paraIdParent="29A00AA5" w15:done="0"/>
@@ -8998,7 +9098,7 @@
 </file>
 
 <file path=word/commentsExtensible.xml><?xml version="1.0" encoding="utf-8"?>
-<w16cex:commentsExtensible xmlns:wpc="http://schemas.microsoft.com/office/word/2010/wordprocessingCanvas" xmlns:cx="http://schemas.microsoft.com/office/drawing/2014/chartex" xmlns:cx1="http://schemas.microsoft.com/office/drawing/2015/9/8/chartex" xmlns:cx2="http://schemas.microsoft.com/office/drawing/2015/10/21/chartex" xmlns:cx3="http://schemas.microsoft.com/office/drawing/2016/5/9/chartex" xmlns:cx4="http://schemas.microsoft.com/office/drawing/2016/5/10/chartex" xmlns:cx5="http://schemas.microsoft.com/office/drawing/2016/5/11/chartex" xmlns:cx6="http://schemas.microsoft.com/office/drawing/2016/5/12/chartex" xmlns:cx7="http://schemas.microsoft.com/office/drawing/2016/5/13/chartex" xmlns:cx8="http://schemas.microsoft.com/office/drawing/2016/5/14/chartex" xmlns:mc="http://schemas.openxmlformats.org/markup-compatibility/2006" xmlns:aink="http://schemas.microsoft.com/office/drawing/2016/ink" xmlns:am3d="http://schemas.microsoft.com/office/drawing/2017/model3d" xmlns:o="urn:schemas-microsoft-com:office:office" xmlns:r="http://schemas.openxmlformats.org/officeDocument/2006/relationships" xmlns:m="http://schemas.openxmlformats.org/officeDocument/2006/math" xmlns:v="urn:schemas-microsoft-com:vml" xmlns:wp14="http://schemas.microsoft.com/office/word/2010/wordprocessingDrawing" xmlns:wp="http://schemas.openxmlformats.org/drawingml/2006/wordprocessingDrawing" xmlns:w10="urn:schemas-microsoft-com:office:word" xmlns:w="http://schemas.openxmlformats.org/wordprocessingml/2006/main" xmlns:w14="http://schemas.microsoft.com/office/word/2010/wordml" xmlns:w15="http://schemas.microsoft.com/office/word/2012/wordml" xmlns:w16cex="http://schemas.microsoft.com/office/word/2018/wordml/cex" xmlns:w16cid="http://schemas.microsoft.com/office/word/2016/wordml/cid" xmlns:w16="http://schemas.microsoft.com/office/word/2018/wordml" xmlns:w16se="http://schemas.microsoft.com/office/word/2015/wordml/symex" xmlns:wpg="http://schemas.microsoft.com/office/word/2010/wordprocessingGroup" xmlns:wpi="http://schemas.microsoft.com/office/word/2010/wordprocessingInk" xmlns:wne="http://schemas.microsoft.com/office/word/2006/wordml" xmlns:wps="http://schemas.microsoft.com/office/word/2010/wordprocessingShape" mc:Ignorable="w14 w15 w16se w16cid w16 w16cex wp14">
+<w16cex:commentsExtensible xmlns:wpc="http://schemas.microsoft.com/office/word/2010/wordprocessingCanvas" xmlns:cx="http://schemas.microsoft.com/office/drawing/2014/chartex" xmlns:cx1="http://schemas.microsoft.com/office/drawing/2015/9/8/chartex" xmlns:cx2="http://schemas.microsoft.com/office/drawing/2015/10/21/chartex" xmlns:cx3="http://schemas.microsoft.com/office/drawing/2016/5/9/chartex" xmlns:cx4="http://schemas.microsoft.com/office/drawing/2016/5/10/chartex" xmlns:cx5="http://schemas.microsoft.com/office/drawing/2016/5/11/chartex" xmlns:cx6="http://schemas.microsoft.com/office/drawing/2016/5/12/chartex" xmlns:cx7="http://schemas.microsoft.com/office/drawing/2016/5/13/chartex" xmlns:cx8="http://schemas.microsoft.com/office/drawing/2016/5/14/chartex" xmlns:mc="http://schemas.openxmlformats.org/markup-compatibility/2006" xmlns:aink="http://schemas.microsoft.com/office/drawing/2016/ink" xmlns:am3d="http://schemas.microsoft.com/office/drawing/2017/model3d" xmlns:o="urn:schemas-microsoft-com:office:office" xmlns:r="http://schemas.openxmlformats.org/officeDocument/2006/relationships" xmlns:m="http://schemas.openxmlformats.org/officeDocument/2006/math" xmlns:v="urn:schemas-microsoft-com:vml" xmlns:wp14="http://schemas.microsoft.com/office/word/2010/wordprocessingDrawing" xmlns:wp="http://schemas.openxmlformats.org/drawingml/2006/wordprocessingDrawing" xmlns:w10="urn:schemas-microsoft-com:office:word" xmlns:w="http://schemas.openxmlformats.org/wordprocessingml/2006/main" xmlns:w14="http://schemas.microsoft.com/office/word/2010/wordml" xmlns:w15="http://schemas.microsoft.com/office/word/2012/wordml" xmlns:w16cex="http://schemas.microsoft.com/office/word/2018/wordml/cex" xmlns:w16cid="http://schemas.microsoft.com/office/word/2016/wordml/cid" xmlns:w16="http://schemas.microsoft.com/office/word/2018/wordml" xmlns:w16sdtdh="http://schemas.microsoft.com/office/word/2020/wordml/sdtdatahash" xmlns:w16se="http://schemas.microsoft.com/office/word/2015/wordml/symex" xmlns:wpg="http://schemas.microsoft.com/office/word/2010/wordprocessingGroup" xmlns:wpi="http://schemas.microsoft.com/office/word/2010/wordprocessingInk" xmlns:wne="http://schemas.microsoft.com/office/word/2006/wordml" xmlns:wps="http://schemas.microsoft.com/office/word/2010/wordprocessingShape" mc:Ignorable="w14 w15 w16se w16cid w16 w16cex w16sdtdh wp14">
   <w16cex:commentExtensible w16cex:durableId="255500DE" w16cex:dateUtc="2021-12-04T01:47:00Z"/>
   <w16cex:commentExtensible w16cex:durableId="255500C3" w16cex:dateUtc="2021-12-04T01:46:00Z"/>
   <w16cex:commentExtensible w16cex:durableId="255D846F" w16cex:dateUtc="2021-12-10T12:46:00Z"/>
@@ -9006,7 +9106,7 @@
 </file>
 
 <file path=word/commentsIds.xml><?xml version="1.0" encoding="utf-8"?>
-<w16cid:commentsIds xmlns:wpc="http://schemas.microsoft.com/office/word/2010/wordprocessingCanvas" xmlns:cx="http://schemas.microsoft.com/office/drawing/2014/chartex" xmlns:cx1="http://schemas.microsoft.com/office/drawing/2015/9/8/chartex" xmlns:cx2="http://schemas.microsoft.com/office/drawing/2015/10/21/chartex" xmlns:cx3="http://schemas.microsoft.com/office/drawing/2016/5/9/chartex" xmlns:cx4="http://schemas.microsoft.com/office/drawing/2016/5/10/chartex" xmlns:cx5="http://schemas.microsoft.com/office/drawing/2016/5/11/chartex" xmlns:cx6="http://schemas.microsoft.com/office/drawing/2016/5/12/chartex" xmlns:cx7="http://schemas.microsoft.com/office/drawing/2016/5/13/chartex" xmlns:cx8="http://schemas.microsoft.com/office/drawing/2016/5/14/chartex" xmlns:mc="http://schemas.openxmlformats.org/markup-compatibility/2006" xmlns:aink="http://schemas.microsoft.com/office/drawing/2016/ink" xmlns:am3d="http://schemas.microsoft.com/office/drawing/2017/model3d" xmlns:o="urn:schemas-microsoft-com:office:office" xmlns:r="http://schemas.openxmlformats.org/officeDocument/2006/relationships" xmlns:m="http://schemas.openxmlformats.org/officeDocument/2006/math" xmlns:v="urn:schemas-microsoft-com:vml" xmlns:wp14="http://schemas.microsoft.com/office/word/2010/wordprocessingDrawing" xmlns:wp="http://schemas.openxmlformats.org/drawingml/2006/wordprocessingDrawing" xmlns:w10="urn:schemas-microsoft-com:office:word" xmlns:w="http://schemas.openxmlformats.org/wordprocessingml/2006/main" xmlns:w14="http://schemas.microsoft.com/office/word/2010/wordml" xmlns:w15="http://schemas.microsoft.com/office/word/2012/wordml" xmlns:w16cex="http://schemas.microsoft.com/office/word/2018/wordml/cex" xmlns:w16cid="http://schemas.microsoft.com/office/word/2016/wordml/cid" xmlns:w16="http://schemas.microsoft.com/office/word/2018/wordml" xmlns:w16se="http://schemas.microsoft.com/office/word/2015/wordml/symex" xmlns:wpg="http://schemas.microsoft.com/office/word/2010/wordprocessingGroup" xmlns:wpi="http://schemas.microsoft.com/office/word/2010/wordprocessingInk" xmlns:wne="http://schemas.microsoft.com/office/word/2006/wordml" xmlns:wps="http://schemas.microsoft.com/office/word/2010/wordprocessingShape" mc:Ignorable="w14 w15 w16se w16cid w16 w16cex wp14">
+<w16cid:commentsIds xmlns:wpc="http://schemas.microsoft.com/office/word/2010/wordprocessingCanvas" xmlns:cx="http://schemas.microsoft.com/office/drawing/2014/chartex" xmlns:cx1="http://schemas.microsoft.com/office/drawing/2015/9/8/chartex" xmlns:cx2="http://schemas.microsoft.com/office/drawing/2015/10/21/chartex" xmlns:cx3="http://schemas.microsoft.com/office/drawing/2016/5/9/chartex" xmlns:cx4="http://schemas.microsoft.com/office/drawing/2016/5/10/chartex" xmlns:cx5="http://schemas.microsoft.com/office/drawing/2016/5/11/chartex" xmlns:cx6="http://schemas.microsoft.com/office/drawing/2016/5/12/chartex" xmlns:cx7="http://schemas.microsoft.com/office/drawing/2016/5/13/chartex" xmlns:cx8="http://schemas.microsoft.com/office/drawing/2016/5/14/chartex" xmlns:mc="http://schemas.openxmlformats.org/markup-compatibility/2006" xmlns:aink="http://schemas.microsoft.com/office/drawing/2016/ink" xmlns:am3d="http://schemas.microsoft.com/office/drawing/2017/model3d" xmlns:o="urn:schemas-microsoft-com:office:office" xmlns:r="http://schemas.openxmlformats.org/officeDocument/2006/relationships" xmlns:m="http://schemas.openxmlformats.org/officeDocument/2006/math" xmlns:v="urn:schemas-microsoft-com:vml" xmlns:wp14="http://schemas.microsoft.com/office/word/2010/wordprocessingDrawing" xmlns:wp="http://schemas.openxmlformats.org/drawingml/2006/wordprocessingDrawing" xmlns:w10="urn:schemas-microsoft-com:office:word" xmlns:w="http://schemas.openxmlformats.org/wordprocessingml/2006/main" xmlns:w14="http://schemas.microsoft.com/office/word/2010/wordml" xmlns:w15="http://schemas.microsoft.com/office/word/2012/wordml" xmlns:w16cex="http://schemas.microsoft.com/office/word/2018/wordml/cex" xmlns:w16cid="http://schemas.microsoft.com/office/word/2016/wordml/cid" xmlns:w16="http://schemas.microsoft.com/office/word/2018/wordml" xmlns:w16sdtdh="http://schemas.microsoft.com/office/word/2020/wordml/sdtdatahash" xmlns:w16se="http://schemas.microsoft.com/office/word/2015/wordml/symex" xmlns:wpg="http://schemas.microsoft.com/office/word/2010/wordprocessingGroup" xmlns:wpi="http://schemas.microsoft.com/office/word/2010/wordprocessingInk" xmlns:wne="http://schemas.microsoft.com/office/word/2006/wordml" xmlns:wps="http://schemas.microsoft.com/office/word/2010/wordprocessingShape" mc:Ignorable="w14 w15 w16se w16cid w16 w16cex w16sdtdh wp14">
   <w16cid:commentId w16cid:paraId="631E8136" w16cid:durableId="255500DE"/>
   <w16cid:commentId w16cid:paraId="29A00AA5" w16cid:durableId="255500C3"/>
   <w16cid:commentId w16cid:paraId="6384F462" w16cid:durableId="255D846F"/>
@@ -9014,7 +9114,7 @@
 </file>
 
 <file path=word/endnotes.xml><?xml version="1.0" encoding="utf-8"?>
-<w:endnotes xmlns:wpc="http://schemas.microsoft.com/office/word/2010/wordprocessingCanvas" xmlns:cx="http://schemas.microsoft.com/office/drawing/2014/chartex" xmlns:cx1="http://schemas.microsoft.com/office/drawing/2015/9/8/chartex" xmlns:cx2="http://schemas.microsoft.com/office/drawing/2015/10/21/chartex" xmlns:cx3="http://schemas.microsoft.com/office/drawing/2016/5/9/chartex" xmlns:cx4="http://schemas.microsoft.com/office/drawing/2016/5/10/chartex" xmlns:cx5="http://schemas.microsoft.com/office/drawing/2016/5/11/chartex" xmlns:cx6="http://schemas.microsoft.com/office/drawing/2016/5/12/chartex" xmlns:cx7="http://schemas.microsoft.com/office/drawing/2016/5/13/chartex" xmlns:cx8="http://schemas.microsoft.com/office/drawing/2016/5/14/chartex" xmlns:mc="http://schemas.openxmlformats.org/markup-compatibility/2006" xmlns:aink="http://schemas.microsoft.com/office/drawing/2016/ink" xmlns:am3d="http://schemas.microsoft.com/office/drawing/2017/model3d" xmlns:o="urn:schemas-microsoft-com:office:office" xmlns:r="http://schemas.openxmlformats.org/officeDocument/2006/relationships" xmlns:m="http://schemas.openxmlformats.org/officeDocument/2006/math" xmlns:v="urn:schemas-microsoft-com:vml" xmlns:wp14="http://schemas.microsoft.com/office/word/2010/wordprocessingDrawing" xmlns:wp="http://schemas.openxmlformats.org/drawingml/2006/wordprocessingDrawing" xmlns:w10="urn:schemas-microsoft-com:office:word" xmlns:w="http://schemas.openxmlformats.org/wordprocessingml/2006/main" xmlns:w14="http://schemas.microsoft.com/office/word/2010/wordml" xmlns:w15="http://schemas.microsoft.com/office/word/2012/wordml" xmlns:w16cex="http://schemas.microsoft.com/office/word/2018/wordml/cex" xmlns:w16cid="http://schemas.microsoft.com/office/word/2016/wordml/cid" xmlns:w16="http://schemas.microsoft.com/office/word/2018/wordml" xmlns:w16se="http://schemas.microsoft.com/office/word/2015/wordml/symex" xmlns:wpg="http://schemas.microsoft.com/office/word/2010/wordprocessingGroup" xmlns:wpi="http://schemas.microsoft.com/office/word/2010/wordprocessingInk" xmlns:wne="http://schemas.microsoft.com/office/word/2006/wordml" xmlns:wps="http://schemas.microsoft.com/office/word/2010/wordprocessingShape" mc:Ignorable="w14 w15 w16se w16cid w16 w16cex wp14">
+<w:endnotes xmlns:wpc="http://schemas.microsoft.com/office/word/2010/wordprocessingCanvas" xmlns:cx="http://schemas.microsoft.com/office/drawing/2014/chartex" xmlns:cx1="http://schemas.microsoft.com/office/drawing/2015/9/8/chartex" xmlns:cx2="http://schemas.microsoft.com/office/drawing/2015/10/21/chartex" xmlns:cx3="http://schemas.microsoft.com/office/drawing/2016/5/9/chartex" xmlns:cx4="http://schemas.microsoft.com/office/drawing/2016/5/10/chartex" xmlns:cx5="http://schemas.microsoft.com/office/drawing/2016/5/11/chartex" xmlns:cx6="http://schemas.microsoft.com/office/drawing/2016/5/12/chartex" xmlns:cx7="http://schemas.microsoft.com/office/drawing/2016/5/13/chartex" xmlns:cx8="http://schemas.microsoft.com/office/drawing/2016/5/14/chartex" xmlns:mc="http://schemas.openxmlformats.org/markup-compatibility/2006" xmlns:aink="http://schemas.microsoft.com/office/drawing/2016/ink" xmlns:am3d="http://schemas.microsoft.com/office/drawing/2017/model3d" xmlns:o="urn:schemas-microsoft-com:office:office" xmlns:r="http://schemas.openxmlformats.org/officeDocument/2006/relationships" xmlns:m="http://schemas.openxmlformats.org/officeDocument/2006/math" xmlns:v="urn:schemas-microsoft-com:vml" xmlns:wp14="http://schemas.microsoft.com/office/word/2010/wordprocessingDrawing" xmlns:wp="http://schemas.openxmlformats.org/drawingml/2006/wordprocessingDrawing" xmlns:w10="urn:schemas-microsoft-com:office:word" xmlns:w="http://schemas.openxmlformats.org/wordprocessingml/2006/main" xmlns:w14="http://schemas.microsoft.com/office/word/2010/wordml" xmlns:w15="http://schemas.microsoft.com/office/word/2012/wordml" xmlns:w16cex="http://schemas.microsoft.com/office/word/2018/wordml/cex" xmlns:w16cid="http://schemas.microsoft.com/office/word/2016/wordml/cid" xmlns:w16="http://schemas.microsoft.com/office/word/2018/wordml" xmlns:w16sdtdh="http://schemas.microsoft.com/office/word/2020/wordml/sdtdatahash" xmlns:w16se="http://schemas.microsoft.com/office/word/2015/wordml/symex" xmlns:wpg="http://schemas.microsoft.com/office/word/2010/wordprocessingGroup" xmlns:wpi="http://schemas.microsoft.com/office/word/2010/wordprocessingInk" xmlns:wne="http://schemas.microsoft.com/office/word/2006/wordml" xmlns:wps="http://schemas.microsoft.com/office/word/2010/wordprocessingShape" mc:Ignorable="w14 w15 w16se w16cid w16 w16cex w16sdtdh wp14">
   <w:endnote w:type="separator" w:id="-1">
     <w:p>
       <w:r>
@@ -9033,7 +9133,7 @@
 </file>
 
 <file path=word/footnotes.xml><?xml version="1.0" encoding="utf-8"?>
-<w:footnotes xmlns:wpc="http://schemas.microsoft.com/office/word/2010/wordprocessingCanvas" xmlns:cx="http://schemas.microsoft.com/office/drawing/2014/chartex" xmlns:cx1="http://schemas.microsoft.com/office/drawing/2015/9/8/chartex" xmlns:cx2="http://schemas.microsoft.com/office/drawing/2015/10/21/chartex" xmlns:cx3="http://schemas.microsoft.com/office/drawing/2016/5/9/chartex" xmlns:cx4="http://schemas.microsoft.com/office/drawing/2016/5/10/chartex" xmlns:cx5="http://schemas.microsoft.com/office/drawing/2016/5/11/chartex" xmlns:cx6="http://schemas.microsoft.com/office/drawing/2016/5/12/chartex" xmlns:cx7="http://schemas.microsoft.com/office/drawing/2016/5/13/chartex" xmlns:cx8="http://schemas.microsoft.com/office/drawing/2016/5/14/chartex" xmlns:mc="http://schemas.openxmlformats.org/markup-compatibility/2006" xmlns:aink="http://schemas.microsoft.com/office/drawing/2016/ink" xmlns:am3d="http://schemas.microsoft.com/office/drawing/2017/model3d" xmlns:o="urn:schemas-microsoft-com:office:office" xmlns:r="http://schemas.openxmlformats.org/officeDocument/2006/relationships" xmlns:m="http://schemas.openxmlformats.org/officeDocument/2006/math" xmlns:v="urn:schemas-microsoft-com:vml" xmlns:wp14="http://schemas.microsoft.com/office/word/2010/wordprocessingDrawing" xmlns:wp="http://schemas.openxmlformats.org/drawingml/2006/wordprocessingDrawing" xmlns:w10="urn:schemas-microsoft-com:office:word" xmlns:w="http://schemas.openxmlformats.org/wordprocessingml/2006/main" xmlns:w14="http://schemas.microsoft.com/office/word/2010/wordml" xmlns:w15="http://schemas.microsoft.com/office/word/2012/wordml" xmlns:w16cex="http://schemas.microsoft.com/office/word/2018/wordml/cex" xmlns:w16cid="http://schemas.microsoft.com/office/word/2016/wordml/cid" xmlns:w16="http://schemas.microsoft.com/office/word/2018/wordml" xmlns:w16se="http://schemas.microsoft.com/office/word/2015/wordml/symex" xmlns:wpg="http://schemas.microsoft.com/office/word/2010/wordprocessingGroup" xmlns:wpi="http://schemas.microsoft.com/office/word/2010/wordprocessingInk" xmlns:wne="http://schemas.microsoft.com/office/word/2006/wordml" xmlns:wps="http://schemas.microsoft.com/office/word/2010/wordprocessingShape" mc:Ignorable="w14 w15 w16se w16cid w16 w16cex wp14">
+<w:footnotes xmlns:wpc="http://schemas.microsoft.com/office/word/2010/wordprocessingCanvas" xmlns:cx="http://schemas.microsoft.com/office/drawing/2014/chartex" xmlns:cx1="http://schemas.microsoft.com/office/drawing/2015/9/8/chartex" xmlns:cx2="http://schemas.microsoft.com/office/drawing/2015/10/21/chartex" xmlns:cx3="http://schemas.microsoft.com/office/drawing/2016/5/9/chartex" xmlns:cx4="http://schemas.microsoft.com/office/drawing/2016/5/10/chartex" xmlns:cx5="http://schemas.microsoft.com/office/drawing/2016/5/11/chartex" xmlns:cx6="http://schemas.microsoft.com/office/drawing/2016/5/12/chartex" xmlns:cx7="http://schemas.microsoft.com/office/drawing/2016/5/13/chartex" xmlns:cx8="http://schemas.microsoft.com/office/drawing/2016/5/14/chartex" xmlns:mc="http://schemas.openxmlformats.org/markup-compatibility/2006" xmlns:aink="http://schemas.microsoft.com/office/drawing/2016/ink" xmlns:am3d="http://schemas.microsoft.com/office/drawing/2017/model3d" xmlns:o="urn:schemas-microsoft-com:office:office" xmlns:r="http://schemas.openxmlformats.org/officeDocument/2006/relationships" xmlns:m="http://schemas.openxmlformats.org/officeDocument/2006/math" xmlns:v="urn:schemas-microsoft-com:vml" xmlns:wp14="http://schemas.microsoft.com/office/word/2010/wordprocessingDrawing" xmlns:wp="http://schemas.openxmlformats.org/drawingml/2006/wordprocessingDrawing" xmlns:w10="urn:schemas-microsoft-com:office:word" xmlns:w="http://schemas.openxmlformats.org/wordprocessingml/2006/main" xmlns:w14="http://schemas.microsoft.com/office/word/2010/wordml" xmlns:w15="http://schemas.microsoft.com/office/word/2012/wordml" xmlns:w16cex="http://schemas.microsoft.com/office/word/2018/wordml/cex" xmlns:w16cid="http://schemas.microsoft.com/office/word/2016/wordml/cid" xmlns:w16="http://schemas.microsoft.com/office/word/2018/wordml" xmlns:w16sdtdh="http://schemas.microsoft.com/office/word/2020/wordml/sdtdatahash" xmlns:w16se="http://schemas.microsoft.com/office/word/2015/wordml/symex" xmlns:wpg="http://schemas.microsoft.com/office/word/2010/wordprocessingGroup" xmlns:wpi="http://schemas.microsoft.com/office/word/2010/wordprocessingInk" xmlns:wne="http://schemas.microsoft.com/office/word/2006/wordml" xmlns:wps="http://schemas.microsoft.com/office/word/2010/wordprocessingShape" mc:Ignorable="w14 w15 w16se w16cid w16 w16cex w16sdtdh wp14">
   <w:footnote w:type="separator" w:id="-1">
     <w:p>
       <w:r>
@@ -9077,10 +9177,7 @@
         <w:t>Marco Antonio Villegas Garc</w:t>
       </w:r>
       <w:r>
-        <w:t>ia</w:t>
-      </w:r>
-      <w:r>
-        <w:t>, January 2013</w:t>
+        <w:t>ia, January 2013</w:t>
       </w:r>
     </w:p>
   </w:footnote>
@@ -9088,7 +9185,7 @@
 </file>
 
 <file path=word/numbering.xml><?xml version="1.0" encoding="utf-8"?>
-<w:numbering xmlns:wpc="http://schemas.microsoft.com/office/word/2010/wordprocessingCanvas" xmlns:cx="http://schemas.microsoft.com/office/drawing/2014/chartex" xmlns:cx1="http://schemas.microsoft.com/office/drawing/2015/9/8/chartex" xmlns:cx2="http://schemas.microsoft.com/office/drawing/2015/10/21/chartex" xmlns:cx3="http://schemas.microsoft.com/office/drawing/2016/5/9/chartex" xmlns:cx4="http://schemas.microsoft.com/office/drawing/2016/5/10/chartex" xmlns:cx5="http://schemas.microsoft.com/office/drawing/2016/5/11/chartex" xmlns:cx6="http://schemas.microsoft.com/office/drawing/2016/5/12/chartex" xmlns:cx7="http://schemas.microsoft.com/office/drawing/2016/5/13/chartex" xmlns:cx8="http://schemas.microsoft.com/office/drawing/2016/5/14/chartex" xmlns:mc="http://schemas.openxmlformats.org/markup-compatibility/2006" xmlns:aink="http://schemas.microsoft.com/office/drawing/2016/ink" xmlns:am3d="http://schemas.microsoft.com/office/drawing/2017/model3d" xmlns:o="urn:schemas-microsoft-com:office:office" xmlns:r="http://schemas.openxmlformats.org/officeDocument/2006/relationships" xmlns:m="http://schemas.openxmlformats.org/officeDocument/2006/math" xmlns:v="urn:schemas-microsoft-com:vml" xmlns:wp14="http://schemas.microsoft.com/office/word/2010/wordprocessingDrawing" xmlns:wp="http://schemas.openxmlformats.org/drawingml/2006/wordprocessingDrawing" xmlns:w10="urn:schemas-microsoft-com:office:word" xmlns:w="http://schemas.openxmlformats.org/wordprocessingml/2006/main" xmlns:w14="http://schemas.microsoft.com/office/word/2010/wordml" xmlns:w15="http://schemas.microsoft.com/office/word/2012/wordml" xmlns:w16cex="http://schemas.microsoft.com/office/word/2018/wordml/cex" xmlns:w16cid="http://schemas.microsoft.com/office/word/2016/wordml/cid" xmlns:w16="http://schemas.microsoft.com/office/word/2018/wordml" xmlns:w16se="http://schemas.microsoft.com/office/word/2015/wordml/symex" xmlns:wpg="http://schemas.microsoft.com/office/word/2010/wordprocessingGroup" xmlns:wpi="http://schemas.microsoft.com/office/word/2010/wordprocessingInk" xmlns:wne="http://schemas.microsoft.com/office/word/2006/wordml" xmlns:wps="http://schemas.microsoft.com/office/word/2010/wordprocessingShape" mc:Ignorable="w14 w15 w16se w16cid w16 w16cex wp14">
+<w:numbering xmlns:wpc="http://schemas.microsoft.com/office/word/2010/wordprocessingCanvas" xmlns:cx="http://schemas.microsoft.com/office/drawing/2014/chartex" xmlns:cx1="http://schemas.microsoft.com/office/drawing/2015/9/8/chartex" xmlns:cx2="http://schemas.microsoft.com/office/drawing/2015/10/21/chartex" xmlns:cx3="http://schemas.microsoft.com/office/drawing/2016/5/9/chartex" xmlns:cx4="http://schemas.microsoft.com/office/drawing/2016/5/10/chartex" xmlns:cx5="http://schemas.microsoft.com/office/drawing/2016/5/11/chartex" xmlns:cx6="http://schemas.microsoft.com/office/drawing/2016/5/12/chartex" xmlns:cx7="http://schemas.microsoft.com/office/drawing/2016/5/13/chartex" xmlns:cx8="http://schemas.microsoft.com/office/drawing/2016/5/14/chartex" xmlns:mc="http://schemas.openxmlformats.org/markup-compatibility/2006" xmlns:aink="http://schemas.microsoft.com/office/drawing/2016/ink" xmlns:am3d="http://schemas.microsoft.com/office/drawing/2017/model3d" xmlns:o="urn:schemas-microsoft-com:office:office" xmlns:r="http://schemas.openxmlformats.org/officeDocument/2006/relationships" xmlns:m="http://schemas.openxmlformats.org/officeDocument/2006/math" xmlns:v="urn:schemas-microsoft-com:vml" xmlns:wp14="http://schemas.microsoft.com/office/word/2010/wordprocessingDrawing" xmlns:wp="http://schemas.openxmlformats.org/drawingml/2006/wordprocessingDrawing" xmlns:w10="urn:schemas-microsoft-com:office:word" xmlns:w="http://schemas.openxmlformats.org/wordprocessingml/2006/main" xmlns:w14="http://schemas.microsoft.com/office/word/2010/wordml" xmlns:w15="http://schemas.microsoft.com/office/word/2012/wordml" xmlns:w16cex="http://schemas.microsoft.com/office/word/2018/wordml/cex" xmlns:w16cid="http://schemas.microsoft.com/office/word/2016/wordml/cid" xmlns:w16="http://schemas.microsoft.com/office/word/2018/wordml" xmlns:w16sdtdh="http://schemas.microsoft.com/office/word/2020/wordml/sdtdatahash" xmlns:w16se="http://schemas.microsoft.com/office/word/2015/wordml/symex" xmlns:wpg="http://schemas.microsoft.com/office/word/2010/wordprocessingGroup" xmlns:wpi="http://schemas.microsoft.com/office/word/2010/wordprocessingInk" xmlns:wne="http://schemas.microsoft.com/office/word/2006/wordml" xmlns:wps="http://schemas.microsoft.com/office/word/2010/wordprocessingShape" mc:Ignorable="w14 w15 w16se w16cid w16 w16cex w16sdtdh wp14">
   <w:abstractNum w:abstractNumId="0" w15:restartNumberingAfterBreak="0">
     <w:nsid w:val="0B5C7032"/>
     <w:multiLevelType w:val="hybridMultilevel"/>
@@ -9834,7 +9931,7 @@
 </file>
 
 <file path=word/people.xml><?xml version="1.0" encoding="utf-8"?>
-<w15:people xmlns:wpc="http://schemas.microsoft.com/office/word/2010/wordprocessingCanvas" xmlns:cx="http://schemas.microsoft.com/office/drawing/2014/chartex" xmlns:cx1="http://schemas.microsoft.com/office/drawing/2015/9/8/chartex" xmlns:cx2="http://schemas.microsoft.com/office/drawing/2015/10/21/chartex" xmlns:cx3="http://schemas.microsoft.com/office/drawing/2016/5/9/chartex" xmlns:cx4="http://schemas.microsoft.com/office/drawing/2016/5/10/chartex" xmlns:cx5="http://schemas.microsoft.com/office/drawing/2016/5/11/chartex" xmlns:cx6="http://schemas.microsoft.com/office/drawing/2016/5/12/chartex" xmlns:cx7="http://schemas.microsoft.com/office/drawing/2016/5/13/chartex" xmlns:cx8="http://schemas.microsoft.com/office/drawing/2016/5/14/chartex" xmlns:mc="http://schemas.openxmlformats.org/markup-compatibility/2006" xmlns:aink="http://schemas.microsoft.com/office/drawing/2016/ink" xmlns:am3d="http://schemas.microsoft.com/office/drawing/2017/model3d" xmlns:o="urn:schemas-microsoft-com:office:office" xmlns:r="http://schemas.openxmlformats.org/officeDocument/2006/relationships" xmlns:m="http://schemas.openxmlformats.org/officeDocument/2006/math" xmlns:v="urn:schemas-microsoft-com:vml" xmlns:wp14="http://schemas.microsoft.com/office/word/2010/wordprocessingDrawing" xmlns:wp="http://schemas.openxmlformats.org/drawingml/2006/wordprocessingDrawing" xmlns:w10="urn:schemas-microsoft-com:office:word" xmlns:w="http://schemas.openxmlformats.org/wordprocessingml/2006/main" xmlns:w14="http://schemas.microsoft.com/office/word/2010/wordml" xmlns:w15="http://schemas.microsoft.com/office/word/2012/wordml" xmlns:w16cex="http://schemas.microsoft.com/office/word/2018/wordml/cex" xmlns:w16cid="http://schemas.microsoft.com/office/word/2016/wordml/cid" xmlns:w16="http://schemas.microsoft.com/office/word/2018/wordml" xmlns:w16se="http://schemas.microsoft.com/office/word/2015/wordml/symex" xmlns:wpg="http://schemas.microsoft.com/office/word/2010/wordprocessingGroup" xmlns:wpi="http://schemas.microsoft.com/office/word/2010/wordprocessingInk" xmlns:wne="http://schemas.microsoft.com/office/word/2006/wordml" xmlns:wps="http://schemas.microsoft.com/office/word/2010/wordprocessingShape" mc:Ignorable="w14 w15 w16se w16cid w16 w16cex wp14">
+<w15:people xmlns:wpc="http://schemas.microsoft.com/office/word/2010/wordprocessingCanvas" xmlns:cx="http://schemas.microsoft.com/office/drawing/2014/chartex" xmlns:cx1="http://schemas.microsoft.com/office/drawing/2015/9/8/chartex" xmlns:cx2="http://schemas.microsoft.com/office/drawing/2015/10/21/chartex" xmlns:cx3="http://schemas.microsoft.com/office/drawing/2016/5/9/chartex" xmlns:cx4="http://schemas.microsoft.com/office/drawing/2016/5/10/chartex" xmlns:cx5="http://schemas.microsoft.com/office/drawing/2016/5/11/chartex" xmlns:cx6="http://schemas.microsoft.com/office/drawing/2016/5/12/chartex" xmlns:cx7="http://schemas.microsoft.com/office/drawing/2016/5/13/chartex" xmlns:cx8="http://schemas.microsoft.com/office/drawing/2016/5/14/chartex" xmlns:mc="http://schemas.openxmlformats.org/markup-compatibility/2006" xmlns:aink="http://schemas.microsoft.com/office/drawing/2016/ink" xmlns:am3d="http://schemas.microsoft.com/office/drawing/2017/model3d" xmlns:o="urn:schemas-microsoft-com:office:office" xmlns:r="http://schemas.openxmlformats.org/officeDocument/2006/relationships" xmlns:m="http://schemas.openxmlformats.org/officeDocument/2006/math" xmlns:v="urn:schemas-microsoft-com:vml" xmlns:wp14="http://schemas.microsoft.com/office/word/2010/wordprocessingDrawing" xmlns:wp="http://schemas.openxmlformats.org/drawingml/2006/wordprocessingDrawing" xmlns:w10="urn:schemas-microsoft-com:office:word" xmlns:w="http://schemas.openxmlformats.org/wordprocessingml/2006/main" xmlns:w14="http://schemas.microsoft.com/office/word/2010/wordml" xmlns:w15="http://schemas.microsoft.com/office/word/2012/wordml" xmlns:w16cex="http://schemas.microsoft.com/office/word/2018/wordml/cex" xmlns:w16cid="http://schemas.microsoft.com/office/word/2016/wordml/cid" xmlns:w16="http://schemas.microsoft.com/office/word/2018/wordml" xmlns:w16sdtdh="http://schemas.microsoft.com/office/word/2020/wordml/sdtdatahash" xmlns:w16se="http://schemas.microsoft.com/office/word/2015/wordml/symex" xmlns:wpg="http://schemas.microsoft.com/office/word/2010/wordprocessingGroup" xmlns:wpi="http://schemas.microsoft.com/office/word/2010/wordprocessingInk" xmlns:wne="http://schemas.microsoft.com/office/word/2006/wordml" xmlns:wps="http://schemas.microsoft.com/office/word/2010/wordprocessingShape" mc:Ignorable="w14 w15 w16se w16cid w16 w16cex w16sdtdh wp14">
   <w15:person w15:author="Justin Schulberg">
     <w15:presenceInfo w15:providerId="Windows Live" w15:userId="d87e2c47c4a28fdc"/>
   </w15:person>
@@ -9845,7 +9942,7 @@
 </file>
 
 <file path=word/styles.xml><?xml version="1.0" encoding="utf-8"?>
-<w:styles xmlns:mc="http://schemas.openxmlformats.org/markup-compatibility/2006" xmlns:r="http://schemas.openxmlformats.org/officeDocument/2006/relationships" xmlns:w="http://schemas.openxmlformats.org/wordprocessingml/2006/main" xmlns:w14="http://schemas.microsoft.com/office/word/2010/wordml" xmlns:w15="http://schemas.microsoft.com/office/word/2012/wordml" xmlns:w16cex="http://schemas.microsoft.com/office/word/2018/wordml/cex" xmlns:w16cid="http://schemas.microsoft.com/office/word/2016/wordml/cid" xmlns:w16="http://schemas.microsoft.com/office/word/2018/wordml" xmlns:w16se="http://schemas.microsoft.com/office/word/2015/wordml/symex" mc:Ignorable="w14 w15 w16se w16cid w16 w16cex">
+<w:styles xmlns:mc="http://schemas.openxmlformats.org/markup-compatibility/2006" xmlns:r="http://schemas.openxmlformats.org/officeDocument/2006/relationships" xmlns:w="http://schemas.openxmlformats.org/wordprocessingml/2006/main" xmlns:w14="http://schemas.microsoft.com/office/word/2010/wordml" xmlns:w15="http://schemas.microsoft.com/office/word/2012/wordml" xmlns:w16cex="http://schemas.microsoft.com/office/word/2018/wordml/cex" xmlns:w16cid="http://schemas.microsoft.com/office/word/2016/wordml/cid" xmlns:w16="http://schemas.microsoft.com/office/word/2018/wordml" xmlns:w16sdtdh="http://schemas.microsoft.com/office/word/2020/wordml/sdtdatahash" xmlns:w16se="http://schemas.microsoft.com/office/word/2015/wordml/symex" mc:Ignorable="w14 w15 w16se w16cid w16 w16cex w16sdtdh">
   <w:docDefaults>
     <w:rPrDefault>
       <w:rPr>

</xml_diff>

<commit_message>
Updated Logistic Regression to Use Best Parameters
</commit_message>
<xml_diff>
--- a/Reports/Final Project Report.docx
+++ b/Reports/Final Project Report.docx
@@ -7132,15 +7132,11 @@
         <w:jc w:val="center"/>
       </w:pPr>
       <w:r>
-        <w:rPr>
-          <w:noProof/>
-        </w:rPr>
-        <w:lastRenderedPageBreak/>
         <w:drawing>
-          <wp:inline distT="0" distB="0" distL="0" distR="0" wp14:anchorId="2C2B4697" wp14:editId="4443064E">
-            <wp:extent cx="3793402" cy="2775173"/>
-            <wp:effectExtent l="38100" t="38100" r="93345" b="82550"/>
-            <wp:docPr id="14" name="Picture 14" descr="Chart, treemap chart&#10;&#10;Description automatically generated"/>
+          <wp:inline distT="0" distB="0" distL="0" distR="0" wp14:anchorId="2AF789CF" wp14:editId="5E4F380E">
+            <wp:extent cx="3432748" cy="2511326"/>
+            <wp:effectExtent l="38100" t="38100" r="85725" b="92710"/>
+            <wp:docPr id="22" name="Picture 22" descr="Chart&#10;&#10;Description automatically generated"/>
             <wp:cNvGraphicFramePr>
               <a:graphicFrameLocks xmlns:a="http://schemas.openxmlformats.org/drawingml/2006/main" noChangeAspect="1"/>
             </wp:cNvGraphicFramePr>
@@ -7148,7 +7144,7 @@
               <a:graphicData uri="http://schemas.openxmlformats.org/drawingml/2006/picture">
                 <pic:pic xmlns:pic="http://schemas.openxmlformats.org/drawingml/2006/picture">
                   <pic:nvPicPr>
-                    <pic:cNvPr id="14" name="Picture 14" descr="Chart, treemap chart&#10;&#10;Description automatically generated"/>
+                    <pic:cNvPr id="22" name="Picture 22" descr="Chart&#10;&#10;Description automatically generated"/>
                     <pic:cNvPicPr/>
                   </pic:nvPicPr>
                   <pic:blipFill>
@@ -7160,7 +7156,7 @@
                   <pic:spPr>
                     <a:xfrm>
                       <a:off x="0" y="0"/>
-                      <a:ext cx="3812199" cy="2788924"/>
+                      <a:ext cx="3457642" cy="2529538"/>
                     </a:xfrm>
                     <a:prstGeom prst="rect">
                       <a:avLst/>
@@ -7243,7 +7239,6 @@
         <w:rPr>
           <w:noProof/>
         </w:rPr>
-        <w:lastRenderedPageBreak/>
         <w:drawing>
           <wp:inline distT="0" distB="0" distL="0" distR="0" wp14:anchorId="24B26A0D" wp14:editId="73C0C499">
             <wp:extent cx="3410262" cy="2735553"/>
@@ -7345,6 +7340,7 @@
         <w:rPr>
           <w:noProof/>
         </w:rPr>
+        <w:lastRenderedPageBreak/>
         <w:drawing>
           <wp:inline distT="0" distB="0" distL="0" distR="0" wp14:anchorId="07897C1C" wp14:editId="6FDD19D0">
             <wp:extent cx="3972394" cy="3161811"/>
@@ -7408,7 +7404,6 @@
     </w:p>
     <w:p>
       <w:r>
-        <w:lastRenderedPageBreak/>
         <w:t xml:space="preserve">With more time, it would be worthwhile to try to define our own kernel function that operates better in a feature space heavily defined by categorical variables. </w:t>
       </w:r>
       <w:hyperlink r:id="rId36" w:history="1">
@@ -7475,6 +7470,7 @@
         <w:rPr>
           <w:noProof/>
         </w:rPr>
+        <w:lastRenderedPageBreak/>
         <w:drawing>
           <wp:inline distT="0" distB="0" distL="0" distR="0" wp14:anchorId="2A472064" wp14:editId="0315E5B4">
             <wp:extent cx="3724798" cy="2946556"/>
@@ -7764,8 +7760,18 @@
         <w:jc w:val="center"/>
       </w:pPr>
     </w:p>
-    <w:p/>
-    <w:p>
+    <w:p>
+      <w:r>
+        <w:t xml:space="preserve">This also lines up generally with what we expected. For example, dogs that have </w:t>
+      </w:r>
+      <w:proofErr w:type="gramStart"/>
+      <w:r>
+        <w:t>a large number of</w:t>
+      </w:r>
+      <w:proofErr w:type="gramEnd"/>
+      <w:r>
+        <w:t xml:space="preserve"> behavioral issues tend to get returned more frequently than dogs that do not. </w:t>
+      </w:r>
       <w:r>
         <w:t>With these variables of interest, the Decision Tree classifier achieved an accuracy of 84.0%</w:t>
       </w:r>

</xml_diff>

<commit_message>
Logistic Regression Feature Importance
</commit_message>
<xml_diff>
--- a/Reports/Final Project Report.docx
+++ b/Reports/Final Project Report.docx
@@ -7132,6 +7132,9 @@
         <w:jc w:val="center"/>
       </w:pPr>
       <w:r>
+        <w:rPr>
+          <w:noProof/>
+        </w:rPr>
         <w:drawing>
           <wp:inline distT="0" distB="0" distL="0" distR="0" wp14:anchorId="2AF789CF" wp14:editId="5E4F380E">
             <wp:extent cx="3432748" cy="2511326"/>
@@ -7187,6 +7190,281 @@
       </w:pPr>
     </w:p>
     <w:p>
+      <w:r>
+        <w:t>One other benefit to Logistic Regression worth mentioning is that it’s a very explainable model. That is, we can specifically call out the values for the coefficients that make up our final equation, like so:</w:t>
+      </w:r>
+    </w:p>
+    <w:p/>
+    <w:p>
+      <w:pPr>
+        <w:jc w:val="center"/>
+      </w:pPr>
+      <w:r>
+        <w:rPr>
+          <w:highlight w:val="lightGray"/>
+        </w:rPr>
+        <w:t xml:space="preserve">y = 2.0427 </w:t>
+      </w:r>
+      <w:r>
+        <w:rPr>
+          <w:highlight w:val="lightGray"/>
+        </w:rPr>
+        <w:t xml:space="preserve">– </w:t>
+      </w:r>
+      <w:r>
+        <w:rPr>
+          <w:highlight w:val="lightGray"/>
+        </w:rPr>
+        <w:t xml:space="preserve">0.4804 * </w:t>
+      </w:r>
+      <w:proofErr w:type="spellStart"/>
+      <w:r>
+        <w:rPr>
+          <w:highlight w:val="lightGray"/>
+        </w:rPr>
+        <w:t>num_colors</w:t>
+      </w:r>
+      <w:proofErr w:type="spellEnd"/>
+      <w:r>
+        <w:rPr>
+          <w:highlight w:val="lightGray"/>
+        </w:rPr>
+        <w:t xml:space="preserve"> +</w:t>
+      </w:r>
+      <w:r>
+        <w:rPr>
+          <w:highlight w:val="lightGray"/>
+        </w:rPr>
+        <w:t xml:space="preserve"> </w:t>
+      </w:r>
+      <w:r>
+        <w:rPr>
+          <w:highlight w:val="lightGray"/>
+        </w:rPr>
+        <w:t xml:space="preserve">0.4013 * </w:t>
+      </w:r>
+      <w:proofErr w:type="spellStart"/>
+      <w:r>
+        <w:rPr>
+          <w:highlight w:val="lightGray"/>
+        </w:rPr>
+        <w:t>contains_black</w:t>
+      </w:r>
+      <w:proofErr w:type="spellEnd"/>
+      <w:r>
+        <w:rPr>
+          <w:highlight w:val="lightGray"/>
+        </w:rPr>
+        <w:t xml:space="preserve"> +</w:t>
+      </w:r>
+      <w:r>
+        <w:rPr>
+          <w:highlight w:val="lightGray"/>
+        </w:rPr>
+        <w:t xml:space="preserve"> </w:t>
+      </w:r>
+      <w:r>
+        <w:rPr>
+          <w:highlight w:val="lightGray"/>
+        </w:rPr>
+        <w:t xml:space="preserve">0.1397 * </w:t>
+      </w:r>
+      <w:proofErr w:type="spellStart"/>
+      <w:r>
+        <w:rPr>
+          <w:highlight w:val="lightGray"/>
+        </w:rPr>
+        <w:t>weight_issues</w:t>
+      </w:r>
+      <w:proofErr w:type="spellEnd"/>
+      <w:r>
+        <w:rPr>
+          <w:highlight w:val="lightGray"/>
+        </w:rPr>
+        <w:t xml:space="preserve"> +</w:t>
+      </w:r>
+      <w:r>
+        <w:rPr>
+          <w:highlight w:val="lightGray"/>
+        </w:rPr>
+        <w:t xml:space="preserve"> … + </w:t>
+      </w:r>
+      <w:r>
+        <w:rPr>
+          <w:highlight w:val="lightGray"/>
+        </w:rPr>
+        <w:t>0.0274 * HW_FIXED</w:t>
+      </w:r>
+    </w:p>
+    <w:p>
+      <w:pPr>
+        <w:jc w:val="center"/>
+      </w:pPr>
+    </w:p>
+    <w:p>
+      <w:r>
+        <w:t>where the coefficients/intercept above are rounded to the 4</w:t>
+      </w:r>
+      <w:r>
+        <w:rPr>
+          <w:vertAlign w:val="superscript"/>
+        </w:rPr>
+        <w:t>th</w:t>
+      </w:r>
+      <w:r>
+        <w:t xml:space="preserve"> decimal point and y is of the form </w:t>
+      </w:r>
+    </w:p>
+    <w:p>
+      <m:oMathPara>
+        <m:oMath>
+          <m:r>
+            <w:rPr>
+              <w:rFonts w:ascii="Cambria Math" w:hAnsi="Cambria Math"/>
+            </w:rPr>
+            <m:t>y=</m:t>
+          </m:r>
+          <m:f>
+            <m:fPr>
+              <m:ctrlPr>
+                <w:rPr>
+                  <w:rFonts w:ascii="Cambria Math" w:hAnsi="Cambria Math"/>
+                  <w:i/>
+                </w:rPr>
+              </m:ctrlPr>
+            </m:fPr>
+            <m:num>
+              <m:r>
+                <w:rPr>
+                  <w:rFonts w:ascii="Cambria Math" w:hAnsi="Cambria Math"/>
+                </w:rPr>
+                <m:t>1</m:t>
+              </m:r>
+            </m:num>
+            <m:den>
+              <m:d>
+                <m:dPr>
+                  <m:ctrlPr>
+                    <w:rPr>
+                      <w:rFonts w:ascii="Cambria Math" w:hAnsi="Cambria Math"/>
+                      <w:i/>
+                    </w:rPr>
+                  </m:ctrlPr>
+                </m:dPr>
+                <m:e>
+                  <m:r>
+                    <w:rPr>
+                      <w:rFonts w:ascii="Cambria Math" w:hAnsi="Cambria Math"/>
+                    </w:rPr>
+                    <m:t>1+</m:t>
+                  </m:r>
+                  <m:sSup>
+                    <m:sSupPr>
+                      <m:ctrlPr>
+                        <w:rPr>
+                          <w:rFonts w:ascii="Cambria Math" w:hAnsi="Cambria Math"/>
+                          <w:i/>
+                        </w:rPr>
+                      </m:ctrlPr>
+                    </m:sSupPr>
+                    <m:e>
+                      <m:r>
+                        <w:rPr>
+                          <w:rFonts w:ascii="Cambria Math" w:hAnsi="Cambria Math"/>
+                        </w:rPr>
+                        <m:t>e</m:t>
+                      </m:r>
+                    </m:e>
+                    <m:sup>
+                      <m:r>
+                        <w:rPr>
+                          <w:rFonts w:ascii="Cambria Math" w:hAnsi="Cambria Math"/>
+                        </w:rPr>
+                        <m:t>-z</m:t>
+                      </m:r>
+                    </m:sup>
+                  </m:sSup>
+                </m:e>
+              </m:d>
+            </m:den>
+          </m:f>
+        </m:oMath>
+      </m:oMathPara>
+    </w:p>
+    <w:p/>
+    <w:p>
+      <w:r>
+        <w:t xml:space="preserve">In a binary classification problem, we </w:t>
+      </w:r>
+      <w:r>
+        <w:t xml:space="preserve">can simplify our equation by exponentiating both sides, giving us a better sense of the weights of our actual coefficients in calculating </w:t>
+      </w:r>
+      <w:proofErr w:type="gramStart"/>
+      <w:r>
+        <w:t>P(</w:t>
+      </w:r>
+      <w:proofErr w:type="gramEnd"/>
+      <w:r>
+        <w:t>y = 1). Doing so, gives us the following top 10 coefficients:</w:t>
+      </w:r>
+    </w:p>
+    <w:p/>
+    <w:p>
+      <w:pPr>
+        <w:jc w:val="center"/>
+      </w:pPr>
+      <w:r>
+        <w:drawing>
+          <wp:inline distT="0" distB="0" distL="0" distR="0" wp14:anchorId="0802C810" wp14:editId="4B1385A8">
+            <wp:extent cx="3432747" cy="3932793"/>
+            <wp:effectExtent l="38100" t="38100" r="85725" b="93345"/>
+            <wp:docPr id="14" name="Picture 14" descr="Chart, histogram&#10;&#10;Description automatically generated"/>
+            <wp:cNvGraphicFramePr>
+              <a:graphicFrameLocks xmlns:a="http://schemas.openxmlformats.org/drawingml/2006/main" noChangeAspect="1"/>
+            </wp:cNvGraphicFramePr>
+            <a:graphic xmlns:a="http://schemas.openxmlformats.org/drawingml/2006/main">
+              <a:graphicData uri="http://schemas.openxmlformats.org/drawingml/2006/picture">
+                <pic:pic xmlns:pic="http://schemas.openxmlformats.org/drawingml/2006/picture">
+                  <pic:nvPicPr>
+                    <pic:cNvPr id="14" name="Picture 14" descr="Chart, histogram&#10;&#10;Description automatically generated"/>
+                    <pic:cNvPicPr/>
+                  </pic:nvPicPr>
+                  <pic:blipFill>
+                    <a:blip r:embed="rId34"/>
+                    <a:stretch>
+                      <a:fillRect/>
+                    </a:stretch>
+                  </pic:blipFill>
+                  <pic:spPr>
+                    <a:xfrm>
+                      <a:off x="0" y="0"/>
+                      <a:ext cx="3436729" cy="3937355"/>
+                    </a:xfrm>
+                    <a:prstGeom prst="rect">
+                      <a:avLst/>
+                    </a:prstGeom>
+                    <a:ln>
+                      <a:solidFill>
+                        <a:schemeClr val="tx1"/>
+                      </a:solidFill>
+                    </a:ln>
+                    <a:effectLst>
+                      <a:outerShdw blurRad="50800" dist="38100" dir="2700000" algn="tl" rotWithShape="0">
+                        <a:prstClr val="black">
+                          <a:alpha val="40000"/>
+                        </a:prstClr>
+                      </a:outerShdw>
+                    </a:effectLst>
+                  </pic:spPr>
+                </pic:pic>
+              </a:graphicData>
+            </a:graphic>
+          </wp:inline>
+        </w:drawing>
+      </w:r>
+    </w:p>
+    <w:p/>
+    <w:p>
       <w:pPr>
         <w:pStyle w:val="Heading3"/>
       </w:pPr>
@@ -7209,7 +7487,11 @@
       </w:r>
       <w:proofErr w:type="gramEnd"/>
       <w:r>
-        <w:t xml:space="preserve"> set its expectations low. SVM often works off a well-defined mapping space; however, we learned from our attempts at dimensionality reduction through PCA that the data does not lend itself well to such interpretations. This is again because most of the features in our dataset </w:t>
+        <w:t xml:space="preserve"> set its expectations low. SVM often works off a well-defined mapping space; however, we learned from our attempts at dimensionality reduction through PCA that the data does not lend itself well to </w:t>
+      </w:r>
+      <w:r>
+        <w:lastRenderedPageBreak/>
+        <w:t xml:space="preserve">such interpretations. This is again because most of the features in our dataset </w:t>
       </w:r>
       <w:r>
         <w:t>are binary/categorical.</w:t>
@@ -7255,7 +7537,7 @@
                     <pic:cNvPicPr/>
                   </pic:nvPicPr>
                   <pic:blipFill>
-                    <a:blip r:embed="rId34">
+                    <a:blip r:embed="rId35">
                       <a:extLst>
                         <a:ext uri="{28A0092B-C50C-407E-A947-70E740481C1C}">
                           <a14:useLocalDpi xmlns:a14="http://schemas.microsoft.com/office/drawing/2010/main" val="0"/>
@@ -7357,7 +7639,7 @@
                     <pic:cNvPicPr/>
                   </pic:nvPicPr>
                   <pic:blipFill>
-                    <a:blip r:embed="rId35">
+                    <a:blip r:embed="rId36">
                       <a:extLst>
                         <a:ext uri="{28A0092B-C50C-407E-A947-70E740481C1C}">
                           <a14:useLocalDpi xmlns:a14="http://schemas.microsoft.com/office/drawing/2010/main" val="0"/>
@@ -7406,7 +7688,7 @@
       <w:r>
         <w:t xml:space="preserve">With more time, it would be worthwhile to try to define our own kernel function that operates better in a feature space heavily defined by categorical variables. </w:t>
       </w:r>
-      <w:hyperlink r:id="rId36" w:history="1">
+      <w:hyperlink r:id="rId37" w:history="1">
         <w:r>
           <w:rPr>
             <w:rStyle w:val="Hyperlink"/>
@@ -7487,7 +7769,7 @@
                     <pic:cNvPicPr/>
                   </pic:nvPicPr>
                   <pic:blipFill>
-                    <a:blip r:embed="rId37">
+                    <a:blip r:embed="rId38">
                       <a:extLst>
                         <a:ext uri="{28A0092B-C50C-407E-A947-70E740481C1C}">
                           <a14:useLocalDpi xmlns:a14="http://schemas.microsoft.com/office/drawing/2010/main" val="0"/>
@@ -7630,6 +7912,9 @@
         <w:jc w:val="center"/>
       </w:pPr>
       <w:r>
+        <w:rPr>
+          <w:noProof/>
+        </w:rPr>
         <w:drawing>
           <wp:inline distT="0" distB="0" distL="0" distR="0" wp14:anchorId="15B014F4" wp14:editId="46A0F87B">
             <wp:extent cx="5080300" cy="5132716"/>
@@ -7646,7 +7931,7 @@
                     <pic:cNvPicPr/>
                   </pic:nvPicPr>
                   <pic:blipFill>
-                    <a:blip r:embed="rId38"/>
+                    <a:blip r:embed="rId39"/>
                     <a:stretch>
                       <a:fillRect/>
                     </a:stretch>
@@ -7705,6 +7990,9 @@
         <w:jc w:val="center"/>
       </w:pPr>
       <w:r>
+        <w:rPr>
+          <w:noProof/>
+        </w:rPr>
         <w:lastRenderedPageBreak/>
         <w:drawing>
           <wp:inline distT="0" distB="0" distL="0" distR="0" wp14:anchorId="67FF040F" wp14:editId="1E58B029">
@@ -7722,7 +8010,7 @@
                     <pic:cNvPicPr/>
                   </pic:nvPicPr>
                   <pic:blipFill>
-                    <a:blip r:embed="rId39"/>
+                    <a:blip r:embed="rId40"/>
                     <a:stretch>
                       <a:fillRect/>
                     </a:stretch>
@@ -7773,10 +8061,7 @@
         <w:t xml:space="preserve"> behavioral issues tend to get returned more frequently than dogs that do not. </w:t>
       </w:r>
       <w:r>
-        <w:t>With these variables of interest, the Decision Tree classifier achieved an accuracy of 84.0%</w:t>
-      </w:r>
-      <w:r>
-        <w:t xml:space="preserve"> and the following confusion matrix:</w:t>
+        <w:t>With these variables of interest, the Decision Tree classifier achieved an accuracy of 84.0% and the following confusion matrix:</w:t>
       </w:r>
     </w:p>
     <w:p/>
@@ -7785,6 +8070,9 @@
         <w:jc w:val="center"/>
       </w:pPr>
       <w:r>
+        <w:rPr>
+          <w:noProof/>
+        </w:rPr>
         <w:drawing>
           <wp:inline distT="0" distB="0" distL="0" distR="0" wp14:anchorId="0AAAF24B" wp14:editId="1DDC6787">
             <wp:extent cx="3140439" cy="2297479"/>
@@ -7801,7 +8089,7 @@
                     <pic:cNvPicPr/>
                   </pic:nvPicPr>
                   <pic:blipFill>
-                    <a:blip r:embed="rId40"/>
+                    <a:blip r:embed="rId41"/>
                     <a:stretch>
                       <a:fillRect/>
                     </a:stretch>
@@ -7887,7 +8175,7 @@
                     <pic:cNvPicPr/>
                   </pic:nvPicPr>
                   <pic:blipFill>
-                    <a:blip r:embed="rId41"/>
+                    <a:blip r:embed="rId42"/>
                     <a:stretch>
                       <a:fillRect/>
                     </a:stretch>
@@ -7955,7 +8243,7 @@
                     <pic:cNvPicPr/>
                   </pic:nvPicPr>
                   <pic:blipFill>
-                    <a:blip r:embed="rId42"/>
+                    <a:blip r:embed="rId43"/>
                     <a:stretch>
                       <a:fillRect/>
                     </a:stretch>
@@ -8038,7 +8326,7 @@
                     <pic:cNvPicPr/>
                   </pic:nvPicPr>
                   <pic:blipFill>
-                    <a:blip r:embed="rId43"/>
+                    <a:blip r:embed="rId44"/>
                     <a:stretch>
                       <a:fillRect/>
                     </a:stretch>
@@ -8183,7 +8471,7 @@
                     <pic:cNvPicPr/>
                   </pic:nvPicPr>
                   <pic:blipFill>
-                    <a:blip r:embed="rId44"/>
+                    <a:blip r:embed="rId45"/>
                     <a:stretch>
                       <a:fillRect/>
                     </a:stretch>
@@ -8255,7 +8543,7 @@
                     <pic:cNvPicPr/>
                   </pic:nvPicPr>
                   <pic:blipFill rotWithShape="1">
-                    <a:blip r:embed="rId45">
+                    <a:blip r:embed="rId46">
                       <a:extLst>
                         <a:ext uri="{28A0092B-C50C-407E-A947-70E740481C1C}">
                           <a14:useLocalDpi xmlns:a14="http://schemas.microsoft.com/office/drawing/2010/main" val="0"/>
@@ -8314,7 +8602,7 @@
                     <pic:cNvPicPr/>
                   </pic:nvPicPr>
                   <pic:blipFill>
-                    <a:blip r:embed="rId46" cstate="print">
+                    <a:blip r:embed="rId47" cstate="print">
                       <a:extLst>
                         <a:ext uri="{28A0092B-C50C-407E-A947-70E740481C1C}">
                           <a14:useLocalDpi xmlns:a14="http://schemas.microsoft.com/office/drawing/2010/main" val="0"/>
@@ -8408,7 +8696,7 @@
                     </pic:cNvPicPr>
                   </pic:nvPicPr>
                   <pic:blipFill rotWithShape="1">
-                    <a:blip r:embed="rId47" cstate="print">
+                    <a:blip r:embed="rId48" cstate="print">
                       <a:extLst>
                         <a:ext uri="{28A0092B-C50C-407E-A947-70E740481C1C}">
                           <a14:useLocalDpi xmlns:a14="http://schemas.microsoft.com/office/drawing/2010/main" val="0"/>
@@ -8457,7 +8745,7 @@
           <w:numId w:val="6"/>
         </w:numPr>
       </w:pPr>
-      <w:hyperlink r:id="rId48" w:history="1">
+      <w:hyperlink r:id="rId49" w:history="1">
         <w:r>
           <w:rPr>
             <w:rStyle w:val="Hyperlink"/>
@@ -8597,7 +8885,7 @@
                     </pic:cNvPicPr>
                   </pic:nvPicPr>
                   <pic:blipFill>
-                    <a:blip r:embed="rId49" cstate="print">
+                    <a:blip r:embed="rId50" cstate="print">
                       <a:extLst>
                         <a:ext uri="{28A0092B-C50C-407E-A947-70E740481C1C}">
                           <a14:useLocalDpi xmlns:a14="http://schemas.microsoft.com/office/drawing/2010/main" val="0"/>
@@ -8643,7 +8931,7 @@
           <w:numId w:val="6"/>
         </w:numPr>
       </w:pPr>
-      <w:hyperlink r:id="rId50" w:history="1">
+      <w:hyperlink r:id="rId51" w:history="1">
         <w:r>
           <w:rPr>
             <w:rStyle w:val="Hyperlink"/>
@@ -11681,6 +11969,16 @@
       <w:vertAlign w:val="superscript"/>
     </w:rPr>
   </w:style>
+  <w:style w:type="character" w:styleId="PlaceholderText">
+    <w:name w:val="Placeholder Text"/>
+    <w:basedOn w:val="DefaultParagraphFont"/>
+    <w:uiPriority w:val="99"/>
+    <w:semiHidden/>
+    <w:rsid w:val="00174F9F"/>
+    <w:rPr>
+      <w:color w:val="808080"/>
+    </w:rPr>
+  </w:style>
 </w:styles>
 </file>
 

</xml_diff>

<commit_message>
Final Images w/ Reduced Columns
</commit_message>
<xml_diff>
--- a/Reports/Final Project Report.docx
+++ b/Reports/Final Project Report.docx
@@ -168,8 +168,6 @@
               <w:rFonts w:asciiTheme="minorHAnsi" w:eastAsiaTheme="minorEastAsia" w:hAnsiTheme="minorHAnsi" w:cstheme="minorBidi"/>
               <w:noProof/>
               <w:color w:val="auto"/>
-              <w:sz w:val="22"/>
-              <w:szCs w:val="22"/>
             </w:rPr>
           </w:pPr>
           <w:r>
@@ -181,7 +179,7 @@
           <w:r>
             <w:fldChar w:fldCharType="separate"/>
           </w:r>
-          <w:hyperlink w:anchor="_Toc90303529" w:history="1">
+          <w:hyperlink w:anchor="_Toc90319036" w:history="1">
             <w:r>
               <w:rPr>
                 <w:rStyle w:val="Hyperlink"/>
@@ -208,7 +206,7 @@
                 <w:noProof/>
                 <w:webHidden/>
               </w:rPr>
-              <w:instrText xml:space="preserve"> PAGEREF _Toc90303529 \h </w:instrText>
+              <w:instrText xml:space="preserve"> PAGEREF _Toc90319036 \h </w:instrText>
             </w:r>
             <w:r>
               <w:rPr>
@@ -249,11 +247,9 @@
               <w:rFonts w:asciiTheme="minorHAnsi" w:eastAsiaTheme="minorEastAsia" w:hAnsiTheme="minorHAnsi" w:cstheme="minorBidi"/>
               <w:noProof/>
               <w:color w:val="auto"/>
-              <w:sz w:val="22"/>
-              <w:szCs w:val="22"/>
             </w:rPr>
           </w:pPr>
-          <w:hyperlink w:anchor="_Toc90303530" w:history="1">
+          <w:hyperlink w:anchor="_Toc90319037" w:history="1">
             <w:r>
               <w:rPr>
                 <w:rStyle w:val="Hyperlink"/>
@@ -280,7 +276,7 @@
                 <w:noProof/>
                 <w:webHidden/>
               </w:rPr>
-              <w:instrText xml:space="preserve"> PAGEREF _Toc90303530 \h </w:instrText>
+              <w:instrText xml:space="preserve"> PAGEREF _Toc90319037 \h </w:instrText>
             </w:r>
             <w:r>
               <w:rPr>
@@ -321,11 +317,9 @@
               <w:rFonts w:asciiTheme="minorHAnsi" w:eastAsiaTheme="minorEastAsia" w:hAnsiTheme="minorHAnsi" w:cstheme="minorBidi"/>
               <w:noProof/>
               <w:color w:val="auto"/>
-              <w:sz w:val="22"/>
-              <w:szCs w:val="22"/>
             </w:rPr>
           </w:pPr>
-          <w:hyperlink w:anchor="_Toc90303531" w:history="1">
+          <w:hyperlink w:anchor="_Toc90319038" w:history="1">
             <w:r>
               <w:rPr>
                 <w:rStyle w:val="Hyperlink"/>
@@ -352,7 +346,7 @@
                 <w:noProof/>
                 <w:webHidden/>
               </w:rPr>
-              <w:instrText xml:space="preserve"> PAGEREF _Toc90303531 \h </w:instrText>
+              <w:instrText xml:space="preserve"> PAGEREF _Toc90319038 \h </w:instrText>
             </w:r>
             <w:r>
               <w:rPr>
@@ -393,11 +387,9 @@
               <w:rFonts w:asciiTheme="minorHAnsi" w:eastAsiaTheme="minorEastAsia" w:hAnsiTheme="minorHAnsi" w:cstheme="minorBidi"/>
               <w:noProof/>
               <w:color w:val="auto"/>
-              <w:sz w:val="22"/>
-              <w:szCs w:val="22"/>
             </w:rPr>
           </w:pPr>
-          <w:hyperlink w:anchor="_Toc90303532" w:history="1">
+          <w:hyperlink w:anchor="_Toc90319039" w:history="1">
             <w:r>
               <w:rPr>
                 <w:rStyle w:val="Hyperlink"/>
@@ -424,7 +416,7 @@
                 <w:noProof/>
                 <w:webHidden/>
               </w:rPr>
-              <w:instrText xml:space="preserve"> PAGEREF _Toc90303532 \h </w:instrText>
+              <w:instrText xml:space="preserve"> PAGEREF _Toc90319039 \h </w:instrText>
             </w:r>
             <w:r>
               <w:rPr>
@@ -465,11 +457,9 @@
               <w:rFonts w:asciiTheme="minorHAnsi" w:eastAsiaTheme="minorEastAsia" w:hAnsiTheme="minorHAnsi" w:cstheme="minorBidi"/>
               <w:noProof/>
               <w:color w:val="auto"/>
-              <w:sz w:val="22"/>
-              <w:szCs w:val="22"/>
             </w:rPr>
           </w:pPr>
-          <w:hyperlink w:anchor="_Toc90303533" w:history="1">
+          <w:hyperlink w:anchor="_Toc90319040" w:history="1">
             <w:r>
               <w:rPr>
                 <w:rStyle w:val="Hyperlink"/>
@@ -496,7 +486,7 @@
                 <w:noProof/>
                 <w:webHidden/>
               </w:rPr>
-              <w:instrText xml:space="preserve"> PAGEREF _Toc90303533 \h </w:instrText>
+              <w:instrText xml:space="preserve"> PAGEREF _Toc90319040 \h </w:instrText>
             </w:r>
             <w:r>
               <w:rPr>
@@ -537,11 +527,9 @@
               <w:rFonts w:asciiTheme="minorHAnsi" w:eastAsiaTheme="minorEastAsia" w:hAnsiTheme="minorHAnsi" w:cstheme="minorBidi"/>
               <w:noProof/>
               <w:color w:val="auto"/>
-              <w:sz w:val="22"/>
-              <w:szCs w:val="22"/>
             </w:rPr>
           </w:pPr>
-          <w:hyperlink w:anchor="_Toc90303534" w:history="1">
+          <w:hyperlink w:anchor="_Toc90319041" w:history="1">
             <w:r>
               <w:rPr>
                 <w:rStyle w:val="Hyperlink"/>
@@ -568,7 +556,7 @@
                 <w:noProof/>
                 <w:webHidden/>
               </w:rPr>
-              <w:instrText xml:space="preserve"> PAGEREF _Toc90303534 \h </w:instrText>
+              <w:instrText xml:space="preserve"> PAGEREF _Toc90319041 \h </w:instrText>
             </w:r>
             <w:r>
               <w:rPr>
@@ -609,11 +597,9 @@
               <w:rFonts w:asciiTheme="minorHAnsi" w:eastAsiaTheme="minorEastAsia" w:hAnsiTheme="minorHAnsi" w:cstheme="minorBidi"/>
               <w:noProof/>
               <w:color w:val="auto"/>
-              <w:sz w:val="22"/>
-              <w:szCs w:val="22"/>
             </w:rPr>
           </w:pPr>
-          <w:hyperlink w:anchor="_Toc90303535" w:history="1">
+          <w:hyperlink w:anchor="_Toc90319042" w:history="1">
             <w:r>
               <w:rPr>
                 <w:rStyle w:val="Hyperlink"/>
@@ -640,7 +626,7 @@
                 <w:noProof/>
                 <w:webHidden/>
               </w:rPr>
-              <w:instrText xml:space="preserve"> PAGEREF _Toc90303535 \h </w:instrText>
+              <w:instrText xml:space="preserve"> PAGEREF _Toc90319042 \h </w:instrText>
             </w:r>
             <w:r>
               <w:rPr>
@@ -681,11 +667,9 @@
               <w:rFonts w:asciiTheme="minorHAnsi" w:eastAsiaTheme="minorEastAsia" w:hAnsiTheme="minorHAnsi" w:cstheme="minorBidi"/>
               <w:noProof/>
               <w:color w:val="auto"/>
-              <w:sz w:val="22"/>
-              <w:szCs w:val="22"/>
             </w:rPr>
           </w:pPr>
-          <w:hyperlink w:anchor="_Toc90303536" w:history="1">
+          <w:hyperlink w:anchor="_Toc90319043" w:history="1">
             <w:r>
               <w:rPr>
                 <w:rStyle w:val="Hyperlink"/>
@@ -712,7 +696,7 @@
                 <w:noProof/>
                 <w:webHidden/>
               </w:rPr>
-              <w:instrText xml:space="preserve"> PAGEREF _Toc90303536 \h </w:instrText>
+              <w:instrText xml:space="preserve"> PAGEREF _Toc90319043 \h </w:instrText>
             </w:r>
             <w:r>
               <w:rPr>
@@ -753,17 +737,29 @@
               <w:rFonts w:asciiTheme="minorHAnsi" w:eastAsiaTheme="minorEastAsia" w:hAnsiTheme="minorHAnsi" w:cstheme="minorBidi"/>
               <w:noProof/>
               <w:color w:val="auto"/>
-              <w:sz w:val="22"/>
-              <w:szCs w:val="22"/>
             </w:rPr>
           </w:pPr>
-          <w:hyperlink w:anchor="_Toc90303537" w:history="1">
+          <w:hyperlink w:anchor="_Toc90319044" w:history="1">
             <w:r>
               <w:rPr>
                 <w:rStyle w:val="Hyperlink"/>
                 <w:noProof/>
               </w:rPr>
-              <w:t>Analysis, Evaluation, and Final Results</w:t>
+              <w:t>Analysis, Eval</w:t>
+            </w:r>
+            <w:r>
+              <w:rPr>
+                <w:rStyle w:val="Hyperlink"/>
+                <w:noProof/>
+              </w:rPr>
+              <w:t>u</w:t>
+            </w:r>
+            <w:r>
+              <w:rPr>
+                <w:rStyle w:val="Hyperlink"/>
+                <w:noProof/>
+              </w:rPr>
+              <w:t>ation, and Final Results</w:t>
             </w:r>
             <w:r>
               <w:rPr>
@@ -784,7 +780,7 @@
                 <w:noProof/>
                 <w:webHidden/>
               </w:rPr>
-              <w:instrText xml:space="preserve"> PAGEREF _Toc90303537 \h </w:instrText>
+              <w:instrText xml:space="preserve"> PAGEREF _Toc90319044 \h </w:instrText>
             </w:r>
             <w:r>
               <w:rPr>
@@ -825,11 +821,9 @@
               <w:rFonts w:asciiTheme="minorHAnsi" w:eastAsiaTheme="minorEastAsia" w:hAnsiTheme="minorHAnsi" w:cstheme="minorBidi"/>
               <w:noProof/>
               <w:color w:val="auto"/>
-              <w:sz w:val="22"/>
-              <w:szCs w:val="22"/>
             </w:rPr>
           </w:pPr>
-          <w:hyperlink w:anchor="_Toc90303538" w:history="1">
+          <w:hyperlink w:anchor="_Toc90319045" w:history="1">
             <w:r>
               <w:rPr>
                 <w:rStyle w:val="Hyperlink"/>
@@ -856,7 +850,7 @@
                 <w:noProof/>
                 <w:webHidden/>
               </w:rPr>
-              <w:instrText xml:space="preserve"> PAGEREF _Toc90303538 \h </w:instrText>
+              <w:instrText xml:space="preserve"> PAGEREF _Toc90319045 \h </w:instrText>
             </w:r>
             <w:r>
               <w:rPr>
@@ -897,11 +891,9 @@
               <w:rFonts w:asciiTheme="minorHAnsi" w:eastAsiaTheme="minorEastAsia" w:hAnsiTheme="minorHAnsi" w:cstheme="minorBidi"/>
               <w:noProof/>
               <w:color w:val="auto"/>
-              <w:sz w:val="22"/>
-              <w:szCs w:val="22"/>
             </w:rPr>
           </w:pPr>
-          <w:hyperlink w:anchor="_Toc90303539" w:history="1">
+          <w:hyperlink w:anchor="_Toc90319046" w:history="1">
             <w:r>
               <w:rPr>
                 <w:rStyle w:val="Hyperlink"/>
@@ -928,7 +920,7 @@
                 <w:noProof/>
                 <w:webHidden/>
               </w:rPr>
-              <w:instrText xml:space="preserve"> PAGEREF _Toc90303539 \h </w:instrText>
+              <w:instrText xml:space="preserve"> PAGEREF _Toc90319046 \h </w:instrText>
             </w:r>
             <w:r>
               <w:rPr>
@@ -969,11 +961,9 @@
               <w:rFonts w:asciiTheme="minorHAnsi" w:eastAsiaTheme="minorEastAsia" w:hAnsiTheme="minorHAnsi" w:cstheme="minorBidi"/>
               <w:noProof/>
               <w:color w:val="auto"/>
-              <w:sz w:val="22"/>
-              <w:szCs w:val="22"/>
             </w:rPr>
           </w:pPr>
-          <w:hyperlink w:anchor="_Toc90303540" w:history="1">
+          <w:hyperlink w:anchor="_Toc90319047" w:history="1">
             <w:r>
               <w:rPr>
                 <w:rStyle w:val="Hyperlink"/>
@@ -1000,7 +990,7 @@
                 <w:noProof/>
                 <w:webHidden/>
               </w:rPr>
-              <w:instrText xml:space="preserve"> PAGEREF _Toc90303540 \h </w:instrText>
+              <w:instrText xml:space="preserve"> PAGEREF _Toc90319047 \h </w:instrText>
             </w:r>
             <w:r>
               <w:rPr>
@@ -1041,11 +1031,9 @@
               <w:rFonts w:asciiTheme="minorHAnsi" w:eastAsiaTheme="minorEastAsia" w:hAnsiTheme="minorHAnsi" w:cstheme="minorBidi"/>
               <w:noProof/>
               <w:color w:val="auto"/>
-              <w:sz w:val="22"/>
-              <w:szCs w:val="22"/>
             </w:rPr>
           </w:pPr>
-          <w:hyperlink w:anchor="_Toc90303541" w:history="1">
+          <w:hyperlink w:anchor="_Toc90319048" w:history="1">
             <w:r>
               <w:rPr>
                 <w:rStyle w:val="Hyperlink"/>
@@ -1072,7 +1060,7 @@
                 <w:noProof/>
                 <w:webHidden/>
               </w:rPr>
-              <w:instrText xml:space="preserve"> PAGEREF _Toc90303541 \h </w:instrText>
+              <w:instrText xml:space="preserve"> PAGEREF _Toc90319048 \h </w:instrText>
             </w:r>
             <w:r>
               <w:rPr>
@@ -1113,11 +1101,9 @@
               <w:rFonts w:asciiTheme="minorHAnsi" w:eastAsiaTheme="minorEastAsia" w:hAnsiTheme="minorHAnsi" w:cstheme="minorBidi"/>
               <w:noProof/>
               <w:color w:val="auto"/>
-              <w:sz w:val="22"/>
-              <w:szCs w:val="22"/>
             </w:rPr>
           </w:pPr>
-          <w:hyperlink w:anchor="_Toc90303542" w:history="1">
+          <w:hyperlink w:anchor="_Toc90319049" w:history="1">
             <w:r>
               <w:rPr>
                 <w:rStyle w:val="Hyperlink"/>
@@ -1144,7 +1130,7 @@
                 <w:noProof/>
                 <w:webHidden/>
               </w:rPr>
-              <w:instrText xml:space="preserve"> PAGEREF _Toc90303542 \h </w:instrText>
+              <w:instrText xml:space="preserve"> PAGEREF _Toc90319049 \h </w:instrText>
             </w:r>
             <w:r>
               <w:rPr>
@@ -1185,11 +1171,9 @@
               <w:rFonts w:asciiTheme="minorHAnsi" w:eastAsiaTheme="minorEastAsia" w:hAnsiTheme="minorHAnsi" w:cstheme="minorBidi"/>
               <w:noProof/>
               <w:color w:val="auto"/>
-              <w:sz w:val="22"/>
-              <w:szCs w:val="22"/>
             </w:rPr>
           </w:pPr>
-          <w:hyperlink w:anchor="_Toc90303543" w:history="1">
+          <w:hyperlink w:anchor="_Toc90319050" w:history="1">
             <w:r>
               <w:rPr>
                 <w:rStyle w:val="Hyperlink"/>
@@ -1216,7 +1200,7 @@
                 <w:noProof/>
                 <w:webHidden/>
               </w:rPr>
-              <w:instrText xml:space="preserve"> PAGEREF _Toc90303543 \h </w:instrText>
+              <w:instrText xml:space="preserve"> PAGEREF _Toc90319050 \h </w:instrText>
             </w:r>
             <w:r>
               <w:rPr>
@@ -1257,11 +1241,9 @@
               <w:rFonts w:asciiTheme="minorHAnsi" w:eastAsiaTheme="minorEastAsia" w:hAnsiTheme="minorHAnsi" w:cstheme="minorBidi"/>
               <w:noProof/>
               <w:color w:val="auto"/>
-              <w:sz w:val="22"/>
-              <w:szCs w:val="22"/>
             </w:rPr>
           </w:pPr>
-          <w:hyperlink w:anchor="_Toc90303544" w:history="1">
+          <w:hyperlink w:anchor="_Toc90319051" w:history="1">
             <w:r>
               <w:rPr>
                 <w:rStyle w:val="Hyperlink"/>
@@ -1288,7 +1270,7 @@
                 <w:noProof/>
                 <w:webHidden/>
               </w:rPr>
-              <w:instrText xml:space="preserve"> PAGEREF _Toc90303544 \h </w:instrText>
+              <w:instrText xml:space="preserve"> PAGEREF _Toc90319051 \h </w:instrText>
             </w:r>
             <w:r>
               <w:rPr>
@@ -1329,11 +1311,9 @@
               <w:rFonts w:asciiTheme="minorHAnsi" w:eastAsiaTheme="minorEastAsia" w:hAnsiTheme="minorHAnsi" w:cstheme="minorBidi"/>
               <w:noProof/>
               <w:color w:val="auto"/>
-              <w:sz w:val="22"/>
-              <w:szCs w:val="22"/>
             </w:rPr>
           </w:pPr>
-          <w:hyperlink w:anchor="_Toc90303545" w:history="1">
+          <w:hyperlink w:anchor="_Toc90319052" w:history="1">
             <w:r>
               <w:rPr>
                 <w:rStyle w:val="Hyperlink"/>
@@ -1360,7 +1340,7 @@
                 <w:noProof/>
                 <w:webHidden/>
               </w:rPr>
-              <w:instrText xml:space="preserve"> PAGEREF _Toc90303545 \h </w:instrText>
+              <w:instrText xml:space="preserve"> PAGEREF _Toc90319052 \h </w:instrText>
             </w:r>
             <w:r>
               <w:rPr>
@@ -1380,7 +1360,7 @@
                 <w:noProof/>
                 <w:webHidden/>
               </w:rPr>
-              <w:t>18</w:t>
+              <w:t>19</w:t>
             </w:r>
             <w:r>
               <w:rPr>
@@ -1401,11 +1381,9 @@
               <w:rFonts w:asciiTheme="minorHAnsi" w:eastAsiaTheme="minorEastAsia" w:hAnsiTheme="minorHAnsi" w:cstheme="minorBidi"/>
               <w:noProof/>
               <w:color w:val="auto"/>
-              <w:sz w:val="22"/>
-              <w:szCs w:val="22"/>
             </w:rPr>
           </w:pPr>
-          <w:hyperlink w:anchor="_Toc90303546" w:history="1">
+          <w:hyperlink w:anchor="_Toc90319053" w:history="1">
             <w:r>
               <w:rPr>
                 <w:rStyle w:val="Hyperlink"/>
@@ -1432,7 +1410,7 @@
                 <w:noProof/>
                 <w:webHidden/>
               </w:rPr>
-              <w:instrText xml:space="preserve"> PAGEREF _Toc90303546 \h </w:instrText>
+              <w:instrText xml:space="preserve"> PAGEREF _Toc90319053 \h </w:instrText>
             </w:r>
             <w:r>
               <w:rPr>
@@ -1452,7 +1430,91 @@
                 <w:noProof/>
                 <w:webHidden/>
               </w:rPr>
-              <w:t>19</w:t>
+              <w:t>21</w:t>
+            </w:r>
+            <w:r>
+              <w:rPr>
+                <w:noProof/>
+                <w:webHidden/>
+              </w:rPr>
+              <w:fldChar w:fldCharType="end"/>
+            </w:r>
+          </w:hyperlink>
+        </w:p>
+        <w:p>
+          <w:pPr>
+            <w:pStyle w:val="TOC3"/>
+            <w:tabs>
+              <w:tab w:val="right" w:leader="dot" w:pos="10070"/>
+            </w:tabs>
+            <w:rPr>
+              <w:rFonts w:asciiTheme="minorHAnsi" w:eastAsiaTheme="minorEastAsia" w:hAnsiTheme="minorHAnsi" w:cstheme="minorBidi"/>
+              <w:noProof/>
+              <w:color w:val="auto"/>
+            </w:rPr>
+          </w:pPr>
+          <w:hyperlink w:anchor="_Toc90319054" w:history="1">
+            <w:r>
+              <w:rPr>
+                <w:rStyle w:val="Hyperlink"/>
+                <w:noProof/>
+              </w:rPr>
+              <w:t>Adab</w:t>
+            </w:r>
+            <w:r>
+              <w:rPr>
+                <w:rStyle w:val="Hyperlink"/>
+                <w:noProof/>
+              </w:rPr>
+              <w:t>o</w:t>
+            </w:r>
+            <w:r>
+              <w:rPr>
+                <w:rStyle w:val="Hyperlink"/>
+                <w:noProof/>
+              </w:rPr>
+              <w:t>ost</w:t>
+            </w:r>
+            <w:r>
+              <w:rPr>
+                <w:noProof/>
+                <w:webHidden/>
+              </w:rPr>
+              <w:tab/>
+            </w:r>
+            <w:r>
+              <w:rPr>
+                <w:noProof/>
+                <w:webHidden/>
+              </w:rPr>
+              <w:fldChar w:fldCharType="begin"/>
+            </w:r>
+            <w:r>
+              <w:rPr>
+                <w:noProof/>
+                <w:webHidden/>
+              </w:rPr>
+              <w:instrText xml:space="preserve"> PAGEREF _Toc90319054 \h </w:instrText>
+            </w:r>
+            <w:r>
+              <w:rPr>
+                <w:noProof/>
+                <w:webHidden/>
+              </w:rPr>
+            </w:r>
+            <w:r>
+              <w:rPr>
+                <w:noProof/>
+                <w:webHidden/>
+              </w:rPr>
+              <w:fldChar w:fldCharType="separate"/>
+            </w:r>
+            <w:r>
+              <w:rPr>
+                <w:noProof/>
+                <w:webHidden/>
+              </w:rPr>
+              <w:t>22</w:t>
             </w:r>
             <w:r>
               <w:rPr>
@@ -1473,11 +1535,9 @@
               <w:rFonts w:asciiTheme="minorHAnsi" w:eastAsiaTheme="minorEastAsia" w:hAnsiTheme="minorHAnsi" w:cstheme="minorBidi"/>
               <w:noProof/>
               <w:color w:val="auto"/>
-              <w:sz w:val="22"/>
-              <w:szCs w:val="22"/>
             </w:rPr>
           </w:pPr>
-          <w:hyperlink w:anchor="_Toc90303547" w:history="1">
+          <w:hyperlink w:anchor="_Toc90319055" w:history="1">
             <w:r>
               <w:rPr>
                 <w:rStyle w:val="Hyperlink"/>
@@ -1504,7 +1564,7 @@
                 <w:noProof/>
                 <w:webHidden/>
               </w:rPr>
-              <w:instrText xml:space="preserve"> PAGEREF _Toc90303547 \h </w:instrText>
+              <w:instrText xml:space="preserve"> PAGEREF _Toc90319055 \h </w:instrText>
             </w:r>
             <w:r>
               <w:rPr>
@@ -1524,7 +1584,7 @@
                 <w:noProof/>
                 <w:webHidden/>
               </w:rPr>
-              <w:t>22</w:t>
+              <w:t>24</w:t>
             </w:r>
             <w:r>
               <w:rPr>
@@ -1545,17 +1605,29 @@
               <w:rFonts w:asciiTheme="minorHAnsi" w:eastAsiaTheme="minorEastAsia" w:hAnsiTheme="minorHAnsi" w:cstheme="minorBidi"/>
               <w:noProof/>
               <w:color w:val="auto"/>
-              <w:sz w:val="22"/>
-              <w:szCs w:val="22"/>
             </w:rPr>
           </w:pPr>
-          <w:hyperlink w:anchor="_Toc90303548" w:history="1">
+          <w:hyperlink w:anchor="_Toc90319056" w:history="1">
             <w:r>
               <w:rPr>
                 <w:rStyle w:val="Hyperlink"/>
                 <w:noProof/>
               </w:rPr>
-              <w:t>Opportunities for Further Analysis</w:t>
+              <w:t xml:space="preserve">Opportunities for Further </w:t>
+            </w:r>
+            <w:r>
+              <w:rPr>
+                <w:rStyle w:val="Hyperlink"/>
+                <w:noProof/>
+              </w:rPr>
+              <w:t>A</w:t>
+            </w:r>
+            <w:r>
+              <w:rPr>
+                <w:rStyle w:val="Hyperlink"/>
+                <w:noProof/>
+              </w:rPr>
+              <w:t>nalysis</w:t>
             </w:r>
             <w:r>
               <w:rPr>
@@ -1576,7 +1648,7 @@
                 <w:noProof/>
                 <w:webHidden/>
               </w:rPr>
-              <w:instrText xml:space="preserve"> PAGEREF _Toc90303548 \h </w:instrText>
+              <w:instrText xml:space="preserve"> PAGEREF _Toc90319056 \h </w:instrText>
             </w:r>
             <w:r>
               <w:rPr>
@@ -1596,7 +1668,7 @@
                 <w:noProof/>
                 <w:webHidden/>
               </w:rPr>
-              <w:t>23</w:t>
+              <w:t>25</w:t>
             </w:r>
             <w:r>
               <w:rPr>
@@ -1649,7 +1721,7 @@
       <w:pPr>
         <w:pStyle w:val="Heading1"/>
       </w:pPr>
-      <w:bookmarkStart w:id="1" w:name="_Toc90303529"/>
+      <w:bookmarkStart w:id="1" w:name="_Toc90319036"/>
       <w:r>
         <w:lastRenderedPageBreak/>
         <w:t>Breakdown of Roles</w:t>
@@ -1883,7 +1955,7 @@
           <w:szCs w:val="36"/>
         </w:rPr>
       </w:pPr>
-      <w:bookmarkStart w:id="2" w:name="_Toc90303530"/>
+      <w:bookmarkStart w:id="2" w:name="_Toc90319037"/>
       <w:r>
         <w:t>Problem Statement</w:t>
       </w:r>
@@ -2102,7 +2174,7 @@
       <w:pPr>
         <w:pStyle w:val="Heading1"/>
       </w:pPr>
-      <w:bookmarkStart w:id="3" w:name="_Toc90303531"/>
+      <w:bookmarkStart w:id="3" w:name="_Toc90319038"/>
       <w:r>
         <w:t>Data Source</w:t>
       </w:r>
@@ -3904,7 +3976,7 @@
           <w:szCs w:val="36"/>
         </w:rPr>
       </w:pPr>
-      <w:bookmarkStart w:id="4" w:name="_Toc90303532"/>
+      <w:bookmarkStart w:id="4" w:name="_Toc90319039"/>
       <w:r>
         <w:t>Data Preparation/Cleaning</w:t>
       </w:r>
@@ -4028,7 +4100,7 @@
       <w:pPr>
         <w:pStyle w:val="Heading2"/>
       </w:pPr>
-      <w:bookmarkStart w:id="6" w:name="_Toc90303533"/>
+      <w:bookmarkStart w:id="6" w:name="_Toc90319040"/>
       <w:r>
         <w:t>Columns</w:t>
       </w:r>
@@ -5328,7 +5400,7 @@
       <w:pPr>
         <w:pStyle w:val="Heading2"/>
       </w:pPr>
-      <w:bookmarkStart w:id="11" w:name="_Toc90303534"/>
+      <w:bookmarkStart w:id="11" w:name="_Toc90319041"/>
       <w:r>
         <w:t xml:space="preserve">Dealing </w:t>
       </w:r>
@@ -5446,7 +5518,7 @@
       <w:pPr>
         <w:pStyle w:val="Heading2"/>
       </w:pPr>
-      <w:bookmarkStart w:id="12" w:name="_Toc90303535"/>
+      <w:bookmarkStart w:id="12" w:name="_Toc90319042"/>
       <w:r>
         <w:t xml:space="preserve">Dimensionality </w:t>
       </w:r>
@@ -5760,7 +5832,7 @@
       <w:pPr>
         <w:pStyle w:val="Heading2"/>
       </w:pPr>
-      <w:bookmarkStart w:id="13" w:name="_Toc90303536"/>
+      <w:bookmarkStart w:id="13" w:name="_Toc90319043"/>
       <w:r>
         <w:t>Balancing the Distribution of Data</w:t>
       </w:r>
@@ -6142,7 +6214,7 @@
       <w:pPr>
         <w:pStyle w:val="Heading1"/>
       </w:pPr>
-      <w:bookmarkStart w:id="14" w:name="_Toc90303537"/>
+      <w:bookmarkStart w:id="14" w:name="_Toc90319044"/>
       <w:r>
         <w:t xml:space="preserve">Analysis, </w:t>
       </w:r>
@@ -6187,13 +6259,18 @@
       <w:pPr>
         <w:pStyle w:val="Heading2"/>
       </w:pPr>
-      <w:bookmarkStart w:id="15" w:name="_Toc90303538"/>
+      <w:bookmarkStart w:id="15" w:name="_Toc90319045"/>
       <w:r>
         <w:t>Classification</w:t>
       </w:r>
       <w:bookmarkEnd w:id="15"/>
     </w:p>
     <w:p>
+      <w:pPr>
+        <w:rPr>
+          <w:shd w:val="clear" w:color="auto" w:fill="FFFFFF"/>
+        </w:rPr>
+      </w:pPr>
       <w:r>
         <w:t>As we went through running the various classification models, we best compared them using confusion matrices</w:t>
       </w:r>
@@ -6253,10 +6330,80 @@
         </w:rPr>
         <w:t>(true negatives / all actual negatives)</w:t>
       </w:r>
+      <w:r>
+        <w:rPr>
+          <w:shd w:val="clear" w:color="auto" w:fill="FFFFFF"/>
+        </w:rPr>
+        <w:t>.</w:t>
+      </w:r>
+    </w:p>
+    <w:p>
+      <w:pPr>
+        <w:rPr>
+          <w:shd w:val="clear" w:color="auto" w:fill="FFFFFF"/>
+        </w:rPr>
+      </w:pPr>
+    </w:p>
+    <w:p>
+      <w:r>
+        <w:t>After running our classifiers, we compared them all based on their accuracy, misclassification, precision, recall, specificity, and F1 scores. These scores show the degree to which the different classifiers correctly sort the data points. Below, positive equals returned, and negative is not returned.</w:t>
+      </w:r>
     </w:p>
     <w:p/>
     <w:p>
       <w:r>
+        <w:t>Accuracy is a general measure of how many data points are correctly classified out of the total number of data points, so the percent of true positives and negatives out of the total.</w:t>
+      </w:r>
+    </w:p>
+    <w:p/>
+    <w:p>
+      <w:r>
+        <w:t>Misclassification is the opposite of accuracy and tells us how many data points were incorrectly classified, so the percent of false positives and negatives out of the total.</w:t>
+      </w:r>
+    </w:p>
+    <w:p/>
+    <w:p>
+      <w:r>
+        <w:t>Precision is the correct positive rate, that is the number of true positives out of predicted positives.</w:t>
+      </w:r>
+    </w:p>
+    <w:p/>
+    <w:p>
+      <w:r>
+        <w:t xml:space="preserve">Specificity gives us the true negative </w:t>
+      </w:r>
+      <w:proofErr w:type="gramStart"/>
+      <w:r>
+        <w:t>rate;</w:t>
+      </w:r>
+      <w:proofErr w:type="gramEnd"/>
+      <w:r>
+        <w:t xml:space="preserve"> true negatives out of all actual negatives.</w:t>
+      </w:r>
+    </w:p>
+    <w:p/>
+    <w:p>
+      <w:r>
+        <w:t xml:space="preserve">Recall/Sensitivity is the number of true positives out of all actual positives, so it tells us how many dogs we correctly predicted to be returned out of all dogs that were </w:t>
+      </w:r>
+      <w:proofErr w:type="gramStart"/>
+      <w:r>
+        <w:t>actually returned</w:t>
+      </w:r>
+      <w:proofErr w:type="gramEnd"/>
+      <w:r>
+        <w:t>. Thus, this score is especially important as we are seeking to maximize the correct classification of true positives, as we want to focus on the dogs that we believe will be returned.</w:t>
+      </w:r>
+    </w:p>
+    <w:p/>
+    <w:p>
+      <w:r>
+        <w:t>The F1 Score is a statistical measure of accuracy for machine learning models, which combines the precision and recall score. As we can see from the chart below, Random Forest has the best F1 score overall.</w:t>
+      </w:r>
+    </w:p>
+    <w:p/>
+    <w:p>
+      <w:r>
         <w:t xml:space="preserve">Here are the </w:t>
       </w:r>
       <w:proofErr w:type="gramStart"/>
@@ -6275,421 +6422,67 @@
       </w:r>
     </w:p>
     <w:p/>
-    <w:tbl>
-      <w:tblPr>
-        <w:tblStyle w:val="ListTable4-Accent5"/>
-        <w:tblW w:w="0" w:type="auto"/>
-        <w:tblBorders>
-          <w:top w:val="single" w:sz="4" w:space="0" w:color="BFBFBF" w:themeColor="background1" w:themeShade="BF"/>
-          <w:left w:val="single" w:sz="4" w:space="0" w:color="BFBFBF" w:themeColor="background1" w:themeShade="BF"/>
-          <w:bottom w:val="single" w:sz="4" w:space="0" w:color="BFBFBF" w:themeColor="background1" w:themeShade="BF"/>
-          <w:right w:val="single" w:sz="4" w:space="0" w:color="BFBFBF" w:themeColor="background1" w:themeShade="BF"/>
-          <w:insideH w:val="single" w:sz="4" w:space="0" w:color="BFBFBF" w:themeColor="background1" w:themeShade="BF"/>
-          <w:insideV w:val="single" w:sz="4" w:space="0" w:color="BFBFBF" w:themeColor="background1" w:themeShade="BF"/>
-        </w:tblBorders>
-        <w:tblLook w:val="04A0" w:firstRow="1" w:lastRow="0" w:firstColumn="1" w:lastColumn="0" w:noHBand="0" w:noVBand="1"/>
-      </w:tblPr>
-      <w:tblGrid>
-        <w:gridCol w:w="2504"/>
-        <w:gridCol w:w="2490"/>
-        <w:gridCol w:w="2404"/>
-        <w:gridCol w:w="1952"/>
-      </w:tblGrid>
-      <w:tr>
-        <w:trPr>
-          <w:cnfStyle w:val="100000000000" w:firstRow="1" w:lastRow="0" w:firstColumn="0" w:lastColumn="0" w:oddVBand="0" w:evenVBand="0" w:oddHBand="0" w:evenHBand="0" w:firstRowFirstColumn="0" w:firstRowLastColumn="0" w:lastRowFirstColumn="0" w:lastRowLastColumn="0"/>
-        </w:trPr>
-        <w:tc>
-          <w:tcPr>
-            <w:cnfStyle w:val="001000000000" w:firstRow="0" w:lastRow="0" w:firstColumn="1" w:lastColumn="0" w:oddVBand="0" w:evenVBand="0" w:oddHBand="0" w:evenHBand="0" w:firstRowFirstColumn="0" w:firstRowLastColumn="0" w:lastRowFirstColumn="0" w:lastRowLastColumn="0"/>
-            <w:tcW w:w="2504" w:type="dxa"/>
-          </w:tcPr>
-          <w:p>
-            <w:pPr>
-              <w:rPr>
-                <w:color w:val="FFFFFF" w:themeColor="background1"/>
-              </w:rPr>
-            </w:pPr>
-            <w:r>
-              <w:rPr>
-                <w:color w:val="FFFFFF" w:themeColor="background1"/>
-              </w:rPr>
-              <w:t>Model</w:t>
-            </w:r>
-          </w:p>
-        </w:tc>
-        <w:tc>
-          <w:tcPr>
-            <w:tcW w:w="2490" w:type="dxa"/>
-          </w:tcPr>
-          <w:p>
-            <w:pPr>
-              <w:cnfStyle w:val="100000000000" w:firstRow="1" w:lastRow="0" w:firstColumn="0" w:lastColumn="0" w:oddVBand="0" w:evenVBand="0" w:oddHBand="0" w:evenHBand="0" w:firstRowFirstColumn="0" w:firstRowLastColumn="0" w:lastRowFirstColumn="0" w:lastRowLastColumn="0"/>
-              <w:rPr>
-                <w:color w:val="FFFFFF" w:themeColor="background1"/>
-              </w:rPr>
-            </w:pPr>
-            <w:r>
-              <w:rPr>
-                <w:color w:val="FFFFFF" w:themeColor="background1"/>
-              </w:rPr>
-              <w:t>Performed By</w:t>
-            </w:r>
-          </w:p>
-        </w:tc>
-        <w:tc>
-          <w:tcPr>
-            <w:tcW w:w="2404" w:type="dxa"/>
-          </w:tcPr>
-          <w:p>
-            <w:pPr>
-              <w:cnfStyle w:val="100000000000" w:firstRow="1" w:lastRow="0" w:firstColumn="0" w:lastColumn="0" w:oddVBand="0" w:evenVBand="0" w:oddHBand="0" w:evenHBand="0" w:firstRowFirstColumn="0" w:firstRowLastColumn="0" w:lastRowFirstColumn="0" w:lastRowLastColumn="0"/>
-              <w:rPr>
-                <w:color w:val="FFFFFF" w:themeColor="background1"/>
-              </w:rPr>
-            </w:pPr>
-            <w:r>
-              <w:rPr>
-                <w:color w:val="FFFFFF" w:themeColor="background1"/>
-              </w:rPr>
-              <w:t>Accuracy</w:t>
-            </w:r>
-          </w:p>
-        </w:tc>
-        <w:tc>
-          <w:tcPr>
-            <w:tcW w:w="1952" w:type="dxa"/>
-          </w:tcPr>
-          <w:p>
-            <w:pPr>
-              <w:cnfStyle w:val="100000000000" w:firstRow="1" w:lastRow="0" w:firstColumn="0" w:lastColumn="0" w:oddVBand="0" w:evenVBand="0" w:oddHBand="0" w:evenHBand="0" w:firstRowFirstColumn="0" w:firstRowLastColumn="0" w:lastRowFirstColumn="0" w:lastRowLastColumn="0"/>
-              <w:rPr>
-                <w:color w:val="FFFFFF" w:themeColor="background1"/>
-              </w:rPr>
-            </w:pPr>
-            <w:r>
-              <w:rPr>
-                <w:color w:val="FFFFFF" w:themeColor="background1"/>
-              </w:rPr>
-              <w:t>Specificity</w:t>
-            </w:r>
-          </w:p>
-        </w:tc>
-      </w:tr>
-      <w:tr>
-        <w:trPr>
-          <w:cnfStyle w:val="000000100000" w:firstRow="0" w:lastRow="0" w:firstColumn="0" w:lastColumn="0" w:oddVBand="0" w:evenVBand="0" w:oddHBand="1" w:evenHBand="0" w:firstRowFirstColumn="0" w:firstRowLastColumn="0" w:lastRowFirstColumn="0" w:lastRowLastColumn="0"/>
-        </w:trPr>
-        <w:tc>
-          <w:tcPr>
-            <w:cnfStyle w:val="001000000000" w:firstRow="0" w:lastRow="0" w:firstColumn="1" w:lastColumn="0" w:oddVBand="0" w:evenVBand="0" w:oddHBand="0" w:evenHBand="0" w:firstRowFirstColumn="0" w:firstRowLastColumn="0" w:lastRowFirstColumn="0" w:lastRowLastColumn="0"/>
-            <w:tcW w:w="2504" w:type="dxa"/>
-          </w:tcPr>
-          <w:p>
-            <w:r>
-              <w:t>Logistic Regression</w:t>
-            </w:r>
-          </w:p>
-        </w:tc>
-        <w:tc>
-          <w:tcPr>
-            <w:tcW w:w="2490" w:type="dxa"/>
-          </w:tcPr>
-          <w:p>
-            <w:pPr>
-              <w:cnfStyle w:val="000000100000" w:firstRow="0" w:lastRow="0" w:firstColumn="0" w:lastColumn="0" w:oddVBand="0" w:evenVBand="0" w:oddHBand="1" w:evenHBand="0" w:firstRowFirstColumn="0" w:firstRowLastColumn="0" w:lastRowFirstColumn="0" w:lastRowLastColumn="0"/>
-            </w:pPr>
-          </w:p>
-        </w:tc>
-        <w:tc>
-          <w:tcPr>
-            <w:tcW w:w="2404" w:type="dxa"/>
-          </w:tcPr>
-          <w:p>
-            <w:pPr>
-              <w:cnfStyle w:val="000000100000" w:firstRow="0" w:lastRow="0" w:firstColumn="0" w:lastColumn="0" w:oddVBand="0" w:evenVBand="0" w:oddHBand="1" w:evenHBand="0" w:firstRowFirstColumn="0" w:firstRowLastColumn="0" w:lastRowFirstColumn="0" w:lastRowLastColumn="0"/>
-            </w:pPr>
-          </w:p>
-        </w:tc>
-        <w:tc>
-          <w:tcPr>
-            <w:tcW w:w="1952" w:type="dxa"/>
-          </w:tcPr>
-          <w:p>
-            <w:pPr>
-              <w:cnfStyle w:val="000000100000" w:firstRow="0" w:lastRow="0" w:firstColumn="0" w:lastColumn="0" w:oddVBand="0" w:evenVBand="0" w:oddHBand="1" w:evenHBand="0" w:firstRowFirstColumn="0" w:firstRowLastColumn="0" w:lastRowFirstColumn="0" w:lastRowLastColumn="0"/>
-            </w:pPr>
-          </w:p>
-        </w:tc>
-      </w:tr>
-      <w:tr>
-        <w:tc>
-          <w:tcPr>
-            <w:cnfStyle w:val="001000000000" w:firstRow="0" w:lastRow="0" w:firstColumn="1" w:lastColumn="0" w:oddVBand="0" w:evenVBand="0" w:oddHBand="0" w:evenHBand="0" w:firstRowFirstColumn="0" w:firstRowLastColumn="0" w:lastRowFirstColumn="0" w:lastRowLastColumn="0"/>
-            <w:tcW w:w="2504" w:type="dxa"/>
-          </w:tcPr>
-          <w:p>
-            <w:r>
-              <w:t>Naïve Bayes</w:t>
-            </w:r>
-          </w:p>
-        </w:tc>
-        <w:tc>
-          <w:tcPr>
-            <w:tcW w:w="2490" w:type="dxa"/>
-          </w:tcPr>
-          <w:p>
-            <w:pPr>
-              <w:cnfStyle w:val="000000000000" w:firstRow="0" w:lastRow="0" w:firstColumn="0" w:lastColumn="0" w:oddVBand="0" w:evenVBand="0" w:oddHBand="0" w:evenHBand="0" w:firstRowFirstColumn="0" w:firstRowLastColumn="0" w:lastRowFirstColumn="0" w:lastRowLastColumn="0"/>
-            </w:pPr>
-          </w:p>
-        </w:tc>
-        <w:tc>
-          <w:tcPr>
-            <w:tcW w:w="2404" w:type="dxa"/>
-          </w:tcPr>
-          <w:p>
-            <w:pPr>
-              <w:cnfStyle w:val="000000000000" w:firstRow="0" w:lastRow="0" w:firstColumn="0" w:lastColumn="0" w:oddVBand="0" w:evenVBand="0" w:oddHBand="0" w:evenHBand="0" w:firstRowFirstColumn="0" w:firstRowLastColumn="0" w:lastRowFirstColumn="0" w:lastRowLastColumn="0"/>
-            </w:pPr>
-          </w:p>
-        </w:tc>
-        <w:tc>
-          <w:tcPr>
-            <w:tcW w:w="1952" w:type="dxa"/>
-          </w:tcPr>
-          <w:p>
-            <w:pPr>
-              <w:cnfStyle w:val="000000000000" w:firstRow="0" w:lastRow="0" w:firstColumn="0" w:lastColumn="0" w:oddVBand="0" w:evenVBand="0" w:oddHBand="0" w:evenHBand="0" w:firstRowFirstColumn="0" w:firstRowLastColumn="0" w:lastRowFirstColumn="0" w:lastRowLastColumn="0"/>
-            </w:pPr>
-          </w:p>
-        </w:tc>
-      </w:tr>
-      <w:tr>
-        <w:trPr>
-          <w:cnfStyle w:val="000000100000" w:firstRow="0" w:lastRow="0" w:firstColumn="0" w:lastColumn="0" w:oddVBand="0" w:evenVBand="0" w:oddHBand="1" w:evenHBand="0" w:firstRowFirstColumn="0" w:firstRowLastColumn="0" w:lastRowFirstColumn="0" w:lastRowLastColumn="0"/>
-        </w:trPr>
-        <w:tc>
-          <w:tcPr>
-            <w:cnfStyle w:val="001000000000" w:firstRow="0" w:lastRow="0" w:firstColumn="1" w:lastColumn="0" w:oddVBand="0" w:evenVBand="0" w:oddHBand="0" w:evenHBand="0" w:firstRowFirstColumn="0" w:firstRowLastColumn="0" w:lastRowFirstColumn="0" w:lastRowLastColumn="0"/>
-            <w:tcW w:w="2504" w:type="dxa"/>
-          </w:tcPr>
-          <w:p>
-            <w:r>
-              <w:t>Random Forest</w:t>
-            </w:r>
-          </w:p>
-        </w:tc>
-        <w:tc>
-          <w:tcPr>
-            <w:tcW w:w="2490" w:type="dxa"/>
-          </w:tcPr>
-          <w:p>
-            <w:pPr>
-              <w:cnfStyle w:val="000000100000" w:firstRow="0" w:lastRow="0" w:firstColumn="0" w:lastColumn="0" w:oddVBand="0" w:evenVBand="0" w:oddHBand="1" w:evenHBand="0" w:firstRowFirstColumn="0" w:firstRowLastColumn="0" w:lastRowFirstColumn="0" w:lastRowLastColumn="0"/>
-            </w:pPr>
-          </w:p>
-        </w:tc>
-        <w:tc>
-          <w:tcPr>
-            <w:tcW w:w="2404" w:type="dxa"/>
-          </w:tcPr>
-          <w:p>
-            <w:pPr>
-              <w:cnfStyle w:val="000000100000" w:firstRow="0" w:lastRow="0" w:firstColumn="0" w:lastColumn="0" w:oddVBand="0" w:evenVBand="0" w:oddHBand="1" w:evenHBand="0" w:firstRowFirstColumn="0" w:firstRowLastColumn="0" w:lastRowFirstColumn="0" w:lastRowLastColumn="0"/>
-            </w:pPr>
-          </w:p>
-        </w:tc>
-        <w:tc>
-          <w:tcPr>
-            <w:tcW w:w="1952" w:type="dxa"/>
-          </w:tcPr>
-          <w:p>
-            <w:pPr>
-              <w:cnfStyle w:val="000000100000" w:firstRow="0" w:lastRow="0" w:firstColumn="0" w:lastColumn="0" w:oddVBand="0" w:evenVBand="0" w:oddHBand="1" w:evenHBand="0" w:firstRowFirstColumn="0" w:firstRowLastColumn="0" w:lastRowFirstColumn="0" w:lastRowLastColumn="0"/>
-            </w:pPr>
-          </w:p>
-        </w:tc>
-      </w:tr>
-      <w:tr>
-        <w:tc>
-          <w:tcPr>
-            <w:cnfStyle w:val="001000000000" w:firstRow="0" w:lastRow="0" w:firstColumn="1" w:lastColumn="0" w:oddVBand="0" w:evenVBand="0" w:oddHBand="0" w:evenHBand="0" w:firstRowFirstColumn="0" w:firstRowLastColumn="0" w:lastRowFirstColumn="0" w:lastRowLastColumn="0"/>
-            <w:tcW w:w="2504" w:type="dxa"/>
-          </w:tcPr>
-          <w:p>
-            <w:r>
-              <w:t>SVM</w:t>
-            </w:r>
-          </w:p>
-        </w:tc>
-        <w:tc>
-          <w:tcPr>
-            <w:tcW w:w="2490" w:type="dxa"/>
-          </w:tcPr>
-          <w:p>
-            <w:pPr>
-              <w:cnfStyle w:val="000000000000" w:firstRow="0" w:lastRow="0" w:firstColumn="0" w:lastColumn="0" w:oddVBand="0" w:evenVBand="0" w:oddHBand="0" w:evenHBand="0" w:firstRowFirstColumn="0" w:firstRowLastColumn="0" w:lastRowFirstColumn="0" w:lastRowLastColumn="0"/>
-            </w:pPr>
-          </w:p>
-        </w:tc>
-        <w:tc>
-          <w:tcPr>
-            <w:tcW w:w="2404" w:type="dxa"/>
-          </w:tcPr>
-          <w:p>
-            <w:pPr>
-              <w:cnfStyle w:val="000000000000" w:firstRow="0" w:lastRow="0" w:firstColumn="0" w:lastColumn="0" w:oddVBand="0" w:evenVBand="0" w:oddHBand="0" w:evenHBand="0" w:firstRowFirstColumn="0" w:firstRowLastColumn="0" w:lastRowFirstColumn="0" w:lastRowLastColumn="0"/>
-            </w:pPr>
-          </w:p>
-        </w:tc>
-        <w:tc>
-          <w:tcPr>
-            <w:tcW w:w="1952" w:type="dxa"/>
-          </w:tcPr>
-          <w:p>
-            <w:pPr>
-              <w:cnfStyle w:val="000000000000" w:firstRow="0" w:lastRow="0" w:firstColumn="0" w:lastColumn="0" w:oddVBand="0" w:evenVBand="0" w:oddHBand="0" w:evenHBand="0" w:firstRowFirstColumn="0" w:firstRowLastColumn="0" w:lastRowFirstColumn="0" w:lastRowLastColumn="0"/>
-            </w:pPr>
-          </w:p>
-        </w:tc>
-      </w:tr>
-      <w:tr>
-        <w:trPr>
-          <w:cnfStyle w:val="000000100000" w:firstRow="0" w:lastRow="0" w:firstColumn="0" w:lastColumn="0" w:oddVBand="0" w:evenVBand="0" w:oddHBand="1" w:evenHBand="0" w:firstRowFirstColumn="0" w:firstRowLastColumn="0" w:lastRowFirstColumn="0" w:lastRowLastColumn="0"/>
-        </w:trPr>
-        <w:tc>
-          <w:tcPr>
-            <w:cnfStyle w:val="001000000000" w:firstRow="0" w:lastRow="0" w:firstColumn="1" w:lastColumn="0" w:oddVBand="0" w:evenVBand="0" w:oddHBand="0" w:evenHBand="0" w:firstRowFirstColumn="0" w:firstRowLastColumn="0" w:lastRowFirstColumn="0" w:lastRowLastColumn="0"/>
-            <w:tcW w:w="2504" w:type="dxa"/>
-          </w:tcPr>
-          <w:p>
-            <w:r>
-              <w:t>Neural Network</w:t>
-            </w:r>
-          </w:p>
-        </w:tc>
-        <w:tc>
-          <w:tcPr>
-            <w:tcW w:w="2490" w:type="dxa"/>
-          </w:tcPr>
-          <w:p>
-            <w:pPr>
-              <w:cnfStyle w:val="000000100000" w:firstRow="0" w:lastRow="0" w:firstColumn="0" w:lastColumn="0" w:oddVBand="0" w:evenVBand="0" w:oddHBand="1" w:evenHBand="0" w:firstRowFirstColumn="0" w:firstRowLastColumn="0" w:lastRowFirstColumn="0" w:lastRowLastColumn="0"/>
-            </w:pPr>
-          </w:p>
-        </w:tc>
-        <w:tc>
-          <w:tcPr>
-            <w:tcW w:w="2404" w:type="dxa"/>
-          </w:tcPr>
-          <w:p>
-            <w:pPr>
-              <w:cnfStyle w:val="000000100000" w:firstRow="0" w:lastRow="0" w:firstColumn="0" w:lastColumn="0" w:oddVBand="0" w:evenVBand="0" w:oddHBand="1" w:evenHBand="0" w:firstRowFirstColumn="0" w:firstRowLastColumn="0" w:lastRowFirstColumn="0" w:lastRowLastColumn="0"/>
-            </w:pPr>
-          </w:p>
-        </w:tc>
-        <w:tc>
-          <w:tcPr>
-            <w:tcW w:w="1952" w:type="dxa"/>
-          </w:tcPr>
-          <w:p>
-            <w:pPr>
-              <w:cnfStyle w:val="000000100000" w:firstRow="0" w:lastRow="0" w:firstColumn="0" w:lastColumn="0" w:oddVBand="0" w:evenVBand="0" w:oddHBand="1" w:evenHBand="0" w:firstRowFirstColumn="0" w:firstRowLastColumn="0" w:lastRowFirstColumn="0" w:lastRowLastColumn="0"/>
-            </w:pPr>
-          </w:p>
-        </w:tc>
-      </w:tr>
-      <w:tr>
-        <w:tc>
-          <w:tcPr>
-            <w:cnfStyle w:val="001000000000" w:firstRow="0" w:lastRow="0" w:firstColumn="1" w:lastColumn="0" w:oddVBand="0" w:evenVBand="0" w:oddHBand="0" w:evenHBand="0" w:firstRowFirstColumn="0" w:firstRowLastColumn="0" w:lastRowFirstColumn="0" w:lastRowLastColumn="0"/>
-            <w:tcW w:w="2504" w:type="dxa"/>
-          </w:tcPr>
-          <w:p>
-            <w:r>
-              <w:t>KNN</w:t>
-            </w:r>
-          </w:p>
-        </w:tc>
-        <w:tc>
-          <w:tcPr>
-            <w:tcW w:w="2490" w:type="dxa"/>
-          </w:tcPr>
-          <w:p>
-            <w:pPr>
-              <w:cnfStyle w:val="000000000000" w:firstRow="0" w:lastRow="0" w:firstColumn="0" w:lastColumn="0" w:oddVBand="0" w:evenVBand="0" w:oddHBand="0" w:evenHBand="0" w:firstRowFirstColumn="0" w:firstRowLastColumn="0" w:lastRowFirstColumn="0" w:lastRowLastColumn="0"/>
-            </w:pPr>
-          </w:p>
-        </w:tc>
-        <w:tc>
-          <w:tcPr>
-            <w:tcW w:w="2404" w:type="dxa"/>
-          </w:tcPr>
-          <w:p>
-            <w:pPr>
-              <w:cnfStyle w:val="000000000000" w:firstRow="0" w:lastRow="0" w:firstColumn="0" w:lastColumn="0" w:oddVBand="0" w:evenVBand="0" w:oddHBand="0" w:evenHBand="0" w:firstRowFirstColumn="0" w:firstRowLastColumn="0" w:lastRowFirstColumn="0" w:lastRowLastColumn="0"/>
-            </w:pPr>
-          </w:p>
-        </w:tc>
-        <w:tc>
-          <w:tcPr>
-            <w:tcW w:w="1952" w:type="dxa"/>
-          </w:tcPr>
-          <w:p>
-            <w:pPr>
-              <w:cnfStyle w:val="000000000000" w:firstRow="0" w:lastRow="0" w:firstColumn="0" w:lastColumn="0" w:oddVBand="0" w:evenVBand="0" w:oddHBand="0" w:evenHBand="0" w:firstRowFirstColumn="0" w:firstRowLastColumn="0" w:lastRowFirstColumn="0" w:lastRowLastColumn="0"/>
-            </w:pPr>
-          </w:p>
-        </w:tc>
-      </w:tr>
-      <w:tr>
-        <w:trPr>
-          <w:cnfStyle w:val="000000100000" w:firstRow="0" w:lastRow="0" w:firstColumn="0" w:lastColumn="0" w:oddVBand="0" w:evenVBand="0" w:oddHBand="1" w:evenHBand="0" w:firstRowFirstColumn="0" w:firstRowLastColumn="0" w:lastRowFirstColumn="0" w:lastRowLastColumn="0"/>
-        </w:trPr>
-        <w:tc>
-          <w:tcPr>
-            <w:cnfStyle w:val="001000000000" w:firstRow="0" w:lastRow="0" w:firstColumn="1" w:lastColumn="0" w:oddVBand="0" w:evenVBand="0" w:oddHBand="0" w:evenHBand="0" w:firstRowFirstColumn="0" w:firstRowLastColumn="0" w:lastRowFirstColumn="0" w:lastRowLastColumn="0"/>
-            <w:tcW w:w="2504" w:type="dxa"/>
-          </w:tcPr>
-          <w:p>
-            <w:r>
-              <w:t>Decision Trees</w:t>
-            </w:r>
-          </w:p>
-        </w:tc>
-        <w:tc>
-          <w:tcPr>
-            <w:tcW w:w="2490" w:type="dxa"/>
-          </w:tcPr>
-          <w:p>
-            <w:pPr>
-              <w:cnfStyle w:val="000000100000" w:firstRow="0" w:lastRow="0" w:firstColumn="0" w:lastColumn="0" w:oddVBand="0" w:evenVBand="0" w:oddHBand="1" w:evenHBand="0" w:firstRowFirstColumn="0" w:firstRowLastColumn="0" w:lastRowFirstColumn="0" w:lastRowLastColumn="0"/>
-            </w:pPr>
-          </w:p>
-        </w:tc>
-        <w:tc>
-          <w:tcPr>
-            <w:tcW w:w="2404" w:type="dxa"/>
-          </w:tcPr>
-          <w:p>
-            <w:pPr>
-              <w:cnfStyle w:val="000000100000" w:firstRow="0" w:lastRow="0" w:firstColumn="0" w:lastColumn="0" w:oddVBand="0" w:evenVBand="0" w:oddHBand="1" w:evenHBand="0" w:firstRowFirstColumn="0" w:firstRowLastColumn="0" w:lastRowFirstColumn="0" w:lastRowLastColumn="0"/>
-            </w:pPr>
-          </w:p>
-        </w:tc>
-        <w:tc>
-          <w:tcPr>
-            <w:tcW w:w="1952" w:type="dxa"/>
-          </w:tcPr>
-          <w:p>
-            <w:pPr>
-              <w:cnfStyle w:val="000000100000" w:firstRow="0" w:lastRow="0" w:firstColumn="0" w:lastColumn="0" w:oddVBand="0" w:evenVBand="0" w:oddHBand="1" w:evenHBand="0" w:firstRowFirstColumn="0" w:firstRowLastColumn="0" w:lastRowFirstColumn="0" w:lastRowLastColumn="0"/>
-            </w:pPr>
-          </w:p>
-        </w:tc>
-      </w:tr>
-    </w:tbl>
+    <w:p>
+      <w:r>
+        <w:rPr>
+          <w:noProof/>
+        </w:rPr>
+        <w:lastRenderedPageBreak/>
+        <w:drawing>
+          <wp:inline distT="0" distB="0" distL="0" distR="0" wp14:anchorId="4D9AA71B" wp14:editId="28ED19DD">
+            <wp:extent cx="6400800" cy="2974340"/>
+            <wp:effectExtent l="38100" t="38100" r="88900" b="86360"/>
+            <wp:docPr id="15" name="Picture 15" descr="Table&#10;&#10;Description automatically generated"/>
+            <wp:cNvGraphicFramePr>
+              <a:graphicFrameLocks xmlns:a="http://schemas.openxmlformats.org/drawingml/2006/main" noChangeAspect="1"/>
+            </wp:cNvGraphicFramePr>
+            <a:graphic xmlns:a="http://schemas.openxmlformats.org/drawingml/2006/main">
+              <a:graphicData uri="http://schemas.openxmlformats.org/drawingml/2006/picture">
+                <pic:pic xmlns:pic="http://schemas.openxmlformats.org/drawingml/2006/picture">
+                  <pic:nvPicPr>
+                    <pic:cNvPr id="15" name="Picture 15" descr="Table&#10;&#10;Description automatically generated"/>
+                    <pic:cNvPicPr/>
+                  </pic:nvPicPr>
+                  <pic:blipFill>
+                    <a:blip r:embed="rId29">
+                      <a:extLst>
+                        <a:ext uri="{28A0092B-C50C-407E-A947-70E740481C1C}">
+                          <a14:useLocalDpi xmlns:a14="http://schemas.microsoft.com/office/drawing/2010/main" val="0"/>
+                        </a:ext>
+                      </a:extLst>
+                    </a:blip>
+                    <a:stretch>
+                      <a:fillRect/>
+                    </a:stretch>
+                  </pic:blipFill>
+                  <pic:spPr>
+                    <a:xfrm>
+                      <a:off x="0" y="0"/>
+                      <a:ext cx="6400800" cy="2974340"/>
+                    </a:xfrm>
+                    <a:prstGeom prst="rect">
+                      <a:avLst/>
+                    </a:prstGeom>
+                    <a:ln>
+                      <a:solidFill>
+                        <a:schemeClr val="tx1"/>
+                      </a:solidFill>
+                    </a:ln>
+                    <a:effectLst>
+                      <a:outerShdw blurRad="50800" dist="38100" dir="2700000" algn="tl" rotWithShape="0">
+                        <a:prstClr val="black">
+                          <a:alpha val="40000"/>
+                        </a:prstClr>
+                      </a:outerShdw>
+                    </a:effectLst>
+                  </pic:spPr>
+                </pic:pic>
+              </a:graphicData>
+            </a:graphic>
+          </wp:inline>
+        </w:drawing>
+      </w:r>
+    </w:p>
     <w:p/>
     <w:p>
       <w:r>
@@ -6714,7 +6507,7 @@
       <w:pPr>
         <w:pStyle w:val="Heading3"/>
       </w:pPr>
-      <w:bookmarkStart w:id="16" w:name="_Toc90303539"/>
+      <w:bookmarkStart w:id="16" w:name="_Toc90319046"/>
       <w:r>
         <w:t>Naïve Bayes</w:t>
       </w:r>
@@ -6801,7 +6594,7 @@
                     <pic:cNvPicPr/>
                   </pic:nvPicPr>
                   <pic:blipFill>
-                    <a:blip r:embed="rId29"/>
+                    <a:blip r:embed="rId30"/>
                     <a:stretch>
                       <a:fillRect/>
                     </a:stretch>
@@ -6839,7 +6632,7 @@
       <w:pPr>
         <w:pStyle w:val="Heading3"/>
       </w:pPr>
-      <w:bookmarkStart w:id="17" w:name="_Toc90303540"/>
+      <w:bookmarkStart w:id="17" w:name="_Toc90319047"/>
       <w:r>
         <w:t>KNN</w:t>
       </w:r>
@@ -6874,18 +6667,18 @@
           <w:noProof/>
         </w:rPr>
         <w:drawing>
-          <wp:anchor distT="0" distB="0" distL="114300" distR="114300" simplePos="0" relativeHeight="251660288" behindDoc="1" locked="0" layoutInCell="1" allowOverlap="1" wp14:anchorId="52B59273" wp14:editId="22433A62">
+          <wp:anchor distT="0" distB="0" distL="114300" distR="114300" simplePos="0" relativeHeight="251660288" behindDoc="1" locked="0" layoutInCell="1" allowOverlap="1" wp14:anchorId="52B59273" wp14:editId="43B6E6F6">
             <wp:simplePos x="0" y="0"/>
             <wp:positionH relativeFrom="column">
-              <wp:posOffset>3324225</wp:posOffset>
+              <wp:posOffset>3326130</wp:posOffset>
             </wp:positionH>
             <wp:positionV relativeFrom="paragraph">
-              <wp:posOffset>288290</wp:posOffset>
+              <wp:posOffset>290195</wp:posOffset>
             </wp:positionV>
             <wp:extent cx="3162300" cy="3200400"/>
             <wp:effectExtent l="38100" t="38100" r="88900" b="88900"/>
             <wp:wrapSquare wrapText="bothSides"/>
-            <wp:docPr id="8" name="Picture 8" descr="Chart, line chart&#10;&#10;Description automatically generated"/>
+            <wp:docPr id="8" name="Picture 8"/>
             <wp:cNvGraphicFramePr>
               <a:graphicFrameLocks xmlns:a="http://schemas.openxmlformats.org/drawingml/2006/main" noChangeAspect="1"/>
             </wp:cNvGraphicFramePr>
@@ -6893,11 +6686,11 @@
               <a:graphicData uri="http://schemas.openxmlformats.org/drawingml/2006/picture">
                 <pic:pic xmlns:pic="http://schemas.openxmlformats.org/drawingml/2006/picture">
                   <pic:nvPicPr>
-                    <pic:cNvPr id="8" name="Picture 8" descr="Chart, line chart&#10;&#10;Description automatically generated"/>
+                    <pic:cNvPr id="8" name="Picture 8"/>
                     <pic:cNvPicPr/>
                   </pic:nvPicPr>
                   <pic:blipFill>
-                    <a:blip r:embed="rId30">
+                    <a:blip r:embed="rId31">
                       <a:extLst>
                         <a:ext uri="{28A0092B-C50C-407E-A947-70E740481C1C}">
                           <a14:useLocalDpi xmlns:a14="http://schemas.microsoft.com/office/drawing/2010/main" val="0"/>
@@ -6946,7 +6739,7 @@
           <w:noProof/>
         </w:rPr>
         <w:drawing>
-          <wp:anchor distT="0" distB="0" distL="114300" distR="114300" simplePos="0" relativeHeight="251661312" behindDoc="0" locked="0" layoutInCell="1" allowOverlap="1" wp14:anchorId="059DDBD4" wp14:editId="6E482777">
+          <wp:anchor distT="0" distB="0" distL="114300" distR="114300" simplePos="0" relativeHeight="251661312" behindDoc="0" locked="0" layoutInCell="1" allowOverlap="1" wp14:anchorId="059DDBD4" wp14:editId="0CB9ABE0">
             <wp:simplePos x="0" y="0"/>
             <wp:positionH relativeFrom="column">
               <wp:posOffset>-125070</wp:posOffset>
@@ -6969,7 +6762,7 @@
                     <pic:cNvPicPr/>
                   </pic:nvPicPr>
                   <pic:blipFill>
-                    <a:blip r:embed="rId31">
+                    <a:blip r:embed="rId32">
                       <a:extLst>
                         <a:ext uri="{28A0092B-C50C-407E-A947-70E740481C1C}">
                           <a14:useLocalDpi xmlns:a14="http://schemas.microsoft.com/office/drawing/2010/main" val="0"/>
@@ -7040,12 +6833,17 @@
       <w:pPr>
         <w:jc w:val="center"/>
       </w:pPr>
+    </w:p>
+    <w:p>
+      <w:pPr>
+        <w:jc w:val="center"/>
+      </w:pPr>
       <w:r>
         <w:rPr>
           <w:noProof/>
         </w:rPr>
         <w:drawing>
-          <wp:inline distT="0" distB="0" distL="0" distR="0" wp14:anchorId="479C64AB" wp14:editId="33B47BFA">
+          <wp:inline distT="0" distB="0" distL="0" distR="0" wp14:anchorId="52456F0C" wp14:editId="1EDF7D64">
             <wp:extent cx="3514568" cy="2571184"/>
             <wp:effectExtent l="38100" t="38100" r="92710" b="83185"/>
             <wp:docPr id="10" name="Picture 10" descr="Chart, treemap chart&#10;&#10;Description automatically generated"/>
@@ -7060,7 +6858,7 @@
                     <pic:cNvPicPr/>
                   </pic:nvPicPr>
                   <pic:blipFill>
-                    <a:blip r:embed="rId32"/>
+                    <a:blip r:embed="rId33"/>
                     <a:stretch>
                       <a:fillRect/>
                     </a:stretch>
@@ -7068,7 +6866,7 @@
                   <pic:spPr>
                     <a:xfrm>
                       <a:off x="0" y="0"/>
-                      <a:ext cx="3546232" cy="2594349"/>
+                      <a:ext cx="3514568" cy="2571184"/>
                     </a:xfrm>
                     <a:prstGeom prst="rect">
                       <a:avLst/>
@@ -7093,52 +6891,39 @@
         </w:drawing>
       </w:r>
     </w:p>
-    <w:p>
-      <w:pPr>
-        <w:jc w:val="center"/>
-      </w:pPr>
-    </w:p>
     <w:p/>
+    <w:p/>
+    <w:p/>
     <w:p>
       <w:pPr>
         <w:pStyle w:val="Heading3"/>
       </w:pPr>
-      <w:bookmarkStart w:id="18" w:name="_Toc90303541"/>
+      <w:bookmarkStart w:id="18" w:name="_Toc90319048"/>
       <w:r>
         <w:t>Logistic Regression</w:t>
       </w:r>
       <w:bookmarkEnd w:id="18"/>
     </w:p>
     <w:p>
-      <w:r>
-        <w:t xml:space="preserve">Logistic Regression appeared to be an enticing </w:t>
-      </w:r>
-      <w:r>
-        <w:t>classifier. If it proved to be accurate, we could leverage not just the prediction values, but also the associated probabilities (calculated from the log-odds ratios) of return. During our testing of the Logistic Regression classifier, we looked at various solvers and values of the inverse of regularization strength</w:t>
-      </w:r>
-      <w:r>
-        <w:t xml:space="preserve"> (C) to find the most fitting value.</w:t>
-      </w:r>
-    </w:p>
-    <w:p/>
-    <w:p>
-      <w:r>
-        <w:t>After using our optimal values, we still only managed to achieve an accuracy score of 70.3%, with many of our misclassified dogs being the ones we want to avoid (False Negatives).</w:t>
-      </w:r>
-    </w:p>
-    <w:p/>
-    <w:p>
-      <w:pPr>
-        <w:jc w:val="center"/>
+      <w:pPr>
+        <w:jc w:val="both"/>
       </w:pPr>
       <w:r>
         <w:rPr>
           <w:noProof/>
         </w:rPr>
         <w:drawing>
-          <wp:inline distT="0" distB="0" distL="0" distR="0" wp14:anchorId="2AF789CF" wp14:editId="5E4F380E">
-            <wp:extent cx="3432748" cy="2511326"/>
-            <wp:effectExtent l="38100" t="38100" r="85725" b="92710"/>
+          <wp:anchor distT="0" distB="0" distL="114300" distR="114300" simplePos="0" relativeHeight="251664384" behindDoc="0" locked="0" layoutInCell="1" allowOverlap="1" wp14:anchorId="2AF789CF" wp14:editId="76CBE0D1">
+            <wp:simplePos x="0" y="0"/>
+            <wp:positionH relativeFrom="column">
+              <wp:posOffset>2689860</wp:posOffset>
+            </wp:positionH>
+            <wp:positionV relativeFrom="paragraph">
+              <wp:posOffset>165100</wp:posOffset>
+            </wp:positionV>
+            <wp:extent cx="3594735" cy="2629535"/>
+            <wp:effectExtent l="38100" t="38100" r="88265" b="88265"/>
+            <wp:wrapSquare wrapText="bothSides"/>
             <wp:docPr id="22" name="Picture 22" descr="Chart&#10;&#10;Description automatically generated"/>
             <wp:cNvGraphicFramePr>
               <a:graphicFrameLocks xmlns:a="http://schemas.openxmlformats.org/drawingml/2006/main" noChangeAspect="1"/>
@@ -7151,7 +6936,13 @@
                     <pic:cNvPicPr/>
                   </pic:nvPicPr>
                   <pic:blipFill>
-                    <a:blip r:embed="rId33"/>
+                    <a:blip r:embed="rId34">
+                      <a:extLst>
+                        <a:ext uri="{28A0092B-C50C-407E-A947-70E740481C1C}">
+                          <a14:useLocalDpi xmlns:a14="http://schemas.microsoft.com/office/drawing/2010/main" val="0"/>
+                        </a:ext>
+                      </a:extLst>
+                    </a:blip>
                     <a:stretch>
                       <a:fillRect/>
                     </a:stretch>
@@ -7159,7 +6950,7 @@
                   <pic:spPr>
                     <a:xfrm>
                       <a:off x="0" y="0"/>
-                      <a:ext cx="3457642" cy="2529538"/>
+                      <a:ext cx="3594735" cy="2629535"/>
                     </a:xfrm>
                     <a:prstGeom prst="rect">
                       <a:avLst/>
@@ -7180,29 +6971,61 @@
                 </pic:pic>
               </a:graphicData>
             </a:graphic>
-          </wp:inline>
+            <wp14:sizeRelH relativeFrom="page">
+              <wp14:pctWidth>0</wp14:pctWidth>
+            </wp14:sizeRelH>
+            <wp14:sizeRelV relativeFrom="page">
+              <wp14:pctHeight>0</wp14:pctHeight>
+            </wp14:sizeRelV>
+          </wp:anchor>
         </w:drawing>
       </w:r>
-    </w:p>
-    <w:p>
-      <w:pPr>
-        <w:jc w:val="center"/>
-      </w:pPr>
-    </w:p>
-    <w:p>
+      <w:r>
+        <w:t xml:space="preserve">Logistic Regression appeared to be an enticing </w:t>
+      </w:r>
+      <w:r>
+        <w:t>classifier. If it proved to be accurate, we could leverage not just the prediction values, but also the associated probabilities (calculated from the log-odds ratios) of return. During our testing of the Logistic Regression classifier, we looked at various solvers and values of the inverse of regularization strength</w:t>
+      </w:r>
+      <w:r>
+        <w:t xml:space="preserve"> (C) to find the most fitting value.</w:t>
+      </w:r>
+    </w:p>
+    <w:p>
+      <w:pPr>
+        <w:jc w:val="both"/>
+      </w:pPr>
+    </w:p>
+    <w:p>
+      <w:pPr>
+        <w:jc w:val="both"/>
+      </w:pPr>
+      <w:r>
+        <w:t>After using our optimal values, we still only managed to achieve an accuracy score of 70.3%, with many of our misclassified dogs being the ones we want to avoid (False Negatives).</w:t>
+      </w:r>
+    </w:p>
+    <w:p/>
+    <w:p>
+      <w:pPr>
+        <w:jc w:val="both"/>
+      </w:pPr>
       <w:r>
         <w:t>One other benefit to Logistic Regression worth mentioning is that it’s a very explainable model. That is, we can specifically call out the values for the coefficients that make up our final equation, like so:</w:t>
       </w:r>
     </w:p>
-    <w:p/>
-    <w:p>
-      <w:pPr>
-        <w:jc w:val="center"/>
+    <w:p>
+      <w:pPr>
+        <w:jc w:val="both"/>
+      </w:pPr>
+    </w:p>
+    <w:p>
+      <w:pPr>
+        <w:jc w:val="both"/>
       </w:pPr>
       <w:r>
         <w:rPr>
           <w:highlight w:val="lightGray"/>
         </w:rPr>
+        <w:lastRenderedPageBreak/>
         <w:t xml:space="preserve">y = 2.0427 </w:t>
       </w:r>
       <w:r>
@@ -7298,10 +7121,13 @@
     </w:p>
     <w:p>
       <w:pPr>
-        <w:jc w:val="center"/>
-      </w:pPr>
-    </w:p>
-    <w:p>
+        <w:jc w:val="both"/>
+      </w:pPr>
+    </w:p>
+    <w:p>
+      <w:pPr>
+        <w:jc w:val="both"/>
+      </w:pPr>
       <w:r>
         <w:t>where the coefficients/intercept above are rounded to the 4</w:t>
       </w:r>
@@ -7316,6 +7142,14 @@
       </w:r>
     </w:p>
     <w:p>
+      <w:pPr>
+        <w:jc w:val="both"/>
+      </w:pPr>
+    </w:p>
+    <w:p>
+      <w:pPr>
+        <w:jc w:val="both"/>
+      </w:pPr>
       <m:oMathPara>
         <m:oMath>
           <m:r>
@@ -7391,29 +7225,39 @@
         </m:oMath>
       </m:oMathPara>
     </w:p>
+    <w:p>
+      <w:pPr>
+        <w:jc w:val="both"/>
+      </w:pPr>
+    </w:p>
+    <w:p>
+      <w:pPr>
+        <w:jc w:val="both"/>
+      </w:pPr>
+      <w:r>
+        <w:t xml:space="preserve">In a binary classification problem, we </w:t>
+      </w:r>
+      <w:r>
+        <w:t xml:space="preserve">can simplify our equation by exponentiating both sides, giving us a better sense of the weights of our actual coefficients in calculating </w:t>
+      </w:r>
+      <w:proofErr w:type="gramStart"/>
+      <w:r>
+        <w:t>P(</w:t>
+      </w:r>
+      <w:proofErr w:type="gramEnd"/>
+      <w:r>
+        <w:t>y = 1). Doing so, gives us the following top 10 coefficients:</w:t>
+      </w:r>
+    </w:p>
     <w:p/>
     <w:p>
-      <w:r>
-        <w:t xml:space="preserve">In a binary classification problem, we </w:t>
-      </w:r>
-      <w:r>
-        <w:t xml:space="preserve">can simplify our equation by exponentiating both sides, giving us a better sense of the weights of our actual coefficients in calculating </w:t>
-      </w:r>
-      <w:proofErr w:type="gramStart"/>
-      <w:r>
-        <w:t>P(</w:t>
-      </w:r>
-      <w:proofErr w:type="gramEnd"/>
-      <w:r>
-        <w:t>y = 1). Doing so, gives us the following top 10 coefficients:</w:t>
-      </w:r>
-    </w:p>
-    <w:p/>
-    <w:p>
       <w:pPr>
         <w:jc w:val="center"/>
       </w:pPr>
       <w:r>
+        <w:rPr>
+          <w:noProof/>
+        </w:rPr>
         <w:drawing>
           <wp:inline distT="0" distB="0" distL="0" distR="0" wp14:anchorId="0802C810" wp14:editId="4B1385A8">
             <wp:extent cx="3432747" cy="3932793"/>
@@ -7430,7 +7274,7 @@
                     <pic:cNvPicPr/>
                   </pic:nvPicPr>
                   <pic:blipFill>
-                    <a:blip r:embed="rId34"/>
+                    <a:blip r:embed="rId35"/>
                     <a:stretch>
                       <a:fillRect/>
                     </a:stretch>
@@ -7468,7 +7312,7 @@
       <w:pPr>
         <w:pStyle w:val="Heading3"/>
       </w:pPr>
-      <w:bookmarkStart w:id="19" w:name="_Toc90303542"/>
+      <w:bookmarkStart w:id="19" w:name="_Toc90319049"/>
       <w:r>
         <w:t xml:space="preserve">Linear </w:t>
       </w:r>
@@ -7487,26 +7331,26 @@
       </w:r>
       <w:proofErr w:type="gramEnd"/>
       <w:r>
-        <w:t xml:space="preserve"> set its expectations low. SVM often works off a well-defined mapping space; however, we learned from our attempts at dimensionality reduction through PCA that the data does not lend itself well to </w:t>
+        <w:t xml:space="preserve"> set its expectations low. SVM often works off a well-defined mapping space; however, we learned from our attempts at dimensionality reduction through PCA that the data does not lend itself well to such interpretations. This is again because most of the features in our dataset </w:t>
+      </w:r>
+      <w:r>
+        <w:t>are binary/categorical.</w:t>
+      </w:r>
+      <w:r>
+        <w:t xml:space="preserve"> </w:t>
+      </w:r>
+    </w:p>
+    <w:p/>
+    <w:p>
+      <w:r>
+        <w:t xml:space="preserve">Still, with proper scaling of the data, SVM can still work in theory. That is, it can still create linear vectors separating data points between 0 and 1. </w:t>
+      </w:r>
+      <w:r>
+        <w:t xml:space="preserve">Thus, building a linear decision </w:t>
       </w:r>
       <w:r>
         <w:lastRenderedPageBreak/>
-        <w:t xml:space="preserve">such interpretations. This is again because most of the features in our dataset </w:t>
-      </w:r>
-      <w:r>
-        <w:t>are binary/categorical.</w:t>
-      </w:r>
-      <w:r>
-        <w:t xml:space="preserve"> </w:t>
-      </w:r>
-    </w:p>
-    <w:p/>
-    <w:p>
-      <w:r>
-        <w:t xml:space="preserve">Still, with proper scaling of the data, SVM can still work in theory. That is, it can still create linear vectors separating data points between 0 and 1. </w:t>
-      </w:r>
-      <w:r>
-        <w:t xml:space="preserve">Thus, building a linear decision boundary would be possible, but not likely as meaningful as if our features were continuous variables. </w:t>
+        <w:t xml:space="preserve">boundary would be possible, but not likely as meaningful as if our features were continuous variables. </w:t>
       </w:r>
       <w:r>
         <w:t>In practice, the accuracy of Linear SVM was ~85%. Linear SVM produced the following confusion matrix:</w:t>
@@ -7537,7 +7381,7 @@
                     <pic:cNvPicPr/>
                   </pic:nvPicPr>
                   <pic:blipFill>
-                    <a:blip r:embed="rId35">
+                    <a:blip r:embed="rId36">
                       <a:extLst>
                         <a:ext uri="{28A0092B-C50C-407E-A947-70E740481C1C}">
                           <a14:useLocalDpi xmlns:a14="http://schemas.microsoft.com/office/drawing/2010/main" val="0"/>
@@ -7587,7 +7431,7 @@
       <w:pPr>
         <w:pStyle w:val="Heading3"/>
       </w:pPr>
-      <w:bookmarkStart w:id="20" w:name="_Toc90303543"/>
+      <w:bookmarkStart w:id="20" w:name="_Toc90319050"/>
       <w:r>
         <w:t>Kernel SVM</w:t>
       </w:r>
@@ -7639,7 +7483,7 @@
                     <pic:cNvPicPr/>
                   </pic:nvPicPr>
                   <pic:blipFill>
-                    <a:blip r:embed="rId36">
+                    <a:blip r:embed="rId37">
                       <a:extLst>
                         <a:ext uri="{28A0092B-C50C-407E-A947-70E740481C1C}">
                           <a14:useLocalDpi xmlns:a14="http://schemas.microsoft.com/office/drawing/2010/main" val="0"/>
@@ -7688,7 +7532,7 @@
       <w:r>
         <w:t xml:space="preserve">With more time, it would be worthwhile to try to define our own kernel function that operates better in a feature space heavily defined by categorical variables. </w:t>
       </w:r>
-      <w:hyperlink r:id="rId37" w:history="1">
+      <w:hyperlink r:id="rId38" w:history="1">
         <w:r>
           <w:rPr>
             <w:rStyle w:val="Hyperlink"/>
@@ -7723,7 +7567,7 @@
       <w:pPr>
         <w:pStyle w:val="Heading3"/>
       </w:pPr>
-      <w:bookmarkStart w:id="21" w:name="_Toc90303544"/>
+      <w:bookmarkStart w:id="21" w:name="_Toc90319051"/>
       <w:r>
         <w:t>Neural Networks</w:t>
       </w:r>
@@ -7769,7 +7613,7 @@
                     <pic:cNvPicPr/>
                   </pic:nvPicPr>
                   <pic:blipFill>
-                    <a:blip r:embed="rId38">
+                    <a:blip r:embed="rId39">
                       <a:extLst>
                         <a:ext uri="{28A0092B-C50C-407E-A947-70E740481C1C}">
                           <a14:useLocalDpi xmlns:a14="http://schemas.microsoft.com/office/drawing/2010/main" val="0"/>
@@ -7823,21 +7667,13 @@
           <w:bCs/>
         </w:rPr>
       </w:pPr>
-      <w:r>
-        <w:rPr>
-          <w:b/>
-          <w:bCs/>
-        </w:rPr>
-        <w:br w:type="page"/>
-      </w:r>
     </w:p>
     <w:p>
       <w:pPr>
         <w:pStyle w:val="Heading3"/>
       </w:pPr>
-      <w:bookmarkStart w:id="22" w:name="_Toc90303545"/>
-      <w:r>
-        <w:lastRenderedPageBreak/>
+      <w:bookmarkStart w:id="22" w:name="_Toc90319052"/>
+      <w:r>
         <w:t>Decision Tree</w:t>
       </w:r>
       <w:bookmarkEnd w:id="22"/>
@@ -7915,6 +7751,7 @@
         <w:rPr>
           <w:noProof/>
         </w:rPr>
+        <w:lastRenderedPageBreak/>
         <w:drawing>
           <wp:inline distT="0" distB="0" distL="0" distR="0" wp14:anchorId="15B014F4" wp14:editId="46A0F87B">
             <wp:extent cx="5080300" cy="5132716"/>
@@ -7931,7 +7768,7 @@
                     <pic:cNvPicPr/>
                   </pic:nvPicPr>
                   <pic:blipFill>
-                    <a:blip r:embed="rId39"/>
+                    <a:blip r:embed="rId40"/>
                     <a:stretch>
                       <a:fillRect/>
                     </a:stretch>
@@ -8010,7 +7847,7 @@
                     <pic:cNvPicPr/>
                   </pic:nvPicPr>
                   <pic:blipFill>
-                    <a:blip r:embed="rId40"/>
+                    <a:blip r:embed="rId41"/>
                     <a:stretch>
                       <a:fillRect/>
                     </a:stretch>
@@ -8089,7 +7926,7 @@
                     <pic:cNvPicPr/>
                   </pic:nvPicPr>
                   <pic:blipFill>
-                    <a:blip r:embed="rId41"/>
+                    <a:blip r:embed="rId42"/>
                     <a:stretch>
                       <a:fillRect/>
                     </a:stretch>
@@ -8138,7 +7975,7 @@
       <w:pPr>
         <w:pStyle w:val="Heading3"/>
       </w:pPr>
-      <w:bookmarkStart w:id="23" w:name="_Toc90303546"/>
+      <w:bookmarkStart w:id="23" w:name="_Toc90319053"/>
       <w:r>
         <w:lastRenderedPageBreak/>
         <w:t>Random Forest</w:t>
@@ -8175,7 +8012,7 @@
                     <pic:cNvPicPr/>
                   </pic:nvPicPr>
                   <pic:blipFill>
-                    <a:blip r:embed="rId42"/>
+                    <a:blip r:embed="rId43"/>
                     <a:stretch>
                       <a:fillRect/>
                     </a:stretch>
@@ -8243,7 +8080,7 @@
                     <pic:cNvPicPr/>
                   </pic:nvPicPr>
                   <pic:blipFill>
-                    <a:blip r:embed="rId43"/>
+                    <a:blip r:embed="rId44"/>
                     <a:stretch>
                       <a:fillRect/>
                     </a:stretch>
@@ -8311,10 +8148,10 @@
           <w:noProof/>
         </w:rPr>
         <w:drawing>
-          <wp:inline distT="0" distB="0" distL="0" distR="0" wp14:anchorId="2C1C9880" wp14:editId="6B3ABD7E">
-            <wp:extent cx="3545174" cy="3792815"/>
-            <wp:effectExtent l="38100" t="38100" r="87630" b="93980"/>
-            <wp:docPr id="20" name="Picture 20" descr="Chart, bar chart, histogram&#10;&#10;Description automatically generated"/>
+          <wp:inline distT="0" distB="0" distL="0" distR="0" wp14:anchorId="2C1C9880" wp14:editId="1A588704">
+            <wp:extent cx="3561653" cy="3810446"/>
+            <wp:effectExtent l="38100" t="38100" r="83820" b="88900"/>
+            <wp:docPr id="20" name="Picture 20"/>
             <wp:cNvGraphicFramePr>
               <a:graphicFrameLocks xmlns:a="http://schemas.openxmlformats.org/drawingml/2006/main" noChangeAspect="1"/>
             </wp:cNvGraphicFramePr>
@@ -8322,11 +8159,17 @@
               <a:graphicData uri="http://schemas.openxmlformats.org/drawingml/2006/picture">
                 <pic:pic xmlns:pic="http://schemas.openxmlformats.org/drawingml/2006/picture">
                   <pic:nvPicPr>
-                    <pic:cNvPr id="20" name="Picture 20" descr="Chart, bar chart, histogram&#10;&#10;Description automatically generated"/>
+                    <pic:cNvPr id="20" name="Picture 20"/>
                     <pic:cNvPicPr/>
                   </pic:nvPicPr>
                   <pic:blipFill>
-                    <a:blip r:embed="rId44"/>
+                    <a:blip r:embed="rId45">
+                      <a:extLst>
+                        <a:ext uri="{28A0092B-C50C-407E-A947-70E740481C1C}">
+                          <a14:useLocalDpi xmlns:a14="http://schemas.microsoft.com/office/drawing/2010/main" val="0"/>
+                        </a:ext>
+                      </a:extLst>
+                    </a:blip>
                     <a:stretch>
                       <a:fillRect/>
                     </a:stretch>
@@ -8334,7 +8177,7 @@
                   <pic:spPr>
                     <a:xfrm>
                       <a:off x="0" y="0"/>
-                      <a:ext cx="3561654" cy="3810446"/>
+                      <a:ext cx="3561653" cy="3810446"/>
                     </a:xfrm>
                     <a:prstGeom prst="rect">
                       <a:avLst/>
@@ -8365,10 +8208,12 @@
       <w:pPr>
         <w:pStyle w:val="Heading3"/>
       </w:pPr>
+      <w:bookmarkStart w:id="24" w:name="_Toc90319054"/>
       <w:proofErr w:type="spellStart"/>
       <w:r>
         <w:t>Adaboost</w:t>
       </w:r>
+      <w:bookmarkEnd w:id="24"/>
       <w:proofErr w:type="spellEnd"/>
     </w:p>
     <w:p>
@@ -8471,7 +8316,7 @@
                     <pic:cNvPicPr/>
                   </pic:nvPicPr>
                   <pic:blipFill>
-                    <a:blip r:embed="rId45"/>
+                    <a:blip r:embed="rId46"/>
                     <a:stretch>
                       <a:fillRect/>
                     </a:stretch>
@@ -8518,78 +8363,34 @@
           <w:b/>
           <w:bCs/>
         </w:rPr>
-        <w:t>Comparison</w:t>
+        <w:t>Mapping the Decision Space</w:t>
       </w:r>
     </w:p>
     <w:p/>
     <w:p>
       <w:r>
-        <w:rPr>
-          <w:noProof/>
-        </w:rPr>
-        <w:drawing>
-          <wp:inline distT="0" distB="0" distL="0" distR="0" wp14:anchorId="58129AC2" wp14:editId="64F32D39">
-            <wp:extent cx="5937251" cy="2412610"/>
-            <wp:effectExtent l="0" t="0" r="6350" b="6985"/>
-            <wp:docPr id="26" name="Picture 26" descr="Table&#10;&#10;Description automatically generated"/>
-            <wp:cNvGraphicFramePr>
-              <a:graphicFrameLocks xmlns:a="http://schemas.openxmlformats.org/drawingml/2006/main" noChangeAspect="1"/>
-            </wp:cNvGraphicFramePr>
-            <a:graphic xmlns:a="http://schemas.openxmlformats.org/drawingml/2006/main">
-              <a:graphicData uri="http://schemas.openxmlformats.org/drawingml/2006/picture">
-                <pic:pic xmlns:pic="http://schemas.openxmlformats.org/drawingml/2006/picture">
-                  <pic:nvPicPr>
-                    <pic:cNvPr id="26" name="Picture 26" descr="Table&#10;&#10;Description automatically generated"/>
-                    <pic:cNvPicPr/>
-                  </pic:nvPicPr>
-                  <pic:blipFill rotWithShape="1">
-                    <a:blip r:embed="rId46">
-                      <a:extLst>
-                        <a:ext uri="{28A0092B-C50C-407E-A947-70E740481C1C}">
-                          <a14:useLocalDpi xmlns:a14="http://schemas.microsoft.com/office/drawing/2010/main" val="0"/>
-                        </a:ext>
-                      </a:extLst>
-                    </a:blip>
-                    <a:srcRect l="3918"/>
-                    <a:stretch/>
-                  </pic:blipFill>
-                  <pic:spPr bwMode="auto">
-                    <a:xfrm>
-                      <a:off x="0" y="0"/>
-                      <a:ext cx="5953546" cy="2419232"/>
-                    </a:xfrm>
-                    <a:prstGeom prst="rect">
-                      <a:avLst/>
-                    </a:prstGeom>
-                    <a:ln>
-                      <a:noFill/>
-                    </a:ln>
-                    <a:extLst>
-                      <a:ext uri="{53640926-AAD7-44D8-BBD7-CCE9431645EC}">
-                        <a14:shadowObscured xmlns:a14="http://schemas.microsoft.com/office/drawing/2010/main"/>
-                      </a:ext>
-                    </a:extLst>
-                  </pic:spPr>
-                </pic:pic>
-              </a:graphicData>
-            </a:graphic>
-          </wp:inline>
-        </w:drawing>
+        <w:t xml:space="preserve">In order to get a better picture of how some of the classifiers are splitting the data, we attempted to plot the first two principal components as separated by the classifiers below. As outlined in the dimensionality reduction section earlier on in the report, the first few principal components do not represent a large percent of the variance in the data, so these plots cannot fully represent how our classifiers are performing. We do see a trend of blue (or returns) being concentrated in the top right corner for these models, but it is not completely helpful in trying to show the classification of the dogs, as the data is much more reliant on multiple components/features, which is difficult to plot as a two-dimensional image. </w:t>
       </w:r>
     </w:p>
     <w:p/>
-    <w:p/>
-    <w:p/>
-    <w:p>
+    <w:p>
+      <w:r>
+        <w:t>The nature of this data is thus why the Neural Network, Decision Tree, Random Forest, and AdaBoost Models performed the best. Our data is difficult to separate solely by a boundary, so the classification methods of these models, which work by separating the data into smaller groups based on their features, suit the data better.</w:t>
+      </w:r>
+    </w:p>
+    <w:p>
+      <w:pPr>
+        <w:jc w:val="center"/>
+      </w:pPr>
       <w:r>
         <w:rPr>
           <w:noProof/>
         </w:rPr>
         <w:lastRenderedPageBreak/>
         <w:drawing>
-          <wp:inline distT="0" distB="0" distL="0" distR="0" wp14:anchorId="4E7C1196" wp14:editId="70E187AB">
+          <wp:inline distT="0" distB="0" distL="0" distR="0" wp14:anchorId="4E7C1196" wp14:editId="21C9C662">
             <wp:extent cx="5956935" cy="3484418"/>
-            <wp:effectExtent l="0" t="0" r="5715" b="1905"/>
+            <wp:effectExtent l="38100" t="38100" r="88265" b="84455"/>
             <wp:docPr id="7" name="Picture 7" descr="A picture containing text, tree, screenshot&#10;&#10;Description automatically generated"/>
             <wp:cNvGraphicFramePr>
               <a:graphicFrameLocks xmlns:a="http://schemas.openxmlformats.org/drawingml/2006/main" noChangeAspect="1"/>
@@ -8621,6 +8422,18 @@
                     <a:prstGeom prst="rect">
                       <a:avLst/>
                     </a:prstGeom>
+                    <a:ln>
+                      <a:solidFill>
+                        <a:schemeClr val="tx1"/>
+                      </a:solidFill>
+                    </a:ln>
+                    <a:effectLst>
+                      <a:outerShdw blurRad="50800" dist="38100" dir="2700000" algn="tl" rotWithShape="0">
+                        <a:prstClr val="black">
+                          <a:alpha val="40000"/>
+                        </a:prstClr>
+                      </a:outerShdw>
+                    </a:effectLst>
                   </pic:spPr>
                 </pic:pic>
               </a:graphicData>
@@ -8629,16 +8442,51 @@
         </w:drawing>
       </w:r>
     </w:p>
+    <w:p>
+      <w:pPr>
+        <w:jc w:val="center"/>
+      </w:pPr>
+    </w:p>
+    <w:p>
+      <w:pPr>
+        <w:pStyle w:val="Heading2"/>
+      </w:pPr>
+      <w:commentRangeStart w:id="25"/>
+      <w:r>
+        <w:t>Conclusion</w:t>
+      </w:r>
+      <w:commentRangeEnd w:id="25"/>
+      <w:r>
+        <w:rPr>
+          <w:rStyle w:val="CommentReference"/>
+          <w:rFonts w:cs="Times New Roman"/>
+        </w:rPr>
+        <w:commentReference w:id="25"/>
+      </w:r>
+    </w:p>
+    <w:p>
+      <w:r>
+        <w:t xml:space="preserve">The models with the best performing accuracy are Random Forest and </w:t>
+      </w:r>
+      <w:proofErr w:type="spellStart"/>
+      <w:r>
+        <w:t>Adaboost</w:t>
+      </w:r>
+      <w:proofErr w:type="spellEnd"/>
+      <w:r>
+        <w:t xml:space="preserve">; however, KNN has the highest recall and does the best job at minimizing the Type II Errors (prediction: Not Returned | actual: Returned) that we care about. </w:t>
+      </w:r>
+    </w:p>
     <w:p/>
     <w:p>
       <w:pPr>
         <w:pStyle w:val="Heading2"/>
       </w:pPr>
-      <w:bookmarkStart w:id="24" w:name="_Toc90303547"/>
+      <w:bookmarkStart w:id="26" w:name="_Toc90319055"/>
       <w:r>
         <w:t>An Example</w:t>
       </w:r>
-      <w:bookmarkEnd w:id="24"/>
+      <w:bookmarkEnd w:id="26"/>
     </w:p>
     <w:p>
       <w:r>
@@ -8671,7 +8519,7 @@
           <w:color w:val="auto"/>
         </w:rPr>
         <w:drawing>
-          <wp:anchor distT="0" distB="0" distL="114300" distR="114300" simplePos="0" relativeHeight="251662336" behindDoc="0" locked="0" layoutInCell="1" allowOverlap="1" wp14:anchorId="79B464B1" wp14:editId="5898B172">
+          <wp:anchor distT="0" distB="0" distL="114300" distR="114300" simplePos="0" relativeHeight="251662336" behindDoc="0" locked="0" layoutInCell="1" allowOverlap="1" wp14:anchorId="79B464B1" wp14:editId="2BAA3E1C">
             <wp:simplePos x="0" y="0"/>
             <wp:positionH relativeFrom="column">
               <wp:posOffset>-37476</wp:posOffset>
@@ -8680,7 +8528,7 @@
               <wp:posOffset>84559</wp:posOffset>
             </wp:positionV>
             <wp:extent cx="1003935" cy="1183640"/>
-            <wp:effectExtent l="0" t="0" r="0" b="0"/>
+            <wp:effectExtent l="38100" t="38100" r="88265" b="86360"/>
             <wp:wrapSquare wrapText="bothSides"/>
             <wp:docPr id="6" name="Picture 6" descr="Zach, an adopted American Staffordshire Terrier Mix in Washington, DC_image-1"/>
             <wp:cNvGraphicFramePr>
@@ -8716,8 +8564,17 @@
                     </a:prstGeom>
                     <a:noFill/>
                     <a:ln>
-                      <a:noFill/>
+                      <a:solidFill>
+                        <a:schemeClr val="tx1"/>
+                      </a:solidFill>
                     </a:ln>
+                    <a:effectLst>
+                      <a:outerShdw blurRad="50800" dist="38100" dir="2700000" algn="tl" rotWithShape="0">
+                        <a:prstClr val="black">
+                          <a:alpha val="40000"/>
+                        </a:prstClr>
+                      </a:outerShdw>
+                    </a:effectLst>
                     <a:extLst>
                       <a:ext uri="{53640926-AAD7-44D8-BBD7-CCE9431645EC}">
                         <a14:shadowObscured xmlns:a14="http://schemas.microsoft.com/office/drawing/2010/main"/>
@@ -8859,8 +8716,9 @@
         <w:rPr>
           <w:noProof/>
         </w:rPr>
+        <w:lastRenderedPageBreak/>
         <w:drawing>
-          <wp:anchor distT="0" distB="0" distL="114300" distR="114300" simplePos="0" relativeHeight="251663360" behindDoc="0" locked="0" layoutInCell="1" allowOverlap="1" wp14:anchorId="296E2B5C" wp14:editId="61E5DB39">
+          <wp:anchor distT="0" distB="0" distL="114300" distR="114300" simplePos="0" relativeHeight="251663360" behindDoc="0" locked="0" layoutInCell="1" allowOverlap="1" wp14:anchorId="296E2B5C" wp14:editId="16735D71">
             <wp:simplePos x="0" y="0"/>
             <wp:positionH relativeFrom="column">
               <wp:posOffset>0</wp:posOffset>
@@ -8869,7 +8727,7 @@
               <wp:posOffset>0</wp:posOffset>
             </wp:positionV>
             <wp:extent cx="1071245" cy="1303020"/>
-            <wp:effectExtent l="0" t="0" r="0" b="5080"/>
+            <wp:effectExtent l="38100" t="38100" r="84455" b="93980"/>
             <wp:wrapSquare wrapText="bothSides"/>
             <wp:docPr id="11" name="Picture 11" descr="A picture containing dog, floor, sitting, indoor&#10;&#10;Description automatically generated"/>
             <wp:cNvGraphicFramePr>
@@ -8907,8 +8765,17 @@
                     </a:prstGeom>
                     <a:noFill/>
                     <a:ln>
-                      <a:noFill/>
+                      <a:solidFill>
+                        <a:schemeClr val="tx1"/>
+                      </a:solidFill>
                     </a:ln>
+                    <a:effectLst>
+                      <a:outerShdw blurRad="50800" dist="38100" dir="2700000" algn="tl" rotWithShape="0">
+                        <a:prstClr val="black">
+                          <a:alpha val="40000"/>
+                        </a:prstClr>
+                      </a:outerShdw>
+                    </a:effectLst>
                   </pic:spPr>
                 </pic:pic>
               </a:graphicData>
@@ -9052,11 +8919,7 @@
         <w:t xml:space="preserve"> is predicted as being ‘not returned'.</w:t>
       </w:r>
       <w:r>
-        <w:t xml:space="preserve"> This aligns </w:t>
-      </w:r>
-      <w:r>
-        <w:lastRenderedPageBreak/>
-        <w:t>with the</w:t>
+        <w:t xml:space="preserve"> This aligns with the</w:t>
       </w:r>
       <w:r>
         <w:t xml:space="preserve"> true</w:t>
@@ -9132,11 +8995,11 @@
       <w:pPr>
         <w:pStyle w:val="Heading1"/>
       </w:pPr>
-      <w:bookmarkStart w:id="25" w:name="_Toc90303548"/>
+      <w:bookmarkStart w:id="27" w:name="_Toc90319056"/>
       <w:r>
         <w:t>Opportunities for Further Analysis</w:t>
       </w:r>
-      <w:bookmarkEnd w:id="25"/>
+      <w:bookmarkEnd w:id="27"/>
     </w:p>
     <w:p>
       <w:pPr>
@@ -9207,6 +9070,7 @@
     </w:p>
     <w:p/>
     <w:p>
+      <w:commentRangeStart w:id="28"/>
       <w:r>
         <w:t xml:space="preserve">The animal rescue tracks extensive details and features about the adopters (largely collected from a thorough </w:t>
       </w:r>
@@ -9242,6 +9106,13 @@
       <w:r>
         <w:t>.</w:t>
       </w:r>
+      <w:commentRangeEnd w:id="28"/>
+      <w:r>
+        <w:rPr>
+          <w:rStyle w:val="CommentReference"/>
+        </w:rPr>
+        <w:commentReference w:id="28"/>
+      </w:r>
     </w:p>
     <w:p/>
     <w:p>
@@ -9270,7 +9141,11 @@
         <w:t xml:space="preserve"> highly correlated)</w:t>
       </w:r>
       <w:r>
-        <w:t>. The way the features were built leads us to believe that inclusion of some of the features increases how overfit the models are; removing some of them (like the medical issues or behavioral issues) would likely not seriously degrade the performance of the models used.</w:t>
+        <w:t xml:space="preserve">. The way the features were built leads </w:t>
+      </w:r>
+      <w:r>
+        <w:lastRenderedPageBreak/>
+        <w:t>us to believe that inclusion of some of the features increases how overfit the models are; removing some of them (like the medical issues or behavioral issues) would likely not seriously degrade the performance of the models used.</w:t>
       </w:r>
     </w:p>
     <w:p/>
@@ -9380,6 +9255,38 @@
       </w:r>
     </w:p>
   </w:comment>
+  <w:comment w:id="25" w:author="Justin Schulberg" w:date="2021-12-13T21:03:00Z" w:initials="JS">
+    <w:p>
+      <w:pPr>
+        <w:pStyle w:val="CommentText"/>
+      </w:pPr>
+      <w:r>
+        <w:rPr>
+          <w:rStyle w:val="CommentReference"/>
+        </w:rPr>
+        <w:annotationRef/>
+      </w:r>
+      <w:r>
+        <w:t>Insert conclusion here explaining which model we would go with</w:t>
+      </w:r>
+    </w:p>
+  </w:comment>
+  <w:comment w:id="28" w:author="Justin Schulberg" w:date="2021-12-13T20:36:00Z" w:initials="JS">
+    <w:p>
+      <w:pPr>
+        <w:pStyle w:val="CommentText"/>
+      </w:pPr>
+      <w:r>
+        <w:rPr>
+          <w:rStyle w:val="CommentReference"/>
+        </w:rPr>
+        <w:annotationRef/>
+      </w:r>
+      <w:r>
+        <w:t>The nonprofit can train dogs to minimize the impact of features related to dogs, but can’t do the same for adopters</w:t>
+      </w:r>
+    </w:p>
+  </w:comment>
 </w:comments>
 </file>
 
@@ -9388,6 +9295,8 @@
   <w15:commentEx w15:paraId="631E8136" w15:done="0"/>
   <w15:commentEx w15:paraId="29A00AA5" w15:done="0"/>
   <w15:commentEx w15:paraId="6384F462" w15:paraIdParent="29A00AA5" w15:done="0"/>
+  <w15:commentEx w15:paraId="4114A40D" w15:done="0"/>
+  <w15:commentEx w15:paraId="0DC9E002" w15:done="0"/>
 </w15:commentsEx>
 </file>
 
@@ -9396,6 +9305,8 @@
   <w16cex:commentExtensible w16cex:durableId="255500DE" w16cex:dateUtc="2021-12-04T01:47:00Z"/>
   <w16cex:commentExtensible w16cex:durableId="255500C3" w16cex:dateUtc="2021-12-04T01:46:00Z"/>
   <w16cex:commentExtensible w16cex:durableId="255D846F" w16cex:dateUtc="2021-12-10T12:46:00Z"/>
+  <w16cex:commentExtensible w16cex:durableId="25623389" w16cex:dateUtc="2021-12-14T02:03:00Z"/>
+  <w16cex:commentExtensible w16cex:durableId="25622D52" w16cex:dateUtc="2021-12-14T01:36:00Z"/>
 </w16cex:commentsExtensible>
 </file>
 
@@ -9404,6 +9315,8 @@
   <w16cid:commentId w16cid:paraId="631E8136" w16cid:durableId="255500DE"/>
   <w16cid:commentId w16cid:paraId="29A00AA5" w16cid:durableId="255500C3"/>
   <w16cid:commentId w16cid:paraId="6384F462" w16cid:durableId="255D846F"/>
+  <w16cid:commentId w16cid:paraId="4114A40D" w16cid:durableId="25623389"/>
+  <w16cid:commentId w16cid:paraId="0DC9E002" w16cid:durableId="25622D52"/>
 </w16cid:commentsIds>
 </file>
 

</xml_diff>

<commit_message>
Formatting Changes to Final Report
</commit_message>
<xml_diff>
--- a/Reports/Final Project Report.docx
+++ b/Reports/Final Project Report.docx
@@ -1,6 +1,6 @@
 
 <file path=word/document.xml><?xml version="1.0" encoding="utf-8"?>
-<w:document xmlns:wpc="http://schemas.microsoft.com/office/word/2010/wordprocessingCanvas" xmlns:cx="http://schemas.microsoft.com/office/drawing/2014/chartex" xmlns:cx1="http://schemas.microsoft.com/office/drawing/2015/9/8/chartex" xmlns:cx2="http://schemas.microsoft.com/office/drawing/2015/10/21/chartex" xmlns:cx3="http://schemas.microsoft.com/office/drawing/2016/5/9/chartex" xmlns:cx4="http://schemas.microsoft.com/office/drawing/2016/5/10/chartex" xmlns:cx5="http://schemas.microsoft.com/office/drawing/2016/5/11/chartex" xmlns:cx6="http://schemas.microsoft.com/office/drawing/2016/5/12/chartex" xmlns:cx7="http://schemas.microsoft.com/office/drawing/2016/5/13/chartex" xmlns:cx8="http://schemas.microsoft.com/office/drawing/2016/5/14/chartex" xmlns:mc="http://schemas.openxmlformats.org/markup-compatibility/2006" xmlns:aink="http://schemas.microsoft.com/office/drawing/2016/ink" xmlns:am3d="http://schemas.microsoft.com/office/drawing/2017/model3d" xmlns:o="urn:schemas-microsoft-com:office:office" xmlns:r="http://schemas.openxmlformats.org/officeDocument/2006/relationships" xmlns:m="http://schemas.openxmlformats.org/officeDocument/2006/math" xmlns:v="urn:schemas-microsoft-com:vml" xmlns:wp14="http://schemas.microsoft.com/office/word/2010/wordprocessingDrawing" xmlns:wp="http://schemas.openxmlformats.org/drawingml/2006/wordprocessingDrawing" xmlns:w10="urn:schemas-microsoft-com:office:word" xmlns:w="http://schemas.openxmlformats.org/wordprocessingml/2006/main" xmlns:w14="http://schemas.microsoft.com/office/word/2010/wordml" xmlns:w15="http://schemas.microsoft.com/office/word/2012/wordml" xmlns:w16cex="http://schemas.microsoft.com/office/word/2018/wordml/cex" xmlns:w16cid="http://schemas.microsoft.com/office/word/2016/wordml/cid" xmlns:w16="http://schemas.microsoft.com/office/word/2018/wordml" xmlns:w16sdtdh="http://schemas.microsoft.com/office/word/2020/wordml/sdtdatahash" xmlns:w16se="http://schemas.microsoft.com/office/word/2015/wordml/symex" xmlns:wpg="http://schemas.microsoft.com/office/word/2010/wordprocessingGroup" xmlns:wpi="http://schemas.microsoft.com/office/word/2010/wordprocessingInk" xmlns:wne="http://schemas.microsoft.com/office/word/2006/wordml" xmlns:wps="http://schemas.microsoft.com/office/word/2010/wordprocessingShape" mc:Ignorable="w14 w15 w16se w16cid w16 w16cex w16sdtdh wp14">
+<w:document xmlns:wpc="http://schemas.microsoft.com/office/word/2010/wordprocessingCanvas" xmlns:cx="http://schemas.microsoft.com/office/drawing/2014/chartex" xmlns:cx1="http://schemas.microsoft.com/office/drawing/2015/9/8/chartex" xmlns:cx2="http://schemas.microsoft.com/office/drawing/2015/10/21/chartex" xmlns:cx3="http://schemas.microsoft.com/office/drawing/2016/5/9/chartex" xmlns:cx4="http://schemas.microsoft.com/office/drawing/2016/5/10/chartex" xmlns:cx5="http://schemas.microsoft.com/office/drawing/2016/5/11/chartex" xmlns:cx6="http://schemas.microsoft.com/office/drawing/2016/5/12/chartex" xmlns:cx7="http://schemas.microsoft.com/office/drawing/2016/5/13/chartex" xmlns:cx8="http://schemas.microsoft.com/office/drawing/2016/5/14/chartex" xmlns:mc="http://schemas.openxmlformats.org/markup-compatibility/2006" xmlns:aink="http://schemas.microsoft.com/office/drawing/2016/ink" xmlns:am3d="http://schemas.microsoft.com/office/drawing/2017/model3d" xmlns:o="urn:schemas-microsoft-com:office:office" xmlns:r="http://schemas.openxmlformats.org/officeDocument/2006/relationships" xmlns:m="http://schemas.openxmlformats.org/officeDocument/2006/math" xmlns:v="urn:schemas-microsoft-com:vml" xmlns:wp14="http://schemas.microsoft.com/office/word/2010/wordprocessingDrawing" xmlns:wp="http://schemas.openxmlformats.org/drawingml/2006/wordprocessingDrawing" xmlns:w10="urn:schemas-microsoft-com:office:word" xmlns:w="http://schemas.openxmlformats.org/wordprocessingml/2006/main" xmlns:w14="http://schemas.microsoft.com/office/word/2010/wordml" xmlns:w15="http://schemas.microsoft.com/office/word/2012/wordml" xmlns:w16cex="http://schemas.microsoft.com/office/word/2018/wordml/cex" xmlns:w16cid="http://schemas.microsoft.com/office/word/2016/wordml/cid" xmlns:w16="http://schemas.microsoft.com/office/word/2018/wordml" xmlns:w16se="http://schemas.microsoft.com/office/word/2015/wordml/symex" xmlns:wpg="http://schemas.microsoft.com/office/word/2010/wordprocessingGroup" xmlns:wpi="http://schemas.microsoft.com/office/word/2010/wordprocessingInk" xmlns:wne="http://schemas.microsoft.com/office/word/2006/wordml" xmlns:wps="http://schemas.microsoft.com/office/word/2010/wordprocessingShape" mc:Ignorable="w14 w15 w16se w16cid w16 w16cex wp14">
   <w:body>
     <w:p>
       <w:pPr>
@@ -69,23 +69,7 @@
           <w:i/>
           <w:iCs/>
         </w:rPr>
-        <w:t xml:space="preserve">: 903749193) and Justin </w:t>
-      </w:r>
-      <w:proofErr w:type="spellStart"/>
-      <w:r>
-        <w:rPr>
-          <w:i/>
-          <w:iCs/>
-        </w:rPr>
-        <w:t>Schulberg</w:t>
-      </w:r>
-      <w:proofErr w:type="spellEnd"/>
-      <w:r>
-        <w:rPr>
-          <w:i/>
-          <w:iCs/>
-        </w:rPr>
-        <w:t xml:space="preserve"> (</w:t>
+        <w:t>: 903749193) and Justin Schulberg (</w:t>
       </w:r>
       <w:proofErr w:type="spellStart"/>
       <w:r>
@@ -165,9 +149,11 @@
               <w:tab w:val="right" w:leader="dot" w:pos="10070"/>
             </w:tabs>
             <w:rPr>
-              <w:rFonts w:asciiTheme="minorHAnsi" w:eastAsiaTheme="minorEastAsia" w:hAnsiTheme="minorHAnsi" w:cstheme="minorBidi"/>
+              <w:rFonts w:eastAsiaTheme="minorEastAsia" w:cstheme="minorBidi"/>
               <w:noProof/>
               <w:color w:val="auto"/>
+              <w:sz w:val="22"/>
+              <w:szCs w:val="22"/>
             </w:rPr>
           </w:pPr>
           <w:r>
@@ -179,7 +165,7 @@
           <w:r>
             <w:fldChar w:fldCharType="separate"/>
           </w:r>
-          <w:hyperlink w:anchor="_Toc90319036" w:history="1">
+          <w:hyperlink w:anchor="_Toc90366262" w:history="1">
             <w:r>
               <w:rPr>
                 <w:rStyle w:val="Hyperlink"/>
@@ -206,7 +192,7 @@
                 <w:noProof/>
                 <w:webHidden/>
               </w:rPr>
-              <w:instrText xml:space="preserve"> PAGEREF _Toc90319036 \h </w:instrText>
+              <w:instrText xml:space="preserve"> PAGEREF _Toc90366262 \h </w:instrText>
             </w:r>
             <w:r>
               <w:rPr>
@@ -244,12 +230,14 @@
               <w:tab w:val="right" w:leader="dot" w:pos="10070"/>
             </w:tabs>
             <w:rPr>
-              <w:rFonts w:asciiTheme="minorHAnsi" w:eastAsiaTheme="minorEastAsia" w:hAnsiTheme="minorHAnsi" w:cstheme="minorBidi"/>
+              <w:rFonts w:eastAsiaTheme="minorEastAsia" w:cstheme="minorBidi"/>
               <w:noProof/>
               <w:color w:val="auto"/>
+              <w:sz w:val="22"/>
+              <w:szCs w:val="22"/>
             </w:rPr>
           </w:pPr>
-          <w:hyperlink w:anchor="_Toc90319037" w:history="1">
+          <w:hyperlink w:anchor="_Toc90366263" w:history="1">
             <w:r>
               <w:rPr>
                 <w:rStyle w:val="Hyperlink"/>
@@ -276,7 +264,7 @@
                 <w:noProof/>
                 <w:webHidden/>
               </w:rPr>
-              <w:instrText xml:space="preserve"> PAGEREF _Toc90319037 \h </w:instrText>
+              <w:instrText xml:space="preserve"> PAGEREF _Toc90366263 \h </w:instrText>
             </w:r>
             <w:r>
               <w:rPr>
@@ -314,12 +302,14 @@
               <w:tab w:val="right" w:leader="dot" w:pos="10070"/>
             </w:tabs>
             <w:rPr>
-              <w:rFonts w:asciiTheme="minorHAnsi" w:eastAsiaTheme="minorEastAsia" w:hAnsiTheme="minorHAnsi" w:cstheme="minorBidi"/>
+              <w:rFonts w:eastAsiaTheme="minorEastAsia" w:cstheme="minorBidi"/>
               <w:noProof/>
               <w:color w:val="auto"/>
+              <w:sz w:val="22"/>
+              <w:szCs w:val="22"/>
             </w:rPr>
           </w:pPr>
-          <w:hyperlink w:anchor="_Toc90319038" w:history="1">
+          <w:hyperlink w:anchor="_Toc90366264" w:history="1">
             <w:r>
               <w:rPr>
                 <w:rStyle w:val="Hyperlink"/>
@@ -346,7 +336,7 @@
                 <w:noProof/>
                 <w:webHidden/>
               </w:rPr>
-              <w:instrText xml:space="preserve"> PAGEREF _Toc90319038 \h </w:instrText>
+              <w:instrText xml:space="preserve"> PAGEREF _Toc90366264 \h </w:instrText>
             </w:r>
             <w:r>
               <w:rPr>
@@ -384,12 +374,14 @@
               <w:tab w:val="right" w:leader="dot" w:pos="10070"/>
             </w:tabs>
             <w:rPr>
-              <w:rFonts w:asciiTheme="minorHAnsi" w:eastAsiaTheme="minorEastAsia" w:hAnsiTheme="minorHAnsi" w:cstheme="minorBidi"/>
+              <w:rFonts w:eastAsiaTheme="minorEastAsia" w:cstheme="minorBidi"/>
               <w:noProof/>
               <w:color w:val="auto"/>
+              <w:sz w:val="22"/>
+              <w:szCs w:val="22"/>
             </w:rPr>
           </w:pPr>
-          <w:hyperlink w:anchor="_Toc90319039" w:history="1">
+          <w:hyperlink w:anchor="_Toc90366265" w:history="1">
             <w:r>
               <w:rPr>
                 <w:rStyle w:val="Hyperlink"/>
@@ -416,7 +408,7 @@
                 <w:noProof/>
                 <w:webHidden/>
               </w:rPr>
-              <w:instrText xml:space="preserve"> PAGEREF _Toc90319039 \h </w:instrText>
+              <w:instrText xml:space="preserve"> PAGEREF _Toc90366265 \h </w:instrText>
             </w:r>
             <w:r>
               <w:rPr>
@@ -454,12 +446,14 @@
               <w:tab w:val="right" w:leader="dot" w:pos="10070"/>
             </w:tabs>
             <w:rPr>
-              <w:rFonts w:asciiTheme="minorHAnsi" w:eastAsiaTheme="minorEastAsia" w:hAnsiTheme="minorHAnsi" w:cstheme="minorBidi"/>
+              <w:rFonts w:eastAsiaTheme="minorEastAsia" w:cstheme="minorBidi"/>
               <w:noProof/>
               <w:color w:val="auto"/>
+              <w:sz w:val="22"/>
+              <w:szCs w:val="22"/>
             </w:rPr>
           </w:pPr>
-          <w:hyperlink w:anchor="_Toc90319040" w:history="1">
+          <w:hyperlink w:anchor="_Toc90366266" w:history="1">
             <w:r>
               <w:rPr>
                 <w:rStyle w:val="Hyperlink"/>
@@ -486,7 +480,7 @@
                 <w:noProof/>
                 <w:webHidden/>
               </w:rPr>
-              <w:instrText xml:space="preserve"> PAGEREF _Toc90319040 \h </w:instrText>
+              <w:instrText xml:space="preserve"> PAGEREF _Toc90366266 \h </w:instrText>
             </w:r>
             <w:r>
               <w:rPr>
@@ -524,12 +518,14 @@
               <w:tab w:val="right" w:leader="dot" w:pos="10070"/>
             </w:tabs>
             <w:rPr>
-              <w:rFonts w:asciiTheme="minorHAnsi" w:eastAsiaTheme="minorEastAsia" w:hAnsiTheme="minorHAnsi" w:cstheme="minorBidi"/>
+              <w:rFonts w:eastAsiaTheme="minorEastAsia" w:cstheme="minorBidi"/>
               <w:noProof/>
               <w:color w:val="auto"/>
+              <w:sz w:val="22"/>
+              <w:szCs w:val="22"/>
             </w:rPr>
           </w:pPr>
-          <w:hyperlink w:anchor="_Toc90319041" w:history="1">
+          <w:hyperlink w:anchor="_Toc90366267" w:history="1">
             <w:r>
               <w:rPr>
                 <w:rStyle w:val="Hyperlink"/>
@@ -556,7 +552,7 @@
                 <w:noProof/>
                 <w:webHidden/>
               </w:rPr>
-              <w:instrText xml:space="preserve"> PAGEREF _Toc90319041 \h </w:instrText>
+              <w:instrText xml:space="preserve"> PAGEREF _Toc90366267 \h </w:instrText>
             </w:r>
             <w:r>
               <w:rPr>
@@ -594,12 +590,14 @@
               <w:tab w:val="right" w:leader="dot" w:pos="10070"/>
             </w:tabs>
             <w:rPr>
-              <w:rFonts w:asciiTheme="minorHAnsi" w:eastAsiaTheme="minorEastAsia" w:hAnsiTheme="minorHAnsi" w:cstheme="minorBidi"/>
+              <w:rFonts w:eastAsiaTheme="minorEastAsia" w:cstheme="minorBidi"/>
               <w:noProof/>
               <w:color w:val="auto"/>
+              <w:sz w:val="22"/>
+              <w:szCs w:val="22"/>
             </w:rPr>
           </w:pPr>
-          <w:hyperlink w:anchor="_Toc90319042" w:history="1">
+          <w:hyperlink w:anchor="_Toc90366268" w:history="1">
             <w:r>
               <w:rPr>
                 <w:rStyle w:val="Hyperlink"/>
@@ -626,7 +624,7 @@
                 <w:noProof/>
                 <w:webHidden/>
               </w:rPr>
-              <w:instrText xml:space="preserve"> PAGEREF _Toc90319042 \h </w:instrText>
+              <w:instrText xml:space="preserve"> PAGEREF _Toc90366268 \h </w:instrText>
             </w:r>
             <w:r>
               <w:rPr>
@@ -664,12 +662,14 @@
               <w:tab w:val="right" w:leader="dot" w:pos="10070"/>
             </w:tabs>
             <w:rPr>
-              <w:rFonts w:asciiTheme="minorHAnsi" w:eastAsiaTheme="minorEastAsia" w:hAnsiTheme="minorHAnsi" w:cstheme="minorBidi"/>
+              <w:rFonts w:eastAsiaTheme="minorEastAsia" w:cstheme="minorBidi"/>
               <w:noProof/>
               <w:color w:val="auto"/>
+              <w:sz w:val="22"/>
+              <w:szCs w:val="22"/>
             </w:rPr>
           </w:pPr>
-          <w:hyperlink w:anchor="_Toc90319043" w:history="1">
+          <w:hyperlink w:anchor="_Toc90366269" w:history="1">
             <w:r>
               <w:rPr>
                 <w:rStyle w:val="Hyperlink"/>
@@ -696,7 +696,7 @@
                 <w:noProof/>
                 <w:webHidden/>
               </w:rPr>
-              <w:instrText xml:space="preserve"> PAGEREF _Toc90319043 \h </w:instrText>
+              <w:instrText xml:space="preserve"> PAGEREF _Toc90366269 \h </w:instrText>
             </w:r>
             <w:r>
               <w:rPr>
@@ -734,32 +734,20 @@
               <w:tab w:val="right" w:leader="dot" w:pos="10070"/>
             </w:tabs>
             <w:rPr>
-              <w:rFonts w:asciiTheme="minorHAnsi" w:eastAsiaTheme="minorEastAsia" w:hAnsiTheme="minorHAnsi" w:cstheme="minorBidi"/>
+              <w:rFonts w:eastAsiaTheme="minorEastAsia" w:cstheme="minorBidi"/>
               <w:noProof/>
               <w:color w:val="auto"/>
+              <w:sz w:val="22"/>
+              <w:szCs w:val="22"/>
             </w:rPr>
           </w:pPr>
-          <w:hyperlink w:anchor="_Toc90319044" w:history="1">
+          <w:hyperlink w:anchor="_Toc90366270" w:history="1">
             <w:r>
               <w:rPr>
                 <w:rStyle w:val="Hyperlink"/>
                 <w:noProof/>
               </w:rPr>
-              <w:t>Analysis, Eval</w:t>
-            </w:r>
-            <w:r>
-              <w:rPr>
-                <w:rStyle w:val="Hyperlink"/>
-                <w:noProof/>
-              </w:rPr>
-              <w:t>u</w:t>
-            </w:r>
-            <w:r>
-              <w:rPr>
-                <w:rStyle w:val="Hyperlink"/>
-                <w:noProof/>
-              </w:rPr>
-              <w:t>ation, and Final Results</w:t>
+              <w:t>Analysis, Evaluation, and Final Results</w:t>
             </w:r>
             <w:r>
               <w:rPr>
@@ -780,7 +768,7 @@
                 <w:noProof/>
                 <w:webHidden/>
               </w:rPr>
-              <w:instrText xml:space="preserve"> PAGEREF _Toc90319044 \h </w:instrText>
+              <w:instrText xml:space="preserve"> PAGEREF _Toc90366270 \h </w:instrText>
             </w:r>
             <w:r>
               <w:rPr>
@@ -818,12 +806,14 @@
               <w:tab w:val="right" w:leader="dot" w:pos="10070"/>
             </w:tabs>
             <w:rPr>
-              <w:rFonts w:asciiTheme="minorHAnsi" w:eastAsiaTheme="minorEastAsia" w:hAnsiTheme="minorHAnsi" w:cstheme="minorBidi"/>
+              <w:rFonts w:eastAsiaTheme="minorEastAsia" w:cstheme="minorBidi"/>
               <w:noProof/>
               <w:color w:val="auto"/>
+              <w:sz w:val="22"/>
+              <w:szCs w:val="22"/>
             </w:rPr>
           </w:pPr>
-          <w:hyperlink w:anchor="_Toc90319045" w:history="1">
+          <w:hyperlink w:anchor="_Toc90366271" w:history="1">
             <w:r>
               <w:rPr>
                 <w:rStyle w:val="Hyperlink"/>
@@ -850,7 +840,7 @@
                 <w:noProof/>
                 <w:webHidden/>
               </w:rPr>
-              <w:instrText xml:space="preserve"> PAGEREF _Toc90319045 \h </w:instrText>
+              <w:instrText xml:space="preserve"> PAGEREF _Toc90366271 \h </w:instrText>
             </w:r>
             <w:r>
               <w:rPr>
@@ -888,12 +878,14 @@
               <w:tab w:val="right" w:leader="dot" w:pos="10070"/>
             </w:tabs>
             <w:rPr>
-              <w:rFonts w:asciiTheme="minorHAnsi" w:eastAsiaTheme="minorEastAsia" w:hAnsiTheme="minorHAnsi" w:cstheme="minorBidi"/>
+              <w:rFonts w:eastAsiaTheme="minorEastAsia" w:cstheme="minorBidi"/>
               <w:noProof/>
               <w:color w:val="auto"/>
+              <w:sz w:val="22"/>
+              <w:szCs w:val="22"/>
             </w:rPr>
           </w:pPr>
-          <w:hyperlink w:anchor="_Toc90319046" w:history="1">
+          <w:hyperlink w:anchor="_Toc90366272" w:history="1">
             <w:r>
               <w:rPr>
                 <w:rStyle w:val="Hyperlink"/>
@@ -920,7 +912,7 @@
                 <w:noProof/>
                 <w:webHidden/>
               </w:rPr>
-              <w:instrText xml:space="preserve"> PAGEREF _Toc90319046 \h </w:instrText>
+              <w:instrText xml:space="preserve"> PAGEREF _Toc90366272 \h </w:instrText>
             </w:r>
             <w:r>
               <w:rPr>
@@ -940,7 +932,7 @@
                 <w:noProof/>
                 <w:webHidden/>
               </w:rPr>
-              <w:t>12</w:t>
+              <w:t>13</w:t>
             </w:r>
             <w:r>
               <w:rPr>
@@ -958,12 +950,14 @@
               <w:tab w:val="right" w:leader="dot" w:pos="10070"/>
             </w:tabs>
             <w:rPr>
-              <w:rFonts w:asciiTheme="minorHAnsi" w:eastAsiaTheme="minorEastAsia" w:hAnsiTheme="minorHAnsi" w:cstheme="minorBidi"/>
+              <w:rFonts w:eastAsiaTheme="minorEastAsia" w:cstheme="minorBidi"/>
               <w:noProof/>
               <w:color w:val="auto"/>
+              <w:sz w:val="22"/>
+              <w:szCs w:val="22"/>
             </w:rPr>
           </w:pPr>
-          <w:hyperlink w:anchor="_Toc90319047" w:history="1">
+          <w:hyperlink w:anchor="_Toc90366273" w:history="1">
             <w:r>
               <w:rPr>
                 <w:rStyle w:val="Hyperlink"/>
@@ -990,7 +984,7 @@
                 <w:noProof/>
                 <w:webHidden/>
               </w:rPr>
-              <w:instrText xml:space="preserve"> PAGEREF _Toc90319047 \h </w:instrText>
+              <w:instrText xml:space="preserve"> PAGEREF _Toc90366273 \h </w:instrText>
             </w:r>
             <w:r>
               <w:rPr>
@@ -1010,7 +1004,7 @@
                 <w:noProof/>
                 <w:webHidden/>
               </w:rPr>
-              <w:t>13</w:t>
+              <w:t>14</w:t>
             </w:r>
             <w:r>
               <w:rPr>
@@ -1028,12 +1022,14 @@
               <w:tab w:val="right" w:leader="dot" w:pos="10070"/>
             </w:tabs>
             <w:rPr>
-              <w:rFonts w:asciiTheme="minorHAnsi" w:eastAsiaTheme="minorEastAsia" w:hAnsiTheme="minorHAnsi" w:cstheme="minorBidi"/>
+              <w:rFonts w:eastAsiaTheme="minorEastAsia" w:cstheme="minorBidi"/>
               <w:noProof/>
               <w:color w:val="auto"/>
+              <w:sz w:val="22"/>
+              <w:szCs w:val="22"/>
             </w:rPr>
           </w:pPr>
-          <w:hyperlink w:anchor="_Toc90319048" w:history="1">
+          <w:hyperlink w:anchor="_Toc90366274" w:history="1">
             <w:r>
               <w:rPr>
                 <w:rStyle w:val="Hyperlink"/>
@@ -1060,7 +1056,7 @@
                 <w:noProof/>
                 <w:webHidden/>
               </w:rPr>
-              <w:instrText xml:space="preserve"> PAGEREF _Toc90319048 \h </w:instrText>
+              <w:instrText xml:space="preserve"> PAGEREF _Toc90366274 \h </w:instrText>
             </w:r>
             <w:r>
               <w:rPr>
@@ -1080,7 +1076,7 @@
                 <w:noProof/>
                 <w:webHidden/>
               </w:rPr>
-              <w:t>14</w:t>
+              <w:t>15</w:t>
             </w:r>
             <w:r>
               <w:rPr>
@@ -1098,12 +1094,14 @@
               <w:tab w:val="right" w:leader="dot" w:pos="10070"/>
             </w:tabs>
             <w:rPr>
-              <w:rFonts w:asciiTheme="minorHAnsi" w:eastAsiaTheme="minorEastAsia" w:hAnsiTheme="minorHAnsi" w:cstheme="minorBidi"/>
+              <w:rFonts w:eastAsiaTheme="minorEastAsia" w:cstheme="minorBidi"/>
               <w:noProof/>
               <w:color w:val="auto"/>
+              <w:sz w:val="22"/>
+              <w:szCs w:val="22"/>
             </w:rPr>
           </w:pPr>
-          <w:hyperlink w:anchor="_Toc90319049" w:history="1">
+          <w:hyperlink w:anchor="_Toc90366275" w:history="1">
             <w:r>
               <w:rPr>
                 <w:rStyle w:val="Hyperlink"/>
@@ -1130,7 +1128,7 @@
                 <w:noProof/>
                 <w:webHidden/>
               </w:rPr>
-              <w:instrText xml:space="preserve"> PAGEREF _Toc90319049 \h </w:instrText>
+              <w:instrText xml:space="preserve"> PAGEREF _Toc90366275 \h </w:instrText>
             </w:r>
             <w:r>
               <w:rPr>
@@ -1150,7 +1148,7 @@
                 <w:noProof/>
                 <w:webHidden/>
               </w:rPr>
-              <w:t>15</w:t>
+              <w:t>16</w:t>
             </w:r>
             <w:r>
               <w:rPr>
@@ -1168,12 +1166,14 @@
               <w:tab w:val="right" w:leader="dot" w:pos="10070"/>
             </w:tabs>
             <w:rPr>
-              <w:rFonts w:asciiTheme="minorHAnsi" w:eastAsiaTheme="minorEastAsia" w:hAnsiTheme="minorHAnsi" w:cstheme="minorBidi"/>
+              <w:rFonts w:eastAsiaTheme="minorEastAsia" w:cstheme="minorBidi"/>
               <w:noProof/>
               <w:color w:val="auto"/>
+              <w:sz w:val="22"/>
+              <w:szCs w:val="22"/>
             </w:rPr>
           </w:pPr>
-          <w:hyperlink w:anchor="_Toc90319050" w:history="1">
+          <w:hyperlink w:anchor="_Toc90366276" w:history="1">
             <w:r>
               <w:rPr>
                 <w:rStyle w:val="Hyperlink"/>
@@ -1200,7 +1200,7 @@
                 <w:noProof/>
                 <w:webHidden/>
               </w:rPr>
-              <w:instrText xml:space="preserve"> PAGEREF _Toc90319050 \h </w:instrText>
+              <w:instrText xml:space="preserve"> PAGEREF _Toc90366276 \h </w:instrText>
             </w:r>
             <w:r>
               <w:rPr>
@@ -1220,7 +1220,7 @@
                 <w:noProof/>
                 <w:webHidden/>
               </w:rPr>
-              <w:t>16</w:t>
+              <w:t>17</w:t>
             </w:r>
             <w:r>
               <w:rPr>
@@ -1238,12 +1238,14 @@
               <w:tab w:val="right" w:leader="dot" w:pos="10070"/>
             </w:tabs>
             <w:rPr>
-              <w:rFonts w:asciiTheme="minorHAnsi" w:eastAsiaTheme="minorEastAsia" w:hAnsiTheme="minorHAnsi" w:cstheme="minorBidi"/>
+              <w:rFonts w:eastAsiaTheme="minorEastAsia" w:cstheme="minorBidi"/>
               <w:noProof/>
               <w:color w:val="auto"/>
+              <w:sz w:val="22"/>
+              <w:szCs w:val="22"/>
             </w:rPr>
           </w:pPr>
-          <w:hyperlink w:anchor="_Toc90319051" w:history="1">
+          <w:hyperlink w:anchor="_Toc90366277" w:history="1">
             <w:r>
               <w:rPr>
                 <w:rStyle w:val="Hyperlink"/>
@@ -1270,7 +1272,7 @@
                 <w:noProof/>
                 <w:webHidden/>
               </w:rPr>
-              <w:instrText xml:space="preserve"> PAGEREF _Toc90319051 \h </w:instrText>
+              <w:instrText xml:space="preserve"> PAGEREF _Toc90366277 \h </w:instrText>
             </w:r>
             <w:r>
               <w:rPr>
@@ -1290,7 +1292,7 @@
                 <w:noProof/>
                 <w:webHidden/>
               </w:rPr>
-              <w:t>17</w:t>
+              <w:t>18</w:t>
             </w:r>
             <w:r>
               <w:rPr>
@@ -1308,12 +1310,14 @@
               <w:tab w:val="right" w:leader="dot" w:pos="10070"/>
             </w:tabs>
             <w:rPr>
-              <w:rFonts w:asciiTheme="minorHAnsi" w:eastAsiaTheme="minorEastAsia" w:hAnsiTheme="minorHAnsi" w:cstheme="minorBidi"/>
+              <w:rFonts w:eastAsiaTheme="minorEastAsia" w:cstheme="minorBidi"/>
               <w:noProof/>
               <w:color w:val="auto"/>
+              <w:sz w:val="22"/>
+              <w:szCs w:val="22"/>
             </w:rPr>
           </w:pPr>
-          <w:hyperlink w:anchor="_Toc90319052" w:history="1">
+          <w:hyperlink w:anchor="_Toc90366278" w:history="1">
             <w:r>
               <w:rPr>
                 <w:rStyle w:val="Hyperlink"/>
@@ -1340,7 +1344,7 @@
                 <w:noProof/>
                 <w:webHidden/>
               </w:rPr>
-              <w:instrText xml:space="preserve"> PAGEREF _Toc90319052 \h </w:instrText>
+              <w:instrText xml:space="preserve"> PAGEREF _Toc90366278 \h </w:instrText>
             </w:r>
             <w:r>
               <w:rPr>
@@ -1378,12 +1382,14 @@
               <w:tab w:val="right" w:leader="dot" w:pos="10070"/>
             </w:tabs>
             <w:rPr>
-              <w:rFonts w:asciiTheme="minorHAnsi" w:eastAsiaTheme="minorEastAsia" w:hAnsiTheme="minorHAnsi" w:cstheme="minorBidi"/>
+              <w:rFonts w:eastAsiaTheme="minorEastAsia" w:cstheme="minorBidi"/>
               <w:noProof/>
               <w:color w:val="auto"/>
+              <w:sz w:val="22"/>
+              <w:szCs w:val="22"/>
             </w:rPr>
           </w:pPr>
-          <w:hyperlink w:anchor="_Toc90319053" w:history="1">
+          <w:hyperlink w:anchor="_Toc90366279" w:history="1">
             <w:r>
               <w:rPr>
                 <w:rStyle w:val="Hyperlink"/>
@@ -1410,7 +1416,7 @@
                 <w:noProof/>
                 <w:webHidden/>
               </w:rPr>
-              <w:instrText xml:space="preserve"> PAGEREF _Toc90319053 \h </w:instrText>
+              <w:instrText xml:space="preserve"> PAGEREF _Toc90366279 \h </w:instrText>
             </w:r>
             <w:r>
               <w:rPr>
@@ -1430,7 +1436,7 @@
                 <w:noProof/>
                 <w:webHidden/>
               </w:rPr>
-              <w:t>21</w:t>
+              <w:t>22</w:t>
             </w:r>
             <w:r>
               <w:rPr>
@@ -1448,32 +1454,20 @@
               <w:tab w:val="right" w:leader="dot" w:pos="10070"/>
             </w:tabs>
             <w:rPr>
-              <w:rFonts w:asciiTheme="minorHAnsi" w:eastAsiaTheme="minorEastAsia" w:hAnsiTheme="minorHAnsi" w:cstheme="minorBidi"/>
+              <w:rFonts w:eastAsiaTheme="minorEastAsia" w:cstheme="minorBidi"/>
               <w:noProof/>
               <w:color w:val="auto"/>
+              <w:sz w:val="22"/>
+              <w:szCs w:val="22"/>
             </w:rPr>
           </w:pPr>
-          <w:hyperlink w:anchor="_Toc90319054" w:history="1">
+          <w:hyperlink w:anchor="_Toc90366280" w:history="1">
             <w:r>
               <w:rPr>
                 <w:rStyle w:val="Hyperlink"/>
                 <w:noProof/>
               </w:rPr>
-              <w:t>Adab</w:t>
-            </w:r>
-            <w:r>
-              <w:rPr>
-                <w:rStyle w:val="Hyperlink"/>
-                <w:noProof/>
-              </w:rPr>
-              <w:t>o</w:t>
-            </w:r>
-            <w:r>
-              <w:rPr>
-                <w:rStyle w:val="Hyperlink"/>
-                <w:noProof/>
-              </w:rPr>
-              <w:t>ost</w:t>
+              <w:t>Adaboost</w:t>
             </w:r>
             <w:r>
               <w:rPr>
@@ -1494,7 +1488,7 @@
                 <w:noProof/>
                 <w:webHidden/>
               </w:rPr>
-              <w:instrText xml:space="preserve"> PAGEREF _Toc90319054 \h </w:instrText>
+              <w:instrText xml:space="preserve"> PAGEREF _Toc90366280 \h </w:instrText>
             </w:r>
             <w:r>
               <w:rPr>
@@ -1514,7 +1508,7 @@
                 <w:noProof/>
                 <w:webHidden/>
               </w:rPr>
-              <w:t>22</w:t>
+              <w:t>23</w:t>
             </w:r>
             <w:r>
               <w:rPr>
@@ -1532,17 +1526,91 @@
               <w:tab w:val="right" w:leader="dot" w:pos="10070"/>
             </w:tabs>
             <w:rPr>
-              <w:rFonts w:asciiTheme="minorHAnsi" w:eastAsiaTheme="minorEastAsia" w:hAnsiTheme="minorHAnsi" w:cstheme="minorBidi"/>
+              <w:rFonts w:eastAsiaTheme="minorEastAsia" w:cstheme="minorBidi"/>
               <w:noProof/>
               <w:color w:val="auto"/>
+              <w:sz w:val="22"/>
+              <w:szCs w:val="22"/>
             </w:rPr>
           </w:pPr>
-          <w:hyperlink w:anchor="_Toc90319055" w:history="1">
+          <w:hyperlink w:anchor="_Toc90366281" w:history="1">
             <w:r>
               <w:rPr>
                 <w:rStyle w:val="Hyperlink"/>
                 <w:noProof/>
               </w:rPr>
+              <w:t>Conclusion</w:t>
+            </w:r>
+            <w:r>
+              <w:rPr>
+                <w:noProof/>
+                <w:webHidden/>
+              </w:rPr>
+              <w:tab/>
+            </w:r>
+            <w:r>
+              <w:rPr>
+                <w:noProof/>
+                <w:webHidden/>
+              </w:rPr>
+              <w:fldChar w:fldCharType="begin"/>
+            </w:r>
+            <w:r>
+              <w:rPr>
+                <w:noProof/>
+                <w:webHidden/>
+              </w:rPr>
+              <w:instrText xml:space="preserve"> PAGEREF _Toc90366281 \h </w:instrText>
+            </w:r>
+            <w:r>
+              <w:rPr>
+                <w:noProof/>
+                <w:webHidden/>
+              </w:rPr>
+            </w:r>
+            <w:r>
+              <w:rPr>
+                <w:noProof/>
+                <w:webHidden/>
+              </w:rPr>
+              <w:fldChar w:fldCharType="separate"/>
+            </w:r>
+            <w:r>
+              <w:rPr>
+                <w:noProof/>
+                <w:webHidden/>
+              </w:rPr>
+              <w:t>25</w:t>
+            </w:r>
+            <w:r>
+              <w:rPr>
+                <w:noProof/>
+                <w:webHidden/>
+              </w:rPr>
+              <w:fldChar w:fldCharType="end"/>
+            </w:r>
+          </w:hyperlink>
+        </w:p>
+        <w:p>
+          <w:pPr>
+            <w:pStyle w:val="TOC2"/>
+            <w:tabs>
+              <w:tab w:val="right" w:leader="dot" w:pos="10070"/>
+            </w:tabs>
+            <w:rPr>
+              <w:rFonts w:eastAsiaTheme="minorEastAsia" w:cstheme="minorBidi"/>
+              <w:noProof/>
+              <w:color w:val="auto"/>
+              <w:sz w:val="22"/>
+              <w:szCs w:val="22"/>
+            </w:rPr>
+          </w:pPr>
+          <w:hyperlink w:anchor="_Toc90366282" w:history="1">
+            <w:r>
+              <w:rPr>
+                <w:rStyle w:val="Hyperlink"/>
+                <w:noProof/>
+              </w:rPr>
               <w:t>An Example</w:t>
             </w:r>
             <w:r>
@@ -1564,7 +1632,7 @@
                 <w:noProof/>
                 <w:webHidden/>
               </w:rPr>
-              <w:instrText xml:space="preserve"> PAGEREF _Toc90319055 \h </w:instrText>
+              <w:instrText xml:space="preserve"> PAGEREF _Toc90366282 \h </w:instrText>
             </w:r>
             <w:r>
               <w:rPr>
@@ -1584,7 +1652,7 @@
                 <w:noProof/>
                 <w:webHidden/>
               </w:rPr>
-              <w:t>24</w:t>
+              <w:t>25</w:t>
             </w:r>
             <w:r>
               <w:rPr>
@@ -1602,32 +1670,20 @@
               <w:tab w:val="right" w:leader="dot" w:pos="10070"/>
             </w:tabs>
             <w:rPr>
-              <w:rFonts w:asciiTheme="minorHAnsi" w:eastAsiaTheme="minorEastAsia" w:hAnsiTheme="minorHAnsi" w:cstheme="minorBidi"/>
+              <w:rFonts w:eastAsiaTheme="minorEastAsia" w:cstheme="minorBidi"/>
               <w:noProof/>
               <w:color w:val="auto"/>
+              <w:sz w:val="22"/>
+              <w:szCs w:val="22"/>
             </w:rPr>
           </w:pPr>
-          <w:hyperlink w:anchor="_Toc90319056" w:history="1">
+          <w:hyperlink w:anchor="_Toc90366283" w:history="1">
             <w:r>
               <w:rPr>
                 <w:rStyle w:val="Hyperlink"/>
                 <w:noProof/>
               </w:rPr>
-              <w:t xml:space="preserve">Opportunities for Further </w:t>
-            </w:r>
-            <w:r>
-              <w:rPr>
-                <w:rStyle w:val="Hyperlink"/>
-                <w:noProof/>
-              </w:rPr>
-              <w:t>A</w:t>
-            </w:r>
-            <w:r>
-              <w:rPr>
-                <w:rStyle w:val="Hyperlink"/>
-                <w:noProof/>
-              </w:rPr>
-              <w:t>nalysis</w:t>
+              <w:t>Opportunities for Further Analysis</w:t>
             </w:r>
             <w:r>
               <w:rPr>
@@ -1648,7 +1704,7 @@
                 <w:noProof/>
                 <w:webHidden/>
               </w:rPr>
-              <w:instrText xml:space="preserve"> PAGEREF _Toc90319056 \h </w:instrText>
+              <w:instrText xml:space="preserve"> PAGEREF _Toc90366283 \h </w:instrText>
             </w:r>
             <w:r>
               <w:rPr>
@@ -1668,7 +1724,7 @@
                 <w:noProof/>
                 <w:webHidden/>
               </w:rPr>
-              <w:t>25</w:t>
+              <w:t>26</w:t>
             </w:r>
             <w:r>
               <w:rPr>
@@ -1721,7 +1777,7 @@
       <w:pPr>
         <w:pStyle w:val="Heading1"/>
       </w:pPr>
-      <w:bookmarkStart w:id="1" w:name="_Toc90319036"/>
+      <w:bookmarkStart w:id="1" w:name="_Toc90366262"/>
       <w:r>
         <w:lastRenderedPageBreak/>
         <w:t>Breakdown of Roles</w:t>
@@ -1741,7 +1797,10 @@
       </w:r>
       <w:proofErr w:type="gramEnd"/>
       <w:r>
-        <w:t xml:space="preserve"> between the two team members, Rachel and Justin. In particular:</w:t>
+        <w:t xml:space="preserve"> between the two team members, Rachel and Justin. </w:t>
+      </w:r>
+      <w:r>
+        <w:t>Almost all code and accompanying write-up was worked on by both teammates. For a general breakdown of tasks and their respective assignee, we have:</w:t>
       </w:r>
     </w:p>
     <w:p/>
@@ -1955,7 +2014,7 @@
           <w:szCs w:val="36"/>
         </w:rPr>
       </w:pPr>
-      <w:bookmarkStart w:id="2" w:name="_Toc90319037"/>
+      <w:bookmarkStart w:id="2" w:name="_Toc90366263"/>
       <w:r>
         <w:t>Problem Statement</w:t>
       </w:r>
@@ -2052,13 +2111,14 @@
     <w:p/>
     <w:p>
       <w:r>
-        <w:t xml:space="preserve">To approach this, we followed the </w:t>
-      </w:r>
-      <w:proofErr w:type="gramStart"/>
-      <w:r>
-        <w:t>following :</w:t>
-      </w:r>
-      <w:proofErr w:type="gramEnd"/>
+        <w:t xml:space="preserve">To approach this, we followed </w:t>
+      </w:r>
+      <w:r>
+        <w:t>these steps</w:t>
+      </w:r>
+      <w:r>
+        <w:t>:</w:t>
+      </w:r>
     </w:p>
     <w:p/>
     <w:p>
@@ -2166,15 +2226,28 @@
         </w:numPr>
       </w:pPr>
       <w:r>
+        <w:lastRenderedPageBreak/>
         <w:t>Evaluate the results against the test set</w:t>
       </w:r>
     </w:p>
+    <w:p>
+      <w:pPr>
+        <w:pStyle w:val="ListParagraph"/>
+        <w:numPr>
+          <w:ilvl w:val="0"/>
+          <w:numId w:val="5"/>
+        </w:numPr>
+      </w:pPr>
+      <w:r>
+        <w:t>Tune the parameters of the most successful models</w:t>
+      </w:r>
+    </w:p>
     <w:p/>
     <w:p>
       <w:pPr>
         <w:pStyle w:val="Heading1"/>
       </w:pPr>
-      <w:bookmarkStart w:id="3" w:name="_Toc90319038"/>
+      <w:bookmarkStart w:id="3" w:name="_Toc90366264"/>
       <w:r>
         <w:t>Data Source</w:t>
       </w:r>
@@ -2888,6 +2961,7 @@
           </w:tcPr>
           <w:p>
             <w:r>
+              <w:lastRenderedPageBreak/>
               <w:t>Cats in Home</w:t>
             </w:r>
           </w:p>
@@ -2936,7 +3010,6 @@
           </w:tcPr>
           <w:p>
             <w:r>
-              <w:lastRenderedPageBreak/>
               <w:t>Kids</w:t>
             </w:r>
           </w:p>
@@ -3886,6 +3959,7 @@
           </w:tcPr>
           <w:p>
             <w:r>
+              <w:lastRenderedPageBreak/>
               <w:t>Date of Return</w:t>
             </w:r>
           </w:p>
@@ -3934,7 +4008,6 @@
           </w:tcPr>
           <w:p>
             <w:r>
-              <w:lastRenderedPageBreak/>
               <w:t>Type</w:t>
             </w:r>
           </w:p>
@@ -3976,7 +4049,7 @@
           <w:szCs w:val="36"/>
         </w:rPr>
       </w:pPr>
-      <w:bookmarkStart w:id="4" w:name="_Toc90319039"/>
+      <w:bookmarkStart w:id="4" w:name="_Toc90366265"/>
       <w:r>
         <w:t>Data Preparation/Cleaning</w:t>
       </w:r>
@@ -4100,7 +4173,7 @@
       <w:pPr>
         <w:pStyle w:val="Heading2"/>
       </w:pPr>
-      <w:bookmarkStart w:id="6" w:name="_Toc90319040"/>
+      <w:bookmarkStart w:id="6" w:name="_Toc90366266"/>
       <w:r>
         <w:t>Columns</w:t>
       </w:r>
@@ -4111,30 +4184,46 @@
     <w:p>
       <w:pPr>
         <w:pStyle w:val="Heading4"/>
-      </w:pPr>
-      <w:r>
+        <w:rPr>
+          <w:rFonts w:ascii="Georgia" w:hAnsi="Georgia"/>
+        </w:rPr>
+      </w:pPr>
+      <w:r>
+        <w:rPr>
+          <w:rFonts w:ascii="Georgia" w:hAnsi="Georgia"/>
+        </w:rPr>
         <w:fldChar w:fldCharType="begin"/>
       </w:r>
       <w:r>
+        <w:rPr>
+          <w:rFonts w:ascii="Georgia" w:hAnsi="Georgia"/>
+        </w:rPr>
         <w:instrText xml:space="preserve"> HYPERLINK "https://github.com/jschulberg/Dog-Returns/issues/15" </w:instrText>
       </w:r>
       <w:r>
+        <w:rPr>
+          <w:rFonts w:ascii="Georgia" w:hAnsi="Georgia"/>
+        </w:rPr>
         <w:fldChar w:fldCharType="separate"/>
       </w:r>
       <w:r>
         <w:rPr>
           <w:rStyle w:val="Hyperlink"/>
+          <w:rFonts w:ascii="Georgia" w:hAnsi="Georgia"/>
         </w:rPr>
         <w:t>Color</w:t>
       </w:r>
       <w:r>
+        <w:rPr>
+          <w:rFonts w:ascii="Georgia" w:hAnsi="Georgia"/>
+        </w:rPr>
         <w:fldChar w:fldCharType="end"/>
       </w:r>
       <w:commentRangeEnd w:id="7"/>
       <w:r>
         <w:rPr>
           <w:rStyle w:val="CommentReference"/>
-          <w:rFonts w:eastAsiaTheme="minorHAnsi" w:cstheme="minorBidi"/>
+          <w:rFonts w:ascii="Georgia" w:eastAsiaTheme="minorHAnsi" w:hAnsi="Georgia" w:cstheme="minorBidi"/>
           <w:color w:val="auto"/>
         </w:rPr>
         <w:commentReference w:id="7"/>
@@ -4143,6 +4232,7 @@
       <w:r>
         <w:rPr>
           <w:rStyle w:val="CommentReference"/>
+          <w:rFonts w:ascii="Georgia" w:hAnsi="Georgia"/>
         </w:rPr>
         <w:commentReference w:id="8"/>
       </w:r>
@@ -4562,13 +4652,31 @@
     <w:p>
       <w:pPr>
         <w:pStyle w:val="Heading4"/>
+        <w:rPr>
+          <w:rFonts w:ascii="Georgia" w:hAnsi="Georgia"/>
+        </w:rPr>
       </w:pPr>
       <w:hyperlink r:id="rId15" w:history="1">
         <w:r>
           <w:rPr>
             <w:rStyle w:val="Hyperlink"/>
+            <w:rFonts w:ascii="Georgia" w:hAnsi="Georgia"/>
           </w:rPr>
-          <w:t>GENDER</w:t>
+          <w:t>Gen</w:t>
+        </w:r>
+        <w:r>
+          <w:rPr>
+            <w:rStyle w:val="Hyperlink"/>
+            <w:rFonts w:ascii="Georgia" w:hAnsi="Georgia"/>
+          </w:rPr>
+          <w:t>d</w:t>
+        </w:r>
+        <w:r>
+          <w:rPr>
+            <w:rStyle w:val="Hyperlink"/>
+            <w:rFonts w:ascii="Georgia" w:hAnsi="Georgia"/>
+          </w:rPr>
+          <w:t>er</w:t>
         </w:r>
       </w:hyperlink>
     </w:p>
@@ -4608,15 +4716,26 @@
     <w:p>
       <w:pPr>
         <w:pStyle w:val="Heading4"/>
+        <w:rPr>
+          <w:rFonts w:ascii="Georgia" w:hAnsi="Georgia"/>
+        </w:rPr>
       </w:pPr>
       <w:hyperlink r:id="rId16" w:history="1">
         <w:r>
           <w:rPr>
             <w:rStyle w:val="Hyperlink"/>
+            <w:rFonts w:ascii="Georgia" w:hAnsi="Georgia"/>
           </w:rPr>
-          <w:t>AGE AT ADOPTION</w:t>
+          <w:t>Age</w:t>
         </w:r>
       </w:hyperlink>
+      <w:r>
+        <w:rPr>
+          <w:rStyle w:val="Hyperlink"/>
+          <w:rFonts w:ascii="Georgia" w:hAnsi="Georgia"/>
+        </w:rPr>
+        <w:t xml:space="preserve"> at Adoption</w:t>
+      </w:r>
     </w:p>
     <w:p>
       <w:pPr>
@@ -4634,15 +4753,26 @@
     <w:p>
       <w:pPr>
         <w:pStyle w:val="Heading4"/>
+        <w:rPr>
+          <w:rFonts w:ascii="Georgia" w:hAnsi="Georgia"/>
+        </w:rPr>
       </w:pPr>
       <w:hyperlink r:id="rId17" w:history="1">
         <w:r>
           <w:rPr>
             <w:rStyle w:val="Hyperlink"/>
+            <w:rFonts w:ascii="Georgia" w:hAnsi="Georgia"/>
           </w:rPr>
-          <w:t>BREED MIXES</w:t>
+          <w:t>Breed</w:t>
         </w:r>
       </w:hyperlink>
+      <w:r>
+        <w:rPr>
+          <w:rStyle w:val="Hyperlink"/>
+          <w:rFonts w:ascii="Georgia" w:hAnsi="Georgia"/>
+        </w:rPr>
+        <w:t xml:space="preserve"> Mixes</w:t>
+      </w:r>
     </w:p>
     <w:p>
       <w:bookmarkStart w:id="10" w:name="_Hlk90015109"/>
@@ -4664,13 +4794,17 @@
     <w:p>
       <w:pPr>
         <w:pStyle w:val="Heading4"/>
+        <w:rPr>
+          <w:rFonts w:ascii="Georgia" w:hAnsi="Georgia"/>
+        </w:rPr>
       </w:pPr>
       <w:hyperlink r:id="rId18" w:history="1">
         <w:r>
           <w:rPr>
             <w:rStyle w:val="Hyperlink"/>
+            <w:rFonts w:ascii="Georgia" w:hAnsi="Georgia"/>
           </w:rPr>
-          <w:t>MIX</w:t>
+          <w:t>Mix</w:t>
         </w:r>
       </w:hyperlink>
     </w:p>
@@ -4734,16 +4868,23 @@
     <w:p>
       <w:pPr>
         <w:pStyle w:val="Heading4"/>
+        <w:rPr>
+          <w:rFonts w:ascii="Georgia" w:hAnsi="Georgia"/>
+        </w:rPr>
       </w:pPr>
       <w:hyperlink r:id="rId19" w:history="1">
         <w:r>
           <w:rPr>
             <w:rStyle w:val="Hyperlink"/>
+            <w:rFonts w:ascii="Georgia" w:hAnsi="Georgia"/>
           </w:rPr>
-          <w:t>WEIGHT</w:t>
+          <w:t>Weight</w:t>
         </w:r>
       </w:hyperlink>
       <w:r>
+        <w:rPr>
+          <w:rFonts w:ascii="Georgia" w:hAnsi="Georgia"/>
+        </w:rPr>
         <w:tab/>
       </w:r>
     </w:p>
@@ -4773,15 +4914,26 @@
     <w:p>
       <w:pPr>
         <w:pStyle w:val="Heading4"/>
+        <w:rPr>
+          <w:rFonts w:ascii="Georgia" w:hAnsi="Georgia"/>
+        </w:rPr>
       </w:pPr>
       <w:hyperlink r:id="rId20" w:history="1">
         <w:r>
           <w:rPr>
             <w:rStyle w:val="Hyperlink"/>
+            <w:rFonts w:ascii="Georgia" w:hAnsi="Georgia"/>
           </w:rPr>
-          <w:t>BEHAVIORAL NOTES</w:t>
+          <w:t>Behavioral</w:t>
         </w:r>
       </w:hyperlink>
+      <w:r>
+        <w:rPr>
+          <w:rStyle w:val="Hyperlink"/>
+          <w:rFonts w:ascii="Georgia" w:hAnsi="Georgia"/>
+        </w:rPr>
+        <w:t xml:space="preserve"> Notes</w:t>
+      </w:r>
     </w:p>
     <w:p>
       <w:r>
@@ -5023,15 +5175,26 @@
     <w:p>
       <w:pPr>
         <w:pStyle w:val="Heading4"/>
+        <w:rPr>
+          <w:rFonts w:ascii="Georgia" w:hAnsi="Georgia"/>
+        </w:rPr>
       </w:pPr>
       <w:hyperlink r:id="rId21" w:history="1">
         <w:r>
           <w:rPr>
             <w:rStyle w:val="Hyperlink"/>
+            <w:rFonts w:ascii="Georgia" w:hAnsi="Georgia"/>
           </w:rPr>
-          <w:t>MEDICAL NOTES</w:t>
+          <w:t>Medical</w:t>
         </w:r>
       </w:hyperlink>
+      <w:r>
+        <w:rPr>
+          <w:rStyle w:val="Hyperlink"/>
+          <w:rFonts w:ascii="Georgia" w:hAnsi="Georgia"/>
+        </w:rPr>
+        <w:t xml:space="preserve"> Notes</w:t>
+      </w:r>
     </w:p>
     <w:p>
       <w:r>
@@ -5400,15 +5563,9 @@
       <w:pPr>
         <w:pStyle w:val="Heading2"/>
       </w:pPr>
-      <w:bookmarkStart w:id="11" w:name="_Toc90319041"/>
-      <w:r>
-        <w:t xml:space="preserve">Dealing </w:t>
-      </w:r>
-      <w:r>
-        <w:t>with</w:t>
-      </w:r>
-      <w:r>
-        <w:t xml:space="preserve"> NA</w:t>
+      <w:bookmarkStart w:id="11" w:name="_Toc90366267"/>
+      <w:r>
+        <w:t>Dealing with NA</w:t>
       </w:r>
       <w:r>
         <w:t>s</w:t>
@@ -5494,10 +5651,24 @@
         <w:t xml:space="preserve">With guidance from the program manager at the nonprofit, we decided to combine a mixture of column fills and KNN imputation to deal with NAs. </w:t>
       </w:r>
       <w:r>
-        <w:t xml:space="preserve">For column fills, the program manager advised us that some of the features, if not noted, would be 0 – for example, shyness and </w:t>
+        <w:t xml:space="preserve">For column fills, the program manager advised us that some of the features, if not noted, would be 0 – for example, </w:t>
+      </w:r>
+      <w:r>
+        <w:rPr>
+          <w:i/>
+          <w:iCs/>
+        </w:rPr>
+        <w:t>shyness</w:t>
+      </w:r>
+      <w:r>
+        <w:t xml:space="preserve"> and </w:t>
       </w:r>
       <w:proofErr w:type="spellStart"/>
       <w:r>
+        <w:rPr>
+          <w:i/>
+          <w:iCs/>
+        </w:rPr>
         <w:t>needs_play</w:t>
       </w:r>
       <w:proofErr w:type="spellEnd"/>
@@ -5506,11 +5677,23 @@
       </w:r>
       <w:proofErr w:type="spellStart"/>
       <w:r>
+        <w:rPr>
+          <w:i/>
+          <w:iCs/>
+        </w:rPr>
         <w:t>no_apartments</w:t>
       </w:r>
       <w:proofErr w:type="spellEnd"/>
       <w:r>
-        <w:t>, we used KNN imputation in order to fill those values, as they are harder to generalize as all 0s or 1s. By using KNN imputation, we are filling the NAs with values appropriate to other features of the dog.</w:t>
+        <w:t xml:space="preserve">, we used KNN imputation </w:t>
+      </w:r>
+      <w:proofErr w:type="gramStart"/>
+      <w:r>
+        <w:t>in order to</w:t>
+      </w:r>
+      <w:proofErr w:type="gramEnd"/>
+      <w:r>
+        <w:t xml:space="preserve"> fill those values, as they are harder to generalize as all 0s or 1s. By using KNN imputation, we are filling the NAs with values appropriate to other features of the dog.</w:t>
       </w:r>
     </w:p>
     <w:p/>
@@ -5518,48 +5701,23 @@
       <w:pPr>
         <w:pStyle w:val="Heading2"/>
       </w:pPr>
-      <w:bookmarkStart w:id="12" w:name="_Toc90319042"/>
-      <w:r>
-        <w:t xml:space="preserve">Dimensionality </w:t>
-      </w:r>
-      <w:r>
-        <w:t>Reduction</w:t>
-      </w:r>
-      <w:bookmarkEnd w:id="12"/>
-    </w:p>
-    <w:p>
-      <w:r>
-        <w:t>After all the above data cleaning steps were completed, we found ourselves with 43 features! Many of these features were binary variables, while some were continuous variables.</w:t>
-      </w:r>
-      <w:r>
-        <w:t xml:space="preserve"> To tackle this, we applied PCA on our dataset. </w:t>
-      </w:r>
-      <w:r>
-        <w:t xml:space="preserve">Here is what the first two principal components look like, shaded by </w:t>
-      </w:r>
-      <w:proofErr w:type="gramStart"/>
-      <w:r>
-        <w:t>whether or not</w:t>
-      </w:r>
-      <w:proofErr w:type="gramEnd"/>
-      <w:r>
-        <w:t xml:space="preserve"> a dog was returned:</w:t>
-      </w:r>
-    </w:p>
-    <w:p/>
-    <w:p>
-      <w:pPr>
-        <w:jc w:val="center"/>
-      </w:pPr>
+      <w:bookmarkStart w:id="12" w:name="_Toc90366268"/>
       <w:r>
         <w:rPr>
           <w:noProof/>
         </w:rPr>
-        <w:lastRenderedPageBreak/>
         <w:drawing>
-          <wp:inline distT="0" distB="0" distL="0" distR="0" wp14:anchorId="0F4771E1" wp14:editId="73C4B455">
-            <wp:extent cx="3122945" cy="3135388"/>
-            <wp:effectExtent l="57150" t="57150" r="96520" b="103505"/>
+          <wp:anchor distT="0" distB="0" distL="114300" distR="114300" simplePos="0" relativeHeight="251675648" behindDoc="0" locked="0" layoutInCell="1" allowOverlap="1" wp14:anchorId="0A323248" wp14:editId="113A8BBB">
+            <wp:simplePos x="0" y="0"/>
+            <wp:positionH relativeFrom="column">
+              <wp:posOffset>3313430</wp:posOffset>
+            </wp:positionH>
+            <wp:positionV relativeFrom="paragraph">
+              <wp:posOffset>433705</wp:posOffset>
+            </wp:positionV>
+            <wp:extent cx="3067050" cy="3079750"/>
+            <wp:effectExtent l="57150" t="57150" r="95250" b="101600"/>
+            <wp:wrapSquare wrapText="bothSides"/>
             <wp:docPr id="1" name="Picture 1"/>
             <wp:cNvGraphicFramePr>
               <a:graphicFrameLocks xmlns:a="http://schemas.openxmlformats.org/drawingml/2006/main" noChangeAspect="1"/>
@@ -5586,7 +5744,7 @@
                   <pic:spPr>
                     <a:xfrm>
                       <a:off x="0" y="0"/>
-                      <a:ext cx="3122945" cy="3135388"/>
+                      <a:ext cx="3067050" cy="3079750"/>
                     </a:xfrm>
                     <a:prstGeom prst="rect">
                       <a:avLst/>
@@ -5607,30 +5765,74 @@
                 </pic:pic>
               </a:graphicData>
             </a:graphic>
-          </wp:inline>
+            <wp14:sizeRelH relativeFrom="page">
+              <wp14:pctWidth>0</wp14:pctWidth>
+            </wp14:sizeRelH>
+            <wp14:sizeRelV relativeFrom="page">
+              <wp14:pctHeight>0</wp14:pctHeight>
+            </wp14:sizeRelV>
+          </wp:anchor>
         </w:drawing>
       </w:r>
+      <w:r>
+        <w:t>Dimensionality Reduction</w:t>
+      </w:r>
+      <w:bookmarkEnd w:id="12"/>
+    </w:p>
+    <w:p>
+      <w:r>
+        <w:t>After all the above data cleaning steps were completed, we found ourselves with 43 features! Many of these features were binary variables, while some were continuous variables.</w:t>
+      </w:r>
+      <w:r>
+        <w:t xml:space="preserve"> To tackle this, we applied PCA on our dataset. </w:t>
+      </w:r>
+      <w:r>
+        <w:t xml:space="preserve">Here is what the first two principal components look like, shaded by </w:t>
+      </w:r>
+      <w:proofErr w:type="gramStart"/>
+      <w:r>
+        <w:t>whether or not</w:t>
+      </w:r>
+      <w:proofErr w:type="gramEnd"/>
+      <w:r>
+        <w:t xml:space="preserve"> a dog was returned:</w:t>
+      </w:r>
     </w:p>
     <w:p/>
     <w:p>
       <w:r>
-        <w:t>There’s not much separating out the dogs that were returned (1) from the dogs that stayed adopted (0). Expanding this out to the first three principal dimensions, gives us the following 3-dimensional representation of our principal components:</w:t>
-      </w:r>
-    </w:p>
-    <w:p/>
-    <w:p/>
+        <w:t>There’s not much separating out the dogs that were returned (1) from the dogs that stayed adopted (0). Expanding this out to the first three principal dimensions, gives us the following 3-dimensional representation of our principal components</w:t>
+      </w:r>
+      <w:r>
+        <w:t>, featured in the image to the right.</w:t>
+      </w:r>
+    </w:p>
     <w:p>
       <w:pPr>
         <w:jc w:val="center"/>
       </w:pPr>
+    </w:p>
+    <w:p>
+      <w:pPr>
+        <w:spacing w:after="160" w:line="259" w:lineRule="auto"/>
+      </w:pPr>
       <w:r>
         <w:rPr>
           <w:noProof/>
         </w:rPr>
+        <w:lastRenderedPageBreak/>
         <w:drawing>
-          <wp:inline distT="0" distB="0" distL="0" distR="0" wp14:anchorId="4667529E" wp14:editId="4F68957C">
-            <wp:extent cx="3122945" cy="2151119"/>
-            <wp:effectExtent l="57150" t="57150" r="96520" b="97155"/>
+          <wp:anchor distT="0" distB="0" distL="114300" distR="114300" simplePos="0" relativeHeight="251674624" behindDoc="0" locked="0" layoutInCell="1" allowOverlap="1" wp14:anchorId="4667529E" wp14:editId="3B68F8FA">
+            <wp:simplePos x="0" y="0"/>
+            <wp:positionH relativeFrom="margin">
+              <wp:posOffset>3613205</wp:posOffset>
+            </wp:positionH>
+            <wp:positionV relativeFrom="paragraph">
+              <wp:posOffset>57371</wp:posOffset>
+            </wp:positionV>
+            <wp:extent cx="2719705" cy="1873250"/>
+            <wp:effectExtent l="57150" t="57150" r="99695" b="88900"/>
+            <wp:wrapSquare wrapText="bothSides"/>
             <wp:docPr id="2" name="Picture 2"/>
             <wp:cNvGraphicFramePr>
               <a:graphicFrameLocks xmlns:a="http://schemas.openxmlformats.org/drawingml/2006/main" noChangeAspect="1"/>
@@ -5657,7 +5859,7 @@
                   <pic:spPr>
                     <a:xfrm>
                       <a:off x="0" y="0"/>
-                      <a:ext cx="3122945" cy="2151119"/>
+                      <a:ext cx="2719705" cy="1873250"/>
                     </a:xfrm>
                     <a:prstGeom prst="rect">
                       <a:avLst/>
@@ -5678,9 +5880,43 @@
                 </pic:pic>
               </a:graphicData>
             </a:graphic>
-          </wp:inline>
+            <wp14:sizeRelH relativeFrom="page">
+              <wp14:pctWidth>0</wp14:pctWidth>
+            </wp14:sizeRelH>
+            <wp14:sizeRelV relativeFrom="page">
+              <wp14:pctHeight>0</wp14:pctHeight>
+            </wp14:sizeRelV>
+          </wp:anchor>
         </w:drawing>
       </w:r>
+      <w:r>
+        <w:t xml:space="preserve">Again, it’s hard to see much linear structure from these components </w:t>
+      </w:r>
+      <w:proofErr w:type="gramStart"/>
+      <w:r>
+        <w:t>in regard to</w:t>
+      </w:r>
+      <w:proofErr w:type="gramEnd"/>
+      <w:r>
+        <w:t xml:space="preserve"> the indicator variable. </w:t>
+      </w:r>
+      <w:r>
+        <w:t>Looking</w:t>
+      </w:r>
+      <w:r>
+        <w:t xml:space="preserve"> at how much variance in our data is </w:t>
+      </w:r>
+      <w:proofErr w:type="gramStart"/>
+      <w:r>
+        <w:t>actually explained</w:t>
+      </w:r>
+      <w:proofErr w:type="gramEnd"/>
+      <w:r>
+        <w:t xml:space="preserve"> by each successive principal component, we get</w:t>
+      </w:r>
+      <w:r>
+        <w:t xml:space="preserve"> the image to the bottom-left.</w:t>
+      </w:r>
     </w:p>
     <w:p>
       <w:pPr>
@@ -5689,45 +5925,21 @@
     </w:p>
     <w:p>
       <w:r>
-        <w:t xml:space="preserve">Again, it’s hard to see much linear structure from these components </w:t>
-      </w:r>
-      <w:proofErr w:type="gramStart"/>
-      <w:r>
-        <w:t>in regard to</w:t>
-      </w:r>
-      <w:proofErr w:type="gramEnd"/>
-      <w:r>
-        <w:t xml:space="preserve"> the indicator variable. </w:t>
-      </w:r>
-      <w:r>
-        <w:t>Looking</w:t>
-      </w:r>
-      <w:r>
-        <w:t xml:space="preserve"> at how much variance in our data is </w:t>
-      </w:r>
-      <w:proofErr w:type="gramStart"/>
-      <w:r>
-        <w:t>actually explained</w:t>
-      </w:r>
-      <w:proofErr w:type="gramEnd"/>
-      <w:r>
-        <w:t xml:space="preserve"> by each successive principal component, we get:</w:t>
-      </w:r>
-    </w:p>
-    <w:p/>
-    <w:p>
-      <w:pPr>
-        <w:jc w:val="center"/>
-      </w:pPr>
-      <w:r>
         <w:rPr>
           <w:noProof/>
         </w:rPr>
-        <w:lastRenderedPageBreak/>
         <w:drawing>
-          <wp:inline distT="0" distB="0" distL="0" distR="0" wp14:anchorId="38A058A7" wp14:editId="39572032">
-            <wp:extent cx="3076250" cy="2151119"/>
-            <wp:effectExtent l="57150" t="57150" r="86360" b="97155"/>
+          <wp:anchor distT="0" distB="0" distL="114300" distR="114300" simplePos="0" relativeHeight="251665408" behindDoc="0" locked="0" layoutInCell="1" allowOverlap="1" wp14:anchorId="38A058A7" wp14:editId="35EA0116">
+            <wp:simplePos x="0" y="0"/>
+            <wp:positionH relativeFrom="margin">
+              <wp:posOffset>-104140</wp:posOffset>
+            </wp:positionH>
+            <wp:positionV relativeFrom="paragraph">
+              <wp:posOffset>1626870</wp:posOffset>
+            </wp:positionV>
+            <wp:extent cx="2391410" cy="1671955"/>
+            <wp:effectExtent l="57150" t="57150" r="104140" b="99695"/>
+            <wp:wrapSquare wrapText="bothSides"/>
             <wp:docPr id="3" name="Picture 3"/>
             <wp:cNvGraphicFramePr>
               <a:graphicFrameLocks xmlns:a="http://schemas.openxmlformats.org/drawingml/2006/main" noChangeAspect="1"/>
@@ -5754,7 +5966,7 @@
                   <pic:spPr>
                     <a:xfrm>
                       <a:off x="0" y="0"/>
-                      <a:ext cx="3076250" cy="2151119"/>
+                      <a:ext cx="2391410" cy="1671955"/>
                     </a:xfrm>
                     <a:prstGeom prst="rect">
                       <a:avLst/>
@@ -5775,16 +5987,15 @@
                 </pic:pic>
               </a:graphicData>
             </a:graphic>
-          </wp:inline>
+            <wp14:sizeRelH relativeFrom="page">
+              <wp14:pctWidth>0</wp14:pctWidth>
+            </wp14:sizeRelH>
+            <wp14:sizeRelV relativeFrom="page">
+              <wp14:pctHeight>0</wp14:pctHeight>
+            </wp14:sizeRelV>
+          </wp:anchor>
         </w:drawing>
       </w:r>
-    </w:p>
-    <w:p>
-      <w:pPr>
-        <w:jc w:val="center"/>
-      </w:pPr>
-    </w:p>
-    <w:p>
       <w:r>
         <w:t>Looking at this graph, we see that the variation in the data is rather evenly described by each of the principal components. We can see this in the almost linear shape of the graph. That is, for each successive principal component included, about the same amount of variance gets explained. This generally makes sense; most of our features are binary variables. While we are theoretically able to transform the linear space of binary variables, the result is not particularly interpretable since their values are only 0 or 1. The results of this PCA lend this notion credence; going forward, our analysis will be applied directly on the data at hand and not</w:t>
       </w:r>
@@ -5818,11 +6029,9 @@
       <w:r>
         <w:t xml:space="preserve">numerical and categorical variables. Unfortunately, when running our final classification models </w:t>
       </w:r>
-      <w:proofErr w:type="gramStart"/>
-      <w:r>
-        <w:t>later on</w:t>
-      </w:r>
-      <w:proofErr w:type="gramEnd"/>
+      <w:r>
+        <w:t>afterwards</w:t>
+      </w:r>
       <w:r>
         <w:t>, we found that applying either PCA or MCA usually resulted in accuracy scores of up to 10% less than the scores when not using these methods.</w:t>
       </w:r>
@@ -5832,7 +6041,7 @@
       <w:pPr>
         <w:pStyle w:val="Heading2"/>
       </w:pPr>
-      <w:bookmarkStart w:id="13" w:name="_Toc90319043"/>
+      <w:bookmarkStart w:id="13" w:name="_Toc90366269"/>
       <w:r>
         <w:t>Balancing the Distribution of Data</w:t>
       </w:r>
@@ -5896,7 +6105,6 @@
           </w:tcPr>
           <w:p>
             <w:r>
-              <w:lastRenderedPageBreak/>
               <w:t>Class</w:t>
             </w:r>
           </w:p>
@@ -5940,6 +6148,7 @@
           </w:tcPr>
           <w:p>
             <w:r>
+              <w:lastRenderedPageBreak/>
               <w:t>‘Returned’</w:t>
             </w:r>
           </w:p>
@@ -6214,7 +6423,7 @@
       <w:pPr>
         <w:pStyle w:val="Heading1"/>
       </w:pPr>
-      <w:bookmarkStart w:id="14" w:name="_Toc90319044"/>
+      <w:bookmarkStart w:id="14" w:name="_Toc90366270"/>
       <w:r>
         <w:t xml:space="preserve">Analysis, </w:t>
       </w:r>
@@ -6259,7 +6468,7 @@
       <w:pPr>
         <w:pStyle w:val="Heading2"/>
       </w:pPr>
-      <w:bookmarkStart w:id="15" w:name="_Toc90319045"/>
+      <w:bookmarkStart w:id="15" w:name="_Toc90366271"/>
       <w:r>
         <w:t>Classification</w:t>
       </w:r>
@@ -6289,145 +6498,125 @@
         <w:rPr>
           <w:shd w:val="clear" w:color="auto" w:fill="FFFFFF"/>
         </w:rPr>
-        <w:t xml:space="preserve"> at the </w:t>
-      </w:r>
+        <w:t xml:space="preserve"> at the animal rescue, we agreed that it was generally better that a model predicts a dog would be returned (1) even if it stayed adopted (0) than to have a dog be predicted as staying adopted (0) when </w:t>
+      </w:r>
+      <w:proofErr w:type="gramStart"/>
       <w:r>
         <w:rPr>
           <w:shd w:val="clear" w:color="auto" w:fill="FFFFFF"/>
         </w:rPr>
-        <w:t xml:space="preserve">animal rescue, we agreed that it was generally better that a model predicts a dog would be returned (1) even if it stayed adopted (0) than to have a dog be predicted as staying adopted (0) when </w:t>
+        <w:t>in actuality it</w:t>
+      </w:r>
+      <w:proofErr w:type="gramEnd"/>
+      <w:r>
+        <w:rPr>
+          <w:shd w:val="clear" w:color="auto" w:fill="FFFFFF"/>
+        </w:rPr>
+        <w:t xml:space="preserve"> was returned (1). That is, it is better for us to focus on minimizing our false negatives (Type II Error).</w:t>
+      </w:r>
+      <w:r>
+        <w:rPr>
+          <w:shd w:val="clear" w:color="auto" w:fill="FFFFFF"/>
+        </w:rPr>
+        <w:t xml:space="preserve"> The best metric to actualize that is to look at the Specificity (true negatives / all actual negatives)</w:t>
+      </w:r>
+      <w:r>
+        <w:rPr>
+          <w:shd w:val="clear" w:color="auto" w:fill="FFFFFF"/>
+        </w:rPr>
+        <w:t>.</w:t>
+      </w:r>
+    </w:p>
+    <w:p>
+      <w:pPr>
+        <w:rPr>
+          <w:shd w:val="clear" w:color="auto" w:fill="FFFFFF"/>
+        </w:rPr>
+      </w:pPr>
+    </w:p>
+    <w:p>
+      <w:r>
+        <w:t>After running our classifiers, we compared them all based on their accuracy, misclassification, precision, recall, specificity, and F1 scores. These scores show the degree to which the different classifiers correctly sort the data points. Below, positive equals returned, and negative is not returned.</w:t>
+      </w:r>
+    </w:p>
+    <w:p/>
+    <w:p>
+      <w:r>
+        <w:t>Accuracy is a general measure of how many data points are correctly classified out of the total number of data points, so the percent of true positives and negatives out of the total.</w:t>
+      </w:r>
+    </w:p>
+    <w:p/>
+    <w:p>
+      <w:r>
+        <w:t>Misclassification is the opposite of accuracy and tells us how many data points were incorrectly classified, so the percent of false positives and negatives out of the total.</w:t>
+      </w:r>
+    </w:p>
+    <w:p/>
+    <w:p>
+      <w:r>
+        <w:t>Precision is the correct positive rate, that is the number of true positives out of predicted positives.</w:t>
+      </w:r>
+    </w:p>
+    <w:p/>
+    <w:p>
+      <w:r>
+        <w:t xml:space="preserve">Specificity gives us the true negative </w:t>
       </w:r>
       <w:proofErr w:type="gramStart"/>
       <w:r>
-        <w:rPr>
-          <w:shd w:val="clear" w:color="auto" w:fill="FFFFFF"/>
-        </w:rPr>
-        <w:t>in actuality it</w:t>
+        <w:t>rate;</w:t>
       </w:r>
       <w:proofErr w:type="gramEnd"/>
       <w:r>
-        <w:rPr>
-          <w:shd w:val="clear" w:color="auto" w:fill="FFFFFF"/>
-        </w:rPr>
-        <w:t xml:space="preserve"> was returned (1). That is, it is better for us to focus on </w:t>
-      </w:r>
-      <w:r>
-        <w:rPr>
-          <w:shd w:val="clear" w:color="auto" w:fill="FFFFFF"/>
-        </w:rPr>
-        <w:lastRenderedPageBreak/>
-        <w:t>minimizing our false negatives (Type II Error).</w:t>
-      </w:r>
-      <w:r>
-        <w:rPr>
-          <w:shd w:val="clear" w:color="auto" w:fill="FFFFFF"/>
-        </w:rPr>
-        <w:t xml:space="preserve"> The best metric to actualize that is to look at the Specificity </w:t>
-      </w:r>
-      <w:r>
-        <w:rPr>
-          <w:shd w:val="clear" w:color="auto" w:fill="FFFFFF"/>
-        </w:rPr>
-        <w:t>(true negatives / all actual negatives)</w:t>
-      </w:r>
-      <w:r>
-        <w:rPr>
-          <w:shd w:val="clear" w:color="auto" w:fill="FFFFFF"/>
-        </w:rPr>
-        <w:t>.</w:t>
-      </w:r>
-    </w:p>
-    <w:p>
-      <w:pPr>
-        <w:rPr>
-          <w:shd w:val="clear" w:color="auto" w:fill="FFFFFF"/>
-        </w:rPr>
-      </w:pPr>
-    </w:p>
-    <w:p>
-      <w:r>
-        <w:t>After running our classifiers, we compared them all based on their accuracy, misclassification, precision, recall, specificity, and F1 scores. These scores show the degree to which the different classifiers correctly sort the data points. Below, positive equals returned, and negative is not returned.</w:t>
+        <w:t xml:space="preserve"> true negatives out of all actual negatives.</w:t>
       </w:r>
     </w:p>
     <w:p/>
     <w:p>
       <w:r>
-        <w:t>Accuracy is a general measure of how many data points are correctly classified out of the total number of data points, so the percent of true positives and negatives out of the total.</w:t>
+        <w:t xml:space="preserve">Recall/Sensitivity is the number of true positives out of all actual positives, so it tells us how many dogs we correctly predicted to be returned out of all dogs that were </w:t>
+      </w:r>
+      <w:proofErr w:type="gramStart"/>
+      <w:r>
+        <w:t>actually returned</w:t>
+      </w:r>
+      <w:proofErr w:type="gramEnd"/>
+      <w:r>
+        <w:t>. Thus, this score is especially important as we are seeking to maximize the correct classification of true positives, as we want to focus on the dogs that we believe will be returned.</w:t>
       </w:r>
     </w:p>
     <w:p/>
     <w:p>
       <w:r>
-        <w:t>Misclassification is the opposite of accuracy and tells us how many data points were incorrectly classified, so the percent of false positives and negatives out of the total.</w:t>
+        <w:t>The F1 Score is a statistical measure of accuracy for machine learning models, which combines the precision and recall score. As we can see from the chart below, Random Forest has the best F1 score overall.</w:t>
       </w:r>
     </w:p>
     <w:p/>
     <w:p>
       <w:r>
-        <w:t>Precision is the correct positive rate, that is the number of true positives out of predicted positives.</w:t>
+        <w:t xml:space="preserve">Here are the </w:t>
+      </w:r>
+      <w:proofErr w:type="gramStart"/>
+      <w:r>
+        <w:t>final results</w:t>
+      </w:r>
+      <w:proofErr w:type="gramEnd"/>
+      <w:r>
+        <w:t xml:space="preserve"> of the </w:t>
+      </w:r>
+      <w:r>
+        <w:t>models we tested</w:t>
+      </w:r>
+      <w:r>
+        <w:t>, with each model’s performance being discussed in further depth below:</w:t>
       </w:r>
     </w:p>
     <w:p/>
     <w:p>
       <w:r>
-        <w:t xml:space="preserve">Specificity gives us the true negative </w:t>
-      </w:r>
-      <w:proofErr w:type="gramStart"/>
-      <w:r>
-        <w:t>rate;</w:t>
-      </w:r>
-      <w:proofErr w:type="gramEnd"/>
-      <w:r>
-        <w:t xml:space="preserve"> true negatives out of all actual negatives.</w:t>
-      </w:r>
-    </w:p>
-    <w:p/>
-    <w:p>
-      <w:r>
-        <w:t xml:space="preserve">Recall/Sensitivity is the number of true positives out of all actual positives, so it tells us how many dogs we correctly predicted to be returned out of all dogs that were </w:t>
-      </w:r>
-      <w:proofErr w:type="gramStart"/>
-      <w:r>
-        <w:t>actually returned</w:t>
-      </w:r>
-      <w:proofErr w:type="gramEnd"/>
-      <w:r>
-        <w:t>. Thus, this score is especially important as we are seeking to maximize the correct classification of true positives, as we want to focus on the dogs that we believe will be returned.</w:t>
-      </w:r>
-    </w:p>
-    <w:p/>
-    <w:p>
-      <w:r>
-        <w:t>The F1 Score is a statistical measure of accuracy for machine learning models, which combines the precision and recall score. As we can see from the chart below, Random Forest has the best F1 score overall.</w:t>
-      </w:r>
-    </w:p>
-    <w:p/>
-    <w:p>
-      <w:r>
-        <w:t xml:space="preserve">Here are the </w:t>
-      </w:r>
-      <w:proofErr w:type="gramStart"/>
-      <w:r>
-        <w:t>final results</w:t>
-      </w:r>
-      <w:proofErr w:type="gramEnd"/>
-      <w:r>
-        <w:t xml:space="preserve"> of the </w:t>
-      </w:r>
-      <w:r>
-        <w:t>models we tested</w:t>
-      </w:r>
-      <w:r>
-        <w:t>, with each model’s performance being discussed in further depth below:</w:t>
-      </w:r>
-    </w:p>
-    <w:p/>
-    <w:p>
-      <w:r>
         <w:rPr>
           <w:noProof/>
         </w:rPr>
-        <w:lastRenderedPageBreak/>
         <w:drawing>
           <wp:inline distT="0" distB="0" distL="0" distR="0" wp14:anchorId="4D9AA71B" wp14:editId="28ED19DD">
             <wp:extent cx="6400800" cy="2974340"/>
@@ -6507,7 +6696,7 @@
       <w:pPr>
         <w:pStyle w:val="Heading3"/>
       </w:pPr>
-      <w:bookmarkStart w:id="16" w:name="_Toc90319046"/>
+      <w:bookmarkStart w:id="16" w:name="_Toc90366272"/>
       <w:r>
         <w:t>Naïve Bayes</w:t>
       </w:r>
@@ -6515,73 +6704,21 @@
     </w:p>
     <w:p>
       <w:r>
-        <w:t xml:space="preserve">The </w:t>
-      </w:r>
-      <w:r>
-        <w:t>Naïve</w:t>
-      </w:r>
-      <w:r>
-        <w:t xml:space="preserve"> Bayes classifier was overall the worst classifier tested. Without any tuning, its accuracy score of 35.2% was mostly brought down by its abysmal specificity score of 2.3%. That is, the classifier predicted that almost all dogs in the test dataset would be returned, even though </w:t>
-      </w:r>
-      <w:proofErr w:type="gramStart"/>
-      <w:r>
-        <w:t>in actuality only</w:t>
-      </w:r>
-      <w:proofErr w:type="gramEnd"/>
-      <w:r>
-        <w:t xml:space="preserve"> about 10% of dogs will be returned.  </w:t>
-      </w:r>
-    </w:p>
-    <w:p/>
-    <w:p>
-      <w:r>
-        <w:t xml:space="preserve">After tuning using </w:t>
-      </w:r>
-      <w:proofErr w:type="spellStart"/>
-      <w:r>
-        <w:rPr>
-          <w:i/>
-          <w:iCs/>
-        </w:rPr>
-        <w:t>GridSearchCV</w:t>
-      </w:r>
-      <w:proofErr w:type="spellEnd"/>
-      <w:r>
-        <w:t xml:space="preserve"> on the </w:t>
-      </w:r>
-      <w:proofErr w:type="spellStart"/>
-      <w:r>
-        <w:rPr>
-          <w:i/>
-          <w:iCs/>
-        </w:rPr>
-        <w:t>var_smoothing</w:t>
-      </w:r>
-      <w:proofErr w:type="spellEnd"/>
-      <w:r>
-        <w:t xml:space="preserve"> parameter, we were able to increase the accuracy up to 72.2%; however, this still included a lot of key misclassifications in our returned set.</w:t>
-      </w:r>
-    </w:p>
-    <w:p/>
-    <w:p>
-      <w:pPr>
-        <w:jc w:val="center"/>
-      </w:pPr>
-      <w:r>
         <w:rPr>
           <w:noProof/>
         </w:rPr>
-        <w:lastRenderedPageBreak/>
-        <w:t xml:space="preserve"> </w:t>
-      </w:r>
-      <w:r>
-        <w:rPr>
-          <w:noProof/>
-        </w:rPr>
         <w:drawing>
-          <wp:inline distT="0" distB="0" distL="0" distR="0" wp14:anchorId="613FE54D" wp14:editId="0B49F52F">
-            <wp:extent cx="3385996" cy="2477123"/>
-            <wp:effectExtent l="38100" t="38100" r="93980" b="88900"/>
+          <wp:anchor distT="0" distB="0" distL="114300" distR="114300" simplePos="0" relativeHeight="251673600" behindDoc="0" locked="0" layoutInCell="1" allowOverlap="1" wp14:anchorId="613FE54D" wp14:editId="4BC3140E">
+            <wp:simplePos x="0" y="0"/>
+            <wp:positionH relativeFrom="margin">
+              <wp:align>right</wp:align>
+            </wp:positionH>
+            <wp:positionV relativeFrom="paragraph">
+              <wp:posOffset>59249</wp:posOffset>
+            </wp:positionV>
+            <wp:extent cx="3385820" cy="2476500"/>
+            <wp:effectExtent l="57150" t="57150" r="100330" b="95250"/>
+            <wp:wrapSquare wrapText="bothSides"/>
             <wp:docPr id="13" name="Picture 13" descr="Chart, treemap chart&#10;&#10;Description automatically generated"/>
             <wp:cNvGraphicFramePr>
               <a:graphicFrameLocks xmlns:a="http://schemas.openxmlformats.org/drawingml/2006/main" noChangeAspect="1"/>
@@ -6594,7 +6731,13 @@
                     <pic:cNvPicPr/>
                   </pic:nvPicPr>
                   <pic:blipFill>
-                    <a:blip r:embed="rId30"/>
+                    <a:blip r:embed="rId30">
+                      <a:extLst>
+                        <a:ext uri="{28A0092B-C50C-407E-A947-70E740481C1C}">
+                          <a14:useLocalDpi xmlns:a14="http://schemas.microsoft.com/office/drawing/2010/main" val="0"/>
+                        </a:ext>
+                      </a:extLst>
+                    </a:blip>
                     <a:stretch>
                       <a:fillRect/>
                     </a:stretch>
@@ -6602,7 +6745,7 @@
                   <pic:spPr>
                     <a:xfrm>
                       <a:off x="0" y="0"/>
-                      <a:ext cx="3402795" cy="2489413"/>
+                      <a:ext cx="3385820" cy="2476500"/>
                     </a:xfrm>
                     <a:prstGeom prst="rect">
                       <a:avLst/>
@@ -6623,16 +6766,81 @@
                 </pic:pic>
               </a:graphicData>
             </a:graphic>
-          </wp:inline>
+            <wp14:sizeRelH relativeFrom="page">
+              <wp14:pctWidth>0</wp14:pctWidth>
+            </wp14:sizeRelH>
+            <wp14:sizeRelV relativeFrom="page">
+              <wp14:pctHeight>0</wp14:pctHeight>
+            </wp14:sizeRelV>
+          </wp:anchor>
         </w:drawing>
       </w:r>
+      <w:r>
+        <w:t xml:space="preserve">The </w:t>
+      </w:r>
+      <w:r>
+        <w:t>Naïve</w:t>
+      </w:r>
+      <w:r>
+        <w:t xml:space="preserve"> Bayes classifier was overall the worst classifier tested. Without any tuning, its accuracy score of 35.2% was mostly brought down by its abysmal specificity score of 2.3%. That is, the classifier predicted that almost all dogs in the test dataset would be returned, even though </w:t>
+      </w:r>
+      <w:proofErr w:type="gramStart"/>
+      <w:r>
+        <w:t>in actuality only</w:t>
+      </w:r>
+      <w:proofErr w:type="gramEnd"/>
+      <w:r>
+        <w:t xml:space="preserve"> about 10% of dogs will be returned.  </w:t>
+      </w:r>
     </w:p>
     <w:p/>
     <w:p>
+      <w:r>
+        <w:t xml:space="preserve">After tuning using </w:t>
+      </w:r>
+      <w:proofErr w:type="spellStart"/>
+      <w:r>
+        <w:rPr>
+          <w:i/>
+          <w:iCs/>
+        </w:rPr>
+        <w:t>GridSearchCV</w:t>
+      </w:r>
+      <w:proofErr w:type="spellEnd"/>
+      <w:r>
+        <w:t xml:space="preserve"> on the </w:t>
+      </w:r>
+      <w:proofErr w:type="spellStart"/>
+      <w:r>
+        <w:rPr>
+          <w:i/>
+          <w:iCs/>
+        </w:rPr>
+        <w:t>var_smoothing</w:t>
+      </w:r>
+      <w:proofErr w:type="spellEnd"/>
+      <w:r>
+        <w:t xml:space="preserve"> parameter, we were able to increase the accuracy up to 72.2%; however, this still included a lot of key misclassifications in our returned set.</w:t>
+      </w:r>
+    </w:p>
+    <w:p/>
+    <w:p>
+      <w:pPr>
+        <w:jc w:val="center"/>
+      </w:pPr>
+      <w:r>
+        <w:rPr>
+          <w:noProof/>
+        </w:rPr>
+        <w:t xml:space="preserve"> </w:t>
+      </w:r>
+    </w:p>
+    <w:p/>
+    <w:p>
       <w:pPr>
         <w:pStyle w:val="Heading3"/>
       </w:pPr>
-      <w:bookmarkStart w:id="17" w:name="_Toc90319047"/>
+      <w:bookmarkStart w:id="17" w:name="_Toc90366273"/>
       <w:r>
         <w:t>KNN</w:t>
       </w:r>
@@ -6666,6 +6874,7 @@
         <w:rPr>
           <w:noProof/>
         </w:rPr>
+        <w:lastRenderedPageBreak/>
         <w:drawing>
           <wp:anchor distT="0" distB="0" distL="114300" distR="114300" simplePos="0" relativeHeight="251660288" behindDoc="1" locked="0" layoutInCell="1" allowOverlap="1" wp14:anchorId="52B59273" wp14:editId="43B6E6F6">
             <wp:simplePos x="0" y="0"/>
@@ -6817,7 +7026,6 @@
     </w:p>
     <w:p>
       <w:r>
-        <w:lastRenderedPageBreak/>
         <w:t>After applying a ‘k’ value of 1 on our entire test dataset, we found a much higher overall accuracy for our dataset:</w:t>
       </w:r>
     </w:p>
@@ -6898,8 +7106,9 @@
       <w:pPr>
         <w:pStyle w:val="Heading3"/>
       </w:pPr>
-      <w:bookmarkStart w:id="18" w:name="_Toc90319048"/>
-      <w:r>
+      <w:bookmarkStart w:id="18" w:name="_Toc90366274"/>
+      <w:r>
+        <w:lastRenderedPageBreak/>
         <w:t>Logistic Regression</w:t>
       </w:r>
       <w:bookmarkEnd w:id="18"/>
@@ -6913,16 +7122,16 @@
           <w:noProof/>
         </w:rPr>
         <w:drawing>
-          <wp:anchor distT="0" distB="0" distL="114300" distR="114300" simplePos="0" relativeHeight="251664384" behindDoc="0" locked="0" layoutInCell="1" allowOverlap="1" wp14:anchorId="2AF789CF" wp14:editId="76CBE0D1">
+          <wp:anchor distT="0" distB="0" distL="114300" distR="114300" simplePos="0" relativeHeight="251664384" behindDoc="0" locked="0" layoutInCell="1" allowOverlap="1" wp14:anchorId="2AF789CF" wp14:editId="50DFC16A">
             <wp:simplePos x="0" y="0"/>
             <wp:positionH relativeFrom="column">
-              <wp:posOffset>2689860</wp:posOffset>
+              <wp:posOffset>3304982</wp:posOffset>
             </wp:positionH>
             <wp:positionV relativeFrom="paragraph">
-              <wp:posOffset>165100</wp:posOffset>
+              <wp:posOffset>104996</wp:posOffset>
             </wp:positionV>
-            <wp:extent cx="3594735" cy="2629535"/>
-            <wp:effectExtent l="38100" t="38100" r="88265" b="88265"/>
+            <wp:extent cx="3188970" cy="2332990"/>
+            <wp:effectExtent l="57150" t="57150" r="87630" b="86360"/>
             <wp:wrapSquare wrapText="bothSides"/>
             <wp:docPr id="22" name="Picture 22" descr="Chart&#10;&#10;Description automatically generated"/>
             <wp:cNvGraphicFramePr>
@@ -6950,7 +7159,7 @@
                   <pic:spPr>
                     <a:xfrm>
                       <a:off x="0" y="0"/>
-                      <a:ext cx="3594735" cy="2629535"/>
+                      <a:ext cx="3188970" cy="2332990"/>
                     </a:xfrm>
                     <a:prstGeom prst="rect">
                       <a:avLst/>
@@ -7016,6 +7225,78 @@
       <w:pPr>
         <w:jc w:val="both"/>
       </w:pPr>
+      <w:r>
+        <w:rPr>
+          <w:noProof/>
+        </w:rPr>
+        <w:drawing>
+          <wp:anchor distT="0" distB="0" distL="114300" distR="114300" simplePos="0" relativeHeight="251672576" behindDoc="0" locked="0" layoutInCell="1" allowOverlap="1" wp14:anchorId="0802C810" wp14:editId="6337876B">
+            <wp:simplePos x="0" y="0"/>
+            <wp:positionH relativeFrom="page">
+              <wp:posOffset>4086363</wp:posOffset>
+            </wp:positionH>
+            <wp:positionV relativeFrom="paragraph">
+              <wp:posOffset>62230</wp:posOffset>
+            </wp:positionV>
+            <wp:extent cx="3178175" cy="3222625"/>
+            <wp:effectExtent l="57150" t="57150" r="98425" b="92075"/>
+            <wp:wrapSquare wrapText="bothSides"/>
+            <wp:docPr id="14" name="Picture 14" descr="Chart, histogram&#10;&#10;Description automatically generated"/>
+            <wp:cNvGraphicFramePr>
+              <a:graphicFrameLocks xmlns:a="http://schemas.openxmlformats.org/drawingml/2006/main" noChangeAspect="1"/>
+            </wp:cNvGraphicFramePr>
+            <a:graphic xmlns:a="http://schemas.openxmlformats.org/drawingml/2006/main">
+              <a:graphicData uri="http://schemas.openxmlformats.org/drawingml/2006/picture">
+                <pic:pic xmlns:pic="http://schemas.openxmlformats.org/drawingml/2006/picture">
+                  <pic:nvPicPr>
+                    <pic:cNvPr id="14" name="Picture 14" descr="Chart, histogram&#10;&#10;Description automatically generated"/>
+                    <pic:cNvPicPr/>
+                  </pic:nvPicPr>
+                  <pic:blipFill>
+                    <a:blip r:embed="rId35">
+                      <a:extLst>
+                        <a:ext uri="{28A0092B-C50C-407E-A947-70E740481C1C}">
+                          <a14:useLocalDpi xmlns:a14="http://schemas.microsoft.com/office/drawing/2010/main" val="0"/>
+                        </a:ext>
+                      </a:extLst>
+                    </a:blip>
+                    <a:stretch>
+                      <a:fillRect/>
+                    </a:stretch>
+                  </pic:blipFill>
+                  <pic:spPr>
+                    <a:xfrm>
+                      <a:off x="0" y="0"/>
+                      <a:ext cx="3178175" cy="3222625"/>
+                    </a:xfrm>
+                    <a:prstGeom prst="rect">
+                      <a:avLst/>
+                    </a:prstGeom>
+                    <a:ln>
+                      <a:solidFill>
+                        <a:schemeClr val="tx1"/>
+                      </a:solidFill>
+                    </a:ln>
+                    <a:effectLst>
+                      <a:outerShdw blurRad="50800" dist="38100" dir="2700000" algn="tl" rotWithShape="0">
+                        <a:prstClr val="black">
+                          <a:alpha val="40000"/>
+                        </a:prstClr>
+                      </a:outerShdw>
+                    </a:effectLst>
+                  </pic:spPr>
+                </pic:pic>
+              </a:graphicData>
+            </a:graphic>
+            <wp14:sizeRelH relativeFrom="page">
+              <wp14:pctWidth>0</wp14:pctWidth>
+            </wp14:sizeRelH>
+            <wp14:sizeRelV relativeFrom="page">
+              <wp14:pctHeight>0</wp14:pctHeight>
+            </wp14:sizeRelV>
+          </wp:anchor>
+        </w:drawing>
+      </w:r>
     </w:p>
     <w:p>
       <w:pPr>
@@ -7025,98 +7306,49 @@
         <w:rPr>
           <w:highlight w:val="lightGray"/>
         </w:rPr>
-        <w:lastRenderedPageBreak/>
-        <w:t xml:space="preserve">y = 2.0427 </w:t>
-      </w:r>
+        <w:t xml:space="preserve">y = 2.0427 – 0.4804 * </w:t>
+      </w:r>
+      <w:proofErr w:type="spellStart"/>
       <w:r>
         <w:rPr>
           <w:highlight w:val="lightGray"/>
         </w:rPr>
-        <w:t xml:space="preserve">– </w:t>
-      </w:r>
+        <w:t>num_colors</w:t>
+      </w:r>
+      <w:proofErr w:type="spellEnd"/>
       <w:r>
         <w:rPr>
           <w:highlight w:val="lightGray"/>
         </w:rPr>
-        <w:t xml:space="preserve">0.4804 * </w:t>
+        <w:t xml:space="preserve"> + 0.4013 * </w:t>
       </w:r>
       <w:proofErr w:type="spellStart"/>
       <w:r>
         <w:rPr>
           <w:highlight w:val="lightGray"/>
         </w:rPr>
-        <w:t>num_colors</w:t>
+        <w:t>contains_black</w:t>
       </w:r>
       <w:proofErr w:type="spellEnd"/>
       <w:r>
         <w:rPr>
           <w:highlight w:val="lightGray"/>
         </w:rPr>
-        <w:t xml:space="preserve"> +</w:t>
-      </w:r>
+        <w:t xml:space="preserve"> + 0.1397 * </w:t>
+      </w:r>
+      <w:proofErr w:type="spellStart"/>
       <w:r>
         <w:rPr>
           <w:highlight w:val="lightGray"/>
         </w:rPr>
-        <w:t xml:space="preserve"> </w:t>
-      </w:r>
+        <w:t>weight_issues</w:t>
+      </w:r>
+      <w:proofErr w:type="spellEnd"/>
       <w:r>
         <w:rPr>
           <w:highlight w:val="lightGray"/>
         </w:rPr>
-        <w:t xml:space="preserve">0.4013 * </w:t>
-      </w:r>
-      <w:proofErr w:type="spellStart"/>
-      <w:r>
-        <w:rPr>
-          <w:highlight w:val="lightGray"/>
-        </w:rPr>
-        <w:t>contains_black</w:t>
-      </w:r>
-      <w:proofErr w:type="spellEnd"/>
-      <w:r>
-        <w:rPr>
-          <w:highlight w:val="lightGray"/>
-        </w:rPr>
-        <w:t xml:space="preserve"> +</w:t>
-      </w:r>
-      <w:r>
-        <w:rPr>
-          <w:highlight w:val="lightGray"/>
-        </w:rPr>
-        <w:t xml:space="preserve"> </w:t>
-      </w:r>
-      <w:r>
-        <w:rPr>
-          <w:highlight w:val="lightGray"/>
-        </w:rPr>
-        <w:t xml:space="preserve">0.1397 * </w:t>
-      </w:r>
-      <w:proofErr w:type="spellStart"/>
-      <w:r>
-        <w:rPr>
-          <w:highlight w:val="lightGray"/>
-        </w:rPr>
-        <w:t>weight_issues</w:t>
-      </w:r>
-      <w:proofErr w:type="spellEnd"/>
-      <w:r>
-        <w:rPr>
-          <w:highlight w:val="lightGray"/>
-        </w:rPr>
-        <w:t xml:space="preserve"> +</w:t>
-      </w:r>
-      <w:r>
-        <w:rPr>
-          <w:highlight w:val="lightGray"/>
-        </w:rPr>
-        <w:t xml:space="preserve"> … + </w:t>
-      </w:r>
-      <w:r>
-        <w:rPr>
-          <w:highlight w:val="lightGray"/>
-        </w:rPr>
-        <w:t>0.0274 * HW_FIXED</w:t>
+        <w:t xml:space="preserve"> + … + 0.0274 * HW_FIXED</w:t>
       </w:r>
     </w:p>
     <w:p>
@@ -7254,121 +7486,61 @@
       <w:pPr>
         <w:jc w:val="center"/>
       </w:pPr>
+    </w:p>
+    <w:p/>
+    <w:p>
+      <w:pPr>
+        <w:pStyle w:val="Heading3"/>
+      </w:pPr>
+      <w:bookmarkStart w:id="19" w:name="_Toc90366275"/>
+      <w:r>
+        <w:t xml:space="preserve">Linear </w:t>
+      </w:r>
+      <w:r>
+        <w:t>SVM</w:t>
+      </w:r>
+      <w:bookmarkEnd w:id="19"/>
+    </w:p>
+    <w:p>
+      <w:r>
+        <w:t xml:space="preserve">The team attempted to use a Support Vector Machine (SVM) </w:t>
+      </w:r>
+      <w:proofErr w:type="gramStart"/>
+      <w:r>
+        <w:t>classifier, but</w:t>
+      </w:r>
+      <w:proofErr w:type="gramEnd"/>
+      <w:r>
+        <w:t xml:space="preserve"> set its expectations low. SVM often works off a well-defined mapping space; however, we learned from our attempts at dimensionality reduction through PCA that the data does not lend itself well to </w:t>
+      </w:r>
+      <w:r>
+        <w:lastRenderedPageBreak/>
+        <w:t xml:space="preserve">such interpretations. This is again because most of the features in our dataset </w:t>
+      </w:r>
+      <w:r>
+        <w:t>are binary/categorical.</w:t>
+      </w:r>
+      <w:r>
+        <w:t xml:space="preserve"> </w:t>
+      </w:r>
+    </w:p>
+    <w:p>
       <w:r>
         <w:rPr>
           <w:noProof/>
         </w:rPr>
         <w:drawing>
-          <wp:inline distT="0" distB="0" distL="0" distR="0" wp14:anchorId="0802C810" wp14:editId="4B1385A8">
-            <wp:extent cx="3432747" cy="3932793"/>
-            <wp:effectExtent l="38100" t="38100" r="85725" b="93345"/>
-            <wp:docPr id="14" name="Picture 14" descr="Chart, histogram&#10;&#10;Description automatically generated"/>
-            <wp:cNvGraphicFramePr>
-              <a:graphicFrameLocks xmlns:a="http://schemas.openxmlformats.org/drawingml/2006/main" noChangeAspect="1"/>
-            </wp:cNvGraphicFramePr>
-            <a:graphic xmlns:a="http://schemas.openxmlformats.org/drawingml/2006/main">
-              <a:graphicData uri="http://schemas.openxmlformats.org/drawingml/2006/picture">
-                <pic:pic xmlns:pic="http://schemas.openxmlformats.org/drawingml/2006/picture">
-                  <pic:nvPicPr>
-                    <pic:cNvPr id="14" name="Picture 14" descr="Chart, histogram&#10;&#10;Description automatically generated"/>
-                    <pic:cNvPicPr/>
-                  </pic:nvPicPr>
-                  <pic:blipFill>
-                    <a:blip r:embed="rId35"/>
-                    <a:stretch>
-                      <a:fillRect/>
-                    </a:stretch>
-                  </pic:blipFill>
-                  <pic:spPr>
-                    <a:xfrm>
-                      <a:off x="0" y="0"/>
-                      <a:ext cx="3436729" cy="3937355"/>
-                    </a:xfrm>
-                    <a:prstGeom prst="rect">
-                      <a:avLst/>
-                    </a:prstGeom>
-                    <a:ln>
-                      <a:solidFill>
-                        <a:schemeClr val="tx1"/>
-                      </a:solidFill>
-                    </a:ln>
-                    <a:effectLst>
-                      <a:outerShdw blurRad="50800" dist="38100" dir="2700000" algn="tl" rotWithShape="0">
-                        <a:prstClr val="black">
-                          <a:alpha val="40000"/>
-                        </a:prstClr>
-                      </a:outerShdw>
-                    </a:effectLst>
-                  </pic:spPr>
-                </pic:pic>
-              </a:graphicData>
-            </a:graphic>
-          </wp:inline>
-        </w:drawing>
-      </w:r>
-    </w:p>
-    <w:p/>
-    <w:p>
-      <w:pPr>
-        <w:pStyle w:val="Heading3"/>
-      </w:pPr>
-      <w:bookmarkStart w:id="19" w:name="_Toc90319049"/>
-      <w:r>
-        <w:t xml:space="preserve">Linear </w:t>
-      </w:r>
-      <w:r>
-        <w:t>SVM</w:t>
-      </w:r>
-      <w:bookmarkEnd w:id="19"/>
-    </w:p>
-    <w:p>
-      <w:r>
-        <w:t xml:space="preserve">The team attempted to use a Support Vector Machine (SVM) </w:t>
-      </w:r>
-      <w:proofErr w:type="gramStart"/>
-      <w:r>
-        <w:t>classifier, but</w:t>
-      </w:r>
-      <w:proofErr w:type="gramEnd"/>
-      <w:r>
-        <w:t xml:space="preserve"> set its expectations low. SVM often works off a well-defined mapping space; however, we learned from our attempts at dimensionality reduction through PCA that the data does not lend itself well to such interpretations. This is again because most of the features in our dataset </w:t>
-      </w:r>
-      <w:r>
-        <w:t>are binary/categorical.</w:t>
-      </w:r>
-      <w:r>
-        <w:t xml:space="preserve"> </w:t>
-      </w:r>
-    </w:p>
-    <w:p/>
-    <w:p>
-      <w:r>
-        <w:t xml:space="preserve">Still, with proper scaling of the data, SVM can still work in theory. That is, it can still create linear vectors separating data points between 0 and 1. </w:t>
-      </w:r>
-      <w:r>
-        <w:t xml:space="preserve">Thus, building a linear decision </w:t>
-      </w:r>
-      <w:r>
-        <w:lastRenderedPageBreak/>
-        <w:t xml:space="preserve">boundary would be possible, but not likely as meaningful as if our features were continuous variables. </w:t>
-      </w:r>
-      <w:r>
-        <w:t>In practice, the accuracy of Linear SVM was ~85%. Linear SVM produced the following confusion matrix:</w:t>
-      </w:r>
-    </w:p>
-    <w:p/>
-    <w:p>
-      <w:pPr>
-        <w:jc w:val="center"/>
-      </w:pPr>
-      <w:r>
-        <w:rPr>
-          <w:noProof/>
-        </w:rPr>
-        <w:drawing>
-          <wp:inline distT="0" distB="0" distL="0" distR="0" wp14:anchorId="24B26A0D" wp14:editId="73C0C499">
-            <wp:extent cx="3410262" cy="2735553"/>
-            <wp:effectExtent l="38100" t="38100" r="82550" b="84455"/>
+          <wp:anchor distT="0" distB="0" distL="114300" distR="114300" simplePos="0" relativeHeight="251671552" behindDoc="0" locked="0" layoutInCell="1" allowOverlap="1" wp14:anchorId="24B26A0D" wp14:editId="4810FB35">
+            <wp:simplePos x="0" y="0"/>
+            <wp:positionH relativeFrom="margin">
+              <wp:align>right</wp:align>
+            </wp:positionH>
+            <wp:positionV relativeFrom="paragraph">
+              <wp:posOffset>68884</wp:posOffset>
+            </wp:positionV>
+            <wp:extent cx="2971800" cy="2383790"/>
+            <wp:effectExtent l="57150" t="57150" r="95250" b="92710"/>
+            <wp:wrapSquare wrapText="bothSides"/>
             <wp:docPr id="30" name="Picture 30"/>
             <wp:cNvGraphicFramePr>
               <a:graphicFrameLocks xmlns:a="http://schemas.openxmlformats.org/drawingml/2006/main" noChangeAspect="1"/>
@@ -7396,7 +7568,7 @@
                   <pic:spPr bwMode="auto">
                     <a:xfrm>
                       <a:off x="0" y="0"/>
-                      <a:ext cx="3424153" cy="2746695"/>
+                      <a:ext cx="2971800" cy="2383790"/>
                     </a:xfrm>
                     <a:prstGeom prst="rect">
                       <a:avLst/>
@@ -7422,16 +7594,39 @@
                 </pic:pic>
               </a:graphicData>
             </a:graphic>
-          </wp:inline>
+            <wp14:sizeRelH relativeFrom="page">
+              <wp14:pctWidth>0</wp14:pctWidth>
+            </wp14:sizeRelH>
+            <wp14:sizeRelV relativeFrom="page">
+              <wp14:pctHeight>0</wp14:pctHeight>
+            </wp14:sizeRelV>
+          </wp:anchor>
         </w:drawing>
       </w:r>
     </w:p>
+    <w:p>
+      <w:r>
+        <w:t xml:space="preserve">Still, with proper scaling of the data, SVM can still work in theory. That is, it can still create linear vectors separating data points between 0 and 1. </w:t>
+      </w:r>
+      <w:r>
+        <w:t xml:space="preserve">Thus, building a linear decision boundary would be possible, but not likely as meaningful as if our features were continuous variables. </w:t>
+      </w:r>
+      <w:r>
+        <w:t>In practice, the accuracy of Linear SVM was ~85%. Linear SVM produced the following confusion matrix:</w:t>
+      </w:r>
+    </w:p>
     <w:p/>
     <w:p>
       <w:pPr>
+        <w:jc w:val="center"/>
+      </w:pPr>
+    </w:p>
+    <w:p/>
+    <w:p>
+      <w:pPr>
         <w:pStyle w:val="Heading3"/>
       </w:pPr>
-      <w:bookmarkStart w:id="20" w:name="_Toc90319050"/>
+      <w:bookmarkStart w:id="20" w:name="_Toc90366276"/>
       <w:r>
         <w:t>Kernel SVM</w:t>
       </w:r>
@@ -7451,26 +7646,23 @@
         <w:t xml:space="preserve"> project our data into a higher dimensional space, it may be able to better capture the non-linear shape of our data.</w:t>
       </w:r>
     </w:p>
-    <w:p/>
-    <w:p>
-      <w:r>
-        <w:t>With that, we used a radial basis function (RBF) kernel to achieve an accuracy of ~84% and the following confusion matrix:</w:t>
-      </w:r>
-    </w:p>
-    <w:p/>
-    <w:p>
-      <w:pPr>
-        <w:jc w:val="center"/>
-      </w:pPr>
+    <w:p>
       <w:r>
         <w:rPr>
           <w:noProof/>
         </w:rPr>
-        <w:lastRenderedPageBreak/>
         <w:drawing>
-          <wp:inline distT="0" distB="0" distL="0" distR="0" wp14:anchorId="07897C1C" wp14:editId="6FDD19D0">
-            <wp:extent cx="3972394" cy="3161811"/>
-            <wp:effectExtent l="38100" t="38100" r="92075" b="89535"/>
+          <wp:anchor distT="0" distB="0" distL="114300" distR="114300" simplePos="0" relativeHeight="251670528" behindDoc="0" locked="0" layoutInCell="1" allowOverlap="1" wp14:anchorId="07897C1C" wp14:editId="42C825BC">
+            <wp:simplePos x="0" y="0"/>
+            <wp:positionH relativeFrom="margin">
+              <wp:align>right</wp:align>
+            </wp:positionH>
+            <wp:positionV relativeFrom="paragraph">
+              <wp:posOffset>64135</wp:posOffset>
+            </wp:positionV>
+            <wp:extent cx="2560955" cy="2038350"/>
+            <wp:effectExtent l="57150" t="57150" r="86995" b="95250"/>
+            <wp:wrapSquare wrapText="bothSides"/>
             <wp:docPr id="31" name="Picture 31"/>
             <wp:cNvGraphicFramePr>
               <a:graphicFrameLocks xmlns:a="http://schemas.openxmlformats.org/drawingml/2006/main" noChangeAspect="1"/>
@@ -7498,7 +7690,7 @@
                   <pic:spPr bwMode="auto">
                     <a:xfrm>
                       <a:off x="0" y="0"/>
-                      <a:ext cx="3988017" cy="3174246"/>
+                      <a:ext cx="2560955" cy="2038350"/>
                     </a:xfrm>
                     <a:prstGeom prst="rect">
                       <a:avLst/>
@@ -7524,9 +7716,26 @@
                 </pic:pic>
               </a:graphicData>
             </a:graphic>
-          </wp:inline>
+            <wp14:sizeRelH relativeFrom="page">
+              <wp14:pctWidth>0</wp14:pctWidth>
+            </wp14:sizeRelH>
+            <wp14:sizeRelV relativeFrom="page">
+              <wp14:pctHeight>0</wp14:pctHeight>
+            </wp14:sizeRelV>
+          </wp:anchor>
         </w:drawing>
       </w:r>
+    </w:p>
+    <w:p>
+      <w:r>
+        <w:t>With that, we used a radial basis function (RBF) kernel to achieve an accuracy of ~84% and the following confusion matrix:</w:t>
+      </w:r>
+    </w:p>
+    <w:p/>
+    <w:p>
+      <w:pPr>
+        <w:jc w:val="center"/>
+      </w:pPr>
     </w:p>
     <w:p>
       <w:r>
@@ -7541,13 +7750,7 @@
         </w:r>
       </w:hyperlink>
       <w:r>
-        <w:t xml:space="preserve"> by </w:t>
-      </w:r>
-      <w:r>
-        <w:t>Marco Antonio Villegas Garc</w:t>
-      </w:r>
-      <w:r>
-        <w:t xml:space="preserve">ia lays out an interesting framework to </w:t>
+        <w:t xml:space="preserve"> by Marco Antonio Villegas Garcia lays out an interesting framework to </w:t>
       </w:r>
       <w:r>
         <w:t>build</w:t>
@@ -7567,40 +7770,30 @@
       <w:pPr>
         <w:pStyle w:val="Heading3"/>
       </w:pPr>
-      <w:bookmarkStart w:id="21" w:name="_Toc90319051"/>
-      <w:r>
+      <w:bookmarkStart w:id="21" w:name="_Toc90366277"/>
+      <w:r>
+        <w:lastRenderedPageBreak/>
         <w:t>Neural Networks</w:t>
       </w:r>
       <w:bookmarkEnd w:id="21"/>
     </w:p>
     <w:p>
       <w:r>
-        <w:t>The team ran a neural network using a Multi-layer Perceptron (MLP) classifier, incorporating two hidden layers – the first with 20 neurons and the second with 10 neurons.</w:t>
-      </w:r>
-      <w:r>
-        <w:t xml:space="preserve"> With this, we achieved a general accuracy of ~82%.</w:t>
-      </w:r>
-    </w:p>
-    <w:p/>
-    <w:p>
-      <w:r>
-        <w:t>One thing to note is that, unlike other classifiers whose errors were mostly Type II, the Neural Network did a better job balancing Type I and Type II errors.</w:t>
-      </w:r>
-    </w:p>
-    <w:p/>
-    <w:p>
-      <w:pPr>
-        <w:jc w:val="center"/>
-      </w:pPr>
-      <w:r>
         <w:rPr>
           <w:noProof/>
         </w:rPr>
-        <w:lastRenderedPageBreak/>
         <w:drawing>
-          <wp:inline distT="0" distB="0" distL="0" distR="0" wp14:anchorId="2A472064" wp14:editId="0315E5B4">
-            <wp:extent cx="3724798" cy="2946556"/>
-            <wp:effectExtent l="38100" t="38100" r="85725" b="88900"/>
+          <wp:anchor distT="0" distB="0" distL="114300" distR="114300" simplePos="0" relativeHeight="251669504" behindDoc="0" locked="0" layoutInCell="1" allowOverlap="1" wp14:anchorId="2A472064" wp14:editId="09CB5ECA">
+            <wp:simplePos x="0" y="0"/>
+            <wp:positionH relativeFrom="margin">
+              <wp:posOffset>3729410</wp:posOffset>
+            </wp:positionH>
+            <wp:positionV relativeFrom="paragraph">
+              <wp:posOffset>64936</wp:posOffset>
+            </wp:positionV>
+            <wp:extent cx="2600960" cy="2057400"/>
+            <wp:effectExtent l="57150" t="57150" r="104140" b="95250"/>
+            <wp:wrapSquare wrapText="bothSides"/>
             <wp:docPr id="32" name="Picture 32"/>
             <wp:cNvGraphicFramePr>
               <a:graphicFrameLocks xmlns:a="http://schemas.openxmlformats.org/drawingml/2006/main" noChangeAspect="1"/>
@@ -7628,7 +7821,7 @@
                   <pic:spPr bwMode="auto">
                     <a:xfrm>
                       <a:off x="0" y="0"/>
-                      <a:ext cx="3747711" cy="2964682"/>
+                      <a:ext cx="2600960" cy="2057400"/>
                     </a:xfrm>
                     <a:prstGeom prst="rect">
                       <a:avLst/>
@@ -7654,9 +7847,33 @@
                 </pic:pic>
               </a:graphicData>
             </a:graphic>
-          </wp:inline>
+            <wp14:sizeRelH relativeFrom="page">
+              <wp14:pctWidth>0</wp14:pctWidth>
+            </wp14:sizeRelH>
+            <wp14:sizeRelV relativeFrom="page">
+              <wp14:pctHeight>0</wp14:pctHeight>
+            </wp14:sizeRelV>
+          </wp:anchor>
         </w:drawing>
       </w:r>
+      <w:r>
+        <w:t>The team ran a neural network using a Multi-layer Perceptron (MLP) classifier, incorporating two hidden layers – the first with 20 neurons and the second with 10 neurons.</w:t>
+      </w:r>
+      <w:r>
+        <w:t xml:space="preserve"> With this, we achieved a general accuracy of ~82%.</w:t>
+      </w:r>
+    </w:p>
+    <w:p/>
+    <w:p>
+      <w:r>
+        <w:t>One thing to note is that, unlike other classifiers whose errors were mostly Type II, the Neural Network did a better job balancing Type I and Type II errors.</w:t>
+      </w:r>
+    </w:p>
+    <w:p/>
+    <w:p>
+      <w:pPr>
+        <w:jc w:val="center"/>
+      </w:pPr>
     </w:p>
     <w:p/>
     <w:p>
@@ -7672,7 +7889,7 @@
       <w:pPr>
         <w:pStyle w:val="Heading3"/>
       </w:pPr>
-      <w:bookmarkStart w:id="22" w:name="_Toc90319052"/>
+      <w:bookmarkStart w:id="22" w:name="_Toc90366278"/>
       <w:r>
         <w:t>Decision Tree</w:t>
       </w:r>
@@ -7832,7 +8049,7 @@
         </w:rPr>
         <w:lastRenderedPageBreak/>
         <w:drawing>
-          <wp:inline distT="0" distB="0" distL="0" distR="0" wp14:anchorId="67FF040F" wp14:editId="1E58B029">
+          <wp:inline distT="0" distB="0" distL="0" distR="0" wp14:anchorId="67FF040F" wp14:editId="01404058">
             <wp:extent cx="3225800" cy="3606800"/>
             <wp:effectExtent l="38100" t="38100" r="88900" b="88900"/>
             <wp:docPr id="12" name="Picture 12" descr="Chart, bar chart, histogram&#10;&#10;Description automatically generated"/>
@@ -7884,36 +8101,22 @@
       <w:pPr>
         <w:jc w:val="center"/>
       </w:pPr>
-    </w:p>
-    <w:p>
-      <w:r>
-        <w:t xml:space="preserve">This also lines up generally with what we expected. For example, dogs that have </w:t>
-      </w:r>
-      <w:proofErr w:type="gramStart"/>
-      <w:r>
-        <w:t>a large number of</w:t>
-      </w:r>
-      <w:proofErr w:type="gramEnd"/>
-      <w:r>
-        <w:t xml:space="preserve"> behavioral issues tend to get returned more frequently than dogs that do not. </w:t>
-      </w:r>
-      <w:r>
-        <w:t>With these variables of interest, the Decision Tree classifier achieved an accuracy of 84.0% and the following confusion matrix:</w:t>
-      </w:r>
-    </w:p>
-    <w:p/>
-    <w:p>
-      <w:pPr>
-        <w:jc w:val="center"/>
-      </w:pPr>
       <w:r>
         <w:rPr>
           <w:noProof/>
         </w:rPr>
         <w:drawing>
-          <wp:inline distT="0" distB="0" distL="0" distR="0" wp14:anchorId="0AAAF24B" wp14:editId="1DDC6787">
+          <wp:anchor distT="0" distB="0" distL="114300" distR="114300" simplePos="0" relativeHeight="251668480" behindDoc="0" locked="0" layoutInCell="1" allowOverlap="1" wp14:anchorId="0AAAF24B" wp14:editId="3605CC2F">
+            <wp:simplePos x="0" y="0"/>
+            <wp:positionH relativeFrom="margin">
+              <wp:posOffset>2947615</wp:posOffset>
+            </wp:positionH>
+            <wp:positionV relativeFrom="paragraph">
+              <wp:posOffset>72749</wp:posOffset>
+            </wp:positionV>
             <wp:extent cx="3140439" cy="2297479"/>
-            <wp:effectExtent l="38100" t="38100" r="85725" b="90170"/>
+            <wp:effectExtent l="57150" t="57150" r="98425" b="102870"/>
+            <wp:wrapSquare wrapText="bothSides"/>
             <wp:docPr id="21" name="Picture 21" descr="Chart, treemap chart&#10;&#10;Description automatically generated"/>
             <wp:cNvGraphicFramePr>
               <a:graphicFrameLocks xmlns:a="http://schemas.openxmlformats.org/drawingml/2006/main" noChangeAspect="1"/>
@@ -7926,7 +8129,13 @@
                     <pic:cNvPicPr/>
                   </pic:nvPicPr>
                   <pic:blipFill>
-                    <a:blip r:embed="rId42"/>
+                    <a:blip r:embed="rId42">
+                      <a:extLst>
+                        <a:ext uri="{28A0092B-C50C-407E-A947-70E740481C1C}">
+                          <a14:useLocalDpi xmlns:a14="http://schemas.microsoft.com/office/drawing/2010/main" val="0"/>
+                        </a:ext>
+                      </a:extLst>
+                    </a:blip>
                     <a:stretch>
                       <a:fillRect/>
                     </a:stretch>
@@ -7934,7 +8143,7 @@
                   <pic:spPr>
                     <a:xfrm>
                       <a:off x="0" y="0"/>
-                      <a:ext cx="3154712" cy="2307921"/>
+                      <a:ext cx="3140439" cy="2297479"/>
                     </a:xfrm>
                     <a:prstGeom prst="rect">
                       <a:avLst/>
@@ -7955,9 +8164,37 @@
                 </pic:pic>
               </a:graphicData>
             </a:graphic>
-          </wp:inline>
+            <wp14:sizeRelH relativeFrom="page">
+              <wp14:pctWidth>0</wp14:pctWidth>
+            </wp14:sizeRelH>
+            <wp14:sizeRelV relativeFrom="page">
+              <wp14:pctHeight>0</wp14:pctHeight>
+            </wp14:sizeRelV>
+          </wp:anchor>
         </w:drawing>
       </w:r>
+    </w:p>
+    <w:p>
+      <w:r>
+        <w:t xml:space="preserve">This also lines up generally with what we expected. For example, dogs that have </w:t>
+      </w:r>
+      <w:proofErr w:type="gramStart"/>
+      <w:r>
+        <w:t>a large number of</w:t>
+      </w:r>
+      <w:proofErr w:type="gramEnd"/>
+      <w:r>
+        <w:t xml:space="preserve"> behavioral issues tend to get returned more frequently than dogs that do not. </w:t>
+      </w:r>
+      <w:r>
+        <w:t>With these variables of interest, the Decision Tree classifier achieved an accuracy of 84.0% and the following confusion matrix:</w:t>
+      </w:r>
+    </w:p>
+    <w:p/>
+    <w:p>
+      <w:pPr>
+        <w:jc w:val="center"/>
+      </w:pPr>
     </w:p>
     <w:p/>
     <w:p>
@@ -7975,7 +8212,7 @@
       <w:pPr>
         <w:pStyle w:val="Heading3"/>
       </w:pPr>
-      <w:bookmarkStart w:id="23" w:name="_Toc90319053"/>
+      <w:bookmarkStart w:id="23" w:name="_Toc90366279"/>
       <w:r>
         <w:lastRenderedPageBreak/>
         <w:t>Random Forest</w:t>
@@ -8052,22 +8289,21 @@
     </w:p>
     <w:p>
       <w:r>
-        <w:t>After identifying the optimal number of trees to be 191, we re-ran the Random Forest classifier to get the following confusion matrix:</w:t>
-      </w:r>
-    </w:p>
-    <w:p/>
-    <w:p>
-      <w:pPr>
-        <w:jc w:val="center"/>
-      </w:pPr>
-      <w:r>
         <w:rPr>
           <w:noProof/>
         </w:rPr>
         <w:drawing>
-          <wp:inline distT="0" distB="0" distL="0" distR="0" wp14:anchorId="0D74F752" wp14:editId="5B40AF46">
-            <wp:extent cx="3627620" cy="2653892"/>
-            <wp:effectExtent l="38100" t="38100" r="93980" b="89535"/>
+          <wp:anchor distT="0" distB="0" distL="114300" distR="114300" simplePos="0" relativeHeight="251667456" behindDoc="0" locked="0" layoutInCell="1" allowOverlap="1" wp14:anchorId="0D74F752" wp14:editId="713DCFF7">
+            <wp:simplePos x="0" y="0"/>
+            <wp:positionH relativeFrom="column">
+              <wp:posOffset>3414395</wp:posOffset>
+            </wp:positionH>
+            <wp:positionV relativeFrom="paragraph">
+              <wp:posOffset>59690</wp:posOffset>
+            </wp:positionV>
+            <wp:extent cx="3084195" cy="2256155"/>
+            <wp:effectExtent l="57150" t="57150" r="97155" b="86995"/>
+            <wp:wrapSquare wrapText="bothSides"/>
             <wp:docPr id="18" name="Picture 18" descr="Chart, treemap chart&#10;&#10;Description automatically generated"/>
             <wp:cNvGraphicFramePr>
               <a:graphicFrameLocks xmlns:a="http://schemas.openxmlformats.org/drawingml/2006/main" noChangeAspect="1"/>
@@ -8080,7 +8316,13 @@
                     <pic:cNvPicPr/>
                   </pic:nvPicPr>
                   <pic:blipFill>
-                    <a:blip r:embed="rId44"/>
+                    <a:blip r:embed="rId44">
+                      <a:extLst>
+                        <a:ext uri="{28A0092B-C50C-407E-A947-70E740481C1C}">
+                          <a14:useLocalDpi xmlns:a14="http://schemas.microsoft.com/office/drawing/2010/main" val="0"/>
+                        </a:ext>
+                      </a:extLst>
+                    </a:blip>
                     <a:stretch>
                       <a:fillRect/>
                     </a:stretch>
@@ -8088,7 +8330,7 @@
                   <pic:spPr>
                     <a:xfrm>
                       <a:off x="0" y="0"/>
-                      <a:ext cx="3647914" cy="2668739"/>
+                      <a:ext cx="3084195" cy="2256155"/>
                     </a:xfrm>
                     <a:prstGeom prst="rect">
                       <a:avLst/>
@@ -8109,9 +8351,18 @@
                 </pic:pic>
               </a:graphicData>
             </a:graphic>
-          </wp:inline>
+            <wp14:sizeRelH relativeFrom="page">
+              <wp14:pctWidth>0</wp14:pctWidth>
+            </wp14:sizeRelH>
+            <wp14:sizeRelV relativeFrom="page">
+              <wp14:pctHeight>0</wp14:pctHeight>
+            </wp14:sizeRelV>
+          </wp:anchor>
         </w:drawing>
       </w:r>
+      <w:r>
+        <w:t>After identifying the optimal number of trees to be 191, we re-ran the Random Forest classifier to get the following confusion matrix:</w:t>
+      </w:r>
     </w:p>
     <w:p>
       <w:pPr>
@@ -8131,26 +8382,23 @@
       </w:r>
       <w:proofErr w:type="gramEnd"/>
       <w:r>
-        <w:t xml:space="preserve"> at the features that prove to be the most meaningful (using a permutation importance), we find promising results. That is, features which we would expect to be indicative of a return (a </w:t>
-      </w:r>
-      <w:r>
+        <w:t xml:space="preserve"> at the features that prove to be the most meaningful (using a permutation importance), we find promising results. That is, features which we would expect to be indicative of a return (a dog being too old, over/underweight, having many behavioral issues, etc.) are all reflected as the most important features.</w:t>
+      </w:r>
+    </w:p>
+    <w:p/>
+    <w:p>
+      <w:pPr>
+        <w:jc w:val="center"/>
+      </w:pPr>
+      <w:r>
+        <w:rPr>
+          <w:noProof/>
+        </w:rPr>
         <w:lastRenderedPageBreak/>
-        <w:t>dog being too old, over/underweight, having many behavioral issues, etc.) are all reflected as the most important features.</w:t>
-      </w:r>
-    </w:p>
-    <w:p/>
-    <w:p>
-      <w:pPr>
-        <w:jc w:val="center"/>
-      </w:pPr>
-      <w:r>
-        <w:rPr>
-          <w:noProof/>
-        </w:rPr>
         <w:drawing>
-          <wp:inline distT="0" distB="0" distL="0" distR="0" wp14:anchorId="2C1C9880" wp14:editId="1A588704">
-            <wp:extent cx="3561653" cy="3810446"/>
-            <wp:effectExtent l="38100" t="38100" r="83820" b="88900"/>
+          <wp:inline distT="0" distB="0" distL="0" distR="0" wp14:anchorId="2C1C9880" wp14:editId="398136CD">
+            <wp:extent cx="3570532" cy="3819949"/>
+            <wp:effectExtent l="57150" t="57150" r="87630" b="85725"/>
             <wp:docPr id="20" name="Picture 20"/>
             <wp:cNvGraphicFramePr>
               <a:graphicFrameLocks xmlns:a="http://schemas.openxmlformats.org/drawingml/2006/main" noChangeAspect="1"/>
@@ -8177,7 +8425,7 @@
                   <pic:spPr>
                     <a:xfrm>
                       <a:off x="0" y="0"/>
-                      <a:ext cx="3561653" cy="3810446"/>
+                      <a:ext cx="3624279" cy="3877451"/>
                     </a:xfrm>
                     <a:prstGeom prst="rect">
                       <a:avLst/>
@@ -8208,102 +8456,23 @@
       <w:pPr>
         <w:pStyle w:val="Heading3"/>
       </w:pPr>
-      <w:bookmarkStart w:id="24" w:name="_Toc90319054"/>
-      <w:proofErr w:type="spellStart"/>
-      <w:r>
-        <w:t>Adaboost</w:t>
-      </w:r>
-      <w:bookmarkEnd w:id="24"/>
-      <w:proofErr w:type="spellEnd"/>
-    </w:p>
-    <w:p>
-      <w:r>
-        <w:t xml:space="preserve">The </w:t>
-      </w:r>
-      <w:proofErr w:type="spellStart"/>
-      <w:r>
-        <w:t>Adaboost</w:t>
-      </w:r>
-      <w:proofErr w:type="spellEnd"/>
-      <w:r>
-        <w:t xml:space="preserve"> classifier achieved a final accuracy of </w:t>
-      </w:r>
-      <w:r>
-        <w:t>89.5</w:t>
-      </w:r>
-      <w:r>
-        <w:t xml:space="preserve">%. </w:t>
-      </w:r>
-      <w:r>
-        <w:t>We tested various parameters, including the maximum number of estimators at which boosting is terminated and the learning rate, which shrinks the contribution of each successive classifier</w:t>
-      </w:r>
-      <w:r>
-        <w:t xml:space="preserve"> (since </w:t>
-      </w:r>
-      <w:proofErr w:type="spellStart"/>
-      <w:r>
-        <w:t>Adaboost</w:t>
-      </w:r>
-      <w:proofErr w:type="spellEnd"/>
-      <w:r>
-        <w:t xml:space="preserve"> is an ensemble of weak learners). We found that </w:t>
-      </w:r>
-      <w:proofErr w:type="spellStart"/>
-      <w:r>
-        <w:rPr>
-          <w:i/>
-          <w:iCs/>
-        </w:rPr>
-        <w:t>n_estimators</w:t>
-      </w:r>
-      <w:proofErr w:type="spellEnd"/>
-      <w:r>
-        <w:rPr>
-          <w:i/>
-          <w:iCs/>
-        </w:rPr>
-        <w:t xml:space="preserve"> = 500 </w:t>
-      </w:r>
-      <w:r>
-        <w:t xml:space="preserve">and </w:t>
-      </w:r>
-      <w:proofErr w:type="spellStart"/>
-      <w:r>
-        <w:rPr>
-          <w:i/>
-          <w:iCs/>
-        </w:rPr>
-        <w:t>learning_rate</w:t>
-      </w:r>
-      <w:proofErr w:type="spellEnd"/>
-      <w:r>
-        <w:rPr>
-          <w:i/>
-          <w:iCs/>
-        </w:rPr>
-        <w:t xml:space="preserve"> = .1 </w:t>
-      </w:r>
-      <w:r>
-        <w:t>performed best</w:t>
-      </w:r>
-      <w:r>
-        <w:t>, yielding the following confusion matrix:</w:t>
-      </w:r>
-    </w:p>
-    <w:p/>
-    <w:p>
-      <w:pPr>
-        <w:jc w:val="center"/>
-      </w:pPr>
+      <w:bookmarkStart w:id="24" w:name="_Toc90366280"/>
       <w:r>
         <w:rPr>
           <w:noProof/>
         </w:rPr>
-        <w:lastRenderedPageBreak/>
         <w:drawing>
-          <wp:inline distT="0" distB="0" distL="0" distR="0" wp14:anchorId="0E32D457" wp14:editId="60FFB1EE">
+          <wp:anchor distT="0" distB="0" distL="114300" distR="114300" simplePos="0" relativeHeight="251666432" behindDoc="0" locked="0" layoutInCell="1" allowOverlap="1" wp14:anchorId="0E32D457" wp14:editId="2CBF4F27">
+            <wp:simplePos x="0" y="0"/>
+            <wp:positionH relativeFrom="column">
+              <wp:posOffset>2637541</wp:posOffset>
+            </wp:positionH>
+            <wp:positionV relativeFrom="paragraph">
+              <wp:posOffset>171671</wp:posOffset>
+            </wp:positionV>
             <wp:extent cx="3492708" cy="2555192"/>
-            <wp:effectExtent l="38100" t="38100" r="88900" b="86995"/>
+            <wp:effectExtent l="57150" t="57150" r="88900" b="93345"/>
+            <wp:wrapSquare wrapText="bothSides"/>
             <wp:docPr id="19" name="Picture 19" descr="Chart, treemap chart&#10;&#10;Description automatically generated"/>
             <wp:cNvGraphicFramePr>
               <a:graphicFrameLocks xmlns:a="http://schemas.openxmlformats.org/drawingml/2006/main" noChangeAspect="1"/>
@@ -8316,7 +8485,13 @@
                     <pic:cNvPicPr/>
                   </pic:nvPicPr>
                   <pic:blipFill>
-                    <a:blip r:embed="rId46"/>
+                    <a:blip r:embed="rId46">
+                      <a:extLst>
+                        <a:ext uri="{28A0092B-C50C-407E-A947-70E740481C1C}">
+                          <a14:useLocalDpi xmlns:a14="http://schemas.microsoft.com/office/drawing/2010/main" val="0"/>
+                        </a:ext>
+                      </a:extLst>
+                    </a:blip>
                     <a:stretch>
                       <a:fillRect/>
                     </a:stretch>
@@ -8324,7 +8499,7 @@
                   <pic:spPr>
                     <a:xfrm>
                       <a:off x="0" y="0"/>
-                      <a:ext cx="3504565" cy="2563866"/>
+                      <a:ext cx="3492708" cy="2555192"/>
                     </a:xfrm>
                     <a:prstGeom prst="rect">
                       <a:avLst/>
@@ -8345,9 +8520,101 @@
                 </pic:pic>
               </a:graphicData>
             </a:graphic>
-          </wp:inline>
+            <wp14:sizeRelH relativeFrom="page">
+              <wp14:pctWidth>0</wp14:pctWidth>
+            </wp14:sizeRelH>
+            <wp14:sizeRelV relativeFrom="page">
+              <wp14:pctHeight>0</wp14:pctHeight>
+            </wp14:sizeRelV>
+          </wp:anchor>
         </w:drawing>
       </w:r>
+      <w:proofErr w:type="spellStart"/>
+      <w:r>
+        <w:t>Adaboost</w:t>
+      </w:r>
+      <w:bookmarkEnd w:id="24"/>
+      <w:proofErr w:type="spellEnd"/>
+    </w:p>
+    <w:p>
+      <w:r>
+        <w:t xml:space="preserve">The </w:t>
+      </w:r>
+      <w:proofErr w:type="spellStart"/>
+      <w:r>
+        <w:t>Adaboost</w:t>
+      </w:r>
+      <w:proofErr w:type="spellEnd"/>
+      <w:r>
+        <w:t xml:space="preserve"> classifier achieved a final accuracy of </w:t>
+      </w:r>
+      <w:r>
+        <w:t>89.5</w:t>
+      </w:r>
+      <w:r>
+        <w:t xml:space="preserve">%. </w:t>
+      </w:r>
+      <w:r>
+        <w:t>We tested various parameters, including the maximum number of estimators at which boosting is terminated and the learning rate, which shrinks the contribution of each successive classifier</w:t>
+      </w:r>
+      <w:r>
+        <w:t xml:space="preserve"> (since </w:t>
+      </w:r>
+      <w:proofErr w:type="spellStart"/>
+      <w:r>
+        <w:t>Adaboost</w:t>
+      </w:r>
+      <w:proofErr w:type="spellEnd"/>
+      <w:r>
+        <w:t xml:space="preserve"> is an ensemble of weak learners). We found that </w:t>
+      </w:r>
+      <w:proofErr w:type="spellStart"/>
+      <w:r>
+        <w:rPr>
+          <w:i/>
+          <w:iCs/>
+        </w:rPr>
+        <w:t>n_estimators</w:t>
+      </w:r>
+      <w:proofErr w:type="spellEnd"/>
+      <w:r>
+        <w:rPr>
+          <w:i/>
+          <w:iCs/>
+        </w:rPr>
+        <w:t xml:space="preserve"> = 500 </w:t>
+      </w:r>
+      <w:r>
+        <w:t xml:space="preserve">and </w:t>
+      </w:r>
+      <w:proofErr w:type="spellStart"/>
+      <w:r>
+        <w:rPr>
+          <w:i/>
+          <w:iCs/>
+        </w:rPr>
+        <w:t>learning_rate</w:t>
+      </w:r>
+      <w:proofErr w:type="spellEnd"/>
+      <w:r>
+        <w:rPr>
+          <w:i/>
+          <w:iCs/>
+        </w:rPr>
+        <w:t xml:space="preserve"> = .1 </w:t>
+      </w:r>
+      <w:r>
+        <w:t>performed best</w:t>
+      </w:r>
+      <w:r>
+        <w:t>, yielding the following confusion matrix:</w:t>
+      </w:r>
+    </w:p>
+    <w:p/>
+    <w:p>
+      <w:pPr>
+        <w:jc w:val="center"/>
+      </w:pPr>
     </w:p>
     <w:p/>
     <w:p/>
@@ -8369,6 +8636,7 @@
     <w:p/>
     <w:p>
       <w:r>
+        <w:lastRenderedPageBreak/>
         <w:t xml:space="preserve">In order to get a better picture of how some of the classifiers are splitting the data, we attempted to plot the first two principal components as separated by the classifiers below. As outlined in the dimensionality reduction section earlier on in the report, the first few principal components do not represent a large percent of the variance in the data, so these plots cannot fully represent how our classifiers are performing. We do see a trend of blue (or returns) being concentrated in the top right corner for these models, but it is not completely helpful in trying to show the classification of the dogs, as the data is much more reliant on multiple components/features, which is difficult to plot as a two-dimensional image. </w:t>
       </w:r>
     </w:p>
@@ -8386,7 +8654,6 @@
         <w:rPr>
           <w:noProof/>
         </w:rPr>
-        <w:lastRenderedPageBreak/>
         <w:drawing>
           <wp:inline distT="0" distB="0" distL="0" distR="0" wp14:anchorId="4E7C1196" wp14:editId="21C9C662">
             <wp:extent cx="5956935" cy="3484418"/>
@@ -8451,18 +8718,20 @@
       <w:pPr>
         <w:pStyle w:val="Heading2"/>
       </w:pPr>
-      <w:commentRangeStart w:id="25"/>
+      <w:bookmarkStart w:id="25" w:name="_Toc90366281"/>
+      <w:commentRangeStart w:id="26"/>
       <w:r>
         <w:t>Conclusion</w:t>
       </w:r>
-      <w:commentRangeEnd w:id="25"/>
+      <w:commentRangeEnd w:id="26"/>
       <w:r>
         <w:rPr>
           <w:rStyle w:val="CommentReference"/>
           <w:rFonts w:cs="Times New Roman"/>
         </w:rPr>
-        <w:commentReference w:id="25"/>
-      </w:r>
+        <w:commentReference w:id="26"/>
+      </w:r>
+      <w:bookmarkEnd w:id="25"/>
     </w:p>
     <w:p>
       <w:r>
@@ -8479,14 +8748,21 @@
     </w:p>
     <w:p/>
     <w:p>
+      <w:r>
+        <w:t>It’s important to note that we were able to achieve a high accuracy on the test set despite using KNN to impute missing values and ADASYN to resample the data, both of which add a degree of error to our final model.</w:t>
+      </w:r>
+    </w:p>
+    <w:p/>
+    <w:p>
       <w:pPr>
         <w:pStyle w:val="Heading2"/>
       </w:pPr>
-      <w:bookmarkStart w:id="26" w:name="_Toc90319055"/>
-      <w:r>
+      <w:bookmarkStart w:id="27" w:name="_Toc90366282"/>
+      <w:r>
+        <w:lastRenderedPageBreak/>
         <w:t>An Example</w:t>
       </w:r>
-      <w:bookmarkEnd w:id="26"/>
+      <w:bookmarkEnd w:id="27"/>
     </w:p>
     <w:p>
       <w:r>
@@ -8514,7 +8790,6 @@
     <w:p>
       <w:r>
         <w:rPr>
-          <w:rFonts w:ascii="Times New Roman" w:hAnsi="Times New Roman"/>
           <w:noProof/>
           <w:color w:val="auto"/>
         </w:rPr>
@@ -8675,37 +8950,30 @@
         </w:numPr>
       </w:pPr>
       <w:r>
-        <w:t xml:space="preserve">Breed: </w:t>
-      </w:r>
-      <w:r>
-        <w:t>American Staffordshire Terrier Mix</w:t>
+        <w:t>Breed: American Staffordshire Terrier Mix</w:t>
       </w:r>
     </w:p>
     <w:p/>
     <w:p>
       <w:pPr>
         <w:rPr>
-          <w:rFonts w:ascii="Times New Roman" w:hAnsi="Times New Roman"/>
           <w:color w:val="auto"/>
         </w:rPr>
       </w:pPr>
       <w:r>
         <w:rPr>
-          <w:rFonts w:ascii="Times New Roman" w:hAnsi="Times New Roman"/>
           <w:color w:val="auto"/>
         </w:rPr>
         <w:fldChar w:fldCharType="begin"/>
       </w:r>
       <w:r>
         <w:rPr>
-          <w:rFonts w:ascii="Times New Roman" w:hAnsi="Times New Roman"/>
           <w:color w:val="auto"/>
         </w:rPr>
         <w:instrText xml:space="preserve"> INCLUDEPICTURE "https://dl5zpyw5k3jeb.cloudfront.net/photos/pets/27904783/1/?bust=1462878747&amp;width=720" \* MERGEFORMATINET </w:instrText>
       </w:r>
       <w:r>
         <w:rPr>
-          <w:rFonts w:ascii="Times New Roman" w:hAnsi="Times New Roman"/>
           <w:color w:val="auto"/>
         </w:rPr>
         <w:fldChar w:fldCharType="end"/>
@@ -8716,7 +8984,6 @@
         <w:rPr>
           <w:noProof/>
         </w:rPr>
-        <w:lastRenderedPageBreak/>
         <w:drawing>
           <wp:anchor distT="0" distB="0" distL="114300" distR="114300" simplePos="0" relativeHeight="251663360" behindDoc="0" locked="0" layoutInCell="1" allowOverlap="1" wp14:anchorId="296E2B5C" wp14:editId="16735D71">
             <wp:simplePos x="0" y="0"/>
@@ -8874,7 +9141,6 @@
     <w:p>
       <w:pPr>
         <w:rPr>
-          <w:rFonts w:ascii="Times New Roman" w:hAnsi="Times New Roman"/>
           <w:color w:val="auto"/>
         </w:rPr>
       </w:pPr>
@@ -8882,21 +9148,18 @@
     <w:p>
       <w:r>
         <w:rPr>
-          <w:rFonts w:ascii="Times New Roman" w:hAnsi="Times New Roman"/>
           <w:color w:val="auto"/>
         </w:rPr>
         <w:fldChar w:fldCharType="begin"/>
       </w:r>
       <w:r>
         <w:rPr>
-          <w:rFonts w:ascii="Times New Roman" w:hAnsi="Times New Roman"/>
           <w:color w:val="auto"/>
         </w:rPr>
         <w:instrText xml:space="preserve"> INCLUDEPICTURE "https://s3.amazonaws.com/filestore.rescuegroups.org/3152/pictures/animals/8120/8120056/24654743_500x608.jpg" \* MERGEFORMATINET </w:instrText>
       </w:r>
       <w:r>
         <w:rPr>
-          <w:rFonts w:ascii="Times New Roman" w:hAnsi="Times New Roman"/>
           <w:color w:val="auto"/>
         </w:rPr>
         <w:fldChar w:fldCharType="end"/>
@@ -8995,11 +9258,11 @@
       <w:pPr>
         <w:pStyle w:val="Heading1"/>
       </w:pPr>
-      <w:bookmarkStart w:id="27" w:name="_Toc90319056"/>
+      <w:bookmarkStart w:id="28" w:name="_Toc90366283"/>
       <w:r>
         <w:t>Opportunities for Further Analysis</w:t>
       </w:r>
-      <w:bookmarkEnd w:id="27"/>
+      <w:bookmarkEnd w:id="28"/>
     </w:p>
     <w:p>
       <w:pPr>
@@ -9027,13 +9290,7 @@
         <w:rPr>
           <w:shd w:val="clear" w:color="auto" w:fill="FFFFFF"/>
         </w:rPr>
-        <w:t xml:space="preserve"> at the nonprofit</w:t>
-      </w:r>
-      <w:r>
-        <w:rPr>
-          <w:shd w:val="clear" w:color="auto" w:fill="FFFFFF"/>
-        </w:rPr>
-        <w:t>, discussed a variety of different analytical approaches. Some approaches we opted not to pursue in the interest of time; however, we would be remiss if we did not mention some of these opportunities for further analysis.</w:t>
+        <w:t xml:space="preserve"> at the nonprofit, discussed a variety of different analytical approaches. Some approaches we opted not to pursue in the interest of time; however, we would be remiss if we did not mention some of these opportunities for further analysis.</w:t>
       </w:r>
     </w:p>
     <w:p/>
@@ -9065,12 +9322,16 @@
         <w:t>a</w:t>
       </w:r>
       <w:r>
-        <w:t>ttributes of the dog only make up half of the picture when an adoption (and subsequent return) takes place. The other half of the picture lies on the shoulders of the adopter: the individual/family adopting the dog.</w:t>
+        <w:t xml:space="preserve">ttributes of the dog only make up half of the picture when an adoption (and </w:t>
+      </w:r>
+      <w:r>
+        <w:lastRenderedPageBreak/>
+        <w:t>subsequent return) takes place. The other half of the picture lies on the shoulders of the adopter: the individual/family adopting the dog.</w:t>
       </w:r>
     </w:p>
     <w:p/>
     <w:p>
-      <w:commentRangeStart w:id="28"/>
+      <w:commentRangeStart w:id="29"/>
       <w:r>
         <w:t xml:space="preserve">The animal rescue tracks extensive details and features about the adopters (largely collected from a thorough </w:t>
       </w:r>
@@ -9106,12 +9367,12 @@
       <w:r>
         <w:t>.</w:t>
       </w:r>
-      <w:commentRangeEnd w:id="28"/>
+      <w:commentRangeEnd w:id="29"/>
       <w:r>
         <w:rPr>
           <w:rStyle w:val="CommentReference"/>
         </w:rPr>
-        <w:commentReference w:id="28"/>
+        <w:commentReference w:id="29"/>
       </w:r>
     </w:p>
     <w:p/>
@@ -9141,11 +9402,7 @@
         <w:t xml:space="preserve"> highly correlated)</w:t>
       </w:r>
       <w:r>
-        <w:t xml:space="preserve">. The way the features were built leads </w:t>
-      </w:r>
-      <w:r>
-        <w:lastRenderedPageBreak/>
-        <w:t>us to believe that inclusion of some of the features increases how overfit the models are; removing some of them (like the medical issues or behavioral issues) would likely not seriously degrade the performance of the models used.</w:t>
+        <w:t>. The way the features were built leads us to believe that inclusion of some of the features increases how overfit the models are; removing some of them (like the medical issues or behavioral issues) would likely not seriously degrade the performance of the models used.</w:t>
       </w:r>
     </w:p>
     <w:p/>
@@ -9206,7 +9463,7 @@
 </file>
 
 <file path=word/comments.xml><?xml version="1.0" encoding="utf-8"?>
-<w:comments xmlns:wpc="http://schemas.microsoft.com/office/word/2010/wordprocessingCanvas" xmlns:cx="http://schemas.microsoft.com/office/drawing/2014/chartex" xmlns:cx1="http://schemas.microsoft.com/office/drawing/2015/9/8/chartex" xmlns:cx2="http://schemas.microsoft.com/office/drawing/2015/10/21/chartex" xmlns:cx3="http://schemas.microsoft.com/office/drawing/2016/5/9/chartex" xmlns:cx4="http://schemas.microsoft.com/office/drawing/2016/5/10/chartex" xmlns:cx5="http://schemas.microsoft.com/office/drawing/2016/5/11/chartex" xmlns:cx6="http://schemas.microsoft.com/office/drawing/2016/5/12/chartex" xmlns:cx7="http://schemas.microsoft.com/office/drawing/2016/5/13/chartex" xmlns:cx8="http://schemas.microsoft.com/office/drawing/2016/5/14/chartex" xmlns:mc="http://schemas.openxmlformats.org/markup-compatibility/2006" xmlns:aink="http://schemas.microsoft.com/office/drawing/2016/ink" xmlns:am3d="http://schemas.microsoft.com/office/drawing/2017/model3d" xmlns:o="urn:schemas-microsoft-com:office:office" xmlns:r="http://schemas.openxmlformats.org/officeDocument/2006/relationships" xmlns:m="http://schemas.openxmlformats.org/officeDocument/2006/math" xmlns:v="urn:schemas-microsoft-com:vml" xmlns:wp14="http://schemas.microsoft.com/office/word/2010/wordprocessingDrawing" xmlns:wp="http://schemas.openxmlformats.org/drawingml/2006/wordprocessingDrawing" xmlns:w10="urn:schemas-microsoft-com:office:word" xmlns:w="http://schemas.openxmlformats.org/wordprocessingml/2006/main" xmlns:w14="http://schemas.microsoft.com/office/word/2010/wordml" xmlns:w15="http://schemas.microsoft.com/office/word/2012/wordml" xmlns:w16cex="http://schemas.microsoft.com/office/word/2018/wordml/cex" xmlns:w16cid="http://schemas.microsoft.com/office/word/2016/wordml/cid" xmlns:w16="http://schemas.microsoft.com/office/word/2018/wordml" xmlns:w16sdtdh="http://schemas.microsoft.com/office/word/2020/wordml/sdtdatahash" xmlns:w16se="http://schemas.microsoft.com/office/word/2015/wordml/symex" xmlns:wpg="http://schemas.microsoft.com/office/word/2010/wordprocessingGroup" xmlns:wpi="http://schemas.microsoft.com/office/word/2010/wordprocessingInk" xmlns:wne="http://schemas.microsoft.com/office/word/2006/wordml" xmlns:wps="http://schemas.microsoft.com/office/word/2010/wordprocessingShape" mc:Ignorable="w14 w15 w16se w16cid w16 w16cex w16sdtdh wp14">
+<w:comments xmlns:wpc="http://schemas.microsoft.com/office/word/2010/wordprocessingCanvas" xmlns:cx="http://schemas.microsoft.com/office/drawing/2014/chartex" xmlns:cx1="http://schemas.microsoft.com/office/drawing/2015/9/8/chartex" xmlns:cx2="http://schemas.microsoft.com/office/drawing/2015/10/21/chartex" xmlns:cx3="http://schemas.microsoft.com/office/drawing/2016/5/9/chartex" xmlns:cx4="http://schemas.microsoft.com/office/drawing/2016/5/10/chartex" xmlns:cx5="http://schemas.microsoft.com/office/drawing/2016/5/11/chartex" xmlns:cx6="http://schemas.microsoft.com/office/drawing/2016/5/12/chartex" xmlns:cx7="http://schemas.microsoft.com/office/drawing/2016/5/13/chartex" xmlns:cx8="http://schemas.microsoft.com/office/drawing/2016/5/14/chartex" xmlns:mc="http://schemas.openxmlformats.org/markup-compatibility/2006" xmlns:aink="http://schemas.microsoft.com/office/drawing/2016/ink" xmlns:am3d="http://schemas.microsoft.com/office/drawing/2017/model3d" xmlns:o="urn:schemas-microsoft-com:office:office" xmlns:r="http://schemas.openxmlformats.org/officeDocument/2006/relationships" xmlns:m="http://schemas.openxmlformats.org/officeDocument/2006/math" xmlns:v="urn:schemas-microsoft-com:vml" xmlns:wp14="http://schemas.microsoft.com/office/word/2010/wordprocessingDrawing" xmlns:wp="http://schemas.openxmlformats.org/drawingml/2006/wordprocessingDrawing" xmlns:w10="urn:schemas-microsoft-com:office:word" xmlns:w="http://schemas.openxmlformats.org/wordprocessingml/2006/main" xmlns:w14="http://schemas.microsoft.com/office/word/2010/wordml" xmlns:w15="http://schemas.microsoft.com/office/word/2012/wordml" xmlns:w16cex="http://schemas.microsoft.com/office/word/2018/wordml/cex" xmlns:w16cid="http://schemas.microsoft.com/office/word/2016/wordml/cid" xmlns:w16="http://schemas.microsoft.com/office/word/2018/wordml" xmlns:w16se="http://schemas.microsoft.com/office/word/2015/wordml/symex" xmlns:wpg="http://schemas.microsoft.com/office/word/2010/wordprocessingGroup" xmlns:wpi="http://schemas.microsoft.com/office/word/2010/wordprocessingInk" xmlns:wne="http://schemas.microsoft.com/office/word/2006/wordml" xmlns:wps="http://schemas.microsoft.com/office/word/2010/wordprocessingShape" mc:Ignorable="w14 w15 w16se w16cid w16 w16cex wp14">
   <w:comment w:id="5" w:author="Justin Schulberg" w:date="2021-12-03T20:47:00Z" w:initials="JS">
     <w:p>
       <w:pPr>
@@ -9255,7 +9512,7 @@
       </w:r>
     </w:p>
   </w:comment>
-  <w:comment w:id="25" w:author="Justin Schulberg" w:date="2021-12-13T21:03:00Z" w:initials="JS">
+  <w:comment w:id="26" w:author="Justin Schulberg" w:date="2021-12-13T21:03:00Z" w:initials="JS">
     <w:p>
       <w:pPr>
         <w:pStyle w:val="CommentText"/>
@@ -9271,7 +9528,7 @@
       </w:r>
     </w:p>
   </w:comment>
-  <w:comment w:id="28" w:author="Justin Schulberg" w:date="2021-12-13T20:36:00Z" w:initials="JS">
+  <w:comment w:id="29" w:author="Justin Schulberg" w:date="2021-12-13T20:36:00Z" w:initials="JS">
     <w:p>
       <w:pPr>
         <w:pStyle w:val="CommentText"/>
@@ -9291,7 +9548,7 @@
 </file>
 
 <file path=word/commentsExtended.xml><?xml version="1.0" encoding="utf-8"?>
-<w15:commentsEx xmlns:wpc="http://schemas.microsoft.com/office/word/2010/wordprocessingCanvas" xmlns:cx="http://schemas.microsoft.com/office/drawing/2014/chartex" xmlns:cx1="http://schemas.microsoft.com/office/drawing/2015/9/8/chartex" xmlns:cx2="http://schemas.microsoft.com/office/drawing/2015/10/21/chartex" xmlns:cx3="http://schemas.microsoft.com/office/drawing/2016/5/9/chartex" xmlns:cx4="http://schemas.microsoft.com/office/drawing/2016/5/10/chartex" xmlns:cx5="http://schemas.microsoft.com/office/drawing/2016/5/11/chartex" xmlns:cx6="http://schemas.microsoft.com/office/drawing/2016/5/12/chartex" xmlns:cx7="http://schemas.microsoft.com/office/drawing/2016/5/13/chartex" xmlns:cx8="http://schemas.microsoft.com/office/drawing/2016/5/14/chartex" xmlns:mc="http://schemas.openxmlformats.org/markup-compatibility/2006" xmlns:aink="http://schemas.microsoft.com/office/drawing/2016/ink" xmlns:am3d="http://schemas.microsoft.com/office/drawing/2017/model3d" xmlns:o="urn:schemas-microsoft-com:office:office" xmlns:r="http://schemas.openxmlformats.org/officeDocument/2006/relationships" xmlns:m="http://schemas.openxmlformats.org/officeDocument/2006/math" xmlns:v="urn:schemas-microsoft-com:vml" xmlns:wp14="http://schemas.microsoft.com/office/word/2010/wordprocessingDrawing" xmlns:wp="http://schemas.openxmlformats.org/drawingml/2006/wordprocessingDrawing" xmlns:w10="urn:schemas-microsoft-com:office:word" xmlns:w="http://schemas.openxmlformats.org/wordprocessingml/2006/main" xmlns:w14="http://schemas.microsoft.com/office/word/2010/wordml" xmlns:w15="http://schemas.microsoft.com/office/word/2012/wordml" xmlns:w16cex="http://schemas.microsoft.com/office/word/2018/wordml/cex" xmlns:w16cid="http://schemas.microsoft.com/office/word/2016/wordml/cid" xmlns:w16="http://schemas.microsoft.com/office/word/2018/wordml" xmlns:w16sdtdh="http://schemas.microsoft.com/office/word/2020/wordml/sdtdatahash" xmlns:w16se="http://schemas.microsoft.com/office/word/2015/wordml/symex" xmlns:wpg="http://schemas.microsoft.com/office/word/2010/wordprocessingGroup" xmlns:wpi="http://schemas.microsoft.com/office/word/2010/wordprocessingInk" xmlns:wne="http://schemas.microsoft.com/office/word/2006/wordml" xmlns:wps="http://schemas.microsoft.com/office/word/2010/wordprocessingShape" mc:Ignorable="w14 w15 w16se w16cid w16 w16cex w16sdtdh wp14">
+<w15:commentsEx xmlns:wpc="http://schemas.microsoft.com/office/word/2010/wordprocessingCanvas" xmlns:cx="http://schemas.microsoft.com/office/drawing/2014/chartex" xmlns:cx1="http://schemas.microsoft.com/office/drawing/2015/9/8/chartex" xmlns:cx2="http://schemas.microsoft.com/office/drawing/2015/10/21/chartex" xmlns:cx3="http://schemas.microsoft.com/office/drawing/2016/5/9/chartex" xmlns:cx4="http://schemas.microsoft.com/office/drawing/2016/5/10/chartex" xmlns:cx5="http://schemas.microsoft.com/office/drawing/2016/5/11/chartex" xmlns:cx6="http://schemas.microsoft.com/office/drawing/2016/5/12/chartex" xmlns:cx7="http://schemas.microsoft.com/office/drawing/2016/5/13/chartex" xmlns:cx8="http://schemas.microsoft.com/office/drawing/2016/5/14/chartex" xmlns:mc="http://schemas.openxmlformats.org/markup-compatibility/2006" xmlns:aink="http://schemas.microsoft.com/office/drawing/2016/ink" xmlns:am3d="http://schemas.microsoft.com/office/drawing/2017/model3d" xmlns:o="urn:schemas-microsoft-com:office:office" xmlns:r="http://schemas.openxmlformats.org/officeDocument/2006/relationships" xmlns:m="http://schemas.openxmlformats.org/officeDocument/2006/math" xmlns:v="urn:schemas-microsoft-com:vml" xmlns:wp14="http://schemas.microsoft.com/office/word/2010/wordprocessingDrawing" xmlns:wp="http://schemas.openxmlformats.org/drawingml/2006/wordprocessingDrawing" xmlns:w10="urn:schemas-microsoft-com:office:word" xmlns:w="http://schemas.openxmlformats.org/wordprocessingml/2006/main" xmlns:w14="http://schemas.microsoft.com/office/word/2010/wordml" xmlns:w15="http://schemas.microsoft.com/office/word/2012/wordml" xmlns:w16cex="http://schemas.microsoft.com/office/word/2018/wordml/cex" xmlns:w16cid="http://schemas.microsoft.com/office/word/2016/wordml/cid" xmlns:w16="http://schemas.microsoft.com/office/word/2018/wordml" xmlns:w16se="http://schemas.microsoft.com/office/word/2015/wordml/symex" xmlns:wpg="http://schemas.microsoft.com/office/word/2010/wordprocessingGroup" xmlns:wpi="http://schemas.microsoft.com/office/word/2010/wordprocessingInk" xmlns:wne="http://schemas.microsoft.com/office/word/2006/wordml" xmlns:wps="http://schemas.microsoft.com/office/word/2010/wordprocessingShape" mc:Ignorable="w14 w15 w16se w16cid w16 w16cex wp14">
   <w15:commentEx w15:paraId="631E8136" w15:done="0"/>
   <w15:commentEx w15:paraId="29A00AA5" w15:done="0"/>
   <w15:commentEx w15:paraId="6384F462" w15:paraIdParent="29A00AA5" w15:done="0"/>
@@ -9301,7 +9558,7 @@
 </file>
 
 <file path=word/commentsExtensible.xml><?xml version="1.0" encoding="utf-8"?>
-<w16cex:commentsExtensible xmlns:wpc="http://schemas.microsoft.com/office/word/2010/wordprocessingCanvas" xmlns:cx="http://schemas.microsoft.com/office/drawing/2014/chartex" xmlns:cx1="http://schemas.microsoft.com/office/drawing/2015/9/8/chartex" xmlns:cx2="http://schemas.microsoft.com/office/drawing/2015/10/21/chartex" xmlns:cx3="http://schemas.microsoft.com/office/drawing/2016/5/9/chartex" xmlns:cx4="http://schemas.microsoft.com/office/drawing/2016/5/10/chartex" xmlns:cx5="http://schemas.microsoft.com/office/drawing/2016/5/11/chartex" xmlns:cx6="http://schemas.microsoft.com/office/drawing/2016/5/12/chartex" xmlns:cx7="http://schemas.microsoft.com/office/drawing/2016/5/13/chartex" xmlns:cx8="http://schemas.microsoft.com/office/drawing/2016/5/14/chartex" xmlns:mc="http://schemas.openxmlformats.org/markup-compatibility/2006" xmlns:aink="http://schemas.microsoft.com/office/drawing/2016/ink" xmlns:am3d="http://schemas.microsoft.com/office/drawing/2017/model3d" xmlns:o="urn:schemas-microsoft-com:office:office" xmlns:r="http://schemas.openxmlformats.org/officeDocument/2006/relationships" xmlns:m="http://schemas.openxmlformats.org/officeDocument/2006/math" xmlns:v="urn:schemas-microsoft-com:vml" xmlns:wp14="http://schemas.microsoft.com/office/word/2010/wordprocessingDrawing" xmlns:wp="http://schemas.openxmlformats.org/drawingml/2006/wordprocessingDrawing" xmlns:w10="urn:schemas-microsoft-com:office:word" xmlns:w="http://schemas.openxmlformats.org/wordprocessingml/2006/main" xmlns:w14="http://schemas.microsoft.com/office/word/2010/wordml" xmlns:w15="http://schemas.microsoft.com/office/word/2012/wordml" xmlns:w16cex="http://schemas.microsoft.com/office/word/2018/wordml/cex" xmlns:w16cid="http://schemas.microsoft.com/office/word/2016/wordml/cid" xmlns:w16="http://schemas.microsoft.com/office/word/2018/wordml" xmlns:w16sdtdh="http://schemas.microsoft.com/office/word/2020/wordml/sdtdatahash" xmlns:w16se="http://schemas.microsoft.com/office/word/2015/wordml/symex" xmlns:wpg="http://schemas.microsoft.com/office/word/2010/wordprocessingGroup" xmlns:wpi="http://schemas.microsoft.com/office/word/2010/wordprocessingInk" xmlns:wne="http://schemas.microsoft.com/office/word/2006/wordml" xmlns:wps="http://schemas.microsoft.com/office/word/2010/wordprocessingShape" mc:Ignorable="w14 w15 w16se w16cid w16 w16cex w16sdtdh wp14">
+<w16cex:commentsExtensible xmlns:wpc="http://schemas.microsoft.com/office/word/2010/wordprocessingCanvas" xmlns:cx="http://schemas.microsoft.com/office/drawing/2014/chartex" xmlns:cx1="http://schemas.microsoft.com/office/drawing/2015/9/8/chartex" xmlns:cx2="http://schemas.microsoft.com/office/drawing/2015/10/21/chartex" xmlns:cx3="http://schemas.microsoft.com/office/drawing/2016/5/9/chartex" xmlns:cx4="http://schemas.microsoft.com/office/drawing/2016/5/10/chartex" xmlns:cx5="http://schemas.microsoft.com/office/drawing/2016/5/11/chartex" xmlns:cx6="http://schemas.microsoft.com/office/drawing/2016/5/12/chartex" xmlns:cx7="http://schemas.microsoft.com/office/drawing/2016/5/13/chartex" xmlns:cx8="http://schemas.microsoft.com/office/drawing/2016/5/14/chartex" xmlns:mc="http://schemas.openxmlformats.org/markup-compatibility/2006" xmlns:aink="http://schemas.microsoft.com/office/drawing/2016/ink" xmlns:am3d="http://schemas.microsoft.com/office/drawing/2017/model3d" xmlns:o="urn:schemas-microsoft-com:office:office" xmlns:r="http://schemas.openxmlformats.org/officeDocument/2006/relationships" xmlns:m="http://schemas.openxmlformats.org/officeDocument/2006/math" xmlns:v="urn:schemas-microsoft-com:vml" xmlns:wp14="http://schemas.microsoft.com/office/word/2010/wordprocessingDrawing" xmlns:wp="http://schemas.openxmlformats.org/drawingml/2006/wordprocessingDrawing" xmlns:w10="urn:schemas-microsoft-com:office:word" xmlns:w="http://schemas.openxmlformats.org/wordprocessingml/2006/main" xmlns:w14="http://schemas.microsoft.com/office/word/2010/wordml" xmlns:w15="http://schemas.microsoft.com/office/word/2012/wordml" xmlns:w16cex="http://schemas.microsoft.com/office/word/2018/wordml/cex" xmlns:w16cid="http://schemas.microsoft.com/office/word/2016/wordml/cid" xmlns:w16="http://schemas.microsoft.com/office/word/2018/wordml" xmlns:w16se="http://schemas.microsoft.com/office/word/2015/wordml/symex" xmlns:wpg="http://schemas.microsoft.com/office/word/2010/wordprocessingGroup" xmlns:wpi="http://schemas.microsoft.com/office/word/2010/wordprocessingInk" xmlns:wne="http://schemas.microsoft.com/office/word/2006/wordml" xmlns:wps="http://schemas.microsoft.com/office/word/2010/wordprocessingShape" mc:Ignorable="w14 w15 w16se w16cid w16 w16cex wp14">
   <w16cex:commentExtensible w16cex:durableId="255500DE" w16cex:dateUtc="2021-12-04T01:47:00Z"/>
   <w16cex:commentExtensible w16cex:durableId="255500C3" w16cex:dateUtc="2021-12-04T01:46:00Z"/>
   <w16cex:commentExtensible w16cex:durableId="255D846F" w16cex:dateUtc="2021-12-10T12:46:00Z"/>
@@ -9311,7 +9568,7 @@
 </file>
 
 <file path=word/commentsIds.xml><?xml version="1.0" encoding="utf-8"?>
-<w16cid:commentsIds xmlns:wpc="http://schemas.microsoft.com/office/word/2010/wordprocessingCanvas" xmlns:cx="http://schemas.microsoft.com/office/drawing/2014/chartex" xmlns:cx1="http://schemas.microsoft.com/office/drawing/2015/9/8/chartex" xmlns:cx2="http://schemas.microsoft.com/office/drawing/2015/10/21/chartex" xmlns:cx3="http://schemas.microsoft.com/office/drawing/2016/5/9/chartex" xmlns:cx4="http://schemas.microsoft.com/office/drawing/2016/5/10/chartex" xmlns:cx5="http://schemas.microsoft.com/office/drawing/2016/5/11/chartex" xmlns:cx6="http://schemas.microsoft.com/office/drawing/2016/5/12/chartex" xmlns:cx7="http://schemas.microsoft.com/office/drawing/2016/5/13/chartex" xmlns:cx8="http://schemas.microsoft.com/office/drawing/2016/5/14/chartex" xmlns:mc="http://schemas.openxmlformats.org/markup-compatibility/2006" xmlns:aink="http://schemas.microsoft.com/office/drawing/2016/ink" xmlns:am3d="http://schemas.microsoft.com/office/drawing/2017/model3d" xmlns:o="urn:schemas-microsoft-com:office:office" xmlns:r="http://schemas.openxmlformats.org/officeDocument/2006/relationships" xmlns:m="http://schemas.openxmlformats.org/officeDocument/2006/math" xmlns:v="urn:schemas-microsoft-com:vml" xmlns:wp14="http://schemas.microsoft.com/office/word/2010/wordprocessingDrawing" xmlns:wp="http://schemas.openxmlformats.org/drawingml/2006/wordprocessingDrawing" xmlns:w10="urn:schemas-microsoft-com:office:word" xmlns:w="http://schemas.openxmlformats.org/wordprocessingml/2006/main" xmlns:w14="http://schemas.microsoft.com/office/word/2010/wordml" xmlns:w15="http://schemas.microsoft.com/office/word/2012/wordml" xmlns:w16cex="http://schemas.microsoft.com/office/word/2018/wordml/cex" xmlns:w16cid="http://schemas.microsoft.com/office/word/2016/wordml/cid" xmlns:w16="http://schemas.microsoft.com/office/word/2018/wordml" xmlns:w16sdtdh="http://schemas.microsoft.com/office/word/2020/wordml/sdtdatahash" xmlns:w16se="http://schemas.microsoft.com/office/word/2015/wordml/symex" xmlns:wpg="http://schemas.microsoft.com/office/word/2010/wordprocessingGroup" xmlns:wpi="http://schemas.microsoft.com/office/word/2010/wordprocessingInk" xmlns:wne="http://schemas.microsoft.com/office/word/2006/wordml" xmlns:wps="http://schemas.microsoft.com/office/word/2010/wordprocessingShape" mc:Ignorable="w14 w15 w16se w16cid w16 w16cex w16sdtdh wp14">
+<w16cid:commentsIds xmlns:wpc="http://schemas.microsoft.com/office/word/2010/wordprocessingCanvas" xmlns:cx="http://schemas.microsoft.com/office/drawing/2014/chartex" xmlns:cx1="http://schemas.microsoft.com/office/drawing/2015/9/8/chartex" xmlns:cx2="http://schemas.microsoft.com/office/drawing/2015/10/21/chartex" xmlns:cx3="http://schemas.microsoft.com/office/drawing/2016/5/9/chartex" xmlns:cx4="http://schemas.microsoft.com/office/drawing/2016/5/10/chartex" xmlns:cx5="http://schemas.microsoft.com/office/drawing/2016/5/11/chartex" xmlns:cx6="http://schemas.microsoft.com/office/drawing/2016/5/12/chartex" xmlns:cx7="http://schemas.microsoft.com/office/drawing/2016/5/13/chartex" xmlns:cx8="http://schemas.microsoft.com/office/drawing/2016/5/14/chartex" xmlns:mc="http://schemas.openxmlformats.org/markup-compatibility/2006" xmlns:aink="http://schemas.microsoft.com/office/drawing/2016/ink" xmlns:am3d="http://schemas.microsoft.com/office/drawing/2017/model3d" xmlns:o="urn:schemas-microsoft-com:office:office" xmlns:r="http://schemas.openxmlformats.org/officeDocument/2006/relationships" xmlns:m="http://schemas.openxmlformats.org/officeDocument/2006/math" xmlns:v="urn:schemas-microsoft-com:vml" xmlns:wp14="http://schemas.microsoft.com/office/word/2010/wordprocessingDrawing" xmlns:wp="http://schemas.openxmlformats.org/drawingml/2006/wordprocessingDrawing" xmlns:w10="urn:schemas-microsoft-com:office:word" xmlns:w="http://schemas.openxmlformats.org/wordprocessingml/2006/main" xmlns:w14="http://schemas.microsoft.com/office/word/2010/wordml" xmlns:w15="http://schemas.microsoft.com/office/word/2012/wordml" xmlns:w16cex="http://schemas.microsoft.com/office/word/2018/wordml/cex" xmlns:w16cid="http://schemas.microsoft.com/office/word/2016/wordml/cid" xmlns:w16="http://schemas.microsoft.com/office/word/2018/wordml" xmlns:w16se="http://schemas.microsoft.com/office/word/2015/wordml/symex" xmlns:wpg="http://schemas.microsoft.com/office/word/2010/wordprocessingGroup" xmlns:wpi="http://schemas.microsoft.com/office/word/2010/wordprocessingInk" xmlns:wne="http://schemas.microsoft.com/office/word/2006/wordml" xmlns:wps="http://schemas.microsoft.com/office/word/2010/wordprocessingShape" mc:Ignorable="w14 w15 w16se w16cid w16 w16cex wp14">
   <w16cid:commentId w16cid:paraId="631E8136" w16cid:durableId="255500DE"/>
   <w16cid:commentId w16cid:paraId="29A00AA5" w16cid:durableId="255500C3"/>
   <w16cid:commentId w16cid:paraId="6384F462" w16cid:durableId="255D846F"/>
@@ -9321,7 +9578,7 @@
 </file>
 
 <file path=word/endnotes.xml><?xml version="1.0" encoding="utf-8"?>
-<w:endnotes xmlns:wpc="http://schemas.microsoft.com/office/word/2010/wordprocessingCanvas" xmlns:cx="http://schemas.microsoft.com/office/drawing/2014/chartex" xmlns:cx1="http://schemas.microsoft.com/office/drawing/2015/9/8/chartex" xmlns:cx2="http://schemas.microsoft.com/office/drawing/2015/10/21/chartex" xmlns:cx3="http://schemas.microsoft.com/office/drawing/2016/5/9/chartex" xmlns:cx4="http://schemas.microsoft.com/office/drawing/2016/5/10/chartex" xmlns:cx5="http://schemas.microsoft.com/office/drawing/2016/5/11/chartex" xmlns:cx6="http://schemas.microsoft.com/office/drawing/2016/5/12/chartex" xmlns:cx7="http://schemas.microsoft.com/office/drawing/2016/5/13/chartex" xmlns:cx8="http://schemas.microsoft.com/office/drawing/2016/5/14/chartex" xmlns:mc="http://schemas.openxmlformats.org/markup-compatibility/2006" xmlns:aink="http://schemas.microsoft.com/office/drawing/2016/ink" xmlns:am3d="http://schemas.microsoft.com/office/drawing/2017/model3d" xmlns:o="urn:schemas-microsoft-com:office:office" xmlns:r="http://schemas.openxmlformats.org/officeDocument/2006/relationships" xmlns:m="http://schemas.openxmlformats.org/officeDocument/2006/math" xmlns:v="urn:schemas-microsoft-com:vml" xmlns:wp14="http://schemas.microsoft.com/office/word/2010/wordprocessingDrawing" xmlns:wp="http://schemas.openxmlformats.org/drawingml/2006/wordprocessingDrawing" xmlns:w10="urn:schemas-microsoft-com:office:word" xmlns:w="http://schemas.openxmlformats.org/wordprocessingml/2006/main" xmlns:w14="http://schemas.microsoft.com/office/word/2010/wordml" xmlns:w15="http://schemas.microsoft.com/office/word/2012/wordml" xmlns:w16cex="http://schemas.microsoft.com/office/word/2018/wordml/cex" xmlns:w16cid="http://schemas.microsoft.com/office/word/2016/wordml/cid" xmlns:w16="http://schemas.microsoft.com/office/word/2018/wordml" xmlns:w16sdtdh="http://schemas.microsoft.com/office/word/2020/wordml/sdtdatahash" xmlns:w16se="http://schemas.microsoft.com/office/word/2015/wordml/symex" xmlns:wpg="http://schemas.microsoft.com/office/word/2010/wordprocessingGroup" xmlns:wpi="http://schemas.microsoft.com/office/word/2010/wordprocessingInk" xmlns:wne="http://schemas.microsoft.com/office/word/2006/wordml" xmlns:wps="http://schemas.microsoft.com/office/word/2010/wordprocessingShape" mc:Ignorable="w14 w15 w16se w16cid w16 w16cex w16sdtdh wp14">
+<w:endnotes xmlns:wpc="http://schemas.microsoft.com/office/word/2010/wordprocessingCanvas" xmlns:cx="http://schemas.microsoft.com/office/drawing/2014/chartex" xmlns:cx1="http://schemas.microsoft.com/office/drawing/2015/9/8/chartex" xmlns:cx2="http://schemas.microsoft.com/office/drawing/2015/10/21/chartex" xmlns:cx3="http://schemas.microsoft.com/office/drawing/2016/5/9/chartex" xmlns:cx4="http://schemas.microsoft.com/office/drawing/2016/5/10/chartex" xmlns:cx5="http://schemas.microsoft.com/office/drawing/2016/5/11/chartex" xmlns:cx6="http://schemas.microsoft.com/office/drawing/2016/5/12/chartex" xmlns:cx7="http://schemas.microsoft.com/office/drawing/2016/5/13/chartex" xmlns:cx8="http://schemas.microsoft.com/office/drawing/2016/5/14/chartex" xmlns:mc="http://schemas.openxmlformats.org/markup-compatibility/2006" xmlns:aink="http://schemas.microsoft.com/office/drawing/2016/ink" xmlns:am3d="http://schemas.microsoft.com/office/drawing/2017/model3d" xmlns:o="urn:schemas-microsoft-com:office:office" xmlns:r="http://schemas.openxmlformats.org/officeDocument/2006/relationships" xmlns:m="http://schemas.openxmlformats.org/officeDocument/2006/math" xmlns:v="urn:schemas-microsoft-com:vml" xmlns:wp14="http://schemas.microsoft.com/office/word/2010/wordprocessingDrawing" xmlns:wp="http://schemas.openxmlformats.org/drawingml/2006/wordprocessingDrawing" xmlns:w10="urn:schemas-microsoft-com:office:word" xmlns:w="http://schemas.openxmlformats.org/wordprocessingml/2006/main" xmlns:w14="http://schemas.microsoft.com/office/word/2010/wordml" xmlns:w15="http://schemas.microsoft.com/office/word/2012/wordml" xmlns:w16cex="http://schemas.microsoft.com/office/word/2018/wordml/cex" xmlns:w16cid="http://schemas.microsoft.com/office/word/2016/wordml/cid" xmlns:w16="http://schemas.microsoft.com/office/word/2018/wordml" xmlns:w16se="http://schemas.microsoft.com/office/word/2015/wordml/symex" xmlns:wpg="http://schemas.microsoft.com/office/word/2010/wordprocessingGroup" xmlns:wpi="http://schemas.microsoft.com/office/word/2010/wordprocessingInk" xmlns:wne="http://schemas.microsoft.com/office/word/2006/wordml" xmlns:wps="http://schemas.microsoft.com/office/word/2010/wordprocessingShape" mc:Ignorable="w14 w15 w16se w16cid w16 w16cex wp14">
   <w:endnote w:type="separator" w:id="-1">
     <w:p>
       <w:r>
@@ -9340,7 +9597,7 @@
 </file>
 
 <file path=word/footnotes.xml><?xml version="1.0" encoding="utf-8"?>
-<w:footnotes xmlns:wpc="http://schemas.microsoft.com/office/word/2010/wordprocessingCanvas" xmlns:cx="http://schemas.microsoft.com/office/drawing/2014/chartex" xmlns:cx1="http://schemas.microsoft.com/office/drawing/2015/9/8/chartex" xmlns:cx2="http://schemas.microsoft.com/office/drawing/2015/10/21/chartex" xmlns:cx3="http://schemas.microsoft.com/office/drawing/2016/5/9/chartex" xmlns:cx4="http://schemas.microsoft.com/office/drawing/2016/5/10/chartex" xmlns:cx5="http://schemas.microsoft.com/office/drawing/2016/5/11/chartex" xmlns:cx6="http://schemas.microsoft.com/office/drawing/2016/5/12/chartex" xmlns:cx7="http://schemas.microsoft.com/office/drawing/2016/5/13/chartex" xmlns:cx8="http://schemas.microsoft.com/office/drawing/2016/5/14/chartex" xmlns:mc="http://schemas.openxmlformats.org/markup-compatibility/2006" xmlns:aink="http://schemas.microsoft.com/office/drawing/2016/ink" xmlns:am3d="http://schemas.microsoft.com/office/drawing/2017/model3d" xmlns:o="urn:schemas-microsoft-com:office:office" xmlns:r="http://schemas.openxmlformats.org/officeDocument/2006/relationships" xmlns:m="http://schemas.openxmlformats.org/officeDocument/2006/math" xmlns:v="urn:schemas-microsoft-com:vml" xmlns:wp14="http://schemas.microsoft.com/office/word/2010/wordprocessingDrawing" xmlns:wp="http://schemas.openxmlformats.org/drawingml/2006/wordprocessingDrawing" xmlns:w10="urn:schemas-microsoft-com:office:word" xmlns:w="http://schemas.openxmlformats.org/wordprocessingml/2006/main" xmlns:w14="http://schemas.microsoft.com/office/word/2010/wordml" xmlns:w15="http://schemas.microsoft.com/office/word/2012/wordml" xmlns:w16cex="http://schemas.microsoft.com/office/word/2018/wordml/cex" xmlns:w16cid="http://schemas.microsoft.com/office/word/2016/wordml/cid" xmlns:w16="http://schemas.microsoft.com/office/word/2018/wordml" xmlns:w16sdtdh="http://schemas.microsoft.com/office/word/2020/wordml/sdtdatahash" xmlns:w16se="http://schemas.microsoft.com/office/word/2015/wordml/symex" xmlns:wpg="http://schemas.microsoft.com/office/word/2010/wordprocessingGroup" xmlns:wpi="http://schemas.microsoft.com/office/word/2010/wordprocessingInk" xmlns:wne="http://schemas.microsoft.com/office/word/2006/wordml" xmlns:wps="http://schemas.microsoft.com/office/word/2010/wordprocessingShape" mc:Ignorable="w14 w15 w16se w16cid w16 w16cex w16sdtdh wp14">
+<w:footnotes xmlns:wpc="http://schemas.microsoft.com/office/word/2010/wordprocessingCanvas" xmlns:cx="http://schemas.microsoft.com/office/drawing/2014/chartex" xmlns:cx1="http://schemas.microsoft.com/office/drawing/2015/9/8/chartex" xmlns:cx2="http://schemas.microsoft.com/office/drawing/2015/10/21/chartex" xmlns:cx3="http://schemas.microsoft.com/office/drawing/2016/5/9/chartex" xmlns:cx4="http://schemas.microsoft.com/office/drawing/2016/5/10/chartex" xmlns:cx5="http://schemas.microsoft.com/office/drawing/2016/5/11/chartex" xmlns:cx6="http://schemas.microsoft.com/office/drawing/2016/5/12/chartex" xmlns:cx7="http://schemas.microsoft.com/office/drawing/2016/5/13/chartex" xmlns:cx8="http://schemas.microsoft.com/office/drawing/2016/5/14/chartex" xmlns:mc="http://schemas.openxmlformats.org/markup-compatibility/2006" xmlns:aink="http://schemas.microsoft.com/office/drawing/2016/ink" xmlns:am3d="http://schemas.microsoft.com/office/drawing/2017/model3d" xmlns:o="urn:schemas-microsoft-com:office:office" xmlns:r="http://schemas.openxmlformats.org/officeDocument/2006/relationships" xmlns:m="http://schemas.openxmlformats.org/officeDocument/2006/math" xmlns:v="urn:schemas-microsoft-com:vml" xmlns:wp14="http://schemas.microsoft.com/office/word/2010/wordprocessingDrawing" xmlns:wp="http://schemas.openxmlformats.org/drawingml/2006/wordprocessingDrawing" xmlns:w10="urn:schemas-microsoft-com:office:word" xmlns:w="http://schemas.openxmlformats.org/wordprocessingml/2006/main" xmlns:w14="http://schemas.microsoft.com/office/word/2010/wordml" xmlns:w15="http://schemas.microsoft.com/office/word/2012/wordml" xmlns:w16cex="http://schemas.microsoft.com/office/word/2018/wordml/cex" xmlns:w16cid="http://schemas.microsoft.com/office/word/2016/wordml/cid" xmlns:w16="http://schemas.microsoft.com/office/word/2018/wordml" xmlns:w16se="http://schemas.microsoft.com/office/word/2015/wordml/symex" xmlns:wpg="http://schemas.microsoft.com/office/word/2010/wordprocessingGroup" xmlns:wpi="http://schemas.microsoft.com/office/word/2010/wordprocessingInk" xmlns:wne="http://schemas.microsoft.com/office/word/2006/wordml" xmlns:wps="http://schemas.microsoft.com/office/word/2010/wordprocessingShape" mc:Ignorable="w14 w15 w16se w16cid w16 w16cex wp14">
   <w:footnote w:type="separator" w:id="-1">
     <w:p>
       <w:r>
@@ -9392,7 +9649,7 @@
 </file>
 
 <file path=word/numbering.xml><?xml version="1.0" encoding="utf-8"?>
-<w:numbering xmlns:wpc="http://schemas.microsoft.com/office/word/2010/wordprocessingCanvas" xmlns:cx="http://schemas.microsoft.com/office/drawing/2014/chartex" xmlns:cx1="http://schemas.microsoft.com/office/drawing/2015/9/8/chartex" xmlns:cx2="http://schemas.microsoft.com/office/drawing/2015/10/21/chartex" xmlns:cx3="http://schemas.microsoft.com/office/drawing/2016/5/9/chartex" xmlns:cx4="http://schemas.microsoft.com/office/drawing/2016/5/10/chartex" xmlns:cx5="http://schemas.microsoft.com/office/drawing/2016/5/11/chartex" xmlns:cx6="http://schemas.microsoft.com/office/drawing/2016/5/12/chartex" xmlns:cx7="http://schemas.microsoft.com/office/drawing/2016/5/13/chartex" xmlns:cx8="http://schemas.microsoft.com/office/drawing/2016/5/14/chartex" xmlns:mc="http://schemas.openxmlformats.org/markup-compatibility/2006" xmlns:aink="http://schemas.microsoft.com/office/drawing/2016/ink" xmlns:am3d="http://schemas.microsoft.com/office/drawing/2017/model3d" xmlns:o="urn:schemas-microsoft-com:office:office" xmlns:r="http://schemas.openxmlformats.org/officeDocument/2006/relationships" xmlns:m="http://schemas.openxmlformats.org/officeDocument/2006/math" xmlns:v="urn:schemas-microsoft-com:vml" xmlns:wp14="http://schemas.microsoft.com/office/word/2010/wordprocessingDrawing" xmlns:wp="http://schemas.openxmlformats.org/drawingml/2006/wordprocessingDrawing" xmlns:w10="urn:schemas-microsoft-com:office:word" xmlns:w="http://schemas.openxmlformats.org/wordprocessingml/2006/main" xmlns:w14="http://schemas.microsoft.com/office/word/2010/wordml" xmlns:w15="http://schemas.microsoft.com/office/word/2012/wordml" xmlns:w16cex="http://schemas.microsoft.com/office/word/2018/wordml/cex" xmlns:w16cid="http://schemas.microsoft.com/office/word/2016/wordml/cid" xmlns:w16="http://schemas.microsoft.com/office/word/2018/wordml" xmlns:w16sdtdh="http://schemas.microsoft.com/office/word/2020/wordml/sdtdatahash" xmlns:w16se="http://schemas.microsoft.com/office/word/2015/wordml/symex" xmlns:wpg="http://schemas.microsoft.com/office/word/2010/wordprocessingGroup" xmlns:wpi="http://schemas.microsoft.com/office/word/2010/wordprocessingInk" xmlns:wne="http://schemas.microsoft.com/office/word/2006/wordml" xmlns:wps="http://schemas.microsoft.com/office/word/2010/wordprocessingShape" mc:Ignorable="w14 w15 w16se w16cid w16 w16cex w16sdtdh wp14">
+<w:numbering xmlns:wpc="http://schemas.microsoft.com/office/word/2010/wordprocessingCanvas" xmlns:cx="http://schemas.microsoft.com/office/drawing/2014/chartex" xmlns:cx1="http://schemas.microsoft.com/office/drawing/2015/9/8/chartex" xmlns:cx2="http://schemas.microsoft.com/office/drawing/2015/10/21/chartex" xmlns:cx3="http://schemas.microsoft.com/office/drawing/2016/5/9/chartex" xmlns:cx4="http://schemas.microsoft.com/office/drawing/2016/5/10/chartex" xmlns:cx5="http://schemas.microsoft.com/office/drawing/2016/5/11/chartex" xmlns:cx6="http://schemas.microsoft.com/office/drawing/2016/5/12/chartex" xmlns:cx7="http://schemas.microsoft.com/office/drawing/2016/5/13/chartex" xmlns:cx8="http://schemas.microsoft.com/office/drawing/2016/5/14/chartex" xmlns:mc="http://schemas.openxmlformats.org/markup-compatibility/2006" xmlns:aink="http://schemas.microsoft.com/office/drawing/2016/ink" xmlns:am3d="http://schemas.microsoft.com/office/drawing/2017/model3d" xmlns:o="urn:schemas-microsoft-com:office:office" xmlns:r="http://schemas.openxmlformats.org/officeDocument/2006/relationships" xmlns:m="http://schemas.openxmlformats.org/officeDocument/2006/math" xmlns:v="urn:schemas-microsoft-com:vml" xmlns:wp14="http://schemas.microsoft.com/office/word/2010/wordprocessingDrawing" xmlns:wp="http://schemas.openxmlformats.org/drawingml/2006/wordprocessingDrawing" xmlns:w10="urn:schemas-microsoft-com:office:word" xmlns:w="http://schemas.openxmlformats.org/wordprocessingml/2006/main" xmlns:w14="http://schemas.microsoft.com/office/word/2010/wordml" xmlns:w15="http://schemas.microsoft.com/office/word/2012/wordml" xmlns:w16cex="http://schemas.microsoft.com/office/word/2018/wordml/cex" xmlns:w16cid="http://schemas.microsoft.com/office/word/2016/wordml/cid" xmlns:w16="http://schemas.microsoft.com/office/word/2018/wordml" xmlns:w16se="http://schemas.microsoft.com/office/word/2015/wordml/symex" xmlns:wpg="http://schemas.microsoft.com/office/word/2010/wordprocessingGroup" xmlns:wpi="http://schemas.microsoft.com/office/word/2010/wordprocessingInk" xmlns:wne="http://schemas.microsoft.com/office/word/2006/wordml" xmlns:wps="http://schemas.microsoft.com/office/word/2010/wordprocessingShape" mc:Ignorable="w14 w15 w16se w16cid w16 w16cex wp14">
   <w:abstractNum w:abstractNumId="0" w15:restartNumberingAfterBreak="0">
     <w:nsid w:val="0B5C7032"/>
     <w:multiLevelType w:val="hybridMultilevel"/>
@@ -10138,7 +10395,7 @@
 </file>
 
 <file path=word/people.xml><?xml version="1.0" encoding="utf-8"?>
-<w15:people xmlns:wpc="http://schemas.microsoft.com/office/word/2010/wordprocessingCanvas" xmlns:cx="http://schemas.microsoft.com/office/drawing/2014/chartex" xmlns:cx1="http://schemas.microsoft.com/office/drawing/2015/9/8/chartex" xmlns:cx2="http://schemas.microsoft.com/office/drawing/2015/10/21/chartex" xmlns:cx3="http://schemas.microsoft.com/office/drawing/2016/5/9/chartex" xmlns:cx4="http://schemas.microsoft.com/office/drawing/2016/5/10/chartex" xmlns:cx5="http://schemas.microsoft.com/office/drawing/2016/5/11/chartex" xmlns:cx6="http://schemas.microsoft.com/office/drawing/2016/5/12/chartex" xmlns:cx7="http://schemas.microsoft.com/office/drawing/2016/5/13/chartex" xmlns:cx8="http://schemas.microsoft.com/office/drawing/2016/5/14/chartex" xmlns:mc="http://schemas.openxmlformats.org/markup-compatibility/2006" xmlns:aink="http://schemas.microsoft.com/office/drawing/2016/ink" xmlns:am3d="http://schemas.microsoft.com/office/drawing/2017/model3d" xmlns:o="urn:schemas-microsoft-com:office:office" xmlns:r="http://schemas.openxmlformats.org/officeDocument/2006/relationships" xmlns:m="http://schemas.openxmlformats.org/officeDocument/2006/math" xmlns:v="urn:schemas-microsoft-com:vml" xmlns:wp14="http://schemas.microsoft.com/office/word/2010/wordprocessingDrawing" xmlns:wp="http://schemas.openxmlformats.org/drawingml/2006/wordprocessingDrawing" xmlns:w10="urn:schemas-microsoft-com:office:word" xmlns:w="http://schemas.openxmlformats.org/wordprocessingml/2006/main" xmlns:w14="http://schemas.microsoft.com/office/word/2010/wordml" xmlns:w15="http://schemas.microsoft.com/office/word/2012/wordml" xmlns:w16cex="http://schemas.microsoft.com/office/word/2018/wordml/cex" xmlns:w16cid="http://schemas.microsoft.com/office/word/2016/wordml/cid" xmlns:w16="http://schemas.microsoft.com/office/word/2018/wordml" xmlns:w16sdtdh="http://schemas.microsoft.com/office/word/2020/wordml/sdtdatahash" xmlns:w16se="http://schemas.microsoft.com/office/word/2015/wordml/symex" xmlns:wpg="http://schemas.microsoft.com/office/word/2010/wordprocessingGroup" xmlns:wpi="http://schemas.microsoft.com/office/word/2010/wordprocessingInk" xmlns:wne="http://schemas.microsoft.com/office/word/2006/wordml" xmlns:wps="http://schemas.microsoft.com/office/word/2010/wordprocessingShape" mc:Ignorable="w14 w15 w16se w16cid w16 w16cex w16sdtdh wp14">
+<w15:people xmlns:wpc="http://schemas.microsoft.com/office/word/2010/wordprocessingCanvas" xmlns:cx="http://schemas.microsoft.com/office/drawing/2014/chartex" xmlns:cx1="http://schemas.microsoft.com/office/drawing/2015/9/8/chartex" xmlns:cx2="http://schemas.microsoft.com/office/drawing/2015/10/21/chartex" xmlns:cx3="http://schemas.microsoft.com/office/drawing/2016/5/9/chartex" xmlns:cx4="http://schemas.microsoft.com/office/drawing/2016/5/10/chartex" xmlns:cx5="http://schemas.microsoft.com/office/drawing/2016/5/11/chartex" xmlns:cx6="http://schemas.microsoft.com/office/drawing/2016/5/12/chartex" xmlns:cx7="http://schemas.microsoft.com/office/drawing/2016/5/13/chartex" xmlns:cx8="http://schemas.microsoft.com/office/drawing/2016/5/14/chartex" xmlns:mc="http://schemas.openxmlformats.org/markup-compatibility/2006" xmlns:aink="http://schemas.microsoft.com/office/drawing/2016/ink" xmlns:am3d="http://schemas.microsoft.com/office/drawing/2017/model3d" xmlns:o="urn:schemas-microsoft-com:office:office" xmlns:r="http://schemas.openxmlformats.org/officeDocument/2006/relationships" xmlns:m="http://schemas.openxmlformats.org/officeDocument/2006/math" xmlns:v="urn:schemas-microsoft-com:vml" xmlns:wp14="http://schemas.microsoft.com/office/word/2010/wordprocessingDrawing" xmlns:wp="http://schemas.openxmlformats.org/drawingml/2006/wordprocessingDrawing" xmlns:w10="urn:schemas-microsoft-com:office:word" xmlns:w="http://schemas.openxmlformats.org/wordprocessingml/2006/main" xmlns:w14="http://schemas.microsoft.com/office/word/2010/wordml" xmlns:w15="http://schemas.microsoft.com/office/word/2012/wordml" xmlns:w16cex="http://schemas.microsoft.com/office/word/2018/wordml/cex" xmlns:w16cid="http://schemas.microsoft.com/office/word/2016/wordml/cid" xmlns:w16="http://schemas.microsoft.com/office/word/2018/wordml" xmlns:w16se="http://schemas.microsoft.com/office/word/2015/wordml/symex" xmlns:wpg="http://schemas.microsoft.com/office/word/2010/wordprocessingGroup" xmlns:wpi="http://schemas.microsoft.com/office/word/2010/wordprocessingInk" xmlns:wne="http://schemas.microsoft.com/office/word/2006/wordml" xmlns:wps="http://schemas.microsoft.com/office/word/2010/wordprocessingShape" mc:Ignorable="w14 w15 w16se w16cid w16 w16cex wp14">
   <w15:person w15:author="Justin Schulberg">
     <w15:presenceInfo w15:providerId="Windows Live" w15:userId="d87e2c47c4a28fdc"/>
   </w15:person>
@@ -10149,7 +10406,7 @@
 </file>
 
 <file path=word/styles.xml><?xml version="1.0" encoding="utf-8"?>
-<w:styles xmlns:mc="http://schemas.openxmlformats.org/markup-compatibility/2006" xmlns:r="http://schemas.openxmlformats.org/officeDocument/2006/relationships" xmlns:w="http://schemas.openxmlformats.org/wordprocessingml/2006/main" xmlns:w14="http://schemas.microsoft.com/office/word/2010/wordml" xmlns:w15="http://schemas.microsoft.com/office/word/2012/wordml" xmlns:w16cex="http://schemas.microsoft.com/office/word/2018/wordml/cex" xmlns:w16cid="http://schemas.microsoft.com/office/word/2016/wordml/cid" xmlns:w16="http://schemas.microsoft.com/office/word/2018/wordml" xmlns:w16sdtdh="http://schemas.microsoft.com/office/word/2020/wordml/sdtdatahash" xmlns:w16se="http://schemas.microsoft.com/office/word/2015/wordml/symex" mc:Ignorable="w14 w15 w16se w16cid w16 w16cex w16sdtdh">
+<w:styles xmlns:mc="http://schemas.openxmlformats.org/markup-compatibility/2006" xmlns:r="http://schemas.openxmlformats.org/officeDocument/2006/relationships" xmlns:w="http://schemas.openxmlformats.org/wordprocessingml/2006/main" xmlns:w14="http://schemas.microsoft.com/office/word/2010/wordml" xmlns:w15="http://schemas.microsoft.com/office/word/2012/wordml" xmlns:w16cex="http://schemas.microsoft.com/office/word/2018/wordml/cex" xmlns:w16cid="http://schemas.microsoft.com/office/word/2016/wordml/cid" xmlns:w16="http://schemas.microsoft.com/office/word/2018/wordml" xmlns:w16se="http://schemas.microsoft.com/office/word/2015/wordml/symex" mc:Ignorable="w14 w15 w16se w16cid w16 w16cex">
   <w:docDefaults>
     <w:rPrDefault>
       <w:rPr>

</xml_diff>

<commit_message>
Updated Language in Report and Plotting for Bar Charts
</commit_message>
<xml_diff>
--- a/Reports/Final Project Report.docx
+++ b/Reports/Final Project Report.docx
@@ -19,7 +19,25 @@
           <w:sz w:val="56"/>
           <w:szCs w:val="56"/>
         </w:rPr>
-        <w:t>Final Project: Animal Rescue Returns Classification</w:t>
+        <w:t xml:space="preserve">Final Project: Animal Rescue </w:t>
+      </w:r>
+      <w:r>
+        <w:rPr>
+          <w:b/>
+          <w:bCs/>
+          <w:sz w:val="56"/>
+          <w:szCs w:val="56"/>
+        </w:rPr>
+        <w:t xml:space="preserve">Dog </w:t>
+      </w:r>
+      <w:r>
+        <w:rPr>
+          <w:b/>
+          <w:bCs/>
+          <w:sz w:val="56"/>
+          <w:szCs w:val="56"/>
+        </w:rPr>
+        <w:t>Returns Classification</w:t>
       </w:r>
       <w:bookmarkEnd w:id="0"/>
     </w:p>
@@ -165,11 +183,9 @@
               <w:tab w:val="right" w:leader="dot" w:pos="10070"/>
             </w:tabs>
             <w:rPr>
-              <w:rFonts w:eastAsiaTheme="minorEastAsia" w:cstheme="minorBidi"/>
+              <w:rFonts w:asciiTheme="minorHAnsi" w:eastAsiaTheme="minorEastAsia" w:hAnsiTheme="minorHAnsi" w:cstheme="minorBidi"/>
               <w:noProof/>
               <w:color w:val="auto"/>
-              <w:sz w:val="22"/>
-              <w:szCs w:val="22"/>
             </w:rPr>
           </w:pPr>
           <w:r>
@@ -181,13 +197,27 @@
           <w:r>
             <w:fldChar w:fldCharType="separate"/>
           </w:r>
-          <w:hyperlink w:anchor="_Toc90366262" w:history="1">
+          <w:hyperlink w:anchor="_Toc90397794" w:history="1">
             <w:r>
               <w:rPr>
                 <w:rStyle w:val="Hyperlink"/>
                 <w:noProof/>
               </w:rPr>
-              <w:t>Breakdown of Roles</w:t>
+              <w:t>Breakdown of Ro</w:t>
+            </w:r>
+            <w:r>
+              <w:rPr>
+                <w:rStyle w:val="Hyperlink"/>
+                <w:noProof/>
+              </w:rPr>
+              <w:t>l</w:t>
+            </w:r>
+            <w:r>
+              <w:rPr>
+                <w:rStyle w:val="Hyperlink"/>
+                <w:noProof/>
+              </w:rPr>
+              <w:t>es</w:t>
             </w:r>
             <w:r>
               <w:rPr>
@@ -208,7 +238,7 @@
                 <w:noProof/>
                 <w:webHidden/>
               </w:rPr>
-              <w:instrText xml:space="preserve"> PAGEREF _Toc90366262 \h </w:instrText>
+              <w:instrText xml:space="preserve"> PAGEREF _Toc90397794 \h </w:instrText>
             </w:r>
             <w:r>
               <w:rPr>
@@ -246,20 +276,18 @@
               <w:tab w:val="right" w:leader="dot" w:pos="10070"/>
             </w:tabs>
             <w:rPr>
-              <w:rFonts w:eastAsiaTheme="minorEastAsia" w:cstheme="minorBidi"/>
+              <w:rFonts w:asciiTheme="minorHAnsi" w:eastAsiaTheme="minorEastAsia" w:hAnsiTheme="minorHAnsi" w:cstheme="minorBidi"/>
               <w:noProof/>
               <w:color w:val="auto"/>
-              <w:sz w:val="22"/>
-              <w:szCs w:val="22"/>
             </w:rPr>
           </w:pPr>
-          <w:hyperlink w:anchor="_Toc90366263" w:history="1">
+          <w:hyperlink w:anchor="_Toc90397795" w:history="1">
             <w:r>
               <w:rPr>
                 <w:rStyle w:val="Hyperlink"/>
                 <w:noProof/>
               </w:rPr>
-              <w:t>Problem Statement</w:t>
+              <w:t>Problem Statement &amp; Methodology</w:t>
             </w:r>
             <w:r>
               <w:rPr>
@@ -280,7 +308,7 @@
                 <w:noProof/>
                 <w:webHidden/>
               </w:rPr>
-              <w:instrText xml:space="preserve"> PAGEREF _Toc90366263 \h </w:instrText>
+              <w:instrText xml:space="preserve"> PAGEREF _Toc90397795 \h </w:instrText>
             </w:r>
             <w:r>
               <w:rPr>
@@ -318,14 +346,12 @@
               <w:tab w:val="right" w:leader="dot" w:pos="10070"/>
             </w:tabs>
             <w:rPr>
-              <w:rFonts w:eastAsiaTheme="minorEastAsia" w:cstheme="minorBidi"/>
+              <w:rFonts w:asciiTheme="minorHAnsi" w:eastAsiaTheme="minorEastAsia" w:hAnsiTheme="minorHAnsi" w:cstheme="minorBidi"/>
               <w:noProof/>
               <w:color w:val="auto"/>
-              <w:sz w:val="22"/>
-              <w:szCs w:val="22"/>
             </w:rPr>
           </w:pPr>
-          <w:hyperlink w:anchor="_Toc90366264" w:history="1">
+          <w:hyperlink w:anchor="_Toc90397796" w:history="1">
             <w:r>
               <w:rPr>
                 <w:rStyle w:val="Hyperlink"/>
@@ -352,7 +378,7 @@
                 <w:noProof/>
                 <w:webHidden/>
               </w:rPr>
-              <w:instrText xml:space="preserve"> PAGEREF _Toc90366264 \h </w:instrText>
+              <w:instrText xml:space="preserve"> PAGEREF _Toc90397796 \h </w:instrText>
             </w:r>
             <w:r>
               <w:rPr>
@@ -390,14 +416,12 @@
               <w:tab w:val="right" w:leader="dot" w:pos="10070"/>
             </w:tabs>
             <w:rPr>
-              <w:rFonts w:eastAsiaTheme="minorEastAsia" w:cstheme="minorBidi"/>
+              <w:rFonts w:asciiTheme="minorHAnsi" w:eastAsiaTheme="minorEastAsia" w:hAnsiTheme="minorHAnsi" w:cstheme="minorBidi"/>
               <w:noProof/>
               <w:color w:val="auto"/>
-              <w:sz w:val="22"/>
-              <w:szCs w:val="22"/>
             </w:rPr>
           </w:pPr>
-          <w:hyperlink w:anchor="_Toc90366265" w:history="1">
+          <w:hyperlink w:anchor="_Toc90397797" w:history="1">
             <w:r>
               <w:rPr>
                 <w:rStyle w:val="Hyperlink"/>
@@ -424,7 +448,7 @@
                 <w:noProof/>
                 <w:webHidden/>
               </w:rPr>
-              <w:instrText xml:space="preserve"> PAGEREF _Toc90366265 \h </w:instrText>
+              <w:instrText xml:space="preserve"> PAGEREF _Toc90397797 \h </w:instrText>
             </w:r>
             <w:r>
               <w:rPr>
@@ -462,14 +486,12 @@
               <w:tab w:val="right" w:leader="dot" w:pos="10070"/>
             </w:tabs>
             <w:rPr>
-              <w:rFonts w:eastAsiaTheme="minorEastAsia" w:cstheme="minorBidi"/>
+              <w:rFonts w:asciiTheme="minorHAnsi" w:eastAsiaTheme="minorEastAsia" w:hAnsiTheme="minorHAnsi" w:cstheme="minorBidi"/>
               <w:noProof/>
               <w:color w:val="auto"/>
-              <w:sz w:val="22"/>
-              <w:szCs w:val="22"/>
             </w:rPr>
           </w:pPr>
-          <w:hyperlink w:anchor="_Toc90366266" w:history="1">
+          <w:hyperlink w:anchor="_Toc90397798" w:history="1">
             <w:r>
               <w:rPr>
                 <w:rStyle w:val="Hyperlink"/>
@@ -496,7 +518,7 @@
                 <w:noProof/>
                 <w:webHidden/>
               </w:rPr>
-              <w:instrText xml:space="preserve"> PAGEREF _Toc90366266 \h </w:instrText>
+              <w:instrText xml:space="preserve"> PAGEREF _Toc90397798 \h </w:instrText>
             </w:r>
             <w:r>
               <w:rPr>
@@ -534,14 +556,12 @@
               <w:tab w:val="right" w:leader="dot" w:pos="10070"/>
             </w:tabs>
             <w:rPr>
-              <w:rFonts w:eastAsiaTheme="minorEastAsia" w:cstheme="minorBidi"/>
+              <w:rFonts w:asciiTheme="minorHAnsi" w:eastAsiaTheme="minorEastAsia" w:hAnsiTheme="minorHAnsi" w:cstheme="minorBidi"/>
               <w:noProof/>
               <w:color w:val="auto"/>
-              <w:sz w:val="22"/>
-              <w:szCs w:val="22"/>
             </w:rPr>
           </w:pPr>
-          <w:hyperlink w:anchor="_Toc90366267" w:history="1">
+          <w:hyperlink w:anchor="_Toc90397799" w:history="1">
             <w:r>
               <w:rPr>
                 <w:rStyle w:val="Hyperlink"/>
@@ -568,7 +588,7 @@
                 <w:noProof/>
                 <w:webHidden/>
               </w:rPr>
-              <w:instrText xml:space="preserve"> PAGEREF _Toc90366267 \h </w:instrText>
+              <w:instrText xml:space="preserve"> PAGEREF _Toc90397799 \h </w:instrText>
             </w:r>
             <w:r>
               <w:rPr>
@@ -606,14 +626,12 @@
               <w:tab w:val="right" w:leader="dot" w:pos="10070"/>
             </w:tabs>
             <w:rPr>
-              <w:rFonts w:eastAsiaTheme="minorEastAsia" w:cstheme="minorBidi"/>
+              <w:rFonts w:asciiTheme="minorHAnsi" w:eastAsiaTheme="minorEastAsia" w:hAnsiTheme="minorHAnsi" w:cstheme="minorBidi"/>
               <w:noProof/>
               <w:color w:val="auto"/>
-              <w:sz w:val="22"/>
-              <w:szCs w:val="22"/>
             </w:rPr>
           </w:pPr>
-          <w:hyperlink w:anchor="_Toc90366268" w:history="1">
+          <w:hyperlink w:anchor="_Toc90397800" w:history="1">
             <w:r>
               <w:rPr>
                 <w:rStyle w:val="Hyperlink"/>
@@ -640,7 +658,7 @@
                 <w:noProof/>
                 <w:webHidden/>
               </w:rPr>
-              <w:instrText xml:space="preserve"> PAGEREF _Toc90366268 \h </w:instrText>
+              <w:instrText xml:space="preserve"> PAGEREF _Toc90397800 \h </w:instrText>
             </w:r>
             <w:r>
               <w:rPr>
@@ -678,14 +696,12 @@
               <w:tab w:val="right" w:leader="dot" w:pos="10070"/>
             </w:tabs>
             <w:rPr>
-              <w:rFonts w:eastAsiaTheme="minorEastAsia" w:cstheme="minorBidi"/>
+              <w:rFonts w:asciiTheme="minorHAnsi" w:eastAsiaTheme="minorEastAsia" w:hAnsiTheme="minorHAnsi" w:cstheme="minorBidi"/>
               <w:noProof/>
               <w:color w:val="auto"/>
-              <w:sz w:val="22"/>
-              <w:szCs w:val="22"/>
             </w:rPr>
           </w:pPr>
-          <w:hyperlink w:anchor="_Toc90366269" w:history="1">
+          <w:hyperlink w:anchor="_Toc90397801" w:history="1">
             <w:r>
               <w:rPr>
                 <w:rStyle w:val="Hyperlink"/>
@@ -712,7 +728,7 @@
                 <w:noProof/>
                 <w:webHidden/>
               </w:rPr>
-              <w:instrText xml:space="preserve"> PAGEREF _Toc90366269 \h </w:instrText>
+              <w:instrText xml:space="preserve"> PAGEREF _Toc90397801 \h </w:instrText>
             </w:r>
             <w:r>
               <w:rPr>
@@ -732,7 +748,7 @@
                 <w:noProof/>
                 <w:webHidden/>
               </w:rPr>
-              <w:t>10</w:t>
+              <w:t>9</w:t>
             </w:r>
             <w:r>
               <w:rPr>
@@ -750,14 +766,12 @@
               <w:tab w:val="right" w:leader="dot" w:pos="10070"/>
             </w:tabs>
             <w:rPr>
-              <w:rFonts w:eastAsiaTheme="minorEastAsia" w:cstheme="minorBidi"/>
+              <w:rFonts w:asciiTheme="minorHAnsi" w:eastAsiaTheme="minorEastAsia" w:hAnsiTheme="minorHAnsi" w:cstheme="minorBidi"/>
               <w:noProof/>
               <w:color w:val="auto"/>
-              <w:sz w:val="22"/>
-              <w:szCs w:val="22"/>
             </w:rPr>
           </w:pPr>
-          <w:hyperlink w:anchor="_Toc90366270" w:history="1">
+          <w:hyperlink w:anchor="_Toc90397802" w:history="1">
             <w:r>
               <w:rPr>
                 <w:rStyle w:val="Hyperlink"/>
@@ -784,7 +798,7 @@
                 <w:noProof/>
                 <w:webHidden/>
               </w:rPr>
-              <w:instrText xml:space="preserve"> PAGEREF _Toc90366270 \h </w:instrText>
+              <w:instrText xml:space="preserve"> PAGEREF _Toc90397802 \h </w:instrText>
             </w:r>
             <w:r>
               <w:rPr>
@@ -804,7 +818,7 @@
                 <w:noProof/>
                 <w:webHidden/>
               </w:rPr>
-              <w:t>11</w:t>
+              <w:t>10</w:t>
             </w:r>
             <w:r>
               <w:rPr>
@@ -822,14 +836,12 @@
               <w:tab w:val="right" w:leader="dot" w:pos="10070"/>
             </w:tabs>
             <w:rPr>
-              <w:rFonts w:eastAsiaTheme="minorEastAsia" w:cstheme="minorBidi"/>
+              <w:rFonts w:asciiTheme="minorHAnsi" w:eastAsiaTheme="minorEastAsia" w:hAnsiTheme="minorHAnsi" w:cstheme="minorBidi"/>
               <w:noProof/>
               <w:color w:val="auto"/>
-              <w:sz w:val="22"/>
-              <w:szCs w:val="22"/>
             </w:rPr>
           </w:pPr>
-          <w:hyperlink w:anchor="_Toc90366271" w:history="1">
+          <w:hyperlink w:anchor="_Toc90397803" w:history="1">
             <w:r>
               <w:rPr>
                 <w:rStyle w:val="Hyperlink"/>
@@ -856,7 +868,7 @@
                 <w:noProof/>
                 <w:webHidden/>
               </w:rPr>
-              <w:instrText xml:space="preserve"> PAGEREF _Toc90366271 \h </w:instrText>
+              <w:instrText xml:space="preserve"> PAGEREF _Toc90397803 \h </w:instrText>
             </w:r>
             <w:r>
               <w:rPr>
@@ -876,7 +888,7 @@
                 <w:noProof/>
                 <w:webHidden/>
               </w:rPr>
-              <w:t>11</w:t>
+              <w:t>10</w:t>
             </w:r>
             <w:r>
               <w:rPr>
@@ -894,14 +906,12 @@
               <w:tab w:val="right" w:leader="dot" w:pos="10070"/>
             </w:tabs>
             <w:rPr>
-              <w:rFonts w:eastAsiaTheme="minorEastAsia" w:cstheme="minorBidi"/>
+              <w:rFonts w:asciiTheme="minorHAnsi" w:eastAsiaTheme="minorEastAsia" w:hAnsiTheme="minorHAnsi" w:cstheme="minorBidi"/>
               <w:noProof/>
               <w:color w:val="auto"/>
-              <w:sz w:val="22"/>
-              <w:szCs w:val="22"/>
             </w:rPr>
           </w:pPr>
-          <w:hyperlink w:anchor="_Toc90366272" w:history="1">
+          <w:hyperlink w:anchor="_Toc90397804" w:history="1">
             <w:r>
               <w:rPr>
                 <w:rStyle w:val="Hyperlink"/>
@@ -928,7 +938,7 @@
                 <w:noProof/>
                 <w:webHidden/>
               </w:rPr>
-              <w:instrText xml:space="preserve"> PAGEREF _Toc90366272 \h </w:instrText>
+              <w:instrText xml:space="preserve"> PAGEREF _Toc90397804 \h </w:instrText>
             </w:r>
             <w:r>
               <w:rPr>
@@ -948,7 +958,7 @@
                 <w:noProof/>
                 <w:webHidden/>
               </w:rPr>
-              <w:t>13</w:t>
+              <w:t>12</w:t>
             </w:r>
             <w:r>
               <w:rPr>
@@ -966,14 +976,12 @@
               <w:tab w:val="right" w:leader="dot" w:pos="10070"/>
             </w:tabs>
             <w:rPr>
-              <w:rFonts w:eastAsiaTheme="minorEastAsia" w:cstheme="minorBidi"/>
+              <w:rFonts w:asciiTheme="minorHAnsi" w:eastAsiaTheme="minorEastAsia" w:hAnsiTheme="minorHAnsi" w:cstheme="minorBidi"/>
               <w:noProof/>
               <w:color w:val="auto"/>
-              <w:sz w:val="22"/>
-              <w:szCs w:val="22"/>
             </w:rPr>
           </w:pPr>
-          <w:hyperlink w:anchor="_Toc90366273" w:history="1">
+          <w:hyperlink w:anchor="_Toc90397805" w:history="1">
             <w:r>
               <w:rPr>
                 <w:rStyle w:val="Hyperlink"/>
@@ -1000,7 +1008,7 @@
                 <w:noProof/>
                 <w:webHidden/>
               </w:rPr>
-              <w:instrText xml:space="preserve"> PAGEREF _Toc90366273 \h </w:instrText>
+              <w:instrText xml:space="preserve"> PAGEREF _Toc90397805 \h </w:instrText>
             </w:r>
             <w:r>
               <w:rPr>
@@ -1020,7 +1028,7 @@
                 <w:noProof/>
                 <w:webHidden/>
               </w:rPr>
-              <w:t>14</w:t>
+              <w:t>13</w:t>
             </w:r>
             <w:r>
               <w:rPr>
@@ -1038,14 +1046,12 @@
               <w:tab w:val="right" w:leader="dot" w:pos="10070"/>
             </w:tabs>
             <w:rPr>
-              <w:rFonts w:eastAsiaTheme="minorEastAsia" w:cstheme="minorBidi"/>
+              <w:rFonts w:asciiTheme="minorHAnsi" w:eastAsiaTheme="minorEastAsia" w:hAnsiTheme="minorHAnsi" w:cstheme="minorBidi"/>
               <w:noProof/>
               <w:color w:val="auto"/>
-              <w:sz w:val="22"/>
-              <w:szCs w:val="22"/>
             </w:rPr>
           </w:pPr>
-          <w:hyperlink w:anchor="_Toc90366274" w:history="1">
+          <w:hyperlink w:anchor="_Toc90397806" w:history="1">
             <w:r>
               <w:rPr>
                 <w:rStyle w:val="Hyperlink"/>
@@ -1072,7 +1078,7 @@
                 <w:noProof/>
                 <w:webHidden/>
               </w:rPr>
-              <w:instrText xml:space="preserve"> PAGEREF _Toc90366274 \h </w:instrText>
+              <w:instrText xml:space="preserve"> PAGEREF _Toc90397806 \h </w:instrText>
             </w:r>
             <w:r>
               <w:rPr>
@@ -1092,7 +1098,7 @@
                 <w:noProof/>
                 <w:webHidden/>
               </w:rPr>
-              <w:t>15</w:t>
+              <w:t>14</w:t>
             </w:r>
             <w:r>
               <w:rPr>
@@ -1110,14 +1116,12 @@
               <w:tab w:val="right" w:leader="dot" w:pos="10070"/>
             </w:tabs>
             <w:rPr>
-              <w:rFonts w:eastAsiaTheme="minorEastAsia" w:cstheme="minorBidi"/>
+              <w:rFonts w:asciiTheme="minorHAnsi" w:eastAsiaTheme="minorEastAsia" w:hAnsiTheme="minorHAnsi" w:cstheme="minorBidi"/>
               <w:noProof/>
               <w:color w:val="auto"/>
-              <w:sz w:val="22"/>
-              <w:szCs w:val="22"/>
             </w:rPr>
           </w:pPr>
-          <w:hyperlink w:anchor="_Toc90366275" w:history="1">
+          <w:hyperlink w:anchor="_Toc90397807" w:history="1">
             <w:r>
               <w:rPr>
                 <w:rStyle w:val="Hyperlink"/>
@@ -1144,7 +1148,7 @@
                 <w:noProof/>
                 <w:webHidden/>
               </w:rPr>
-              <w:instrText xml:space="preserve"> PAGEREF _Toc90366275 \h </w:instrText>
+              <w:instrText xml:space="preserve"> PAGEREF _Toc90397807 \h </w:instrText>
             </w:r>
             <w:r>
               <w:rPr>
@@ -1164,7 +1168,7 @@
                 <w:noProof/>
                 <w:webHidden/>
               </w:rPr>
-              <w:t>16</w:t>
+              <w:t>15</w:t>
             </w:r>
             <w:r>
               <w:rPr>
@@ -1182,14 +1186,12 @@
               <w:tab w:val="right" w:leader="dot" w:pos="10070"/>
             </w:tabs>
             <w:rPr>
-              <w:rFonts w:eastAsiaTheme="minorEastAsia" w:cstheme="minorBidi"/>
+              <w:rFonts w:asciiTheme="minorHAnsi" w:eastAsiaTheme="minorEastAsia" w:hAnsiTheme="minorHAnsi" w:cstheme="minorBidi"/>
               <w:noProof/>
               <w:color w:val="auto"/>
-              <w:sz w:val="22"/>
-              <w:szCs w:val="22"/>
             </w:rPr>
           </w:pPr>
-          <w:hyperlink w:anchor="_Toc90366276" w:history="1">
+          <w:hyperlink w:anchor="_Toc90397808" w:history="1">
             <w:r>
               <w:rPr>
                 <w:rStyle w:val="Hyperlink"/>
@@ -1216,7 +1218,7 @@
                 <w:noProof/>
                 <w:webHidden/>
               </w:rPr>
-              <w:instrText xml:space="preserve"> PAGEREF _Toc90366276 \h </w:instrText>
+              <w:instrText xml:space="preserve"> PAGEREF _Toc90397808 \h </w:instrText>
             </w:r>
             <w:r>
               <w:rPr>
@@ -1236,7 +1238,7 @@
                 <w:noProof/>
                 <w:webHidden/>
               </w:rPr>
-              <w:t>17</w:t>
+              <w:t>15</w:t>
             </w:r>
             <w:r>
               <w:rPr>
@@ -1254,14 +1256,12 @@
               <w:tab w:val="right" w:leader="dot" w:pos="10070"/>
             </w:tabs>
             <w:rPr>
-              <w:rFonts w:eastAsiaTheme="minorEastAsia" w:cstheme="minorBidi"/>
+              <w:rFonts w:asciiTheme="minorHAnsi" w:eastAsiaTheme="minorEastAsia" w:hAnsiTheme="minorHAnsi" w:cstheme="minorBidi"/>
               <w:noProof/>
               <w:color w:val="auto"/>
-              <w:sz w:val="22"/>
-              <w:szCs w:val="22"/>
             </w:rPr>
           </w:pPr>
-          <w:hyperlink w:anchor="_Toc90366277" w:history="1">
+          <w:hyperlink w:anchor="_Toc90397809" w:history="1">
             <w:r>
               <w:rPr>
                 <w:rStyle w:val="Hyperlink"/>
@@ -1288,7 +1288,7 @@
                 <w:noProof/>
                 <w:webHidden/>
               </w:rPr>
-              <w:instrText xml:space="preserve"> PAGEREF _Toc90366277 \h </w:instrText>
+              <w:instrText xml:space="preserve"> PAGEREF _Toc90397809 \h </w:instrText>
             </w:r>
             <w:r>
               <w:rPr>
@@ -1308,7 +1308,7 @@
                 <w:noProof/>
                 <w:webHidden/>
               </w:rPr>
-              <w:t>18</w:t>
+              <w:t>16</w:t>
             </w:r>
             <w:r>
               <w:rPr>
@@ -1326,14 +1326,12 @@
               <w:tab w:val="right" w:leader="dot" w:pos="10070"/>
             </w:tabs>
             <w:rPr>
-              <w:rFonts w:eastAsiaTheme="minorEastAsia" w:cstheme="minorBidi"/>
+              <w:rFonts w:asciiTheme="minorHAnsi" w:eastAsiaTheme="minorEastAsia" w:hAnsiTheme="minorHAnsi" w:cstheme="minorBidi"/>
               <w:noProof/>
               <w:color w:val="auto"/>
-              <w:sz w:val="22"/>
-              <w:szCs w:val="22"/>
             </w:rPr>
           </w:pPr>
-          <w:hyperlink w:anchor="_Toc90366278" w:history="1">
+          <w:hyperlink w:anchor="_Toc90397810" w:history="1">
             <w:r>
               <w:rPr>
                 <w:rStyle w:val="Hyperlink"/>
@@ -1360,7 +1358,7 @@
                 <w:noProof/>
                 <w:webHidden/>
               </w:rPr>
-              <w:instrText xml:space="preserve"> PAGEREF _Toc90366278 \h </w:instrText>
+              <w:instrText xml:space="preserve"> PAGEREF _Toc90397810 \h </w:instrText>
             </w:r>
             <w:r>
               <w:rPr>
@@ -1380,7 +1378,7 @@
                 <w:noProof/>
                 <w:webHidden/>
               </w:rPr>
-              <w:t>19</w:t>
+              <w:t>17</w:t>
             </w:r>
             <w:r>
               <w:rPr>
@@ -1398,14 +1396,12 @@
               <w:tab w:val="right" w:leader="dot" w:pos="10070"/>
             </w:tabs>
             <w:rPr>
-              <w:rFonts w:eastAsiaTheme="minorEastAsia" w:cstheme="minorBidi"/>
+              <w:rFonts w:asciiTheme="minorHAnsi" w:eastAsiaTheme="minorEastAsia" w:hAnsiTheme="minorHAnsi" w:cstheme="minorBidi"/>
               <w:noProof/>
               <w:color w:val="auto"/>
-              <w:sz w:val="22"/>
-              <w:szCs w:val="22"/>
             </w:rPr>
           </w:pPr>
-          <w:hyperlink w:anchor="_Toc90366279" w:history="1">
+          <w:hyperlink w:anchor="_Toc90397811" w:history="1">
             <w:r>
               <w:rPr>
                 <w:rStyle w:val="Hyperlink"/>
@@ -1432,7 +1428,7 @@
                 <w:noProof/>
                 <w:webHidden/>
               </w:rPr>
-              <w:instrText xml:space="preserve"> PAGEREF _Toc90366279 \h </w:instrText>
+              <w:instrText xml:space="preserve"> PAGEREF _Toc90397811 \h </w:instrText>
             </w:r>
             <w:r>
               <w:rPr>
@@ -1452,7 +1448,7 @@
                 <w:noProof/>
                 <w:webHidden/>
               </w:rPr>
-              <w:t>22</w:t>
+              <w:t>19</w:t>
             </w:r>
             <w:r>
               <w:rPr>
@@ -1470,14 +1466,12 @@
               <w:tab w:val="right" w:leader="dot" w:pos="10070"/>
             </w:tabs>
             <w:rPr>
-              <w:rFonts w:eastAsiaTheme="minorEastAsia" w:cstheme="minorBidi"/>
+              <w:rFonts w:asciiTheme="minorHAnsi" w:eastAsiaTheme="minorEastAsia" w:hAnsiTheme="minorHAnsi" w:cstheme="minorBidi"/>
               <w:noProof/>
               <w:color w:val="auto"/>
-              <w:sz w:val="22"/>
-              <w:szCs w:val="22"/>
             </w:rPr>
           </w:pPr>
-          <w:hyperlink w:anchor="_Toc90366280" w:history="1">
+          <w:hyperlink w:anchor="_Toc90397812" w:history="1">
             <w:r>
               <w:rPr>
                 <w:rStyle w:val="Hyperlink"/>
@@ -1504,7 +1498,7 @@
                 <w:noProof/>
                 <w:webHidden/>
               </w:rPr>
-              <w:instrText xml:space="preserve"> PAGEREF _Toc90366280 \h </w:instrText>
+              <w:instrText xml:space="preserve"> PAGEREF _Toc90397812 \h </w:instrText>
             </w:r>
             <w:r>
               <w:rPr>
@@ -1524,7 +1518,7 @@
                 <w:noProof/>
                 <w:webHidden/>
               </w:rPr>
-              <w:t>23</w:t>
+              <w:t>20</w:t>
             </w:r>
             <w:r>
               <w:rPr>
@@ -1542,14 +1536,12 @@
               <w:tab w:val="right" w:leader="dot" w:pos="10070"/>
             </w:tabs>
             <w:rPr>
-              <w:rFonts w:eastAsiaTheme="minorEastAsia" w:cstheme="minorBidi"/>
+              <w:rFonts w:asciiTheme="minorHAnsi" w:eastAsiaTheme="minorEastAsia" w:hAnsiTheme="minorHAnsi" w:cstheme="minorBidi"/>
               <w:noProof/>
               <w:color w:val="auto"/>
-              <w:sz w:val="22"/>
-              <w:szCs w:val="22"/>
             </w:rPr>
           </w:pPr>
-          <w:hyperlink w:anchor="_Toc90366281" w:history="1">
+          <w:hyperlink w:anchor="_Toc90397813" w:history="1">
             <w:r>
               <w:rPr>
                 <w:rStyle w:val="Hyperlink"/>
@@ -1576,7 +1568,7 @@
                 <w:noProof/>
                 <w:webHidden/>
               </w:rPr>
-              <w:instrText xml:space="preserve"> PAGEREF _Toc90366281 \h </w:instrText>
+              <w:instrText xml:space="preserve"> PAGEREF _Toc90397813 \h </w:instrText>
             </w:r>
             <w:r>
               <w:rPr>
@@ -1596,7 +1588,7 @@
                 <w:noProof/>
                 <w:webHidden/>
               </w:rPr>
-              <w:t>25</w:t>
+              <w:t>22</w:t>
             </w:r>
             <w:r>
               <w:rPr>
@@ -1614,14 +1606,12 @@
               <w:tab w:val="right" w:leader="dot" w:pos="10070"/>
             </w:tabs>
             <w:rPr>
-              <w:rFonts w:eastAsiaTheme="minorEastAsia" w:cstheme="minorBidi"/>
+              <w:rFonts w:asciiTheme="minorHAnsi" w:eastAsiaTheme="minorEastAsia" w:hAnsiTheme="minorHAnsi" w:cstheme="minorBidi"/>
               <w:noProof/>
               <w:color w:val="auto"/>
-              <w:sz w:val="22"/>
-              <w:szCs w:val="22"/>
             </w:rPr>
           </w:pPr>
-          <w:hyperlink w:anchor="_Toc90366282" w:history="1">
+          <w:hyperlink w:anchor="_Toc90397814" w:history="1">
             <w:r>
               <w:rPr>
                 <w:rStyle w:val="Hyperlink"/>
@@ -1648,7 +1638,7 @@
                 <w:noProof/>
                 <w:webHidden/>
               </w:rPr>
-              <w:instrText xml:space="preserve"> PAGEREF _Toc90366282 \h </w:instrText>
+              <w:instrText xml:space="preserve"> PAGEREF _Toc90397814 \h </w:instrText>
             </w:r>
             <w:r>
               <w:rPr>
@@ -1668,7 +1658,7 @@
                 <w:noProof/>
                 <w:webHidden/>
               </w:rPr>
-              <w:t>25</w:t>
+              <w:t>23</w:t>
             </w:r>
             <w:r>
               <w:rPr>
@@ -1686,14 +1676,12 @@
               <w:tab w:val="right" w:leader="dot" w:pos="10070"/>
             </w:tabs>
             <w:rPr>
-              <w:rFonts w:eastAsiaTheme="minorEastAsia" w:cstheme="minorBidi"/>
+              <w:rFonts w:asciiTheme="minorHAnsi" w:eastAsiaTheme="minorEastAsia" w:hAnsiTheme="minorHAnsi" w:cstheme="minorBidi"/>
               <w:noProof/>
               <w:color w:val="auto"/>
-              <w:sz w:val="22"/>
-              <w:szCs w:val="22"/>
             </w:rPr>
           </w:pPr>
-          <w:hyperlink w:anchor="_Toc90366283" w:history="1">
+          <w:hyperlink w:anchor="_Toc90397815" w:history="1">
             <w:r>
               <w:rPr>
                 <w:rStyle w:val="Hyperlink"/>
@@ -1720,7 +1708,7 @@
                 <w:noProof/>
                 <w:webHidden/>
               </w:rPr>
-              <w:instrText xml:space="preserve"> PAGEREF _Toc90366283 \h </w:instrText>
+              <w:instrText xml:space="preserve"> PAGEREF _Toc90397815 \h </w:instrText>
             </w:r>
             <w:r>
               <w:rPr>
@@ -1740,7 +1728,7 @@
                 <w:noProof/>
                 <w:webHidden/>
               </w:rPr>
-              <w:t>26</w:t>
+              <w:t>23</w:t>
             </w:r>
             <w:r>
               <w:rPr>
@@ -1793,7 +1781,7 @@
       <w:pPr>
         <w:pStyle w:val="Heading1"/>
       </w:pPr>
-      <w:bookmarkStart w:id="1" w:name="_Toc90366262"/>
+      <w:bookmarkStart w:id="1" w:name="_Toc90397794"/>
       <w:r>
         <w:lastRenderedPageBreak/>
         <w:t>Breakdown of Roles</w:t>
@@ -2030,14 +2018,14 @@
           <w:szCs w:val="36"/>
         </w:rPr>
       </w:pPr>
-      <w:bookmarkStart w:id="2" w:name="_Toc90366263"/>
+      <w:bookmarkStart w:id="2" w:name="_Toc90397795"/>
       <w:r>
         <w:t>Problem Statement</w:t>
       </w:r>
+      <w:r>
+        <w:t xml:space="preserve"> &amp; Methodology</w:t>
+      </w:r>
       <w:bookmarkEnd w:id="2"/>
-      <w:r>
-        <w:t xml:space="preserve"> &amp; Methodology</w:t>
-      </w:r>
     </w:p>
     <w:p>
       <w:r>
@@ -2065,7 +2053,7 @@
     <w:p/>
     <w:p>
       <w:r>
-        <w:t>Successful adoptions of cats and dogs depend on a variety of factors, both on the parts of the pet and of the family. The nonprofit helps bridge the gap, building strong relationships between the two. The nonprofit rescues hundreds of animals every year, provides them with loving temporary care, and finds them well-matched, carefully screened forever homes.</w:t>
+        <w:t>Successful adoptions of dogs depend on a variety of factors, both on the parts of the pet and of the family. The nonprofit helps bridge the gap, building strong relationships between the two. The nonprofit rescues hundreds of animals every year, provides them with loving temporary care, and finds them well-matched, carefully screened forever homes.</w:t>
       </w:r>
     </w:p>
     <w:p/>
@@ -2105,7 +2093,21 @@
           <w:b/>
           <w:bCs/>
         </w:rPr>
-        <w:t xml:space="preserve">Naïve Project Team will use various analytical methods learned in Computational Data Analysis to help the nonprofit predict </w:t>
+        <w:t xml:space="preserve">Naïve Project Team will use various analytical </w:t>
+      </w:r>
+      <w:r>
+        <w:rPr>
+          <w:b/>
+          <w:bCs/>
+        </w:rPr>
+        <w:t xml:space="preserve">and classification </w:t>
+      </w:r>
+      <w:r>
+        <w:rPr>
+          <w:b/>
+          <w:bCs/>
+        </w:rPr>
+        <w:t xml:space="preserve">methods learned in Computational Data Analysis to help the nonprofit predict </w:t>
       </w:r>
       <w:proofErr w:type="gramStart"/>
       <w:r>
@@ -2266,7 +2268,7 @@
       <w:pPr>
         <w:pStyle w:val="Heading1"/>
       </w:pPr>
-      <w:bookmarkStart w:id="3" w:name="_Toc90366264"/>
+      <w:bookmarkStart w:id="3" w:name="_Toc90397796"/>
       <w:r>
         <w:t>Data Source</w:t>
       </w:r>
@@ -4076,7 +4078,7 @@
           <w:szCs w:val="36"/>
         </w:rPr>
       </w:pPr>
-      <w:bookmarkStart w:id="4" w:name="_Toc90366265"/>
+      <w:bookmarkStart w:id="4" w:name="_Toc90397797"/>
       <w:r>
         <w:t>Data Preparation/Cleaning</w:t>
       </w:r>
@@ -4113,7 +4115,13 @@
       </w:r>
       <w:proofErr w:type="gramEnd"/>
       <w:r>
-        <w:t xml:space="preserve"> adoptions in 2021 are in the ‘Dog List 2021’; so </w:t>
+        <w:t xml:space="preserve"> adoptions in 2021 are in the ‘Dog List 2021’</w:t>
+      </w:r>
+      <w:r>
+        <w:t>)</w:t>
+      </w:r>
+      <w:r>
+        <w:t xml:space="preserve">; so </w:t>
       </w:r>
       <w:r>
         <w:t xml:space="preserve">we </w:t>
@@ -4125,15 +4133,25 @@
         <w:t>d</w:t>
       </w:r>
       <w:r>
-        <w:t xml:space="preserve"> all of our datasets. On top of that, the Dog and Returns Lists are kept as two separate data </w:t>
-      </w:r>
-      <w:proofErr w:type="gramStart"/>
-      <w:r>
-        <w:t>sources, but</w:t>
-      </w:r>
-      <w:proofErr w:type="gramEnd"/>
-      <w:r>
-        <w:t xml:space="preserve"> share a linking variable ‘ID’ for dogs that were returned. </w:t>
+        <w:t xml:space="preserve"> all of our datasets</w:t>
+      </w:r>
+      <w:r>
+        <w:t xml:space="preserve"> into one master dataset</w:t>
+      </w:r>
+      <w:r>
+        <w:t>. On top of that, the Dog and Returns Lists are kept as two separate data sources, but share a linking variable</w:t>
+      </w:r>
+      <w:r>
+        <w:t>,</w:t>
+      </w:r>
+      <w:r>
+        <w:t xml:space="preserve"> ‘ID’</w:t>
+      </w:r>
+      <w:r>
+        <w:t>,</w:t>
+      </w:r>
+      <w:r>
+        <w:t xml:space="preserve"> for dogs that were returned. </w:t>
       </w:r>
       <w:r>
         <w:t>We</w:t>
@@ -4145,30 +4163,29 @@
         <w:t>d</w:t>
       </w:r>
       <w:r>
-        <w:t xml:space="preserve"> a Left Join to find dogs that were returned; for any dogs which </w:t>
+        <w:t xml:space="preserve"> a Left Join to find dogs that were returned; </w:t>
+      </w:r>
+      <w:r>
+        <w:t xml:space="preserve">we flagged </w:t>
+      </w:r>
+      <w:r>
+        <w:t xml:space="preserve">any dogs which </w:t>
       </w:r>
       <w:r>
         <w:t>did not</w:t>
       </w:r>
       <w:r>
-        <w:t xml:space="preserve"> have a match in the join, </w:t>
-      </w:r>
-      <w:r>
-        <w:t>we</w:t>
-      </w:r>
-      <w:r>
-        <w:t xml:space="preserve"> flag</w:t>
-      </w:r>
-      <w:r>
-        <w:t>ged</w:t>
-      </w:r>
-      <w:r>
-        <w:t xml:space="preserve"> those as ‘Not Returned’.</w:t>
+        <w:t xml:space="preserve"> have a match in the join</w:t>
+      </w:r>
+      <w:r>
+        <w:t xml:space="preserve"> </w:t>
+      </w:r>
+      <w:r>
+        <w:t>as ‘Not Returned’.</w:t>
       </w:r>
     </w:p>
     <w:p/>
     <w:p>
-      <w:commentRangeStart w:id="5"/>
       <w:r>
         <w:t xml:space="preserve">There </w:t>
       </w:r>
@@ -4187,27 +4204,20 @@
       <w:r>
         <w:t>Some of the work done to properly clean the different features is delineated below:</w:t>
       </w:r>
-      <w:commentRangeEnd w:id="5"/>
-      <w:r>
-        <w:rPr>
-          <w:rStyle w:val="CommentReference"/>
-        </w:rPr>
-        <w:commentReference w:id="5"/>
-      </w:r>
     </w:p>
     <w:p/>
     <w:p>
       <w:pPr>
         <w:pStyle w:val="Heading2"/>
       </w:pPr>
-      <w:bookmarkStart w:id="6" w:name="_Toc90366266"/>
+      <w:bookmarkStart w:id="5" w:name="_Toc90397798"/>
       <w:r>
         <w:t>Columns</w:t>
       </w:r>
-      <w:bookmarkEnd w:id="6"/>
-    </w:p>
+      <w:bookmarkEnd w:id="5"/>
+    </w:p>
+    <w:commentRangeStart w:id="6"/>
     <w:commentRangeStart w:id="7"/>
-    <w:commentRangeStart w:id="8"/>
     <w:p>
       <w:pPr>
         <w:pStyle w:val="Heading4"/>
@@ -4246,22 +4256,22 @@
         </w:rPr>
         <w:fldChar w:fldCharType="end"/>
       </w:r>
-      <w:commentRangeEnd w:id="7"/>
+      <w:commentRangeEnd w:id="6"/>
       <w:r>
         <w:rPr>
           <w:rStyle w:val="CommentReference"/>
           <w:rFonts w:ascii="Georgia" w:eastAsiaTheme="minorHAnsi" w:hAnsi="Georgia" w:cstheme="minorBidi"/>
           <w:color w:val="auto"/>
         </w:rPr>
-        <w:commentReference w:id="7"/>
-      </w:r>
-      <w:commentRangeEnd w:id="8"/>
+        <w:commentReference w:id="6"/>
+      </w:r>
+      <w:commentRangeEnd w:id="7"/>
       <w:r>
         <w:rPr>
           <w:rStyle w:val="CommentReference"/>
           <w:rFonts w:ascii="Georgia" w:hAnsi="Georgia"/>
         </w:rPr>
-        <w:commentReference w:id="8"/>
+        <w:commentReference w:id="7"/>
       </w:r>
     </w:p>
     <w:p>
@@ -4276,15 +4286,7 @@
         <w:t>COLOR_FIXED</w:t>
       </w:r>
       <w:r>
-        <w:t xml:space="preserve">, which is the </w:t>
-      </w:r>
-      <w:proofErr w:type="gramStart"/>
-      <w:r>
-        <w:t>cleaned up</w:t>
-      </w:r>
-      <w:proofErr w:type="gramEnd"/>
-      <w:r>
-        <w:t xml:space="preserve"> version of the COLOR column. After cleaning up the COLOR column with </w:t>
+        <w:t xml:space="preserve">, which is the cleaned version of the COLOR column. After cleaning up the COLOR column with </w:t>
       </w:r>
       <w:r>
         <w:rPr>
@@ -4327,15 +4329,7 @@
       </w:r>
       <w:proofErr w:type="spellEnd"/>
       <w:r>
-        <w:t xml:space="preserve"> | Variable indicating </w:t>
-      </w:r>
-      <w:proofErr w:type="gramStart"/>
-      <w:r>
-        <w:t>whether or not</w:t>
-      </w:r>
-      <w:proofErr w:type="gramEnd"/>
-      <w:r>
-        <w:t xml:space="preserve"> a dog has multiple colors denoted</w:t>
+        <w:t xml:space="preserve"> | Variable indicating whether a dog has multiple colors denoted</w:t>
       </w:r>
       <w:r>
         <w:t xml:space="preserve"> </w:t>
@@ -4374,15 +4368,7 @@
       </w:r>
       <w:proofErr w:type="spellEnd"/>
       <w:r>
-        <w:t xml:space="preserve"> | Continuous variable </w:t>
-      </w:r>
-      <w:proofErr w:type="gramStart"/>
-      <w:r>
-        <w:t>counting up</w:t>
-      </w:r>
-      <w:proofErr w:type="gramEnd"/>
-      <w:r>
-        <w:t xml:space="preserve"> the number of commas (',')</w:t>
+        <w:t xml:space="preserve"> | Continuous variable counting the number of commas (',')</w:t>
       </w:r>
       <w:r>
         <w:t xml:space="preserve"> </w:t>
@@ -4674,6 +4660,9 @@
       <w:proofErr w:type="spellEnd"/>
       <w:r>
         <w:t xml:space="preserve"> | Variable indicating whether the dog has a darker coat, since the colors can sometimes be guesses.</w:t>
+      </w:r>
+      <w:r>
+        <w:t xml:space="preserve"> This could include both ‘brown’ and ‘black’.</w:t>
       </w:r>
     </w:p>
     <w:p>
@@ -4699,7 +4688,7 @@
       </w:hyperlink>
     </w:p>
     <w:p>
-      <w:bookmarkStart w:id="9" w:name="_Hlk90015082"/>
+      <w:bookmarkStart w:id="8" w:name="_Hlk90015082"/>
       <w:r>
         <w:t xml:space="preserve">From the </w:t>
       </w:r>
@@ -4725,7 +4714,7 @@
       <w:r>
         <w:t xml:space="preserve"> all </w:t>
       </w:r>
-      <w:bookmarkEnd w:id="9"/>
+      <w:bookmarkEnd w:id="8"/>
       <w:r>
         <w:t>values as either ‘Female’ or ‘Male’, and then one-hot encoded this; 1 for ‘Male’, 0 for ‘Female.</w:t>
       </w:r>
@@ -4792,11 +4781,11 @@
       </w:r>
     </w:p>
     <w:p>
-      <w:bookmarkStart w:id="10" w:name="_Hlk90015109"/>
+      <w:bookmarkStart w:id="9" w:name="_Hlk90015109"/>
       <w:r>
         <w:t xml:space="preserve">We cleaned the </w:t>
       </w:r>
-      <w:bookmarkEnd w:id="10"/>
+      <w:bookmarkEnd w:id="9"/>
       <w:r>
         <w:rPr>
           <w:i/>
@@ -4805,7 +4794,13 @@
         <w:t xml:space="preserve">BREED MIXES </w:t>
       </w:r>
       <w:r>
-        <w:t xml:space="preserve">column, which denotes a dog's breed. Because there are so many combinations of different breeds for dogs, we opted to create indicator features for the most popular groupings of dogs (Lab/Retriever, Shepherd, or Other). </w:t>
+        <w:t xml:space="preserve">column, which denotes a dog's breed. Because there are so many combinations of different breeds for dogs, we opted to create indicator features for the most popular groupings of dogs (Lab/Retriever, Shepherd, </w:t>
+      </w:r>
+      <w:r>
+        <w:t xml:space="preserve">Terrier, Husky, </w:t>
+      </w:r>
+      <w:r>
+        <w:t xml:space="preserve">or Other). </w:t>
       </w:r>
     </w:p>
     <w:p>
@@ -5575,14 +5570,14 @@
       <w:pPr>
         <w:pStyle w:val="Heading2"/>
       </w:pPr>
-      <w:bookmarkStart w:id="11" w:name="_Toc90366267"/>
+      <w:bookmarkStart w:id="10" w:name="_Toc90397799"/>
       <w:r>
         <w:t>Dealing with NA</w:t>
       </w:r>
       <w:r>
         <w:t>s</w:t>
       </w:r>
-      <w:bookmarkEnd w:id="11"/>
+      <w:bookmarkEnd w:id="10"/>
     </w:p>
     <w:p>
       <w:r>
@@ -5630,7 +5625,10 @@
         </w:numPr>
       </w:pPr>
       <w:r>
-        <w:t>Fill using mean of column</w:t>
+        <w:t>Impute</w:t>
+      </w:r>
+      <w:r>
+        <w:t xml:space="preserve"> using mean of column</w:t>
       </w:r>
     </w:p>
     <w:p>
@@ -5642,7 +5640,13 @@
         </w:numPr>
       </w:pPr>
       <w:r>
-        <w:t>Fill using median of column</w:t>
+        <w:t>Impute</w:t>
+      </w:r>
+      <w:r>
+        <w:t xml:space="preserve"> </w:t>
+      </w:r>
+      <w:r>
+        <w:t>using median of column</w:t>
       </w:r>
     </w:p>
     <w:p>
@@ -5654,16 +5658,37 @@
         </w:numPr>
       </w:pPr>
       <w:r>
-        <w:t>Fill using clustering algorithm (KNN, K-Means, etc.)</w:t>
+        <w:t>Impute</w:t>
+      </w:r>
+      <w:r>
+        <w:t xml:space="preserve"> </w:t>
+      </w:r>
+      <w:r>
+        <w:t>using clustering algorithm (KNN, K-Means, etc.)</w:t>
       </w:r>
     </w:p>
     <w:p/>
     <w:p>
       <w:r>
-        <w:t xml:space="preserve">With guidance from the program manager at the nonprofit, we decided to combine a mixture of column fills and KNN imputation to deal with NAs. </w:t>
-      </w:r>
-      <w:r>
-        <w:t xml:space="preserve">For column fills, the program manager advised us that some of the features, if not noted, would be 0 – for example, </w:t>
+        <w:t xml:space="preserve">With guidance from the program manager at the nonprofit, we decided to combine a mixture of </w:t>
+      </w:r>
+      <w:r>
+        <w:t xml:space="preserve">business logic </w:t>
+      </w:r>
+      <w:r>
+        <w:t xml:space="preserve">and KNN imputation to </w:t>
+      </w:r>
+      <w:r>
+        <w:t xml:space="preserve">impute </w:t>
+      </w:r>
+      <w:r>
+        <w:t xml:space="preserve">NAs. </w:t>
+      </w:r>
+      <w:r>
+        <w:t>In some cases</w:t>
+      </w:r>
+      <w:r>
+        <w:t xml:space="preserve">, the program manager advised us that some of the features, if not noted, would be 0 – for example, </w:t>
       </w:r>
       <w:r>
         <w:rPr>
@@ -5685,7 +5710,25 @@
       </w:r>
       <w:proofErr w:type="spellEnd"/>
       <w:r>
-        <w:t xml:space="preserve"> are two features that are generally always noted for dogs with those features, so for the rest of the dogs we can safely assume to fill with zeros. For other columns, such as </w:t>
+        <w:t xml:space="preserve"> are two features that are generally always noted for dogs with those features</w:t>
+      </w:r>
+      <w:r>
+        <w:t>. Thus,</w:t>
+      </w:r>
+      <w:r>
+        <w:t xml:space="preserve"> for the rest of the dogs we can safely fill </w:t>
+      </w:r>
+      <w:r>
+        <w:t xml:space="preserve">missing values </w:t>
+      </w:r>
+      <w:r>
+        <w:t xml:space="preserve">with </w:t>
+      </w:r>
+      <w:r>
+        <w:t>0</w:t>
+      </w:r>
+      <w:r>
+        <w:t xml:space="preserve">. For other columns, such as </w:t>
       </w:r>
       <w:r>
         <w:rPr>
@@ -5717,10 +5760,45 @@
       </w:r>
       <w:proofErr w:type="spellEnd"/>
       <w:r>
-        <w:t>, we used KNN imputation in order to fill those values, as they are harder to generalize as all 0s or 1s. By using KNN imputation, we are filling the NAs with values appropriate to other features of the dog</w:t>
-      </w:r>
-      <w:r>
-        <w:t>, by comparing them to dogs with similar features</w:t>
+        <w:t>, we used KNN imputation in order to fill those values. KNN imputation</w:t>
+      </w:r>
+      <w:r>
+        <w:t xml:space="preserve"> allows us to impute the values of missing values with values that are seen in </w:t>
+      </w:r>
+      <w:r>
+        <w:t>dog</w:t>
+      </w:r>
+      <w:r>
+        <w:t xml:space="preserve">s with similar features. For example, the missing weight of a dog that </w:t>
+      </w:r>
+      <w:proofErr w:type="spellStart"/>
+      <w:r>
+        <w:rPr>
+          <w:i/>
+          <w:iCs/>
+        </w:rPr>
+        <w:t>is_husky</w:t>
+      </w:r>
+      <w:proofErr w:type="spellEnd"/>
+      <w:r>
+        <w:rPr>
+          <w:i/>
+          <w:iCs/>
+        </w:rPr>
+        <w:t xml:space="preserve"> </w:t>
+      </w:r>
+      <w:r>
+        <w:t xml:space="preserve">would be imputed by looking at dogs of a similar breed and age, along with the other features that </w:t>
+      </w:r>
+      <w:r>
+        <w:rPr>
+          <w:i/>
+          <w:iCs/>
+        </w:rPr>
+        <w:t xml:space="preserve">are </w:t>
+      </w:r>
+      <w:r>
+        <w:t>reported</w:t>
       </w:r>
       <w:r>
         <w:t>.</w:t>
@@ -5728,25 +5806,45 @@
     </w:p>
     <w:p/>
     <w:p>
+      <w:r>
+        <w:t xml:space="preserve">It is worth noting that imputing missing values with KNN adds a degree of error to our results </w:t>
+      </w:r>
+      <w:r>
+        <w:rPr>
+          <w:i/>
+          <w:iCs/>
+        </w:rPr>
+        <w:t xml:space="preserve">before </w:t>
+      </w:r>
+      <w:r>
+        <w:t>we apply any classification models on the data.</w:t>
+      </w:r>
+    </w:p>
+    <w:p>
       <w:pPr>
         <w:pStyle w:val="Heading2"/>
       </w:pPr>
-      <w:bookmarkStart w:id="12" w:name="_Toc90366268"/>
+      <w:bookmarkStart w:id="11" w:name="_Toc90397800"/>
+    </w:p>
+    <w:p>
+      <w:pPr>
+        <w:pStyle w:val="Heading2"/>
+      </w:pPr>
       <w:r>
         <w:rPr>
           <w:noProof/>
         </w:rPr>
         <w:drawing>
-          <wp:anchor distT="0" distB="0" distL="114300" distR="114300" simplePos="0" relativeHeight="251675648" behindDoc="0" locked="0" layoutInCell="1" allowOverlap="1" wp14:anchorId="0A323248" wp14:editId="113A8BBB">
+          <wp:anchor distT="0" distB="0" distL="114300" distR="114300" simplePos="0" relativeHeight="251675648" behindDoc="0" locked="0" layoutInCell="1" allowOverlap="1" wp14:anchorId="0A323248" wp14:editId="3DDAAD1A">
             <wp:simplePos x="0" y="0"/>
             <wp:positionH relativeFrom="column">
-              <wp:posOffset>3313430</wp:posOffset>
+              <wp:posOffset>3878824</wp:posOffset>
             </wp:positionH>
             <wp:positionV relativeFrom="paragraph">
-              <wp:posOffset>433705</wp:posOffset>
+              <wp:posOffset>375920</wp:posOffset>
             </wp:positionV>
-            <wp:extent cx="3067050" cy="3079750"/>
-            <wp:effectExtent l="57150" t="57150" r="95250" b="101600"/>
+            <wp:extent cx="2441575" cy="2451735"/>
+            <wp:effectExtent l="38100" t="38100" r="85725" b="88265"/>
             <wp:wrapSquare wrapText="bothSides"/>
             <wp:docPr id="1" name="Picture 1"/>
             <wp:cNvGraphicFramePr>
@@ -5774,7 +5872,7 @@
                   <pic:spPr>
                     <a:xfrm>
                       <a:off x="0" y="0"/>
-                      <a:ext cx="3067050" cy="3079750"/>
+                      <a:ext cx="2441575" cy="2451735"/>
                     </a:xfrm>
                     <a:prstGeom prst="rect">
                       <a:avLst/>
@@ -5807,25 +5905,29 @@
       <w:r>
         <w:t>Dimensionality Reduction</w:t>
       </w:r>
-      <w:bookmarkEnd w:id="12"/>
-    </w:p>
-    <w:p>
-      <w:r>
-        <w:t>After all the above data cleaning steps were completed, we found ourselves with 43 features! Many of these features were binary variables, while some were continuous variables.</w:t>
+      <w:bookmarkEnd w:id="11"/>
+    </w:p>
+    <w:p>
+      <w:r>
+        <w:t xml:space="preserve">After all the above data cleaning steps were completed, we found ourselves with </w:t>
+      </w:r>
+      <w:r>
+        <w:t>50</w:t>
+      </w:r>
+      <w:r>
+        <w:t xml:space="preserve"> features! Many of these features were binary variables, while some were continuous variables.</w:t>
       </w:r>
       <w:r>
         <w:t xml:space="preserve"> To tackle this, we applied PCA on our dataset. </w:t>
       </w:r>
       <w:r>
-        <w:t xml:space="preserve">Here is what the first two principal components look like, shaded by </w:t>
-      </w:r>
-      <w:proofErr w:type="gramStart"/>
-      <w:r>
-        <w:t>whether or not</w:t>
-      </w:r>
-      <w:proofErr w:type="gramEnd"/>
-      <w:r>
-        <w:t xml:space="preserve"> a dog was returned:</w:t>
+        <w:t xml:space="preserve">On the right, we can see </w:t>
+      </w:r>
+      <w:r>
+        <w:t>what the first two principal components look like, shaded by whether a dog was returned</w:t>
+      </w:r>
+      <w:r>
+        <w:t xml:space="preserve"> (1) or not (0).</w:t>
       </w:r>
     </w:p>
     <w:p/>
@@ -5834,7 +5936,13 @@
         <w:t>There’s not much separating out the dogs that were returned (1) from the dogs that stayed adopted (0). Expanding this out to the first three principal dimensions, gives us the following 3-dimensional representation of our principal components</w:t>
       </w:r>
       <w:r>
-        <w:t>, featured in the image to the right.</w:t>
+        <w:t xml:space="preserve">, featured in the image </w:t>
+      </w:r>
+      <w:r>
+        <w:t>below</w:t>
+      </w:r>
+      <w:r>
+        <w:t>.</w:t>
       </w:r>
     </w:p>
     <w:p>
@@ -5922,11 +6030,9 @@
       <w:r>
         <w:t xml:space="preserve">Again, it’s hard to see much linear structure from these components </w:t>
       </w:r>
-      <w:proofErr w:type="gramStart"/>
-      <w:r>
-        <w:t>in regard to</w:t>
-      </w:r>
-      <w:proofErr w:type="gramEnd"/>
+      <w:r>
+        <w:t>regarding</w:t>
+      </w:r>
       <w:r>
         <w:t xml:space="preserve"> the indicator variable. </w:t>
       </w:r>
@@ -5936,11 +6042,9 @@
       <w:r>
         <w:t xml:space="preserve"> at how much variance in our data is </w:t>
       </w:r>
-      <w:proofErr w:type="gramStart"/>
-      <w:r>
-        <w:t>actually explained</w:t>
-      </w:r>
-      <w:proofErr w:type="gramEnd"/>
+      <w:r>
+        <w:t>explained</w:t>
+      </w:r>
       <w:r>
         <w:t xml:space="preserve"> by each successive principal component, we get</w:t>
       </w:r>
@@ -5949,23 +6053,18 @@
       </w:r>
     </w:p>
     <w:p>
-      <w:pPr>
-        <w:jc w:val="center"/>
-      </w:pPr>
-    </w:p>
-    <w:p>
       <w:r>
         <w:rPr>
           <w:noProof/>
         </w:rPr>
         <w:drawing>
-          <wp:anchor distT="0" distB="0" distL="114300" distR="114300" simplePos="0" relativeHeight="251665408" behindDoc="0" locked="0" layoutInCell="1" allowOverlap="1" wp14:anchorId="38A058A7" wp14:editId="35EA0116">
+          <wp:anchor distT="0" distB="0" distL="114300" distR="114300" simplePos="0" relativeHeight="251665408" behindDoc="0" locked="0" layoutInCell="1" allowOverlap="1" wp14:anchorId="38A058A7" wp14:editId="41E0F781">
             <wp:simplePos x="0" y="0"/>
             <wp:positionH relativeFrom="margin">
-              <wp:posOffset>-104140</wp:posOffset>
+              <wp:posOffset>-26768</wp:posOffset>
             </wp:positionH>
             <wp:positionV relativeFrom="paragraph">
-              <wp:posOffset>1626870</wp:posOffset>
+              <wp:posOffset>1760513</wp:posOffset>
             </wp:positionV>
             <wp:extent cx="2391410" cy="1671955"/>
             <wp:effectExtent l="57150" t="57150" r="104140" b="99695"/>
@@ -6036,7 +6135,10 @@
     <w:p/>
     <w:p>
       <w:r>
-        <w:t xml:space="preserve">We also attempted to use </w:t>
+        <w:t>It is worth noting that we</w:t>
+      </w:r>
+      <w:r>
+        <w:t xml:space="preserve"> also attempted to use </w:t>
       </w:r>
       <w:hyperlink r:id="rId25" w:anchor="multiple-correspondence-analysis-mca" w:history="1">
         <w:r>
@@ -6047,7 +6149,13 @@
         </w:r>
       </w:hyperlink>
       <w:r>
-        <w:t xml:space="preserve">, a method similar to PCA that functions better with data that contains </w:t>
+        <w:t>, a method similar to PCA</w:t>
+      </w:r>
+      <w:r>
+        <w:t xml:space="preserve">, but </w:t>
+      </w:r>
+      <w:r>
+        <w:t xml:space="preserve">functions better with data that contains </w:t>
       </w:r>
       <w:r>
         <w:rPr>
@@ -6071,15 +6179,18 @@
       <w:pPr>
         <w:pStyle w:val="Heading2"/>
       </w:pPr>
-      <w:bookmarkStart w:id="13" w:name="_Toc90366269"/>
+      <w:bookmarkStart w:id="12" w:name="_Toc90397801"/>
       <w:r>
         <w:t>Balancing the Distribution of Data</w:t>
       </w:r>
-      <w:bookmarkEnd w:id="13"/>
-    </w:p>
-    <w:p>
-      <w:r>
-        <w:t>When we started our analysis, 7.8%, or 824 dogs had been ‘returned’ after adoption. That left our majority class of ‘not returned’ dogs at an overweighted distribution of 92.2%, or 9664 dogs. We sought to balance these two classes using resampling techniques before running the classification models.</w:t>
+      <w:bookmarkEnd w:id="12"/>
+    </w:p>
+    <w:p>
+      <w:r>
+        <w:t>When we started our analysis, 7.8%, or 824 dogs had been ‘returned’ after adoption. That left our majority class of ‘not returned’ dogs at an overweighted distribution of 92.2%, or 9664 dogs. We sought to balance these two classes using resampling techniques before running the classification models</w:t>
+      </w:r>
+      <w:r>
+        <w:t>.</w:t>
       </w:r>
     </w:p>
     <w:p/>
@@ -6099,7 +6210,13 @@
         <w:t xml:space="preserve"> oversampling technique on the ‘returned’ minority class; and a Random undersampling technique on the ‘not returned’ majority class. We found ADASYN, because of its ability to </w:t>
       </w:r>
       <w:r>
-        <w:t xml:space="preserve">put synthetic points in low distributed areas of the data and then use K-Nearest Neighbors to classify them, to give us the best representation of the minority class. However, we opted not to use ADASYN to get the minority class to the same size (9664) as the majority class; instead opting to increase the size by 3x (2871 ‘returned’ dogs). To get the majority class down in size, we just used a random </w:t>
+        <w:t>put synthetic points in low distributed areas of the data and then use K-Nearest Neighbors to classify them, to give us the best representation of the minority class. However, we opted not to use ADASYN to get the minority class to the</w:t>
+      </w:r>
+      <w:r>
+        <w:t xml:space="preserve"> exact</w:t>
+      </w:r>
+      <w:r>
+        <w:t xml:space="preserve"> same size (9664) as the majority class; instead opting to increase the size by 3x (2871 ‘returned’ dogs). To get the majority class down in size, we just used a random </w:t>
       </w:r>
       <w:proofErr w:type="spellStart"/>
       <w:r>
@@ -6110,6 +6227,7 @@
         <w:t xml:space="preserve"> to randomly select data points from the majority class (‘not returned’) to keep, ultimately ending with about half as many points (5742 ‘not returned’ dogs). </w:t>
       </w:r>
     </w:p>
+    <w:p/>
     <w:p/>
     <w:p/>
     <w:tbl>
@@ -6281,13 +6399,85 @@
           <w:noProof/>
         </w:rPr>
         <w:drawing>
-          <wp:anchor distT="0" distB="0" distL="114300" distR="114300" simplePos="0" relativeHeight="251658240" behindDoc="0" locked="0" layoutInCell="1" allowOverlap="1" wp14:anchorId="7A3410FA" wp14:editId="421F8E57">
+          <wp:anchor distT="0" distB="0" distL="114300" distR="114300" simplePos="0" relativeHeight="251659264" behindDoc="0" locked="0" layoutInCell="1" allowOverlap="1" wp14:anchorId="6B270A0E" wp14:editId="6D20B829">
             <wp:simplePos x="0" y="0"/>
             <wp:positionH relativeFrom="column">
-              <wp:posOffset>3329305</wp:posOffset>
+              <wp:posOffset>101600</wp:posOffset>
             </wp:positionH>
             <wp:positionV relativeFrom="paragraph">
-              <wp:posOffset>173355</wp:posOffset>
+              <wp:posOffset>113030</wp:posOffset>
+            </wp:positionV>
+            <wp:extent cx="2533015" cy="2659380"/>
+            <wp:effectExtent l="38100" t="38100" r="83185" b="83820"/>
+            <wp:wrapSquare wrapText="bothSides"/>
+            <wp:docPr id="4" name="Picture 4" descr="Chart, scatter chart&#10;&#10;Description automatically generated"/>
+            <wp:cNvGraphicFramePr>
+              <a:graphicFrameLocks xmlns:a="http://schemas.openxmlformats.org/drawingml/2006/main" noChangeAspect="1"/>
+            </wp:cNvGraphicFramePr>
+            <a:graphic xmlns:a="http://schemas.openxmlformats.org/drawingml/2006/main">
+              <a:graphicData uri="http://schemas.openxmlformats.org/drawingml/2006/picture">
+                <pic:pic xmlns:pic="http://schemas.openxmlformats.org/drawingml/2006/picture">
+                  <pic:nvPicPr>
+                    <pic:cNvPr id="4" name="Picture 4" descr="Chart, scatter chart&#10;&#10;Description automatically generated"/>
+                    <pic:cNvPicPr/>
+                  </pic:nvPicPr>
+                  <pic:blipFill>
+                    <a:blip r:embed="rId27">
+                      <a:extLst>
+                        <a:ext uri="{28A0092B-C50C-407E-A947-70E740481C1C}">
+                          <a14:useLocalDpi xmlns:a14="http://schemas.microsoft.com/office/drawing/2010/main" val="0"/>
+                        </a:ext>
+                      </a:extLst>
+                    </a:blip>
+                    <a:stretch>
+                      <a:fillRect/>
+                    </a:stretch>
+                  </pic:blipFill>
+                  <pic:spPr>
+                    <a:xfrm>
+                      <a:off x="0" y="0"/>
+                      <a:ext cx="2533015" cy="2659380"/>
+                    </a:xfrm>
+                    <a:prstGeom prst="rect">
+                      <a:avLst/>
+                    </a:prstGeom>
+                    <a:ln>
+                      <a:solidFill>
+                        <a:schemeClr val="tx1"/>
+                      </a:solidFill>
+                    </a:ln>
+                    <a:effectLst>
+                      <a:outerShdw blurRad="50800" dist="38100" dir="2700000" algn="tl" rotWithShape="0">
+                        <a:prstClr val="black">
+                          <a:alpha val="40000"/>
+                        </a:prstClr>
+                      </a:outerShdw>
+                    </a:effectLst>
+                  </pic:spPr>
+                </pic:pic>
+              </a:graphicData>
+            </a:graphic>
+            <wp14:sizeRelH relativeFrom="page">
+              <wp14:pctWidth>0</wp14:pctWidth>
+            </wp14:sizeRelH>
+            <wp14:sizeRelV relativeFrom="page">
+              <wp14:pctHeight>0</wp14:pctHeight>
+            </wp14:sizeRelV>
+          </wp:anchor>
+        </w:drawing>
+      </w:r>
+      <w:r>
+        <w:rPr>
+          <w:noProof/>
+        </w:rPr>
+        <w:drawing>
+          <wp:anchor distT="0" distB="0" distL="114300" distR="114300" simplePos="0" relativeHeight="251658240" behindDoc="0" locked="0" layoutInCell="1" allowOverlap="1" wp14:anchorId="7A3410FA" wp14:editId="1B45E8CB">
+            <wp:simplePos x="0" y="0"/>
+            <wp:positionH relativeFrom="column">
+              <wp:posOffset>3652520</wp:posOffset>
+            </wp:positionH>
+            <wp:positionV relativeFrom="paragraph">
+              <wp:posOffset>113665</wp:posOffset>
             </wp:positionV>
             <wp:extent cx="2574290" cy="2659380"/>
             <wp:effectExtent l="38100" t="38100" r="92710" b="83820"/>
@@ -6304,7 +6494,7 @@
                     <pic:cNvPicPr/>
                   </pic:nvPicPr>
                   <pic:blipFill>
-                    <a:blip r:embed="rId27">
+                    <a:blip r:embed="rId28">
                       <a:extLst>
                         <a:ext uri="{28A0092B-C50C-407E-A947-70E740481C1C}">
                           <a14:useLocalDpi xmlns:a14="http://schemas.microsoft.com/office/drawing/2010/main" val="0"/>
@@ -6348,78 +6538,6 @@
           </wp:anchor>
         </w:drawing>
       </w:r>
-      <w:r>
-        <w:rPr>
-          <w:noProof/>
-        </w:rPr>
-        <w:drawing>
-          <wp:anchor distT="0" distB="0" distL="114300" distR="114300" simplePos="0" relativeHeight="251659264" behindDoc="0" locked="0" layoutInCell="1" allowOverlap="1" wp14:anchorId="6B270A0E" wp14:editId="2BBEFE3C">
-            <wp:simplePos x="0" y="0"/>
-            <wp:positionH relativeFrom="column">
-              <wp:posOffset>-116205</wp:posOffset>
-            </wp:positionH>
-            <wp:positionV relativeFrom="paragraph">
-              <wp:posOffset>173355</wp:posOffset>
-            </wp:positionV>
-            <wp:extent cx="2533015" cy="2659380"/>
-            <wp:effectExtent l="38100" t="38100" r="83185" b="83820"/>
-            <wp:wrapSquare wrapText="bothSides"/>
-            <wp:docPr id="4" name="Picture 4" descr="Chart, scatter chart&#10;&#10;Description automatically generated"/>
-            <wp:cNvGraphicFramePr>
-              <a:graphicFrameLocks xmlns:a="http://schemas.openxmlformats.org/drawingml/2006/main" noChangeAspect="1"/>
-            </wp:cNvGraphicFramePr>
-            <a:graphic xmlns:a="http://schemas.openxmlformats.org/drawingml/2006/main">
-              <a:graphicData uri="http://schemas.openxmlformats.org/drawingml/2006/picture">
-                <pic:pic xmlns:pic="http://schemas.openxmlformats.org/drawingml/2006/picture">
-                  <pic:nvPicPr>
-                    <pic:cNvPr id="4" name="Picture 4" descr="Chart, scatter chart&#10;&#10;Description automatically generated"/>
-                    <pic:cNvPicPr/>
-                  </pic:nvPicPr>
-                  <pic:blipFill>
-                    <a:blip r:embed="rId28">
-                      <a:extLst>
-                        <a:ext uri="{28A0092B-C50C-407E-A947-70E740481C1C}">
-                          <a14:useLocalDpi xmlns:a14="http://schemas.microsoft.com/office/drawing/2010/main" val="0"/>
-                        </a:ext>
-                      </a:extLst>
-                    </a:blip>
-                    <a:stretch>
-                      <a:fillRect/>
-                    </a:stretch>
-                  </pic:blipFill>
-                  <pic:spPr>
-                    <a:xfrm>
-                      <a:off x="0" y="0"/>
-                      <a:ext cx="2533015" cy="2659380"/>
-                    </a:xfrm>
-                    <a:prstGeom prst="rect">
-                      <a:avLst/>
-                    </a:prstGeom>
-                    <a:ln>
-                      <a:solidFill>
-                        <a:schemeClr val="tx1"/>
-                      </a:solidFill>
-                    </a:ln>
-                    <a:effectLst>
-                      <a:outerShdw blurRad="50800" dist="38100" dir="2700000" algn="tl" rotWithShape="0">
-                        <a:prstClr val="black">
-                          <a:alpha val="40000"/>
-                        </a:prstClr>
-                      </a:outerShdw>
-                    </a:effectLst>
-                  </pic:spPr>
-                </pic:pic>
-              </a:graphicData>
-            </a:graphic>
-            <wp14:sizeRelH relativeFrom="page">
-              <wp14:pctWidth>0</wp14:pctWidth>
-            </wp14:sizeRelH>
-            <wp14:sizeRelV relativeFrom="page">
-              <wp14:pctHeight>0</wp14:pctHeight>
-            </wp14:sizeRelV>
-          </wp:anchor>
-        </w:drawing>
-      </w:r>
     </w:p>
     <w:p>
       <w:pPr>
@@ -6451,77 +6569,99 @@
       </w:pPr>
     </w:p>
     <w:p/>
+    <w:p/>
+    <w:p>
+      <w:r>
+        <w:t>Overall,</w:t>
+      </w:r>
+      <w:r>
+        <w:t xml:space="preserve"> this distribution looks much more reasonable. It’s worth noting that resampling the data amounts to creating new (synthetic) dogs based on the features of old (actual) dogs. Doing this </w:t>
+      </w:r>
+      <w:r>
+        <w:t xml:space="preserve">adds a degree of error to our results </w:t>
+      </w:r>
+      <w:r>
+        <w:rPr>
+          <w:i/>
+          <w:iCs/>
+        </w:rPr>
+        <w:t xml:space="preserve">before </w:t>
+      </w:r>
+      <w:r>
+        <w:t>we apply any classification models on the data</w:t>
+      </w:r>
+      <w:r>
+        <w:t>.</w:t>
+      </w:r>
+    </w:p>
+    <w:p/>
+    <w:p/>
+    <w:p>
+      <w:pPr>
+        <w:pStyle w:val="Heading1"/>
+      </w:pPr>
+      <w:bookmarkStart w:id="13" w:name="_Toc90397802"/>
+      <w:r>
+        <w:t xml:space="preserve">Analysis, </w:t>
+      </w:r>
+      <w:r>
+        <w:t>Evaluation</w:t>
+      </w:r>
+      <w:r>
+        <w:t>,</w:t>
+      </w:r>
+      <w:r>
+        <w:t xml:space="preserve"> and Final Results</w:t>
+      </w:r>
+      <w:bookmarkEnd w:id="13"/>
+    </w:p>
+    <w:p>
+      <w:r>
+        <w:t xml:space="preserve">After preparing the data, we </w:t>
+      </w:r>
+      <w:r>
+        <w:t>analyzed</w:t>
+      </w:r>
+      <w:r>
+        <w:t xml:space="preserve"> the data using the various classification models that we have learned so far in class including, but not limited to, Naïve Bayes, K Nearest Neighbors, SVM, Logistic Regression, and Neural Networks. We </w:t>
+      </w:r>
+      <w:r>
+        <w:t>split</w:t>
+      </w:r>
+      <w:r>
+        <w:t xml:space="preserve"> the data into training</w:t>
+      </w:r>
+      <w:r>
+        <w:t xml:space="preserve"> and </w:t>
+      </w:r>
+      <w:r>
+        <w:t>test sets</w:t>
+      </w:r>
+      <w:r>
+        <w:t xml:space="preserve"> and compared their performances</w:t>
+      </w:r>
+      <w:r>
+        <w:t xml:space="preserve">. By testing each of these methods, we hope to identify which one is most successful in classifying the adopted dogs as returned vs. </w:t>
+      </w:r>
+      <w:proofErr w:type="gramStart"/>
+      <w:r>
+        <w:t>not-returned</w:t>
+      </w:r>
+      <w:proofErr w:type="gramEnd"/>
+      <w:r>
+        <w:t>. </w:t>
+      </w:r>
+    </w:p>
+    <w:p/>
     <w:p>
       <w:pPr>
         <w:pStyle w:val="Heading2"/>
       </w:pPr>
-    </w:p>
-    <w:p>
-      <w:pPr>
-        <w:pStyle w:val="Heading1"/>
-      </w:pPr>
-      <w:bookmarkStart w:id="14" w:name="_Toc90366270"/>
-      <w:r>
-        <w:t xml:space="preserve">Analysis, </w:t>
-      </w:r>
-      <w:r>
-        <w:t>Evaluation</w:t>
-      </w:r>
-      <w:r>
-        <w:t>,</w:t>
-      </w:r>
-      <w:r>
-        <w:t xml:space="preserve"> and Final Results</w:t>
+      <w:bookmarkStart w:id="14" w:name="_Toc90397803"/>
+      <w:r>
+        <w:t>Classification</w:t>
       </w:r>
       <w:bookmarkEnd w:id="14"/>
-    </w:p>
-    <w:p>
-      <w:r>
-        <w:t xml:space="preserve">After preparing the data, we </w:t>
-      </w:r>
-      <w:r>
-        <w:t>analyzed</w:t>
-      </w:r>
-      <w:r>
-        <w:t xml:space="preserve"> the data using the various classification models that we have learned so far in class including, but not limited to, Naïve Bayes, K Nearest Neighbors, SVM, Logistic Regression, and Neural Networks. We </w:t>
-      </w:r>
-      <w:r>
-        <w:t>split</w:t>
-      </w:r>
-      <w:r>
-        <w:t xml:space="preserve"> the data into training</w:t>
-      </w:r>
-      <w:r>
-        <w:t xml:space="preserve"> and </w:t>
-      </w:r>
-      <w:r>
-        <w:t>test sets</w:t>
-      </w:r>
-      <w:r>
-        <w:t xml:space="preserve"> and compared their performances</w:t>
-      </w:r>
-      <w:r>
-        <w:t xml:space="preserve">. By testing each of these methods, we hope to identify which one is most successful in classifying the adopted dogs as returned vs. </w:t>
-      </w:r>
-      <w:proofErr w:type="gramStart"/>
-      <w:r>
-        <w:t>not-returned</w:t>
-      </w:r>
-      <w:proofErr w:type="gramEnd"/>
-      <w:r>
-        <w:t>. </w:t>
-      </w:r>
-    </w:p>
-    <w:p/>
-    <w:p>
-      <w:pPr>
-        <w:pStyle w:val="Heading2"/>
-      </w:pPr>
-      <w:bookmarkStart w:id="15" w:name="_Toc90366271"/>
-      <w:r>
-        <w:t>Classification</w:t>
-      </w:r>
-      <w:bookmarkEnd w:id="15"/>
     </w:p>
     <w:p>
       <w:pPr>
@@ -6547,7 +6687,14 @@
         <w:rPr>
           <w:shd w:val="clear" w:color="auto" w:fill="FFFFFF"/>
         </w:rPr>
-        <w:t xml:space="preserve"> at the animal rescue, we agreed that it was generally better that a model predicts a dog would be returned (1) even if it stayed adopted (0) than to have a dog be predicted as staying adopted (0) when </w:t>
+        <w:t xml:space="preserve"> at the animal rescue, we agreed that it was generally better that a model predicts a </w:t>
+      </w:r>
+      <w:r>
+        <w:rPr>
+          <w:shd w:val="clear" w:color="auto" w:fill="FFFFFF"/>
+        </w:rPr>
+        <w:lastRenderedPageBreak/>
+        <w:t xml:space="preserve">dog would be returned (1) even if it stayed adopted (0) than to have a dog be predicted as staying adopted (0) when </w:t>
       </w:r>
       <w:proofErr w:type="gramStart"/>
       <w:r>
@@ -6573,263 +6720,263 @@
         <w:rPr>
           <w:shd w:val="clear" w:color="auto" w:fill="FFFFFF"/>
         </w:rPr>
+        <w:t>Recall/sensitivity score</w:t>
+      </w:r>
+      <w:r>
+        <w:rPr>
+          <w:shd w:val="clear" w:color="auto" w:fill="FFFFFF"/>
+        </w:rPr>
+        <w:t xml:space="preserve"> (true </w:t>
+      </w:r>
+      <w:r>
+        <w:rPr>
+          <w:shd w:val="clear" w:color="auto" w:fill="FFFFFF"/>
+        </w:rPr>
+        <w:t>positives</w:t>
+      </w:r>
+      <w:r>
+        <w:rPr>
+          <w:shd w:val="clear" w:color="auto" w:fill="FFFFFF"/>
+        </w:rPr>
+        <w:t xml:space="preserve"> / all actual </w:t>
+      </w:r>
+      <w:r>
+        <w:rPr>
+          <w:shd w:val="clear" w:color="auto" w:fill="FFFFFF"/>
+        </w:rPr>
+        <w:t>positives (which includes our predicted false negatives, as they are an actual positive)</w:t>
+      </w:r>
+      <w:r>
+        <w:rPr>
+          <w:shd w:val="clear" w:color="auto" w:fill="FFFFFF"/>
+        </w:rPr>
+        <w:t>)</w:t>
+      </w:r>
+      <w:r>
+        <w:rPr>
+          <w:shd w:val="clear" w:color="auto" w:fill="FFFFFF"/>
+        </w:rPr>
+        <w:t xml:space="preserve">, </w:t>
+      </w:r>
+      <w:r>
+        <w:t xml:space="preserve">as </w:t>
+      </w:r>
+      <w:r>
+        <w:t xml:space="preserve">it tells us how many </w:t>
+      </w:r>
+      <w:proofErr w:type="gramStart"/>
+      <w:r>
+        <w:t>dogs</w:t>
+      </w:r>
+      <w:proofErr w:type="gramEnd"/>
+      <w:r>
+        <w:t xml:space="preserve"> we correctly predicted to be returned out of all dogs that were actually returned. </w:t>
+      </w:r>
+      <w:r>
+        <w:t>Since</w:t>
+      </w:r>
+      <w:r>
+        <w:t xml:space="preserve"> we are </w:t>
+      </w:r>
+      <w:r>
+        <w:t>f</w:t>
+      </w:r>
+      <w:r>
+        <w:t>ocus</w:t>
+      </w:r>
+      <w:r>
+        <w:t>ing</w:t>
+      </w:r>
+      <w:r>
+        <w:t xml:space="preserve"> on the dogs that we believe will be returned</w:t>
+      </w:r>
+      <w:r>
+        <w:t xml:space="preserve">, we are </w:t>
+      </w:r>
+      <w:r>
+        <w:t xml:space="preserve">seeking to maximize the </w:t>
+      </w:r>
+      <w:r>
+        <w:t xml:space="preserve">Recall score, or in other words, the </w:t>
+      </w:r>
+      <w:r>
+        <w:t xml:space="preserve">correct classification of true </w:t>
+      </w:r>
+      <w:r>
+        <w:t xml:space="preserve">positives/returns. </w:t>
+      </w:r>
+      <w:proofErr w:type="gramStart"/>
+      <w:r>
+        <w:rPr>
+          <w:shd w:val="clear" w:color="auto" w:fill="FFFFFF"/>
+        </w:rPr>
+        <w:t>So</w:t>
+      </w:r>
+      <w:proofErr w:type="gramEnd"/>
+      <w:r>
+        <w:rPr>
+          <w:shd w:val="clear" w:color="auto" w:fill="FFFFFF"/>
+        </w:rPr>
+        <w:t xml:space="preserve"> in general, the higher the recall score, the better chances we have of identifying dogs at risk of return.</w:t>
+      </w:r>
+      <w:r>
+        <w:rPr>
+          <w:shd w:val="clear" w:color="auto" w:fill="FFFFFF"/>
+        </w:rPr>
+        <w:t xml:space="preserve"> </w:t>
+      </w:r>
+    </w:p>
+    <w:p>
+      <w:pPr>
+        <w:rPr>
+          <w:shd w:val="clear" w:color="auto" w:fill="FFFFFF"/>
+        </w:rPr>
+      </w:pPr>
+    </w:p>
+    <w:p>
+      <w:r>
+        <w:rPr>
+          <w:shd w:val="clear" w:color="auto" w:fill="FFFFFF"/>
+        </w:rPr>
+        <w:t xml:space="preserve">However, we do not want to have an overly high recall score at the expense of accuracy, as this would cause strain on the nonprofit to spend </w:t>
+      </w:r>
+      <w:r>
+        <w:rPr>
+          <w:shd w:val="clear" w:color="auto" w:fill="FFFFFF"/>
+        </w:rPr>
+        <w:t xml:space="preserve">extra </w:t>
+      </w:r>
+      <w:r>
+        <w:rPr>
+          <w:shd w:val="clear" w:color="auto" w:fill="FFFFFF"/>
+        </w:rPr>
+        <w:t xml:space="preserve">resources on </w:t>
+      </w:r>
+      <w:proofErr w:type="gramStart"/>
+      <w:r>
+        <w:rPr>
+          <w:shd w:val="clear" w:color="auto" w:fill="FFFFFF"/>
+        </w:rPr>
+        <w:t>a large number of</w:t>
+      </w:r>
+      <w:proofErr w:type="gramEnd"/>
+      <w:r>
+        <w:rPr>
+          <w:shd w:val="clear" w:color="auto" w:fill="FFFFFF"/>
+        </w:rPr>
+        <w:t xml:space="preserve"> dogs </w:t>
+      </w:r>
+      <w:r>
+        <w:rPr>
+          <w:shd w:val="clear" w:color="auto" w:fill="FFFFFF"/>
+        </w:rPr>
+        <w:t>mistakenly marked as return</w:t>
+      </w:r>
+      <w:r>
+        <w:rPr>
+          <w:shd w:val="clear" w:color="auto" w:fill="FFFFFF"/>
+        </w:rPr>
+        <w:t xml:space="preserve">. </w:t>
+      </w:r>
+      <w:r>
+        <w:t>So, i</w:t>
+      </w:r>
+      <w:r>
+        <w:t>n addition to Recall, we looked at the</w:t>
+      </w:r>
+      <w:r>
+        <w:t xml:space="preserve"> accuracy, misclassification, precision, specificity, and F1 scores</w:t>
+      </w:r>
+      <w:r>
+        <w:t xml:space="preserve"> of each model</w:t>
+      </w:r>
+      <w:r>
+        <w:t>. These scores show the degree to which the different classifiers correctly sort the data points</w:t>
+      </w:r>
+      <w:r>
+        <w:t>, with a brief description:</w:t>
+      </w:r>
+    </w:p>
+    <w:p/>
+    <w:p>
+      <w:r>
+        <w:t>Accuracy is a general measure of how many data points are correctly classified out of the total number of data points, so the percent of true positives and negatives out of the total.</w:t>
+      </w:r>
+    </w:p>
+    <w:p/>
+    <w:p>
+      <w:r>
+        <w:t>Misclassification is the opposite of accuracy and tells us how many data points were incorrectly classified, so the percent of false positives and negatives out of the total.</w:t>
+      </w:r>
+    </w:p>
+    <w:p/>
+    <w:p>
+      <w:r>
+        <w:t>Precision is the positive</w:t>
+      </w:r>
+      <w:r>
+        <w:t xml:space="preserve"> predictive</w:t>
+      </w:r>
+      <w:r>
+        <w:t xml:space="preserve"> rate</w:t>
+      </w:r>
+      <w:r>
+        <w:t>;</w:t>
+      </w:r>
+      <w:r>
+        <w:t xml:space="preserve"> that is the number of true positives out of predicted positives.</w:t>
+      </w:r>
+    </w:p>
+    <w:p/>
+    <w:p>
+      <w:r>
+        <w:t xml:space="preserve">Specificity gives us the true negative </w:t>
+      </w:r>
+      <w:proofErr w:type="gramStart"/>
+      <w:r>
+        <w:t>rate;</w:t>
+      </w:r>
+      <w:proofErr w:type="gramEnd"/>
+      <w:r>
+        <w:t xml:space="preserve"> true negatives out of all actual negatives.</w:t>
+      </w:r>
+    </w:p>
+    <w:p/>
+    <w:p>
+      <w:r>
+        <w:t>The F1 Score is a statistical measure of accuracy for machine learning models, which combines the precision and recall score. As we can see from the chart below, Random Forest has the best F1 score overall.</w:t>
+      </w:r>
+    </w:p>
+    <w:p/>
+    <w:p>
+      <w:r>
+        <w:t xml:space="preserve">Here are the </w:t>
+      </w:r>
+      <w:proofErr w:type="gramStart"/>
+      <w:r>
+        <w:t>final results</w:t>
+      </w:r>
+      <w:proofErr w:type="gramEnd"/>
+      <w:r>
+        <w:t xml:space="preserve"> of the </w:t>
+      </w:r>
+      <w:r>
+        <w:t>models we tested</w:t>
+      </w:r>
+      <w:r>
+        <w:t>, with each model’s performance being discussed in further depth below:</w:t>
+      </w:r>
+    </w:p>
+    <w:p/>
+    <w:p>
+      <w:pPr>
+        <w:jc w:val="center"/>
+      </w:pPr>
+      <w:r>
+        <w:rPr>
+          <w:noProof/>
+        </w:rPr>
         <w:lastRenderedPageBreak/>
-        <w:t>Recall/sensitivity score</w:t>
-      </w:r>
-      <w:r>
-        <w:rPr>
-          <w:shd w:val="clear" w:color="auto" w:fill="FFFFFF"/>
-        </w:rPr>
-        <w:t xml:space="preserve"> (true </w:t>
-      </w:r>
-      <w:r>
-        <w:rPr>
-          <w:shd w:val="clear" w:color="auto" w:fill="FFFFFF"/>
-        </w:rPr>
-        <w:t>positives</w:t>
-      </w:r>
-      <w:r>
-        <w:rPr>
-          <w:shd w:val="clear" w:color="auto" w:fill="FFFFFF"/>
-        </w:rPr>
-        <w:t xml:space="preserve"> / all actual </w:t>
-      </w:r>
-      <w:r>
-        <w:rPr>
-          <w:shd w:val="clear" w:color="auto" w:fill="FFFFFF"/>
-        </w:rPr>
-        <w:t>positives (which includes our predicted false negatives, as they are an actual positive)</w:t>
-      </w:r>
-      <w:r>
-        <w:rPr>
-          <w:shd w:val="clear" w:color="auto" w:fill="FFFFFF"/>
-        </w:rPr>
-        <w:t>)</w:t>
-      </w:r>
-      <w:r>
-        <w:rPr>
-          <w:shd w:val="clear" w:color="auto" w:fill="FFFFFF"/>
-        </w:rPr>
-        <w:t xml:space="preserve">, </w:t>
-      </w:r>
-      <w:r>
-        <w:t xml:space="preserve">as </w:t>
-      </w:r>
-      <w:r>
-        <w:t xml:space="preserve">it tells us how many </w:t>
-      </w:r>
-      <w:proofErr w:type="gramStart"/>
-      <w:r>
-        <w:t>dogs</w:t>
-      </w:r>
-      <w:proofErr w:type="gramEnd"/>
-      <w:r>
-        <w:t xml:space="preserve"> we correctly predicted to be returned out of all dogs that were actually returned. </w:t>
-      </w:r>
-      <w:r>
-        <w:t>Since</w:t>
-      </w:r>
-      <w:r>
-        <w:t xml:space="preserve"> we are </w:t>
-      </w:r>
-      <w:r>
-        <w:t>f</w:t>
-      </w:r>
-      <w:r>
-        <w:t>ocus</w:t>
-      </w:r>
-      <w:r>
-        <w:t>ing</w:t>
-      </w:r>
-      <w:r>
-        <w:t xml:space="preserve"> on the dogs that we believe will be returned</w:t>
-      </w:r>
-      <w:r>
-        <w:t xml:space="preserve">, we are </w:t>
-      </w:r>
-      <w:r>
-        <w:t xml:space="preserve">seeking to maximize the </w:t>
-      </w:r>
-      <w:r>
-        <w:t xml:space="preserve">Recall score, or in other words, the </w:t>
-      </w:r>
-      <w:r>
-        <w:t xml:space="preserve">correct classification of true </w:t>
-      </w:r>
-      <w:r>
-        <w:t xml:space="preserve">positives/returns. </w:t>
-      </w:r>
-      <w:proofErr w:type="gramStart"/>
-      <w:r>
-        <w:rPr>
-          <w:shd w:val="clear" w:color="auto" w:fill="FFFFFF"/>
-        </w:rPr>
-        <w:t>So</w:t>
-      </w:r>
-      <w:proofErr w:type="gramEnd"/>
-      <w:r>
-        <w:rPr>
-          <w:shd w:val="clear" w:color="auto" w:fill="FFFFFF"/>
-        </w:rPr>
-        <w:t xml:space="preserve"> in general, the higher the recall score, the better chances we have of identifying dogs at risk of return.</w:t>
-      </w:r>
-      <w:r>
-        <w:rPr>
-          <w:shd w:val="clear" w:color="auto" w:fill="FFFFFF"/>
-        </w:rPr>
-        <w:t xml:space="preserve"> </w:t>
-      </w:r>
-    </w:p>
-    <w:p>
-      <w:pPr>
-        <w:rPr>
-          <w:shd w:val="clear" w:color="auto" w:fill="FFFFFF"/>
-        </w:rPr>
-      </w:pPr>
-    </w:p>
-    <w:p>
-      <w:r>
-        <w:rPr>
-          <w:shd w:val="clear" w:color="auto" w:fill="FFFFFF"/>
-        </w:rPr>
-        <w:t xml:space="preserve">However, we do not want to have an overly high recall score at the expense of accuracy, as this would cause strain on the nonprofit to spend </w:t>
-      </w:r>
-      <w:r>
-        <w:rPr>
-          <w:shd w:val="clear" w:color="auto" w:fill="FFFFFF"/>
-        </w:rPr>
-        <w:t xml:space="preserve">extra </w:t>
-      </w:r>
-      <w:r>
-        <w:rPr>
-          <w:shd w:val="clear" w:color="auto" w:fill="FFFFFF"/>
-        </w:rPr>
-        <w:t xml:space="preserve">resources on </w:t>
-      </w:r>
-      <w:proofErr w:type="gramStart"/>
-      <w:r>
-        <w:rPr>
-          <w:shd w:val="clear" w:color="auto" w:fill="FFFFFF"/>
-        </w:rPr>
-        <w:t>a large number of</w:t>
-      </w:r>
-      <w:proofErr w:type="gramEnd"/>
-      <w:r>
-        <w:rPr>
-          <w:shd w:val="clear" w:color="auto" w:fill="FFFFFF"/>
-        </w:rPr>
-        <w:t xml:space="preserve"> dogs </w:t>
-      </w:r>
-      <w:r>
-        <w:rPr>
-          <w:shd w:val="clear" w:color="auto" w:fill="FFFFFF"/>
-        </w:rPr>
-        <w:t>mistakenly marked as return</w:t>
-      </w:r>
-      <w:r>
-        <w:rPr>
-          <w:shd w:val="clear" w:color="auto" w:fill="FFFFFF"/>
-        </w:rPr>
-        <w:t xml:space="preserve">. </w:t>
-      </w:r>
-      <w:r>
-        <w:t>So, i</w:t>
-      </w:r>
-      <w:r>
-        <w:t>n addition to Recall, we looked at the</w:t>
-      </w:r>
-      <w:r>
-        <w:t xml:space="preserve"> accuracy, misclassification, precision, specificity, and F1 scores</w:t>
-      </w:r>
-      <w:r>
-        <w:t xml:space="preserve"> of each model</w:t>
-      </w:r>
-      <w:r>
-        <w:t>. These scores show the degree to which the different classifiers correctly sort the data points</w:t>
-      </w:r>
-      <w:r>
-        <w:t>, with a brief description:</w:t>
-      </w:r>
-    </w:p>
-    <w:p/>
-    <w:p>
-      <w:r>
-        <w:t>Accuracy is a general measure of how many data points are correctly classified out of the total number of data points, so the percent of true positives and negatives out of the total.</w:t>
-      </w:r>
-    </w:p>
-    <w:p/>
-    <w:p>
-      <w:r>
-        <w:t>Misclassification is the opposite of accuracy and tells us how many data points were incorrectly classified, so the percent of false positives and negatives out of the total.</w:t>
-      </w:r>
-    </w:p>
-    <w:p/>
-    <w:p>
-      <w:r>
-        <w:t>Precision is the positive</w:t>
-      </w:r>
-      <w:r>
-        <w:t xml:space="preserve"> predictive</w:t>
-      </w:r>
-      <w:r>
-        <w:t xml:space="preserve"> rate</w:t>
-      </w:r>
-      <w:r>
-        <w:t>;</w:t>
-      </w:r>
-      <w:r>
-        <w:t xml:space="preserve"> that is the number of true positives out of predicted positives.</w:t>
-      </w:r>
-    </w:p>
-    <w:p/>
-    <w:p>
-      <w:r>
-        <w:t xml:space="preserve">Specificity gives us the true negative </w:t>
-      </w:r>
-      <w:proofErr w:type="gramStart"/>
-      <w:r>
-        <w:t>rate;</w:t>
-      </w:r>
-      <w:proofErr w:type="gramEnd"/>
-      <w:r>
-        <w:t xml:space="preserve"> true negatives out of all actual negatives.</w:t>
-      </w:r>
-    </w:p>
-    <w:p/>
-    <w:p>
-      <w:r>
-        <w:t>The F1 Score is a statistical measure of accuracy for machine learning models, which combines the precision and recall score. As we can see from the chart below, Random Forest has the best F1 score overall.</w:t>
-      </w:r>
-    </w:p>
-    <w:p/>
-    <w:p>
-      <w:r>
-        <w:t xml:space="preserve">Here are the </w:t>
-      </w:r>
-      <w:proofErr w:type="gramStart"/>
-      <w:r>
-        <w:t>final results</w:t>
-      </w:r>
-      <w:proofErr w:type="gramEnd"/>
-      <w:r>
-        <w:t xml:space="preserve"> of the </w:t>
-      </w:r>
-      <w:r>
-        <w:t>models we tested</w:t>
-      </w:r>
-      <w:r>
-        <w:t>, with each model’s performance being discussed in further depth below:</w:t>
-      </w:r>
-    </w:p>
-    <w:p/>
-    <w:p>
-      <w:pPr>
-        <w:jc w:val="center"/>
-      </w:pPr>
-      <w:r>
-        <w:rPr>
-          <w:noProof/>
-        </w:rPr>
         <w:drawing>
           <wp:inline distT="0" distB="0" distL="0" distR="0" wp14:anchorId="4D9AA71B" wp14:editId="48A21FCE">
             <wp:extent cx="5800897" cy="2695575"/>
@@ -6887,7 +7034,6 @@
     </w:p>
     <w:p>
       <w:r>
-        <w:lastRenderedPageBreak/>
         <w:t xml:space="preserve">To evaluate our models, we </w:t>
       </w:r>
       <w:r>
@@ -6920,11 +7066,12 @@
       <w:pPr>
         <w:pStyle w:val="Heading3"/>
       </w:pPr>
-      <w:bookmarkStart w:id="16" w:name="_Toc90366272"/>
-      <w:r>
+      <w:bookmarkStart w:id="15" w:name="_Toc90397804"/>
+      <w:r>
+        <w:lastRenderedPageBreak/>
         <w:t>Naïve Bayes</w:t>
       </w:r>
-      <w:bookmarkEnd w:id="16"/>
+      <w:bookmarkEnd w:id="15"/>
     </w:p>
     <w:p>
       <w:r>
@@ -7086,38 +7233,38 @@
       <w:pPr>
         <w:pStyle w:val="Heading3"/>
       </w:pPr>
-      <w:bookmarkStart w:id="17" w:name="_Toc90366273"/>
-      <w:r>
+      <w:bookmarkStart w:id="16" w:name="_Toc90397805"/>
+      <w:r>
+        <w:t>KNN</w:t>
+      </w:r>
+      <w:bookmarkEnd w:id="16"/>
+    </w:p>
+    <w:p>
+      <w:r>
+        <w:t xml:space="preserve">For K-Nearest Neighbors, we </w:t>
+      </w:r>
+      <w:r>
+        <w:t xml:space="preserve">tested all values of ‘k’ for the odd numbers between 1 and 15. As found in the graph below, we achieved a maximum accuracy </w:t>
+      </w:r>
+      <w:r>
+        <w:t xml:space="preserve">and specificity </w:t>
+      </w:r>
+      <w:r>
+        <w:t>when we used a ‘k’ value of 1. That is, the KNN classifier was most accurate when a given test point was only compared to the point nearest to it. This likely has to do with the distribution of our data, which is difficult to parse in a general feature space because of how many of our features are categorical and not continuous, thus making them hard for an algorithm like KNN to properly map and relate different test points together.</w:t>
+      </w:r>
+      <w:r>
+        <w:rPr>
+          <w:noProof/>
+        </w:rPr>
+        <w:t xml:space="preserve">  </w:t>
+      </w:r>
+    </w:p>
+    <w:p>
+      <w:r>
+        <w:rPr>
+          <w:noProof/>
+        </w:rPr>
         <w:lastRenderedPageBreak/>
-        <w:t>KNN</w:t>
-      </w:r>
-      <w:bookmarkEnd w:id="17"/>
-    </w:p>
-    <w:p>
-      <w:r>
-        <w:t xml:space="preserve">For K-Nearest Neighbors, we </w:t>
-      </w:r>
-      <w:r>
-        <w:t xml:space="preserve">tested all values of ‘k’ for the odd numbers between 1 and 15. As found in the graph below, we achieved a maximum accuracy </w:t>
-      </w:r>
-      <w:r>
-        <w:t xml:space="preserve">and specificity </w:t>
-      </w:r>
-      <w:r>
-        <w:t>when we used a ‘k’ value of 1. That is, the KNN classifier was most accurate when a given test point was only compared to the point nearest to it. This likely has to do with the distribution of our data, which is difficult to parse in a general feature space because of how many of our features are categorical and not continuous, thus making them hard for an algorithm like KNN to properly map and relate different test points together.</w:t>
-      </w:r>
-      <w:r>
-        <w:rPr>
-          <w:noProof/>
-        </w:rPr>
-        <w:t xml:space="preserve">  </w:t>
-      </w:r>
-    </w:p>
-    <w:p>
-      <w:r>
-        <w:rPr>
-          <w:noProof/>
-        </w:rPr>
         <w:drawing>
           <wp:anchor distT="0" distB="0" distL="114300" distR="114300" simplePos="0" relativeHeight="251661312" behindDoc="0" locked="0" layoutInCell="1" allowOverlap="1" wp14:anchorId="059DDBD4" wp14:editId="3C83CDA5">
             <wp:simplePos x="0" y="0"/>
@@ -7341,12 +7488,12 @@
       <w:pPr>
         <w:pStyle w:val="Heading3"/>
       </w:pPr>
-      <w:bookmarkStart w:id="18" w:name="_Toc90366274"/>
+      <w:bookmarkStart w:id="17" w:name="_Toc90397806"/>
       <w:r>
         <w:lastRenderedPageBreak/>
         <w:t>Logistic Regression</w:t>
       </w:r>
-      <w:bookmarkEnd w:id="18"/>
+      <w:bookmarkEnd w:id="17"/>
     </w:p>
     <w:p>
       <w:pPr>
@@ -7747,7 +7894,7 @@
       <w:pPr>
         <w:pStyle w:val="Heading3"/>
       </w:pPr>
-      <w:bookmarkStart w:id="19" w:name="_Toc90366275"/>
+      <w:bookmarkStart w:id="18" w:name="_Toc90397807"/>
       <w:r>
         <w:lastRenderedPageBreak/>
         <w:t xml:space="preserve">Linear </w:t>
@@ -7755,7 +7902,7 @@
       <w:r>
         <w:t>SVM</w:t>
       </w:r>
-      <w:bookmarkEnd w:id="19"/>
+      <w:bookmarkEnd w:id="18"/>
     </w:p>
     <w:p>
       <w:r>
@@ -7886,11 +8033,11 @@
       <w:pPr>
         <w:pStyle w:val="Heading3"/>
       </w:pPr>
-      <w:bookmarkStart w:id="20" w:name="_Toc90366276"/>
+      <w:bookmarkStart w:id="19" w:name="_Toc90397808"/>
       <w:r>
         <w:t>Kernel SVM</w:t>
       </w:r>
-      <w:bookmarkEnd w:id="20"/>
+      <w:bookmarkEnd w:id="19"/>
     </w:p>
     <w:p>
       <w:r>
@@ -8040,12 +8187,12 @@
       <w:pPr>
         <w:pStyle w:val="Heading3"/>
       </w:pPr>
-      <w:bookmarkStart w:id="21" w:name="_Toc90366277"/>
+      <w:bookmarkStart w:id="20" w:name="_Toc90397809"/>
       <w:r>
         <w:lastRenderedPageBreak/>
         <w:t>Neural Networks</w:t>
       </w:r>
-      <w:bookmarkEnd w:id="21"/>
+      <w:bookmarkEnd w:id="20"/>
     </w:p>
     <w:p>
       <w:r>
@@ -8291,12 +8438,12 @@
       <w:pPr>
         <w:pStyle w:val="Heading3"/>
       </w:pPr>
-      <w:bookmarkStart w:id="22" w:name="_Toc90366278"/>
+      <w:bookmarkStart w:id="21" w:name="_Toc90397810"/>
       <w:r>
         <w:lastRenderedPageBreak/>
         <w:t>Decision Tree</w:t>
       </w:r>
-      <w:bookmarkEnd w:id="22"/>
+      <w:bookmarkEnd w:id="21"/>
     </w:p>
     <w:p>
       <w:r>
@@ -8644,12 +8791,12 @@
       <w:pPr>
         <w:pStyle w:val="Heading3"/>
       </w:pPr>
-      <w:bookmarkStart w:id="23" w:name="_Toc90366279"/>
+      <w:bookmarkStart w:id="22" w:name="_Toc90397811"/>
       <w:r>
         <w:lastRenderedPageBreak/>
         <w:t>Random Forest</w:t>
       </w:r>
-      <w:bookmarkEnd w:id="23"/>
+      <w:bookmarkEnd w:id="22"/>
     </w:p>
     <w:p>
       <w:r>
@@ -8989,7 +9136,7 @@
       <w:pPr>
         <w:pStyle w:val="Heading3"/>
       </w:pPr>
-      <w:bookmarkStart w:id="24" w:name="_Toc90366280"/>
+      <w:bookmarkStart w:id="23" w:name="_Toc90397812"/>
       <w:r>
         <w:rPr>
           <w:noProof/>
@@ -9066,7 +9213,7 @@
       <w:r>
         <w:t>Adaboost</w:t>
       </w:r>
-      <w:bookmarkEnd w:id="24"/>
+      <w:bookmarkEnd w:id="23"/>
       <w:proofErr w:type="spellEnd"/>
     </w:p>
     <w:p>
@@ -9269,26 +9416,26 @@
       <w:pPr>
         <w:pStyle w:val="Heading2"/>
       </w:pPr>
-      <w:bookmarkStart w:id="25" w:name="_Toc90366281"/>
     </w:p>
     <w:p>
       <w:pPr>
         <w:pStyle w:val="Heading2"/>
       </w:pPr>
-      <w:commentRangeStart w:id="26"/>
+      <w:bookmarkStart w:id="24" w:name="_Toc90397813"/>
+      <w:commentRangeStart w:id="25"/>
       <w:r>
         <w:lastRenderedPageBreak/>
         <w:t>Conclusion</w:t>
       </w:r>
-      <w:commentRangeEnd w:id="26"/>
+      <w:commentRangeEnd w:id="25"/>
       <w:r>
         <w:rPr>
           <w:rStyle w:val="CommentReference"/>
           <w:rFonts w:cs="Times New Roman"/>
         </w:rPr>
-        <w:commentReference w:id="26"/>
-      </w:r>
-      <w:bookmarkEnd w:id="25"/>
+        <w:commentReference w:id="25"/>
+      </w:r>
+      <w:bookmarkEnd w:id="24"/>
     </w:p>
     <w:p>
       <w:r>
@@ -9424,17 +9571,17 @@
       <w:pPr>
         <w:pStyle w:val="Heading2"/>
       </w:pPr>
-      <w:bookmarkStart w:id="27" w:name="_Toc90366282"/>
     </w:p>
     <w:p>
       <w:pPr>
         <w:pStyle w:val="Heading2"/>
       </w:pPr>
+      <w:bookmarkStart w:id="26" w:name="_Toc90397814"/>
       <w:r>
         <w:lastRenderedPageBreak/>
         <w:t>An Example</w:t>
       </w:r>
-      <w:bookmarkEnd w:id="27"/>
+      <w:bookmarkEnd w:id="26"/>
     </w:p>
     <w:p>
       <w:r>
@@ -9936,11 +10083,11 @@
       <w:pPr>
         <w:pStyle w:val="Heading1"/>
       </w:pPr>
-      <w:bookmarkStart w:id="28" w:name="_Toc90366283"/>
+      <w:bookmarkStart w:id="27" w:name="_Toc90397815"/>
       <w:r>
         <w:t>Opportunities for Further Analysis</w:t>
       </w:r>
-      <w:bookmarkEnd w:id="28"/>
+      <w:bookmarkEnd w:id="27"/>
     </w:p>
     <w:p>
       <w:pPr>
@@ -10009,7 +10156,7 @@
     </w:p>
     <w:p/>
     <w:p>
-      <w:commentRangeStart w:id="29"/>
+      <w:commentRangeStart w:id="28"/>
       <w:r>
         <w:t xml:space="preserve">The animal rescue tracks extensive details and features about the adopters (largely collected from a thorough </w:t>
       </w:r>
@@ -10045,12 +10192,12 @@
       <w:r>
         <w:t>.</w:t>
       </w:r>
-      <w:commentRangeEnd w:id="29"/>
+      <w:commentRangeEnd w:id="28"/>
       <w:r>
         <w:rPr>
           <w:rStyle w:val="CommentReference"/>
         </w:rPr>
-        <w:commentReference w:id="29"/>
+        <w:commentReference w:id="28"/>
       </w:r>
       <w:r>
         <w:t xml:space="preserve"> That being said, the nonprofit is limited in how it can change the behavior of adopters; it can provide extra training, treatment, care, or socialization for dogs at risk of return, but it is difficult to do the same for humans. Thus, we believe our models are helpful in identifying the factors that the nonprofit is in control of, and is a good first </w:t>
@@ -10103,31 +10250,7 @@
         <w:t>other</w:t>
       </w:r>
       <w:r>
-        <w:t xml:space="preserve"> option to reassess the results of our models would be to</w:t>
-      </w:r>
-      <w:r>
-        <w:t xml:space="preserve"> look at changing the </w:t>
-      </w:r>
-      <w:r>
-        <w:t xml:space="preserve">classification </w:t>
-      </w:r>
-      <w:r>
-        <w:t xml:space="preserve">threshold to help focus on returns/increasing the recall </w:t>
-      </w:r>
-      <w:r>
-        <w:t>score</w:t>
-      </w:r>
-      <w:r>
-        <w:t xml:space="preserve">. However, </w:t>
-      </w:r>
-      <w:r>
-        <w:t xml:space="preserve">as </w:t>
-      </w:r>
-      <w:r>
-        <w:t>we want to</w:t>
-      </w:r>
-      <w:r>
-        <w:t xml:space="preserve"> avoid overclassifying dogs as returns, we would have to fine tune the threshold to create a balance between the overall accuracy and recall scores.</w:t>
+        <w:t xml:space="preserve"> option to reassess the results of our models would be to look at changing the classification threshold to help focus on returns/increasing the recall score. However, as we want to avoid overclassifying dogs as returns, we would have to fine tune the threshold to create a balance between the overall accuracy and recall scores.</w:t>
       </w:r>
     </w:p>
     <w:p/>
@@ -10189,7 +10312,7 @@
 
 <file path=word/comments.xml><?xml version="1.0" encoding="utf-8"?>
 <w:comments xmlns:wpc="http://schemas.microsoft.com/office/word/2010/wordprocessingCanvas" xmlns:cx="http://schemas.microsoft.com/office/drawing/2014/chartex" xmlns:cx1="http://schemas.microsoft.com/office/drawing/2015/9/8/chartex" xmlns:cx2="http://schemas.microsoft.com/office/drawing/2015/10/21/chartex" xmlns:cx3="http://schemas.microsoft.com/office/drawing/2016/5/9/chartex" xmlns:cx4="http://schemas.microsoft.com/office/drawing/2016/5/10/chartex" xmlns:cx5="http://schemas.microsoft.com/office/drawing/2016/5/11/chartex" xmlns:cx6="http://schemas.microsoft.com/office/drawing/2016/5/12/chartex" xmlns:cx7="http://schemas.microsoft.com/office/drawing/2016/5/13/chartex" xmlns:cx8="http://schemas.microsoft.com/office/drawing/2016/5/14/chartex" xmlns:mc="http://schemas.openxmlformats.org/markup-compatibility/2006" xmlns:aink="http://schemas.microsoft.com/office/drawing/2016/ink" xmlns:am3d="http://schemas.microsoft.com/office/drawing/2017/model3d" xmlns:o="urn:schemas-microsoft-com:office:office" xmlns:r="http://schemas.openxmlformats.org/officeDocument/2006/relationships" xmlns:m="http://schemas.openxmlformats.org/officeDocument/2006/math" xmlns:v="urn:schemas-microsoft-com:vml" xmlns:wp14="http://schemas.microsoft.com/office/word/2010/wordprocessingDrawing" xmlns:wp="http://schemas.openxmlformats.org/drawingml/2006/wordprocessingDrawing" xmlns:w10="urn:schemas-microsoft-com:office:word" xmlns:w="http://schemas.openxmlformats.org/wordprocessingml/2006/main" xmlns:w14="http://schemas.microsoft.com/office/word/2010/wordml" xmlns:w15="http://schemas.microsoft.com/office/word/2012/wordml" xmlns:w16cex="http://schemas.microsoft.com/office/word/2018/wordml/cex" xmlns:w16cid="http://schemas.microsoft.com/office/word/2016/wordml/cid" xmlns:w16="http://schemas.microsoft.com/office/word/2018/wordml" xmlns:w16sdtdh="http://schemas.microsoft.com/office/word/2020/wordml/sdtdatahash" xmlns:w16se="http://schemas.microsoft.com/office/word/2015/wordml/symex" xmlns:wpg="http://schemas.microsoft.com/office/word/2010/wordprocessingGroup" xmlns:wpi="http://schemas.microsoft.com/office/word/2010/wordprocessingInk" xmlns:wne="http://schemas.microsoft.com/office/word/2006/wordml" xmlns:wps="http://schemas.microsoft.com/office/word/2010/wordprocessingShape" mc:Ignorable="w14 w15 w16se w16cid w16 w16cex w16sdtdh wp14">
-  <w:comment w:id="5" w:author="Justin Schulberg" w:date="2021-12-03T20:47:00Z" w:initials="JS">
+  <w:comment w:id="6" w:author="Justin Schulberg" w:date="2021-12-03T20:46:00Z" w:initials="JS">
     <w:p>
       <w:pPr>
         <w:pStyle w:val="CommentText"/>
@@ -10201,11 +10324,19 @@
         <w:annotationRef/>
       </w:r>
       <w:r>
-        <w:t>Thoughts on delineating what we did for each variable? I think it helps show the level of effort in the data cleaning stage.</w:t>
+        <w:t xml:space="preserve">Thoughts on me linking to the GitHub </w:t>
+      </w:r>
+      <w:proofErr w:type="gramStart"/>
+      <w:r>
+        <w:t>issues?</w:t>
+      </w:r>
+      <w:proofErr w:type="gramEnd"/>
+      <w:r>
+        <w:t xml:space="preserve"> I think it could be a nice touch to show the level of effort applied to this project.</w:t>
       </w:r>
     </w:p>
   </w:comment>
-  <w:comment w:id="7" w:author="Justin Schulberg" w:date="2021-12-03T20:46:00Z" w:initials="JS">
+  <w:comment w:id="7" w:author="Rachel Kelley" w:date="2021-12-10T07:46:00Z" w:initials="RK">
     <w:p>
       <w:pPr>
         <w:pStyle w:val="CommentText"/>
@@ -10217,11 +10348,11 @@
         <w:annotationRef/>
       </w:r>
       <w:r>
-        <w:t>Thoughts on me linking to the GitHub issues? I think it could be a nice touch to show the level of effort applied to this project.</w:t>
+        <w:t>I think we should link to it! It’ll be a good way to show the project in its entirety.</w:t>
       </w:r>
     </w:p>
   </w:comment>
-  <w:comment w:id="8" w:author="Rachel Kelley" w:date="2021-12-10T07:46:00Z" w:initials="RK">
+  <w:comment w:id="25" w:author="Justin Schulberg" w:date="2021-12-13T21:03:00Z" w:initials="JS">
     <w:p>
       <w:pPr>
         <w:pStyle w:val="CommentText"/>
@@ -10233,27 +10364,11 @@
         <w:annotationRef/>
       </w:r>
       <w:r>
-        <w:t>I think we should link to it! It’ll be a good way to show the project in its entirety.</w:t>
+        <w:t>Insert conclusion here explaining which model we would go with</w:t>
       </w:r>
     </w:p>
   </w:comment>
-  <w:comment w:id="26" w:author="Justin Schulberg" w:date="2021-12-13T21:03:00Z" w:initials="JS">
-    <w:p>
-      <w:pPr>
-        <w:pStyle w:val="CommentText"/>
-      </w:pPr>
-      <w:r>
-        <w:rPr>
-          <w:rStyle w:val="CommentReference"/>
-        </w:rPr>
-        <w:annotationRef/>
-      </w:r>
-      <w:r>
-        <w:t>Insert conclusion here explaining which model we would go with</w:t>
-      </w:r>
-    </w:p>
-  </w:comment>
-  <w:comment w:id="29" w:author="Justin Schulberg" w:date="2021-12-13T20:36:00Z" w:initials="JS">
+  <w:comment w:id="28" w:author="Justin Schulberg" w:date="2021-12-13T20:36:00Z" w:initials="JS">
     <w:p>
       <w:pPr>
         <w:pStyle w:val="CommentText"/>
@@ -10274,7 +10389,6 @@
 
 <file path=word/commentsExtended.xml><?xml version="1.0" encoding="utf-8"?>
 <w15:commentsEx xmlns:wpc="http://schemas.microsoft.com/office/word/2010/wordprocessingCanvas" xmlns:cx="http://schemas.microsoft.com/office/drawing/2014/chartex" xmlns:cx1="http://schemas.microsoft.com/office/drawing/2015/9/8/chartex" xmlns:cx2="http://schemas.microsoft.com/office/drawing/2015/10/21/chartex" xmlns:cx3="http://schemas.microsoft.com/office/drawing/2016/5/9/chartex" xmlns:cx4="http://schemas.microsoft.com/office/drawing/2016/5/10/chartex" xmlns:cx5="http://schemas.microsoft.com/office/drawing/2016/5/11/chartex" xmlns:cx6="http://schemas.microsoft.com/office/drawing/2016/5/12/chartex" xmlns:cx7="http://schemas.microsoft.com/office/drawing/2016/5/13/chartex" xmlns:cx8="http://schemas.microsoft.com/office/drawing/2016/5/14/chartex" xmlns:mc="http://schemas.openxmlformats.org/markup-compatibility/2006" xmlns:aink="http://schemas.microsoft.com/office/drawing/2016/ink" xmlns:am3d="http://schemas.microsoft.com/office/drawing/2017/model3d" xmlns:o="urn:schemas-microsoft-com:office:office" xmlns:r="http://schemas.openxmlformats.org/officeDocument/2006/relationships" xmlns:m="http://schemas.openxmlformats.org/officeDocument/2006/math" xmlns:v="urn:schemas-microsoft-com:vml" xmlns:wp14="http://schemas.microsoft.com/office/word/2010/wordprocessingDrawing" xmlns:wp="http://schemas.openxmlformats.org/drawingml/2006/wordprocessingDrawing" xmlns:w10="urn:schemas-microsoft-com:office:word" xmlns:w="http://schemas.openxmlformats.org/wordprocessingml/2006/main" xmlns:w14="http://schemas.microsoft.com/office/word/2010/wordml" xmlns:w15="http://schemas.microsoft.com/office/word/2012/wordml" xmlns:w16cex="http://schemas.microsoft.com/office/word/2018/wordml/cex" xmlns:w16cid="http://schemas.microsoft.com/office/word/2016/wordml/cid" xmlns:w16="http://schemas.microsoft.com/office/word/2018/wordml" xmlns:w16sdtdh="http://schemas.microsoft.com/office/word/2020/wordml/sdtdatahash" xmlns:w16se="http://schemas.microsoft.com/office/word/2015/wordml/symex" xmlns:wpg="http://schemas.microsoft.com/office/word/2010/wordprocessingGroup" xmlns:wpi="http://schemas.microsoft.com/office/word/2010/wordprocessingInk" xmlns:wne="http://schemas.microsoft.com/office/word/2006/wordml" xmlns:wps="http://schemas.microsoft.com/office/word/2010/wordprocessingShape" mc:Ignorable="w14 w15 w16se w16cid w16 w16cex w16sdtdh wp14">
-  <w15:commentEx w15:paraId="631E8136" w15:done="0"/>
   <w15:commentEx w15:paraId="29A00AA5" w15:done="0"/>
   <w15:commentEx w15:paraId="6384F462" w15:paraIdParent="29A00AA5" w15:done="0"/>
   <w15:commentEx w15:paraId="4114A40D" w15:done="0"/>
@@ -10284,7 +10398,6 @@
 
 <file path=word/commentsExtensible.xml><?xml version="1.0" encoding="utf-8"?>
 <w16cex:commentsExtensible xmlns:wpc="http://schemas.microsoft.com/office/word/2010/wordprocessingCanvas" xmlns:cx="http://schemas.microsoft.com/office/drawing/2014/chartex" xmlns:cx1="http://schemas.microsoft.com/office/drawing/2015/9/8/chartex" xmlns:cx2="http://schemas.microsoft.com/office/drawing/2015/10/21/chartex" xmlns:cx3="http://schemas.microsoft.com/office/drawing/2016/5/9/chartex" xmlns:cx4="http://schemas.microsoft.com/office/drawing/2016/5/10/chartex" xmlns:cx5="http://schemas.microsoft.com/office/drawing/2016/5/11/chartex" xmlns:cx6="http://schemas.microsoft.com/office/drawing/2016/5/12/chartex" xmlns:cx7="http://schemas.microsoft.com/office/drawing/2016/5/13/chartex" xmlns:cx8="http://schemas.microsoft.com/office/drawing/2016/5/14/chartex" xmlns:mc="http://schemas.openxmlformats.org/markup-compatibility/2006" xmlns:aink="http://schemas.microsoft.com/office/drawing/2016/ink" xmlns:am3d="http://schemas.microsoft.com/office/drawing/2017/model3d" xmlns:o="urn:schemas-microsoft-com:office:office" xmlns:r="http://schemas.openxmlformats.org/officeDocument/2006/relationships" xmlns:m="http://schemas.openxmlformats.org/officeDocument/2006/math" xmlns:v="urn:schemas-microsoft-com:vml" xmlns:wp14="http://schemas.microsoft.com/office/word/2010/wordprocessingDrawing" xmlns:wp="http://schemas.openxmlformats.org/drawingml/2006/wordprocessingDrawing" xmlns:w10="urn:schemas-microsoft-com:office:word" xmlns:w="http://schemas.openxmlformats.org/wordprocessingml/2006/main" xmlns:w14="http://schemas.microsoft.com/office/word/2010/wordml" xmlns:w15="http://schemas.microsoft.com/office/word/2012/wordml" xmlns:w16cex="http://schemas.microsoft.com/office/word/2018/wordml/cex" xmlns:w16cid="http://schemas.microsoft.com/office/word/2016/wordml/cid" xmlns:w16="http://schemas.microsoft.com/office/word/2018/wordml" xmlns:w16sdtdh="http://schemas.microsoft.com/office/word/2020/wordml/sdtdatahash" xmlns:w16se="http://schemas.microsoft.com/office/word/2015/wordml/symex" xmlns:wpg="http://schemas.microsoft.com/office/word/2010/wordprocessingGroup" xmlns:wpi="http://schemas.microsoft.com/office/word/2010/wordprocessingInk" xmlns:wne="http://schemas.microsoft.com/office/word/2006/wordml" xmlns:wps="http://schemas.microsoft.com/office/word/2010/wordprocessingShape" mc:Ignorable="w14 w15 w16se w16cid w16 w16cex w16sdtdh wp14">
-  <w16cex:commentExtensible w16cex:durableId="255500DE" w16cex:dateUtc="2021-12-04T01:47:00Z"/>
   <w16cex:commentExtensible w16cex:durableId="255500C3" w16cex:dateUtc="2021-12-04T01:46:00Z"/>
   <w16cex:commentExtensible w16cex:durableId="255D846F" w16cex:dateUtc="2021-12-10T12:46:00Z"/>
   <w16cex:commentExtensible w16cex:durableId="25623389" w16cex:dateUtc="2021-12-14T02:03:00Z"/>
@@ -10294,7 +10407,6 @@
 
 <file path=word/commentsIds.xml><?xml version="1.0" encoding="utf-8"?>
 <w16cid:commentsIds xmlns:wpc="http://schemas.microsoft.com/office/word/2010/wordprocessingCanvas" xmlns:cx="http://schemas.microsoft.com/office/drawing/2014/chartex" xmlns:cx1="http://schemas.microsoft.com/office/drawing/2015/9/8/chartex" xmlns:cx2="http://schemas.microsoft.com/office/drawing/2015/10/21/chartex" xmlns:cx3="http://schemas.microsoft.com/office/drawing/2016/5/9/chartex" xmlns:cx4="http://schemas.microsoft.com/office/drawing/2016/5/10/chartex" xmlns:cx5="http://schemas.microsoft.com/office/drawing/2016/5/11/chartex" xmlns:cx6="http://schemas.microsoft.com/office/drawing/2016/5/12/chartex" xmlns:cx7="http://schemas.microsoft.com/office/drawing/2016/5/13/chartex" xmlns:cx8="http://schemas.microsoft.com/office/drawing/2016/5/14/chartex" xmlns:mc="http://schemas.openxmlformats.org/markup-compatibility/2006" xmlns:aink="http://schemas.microsoft.com/office/drawing/2016/ink" xmlns:am3d="http://schemas.microsoft.com/office/drawing/2017/model3d" xmlns:o="urn:schemas-microsoft-com:office:office" xmlns:r="http://schemas.openxmlformats.org/officeDocument/2006/relationships" xmlns:m="http://schemas.openxmlformats.org/officeDocument/2006/math" xmlns:v="urn:schemas-microsoft-com:vml" xmlns:wp14="http://schemas.microsoft.com/office/word/2010/wordprocessingDrawing" xmlns:wp="http://schemas.openxmlformats.org/drawingml/2006/wordprocessingDrawing" xmlns:w10="urn:schemas-microsoft-com:office:word" xmlns:w="http://schemas.openxmlformats.org/wordprocessingml/2006/main" xmlns:w14="http://schemas.microsoft.com/office/word/2010/wordml" xmlns:w15="http://schemas.microsoft.com/office/word/2012/wordml" xmlns:w16cex="http://schemas.microsoft.com/office/word/2018/wordml/cex" xmlns:w16cid="http://schemas.microsoft.com/office/word/2016/wordml/cid" xmlns:w16="http://schemas.microsoft.com/office/word/2018/wordml" xmlns:w16sdtdh="http://schemas.microsoft.com/office/word/2020/wordml/sdtdatahash" xmlns:w16se="http://schemas.microsoft.com/office/word/2015/wordml/symex" xmlns:wpg="http://schemas.microsoft.com/office/word/2010/wordprocessingGroup" xmlns:wpi="http://schemas.microsoft.com/office/word/2010/wordprocessingInk" xmlns:wne="http://schemas.microsoft.com/office/word/2006/wordml" xmlns:wps="http://schemas.microsoft.com/office/word/2010/wordprocessingShape" mc:Ignorable="w14 w15 w16se w16cid w16 w16cex w16sdtdh wp14">
-  <w16cid:commentId w16cid:paraId="631E8136" w16cid:durableId="255500DE"/>
   <w16cid:commentId w16cid:paraId="29A00AA5" w16cid:durableId="255500C3"/>
   <w16cid:commentId w16cid:paraId="6384F462" w16cid:durableId="255D846F"/>
   <w16cid:commentId w16cid:paraId="4114A40D" w16cid:durableId="25623389"/>

</xml_diff>

<commit_message>
Made Hyperlinks work in PDF
</commit_message>
<xml_diff>
--- a/Reports/Final Project Report.docx
+++ b/Reports/Final Project Report.docx
@@ -1835,21 +1835,6 @@
           <w:szCs w:val="32"/>
         </w:rPr>
       </w:pPr>
-    </w:p>
-    <w:p>
-      <w:pPr>
-        <w:spacing w:after="160" w:line="259" w:lineRule="auto"/>
-        <w:jc w:val="both"/>
-        <w:rPr>
-          <w:rFonts w:cs="Arial"/>
-          <w:sz w:val="32"/>
-          <w:szCs w:val="32"/>
-        </w:rPr>
-      </w:pPr>
-      <w:r>
-        <w:lastRenderedPageBreak/>
-        <w:br w:type="page"/>
-      </w:r>
     </w:p>
     <w:p>
       <w:pPr>
@@ -11964,21 +11949,53 @@
       <w:r>
         <w:t xml:space="preserve"> </w:t>
       </w:r>
-      <w:hyperlink r:id="rId1" w:history="1">
-        <w:r>
-          <w:rPr>
-            <w:rStyle w:val="Hyperlink"/>
-            <w:b/>
-            <w:bCs/>
-          </w:rPr>
-          <w:t>Understanding Confusion Matrix, Precision-Recall, and F1-Score</w:t>
-        </w:r>
-      </w:hyperlink>
       <w:r>
         <w:rPr>
           <w:b/>
           <w:bCs/>
         </w:rPr>
+        <w:fldChar w:fldCharType="begin"/>
+      </w:r>
+      <w:r>
+        <w:rPr>
+          <w:b/>
+          <w:bCs/>
+        </w:rPr>
+        <w:instrText xml:space="preserve"> HYPERLINK "https://towardsdatascience.com/understanding-confusion-matrix-precision-recall-and-f1-score-8061c9270011" </w:instrText>
+      </w:r>
+      <w:r>
+        <w:rPr>
+          <w:b/>
+          <w:bCs/>
+        </w:rPr>
+      </w:r>
+      <w:r>
+        <w:rPr>
+          <w:b/>
+          <w:bCs/>
+        </w:rPr>
+        <w:fldChar w:fldCharType="separate"/>
+      </w:r>
+      <w:r>
+        <w:rPr>
+          <w:rStyle w:val="Hyperlink"/>
+          <w:b/>
+          <w:bCs/>
+        </w:rPr>
+        <w:t>Understanding Confusion Matrix, Precision-Recall, and F1-Score</w:t>
+      </w:r>
+      <w:r>
+        <w:rPr>
+          <w:b/>
+          <w:bCs/>
+        </w:rPr>
+        <w:fldChar w:fldCharType="end"/>
+      </w:r>
+      <w:r>
+        <w:rPr>
+          <w:b/>
+          <w:bCs/>
+        </w:rPr>
         <w:t xml:space="preserve"> </w:t>
       </w:r>
       <w:r>
@@ -12016,7 +12033,7 @@
       <w:r>
         <w:t xml:space="preserve"> </w:t>
       </w:r>
-      <w:hyperlink r:id="rId2" w:history="1">
+      <w:hyperlink r:id="rId1" w:history="1">
         <w:r>
           <w:rPr>
             <w:rStyle w:val="Hyperlink"/>

</xml_diff>

<commit_message>
Edited Cover Page of Final Report
</commit_message>
<xml_diff>
--- a/Reports/Final Project Report.docx
+++ b/Reports/Final Project Report.docx
@@ -12,131 +12,382 @@
         </w:rPr>
       </w:pPr>
       <w:bookmarkStart w:id="0" w:name="_Toc89698214"/>
-      <w:r>
+    </w:p>
+    <w:p>
+      <w:pPr>
         <w:rPr>
           <w:b/>
           <w:bCs/>
           <w:sz w:val="56"/>
           <w:szCs w:val="56"/>
         </w:rPr>
-        <w:t xml:space="preserve">Final Project: Animal Rescue </w:t>
-      </w:r>
-      <w:r>
+      </w:pPr>
+    </w:p>
+    <w:p>
+      <w:pPr>
         <w:rPr>
           <w:b/>
           <w:bCs/>
           <w:sz w:val="56"/>
           <w:szCs w:val="56"/>
         </w:rPr>
-        <w:t xml:space="preserve">Dog </w:t>
-      </w:r>
-      <w:r>
+      </w:pPr>
+    </w:p>
+    <w:p>
+      <w:pPr>
         <w:rPr>
           <w:b/>
           <w:bCs/>
           <w:sz w:val="56"/>
           <w:szCs w:val="56"/>
         </w:rPr>
+      </w:pPr>
+    </w:p>
+    <w:p>
+      <w:pPr>
+        <w:rPr>
+          <w:b/>
+          <w:bCs/>
+          <w:sz w:val="56"/>
+          <w:szCs w:val="56"/>
+        </w:rPr>
+      </w:pPr>
+    </w:p>
+    <w:p>
+      <w:pPr>
+        <w:rPr>
+          <w:b/>
+          <w:bCs/>
+          <w:sz w:val="72"/>
+          <w:szCs w:val="72"/>
+        </w:rPr>
+      </w:pPr>
+      <w:r>
+        <w:rPr>
+          <w:b/>
+          <w:bCs/>
+          <w:sz w:val="72"/>
+          <w:szCs w:val="72"/>
+        </w:rPr>
+        <w:t xml:space="preserve">Final Project: </w:t>
+      </w:r>
+    </w:p>
+    <w:p>
+      <w:pPr>
+        <w:rPr>
+          <w:b/>
+          <w:bCs/>
+          <w:sz w:val="72"/>
+          <w:szCs w:val="72"/>
+        </w:rPr>
+      </w:pPr>
+      <w:r>
+        <w:rPr>
+          <w:b/>
+          <w:bCs/>
+          <w:sz w:val="72"/>
+          <w:szCs w:val="72"/>
+        </w:rPr>
+        <w:t xml:space="preserve">Animal Rescue </w:t>
+      </w:r>
+      <w:r>
+        <w:rPr>
+          <w:b/>
+          <w:bCs/>
+          <w:sz w:val="72"/>
+          <w:szCs w:val="72"/>
+        </w:rPr>
+        <w:t xml:space="preserve">Dog </w:t>
+      </w:r>
+      <w:r>
+        <w:rPr>
+          <w:b/>
+          <w:bCs/>
+          <w:sz w:val="72"/>
+          <w:szCs w:val="72"/>
+        </w:rPr>
         <w:t>Returns Classification</w:t>
       </w:r>
       <w:bookmarkEnd w:id="0"/>
     </w:p>
-    <w:p/>
-    <w:p>
-      <w:pPr>
-        <w:rPr>
-          <w:sz w:val="28"/>
-          <w:szCs w:val="28"/>
-        </w:rPr>
-      </w:pPr>
-      <w:r>
+    <w:p>
+      <w:pPr>
+        <w:rPr>
+          <w:sz w:val="72"/>
+          <w:szCs w:val="72"/>
+        </w:rPr>
+      </w:pPr>
+    </w:p>
+    <w:p>
+      <w:pPr>
         <w:rPr>
           <w:b/>
           <w:bCs/>
           <w:sz w:val="28"/>
           <w:szCs w:val="28"/>
         </w:rPr>
+      </w:pPr>
+    </w:p>
+    <w:p>
+      <w:pPr>
+        <w:rPr>
+          <w:b/>
+          <w:bCs/>
+          <w:sz w:val="28"/>
+          <w:szCs w:val="28"/>
+        </w:rPr>
+      </w:pPr>
+    </w:p>
+    <w:p>
+      <w:pPr>
+        <w:rPr>
+          <w:b/>
+          <w:bCs/>
+          <w:sz w:val="28"/>
+          <w:szCs w:val="28"/>
+        </w:rPr>
+      </w:pPr>
+    </w:p>
+    <w:p>
+      <w:pPr>
+        <w:rPr>
+          <w:b/>
+          <w:bCs/>
+          <w:sz w:val="28"/>
+          <w:szCs w:val="28"/>
+        </w:rPr>
+      </w:pPr>
+    </w:p>
+    <w:p>
+      <w:pPr>
+        <w:rPr>
+          <w:b/>
+          <w:bCs/>
+          <w:sz w:val="28"/>
+          <w:szCs w:val="28"/>
+        </w:rPr>
+      </w:pPr>
+    </w:p>
+    <w:p>
+      <w:pPr>
+        <w:rPr>
+          <w:b/>
+          <w:bCs/>
+          <w:sz w:val="28"/>
+          <w:szCs w:val="28"/>
+        </w:rPr>
+      </w:pPr>
+    </w:p>
+    <w:p>
+      <w:pPr>
+        <w:rPr>
+          <w:b/>
+          <w:bCs/>
+          <w:sz w:val="28"/>
+          <w:szCs w:val="28"/>
+        </w:rPr>
+      </w:pPr>
+    </w:p>
+    <w:p>
+      <w:pPr>
+        <w:jc w:val="right"/>
+        <w:rPr>
+          <w:b/>
+          <w:bCs/>
+          <w:sz w:val="28"/>
+          <w:szCs w:val="28"/>
+        </w:rPr>
+      </w:pPr>
+    </w:p>
+    <w:p>
+      <w:pPr>
+        <w:jc w:val="right"/>
+        <w:rPr>
+          <w:b/>
+          <w:bCs/>
+          <w:sz w:val="28"/>
+          <w:szCs w:val="28"/>
+        </w:rPr>
+      </w:pPr>
+    </w:p>
+    <w:p>
+      <w:pPr>
+        <w:jc w:val="right"/>
+        <w:rPr>
+          <w:b/>
+          <w:bCs/>
+          <w:sz w:val="28"/>
+          <w:szCs w:val="28"/>
+        </w:rPr>
+      </w:pPr>
+    </w:p>
+    <w:p>
+      <w:pPr>
+        <w:jc w:val="right"/>
+        <w:rPr>
+          <w:b/>
+          <w:bCs/>
+          <w:sz w:val="28"/>
+          <w:szCs w:val="28"/>
+        </w:rPr>
+      </w:pPr>
+    </w:p>
+    <w:p>
+      <w:pPr>
+        <w:jc w:val="right"/>
+        <w:rPr>
+          <w:b/>
+          <w:bCs/>
+          <w:sz w:val="28"/>
+          <w:szCs w:val="28"/>
+        </w:rPr>
+      </w:pPr>
+    </w:p>
+    <w:p>
+      <w:pPr>
+        <w:jc w:val="right"/>
+        <w:rPr>
+          <w:b/>
+          <w:bCs/>
+          <w:sz w:val="28"/>
+          <w:szCs w:val="28"/>
+        </w:rPr>
+      </w:pPr>
+    </w:p>
+    <w:p>
+      <w:pPr>
+        <w:jc w:val="right"/>
+        <w:rPr>
+          <w:b/>
+          <w:bCs/>
+          <w:sz w:val="28"/>
+          <w:szCs w:val="28"/>
+        </w:rPr>
+      </w:pPr>
+    </w:p>
+    <w:p>
+      <w:pPr>
+        <w:jc w:val="right"/>
+        <w:rPr>
+          <w:b/>
+          <w:bCs/>
+          <w:sz w:val="28"/>
+          <w:szCs w:val="28"/>
+        </w:rPr>
+      </w:pPr>
+    </w:p>
+    <w:p>
+      <w:pPr>
+        <w:jc w:val="right"/>
+        <w:rPr>
+          <w:b/>
+          <w:bCs/>
+          <w:sz w:val="28"/>
+          <w:szCs w:val="28"/>
+        </w:rPr>
+      </w:pPr>
+    </w:p>
+    <w:p>
+      <w:pPr>
+        <w:jc w:val="right"/>
+        <w:rPr>
+          <w:b/>
+          <w:bCs/>
+          <w:sz w:val="28"/>
+          <w:szCs w:val="28"/>
+        </w:rPr>
+      </w:pPr>
+    </w:p>
+    <w:p>
+      <w:pPr>
+        <w:jc w:val="right"/>
+        <w:rPr>
+          <w:b/>
+          <w:bCs/>
+          <w:sz w:val="28"/>
+          <w:szCs w:val="28"/>
+        </w:rPr>
+      </w:pPr>
+    </w:p>
+    <w:p>
+      <w:pPr>
+        <w:jc w:val="right"/>
+        <w:rPr>
+          <w:sz w:val="32"/>
+          <w:szCs w:val="32"/>
+        </w:rPr>
+      </w:pPr>
+      <w:r>
+        <w:rPr>
+          <w:b/>
+          <w:bCs/>
+          <w:sz w:val="32"/>
+          <w:szCs w:val="32"/>
+        </w:rPr>
         <w:t>Naïve Project Team</w:t>
       </w:r>
     </w:p>
     <w:p>
       <w:pPr>
+        <w:jc w:val="right"/>
         <w:rPr>
           <w:i/>
           <w:iCs/>
-        </w:rPr>
-      </w:pPr>
+          <w:sz w:val="28"/>
+          <w:szCs w:val="28"/>
+        </w:rPr>
+      </w:pPr>
+      <w:hyperlink r:id="rId8" w:history="1">
+        <w:r>
+          <w:rPr>
+            <w:rStyle w:val="Hyperlink"/>
+            <w:i/>
+            <w:iCs/>
+            <w:sz w:val="28"/>
+            <w:szCs w:val="28"/>
+          </w:rPr>
+          <w:t>Rachel Kelley</w:t>
+        </w:r>
+      </w:hyperlink>
       <w:r>
         <w:rPr>
           <w:i/>
           <w:iCs/>
-        </w:rPr>
-        <w:t>Rachel Kelley (</w:t>
-      </w:r>
-      <w:proofErr w:type="spellStart"/>
-      <w:r>
-        <w:rPr>
-          <w:i/>
-          <w:iCs/>
-        </w:rPr>
-        <w:t>gtID</w:t>
-      </w:r>
-      <w:proofErr w:type="spellEnd"/>
-      <w:r>
-        <w:rPr>
-          <w:i/>
-          <w:iCs/>
-        </w:rPr>
-        <w:t xml:space="preserve">: 903749193) and Justin </w:t>
-      </w:r>
-      <w:proofErr w:type="spellStart"/>
-      <w:r>
-        <w:rPr>
-          <w:i/>
-          <w:iCs/>
-        </w:rPr>
-        <w:t>Schulberg</w:t>
-      </w:r>
-      <w:proofErr w:type="spellEnd"/>
-      <w:r>
-        <w:rPr>
-          <w:i/>
-          <w:iCs/>
-        </w:rPr>
-        <w:t xml:space="preserve"> (</w:t>
-      </w:r>
-      <w:proofErr w:type="spellStart"/>
-      <w:r>
-        <w:rPr>
-          <w:i/>
-          <w:iCs/>
-        </w:rPr>
-        <w:t>gtID</w:t>
-      </w:r>
-      <w:proofErr w:type="spellEnd"/>
-      <w:r>
-        <w:rPr>
-          <w:i/>
-          <w:iCs/>
-        </w:rPr>
-        <w:t>: 903737135)</w:t>
-      </w:r>
+          <w:sz w:val="28"/>
+          <w:szCs w:val="28"/>
+        </w:rPr>
+        <w:t xml:space="preserve"> and </w:t>
+      </w:r>
+      <w:hyperlink r:id="rId9" w:history="1">
+        <w:r>
+          <w:rPr>
+            <w:rStyle w:val="Hyperlink"/>
+            <w:i/>
+            <w:iCs/>
+            <w:sz w:val="28"/>
+            <w:szCs w:val="28"/>
+          </w:rPr>
+          <w:t xml:space="preserve">Justin </w:t>
+        </w:r>
+        <w:proofErr w:type="spellStart"/>
+        <w:r>
+          <w:rPr>
+            <w:rStyle w:val="Hyperlink"/>
+            <w:i/>
+            <w:iCs/>
+            <w:sz w:val="28"/>
+            <w:szCs w:val="28"/>
+          </w:rPr>
+          <w:t>Schulberg</w:t>
+        </w:r>
+        <w:proofErr w:type="spellEnd"/>
+      </w:hyperlink>
     </w:p>
     <w:p>
       <w:pPr>
         <w:rPr>
           <w:b/>
           <w:bCs/>
-        </w:rPr>
-      </w:pPr>
-    </w:p>
-    <w:p>
-      <w:pPr>
-        <w:spacing w:after="160" w:line="259" w:lineRule="auto"/>
-        <w:rPr>
-          <w:rFonts w:cs="Arial"/>
-          <w:sz w:val="32"/>
-          <w:szCs w:val="32"/>
         </w:rPr>
       </w:pPr>
     </w:p>
@@ -197,7 +448,7 @@
           <w:r>
             <w:fldChar w:fldCharType="separate"/>
           </w:r>
-          <w:hyperlink w:anchor="_Toc90405912" w:history="1">
+          <w:hyperlink w:anchor="_Toc90493686" w:history="1">
             <w:r>
               <w:rPr>
                 <w:rStyle w:val="Hyperlink"/>
@@ -224,7 +475,7 @@
                 <w:noProof/>
                 <w:webHidden/>
               </w:rPr>
-              <w:instrText xml:space="preserve"> PAGEREF _Toc90405912 \h </w:instrText>
+              <w:instrText xml:space="preserve"> PAGEREF _Toc90493686 \h </w:instrText>
             </w:r>
             <w:r>
               <w:rPr>
@@ -267,7 +518,7 @@
               <w:color w:val="auto"/>
             </w:rPr>
           </w:pPr>
-          <w:hyperlink w:anchor="_Toc90405913" w:history="1">
+          <w:hyperlink w:anchor="_Toc90493687" w:history="1">
             <w:r>
               <w:rPr>
                 <w:rStyle w:val="Hyperlink"/>
@@ -294,7 +545,7 @@
                 <w:noProof/>
                 <w:webHidden/>
               </w:rPr>
-              <w:instrText xml:space="preserve"> PAGEREF _Toc90405913 \h </w:instrText>
+              <w:instrText xml:space="preserve"> PAGEREF _Toc90493687 \h </w:instrText>
             </w:r>
             <w:r>
               <w:rPr>
@@ -314,7 +565,7 @@
                 <w:noProof/>
                 <w:webHidden/>
               </w:rPr>
-              <w:t>3</w:t>
+              <w:t>4</w:t>
             </w:r>
             <w:r>
               <w:rPr>
@@ -337,7 +588,7 @@
               <w:color w:val="auto"/>
             </w:rPr>
           </w:pPr>
-          <w:hyperlink w:anchor="_Toc90405914" w:history="1">
+          <w:hyperlink w:anchor="_Toc90493688" w:history="1">
             <w:r>
               <w:rPr>
                 <w:rStyle w:val="Hyperlink"/>
@@ -364,7 +615,7 @@
                 <w:noProof/>
                 <w:webHidden/>
               </w:rPr>
-              <w:instrText xml:space="preserve"> PAGEREF _Toc90405914 \h </w:instrText>
+              <w:instrText xml:space="preserve"> PAGEREF _Toc90493688 \h </w:instrText>
             </w:r>
             <w:r>
               <w:rPr>
@@ -384,7 +635,7 @@
                 <w:noProof/>
                 <w:webHidden/>
               </w:rPr>
-              <w:t>4</w:t>
+              <w:t>5</w:t>
             </w:r>
             <w:r>
               <w:rPr>
@@ -407,7 +658,7 @@
               <w:color w:val="auto"/>
             </w:rPr>
           </w:pPr>
-          <w:hyperlink w:anchor="_Toc90405915" w:history="1">
+          <w:hyperlink w:anchor="_Toc90493689" w:history="1">
             <w:r>
               <w:rPr>
                 <w:rStyle w:val="Hyperlink"/>
@@ -434,7 +685,7 @@
                 <w:noProof/>
                 <w:webHidden/>
               </w:rPr>
-              <w:instrText xml:space="preserve"> PAGEREF _Toc90405915 \h </w:instrText>
+              <w:instrText xml:space="preserve"> PAGEREF _Toc90493689 \h </w:instrText>
             </w:r>
             <w:r>
               <w:rPr>
@@ -454,7 +705,7 @@
                 <w:noProof/>
                 <w:webHidden/>
               </w:rPr>
-              <w:t>6</w:t>
+              <w:t>7</w:t>
             </w:r>
             <w:r>
               <w:rPr>
@@ -477,7 +728,7 @@
               <w:color w:val="auto"/>
             </w:rPr>
           </w:pPr>
-          <w:hyperlink w:anchor="_Toc90405916" w:history="1">
+          <w:hyperlink w:anchor="_Toc90493690" w:history="1">
             <w:r>
               <w:rPr>
                 <w:rStyle w:val="Hyperlink"/>
@@ -504,7 +755,7 @@
                 <w:noProof/>
                 <w:webHidden/>
               </w:rPr>
-              <w:instrText xml:space="preserve"> PAGEREF _Toc90405916 \h </w:instrText>
+              <w:instrText xml:space="preserve"> PAGEREF _Toc90493690 \h </w:instrText>
             </w:r>
             <w:r>
               <w:rPr>
@@ -524,7 +775,7 @@
                 <w:noProof/>
                 <w:webHidden/>
               </w:rPr>
-              <w:t>6</w:t>
+              <w:t>7</w:t>
             </w:r>
             <w:r>
               <w:rPr>
@@ -547,7 +798,7 @@
               <w:color w:val="auto"/>
             </w:rPr>
           </w:pPr>
-          <w:hyperlink w:anchor="_Toc90405917" w:history="1">
+          <w:hyperlink w:anchor="_Toc90493691" w:history="1">
             <w:r>
               <w:rPr>
                 <w:rStyle w:val="Hyperlink"/>
@@ -574,7 +825,7 @@
                 <w:noProof/>
                 <w:webHidden/>
               </w:rPr>
-              <w:instrText xml:space="preserve"> PAGEREF _Toc90405917 \h </w:instrText>
+              <w:instrText xml:space="preserve"> PAGEREF _Toc90493691 \h </w:instrText>
             </w:r>
             <w:r>
               <w:rPr>
@@ -594,7 +845,7 @@
                 <w:noProof/>
                 <w:webHidden/>
               </w:rPr>
-              <w:t>9</w:t>
+              <w:t>10</w:t>
             </w:r>
             <w:r>
               <w:rPr>
@@ -617,7 +868,7 @@
               <w:color w:val="auto"/>
             </w:rPr>
           </w:pPr>
-          <w:hyperlink w:anchor="_Toc90405918" w:history="1">
+          <w:hyperlink w:anchor="_Toc90493692" w:history="1">
             <w:r>
               <w:rPr>
                 <w:rStyle w:val="Hyperlink"/>
@@ -644,7 +895,7 @@
                 <w:noProof/>
                 <w:webHidden/>
               </w:rPr>
-              <w:instrText xml:space="preserve"> PAGEREF _Toc90405918 \h </w:instrText>
+              <w:instrText xml:space="preserve"> PAGEREF _Toc90493692 \h </w:instrText>
             </w:r>
             <w:r>
               <w:rPr>
@@ -664,7 +915,7 @@
                 <w:noProof/>
                 <w:webHidden/>
               </w:rPr>
-              <w:t>9</w:t>
+              <w:t>10</w:t>
             </w:r>
             <w:r>
               <w:rPr>
@@ -687,7 +938,7 @@
               <w:color w:val="auto"/>
             </w:rPr>
           </w:pPr>
-          <w:hyperlink w:anchor="_Toc90405919" w:history="1">
+          <w:hyperlink w:anchor="_Toc90493693" w:history="1">
             <w:r>
               <w:rPr>
                 <w:rStyle w:val="Hyperlink"/>
@@ -714,7 +965,7 @@
                 <w:noProof/>
                 <w:webHidden/>
               </w:rPr>
-              <w:instrText xml:space="preserve"> PAGEREF _Toc90405919 \h </w:instrText>
+              <w:instrText xml:space="preserve"> PAGEREF _Toc90493693 \h </w:instrText>
             </w:r>
             <w:r>
               <w:rPr>
@@ -734,7 +985,7 @@
                 <w:noProof/>
                 <w:webHidden/>
               </w:rPr>
-              <w:t>10</w:t>
+              <w:t>11</w:t>
             </w:r>
             <w:r>
               <w:rPr>
@@ -757,27 +1008,13 @@
               <w:color w:val="auto"/>
             </w:rPr>
           </w:pPr>
-          <w:hyperlink w:anchor="_Toc90405920" w:history="1">
+          <w:hyperlink w:anchor="_Toc90493694" w:history="1">
             <w:r>
               <w:rPr>
                 <w:rStyle w:val="Hyperlink"/>
                 <w:noProof/>
               </w:rPr>
-              <w:t>Analysis, Eval</w:t>
-            </w:r>
-            <w:r>
-              <w:rPr>
-                <w:rStyle w:val="Hyperlink"/>
-                <w:noProof/>
-              </w:rPr>
-              <w:t>u</w:t>
-            </w:r>
-            <w:r>
-              <w:rPr>
-                <w:rStyle w:val="Hyperlink"/>
-                <w:noProof/>
-              </w:rPr>
-              <w:t>ation, and Final Results</w:t>
+              <w:t>Analysis, Evaluation, and Final Results</w:t>
             </w:r>
             <w:r>
               <w:rPr>
@@ -798,7 +1035,7 @@
                 <w:noProof/>
                 <w:webHidden/>
               </w:rPr>
-              <w:instrText xml:space="preserve"> PAGEREF _Toc90405920 \h </w:instrText>
+              <w:instrText xml:space="preserve"> PAGEREF _Toc90493694 \h </w:instrText>
             </w:r>
             <w:r>
               <w:rPr>
@@ -818,7 +1055,7 @@
                 <w:noProof/>
                 <w:webHidden/>
               </w:rPr>
-              <w:t>12</w:t>
+              <w:t>13</w:t>
             </w:r>
             <w:r>
               <w:rPr>
@@ -841,7 +1078,7 @@
               <w:color w:val="auto"/>
             </w:rPr>
           </w:pPr>
-          <w:hyperlink w:anchor="_Toc90405921" w:history="1">
+          <w:hyperlink w:anchor="_Toc90493695" w:history="1">
             <w:r>
               <w:rPr>
                 <w:rStyle w:val="Hyperlink"/>
@@ -868,7 +1105,7 @@
                 <w:noProof/>
                 <w:webHidden/>
               </w:rPr>
-              <w:instrText xml:space="preserve"> PAGEREF _Toc90405921 \h </w:instrText>
+              <w:instrText xml:space="preserve"> PAGEREF _Toc90493695 \h </w:instrText>
             </w:r>
             <w:r>
               <w:rPr>
@@ -888,7 +1125,7 @@
                 <w:noProof/>
                 <w:webHidden/>
               </w:rPr>
-              <w:t>12</w:t>
+              <w:t>13</w:t>
             </w:r>
             <w:r>
               <w:rPr>
@@ -911,7 +1148,7 @@
               <w:color w:val="auto"/>
             </w:rPr>
           </w:pPr>
-          <w:hyperlink w:anchor="_Toc90405922" w:history="1">
+          <w:hyperlink w:anchor="_Toc90493696" w:history="1">
             <w:r>
               <w:rPr>
                 <w:rStyle w:val="Hyperlink"/>
@@ -938,7 +1175,7 @@
                 <w:noProof/>
                 <w:webHidden/>
               </w:rPr>
-              <w:instrText xml:space="preserve"> PAGEREF _Toc90405922 \h </w:instrText>
+              <w:instrText xml:space="preserve"> PAGEREF _Toc90493696 \h </w:instrText>
             </w:r>
             <w:r>
               <w:rPr>
@@ -958,7 +1195,7 @@
                 <w:noProof/>
                 <w:webHidden/>
               </w:rPr>
-              <w:t>14</w:t>
+              <w:t>15</w:t>
             </w:r>
             <w:r>
               <w:rPr>
@@ -981,7 +1218,7 @@
               <w:color w:val="auto"/>
             </w:rPr>
           </w:pPr>
-          <w:hyperlink w:anchor="_Toc90405923" w:history="1">
+          <w:hyperlink w:anchor="_Toc90493697" w:history="1">
             <w:r>
               <w:rPr>
                 <w:rStyle w:val="Hyperlink"/>
@@ -1008,7 +1245,7 @@
                 <w:noProof/>
                 <w:webHidden/>
               </w:rPr>
-              <w:instrText xml:space="preserve"> PAGEREF _Toc90405923 \h </w:instrText>
+              <w:instrText xml:space="preserve"> PAGEREF _Toc90493697 \h </w:instrText>
             </w:r>
             <w:r>
               <w:rPr>
@@ -1028,7 +1265,7 @@
                 <w:noProof/>
                 <w:webHidden/>
               </w:rPr>
-              <w:t>14</w:t>
+              <w:t>15</w:t>
             </w:r>
             <w:r>
               <w:rPr>
@@ -1051,7 +1288,7 @@
               <w:color w:val="auto"/>
             </w:rPr>
           </w:pPr>
-          <w:hyperlink w:anchor="_Toc90405924" w:history="1">
+          <w:hyperlink w:anchor="_Toc90493698" w:history="1">
             <w:r>
               <w:rPr>
                 <w:rStyle w:val="Hyperlink"/>
@@ -1078,7 +1315,7 @@
                 <w:noProof/>
                 <w:webHidden/>
               </w:rPr>
-              <w:instrText xml:space="preserve"> PAGEREF _Toc90405924 \h </w:instrText>
+              <w:instrText xml:space="preserve"> PAGEREF _Toc90493698 \h </w:instrText>
             </w:r>
             <w:r>
               <w:rPr>
@@ -1098,7 +1335,7 @@
                 <w:noProof/>
                 <w:webHidden/>
               </w:rPr>
-              <w:t>15</w:t>
+              <w:t>16</w:t>
             </w:r>
             <w:r>
               <w:rPr>
@@ -1121,7 +1358,7 @@
               <w:color w:val="auto"/>
             </w:rPr>
           </w:pPr>
-          <w:hyperlink w:anchor="_Toc90405925" w:history="1">
+          <w:hyperlink w:anchor="_Toc90493699" w:history="1">
             <w:r>
               <w:rPr>
                 <w:rStyle w:val="Hyperlink"/>
@@ -1148,7 +1385,7 @@
                 <w:noProof/>
                 <w:webHidden/>
               </w:rPr>
-              <w:instrText xml:space="preserve"> PAGEREF _Toc90405925 \h </w:instrText>
+              <w:instrText xml:space="preserve"> PAGEREF _Toc90493699 \h </w:instrText>
             </w:r>
             <w:r>
               <w:rPr>
@@ -1168,7 +1405,7 @@
                 <w:noProof/>
                 <w:webHidden/>
               </w:rPr>
-              <w:t>16</w:t>
+              <w:t>17</w:t>
             </w:r>
             <w:r>
               <w:rPr>
@@ -1191,7 +1428,7 @@
               <w:color w:val="auto"/>
             </w:rPr>
           </w:pPr>
-          <w:hyperlink w:anchor="_Toc90405926" w:history="1">
+          <w:hyperlink w:anchor="_Toc90493700" w:history="1">
             <w:r>
               <w:rPr>
                 <w:rStyle w:val="Hyperlink"/>
@@ -1218,7 +1455,7 @@
                 <w:noProof/>
                 <w:webHidden/>
               </w:rPr>
-              <w:instrText xml:space="preserve"> PAGEREF _Toc90405926 \h </w:instrText>
+              <w:instrText xml:space="preserve"> PAGEREF _Toc90493700 \h </w:instrText>
             </w:r>
             <w:r>
               <w:rPr>
@@ -1238,7 +1475,7 @@
                 <w:noProof/>
                 <w:webHidden/>
               </w:rPr>
-              <w:t>17</w:t>
+              <w:t>18</w:t>
             </w:r>
             <w:r>
               <w:rPr>
@@ -1261,7 +1498,7 @@
               <w:color w:val="auto"/>
             </w:rPr>
           </w:pPr>
-          <w:hyperlink w:anchor="_Toc90405927" w:history="1">
+          <w:hyperlink w:anchor="_Toc90493701" w:history="1">
             <w:r>
               <w:rPr>
                 <w:rStyle w:val="Hyperlink"/>
@@ -1288,7 +1525,7 @@
                 <w:noProof/>
                 <w:webHidden/>
               </w:rPr>
-              <w:instrText xml:space="preserve"> PAGEREF _Toc90405927 \h </w:instrText>
+              <w:instrText xml:space="preserve"> PAGEREF _Toc90493701 \h </w:instrText>
             </w:r>
             <w:r>
               <w:rPr>
@@ -1308,7 +1545,7 @@
                 <w:noProof/>
                 <w:webHidden/>
               </w:rPr>
-              <w:t>17</w:t>
+              <w:t>18</w:t>
             </w:r>
             <w:r>
               <w:rPr>
@@ -1331,7 +1568,7 @@
               <w:color w:val="auto"/>
             </w:rPr>
           </w:pPr>
-          <w:hyperlink w:anchor="_Toc90405928" w:history="1">
+          <w:hyperlink w:anchor="_Toc90493702" w:history="1">
             <w:r>
               <w:rPr>
                 <w:rStyle w:val="Hyperlink"/>
@@ -1358,7 +1595,7 @@
                 <w:noProof/>
                 <w:webHidden/>
               </w:rPr>
-              <w:instrText xml:space="preserve"> PAGEREF _Toc90405928 \h </w:instrText>
+              <w:instrText xml:space="preserve"> PAGEREF _Toc90493702 \h </w:instrText>
             </w:r>
             <w:r>
               <w:rPr>
@@ -1378,7 +1615,7 @@
                 <w:noProof/>
                 <w:webHidden/>
               </w:rPr>
-              <w:t>18</w:t>
+              <w:t>19</w:t>
             </w:r>
             <w:r>
               <w:rPr>
@@ -1401,7 +1638,7 @@
               <w:color w:val="auto"/>
             </w:rPr>
           </w:pPr>
-          <w:hyperlink w:anchor="_Toc90405929" w:history="1">
+          <w:hyperlink w:anchor="_Toc90493703" w:history="1">
             <w:r>
               <w:rPr>
                 <w:rStyle w:val="Hyperlink"/>
@@ -1428,7 +1665,7 @@
                 <w:noProof/>
                 <w:webHidden/>
               </w:rPr>
-              <w:instrText xml:space="preserve"> PAGEREF _Toc90405929 \h </w:instrText>
+              <w:instrText xml:space="preserve"> PAGEREF _Toc90493703 \h </w:instrText>
             </w:r>
             <w:r>
               <w:rPr>
@@ -1448,7 +1685,7 @@
                 <w:noProof/>
                 <w:webHidden/>
               </w:rPr>
-              <w:t>20</w:t>
+              <w:t>21</w:t>
             </w:r>
             <w:r>
               <w:rPr>
@@ -1471,7 +1708,7 @@
               <w:color w:val="auto"/>
             </w:rPr>
           </w:pPr>
-          <w:hyperlink w:anchor="_Toc90405930" w:history="1">
+          <w:hyperlink w:anchor="_Toc90493704" w:history="1">
             <w:r>
               <w:rPr>
                 <w:rStyle w:val="Hyperlink"/>
@@ -1498,7 +1735,7 @@
                 <w:noProof/>
                 <w:webHidden/>
               </w:rPr>
-              <w:instrText xml:space="preserve"> PAGEREF _Toc90405930 \h </w:instrText>
+              <w:instrText xml:space="preserve"> PAGEREF _Toc90493704 \h </w:instrText>
             </w:r>
             <w:r>
               <w:rPr>
@@ -1518,7 +1755,7 @@
                 <w:noProof/>
                 <w:webHidden/>
               </w:rPr>
-              <w:t>21</w:t>
+              <w:t>22</w:t>
             </w:r>
             <w:r>
               <w:rPr>
@@ -1541,7 +1778,7 @@
               <w:color w:val="auto"/>
             </w:rPr>
           </w:pPr>
-          <w:hyperlink w:anchor="_Toc90405931" w:history="1">
+          <w:hyperlink w:anchor="_Toc90493705" w:history="1">
             <w:r>
               <w:rPr>
                 <w:rStyle w:val="Hyperlink"/>
@@ -1568,7 +1805,7 @@
                 <w:noProof/>
                 <w:webHidden/>
               </w:rPr>
-              <w:instrText xml:space="preserve"> PAGEREF _Toc90405931 \h </w:instrText>
+              <w:instrText xml:space="preserve"> PAGEREF _Toc90493705 \h </w:instrText>
             </w:r>
             <w:r>
               <w:rPr>
@@ -1588,7 +1825,7 @@
                 <w:noProof/>
                 <w:webHidden/>
               </w:rPr>
-              <w:t>22</w:t>
+              <w:t>23</w:t>
             </w:r>
             <w:r>
               <w:rPr>
@@ -1611,7 +1848,7 @@
               <w:color w:val="auto"/>
             </w:rPr>
           </w:pPr>
-          <w:hyperlink w:anchor="_Toc90405932" w:history="1">
+          <w:hyperlink w:anchor="_Toc90493706" w:history="1">
             <w:r>
               <w:rPr>
                 <w:rStyle w:val="Hyperlink"/>
@@ -1638,7 +1875,7 @@
                 <w:noProof/>
                 <w:webHidden/>
               </w:rPr>
-              <w:instrText xml:space="preserve"> PAGEREF _Toc90405932 \h </w:instrText>
+              <w:instrText xml:space="preserve"> PAGEREF _Toc90493706 \h </w:instrText>
             </w:r>
             <w:r>
               <w:rPr>
@@ -1658,7 +1895,7 @@
                 <w:noProof/>
                 <w:webHidden/>
               </w:rPr>
-              <w:t>23</w:t>
+              <w:t>24</w:t>
             </w:r>
             <w:r>
               <w:rPr>
@@ -1681,7 +1918,7 @@
               <w:color w:val="auto"/>
             </w:rPr>
           </w:pPr>
-          <w:hyperlink w:anchor="_Toc90405933" w:history="1">
+          <w:hyperlink w:anchor="_Toc90493707" w:history="1">
             <w:r>
               <w:rPr>
                 <w:rStyle w:val="Hyperlink"/>
@@ -1708,7 +1945,7 @@
                 <w:noProof/>
                 <w:webHidden/>
               </w:rPr>
-              <w:instrText xml:space="preserve"> PAGEREF _Toc90405933 \h </w:instrText>
+              <w:instrText xml:space="preserve"> PAGEREF _Toc90493707 \h </w:instrText>
             </w:r>
             <w:r>
               <w:rPr>
@@ -1728,7 +1965,7 @@
                 <w:noProof/>
                 <w:webHidden/>
               </w:rPr>
-              <w:t>23</w:t>
+              <w:t>24</w:t>
             </w:r>
             <w:r>
               <w:rPr>
@@ -1751,7 +1988,7 @@
               <w:color w:val="auto"/>
             </w:rPr>
           </w:pPr>
-          <w:hyperlink w:anchor="_Toc90405934" w:history="1">
+          <w:hyperlink w:anchor="_Toc90493708" w:history="1">
             <w:r>
               <w:rPr>
                 <w:rStyle w:val="Hyperlink"/>
@@ -1778,7 +2015,7 @@
                 <w:noProof/>
                 <w:webHidden/>
               </w:rPr>
-              <w:instrText xml:space="preserve"> PAGEREF _Toc90405934 \h </w:instrText>
+              <w:instrText xml:space="preserve"> PAGEREF _Toc90493708 \h </w:instrText>
             </w:r>
             <w:r>
               <w:rPr>
@@ -1798,7 +2035,7 @@
                 <w:noProof/>
                 <w:webHidden/>
               </w:rPr>
-              <w:t>25</w:t>
+              <w:t>26</w:t>
             </w:r>
             <w:r>
               <w:rPr>
@@ -1838,10 +2075,23 @@
     </w:p>
     <w:p>
       <w:pPr>
+        <w:spacing w:after="160" w:line="259" w:lineRule="auto"/>
+        <w:rPr>
+          <w:rFonts w:cs="Arial"/>
+          <w:sz w:val="52"/>
+          <w:szCs w:val="52"/>
+        </w:rPr>
+      </w:pPr>
+      <w:r>
+        <w:br w:type="page"/>
+      </w:r>
+    </w:p>
+    <w:p>
+      <w:pPr>
         <w:pStyle w:val="Heading1"/>
         <w:jc w:val="both"/>
       </w:pPr>
-      <w:bookmarkStart w:id="1" w:name="_Toc90405912"/>
+      <w:bookmarkStart w:id="1" w:name="_Toc90493686"/>
       <w:r>
         <w:lastRenderedPageBreak/>
         <w:t>Breakdown of Roles</w:t>
@@ -2078,7 +2328,7 @@
       <w:r>
         <w:t xml:space="preserve">For a more thorough breakdown of the tasks covered by each team member, feel free to access the </w:t>
       </w:r>
-      <w:hyperlink r:id="rId8" w:history="1">
+      <w:hyperlink r:id="rId10" w:history="1">
         <w:r>
           <w:rPr>
             <w:rStyle w:val="Hyperlink"/>
@@ -2105,6 +2355,19 @@
     </w:p>
     <w:p>
       <w:pPr>
+        <w:spacing w:after="160" w:line="259" w:lineRule="auto"/>
+        <w:rPr>
+          <w:rFonts w:cs="Arial"/>
+          <w:sz w:val="52"/>
+          <w:szCs w:val="52"/>
+        </w:rPr>
+      </w:pPr>
+      <w:r>
+        <w:br w:type="page"/>
+      </w:r>
+    </w:p>
+    <w:p>
+      <w:pPr>
         <w:pStyle w:val="Heading1"/>
         <w:jc w:val="both"/>
         <w:rPr>
@@ -2115,8 +2378,9 @@
           <w:szCs w:val="36"/>
         </w:rPr>
       </w:pPr>
-      <w:bookmarkStart w:id="2" w:name="_Toc90405913"/>
-      <w:r>
+      <w:bookmarkStart w:id="2" w:name="_Toc90493687"/>
+      <w:r>
+        <w:lastRenderedPageBreak/>
         <w:t>Problem Statement</w:t>
       </w:r>
       <w:r>
@@ -2137,7 +2401,7 @@
       <w:r>
         <w:t xml:space="preserve"> final project, the Naïve Project Team will be analyzing a dataset from </w:t>
       </w:r>
-      <w:hyperlink r:id="rId9" w:history="1">
+      <w:hyperlink r:id="rId11" w:history="1">
         <w:r>
           <w:rPr>
             <w:color w:val="1155CC"/>
@@ -2387,7 +2651,6 @@
         <w:jc w:val="both"/>
       </w:pPr>
       <w:r>
-        <w:lastRenderedPageBreak/>
         <w:t>Evaluate the results against the test set</w:t>
       </w:r>
     </w:p>
@@ -2411,11 +2674,25 @@
     </w:p>
     <w:p>
       <w:pPr>
+        <w:spacing w:after="160" w:line="259" w:lineRule="auto"/>
+        <w:rPr>
+          <w:rFonts w:cs="Arial"/>
+          <w:sz w:val="52"/>
+          <w:szCs w:val="52"/>
+        </w:rPr>
+      </w:pPr>
+      <w:r>
+        <w:br w:type="page"/>
+      </w:r>
+    </w:p>
+    <w:p>
+      <w:pPr>
         <w:pStyle w:val="Heading1"/>
         <w:jc w:val="both"/>
       </w:pPr>
-      <w:bookmarkStart w:id="3" w:name="_Toc90405914"/>
-      <w:r>
+      <w:bookmarkStart w:id="3" w:name="_Toc90493688"/>
+      <w:r>
+        <w:lastRenderedPageBreak/>
         <w:t>Data Source</w:t>
       </w:r>
       <w:bookmarkEnd w:id="3"/>
@@ -3415,7 +3692,6 @@
                 <w:sz w:val="22"/>
                 <w:szCs w:val="22"/>
               </w:rPr>
-              <w:lastRenderedPageBreak/>
               <w:t>Cats in Home</w:t>
             </w:r>
           </w:p>
@@ -3556,6 +3832,7 @@
                 <w:sz w:val="22"/>
                 <w:szCs w:val="22"/>
               </w:rPr>
+              <w:lastRenderedPageBreak/>
               <w:t>BS/W</w:t>
             </w:r>
           </w:p>
@@ -4970,6 +5247,19 @@
     </w:p>
     <w:p>
       <w:pPr>
+        <w:spacing w:after="160" w:line="259" w:lineRule="auto"/>
+        <w:rPr>
+          <w:rFonts w:cs="Arial"/>
+          <w:sz w:val="52"/>
+          <w:szCs w:val="52"/>
+        </w:rPr>
+      </w:pPr>
+      <w:r>
+        <w:br w:type="page"/>
+      </w:r>
+    </w:p>
+    <w:p>
+      <w:pPr>
         <w:pStyle w:val="Heading1"/>
         <w:jc w:val="both"/>
         <w:rPr>
@@ -4980,7 +5270,7 @@
           <w:szCs w:val="36"/>
         </w:rPr>
       </w:pPr>
-      <w:bookmarkStart w:id="4" w:name="_Toc90405915"/>
+      <w:bookmarkStart w:id="4" w:name="_Toc90493689"/>
       <w:r>
         <w:lastRenderedPageBreak/>
         <w:t>Data Preparation/Cleaning</w:t>
@@ -5128,7 +5418,7 @@
         <w:pStyle w:val="Heading2"/>
         <w:jc w:val="both"/>
       </w:pPr>
-      <w:bookmarkStart w:id="5" w:name="_Toc90405916"/>
+      <w:bookmarkStart w:id="5" w:name="_Toc90493690"/>
       <w:r>
         <w:t>Columns</w:t>
       </w:r>
@@ -5142,7 +5432,7 @@
           <w:rFonts w:ascii="Georgia" w:hAnsi="Georgia"/>
         </w:rPr>
       </w:pPr>
-      <w:hyperlink r:id="rId10" w:history="1">
+      <w:hyperlink r:id="rId12" w:history="1">
         <w:r>
           <w:rPr>
             <w:rStyle w:val="Hyperlink"/>
@@ -5460,7 +5750,7 @@
       <w:r>
         <w:t xml:space="preserve"> being incorporated to test the </w:t>
       </w:r>
-      <w:hyperlink r:id="rId11" w:history="1">
+      <w:hyperlink r:id="rId13" w:history="1">
         <w:r>
           <w:rPr>
             <w:rStyle w:val="Hyperlink"/>
@@ -5567,7 +5857,7 @@
           <w:rFonts w:ascii="Georgia" w:hAnsi="Georgia"/>
         </w:rPr>
       </w:pPr>
-      <w:hyperlink r:id="rId12" w:history="1">
+      <w:hyperlink r:id="rId14" w:history="1">
         <w:r>
           <w:rPr>
             <w:rStyle w:val="Hyperlink"/>
@@ -5620,7 +5910,7 @@
           <w:rFonts w:ascii="Georgia" w:hAnsi="Georgia"/>
         </w:rPr>
       </w:pPr>
-      <w:hyperlink r:id="rId13" w:history="1">
+      <w:hyperlink r:id="rId15" w:history="1">
         <w:r>
           <w:rPr>
             <w:rStyle w:val="Hyperlink"/>
@@ -5659,7 +5949,7 @@
           <w:rFonts w:ascii="Georgia" w:hAnsi="Georgia"/>
         </w:rPr>
       </w:pPr>
-      <w:hyperlink r:id="rId14" w:history="1">
+      <w:hyperlink r:id="rId16" w:history="1">
         <w:r>
           <w:rPr>
             <w:rStyle w:val="Hyperlink"/>
@@ -5710,7 +6000,7 @@
           <w:rFonts w:ascii="Georgia" w:hAnsi="Georgia"/>
         </w:rPr>
       </w:pPr>
-      <w:hyperlink r:id="rId15" w:history="1">
+      <w:hyperlink r:id="rId17" w:history="1">
         <w:r>
           <w:rPr>
             <w:rStyle w:val="Hyperlink"/>
@@ -5788,7 +6078,7 @@
           <w:rFonts w:ascii="Georgia" w:hAnsi="Georgia"/>
         </w:rPr>
       </w:pPr>
-      <w:hyperlink r:id="rId16" w:history="1">
+      <w:hyperlink r:id="rId18" w:history="1">
         <w:r>
           <w:rPr>
             <w:rStyle w:val="Hyperlink"/>
@@ -5838,7 +6128,7 @@
           <w:rFonts w:ascii="Georgia" w:hAnsi="Georgia"/>
         </w:rPr>
       </w:pPr>
-      <w:hyperlink r:id="rId17" w:history="1">
+      <w:hyperlink r:id="rId19" w:history="1">
         <w:r>
           <w:rPr>
             <w:rStyle w:val="Hyperlink"/>
@@ -6112,7 +6402,7 @@
           <w:rFonts w:ascii="Georgia" w:hAnsi="Georgia"/>
         </w:rPr>
       </w:pPr>
-      <w:hyperlink r:id="rId18" w:history="1">
+      <w:hyperlink r:id="rId20" w:history="1">
         <w:r>
           <w:rPr>
             <w:rStyle w:val="Hyperlink"/>
@@ -6515,7 +6805,7 @@
       <w:pPr>
         <w:pStyle w:val="Heading2"/>
       </w:pPr>
-      <w:bookmarkStart w:id="8" w:name="_Toc90405917"/>
+      <w:bookmarkStart w:id="8" w:name="_Toc90493691"/>
       <w:r>
         <w:lastRenderedPageBreak/>
         <w:t>Dealing with NA</w:t>
@@ -6546,7 +6836,7 @@
       <w:r>
         <w:t xml:space="preserve">were </w:t>
       </w:r>
-      <w:hyperlink r:id="rId19" w:history="1">
+      <w:hyperlink r:id="rId21" w:history="1">
         <w:r>
           <w:rPr>
             <w:rStyle w:val="Hyperlink"/>
@@ -6807,7 +7097,7 @@
       <w:pPr>
         <w:pStyle w:val="Heading2"/>
       </w:pPr>
-      <w:bookmarkStart w:id="9" w:name="_Toc90405918"/>
+      <w:bookmarkStart w:id="9" w:name="_Toc90493692"/>
       <w:r>
         <w:rPr>
           <w:noProof/>
@@ -6836,7 +7126,7 @@
                     <pic:cNvPicPr/>
                   </pic:nvPicPr>
                   <pic:blipFill>
-                    <a:blip r:embed="rId20">
+                    <a:blip r:embed="rId22">
                       <a:extLst>
                         <a:ext uri="{28A0092B-C50C-407E-A947-70E740481C1C}">
                           <a14:useLocalDpi xmlns:a14="http://schemas.microsoft.com/office/drawing/2010/main" val="0"/>
@@ -6901,7 +7191,7 @@
       <w:r>
         <w:t xml:space="preserve"> To tackle this, we </w:t>
       </w:r>
-      <w:hyperlink r:id="rId21" w:history="1">
+      <w:hyperlink r:id="rId23" w:history="1">
         <w:r>
           <w:rPr>
             <w:rStyle w:val="Hyperlink"/>
@@ -6983,7 +7273,7 @@
                     <pic:cNvPicPr/>
                   </pic:nvPicPr>
                   <pic:blipFill>
-                    <a:blip r:embed="rId22">
+                    <a:blip r:embed="rId24">
                       <a:extLst>
                         <a:ext uri="{28A0092B-C50C-407E-A947-70E740481C1C}">
                           <a14:useLocalDpi xmlns:a14="http://schemas.microsoft.com/office/drawing/2010/main" val="0"/>
@@ -7084,7 +7374,7 @@
                     <pic:cNvPicPr/>
                   </pic:nvPicPr>
                   <pic:blipFill>
-                    <a:blip r:embed="rId23">
+                    <a:blip r:embed="rId25">
                       <a:extLst>
                         <a:ext uri="{28A0092B-C50C-407E-A947-70E740481C1C}">
                           <a14:useLocalDpi xmlns:a14="http://schemas.microsoft.com/office/drawing/2010/main" val="0"/>
@@ -7150,7 +7440,7 @@
       <w:r>
         <w:t xml:space="preserve"> also attempted to use </w:t>
       </w:r>
-      <w:hyperlink r:id="rId24" w:anchor="multiple-correspondence-analysis-mca" w:history="1">
+      <w:hyperlink r:id="rId26" w:anchor="multiple-correspondence-analysis-mca" w:history="1">
         <w:r>
           <w:rPr>
             <w:rStyle w:val="Hyperlink"/>
@@ -7189,7 +7479,7 @@
       <w:pPr>
         <w:pStyle w:val="Heading2"/>
       </w:pPr>
-      <w:bookmarkStart w:id="10" w:name="_Toc90405919"/>
+      <w:bookmarkStart w:id="10" w:name="_Toc90493693"/>
       <w:r>
         <w:t>Balancing the Distribution of Data</w:t>
       </w:r>
@@ -7202,7 +7492,7 @@
       <w:r>
         <w:t xml:space="preserve">When we started our analysis, 7.8%, or 824 dogs had been ‘returned’ after adoption. That left our majority class of ‘not returned’ dogs at an overweighted distribution of 92.2%, or 9664 dogs. We sought to balance these two classes using </w:t>
       </w:r>
-      <w:hyperlink r:id="rId25" w:history="1">
+      <w:hyperlink r:id="rId27" w:history="1">
         <w:r>
           <w:rPr>
             <w:rStyle w:val="Hyperlink"/>
@@ -7225,7 +7515,7 @@
       <w:r>
         <w:t xml:space="preserve">To do so, we opted to leverage the </w:t>
       </w:r>
-      <w:hyperlink r:id="rId26" w:anchor="imblearn.over_sampling.ADASYN" w:history="1">
+      <w:hyperlink r:id="rId28" w:anchor="imblearn.over_sampling.ADASYN" w:history="1">
         <w:r>
           <w:rPr>
             <w:rStyle w:val="Hyperlink"/>
@@ -7452,7 +7742,7 @@
                     <pic:cNvPicPr/>
                   </pic:nvPicPr>
                   <pic:blipFill>
-                    <a:blip r:embed="rId27">
+                    <a:blip r:embed="rId29">
                       <a:extLst>
                         <a:ext uri="{28A0092B-C50C-407E-A947-70E740481C1C}">
                           <a14:useLocalDpi xmlns:a14="http://schemas.microsoft.com/office/drawing/2010/main" val="0"/>
@@ -7524,7 +7814,7 @@
                     <pic:cNvPicPr/>
                   </pic:nvPicPr>
                   <pic:blipFill>
-                    <a:blip r:embed="rId28">
+                    <a:blip r:embed="rId30">
                       <a:extLst>
                         <a:ext uri="{28A0092B-C50C-407E-A947-70E740481C1C}">
                           <a14:useLocalDpi xmlns:a14="http://schemas.microsoft.com/office/drawing/2010/main" val="0"/>
@@ -7608,10 +7898,7 @@
         <w:t>Overall,</w:t>
       </w:r>
       <w:r>
-        <w:t xml:space="preserve"> this distribution looks much more reasonable. It’s worth noting that resampling the data amounts to creating new (synthetic) dogs based on the features of old (actual) dogs. Doing this </w:t>
-      </w:r>
-      <w:r>
-        <w:t xml:space="preserve">adds a degree of error to our results </w:t>
+        <w:t xml:space="preserve"> this distribution looks much more reasonable. It’s worth noting that resampling the data amounts to creating new (synthetic) dogs based on the features of old (actual) dogs. Doing this adds a degree of error to our results </w:t>
       </w:r>
       <w:r>
         <w:rPr>
@@ -7621,10 +7908,7 @@
         <w:t xml:space="preserve">before </w:t>
       </w:r>
       <w:r>
-        <w:t>we apply any classification models on the data</w:t>
-      </w:r>
-      <w:r>
-        <w:t>.</w:t>
+        <w:t>we apply any classification models on the data.</w:t>
       </w:r>
     </w:p>
     <w:p/>
@@ -7646,7 +7930,7 @@
       <w:pPr>
         <w:pStyle w:val="Heading1"/>
       </w:pPr>
-      <w:bookmarkStart w:id="11" w:name="_Toc90405920"/>
+      <w:bookmarkStart w:id="11" w:name="_Toc90493694"/>
       <w:r>
         <w:lastRenderedPageBreak/>
         <w:t xml:space="preserve">Analysis, </w:t>
@@ -7721,7 +8005,7 @@
       <w:pPr>
         <w:pStyle w:val="Heading2"/>
       </w:pPr>
-      <w:bookmarkStart w:id="12" w:name="_Toc90405921"/>
+      <w:bookmarkStart w:id="12" w:name="_Toc90493695"/>
       <w:r>
         <w:t>A Note on Measurements of Model Efficacy</w:t>
       </w:r>
@@ -8437,7 +8721,7 @@
                     <pic:cNvPicPr/>
                   </pic:nvPicPr>
                   <pic:blipFill>
-                    <a:blip r:embed="rId29">
+                    <a:blip r:embed="rId31">
                       <a:extLst>
                         <a:ext uri="{28A0092B-C50C-407E-A947-70E740481C1C}">
                           <a14:useLocalDpi xmlns:a14="http://schemas.microsoft.com/office/drawing/2010/main" val="0"/>
@@ -8540,7 +8824,7 @@
       <w:pPr>
         <w:pStyle w:val="Heading3"/>
       </w:pPr>
-      <w:bookmarkStart w:id="13" w:name="_Toc90405922"/>
+      <w:bookmarkStart w:id="13" w:name="_Toc90493696"/>
       <w:r>
         <w:t>Naïve Bayes</w:t>
       </w:r>
@@ -8578,7 +8862,7 @@
                     <pic:cNvPicPr/>
                   </pic:nvPicPr>
                   <pic:blipFill>
-                    <a:blip r:embed="rId30">
+                    <a:blip r:embed="rId32">
                       <a:extLst>
                         <a:ext uri="{28A0092B-C50C-407E-A947-70E740481C1C}">
                           <a14:useLocalDpi xmlns:a14="http://schemas.microsoft.com/office/drawing/2010/main" val="0"/>
@@ -8625,7 +8909,7 @@
       <w:r>
         <w:t xml:space="preserve">The </w:t>
       </w:r>
-      <w:hyperlink r:id="rId31" w:history="1">
+      <w:hyperlink r:id="rId33" w:history="1">
         <w:r>
           <w:rPr>
             <w:rStyle w:val="Hyperlink"/>
@@ -8735,7 +9019,7 @@
       <w:pPr>
         <w:pStyle w:val="Heading3"/>
       </w:pPr>
-      <w:bookmarkStart w:id="14" w:name="_Toc90405923"/>
+      <w:bookmarkStart w:id="14" w:name="_Toc90493697"/>
       <w:r>
         <w:t>KNN</w:t>
       </w:r>
@@ -8748,24 +9032,12 @@
       <w:r>
         <w:t xml:space="preserve">For </w:t>
       </w:r>
-      <w:hyperlink r:id="rId32" w:history="1">
+      <w:hyperlink r:id="rId34" w:history="1">
         <w:r>
           <w:rPr>
             <w:rStyle w:val="Hyperlink"/>
           </w:rPr>
-          <w:t>K-Nearest Neig</w:t>
-        </w:r>
-        <w:r>
-          <w:rPr>
-            <w:rStyle w:val="Hyperlink"/>
-          </w:rPr>
-          <w:t>h</w:t>
-        </w:r>
-        <w:r>
-          <w:rPr>
-            <w:rStyle w:val="Hyperlink"/>
-          </w:rPr>
-          <w:t>bors</w:t>
+          <w:t>K-Nearest Neighbors</w:t>
         </w:r>
       </w:hyperlink>
       <w:r>
@@ -8851,7 +9123,7 @@
                     <pic:cNvPicPr/>
                   </pic:nvPicPr>
                   <pic:blipFill>
-                    <a:blip r:embed="rId33" cstate="print">
+                    <a:blip r:embed="rId35" cstate="print">
                       <a:extLst>
                         <a:ext uri="{28A0092B-C50C-407E-A947-70E740481C1C}">
                           <a14:useLocalDpi xmlns:a14="http://schemas.microsoft.com/office/drawing/2010/main" val="0"/>
@@ -8923,7 +9195,7 @@
                     <pic:cNvPicPr/>
                   </pic:nvPicPr>
                   <pic:blipFill>
-                    <a:blip r:embed="rId34" cstate="print">
+                    <a:blip r:embed="rId36" cstate="print">
                       <a:extLst>
                         <a:ext uri="{28A0092B-C50C-407E-A947-70E740481C1C}">
                           <a14:useLocalDpi xmlns:a14="http://schemas.microsoft.com/office/drawing/2010/main" val="0"/>
@@ -8992,7 +9264,7 @@
                     <pic:cNvPicPr/>
                   </pic:nvPicPr>
                   <pic:blipFill>
-                    <a:blip r:embed="rId35"/>
+                    <a:blip r:embed="rId37"/>
                     <a:stretch>
                       <a:fillRect/>
                     </a:stretch>
@@ -9029,7 +9301,7 @@
       <w:pPr>
         <w:pStyle w:val="Heading3"/>
       </w:pPr>
-      <w:bookmarkStart w:id="15" w:name="_Toc90405924"/>
+      <w:bookmarkStart w:id="15" w:name="_Toc90493698"/>
       <w:r>
         <w:t>Logistic Regression</w:t>
       </w:r>
@@ -9067,7 +9339,7 @@
                     <pic:cNvPicPr/>
                   </pic:nvPicPr>
                   <pic:blipFill>
-                    <a:blip r:embed="rId36">
+                    <a:blip r:embed="rId38">
                       <a:extLst>
                         <a:ext uri="{28A0092B-C50C-407E-A947-70E740481C1C}">
                           <a14:useLocalDpi xmlns:a14="http://schemas.microsoft.com/office/drawing/2010/main" val="0"/>
@@ -9117,7 +9389,7 @@
       <w:r>
         <w:t xml:space="preserve">classifier. If it proved to be accurate, we could leverage not just the prediction values, but also the associated probabilities (calculated from the log-odds ratios) of return. During our testing of the </w:t>
       </w:r>
-      <w:hyperlink r:id="rId37" w:history="1">
+      <w:hyperlink r:id="rId39" w:history="1">
         <w:r>
           <w:rPr>
             <w:rStyle w:val="Hyperlink"/>
@@ -9191,7 +9463,7 @@
                     <pic:cNvPicPr/>
                   </pic:nvPicPr>
                   <pic:blipFill>
-                    <a:blip r:embed="rId38">
+                    <a:blip r:embed="rId40">
                       <a:extLst>
                         <a:ext uri="{28A0092B-C50C-407E-A947-70E740481C1C}">
                           <a14:useLocalDpi xmlns:a14="http://schemas.microsoft.com/office/drawing/2010/main" val="0"/>
@@ -9445,7 +9717,7 @@
       <w:pPr>
         <w:pStyle w:val="Heading3"/>
       </w:pPr>
-      <w:bookmarkStart w:id="16" w:name="_Toc90405925"/>
+      <w:bookmarkStart w:id="16" w:name="_Toc90493699"/>
       <w:r>
         <w:t xml:space="preserve">Linear </w:t>
       </w:r>
@@ -9486,7 +9758,7 @@
                     <pic:cNvPicPr/>
                   </pic:nvPicPr>
                   <pic:blipFill>
-                    <a:blip r:embed="rId39">
+                    <a:blip r:embed="rId41">
                       <a:extLst>
                         <a:ext uri="{28A0092B-C50C-407E-A947-70E740481C1C}">
                           <a14:useLocalDpi xmlns:a14="http://schemas.microsoft.com/office/drawing/2010/main" val="0"/>
@@ -9539,7 +9811,7 @@
       <w:r>
         <w:t xml:space="preserve">The team attempted to use a </w:t>
       </w:r>
-      <w:hyperlink r:id="rId40" w:history="1">
+      <w:hyperlink r:id="rId42" w:history="1">
         <w:r>
           <w:rPr>
             <w:rStyle w:val="Hyperlink"/>
@@ -9602,7 +9874,7 @@
       <w:pPr>
         <w:pStyle w:val="Heading3"/>
       </w:pPr>
-      <w:bookmarkStart w:id="17" w:name="_Toc90405926"/>
+      <w:bookmarkStart w:id="17" w:name="_Toc90493700"/>
       <w:r>
         <w:lastRenderedPageBreak/>
         <w:t>Kernel SVM</w:t>
@@ -9641,7 +9913,7 @@
                     <pic:cNvPicPr/>
                   </pic:nvPicPr>
                   <pic:blipFill>
-                    <a:blip r:embed="rId41">
+                    <a:blip r:embed="rId43">
                       <a:extLst>
                         <a:ext uri="{28A0092B-C50C-407E-A947-70E740481C1C}">
                           <a14:useLocalDpi xmlns:a14="http://schemas.microsoft.com/office/drawing/2010/main" val="0"/>
@@ -9762,7 +10034,7 @@
       <w:r>
         <w:t xml:space="preserve">. </w:t>
       </w:r>
-      <w:hyperlink r:id="rId42" w:history="1">
+      <w:hyperlink r:id="rId44" w:history="1">
         <w:r>
           <w:rPr>
             <w:rStyle w:val="Hyperlink"/>
@@ -9791,7 +10063,7 @@
       <w:pPr>
         <w:pStyle w:val="Heading3"/>
       </w:pPr>
-      <w:bookmarkStart w:id="18" w:name="_Toc90405927"/>
+      <w:bookmarkStart w:id="18" w:name="_Toc90493701"/>
       <w:r>
         <w:t>Neural Networks</w:t>
       </w:r>
@@ -9829,7 +10101,7 @@
                     <pic:cNvPicPr/>
                   </pic:nvPicPr>
                   <pic:blipFill>
-                    <a:blip r:embed="rId43">
+                    <a:blip r:embed="rId45">
                       <a:extLst>
                         <a:ext uri="{28A0092B-C50C-407E-A947-70E740481C1C}">
                           <a14:useLocalDpi xmlns:a14="http://schemas.microsoft.com/office/drawing/2010/main" val="0"/>
@@ -9882,7 +10154,7 @@
       <w:r>
         <w:t xml:space="preserve">The team ran a </w:t>
       </w:r>
-      <w:hyperlink r:id="rId44" w:history="1">
+      <w:hyperlink r:id="rId46" w:history="1">
         <w:r>
           <w:rPr>
             <w:rStyle w:val="Hyperlink"/>
@@ -9967,7 +10239,7 @@
       <w:pPr>
         <w:pStyle w:val="Heading3"/>
       </w:pPr>
-      <w:bookmarkStart w:id="19" w:name="_Toc90405928"/>
+      <w:bookmarkStart w:id="19" w:name="_Toc90493702"/>
       <w:r>
         <w:lastRenderedPageBreak/>
         <w:t>Decision Tree</w:t>
@@ -9981,7 +10253,7 @@
       <w:r>
         <w:t xml:space="preserve">The team used a </w:t>
       </w:r>
-      <w:hyperlink r:id="rId45" w:history="1">
+      <w:hyperlink r:id="rId47" w:history="1">
         <w:r>
           <w:rPr>
             <w:rStyle w:val="Hyperlink"/>
@@ -10073,7 +10345,7 @@
                     <pic:cNvPicPr/>
                   </pic:nvPicPr>
                   <pic:blipFill>
-                    <a:blip r:embed="rId46"/>
+                    <a:blip r:embed="rId48"/>
                     <a:stretch>
                       <a:fillRect/>
                     </a:stretch>
@@ -10167,7 +10439,7 @@
                     <pic:cNvPicPr/>
                   </pic:nvPicPr>
                   <pic:blipFill>
-                    <a:blip r:embed="rId47"/>
+                    <a:blip r:embed="rId49"/>
                     <a:stretch>
                       <a:fillRect/>
                     </a:stretch>
@@ -10230,7 +10502,7 @@
                     <pic:cNvPicPr/>
                   </pic:nvPicPr>
                   <pic:blipFill>
-                    <a:blip r:embed="rId48">
+                    <a:blip r:embed="rId50">
                       <a:extLst>
                         <a:ext uri="{28A0092B-C50C-407E-A947-70E740481C1C}">
                           <a14:useLocalDpi xmlns:a14="http://schemas.microsoft.com/office/drawing/2010/main" val="0"/>
@@ -10328,7 +10600,7 @@
       <w:pPr>
         <w:pStyle w:val="Heading3"/>
       </w:pPr>
-      <w:bookmarkStart w:id="20" w:name="_Toc90405929"/>
+      <w:bookmarkStart w:id="20" w:name="_Toc90493703"/>
       <w:r>
         <w:lastRenderedPageBreak/>
         <w:t>Random Forest</w:t>
@@ -10342,7 +10614,7 @@
       <w:r>
         <w:t xml:space="preserve">Our most successful classifier in terms of accuracy is the </w:t>
       </w:r>
-      <w:hyperlink r:id="rId49" w:history="1">
+      <w:hyperlink r:id="rId51" w:history="1">
         <w:r>
           <w:rPr>
             <w:rStyle w:val="Hyperlink"/>
@@ -10385,7 +10657,7 @@
                     <pic:cNvPicPr/>
                   </pic:nvPicPr>
                   <pic:blipFill>
-                    <a:blip r:embed="rId50"/>
+                    <a:blip r:embed="rId52"/>
                     <a:stretch>
                       <a:fillRect/>
                     </a:stretch>
@@ -10468,7 +10740,7 @@
                     <pic:cNvPicPr/>
                   </pic:nvPicPr>
                   <pic:blipFill>
-                    <a:blip r:embed="rId51">
+                    <a:blip r:embed="rId53">
                       <a:extLst>
                         <a:ext uri="{28A0092B-C50C-407E-A947-70E740481C1C}">
                           <a14:useLocalDpi xmlns:a14="http://schemas.microsoft.com/office/drawing/2010/main" val="0"/>
@@ -10643,7 +10915,7 @@
                     <pic:cNvPicPr/>
                   </pic:nvPicPr>
                   <pic:blipFill>
-                    <a:blip r:embed="rId52">
+                    <a:blip r:embed="rId54">
                       <a:extLst>
                         <a:ext uri="{28A0092B-C50C-407E-A947-70E740481C1C}">
                           <a14:useLocalDpi xmlns:a14="http://schemas.microsoft.com/office/drawing/2010/main" val="0"/>
@@ -10687,7 +10959,7 @@
       <w:pPr>
         <w:pStyle w:val="Heading3"/>
       </w:pPr>
-      <w:bookmarkStart w:id="21" w:name="_Toc90405930"/>
+      <w:bookmarkStart w:id="21" w:name="_Toc90493704"/>
       <w:r>
         <w:rPr>
           <w:noProof/>
@@ -10716,7 +10988,7 @@
                     <pic:cNvPicPr/>
                   </pic:nvPicPr>
                   <pic:blipFill>
-                    <a:blip r:embed="rId53">
+                    <a:blip r:embed="rId55">
                       <a:extLst>
                         <a:ext uri="{28A0092B-C50C-407E-A947-70E740481C1C}">
                           <a14:useLocalDpi xmlns:a14="http://schemas.microsoft.com/office/drawing/2010/main" val="0"/>
@@ -10777,7 +11049,7 @@
       <w:r>
         <w:t xml:space="preserve">last classifier we ran, </w:t>
       </w:r>
-      <w:hyperlink r:id="rId54" w:history="1">
+      <w:hyperlink r:id="rId56" w:history="1">
         <w:proofErr w:type="spellStart"/>
         <w:r>
           <w:rPr>
@@ -10879,7 +11151,7 @@
       <w:pPr>
         <w:pStyle w:val="Heading2"/>
       </w:pPr>
-      <w:bookmarkStart w:id="22" w:name="_Toc90405931"/>
+      <w:bookmarkStart w:id="22" w:name="_Toc90493705"/>
       <w:r>
         <w:lastRenderedPageBreak/>
         <w:t>Mapping the Decision Space</w:t>
@@ -10983,7 +11255,7 @@
                     <pic:cNvPicPr/>
                   </pic:nvPicPr>
                   <pic:blipFill>
-                    <a:blip r:embed="rId55" cstate="print">
+                    <a:blip r:embed="rId57" cstate="print">
                       <a:extLst>
                         <a:ext uri="{28A0092B-C50C-407E-A947-70E740481C1C}">
                           <a14:useLocalDpi xmlns:a14="http://schemas.microsoft.com/office/drawing/2010/main" val="0"/>
@@ -11049,7 +11321,7 @@
       <w:pPr>
         <w:pStyle w:val="Heading2"/>
       </w:pPr>
-      <w:bookmarkStart w:id="23" w:name="_Toc90405932"/>
+      <w:bookmarkStart w:id="23" w:name="_Toc90493706"/>
       <w:r>
         <w:lastRenderedPageBreak/>
         <w:t>An Example</w:t>
@@ -11111,7 +11383,7 @@
                     </pic:cNvPicPr>
                   </pic:nvPicPr>
                   <pic:blipFill rotWithShape="1">
-                    <a:blip r:embed="rId56" cstate="print">
+                    <a:blip r:embed="rId58" cstate="print">
                       <a:extLst>
                         <a:ext uri="{28A0092B-C50C-407E-A947-70E740481C1C}">
                           <a14:useLocalDpi xmlns:a14="http://schemas.microsoft.com/office/drawing/2010/main" val="0"/>
@@ -11170,7 +11442,7 @@
         </w:numPr>
         <w:jc w:val="both"/>
       </w:pPr>
-      <w:hyperlink r:id="rId57" w:history="1">
+      <w:hyperlink r:id="rId59" w:history="1">
         <w:r>
           <w:rPr>
             <w:rStyle w:val="Hyperlink"/>
@@ -11309,7 +11581,7 @@
                     </pic:cNvPicPr>
                   </pic:nvPicPr>
                   <pic:blipFill>
-                    <a:blip r:embed="rId58" cstate="print">
+                    <a:blip r:embed="rId60" cstate="print">
                       <a:extLst>
                         <a:ext uri="{28A0092B-C50C-407E-A947-70E740481C1C}">
                           <a14:useLocalDpi xmlns:a14="http://schemas.microsoft.com/office/drawing/2010/main" val="0"/>
@@ -11365,7 +11637,7 @@
         </w:numPr>
         <w:jc w:val="both"/>
       </w:pPr>
-      <w:hyperlink r:id="rId59" w:history="1">
+      <w:hyperlink r:id="rId61" w:history="1">
         <w:r>
           <w:rPr>
             <w:rStyle w:val="Hyperlink"/>
@@ -11509,7 +11781,7 @@
       <w:pPr>
         <w:pStyle w:val="Heading2"/>
       </w:pPr>
-      <w:bookmarkStart w:id="24" w:name="_Toc90405933"/>
+      <w:bookmarkStart w:id="24" w:name="_Toc90493707"/>
       <w:r>
         <w:t>Conclusion</w:t>
       </w:r>
@@ -11686,7 +11958,7 @@
       <w:pPr>
         <w:pStyle w:val="Heading1"/>
       </w:pPr>
-      <w:bookmarkStart w:id="25" w:name="_Toc90405934"/>
+      <w:bookmarkStart w:id="25" w:name="_Toc90493708"/>
       <w:r>
         <w:lastRenderedPageBreak/>
         <w:t>Opportunities for Further Analysis</w:t>
@@ -11949,53 +12221,21 @@
       <w:r>
         <w:t xml:space="preserve"> </w:t>
       </w:r>
+      <w:hyperlink r:id="rId1" w:history="1">
+        <w:r>
+          <w:rPr>
+            <w:rStyle w:val="Hyperlink"/>
+            <w:b/>
+            <w:bCs/>
+          </w:rPr>
+          <w:t>Understanding Confusion Matrix, Precision-Recall, and F1-Score</w:t>
+        </w:r>
+      </w:hyperlink>
       <w:r>
         <w:rPr>
           <w:b/>
           <w:bCs/>
         </w:rPr>
-        <w:fldChar w:fldCharType="begin"/>
-      </w:r>
-      <w:r>
-        <w:rPr>
-          <w:b/>
-          <w:bCs/>
-        </w:rPr>
-        <w:instrText xml:space="preserve"> HYPERLINK "https://towardsdatascience.com/understanding-confusion-matrix-precision-recall-and-f1-score-8061c9270011" </w:instrText>
-      </w:r>
-      <w:r>
-        <w:rPr>
-          <w:b/>
-          <w:bCs/>
-        </w:rPr>
-      </w:r>
-      <w:r>
-        <w:rPr>
-          <w:b/>
-          <w:bCs/>
-        </w:rPr>
-        <w:fldChar w:fldCharType="separate"/>
-      </w:r>
-      <w:r>
-        <w:rPr>
-          <w:rStyle w:val="Hyperlink"/>
-          <w:b/>
-          <w:bCs/>
-        </w:rPr>
-        <w:t>Understanding Confusion Matrix, Precision-Recall, and F1-Score</w:t>
-      </w:r>
-      <w:r>
-        <w:rPr>
-          <w:b/>
-          <w:bCs/>
-        </w:rPr>
-        <w:fldChar w:fldCharType="end"/>
-      </w:r>
-      <w:r>
-        <w:rPr>
-          <w:b/>
-          <w:bCs/>
-        </w:rPr>
         <w:t xml:space="preserve"> </w:t>
       </w:r>
       <w:r>
@@ -12033,7 +12273,7 @@
       <w:r>
         <w:t xml:space="preserve"> </w:t>
       </w:r>
-      <w:hyperlink r:id="rId1" w:history="1">
+      <w:hyperlink r:id="rId2" w:history="1">
         <w:r>
           <w:rPr>
             <w:rStyle w:val="Hyperlink"/>
@@ -13306,6 +13546,7 @@
   <w:style w:type="character" w:default="1" w:styleId="DefaultParagraphFont">
     <w:name w:val="Default Paragraph Font"/>
     <w:uiPriority w:val="1"/>
+    <w:semiHidden/>
     <w:unhideWhenUsed/>
   </w:style>
   <w:style w:type="table" w:default="1" w:styleId="TableNormal">

</xml_diff>